<commit_message>
"Instrumentation setup" - modified again
</commit_message>
<xml_diff>
--- a/Project description_Part2_modG.docx
+++ b/Project description_Part2_modG.docx
@@ -897,7 +897,7 @@
           <w:szCs w:val="17"/>
           <w:shd w:val="clear" w:color="auto" w:fill="FFFFFF"/>
         </w:rPr>
-        <w:t xml:space="preserve">[19] where they </w:t>
+        <w:t xml:space="preserve">where they </w:t>
       </w:r>
       <w:r>
         <w:t xml:space="preserve">reported </w:t>
@@ -933,15 +933,105 @@
         <w:t>−1/2</w:t>
       </w:r>
       <w:r>
-        <w:t xml:space="preserve"> by performing reflectometry on the quantum point contact in dilution fridge with electron temperature of 120 mK. Following the same principle of sensitivity measurement as in [19] we have gotten around five times lower sensitivity, but our measurement is performed on the 4 K temperature and Coulomb peaks of our SHT </w:t>
-      </w:r>
-      <w:bookmarkStart w:id="4" w:name="_GoBack"/>
-      <w:bookmarkEnd w:id="4"/>
-      <w:r>
-        <w:t xml:space="preserve">are much broader which reduces sensitivity. </w:t>
+        <w:t xml:space="preserve"> by performing reflectometry on the quantum point contact in dilution fridge with electron temperature of 120 mK</w:t>
+      </w:r>
+      <w:r>
+        <w:t xml:space="preserve"> </w:t>
+      </w:r>
+      <w:r>
+        <w:rPr>
+          <w:rFonts w:ascii="Verdana" w:hAnsi="Verdana"/>
+          <w:color w:val="333333"/>
+          <w:sz w:val="17"/>
+          <w:szCs w:val="17"/>
+          <w:shd w:val="clear" w:color="auto" w:fill="FFFFFF"/>
+        </w:rPr>
+        <w:t>[19]</w:t>
+      </w:r>
+      <w:r>
+        <w:t xml:space="preserve">. </w:t>
+      </w:r>
+    </w:p>
+    <w:p>
+      <w:r>
+        <w:t xml:space="preserve">In our measurement on the 4K </w:t>
+      </w:r>
+      <w:r>
+        <w:t>temperature</w:t>
+      </w:r>
+      <w:r>
+        <w:t xml:space="preserve"> in liquid helium</w:t>
+      </w:r>
+      <w:r>
+        <w:t>,</w:t>
+      </w:r>
+      <w:r>
+        <w:t xml:space="preserve"> broadening of the energy levels in the</w:t>
+      </w:r>
+      <w:r>
+        <w:t xml:space="preserve"> SHT was high</w:t>
+      </w:r>
+      <w:r>
+        <w:t xml:space="preserve"> causing the </w:t>
+      </w:r>
+      <w:r>
+        <w:t>SHT resistance change with the small modulation gate voltage applied in the region with the highest slope to be small</w:t>
+      </w:r>
+      <w:r>
+        <w:t xml:space="preserve">. </w:t>
+      </w:r>
+      <w:r>
+        <w:t>Thus, reflected signal amplitude was smaller</w:t>
+      </w:r>
+      <w:r>
+        <w:t xml:space="preserve">, which </w:t>
+      </w:r>
+      <w:r>
+        <w:t>meant</w:t>
+      </w:r>
+      <w:r>
+        <w:t xml:space="preserve"> </w:t>
+      </w:r>
+      <w:r>
+        <w:t>lower</w:t>
+      </w:r>
+      <w:r>
+        <w:t xml:space="preserve"> sens</w:t>
+      </w:r>
+      <w:r>
+        <w:t>itivity of our reflectometry setup</w:t>
+      </w:r>
+      <w:r>
+        <w:t>.</w:t>
+      </w:r>
+      <w:r>
+        <w:t xml:space="preserve"> Conclusively, following the same approach as in </w:t>
+      </w:r>
+      <w:r>
+        <w:rPr>
+          <w:rFonts w:ascii="Verdana" w:hAnsi="Verdana"/>
+          <w:color w:val="333333"/>
+          <w:sz w:val="17"/>
+          <w:szCs w:val="17"/>
+          <w:shd w:val="clear" w:color="auto" w:fill="FFFFFF"/>
+        </w:rPr>
+        <w:t>[19]</w:t>
+      </w:r>
+      <w:r>
+        <w:t xml:space="preserve"> we </w:t>
+      </w:r>
+      <w:r>
+        <w:t>have measured around five times lower</w:t>
+      </w:r>
+      <w:r>
+        <w:t xml:space="preserve"> sensitivity.</w:t>
+      </w:r>
+      <w:r>
+        <w:t xml:space="preserve">  </w:t>
       </w:r>
     </w:p>
     <w:p/>
+    <w:p/>
     <w:p>
       <w:pPr>
         <w:pStyle w:val="Heading4"/>
@@ -952,7 +1042,7 @@
       <w:r>
         <w:t xml:space="preserve">on of the reflectometry setup </w:t>
       </w:r>
-      <w:ins w:id="5" w:author="Georgios KATSAROS" w:date="2016-08-25T10:04:00Z">
+      <w:ins w:id="4" w:author="Georgios KATSAROS" w:date="2016-08-25T10:04:00Z">
         <w:r>
           <w:t xml:space="preserve"> </w:t>
         </w:r>
@@ -990,14 +1080,40 @@
         <w:t xml:space="preserve">electron </w:t>
       </w:r>
       <w:r>
-        <w:t>temperature needed to resolve</w:t>
+        <w:t>temperature</w:t>
+      </w:r>
+      <w:r>
+        <w:t xml:space="preserve"> (reduces </w:t>
+      </w:r>
+      <w:r>
+        <w:t>broadening of the energy levels</w:t>
+      </w:r>
+      <w:r>
+        <w:t>)</w:t>
+      </w:r>
+      <w:r>
+        <w:t xml:space="preserve"> needed to resolve</w:t>
       </w:r>
       <w:r>
         <w:t xml:space="preserve"> the </w:t>
       </w:r>
       <w:r>
-        <w:t xml:space="preserve">physical effects in the next experiments. </w:t>
-      </w:r>
+        <w:t xml:space="preserve">physical </w:t>
+      </w:r>
+      <w:r>
+        <w:t xml:space="preserve">effects in the next experiments, and increases </w:t>
+      </w:r>
+      <w:r>
+        <w:t xml:space="preserve">reflectometry </w:t>
+      </w:r>
+      <w:r>
+        <w:t>sensitivity as explained in the previous chapter.</w:t>
+      </w:r>
+      <w:r>
+        <w:t xml:space="preserve"> </w:t>
+      </w:r>
+      <w:bookmarkStart w:id="5" w:name="_GoBack"/>
+      <w:bookmarkEnd w:id="5"/>
       <w:ins w:id="6" w:author="Georgios KATSAROS" w:date="2016-08-25T09:40:00Z">
         <w:r>
           <w:t>Maybe here you can write that for lower temperature you expect sharper coulomb peaks, thus higher sensitivity. I think what is missing in the previous section is to speak what is the sensitivity of your setup. I kind of remember you had done this in Linz right?</w:t>
@@ -1143,7 +1259,11 @@
         </w:r>
       </w:del>
       <w:r>
-        <w:t xml:space="preserve"> frequency multiplexing of four different reflectometry resonant circuits enabling </w:t>
+        <w:t xml:space="preserve"> frequency multiplexing of four different reflectometry resonant circuits </w:t>
+      </w:r>
+      <w:r>
+        <w:lastRenderedPageBreak/>
+        <w:t xml:space="preserve">enabling </w:t>
       </w:r>
       <w:ins w:id="25" w:author="Georgios KATSAROS" w:date="2016-08-25T09:52:00Z">
         <w:r>
@@ -1197,11 +1317,7 @@
           <w:delText xml:space="preserve">cryogenic amplifier, </w:delText>
         </w:r>
         <w:r>
-          <w:delText xml:space="preserve">directional coupler by </w:delText>
-        </w:r>
-        <w:r>
-          <w:lastRenderedPageBreak/>
-          <w:delText xml:space="preserve">our electronic </w:delText>
+          <w:delText xml:space="preserve">directional coupler by our electronic </w:delText>
         </w:r>
         <w:r>
           <w:delText>technician Thomas Adletzberger</w:delText>
@@ -1529,6 +1645,7 @@
     <w:p>
       <w:ins w:id="54" w:author="Georgios KATSAROS" w:date="2016-08-25T10:05:00Z">
         <w:r>
+          <w:lastRenderedPageBreak/>
           <w:t xml:space="preserve">The </w:t>
         </w:r>
       </w:ins>
@@ -1622,11 +1739,7 @@
         <w:t xml:space="preserve"> laboratory</w:t>
       </w:r>
       <w:r>
-        <w:t xml:space="preserve">. We modified it </w:t>
-      </w:r>
-      <w:r>
-        <w:lastRenderedPageBreak/>
-        <w:t xml:space="preserve">according to our need. All the codes can be found on the GitHub. </w:t>
+        <w:t xml:space="preserve">. We modified it according to our need. All the codes can be found on the GitHub. </w:t>
       </w:r>
       <w:ins w:id="65" w:author="Georgios KATSAROS" w:date="2016-08-25T10:05:00Z">
         <w:r>
@@ -2736,6 +2849,7 @@
     </w:p>
     <w:p>
       <w:r>
+        <w:lastRenderedPageBreak/>
         <w:t>From the equation for ∆</w:t>
       </w:r>
       <w:r>
@@ -2867,7 +2981,6 @@
           <w:rPr>
             <w:b/>
           </w:rPr>
-          <w:lastRenderedPageBreak/>
           <w:t xml:space="preserve">The </w:t>
         </w:r>
         <w:r>
@@ -3271,7 +3384,11 @@
       </w:ins>
       <w:ins w:id="147" w:author="Georgios KATSAROS" w:date="2016-08-25T10:50:00Z">
         <w:r>
-          <w:t xml:space="preserve"> (is this what you want to say?)</w:t>
+          <w:t xml:space="preserve"> (is this what </w:t>
+        </w:r>
+        <w:r>
+          <w:lastRenderedPageBreak/>
+          <w:t>you want to say?)</w:t>
         </w:r>
       </w:ins>
       <w:del w:id="148" w:author="Georgios KATSAROS" w:date="2016-08-25T10:50:00Z">
@@ -3316,7 +3433,6 @@
     </w:p>
     <w:p>
       <w:r>
-        <w:lastRenderedPageBreak/>
         <w:t xml:space="preserve">Losses in the PCB dielectric </w:t>
       </w:r>
       <w:del w:id="151" w:author="Georgios KATSAROS" w:date="2016-08-25T10:54:00Z">
@@ -15286,7 +15402,7 @@
 </file>
 
 <file path=customXml/itemProps1.xml><?xml version="1.0" encoding="utf-8"?>
-<ds:datastoreItem xmlns:ds="http://schemas.openxmlformats.org/officeDocument/2006/customXml" ds:itemID="{6256137E-E5F3-4FC6-B410-3673326BFCF3}">
+<ds:datastoreItem xmlns:ds="http://schemas.openxmlformats.org/officeDocument/2006/customXml" ds:itemID="{EFF9ACD2-F71F-4380-A02E-4FB03B17390B}">
   <ds:schemaRefs>
     <ds:schemaRef ds:uri="http://schemas.openxmlformats.org/officeDocument/2006/bibliography"/>
   </ds:schemaRefs>

</xml_diff>

<commit_message>
"Optimizing the gate reflectometry" - modified
</commit_message>
<xml_diff>
--- a/Project description_Part2_modG.docx
+++ b/Project description_Part2_modG.docx
@@ -2456,8 +2456,6 @@
           <w:del w:id="15" w:author="Georgios KATSAROS" w:date="2016-08-25T10:29:00Z"/>
         </w:rPr>
       </w:pPr>
-      <w:bookmarkStart w:id="16" w:name="_GoBack"/>
-      <w:bookmarkEnd w:id="16"/>
     </w:p>
     <w:p>
       <w:pPr>
@@ -2477,29 +2475,15 @@
       <w:r>
         <w:t xml:space="preserve">There are several sources </w:t>
       </w:r>
-      <w:del w:id="17" w:author="Georgios KATSAROS" w:date="2016-08-25T10:33:00Z">
-        <w:r>
-          <w:delText>of the</w:delText>
-        </w:r>
-      </w:del>
-      <w:ins w:id="18" w:author="Georgios KATSAROS" w:date="2016-08-25T10:33:00Z">
-        <w:r>
-          <w:t>for</w:t>
-        </w:r>
-      </w:ins>
+      <w:r>
+        <w:t>for</w:t>
+      </w:r>
       <w:r>
         <w:t xml:space="preserve"> signal loss in </w:t>
       </w:r>
-      <w:del w:id="19" w:author="Georgios KATSAROS" w:date="2016-08-25T10:32:00Z">
-        <w:r>
-          <w:delText xml:space="preserve">the </w:delText>
-        </w:r>
-      </w:del>
-      <w:ins w:id="20" w:author="Georgios KATSAROS" w:date="2016-08-25T10:32:00Z">
-        <w:r>
-          <w:t xml:space="preserve">a </w:t>
-        </w:r>
-      </w:ins>
+      <w:r>
+        <w:t xml:space="preserve">a </w:t>
+      </w:r>
       <w:r>
         <w:t xml:space="preserve">gate reflectometry system: inductor losses, PCB dielectric losses, losses in PCB RF transmission lines, losses caused by the </w:t>
       </w:r>
@@ -2512,11 +2496,37 @@
       <w:r>
         <w:t>.</w:t>
       </w:r>
-      <w:ins w:id="21" w:author="Georgios KATSAROS" w:date="2016-08-25T10:54:00Z">
-        <w:r>
-          <w:t xml:space="preserve"> (you should follow bellow the same order)</w:t>
-        </w:r>
-      </w:ins>
+      <w:r>
+        <w:t xml:space="preserve"> </w:t>
+      </w:r>
+      <w:ins w:id="16" w:author="Georgios KATSAROS" w:date="2016-08-25T10:54:00Z">
+        <w:r>
+          <w:t>(you should follow bellow the same order)</w:t>
+        </w:r>
+      </w:ins>
+    </w:p>
+    <w:p>
+      <w:r>
+        <w:t>The inductor losses come from the dissipation on the ohmic resistance of the wire wound and core losses due to hysteresis of the core magnetization curve and dissipation caused by eddy currents. The overall loss can be represented by adding next to the inductor a series resistance</w:t>
+      </w:r>
+      <w:r>
+        <w:t xml:space="preserve"> – equivalent series resistance.</w:t>
+      </w:r>
+      <w:r>
+        <w:t xml:space="preserve"> Inductors with air core have smaller core losses but for achieving high inductor values they need to have more wounds and they are bigger, lowering their self – resonant frequency and increasing wire resistance. As a part of this work, </w:t>
+      </w:r>
+      <w:r>
+        <w:rPr>
+          <w:b/>
+        </w:rPr>
+        <w:t xml:space="preserve">examination of the inductor influence </w:t>
+      </w:r>
+      <w:r>
+        <w:t>on the gate reflectometry sensitivity</w:t>
+      </w:r>
+      <w:r>
+        <w:t xml:space="preserve"> regarding the core material and the inductance value will be conducted.   </w:t>
+      </w:r>
     </w:p>
     <w:p>
       <w:r>
@@ -2538,37 +2548,40 @@
         <w:t xml:space="preserve">, Sonnet software can be used. </w:t>
       </w:r>
       <w:r>
-        <w:rPr>
-          <w:i/>
-        </w:rPr>
-        <w:t>(Maybe to put here – optimization based on Sonnet – Matlab (Octave) communication)</w:t>
-      </w:r>
-      <w:ins w:id="22" w:author="Georgios KATSAROS" w:date="2016-08-25T10:33:00Z">
-        <w:r>
-          <w:rPr>
-            <w:i/>
-          </w:rPr>
-          <w:t xml:space="preserve"> (what we should write is what exactly is sonnet going to simulate, what quantity)</w:t>
-        </w:r>
-      </w:ins>
-    </w:p>
-    <w:p>
-      <w:r>
-        <w:t>The RF lines transm</w:t>
-      </w:r>
-      <w:r>
-        <w:t>ission losses come probably</w:t>
-      </w:r>
-      <w:r>
-        <w:t xml:space="preserve"> </w:t>
-      </w:r>
-      <w:del w:id="23" w:author="Georgios KATSAROS" w:date="2016-08-25T10:47:00Z">
-        <w:r>
-          <w:delText xml:space="preserve">mainly </w:delText>
-        </w:r>
-      </w:del>
-      <w:r>
-        <w:t xml:space="preserve">from the unwanted reflections due to </w:t>
+        <w:t xml:space="preserve">Simulation of PCB RF lines and </w:t>
+      </w:r>
+      <w:r>
+        <w:t>bonding pad</w:t>
+      </w:r>
+      <w:r>
+        <w:t>s geometric capacitance in respect to their dimensions, routing configuration and PCB dielectric will</w:t>
+      </w:r>
+      <w:bookmarkStart w:id="17" w:name="_GoBack"/>
+      <w:bookmarkEnd w:id="17"/>
+      <w:r>
+        <w:t xml:space="preserve"> be simulated. </w:t>
+      </w:r>
+    </w:p>
+    <w:p>
+      <w:r>
+        <w:t>Losses in the PCB dielectric will be addressed by using dielectric with lower dielectric loss then currently used FR4, e.g. some of the Rogers Corporation laminates.</w:t>
+      </w:r>
+    </w:p>
+    <w:p>
+      <w:r>
+        <w:t xml:space="preserve">The </w:t>
+      </w:r>
+      <w:r>
+        <w:t>RF lines transm</w:t>
+      </w:r>
+      <w:r>
+        <w:t>ission losses</w:t>
+      </w:r>
+      <w:r>
+        <w:t xml:space="preserve"> come probably</w:t>
+      </w:r>
+      <w:r>
+        <w:t xml:space="preserve"> from the unwanted reflections due to </w:t>
       </w:r>
       <w:r>
         <w:t xml:space="preserve">the </w:t>
@@ -2588,11 +2601,9 @@
       <w:r>
         <w:t xml:space="preserve"> – frequency multiplexing. This assumption should be tested and </w:t>
       </w:r>
-      <w:ins w:id="24" w:author="Georgios KATSAROS" w:date="2016-08-25T10:35:00Z">
-        <w:r>
-          <w:t xml:space="preserve">the </w:t>
-        </w:r>
-      </w:ins>
+      <w:r>
+        <w:t xml:space="preserve">the </w:t>
+      </w:r>
       <w:r>
         <w:rPr>
           <w:b/>
@@ -2602,186 +2613,30 @@
       <w:r>
         <w:t xml:space="preserve"> could be achieved </w:t>
       </w:r>
-      <w:ins w:id="25" w:author="Georgios KATSAROS" w:date="2016-08-25T10:35:00Z">
-        <w:r>
-          <w:t xml:space="preserve">by </w:t>
-        </w:r>
-      </w:ins>
+      <w:r>
+        <w:t xml:space="preserve">by </w:t>
+      </w:r>
       <w:r>
         <w:t xml:space="preserve">using </w:t>
       </w:r>
-      <w:ins w:id="26" w:author="Georgios KATSAROS" w:date="2016-08-25T10:35:00Z">
-        <w:r>
-          <w:t xml:space="preserve">the </w:t>
-        </w:r>
-      </w:ins>
+      <w:r>
+        <w:t xml:space="preserve">the </w:t>
+      </w:r>
       <w:r>
         <w:t xml:space="preserve">Sonnet software for simulating </w:t>
       </w:r>
-      <w:ins w:id="27" w:author="Georgios KATSAROS" w:date="2016-08-25T10:35:00Z">
-        <w:r>
-          <w:t xml:space="preserve">the </w:t>
-        </w:r>
-      </w:ins>
+      <w:r>
+        <w:t xml:space="preserve">the </w:t>
+      </w:r>
       <w:r>
         <w:t>RF line scattering parameters.</w:t>
       </w:r>
     </w:p>
     <w:p>
-      <w:ins w:id="28" w:author="Georgios KATSAROS" w:date="2016-08-25T10:48:00Z">
-        <w:r>
-          <w:t xml:space="preserve">The </w:t>
-        </w:r>
-      </w:ins>
-      <w:del w:id="29" w:author="Georgios KATSAROS" w:date="2016-08-25T10:48:00Z">
-        <w:r>
-          <w:delText>I</w:delText>
-        </w:r>
-      </w:del>
-      <w:ins w:id="30" w:author="Georgios KATSAROS" w:date="2016-08-25T10:48:00Z">
-        <w:r>
-          <w:t>i</w:t>
-        </w:r>
-      </w:ins>
-      <w:r>
-        <w:t xml:space="preserve">nductor losses </w:t>
-      </w:r>
-      <w:ins w:id="31" w:author="Georgios KATSAROS" w:date="2016-08-25T10:48:00Z">
-        <w:r>
-          <w:t xml:space="preserve">come from the </w:t>
-        </w:r>
-      </w:ins>
-      <w:del w:id="32" w:author="Georgios KATSAROS" w:date="2016-08-25T10:48:00Z">
-        <w:r>
-          <w:delText xml:space="preserve">are </w:delText>
-        </w:r>
-      </w:del>
-      <w:r>
-        <w:t>dissipation on</w:t>
-      </w:r>
-      <w:r>
-        <w:t xml:space="preserve"> the o</w:t>
-      </w:r>
-      <w:r>
-        <w:t>hmic resistance of the wire wound and core losses due to hysteresis</w:t>
-      </w:r>
-      <w:ins w:id="33" w:author="Georgios KATSAROS" w:date="2016-08-25T10:49:00Z">
-        <w:r>
-          <w:t xml:space="preserve"> (of what?)</w:t>
-        </w:r>
-      </w:ins>
-      <w:r>
-        <w:t xml:space="preserve"> and eddy currents</w:t>
-      </w:r>
-      <w:ins w:id="34" w:author="Georgios KATSAROS" w:date="2016-08-25T10:49:00Z">
-        <w:r>
-          <w:t xml:space="preserve"> (the second part of the sentence is not so clear to me)</w:t>
-        </w:r>
-      </w:ins>
-      <w:r>
-        <w:t xml:space="preserve">. </w:t>
-      </w:r>
-      <w:ins w:id="35" w:author="Georgios KATSAROS" w:date="2016-08-25T10:49:00Z">
-        <w:r>
-          <w:t xml:space="preserve">The </w:t>
-        </w:r>
-      </w:ins>
-      <w:del w:id="36" w:author="Georgios KATSAROS" w:date="2016-08-25T10:49:00Z">
-        <w:r>
-          <w:delText>O</w:delText>
-        </w:r>
-      </w:del>
-      <w:ins w:id="37" w:author="Georgios KATSAROS" w:date="2016-08-25T10:49:00Z">
-        <w:r>
-          <w:t>o</w:t>
-        </w:r>
-      </w:ins>
-      <w:r>
-        <w:t xml:space="preserve">verall loss can be represented </w:t>
-      </w:r>
-      <w:ins w:id="38" w:author="Georgios KATSAROS" w:date="2016-08-25T10:49:00Z">
-        <w:r>
-          <w:t xml:space="preserve">by adding next to the inductor </w:t>
-        </w:r>
-      </w:ins>
-      <w:ins w:id="39" w:author="Georgios KATSAROS" w:date="2016-08-25T10:50:00Z">
-        <w:r>
-          <w:t>a</w:t>
-        </w:r>
-      </w:ins>
-      <w:ins w:id="40" w:author="Georgios KATSAROS" w:date="2016-08-25T10:49:00Z">
-        <w:r>
-          <w:t xml:space="preserve"> series resistance</w:t>
-        </w:r>
-      </w:ins>
-      <w:ins w:id="41" w:author="Georgios KATSAROS" w:date="2016-08-25T10:50:00Z">
-        <w:r>
-          <w:t xml:space="preserve"> (is this what you want to say?)</w:t>
-        </w:r>
-      </w:ins>
-      <w:del w:id="42" w:author="Georgios KATSAROS" w:date="2016-08-25T10:50:00Z">
-        <w:r>
-          <w:delText>as the inductor equivalent series resistance</w:delText>
-        </w:r>
-        <w:r>
-          <w:delText>.</w:delText>
-        </w:r>
-      </w:del>
-      <w:r>
-        <w:t xml:space="preserve"> Inductors with air core have smaller core losses but for achieving high inductor values they need to have more wounds and they are bigger, lowering their self – resonant frequency and increasing wire resistance. As a part of this work, </w:t>
-      </w:r>
-      <w:r>
-        <w:rPr>
-          <w:b/>
-        </w:rPr>
-        <w:t xml:space="preserve">examination of the inductor influence </w:t>
-      </w:r>
-      <w:r>
-        <w:t>on the gate reflectometry sensitivity</w:t>
-      </w:r>
-      <w:r>
-        <w:t xml:space="preserve"> regarding the core material and the inductance value </w:t>
-      </w:r>
-      <w:del w:id="43" w:author="Georgios KATSAROS" w:date="2016-08-25T10:54:00Z">
-        <w:r>
-          <w:delText xml:space="preserve">could </w:delText>
-        </w:r>
-      </w:del>
-      <w:ins w:id="44" w:author="Georgios KATSAROS" w:date="2016-08-25T10:54:00Z">
-        <w:r>
-          <w:t xml:space="preserve">will </w:t>
-        </w:r>
-      </w:ins>
-      <w:r>
-        <w:t xml:space="preserve">be conducted.  </w:t>
-      </w:r>
-      <w:r>
-        <w:t xml:space="preserve"> </w:t>
-      </w:r>
-    </w:p>
-    <w:p>
-      <w:r>
-        <w:t xml:space="preserve">Losses in the PCB dielectric </w:t>
-      </w:r>
-      <w:del w:id="45" w:author="Georgios KATSAROS" w:date="2016-08-25T10:54:00Z">
-        <w:r>
-          <w:delText xml:space="preserve">could </w:delText>
-        </w:r>
-      </w:del>
-      <w:ins w:id="46" w:author="Georgios KATSAROS" w:date="2016-08-25T10:54:00Z">
-        <w:r>
-          <w:t xml:space="preserve">will </w:t>
-        </w:r>
-      </w:ins>
-      <w:r>
-        <w:t>be addressed by using dielectric with lower dielectric loss then currently used FR4, e.g. some of the Rogers Corporation laminates.</w:t>
-      </w:r>
-    </w:p>
-    <w:p>
       <w:pPr>
         <w:pStyle w:val="Heading4"/>
         <w:rPr>
-          <w:ins w:id="47" w:author="Georgios KATSAROS" w:date="2016-08-25T10:37:00Z"/>
+          <w:ins w:id="18" w:author="Georgios KATSAROS" w:date="2016-08-25T10:37:00Z"/>
         </w:rPr>
       </w:pPr>
       <w:r>
@@ -2806,23 +2661,23 @@
     </w:p>
     <w:p>
       <w:pPr>
-        <w:pPrChange w:id="48" w:author="Georgios KATSAROS" w:date="2016-08-25T10:37:00Z">
+        <w:pPrChange w:id="19" w:author="Georgios KATSAROS" w:date="2016-08-25T10:37:00Z">
           <w:pPr>
             <w:pStyle w:val="Heading4"/>
           </w:pPr>
         </w:pPrChange>
       </w:pPr>
-      <w:ins w:id="49" w:author="Georgios KATSAROS" w:date="2016-08-25T10:37:00Z">
+      <w:ins w:id="20" w:author="Georgios KATSAROS" w:date="2016-08-25T10:37:00Z">
         <w:r>
           <w:t xml:space="preserve">Start with a smooth transition like: once the gate reflectometry setup will be properly working I will focus on performing spin manipulation experiments. </w:t>
         </w:r>
       </w:ins>
-      <w:ins w:id="50" w:author="Georgios KATSAROS" w:date="2016-08-25T10:38:00Z">
+      <w:ins w:id="21" w:author="Georgios KATSAROS" w:date="2016-08-25T10:38:00Z">
         <w:r>
           <w:t>During my PhD I will focus on the LD spin qubit in a double dot device.</w:t>
         </w:r>
       </w:ins>
-      <w:ins w:id="51" w:author="Georgios KATSAROS" w:date="2016-08-25T11:09:00Z">
+      <w:ins w:id="22" w:author="Georgios KATSAROS" w:date="2016-08-25T11:09:00Z">
         <w:r>
           <w:t xml:space="preserve"> </w:t>
         </w:r>
@@ -2840,7 +2695,7 @@
         </w:rPr>
         <w:t>(Explained for the spin ½ double dot qubit</w:t>
       </w:r>
-      <w:ins w:id="52" w:author="Georgios KATSAROS" w:date="2016-08-25T10:55:00Z">
+      <w:ins w:id="23" w:author="Georgios KATSAROS" w:date="2016-08-25T10:55:00Z">
         <w:r>
           <w:rPr>
             <w:i/>
@@ -2872,7 +2727,7 @@
         </w:rPr>
         <w:t>stuff in this explanation are copied from your Marie Curie proposal</w:t>
       </w:r>
-      <w:ins w:id="53" w:author="Georgios KATSAROS" w:date="2016-08-25T10:55:00Z">
+      <w:ins w:id="24" w:author="Georgios KATSAROS" w:date="2016-08-25T10:55:00Z">
         <w:r>
           <w:rPr>
             <w:i/>
@@ -2915,7 +2770,7 @@
       <w:r>
         <w:t xml:space="preserve"> similar to approach of Morello et al. [4]</w:t>
       </w:r>
-      <w:ins w:id="54" w:author="Georgios KATSAROS" w:date="2016-08-25T11:02:00Z">
+      <w:ins w:id="25" w:author="Georgios KATSAROS" w:date="2016-08-25T11:02:00Z">
         <w:r>
           <w:t xml:space="preserve"> (I guess it is the Elzerman paper which we should cite] but for a double QD (DQD) configuration</w:t>
         </w:r>
@@ -2923,17 +2778,17 @@
       <w:r>
         <w:t>.</w:t>
       </w:r>
-      <w:ins w:id="55" w:author="Georgios KATSAROS" w:date="2016-08-25T11:02:00Z">
+      <w:ins w:id="26" w:author="Georgios KATSAROS" w:date="2016-08-25T11:02:00Z">
         <w:r>
           <w:t xml:space="preserve"> The DQD </w:t>
         </w:r>
       </w:ins>
-      <w:ins w:id="56" w:author="Georgios KATSAROS" w:date="2016-08-25T11:03:00Z">
+      <w:ins w:id="27" w:author="Georgios KATSAROS" w:date="2016-08-25T11:03:00Z">
         <w:r>
           <w:t>will be tuned to a the (0,1)-(1,1)</w:t>
         </w:r>
       </w:ins>
-      <w:ins w:id="57" w:author="Georgios KATSAROS" w:date="2016-08-25T11:04:00Z">
+      <w:ins w:id="28" w:author="Georgios KATSAROS" w:date="2016-08-25T11:04:00Z">
         <w:r>
           <w:t>-(0,2) triple point</w:t>
         </w:r>
@@ -3004,7 +2859,7 @@
         </w:rPr>
         <w:t>(I am not sure here, weather for the holes Fermi energy need to be above or lower to allow tunneling</w:t>
       </w:r>
-      <w:ins w:id="58" w:author="Georgios KATSAROS" w:date="2016-08-25T11:05:00Z">
+      <w:ins w:id="29" w:author="Georgios KATSAROS" w:date="2016-08-25T11:05:00Z">
         <w:r>
           <w:rPr>
             <w:i/>
@@ -3093,7 +2948,7 @@
       <w:r>
         <w:t xml:space="preserve"> level brings the higher energy spin down level </w:t>
       </w:r>
-      <w:ins w:id="59" w:author="Georgios KATSAROS" w:date="2016-08-25T11:06:00Z">
+      <w:ins w:id="30" w:author="Georgios KATSAROS" w:date="2016-08-25T11:06:00Z">
         <w:r>
           <w:t xml:space="preserve">(for Ge the higher energy state has spin up) </w:t>
         </w:r>
@@ -3113,7 +2968,7 @@
       <w:r>
         <w:t>empty spin down level of the right dot</w:t>
       </w:r>
-      <w:ins w:id="60" w:author="Georgios KATSAROS" w:date="2016-08-25T11:07:00Z">
+      <w:ins w:id="31" w:author="Georgios KATSAROS" w:date="2016-08-25T11:07:00Z">
         <w:r>
           <w:t xml:space="preserve"> (singlet state)</w:t>
         </w:r>
@@ -3142,7 +2997,7 @@
       <w:r>
         <w:t xml:space="preserve"> quantum capacitance</w:t>
       </w:r>
-      <w:ins w:id="61" w:author="Georgios KATSAROS" w:date="2016-08-24T22:34:00Z">
+      <w:ins w:id="32" w:author="Georgios KATSAROS" w:date="2016-08-24T22:34:00Z">
         <w:r>
           <w:t xml:space="preserve"> (you have not defined it)</w:t>
         </w:r>
@@ -3200,12 +3055,12 @@
       <w:pPr>
         <w:pStyle w:val="Heading4"/>
       </w:pPr>
-      <w:del w:id="62" w:author="Georgios KATSAROS" w:date="2016-08-25T11:13:00Z">
+      <w:del w:id="33" w:author="Georgios KATSAROS" w:date="2016-08-25T11:13:00Z">
         <w:r>
           <w:delText>The s</w:delText>
         </w:r>
       </w:del>
-      <w:ins w:id="63" w:author="Georgios KATSAROS" w:date="2016-08-25T11:13:00Z">
+      <w:ins w:id="34" w:author="Georgios KATSAROS" w:date="2016-08-25T11:13:00Z">
         <w:r>
           <w:t>S</w:t>
         </w:r>
@@ -3221,7 +3076,7 @@
       <w:r>
         <w:t>Quantum gate operation</w:t>
       </w:r>
-      <w:ins w:id="64" w:author="Georgios KATSAROS" w:date="2016-08-25T11:07:00Z">
+      <w:ins w:id="35" w:author="Georgios KATSAROS" w:date="2016-08-25T11:07:00Z">
         <w:r>
           <w:t>s</w:t>
         </w:r>
@@ -3229,12 +3084,12 @@
       <w:r>
         <w:t xml:space="preserve"> </w:t>
       </w:r>
-      <w:del w:id="65" w:author="Georgios KATSAROS" w:date="2016-08-25T11:07:00Z">
+      <w:del w:id="36" w:author="Georgios KATSAROS" w:date="2016-08-25T11:07:00Z">
         <w:r>
           <w:delText xml:space="preserve">in </w:delText>
         </w:r>
       </w:del>
-      <w:ins w:id="66" w:author="Georgios KATSAROS" w:date="2016-08-25T11:07:00Z">
+      <w:ins w:id="37" w:author="Georgios KATSAROS" w:date="2016-08-25T11:07:00Z">
         <w:r>
           <w:t xml:space="preserve">for </w:t>
         </w:r>
@@ -3242,12 +3097,12 @@
       <w:r>
         <w:t>a spin qubit</w:t>
       </w:r>
-      <w:ins w:id="67" w:author="Georgios KATSAROS" w:date="2016-08-25T11:07:00Z">
+      <w:ins w:id="38" w:author="Georgios KATSAROS" w:date="2016-08-25T11:07:00Z">
         <w:r>
           <w:t xml:space="preserve"> system implies</w:t>
         </w:r>
       </w:ins>
-      <w:del w:id="68" w:author="Georgios KATSAROS" w:date="2016-08-25T11:08:00Z">
+      <w:del w:id="39" w:author="Georgios KATSAROS" w:date="2016-08-25T11:08:00Z">
         <w:r>
           <w:delText xml:space="preserve"> </w:delText>
         </w:r>
@@ -3258,12 +3113,12 @@
       <w:r>
         <w:t xml:space="preserve"> spin manipulation. Basically </w:t>
       </w:r>
-      <w:del w:id="69" w:author="Georgios KATSAROS" w:date="2016-08-25T11:08:00Z">
+      <w:del w:id="40" w:author="Georgios KATSAROS" w:date="2016-08-25T11:08:00Z">
         <w:r>
           <w:delText xml:space="preserve">those </w:delText>
         </w:r>
       </w:del>
-      <w:ins w:id="70" w:author="Georgios KATSAROS" w:date="2016-08-25T11:08:00Z">
+      <w:ins w:id="41" w:author="Georgios KATSAROS" w:date="2016-08-25T11:08:00Z">
         <w:r>
           <w:t xml:space="preserve">such </w:t>
         </w:r>
@@ -3271,7 +3126,7 @@
       <w:r>
         <w:t>manipulation</w:t>
       </w:r>
-      <w:ins w:id="71" w:author="Georgios KATSAROS" w:date="2016-08-25T11:08:00Z">
+      <w:ins w:id="42" w:author="Georgios KATSAROS" w:date="2016-08-25T11:08:00Z">
         <w:r>
           <w:t>s</w:t>
         </w:r>
@@ -3370,12 +3225,12 @@
       </w:r>
     </w:p>
     <w:p>
-      <w:ins w:id="72" w:author="Georgios KATSAROS" w:date="2016-08-25T11:13:00Z">
+      <w:ins w:id="43" w:author="Georgios KATSAROS" w:date="2016-08-25T11:13:00Z">
         <w:r>
           <w:t xml:space="preserve">The spin-up and spin-down states form the basis of the hole spin qubit and they are located on the north and south pole of the </w:t>
         </w:r>
       </w:ins>
-      <w:del w:id="73" w:author="Georgios KATSAROS" w:date="2016-08-25T11:14:00Z">
+      <w:del w:id="44" w:author="Georgios KATSAROS" w:date="2016-08-25T11:14:00Z">
         <w:r>
           <w:delText>Basis</w:delText>
         </w:r>
@@ -3505,17 +3360,17 @@
       <w:r>
         <w:t xml:space="preserve">. </w:t>
       </w:r>
-      <w:ins w:id="74" w:author="Georgios KATSAROS" w:date="2016-08-25T11:16:00Z">
+      <w:ins w:id="45" w:author="Georgios KATSAROS" w:date="2016-08-25T11:16:00Z">
         <w:r>
           <w:t xml:space="preserve">The </w:t>
         </w:r>
       </w:ins>
-      <w:del w:id="75" w:author="Georgios KATSAROS" w:date="2016-08-25T11:16:00Z">
+      <w:del w:id="46" w:author="Georgios KATSAROS" w:date="2016-08-25T11:16:00Z">
         <w:r>
           <w:delText>S</w:delText>
         </w:r>
       </w:del>
-      <w:ins w:id="76" w:author="Georgios KATSAROS" w:date="2016-08-25T11:16:00Z">
+      <w:ins w:id="47" w:author="Georgios KATSAROS" w:date="2016-08-25T11:16:00Z">
         <w:r>
           <w:t>s</w:t>
         </w:r>
@@ -3526,7 +3381,7 @@
       <w:r>
         <w:t xml:space="preserve">esses </w:t>
       </w:r>
-      <w:del w:id="77" w:author="Georgios KATSAROS" w:date="2016-08-25T11:16:00Z">
+      <w:del w:id="48" w:author="Georgios KATSAROS" w:date="2016-08-25T11:16:00Z">
         <w:r>
           <w:delText xml:space="preserve">in the Bloch sphere </w:delText>
         </w:r>
@@ -3534,7 +3389,7 @@
       <w:r>
         <w:t xml:space="preserve">around the </w:t>
       </w:r>
-      <w:del w:id="78" w:author="Georgios KATSAROS" w:date="2016-08-25T11:16:00Z">
+      <w:del w:id="49" w:author="Georgios KATSAROS" w:date="2016-08-25T11:16:00Z">
         <w:r>
           <w:delText>axes of the</w:delText>
         </w:r>
@@ -3557,7 +3412,7 @@
       <w:r>
         <w:t xml:space="preserve"> with </w:t>
       </w:r>
-      <w:ins w:id="79" w:author="Georgios KATSAROS" w:date="2016-08-25T11:16:00Z">
+      <w:ins w:id="50" w:author="Georgios KATSAROS" w:date="2016-08-25T11:16:00Z">
         <w:r>
           <w:t xml:space="preserve">a </w:t>
         </w:r>
@@ -3629,7 +3484,7 @@
         </w:rPr>
         <w:t xml:space="preserve"> the spin </w:t>
       </w:r>
-      <w:ins w:id="80" w:author="Georgios KATSAROS" w:date="2016-08-25T11:17:00Z">
+      <w:ins w:id="51" w:author="Georgios KATSAROS" w:date="2016-08-25T11:17:00Z">
         <w:r>
           <w:rPr>
             <w:rFonts w:eastAsiaTheme="minorEastAsia"/>
@@ -3656,7 +3511,7 @@
         </w:rPr>
         <w:t xml:space="preserve"> need</w:t>
       </w:r>
-      <w:ins w:id="81" w:author="Georgios KATSAROS" w:date="2016-08-25T11:17:00Z">
+      <w:ins w:id="52" w:author="Georgios KATSAROS" w:date="2016-08-25T11:17:00Z">
         <w:r>
           <w:rPr>
             <w:rFonts w:eastAsiaTheme="minorEastAsia"/>
@@ -3670,7 +3525,7 @@
         </w:rPr>
         <w:t xml:space="preserve"> to be appl</w:t>
       </w:r>
-      <w:ins w:id="82" w:author="Josip KUKUCKA" w:date="2016-08-26T17:27:00Z">
+      <w:ins w:id="53" w:author="Josip KUKUCKA" w:date="2016-08-26T17:27:00Z">
         <w:r>
           <w:rPr>
             <w:rFonts w:eastAsiaTheme="minorEastAsia"/>
@@ -3678,7 +3533,7 @@
           <w:t>ied</w:t>
         </w:r>
       </w:ins>
-      <w:del w:id="83" w:author="Josip KUKUCKA" w:date="2016-08-26T17:27:00Z">
+      <w:del w:id="54" w:author="Josip KUKUCKA" w:date="2016-08-26T17:27:00Z">
         <w:r>
           <w:rPr>
             <w:rFonts w:eastAsiaTheme="minorEastAsia"/>
@@ -3692,7 +3547,7 @@
         </w:rPr>
         <w:t xml:space="preserve"> perpendicular to the static one and its frequency need</w:t>
       </w:r>
-      <w:ins w:id="84" w:author="Georgios KATSAROS" w:date="2016-08-25T11:17:00Z">
+      <w:ins w:id="55" w:author="Georgios KATSAROS" w:date="2016-08-25T11:17:00Z">
         <w:r>
           <w:rPr>
             <w:rFonts w:eastAsiaTheme="minorEastAsia"/>
@@ -3706,7 +3561,7 @@
         </w:rPr>
         <w:t xml:space="preserve"> to match </w:t>
       </w:r>
-      <w:ins w:id="85" w:author="Georgios KATSAROS" w:date="2016-08-25T11:17:00Z">
+      <w:ins w:id="56" w:author="Georgios KATSAROS" w:date="2016-08-25T11:17:00Z">
         <w:r>
           <w:rPr>
             <w:rFonts w:eastAsiaTheme="minorEastAsia"/>
@@ -3720,7 +3575,7 @@
         </w:rPr>
         <w:t xml:space="preserve">Larmor frequency. </w:t>
       </w:r>
-      <w:ins w:id="86" w:author="Georgios KATSAROS" w:date="2016-08-25T11:17:00Z">
+      <w:ins w:id="57" w:author="Georgios KATSAROS" w:date="2016-08-25T11:17:00Z">
         <w:r>
           <w:rPr>
             <w:rFonts w:eastAsiaTheme="minorEastAsia"/>
@@ -3728,7 +3583,7 @@
           <w:t xml:space="preserve">An intuitive </w:t>
         </w:r>
       </w:ins>
-      <w:ins w:id="87" w:author="Georgios KATSAROS" w:date="2016-08-25T11:18:00Z">
+      <w:ins w:id="58" w:author="Georgios KATSAROS" w:date="2016-08-25T11:18:00Z">
         <w:r>
           <w:rPr>
             <w:rFonts w:eastAsiaTheme="minorEastAsia"/>
@@ -3736,7 +3591,7 @@
           <w:t>understanding</w:t>
         </w:r>
       </w:ins>
-      <w:ins w:id="88" w:author="Georgios KATSAROS" w:date="2016-08-25T11:17:00Z">
+      <w:ins w:id="59" w:author="Georgios KATSAROS" w:date="2016-08-25T11:17:00Z">
         <w:r>
           <w:rPr>
             <w:rFonts w:eastAsiaTheme="minorEastAsia"/>
@@ -3744,7 +3599,7 @@
           <w:t xml:space="preserve"> </w:t>
         </w:r>
       </w:ins>
-      <w:ins w:id="89" w:author="Georgios KATSAROS" w:date="2016-08-25T11:18:00Z">
+      <w:ins w:id="60" w:author="Georgios KATSAROS" w:date="2016-08-25T11:18:00Z">
         <w:r>
           <w:rPr>
             <w:rFonts w:eastAsiaTheme="minorEastAsia"/>
@@ -3752,7 +3607,7 @@
           <w:t xml:space="preserve">why the frequency of the Bac needs to match the Larmor frequency can be obtained by thinking of the example of a child on a swing. </w:t>
         </w:r>
       </w:ins>
-      <w:del w:id="90" w:author="Georgios KATSAROS" w:date="2016-08-25T11:19:00Z">
+      <w:del w:id="61" w:author="Georgios KATSAROS" w:date="2016-08-25T11:19:00Z">
         <w:r>
           <w:rPr>
             <w:rFonts w:eastAsiaTheme="minorEastAsia"/>
@@ -3784,7 +3639,7 @@
           <w:delText xml:space="preserve">. </w:delText>
         </w:r>
       </w:del>
-      <w:ins w:id="91" w:author="Georgios KATSAROS" w:date="2016-08-25T11:19:00Z">
+      <w:ins w:id="62" w:author="Georgios KATSAROS" w:date="2016-08-25T11:19:00Z">
         <w:r>
           <w:rPr>
             <w:rFonts w:eastAsiaTheme="minorEastAsia"/>
@@ -3792,7 +3647,7 @@
           <w:t>The child</w:t>
         </w:r>
       </w:ins>
-      <w:ins w:id="92" w:author="Georgios KATSAROS" w:date="2016-08-25T11:21:00Z">
+      <w:ins w:id="63" w:author="Georgios KATSAROS" w:date="2016-08-25T11:21:00Z">
         <w:r>
           <w:rPr>
             <w:rFonts w:eastAsiaTheme="minorEastAsia"/>
@@ -3800,7 +3655,7 @@
           <w:t>-swing system</w:t>
         </w:r>
       </w:ins>
-      <w:ins w:id="93" w:author="Georgios KATSAROS" w:date="2016-08-25T11:19:00Z">
+      <w:ins w:id="64" w:author="Georgios KATSAROS" w:date="2016-08-25T11:19:00Z">
         <w:r>
           <w:rPr>
             <w:rFonts w:eastAsiaTheme="minorEastAsia"/>
@@ -3808,7 +3663,7 @@
           <w:t xml:space="preserve"> </w:t>
         </w:r>
       </w:ins>
-      <w:del w:id="94" w:author="Georgios KATSAROS" w:date="2016-08-25T11:19:00Z">
+      <w:del w:id="65" w:author="Georgios KATSAROS" w:date="2016-08-25T11:19:00Z">
         <w:r>
           <w:rPr>
             <w:rFonts w:eastAsiaTheme="minorEastAsia"/>
@@ -3822,7 +3677,7 @@
         </w:rPr>
         <w:t xml:space="preserve">oscillates with </w:t>
       </w:r>
-      <w:ins w:id="95" w:author="Georgios KATSAROS" w:date="2016-08-25T11:22:00Z">
+      <w:ins w:id="66" w:author="Georgios KATSAROS" w:date="2016-08-25T11:22:00Z">
         <w:r>
           <w:rPr>
             <w:rFonts w:eastAsiaTheme="minorEastAsia"/>
@@ -3830,7 +3685,7 @@
           <w:t>its natural</w:t>
         </w:r>
       </w:ins>
-      <w:del w:id="96" w:author="Georgios KATSAROS" w:date="2016-08-25T11:19:00Z">
+      <w:del w:id="67" w:author="Georgios KATSAROS" w:date="2016-08-25T11:19:00Z">
         <w:r>
           <w:rPr>
             <w:rFonts w:eastAsiaTheme="minorEastAsia"/>
@@ -3838,7 +3693,7 @@
           <w:delText>its natural</w:delText>
         </w:r>
       </w:del>
-      <w:ins w:id="97" w:author="Georgios KATSAROS" w:date="2016-08-25T11:19:00Z">
+      <w:ins w:id="68" w:author="Georgios KATSAROS" w:date="2016-08-25T11:19:00Z">
         <w:r>
           <w:rPr>
             <w:rFonts w:eastAsiaTheme="minorEastAsia"/>
@@ -3852,7 +3707,7 @@
         </w:rPr>
         <w:t xml:space="preserve"> frequency of oscillation. If the swing is pushed </w:t>
       </w:r>
-      <w:ins w:id="98" w:author="Georgios KATSAROS" w:date="2016-08-25T11:19:00Z">
+      <w:ins w:id="69" w:author="Georgios KATSAROS" w:date="2016-08-25T11:19:00Z">
         <w:r>
           <w:rPr>
             <w:rFonts w:eastAsiaTheme="minorEastAsia"/>
@@ -3866,7 +3721,7 @@
         </w:rPr>
         <w:t xml:space="preserve">with an appropriate period of pushing pulses, </w:t>
       </w:r>
-      <w:ins w:id="99" w:author="Georgios KATSAROS" w:date="2016-08-25T11:20:00Z">
+      <w:ins w:id="70" w:author="Georgios KATSAROS" w:date="2016-08-25T11:20:00Z">
         <w:r>
           <w:rPr>
             <w:rFonts w:eastAsiaTheme="minorEastAsia"/>
@@ -3880,7 +3735,7 @@
         </w:rPr>
         <w:t xml:space="preserve">amplitude of the oscillation will increase and at some point </w:t>
       </w:r>
-      <w:ins w:id="100" w:author="Georgios KATSAROS" w:date="2016-08-25T11:20:00Z">
+      <w:ins w:id="71" w:author="Georgios KATSAROS" w:date="2016-08-25T11:20:00Z">
         <w:r>
           <w:rPr>
             <w:rFonts w:eastAsiaTheme="minorEastAsia"/>
@@ -3894,7 +3749,7 @@
         </w:rPr>
         <w:t xml:space="preserve">swing will flip. In this comparison </w:t>
       </w:r>
-      <w:del w:id="101" w:author="Georgios KATSAROS" w:date="2016-08-25T11:22:00Z">
+      <w:del w:id="72" w:author="Georgios KATSAROS" w:date="2016-08-25T11:22:00Z">
         <w:r>
           <w:rPr>
             <w:rFonts w:eastAsiaTheme="minorEastAsia"/>
@@ -3902,7 +3757,7 @@
           <w:delText xml:space="preserve">a </w:delText>
         </w:r>
       </w:del>
-      <w:ins w:id="102" w:author="Georgios KATSAROS" w:date="2016-08-25T11:22:00Z">
+      <w:ins w:id="73" w:author="Georgios KATSAROS" w:date="2016-08-25T11:22:00Z">
         <w:r>
           <w:rPr>
             <w:rFonts w:eastAsiaTheme="minorEastAsia"/>
@@ -3916,7 +3771,7 @@
         </w:rPr>
         <w:t xml:space="preserve">natural frequency of a </w:t>
       </w:r>
-      <w:ins w:id="103" w:author="Georgios KATSAROS" w:date="2016-08-25T11:22:00Z">
+      <w:ins w:id="74" w:author="Georgios KATSAROS" w:date="2016-08-25T11:22:00Z">
         <w:r>
           <w:rPr>
             <w:rFonts w:eastAsiaTheme="minorEastAsia"/>
@@ -3924,7 +3779,7 @@
           <w:t>child-</w:t>
         </w:r>
       </w:ins>
-      <w:del w:id="104" w:author="Georgios KATSAROS" w:date="2016-08-25T11:22:00Z">
+      <w:del w:id="75" w:author="Georgios KATSAROS" w:date="2016-08-25T11:22:00Z">
         <w:r>
           <w:rPr>
             <w:rFonts w:eastAsiaTheme="minorEastAsia"/>
@@ -3938,7 +3793,7 @@
         </w:rPr>
         <w:t xml:space="preserve">swing </w:t>
       </w:r>
-      <w:ins w:id="105" w:author="Georgios KATSAROS" w:date="2016-08-25T11:22:00Z">
+      <w:ins w:id="76" w:author="Georgios KATSAROS" w:date="2016-08-25T11:22:00Z">
         <w:r>
           <w:rPr>
             <w:rFonts w:eastAsiaTheme="minorEastAsia"/>
@@ -3952,7 +3807,7 @@
         </w:rPr>
         <w:t>correspond</w:t>
       </w:r>
-      <w:ins w:id="106" w:author="Georgios KATSAROS" w:date="2016-08-25T11:22:00Z">
+      <w:ins w:id="77" w:author="Georgios KATSAROS" w:date="2016-08-25T11:22:00Z">
         <w:r>
           <w:rPr>
             <w:rFonts w:eastAsiaTheme="minorEastAsia"/>
@@ -3966,7 +3821,7 @@
         </w:rPr>
         <w:t xml:space="preserve"> to </w:t>
       </w:r>
-      <w:del w:id="107" w:author="Georgios KATSAROS" w:date="2016-08-25T11:22:00Z">
+      <w:del w:id="78" w:author="Georgios KATSAROS" w:date="2016-08-25T11:22:00Z">
         <w:r>
           <w:rPr>
             <w:rFonts w:eastAsiaTheme="minorEastAsia"/>
@@ -3974,7 +3829,7 @@
           <w:delText>a</w:delText>
         </w:r>
       </w:del>
-      <w:ins w:id="108" w:author="Georgios KATSAROS" w:date="2016-08-25T11:22:00Z">
+      <w:ins w:id="79" w:author="Georgios KATSAROS" w:date="2016-08-25T11:22:00Z">
         <w:r>
           <w:rPr>
             <w:rFonts w:eastAsiaTheme="minorEastAsia"/>
@@ -3988,7 +3843,7 @@
         </w:rPr>
         <w:t xml:space="preserve"> Larmor frequency and </w:t>
       </w:r>
-      <w:del w:id="109" w:author="Georgios KATSAROS" w:date="2016-08-25T11:22:00Z">
+      <w:del w:id="80" w:author="Georgios KATSAROS" w:date="2016-08-25T11:22:00Z">
         <w:r>
           <w:rPr>
             <w:rFonts w:eastAsiaTheme="minorEastAsia"/>
@@ -3996,7 +3851,7 @@
           <w:delText>a</w:delText>
         </w:r>
       </w:del>
-      <w:ins w:id="110" w:author="Georgios KATSAROS" w:date="2016-08-25T11:22:00Z">
+      <w:ins w:id="81" w:author="Georgios KATSAROS" w:date="2016-08-25T11:22:00Z">
         <w:r>
           <w:rPr>
             <w:rFonts w:eastAsiaTheme="minorEastAsia"/>
@@ -4010,7 +3865,7 @@
         </w:rPr>
         <w:t xml:space="preserve"> frequency of </w:t>
       </w:r>
-      <w:ins w:id="111" w:author="Georgios KATSAROS" w:date="2016-08-25T11:22:00Z">
+      <w:ins w:id="82" w:author="Georgios KATSAROS" w:date="2016-08-25T11:22:00Z">
         <w:r>
           <w:rPr>
             <w:rFonts w:eastAsiaTheme="minorEastAsia"/>
@@ -4026,17 +3881,17 @@
       </w:r>
     </w:p>
     <w:p>
-      <w:ins w:id="112" w:author="Georgios KATSAROS" w:date="2016-08-25T11:23:00Z">
+      <w:ins w:id="83" w:author="Georgios KATSAROS" w:date="2016-08-25T11:23:00Z">
         <w:r>
           <w:t xml:space="preserve">However, an </w:t>
         </w:r>
       </w:ins>
-      <w:del w:id="113" w:author="Georgios KATSAROS" w:date="2016-08-25T11:23:00Z">
+      <w:del w:id="84" w:author="Georgios KATSAROS" w:date="2016-08-25T11:23:00Z">
         <w:r>
           <w:delText>O</w:delText>
         </w:r>
       </w:del>
-      <w:ins w:id="114" w:author="Georgios KATSAROS" w:date="2016-08-25T11:23:00Z">
+      <w:ins w:id="85" w:author="Georgios KATSAROS" w:date="2016-08-25T11:23:00Z">
         <w:r>
           <w:t>o</w:t>
         </w:r>
@@ -4053,12 +3908,12 @@
       <w:r>
         <w:t>from the fabrication standpoint</w:t>
       </w:r>
-      <w:ins w:id="115" w:author="Georgios KATSAROS" w:date="2016-08-25T11:23:00Z">
+      <w:ins w:id="86" w:author="Georgios KATSAROS" w:date="2016-08-25T11:23:00Z">
         <w:r>
           <w:t>, since it adds more steps and thus the risk of failure</w:t>
         </w:r>
       </w:ins>
-      <w:del w:id="116" w:author="Georgios KATSAROS" w:date="2016-08-25T11:23:00Z">
+      <w:del w:id="87" w:author="Georgios KATSAROS" w:date="2016-08-25T11:23:00Z">
         <w:r>
           <w:delText>.</w:delText>
         </w:r>
@@ -4069,7 +3924,7 @@
       <w:r>
         <w:t xml:space="preserve">One way to avoid this problem is to apply static </w:t>
       </w:r>
-      <w:ins w:id="117" w:author="Georgios KATSAROS" w:date="2016-08-25T11:23:00Z">
+      <w:ins w:id="88" w:author="Georgios KATSAROS" w:date="2016-08-25T11:23:00Z">
         <w:r>
           <w:t xml:space="preserve">a </w:t>
         </w:r>
@@ -4077,7 +3932,7 @@
       <w:r>
         <w:t xml:space="preserve">instead of </w:t>
       </w:r>
-      <w:ins w:id="118" w:author="Georgios KATSAROS" w:date="2016-08-25T11:23:00Z">
+      <w:ins w:id="89" w:author="Georgios KATSAROS" w:date="2016-08-25T11:23:00Z">
         <w:r>
           <w:t xml:space="preserve">an </w:t>
         </w:r>
@@ -4103,17 +3958,17 @@
       <w:r>
         <w:t xml:space="preserve">. </w:t>
       </w:r>
-      <w:ins w:id="119" w:author="Georgios KATSAROS" w:date="2016-08-25T11:24:00Z">
+      <w:ins w:id="90" w:author="Georgios KATSAROS" w:date="2016-08-25T11:24:00Z">
         <w:r>
           <w:t xml:space="preserve">The </w:t>
         </w:r>
       </w:ins>
-      <w:del w:id="120" w:author="Georgios KATSAROS" w:date="2016-08-25T11:24:00Z">
+      <w:del w:id="91" w:author="Georgios KATSAROS" w:date="2016-08-25T11:24:00Z">
         <w:r>
           <w:delText>O</w:delText>
         </w:r>
       </w:del>
-      <w:ins w:id="121" w:author="Georgios KATSAROS" w:date="2016-08-25T11:24:00Z">
+      <w:ins w:id="92" w:author="Georgios KATSAROS" w:date="2016-08-25T11:24:00Z">
         <w:r>
           <w:t>o</w:t>
         </w:r>
@@ -4121,12 +3976,12 @@
       <w:r>
         <w:t xml:space="preserve">scillatory electric field </w:t>
       </w:r>
-      <w:ins w:id="122" w:author="Georgios KATSAROS" w:date="2016-08-25T11:24:00Z">
+      <w:ins w:id="93" w:author="Georgios KATSAROS" w:date="2016-08-25T11:24:00Z">
         <w:r>
           <w:t xml:space="preserve">can </w:t>
         </w:r>
       </w:ins>
-      <w:del w:id="123" w:author="Georgios KATSAROS" w:date="2016-08-25T11:24:00Z">
+      <w:del w:id="94" w:author="Georgios KATSAROS" w:date="2016-08-25T11:24:00Z">
         <w:r>
           <w:delText>than</w:delText>
         </w:r>
@@ -4137,7 +3992,7 @@
       <w:r>
         <w:t>modulate</w:t>
       </w:r>
-      <w:del w:id="124" w:author="Georgios KATSAROS" w:date="2016-08-25T11:24:00Z">
+      <w:del w:id="95" w:author="Georgios KATSAROS" w:date="2016-08-25T11:24:00Z">
         <w:r>
           <w:delText>s</w:delText>
         </w:r>
@@ -4148,7 +4003,7 @@
       <w:r>
         <w:t xml:space="preserve">the hole g factor giving </w:t>
       </w:r>
-      <w:ins w:id="125" w:author="Georgios KATSAROS" w:date="2016-08-25T11:25:00Z">
+      <w:ins w:id="96" w:author="Georgios KATSAROS" w:date="2016-08-25T11:25:00Z">
         <w:r>
           <w:t xml:space="preserve">thus an </w:t>
         </w:r>
@@ -4159,7 +4014,7 @@
       <w:r>
         <w:t xml:space="preserve"> </w:t>
       </w:r>
-      <w:ins w:id="126" w:author="Georgios KATSAROS" w:date="2016-08-25T11:25:00Z">
+      <w:ins w:id="97" w:author="Georgios KATSAROS" w:date="2016-08-25T11:25:00Z">
         <w:r>
           <w:t xml:space="preserve">to the first case </w:t>
         </w:r>
@@ -4167,7 +4022,7 @@
       <w:r>
         <w:t>oscillatory magnetic field</w:t>
       </w:r>
-      <w:del w:id="127" w:author="Georgios KATSAROS" w:date="2016-08-25T11:25:00Z">
+      <w:del w:id="98" w:author="Georgios KATSAROS" w:date="2016-08-25T11:25:00Z">
         <w:r>
           <w:delText xml:space="preserve"> from the first case</w:delText>
         </w:r>
@@ -4180,12 +4035,12 @@
       <w:r>
         <w:t xml:space="preserve">For </w:t>
       </w:r>
-      <w:del w:id="128" w:author="Georgios KATSAROS" w:date="2016-08-25T11:25:00Z">
+      <w:del w:id="99" w:author="Georgios KATSAROS" w:date="2016-08-25T11:25:00Z">
         <w:r>
           <w:delText xml:space="preserve">generating </w:delText>
         </w:r>
       </w:del>
-      <w:ins w:id="129" w:author="Georgios KATSAROS" w:date="2016-08-25T11:25:00Z">
+      <w:ins w:id="100" w:author="Georgios KATSAROS" w:date="2016-08-25T11:25:00Z">
         <w:r>
           <w:t xml:space="preserve">generating such </w:t>
         </w:r>
@@ -4196,7 +4051,7 @@
       <w:r>
         <w:t xml:space="preserve"> signal</w:t>
       </w:r>
-      <w:ins w:id="130" w:author="Georgios KATSAROS" w:date="2016-08-25T11:25:00Z">
+      <w:ins w:id="101" w:author="Georgios KATSAROS" w:date="2016-08-25T11:25:00Z">
         <w:r>
           <w:t>s</w:t>
         </w:r>
@@ -4210,7 +4065,7 @@
       <w:r>
         <w:t>are needed because of high Larmor frequencies (tens of gigahertz</w:t>
       </w:r>
-      <w:ins w:id="131" w:author="Georgios KATSAROS" w:date="2016-08-24T22:36:00Z">
+      <w:ins w:id="102" w:author="Georgios KATSAROS" w:date="2016-08-24T22:36:00Z">
         <w:r>
           <w:t xml:space="preserve"> write what frequencies we are aiming at</w:t>
         </w:r>
@@ -4221,7 +4076,7 @@
       <w:r>
         <w:t xml:space="preserve">. For this purpose </w:t>
       </w:r>
-      <w:ins w:id="132" w:author="Georgios KATSAROS" w:date="2016-08-24T22:36:00Z">
+      <w:ins w:id="103" w:author="Georgios KATSAROS" w:date="2016-08-24T22:36:00Z">
         <w:r>
           <w:t xml:space="preserve">a </w:t>
         </w:r>
@@ -4255,7 +4110,7 @@
       <w:r>
         <w:t xml:space="preserve">.  </w:t>
       </w:r>
-      <w:ins w:id="133" w:author="Georgios KATSAROS" w:date="2016-08-25T11:27:00Z">
+      <w:ins w:id="104" w:author="Georgios KATSAROS" w:date="2016-08-25T11:27:00Z">
         <w:r>
           <w:t xml:space="preserve">Not really you have described the g-tensor modulation technique. Also the is a logical gap. This sentence needs to be incorporated smoothly in the text. </w:t>
         </w:r>
@@ -4265,7 +4120,7 @@
       <w:pPr>
         <w:pStyle w:val="Heading4"/>
         <w:rPr>
-          <w:ins w:id="134" w:author="Georgios KATSAROS" w:date="2016-08-25T11:40:00Z"/>
+          <w:ins w:id="105" w:author="Georgios KATSAROS" w:date="2016-08-25T11:40:00Z"/>
         </w:rPr>
       </w:pPr>
       <w:r>
@@ -4308,24 +4163,24 @@
     <w:p>
       <w:pPr>
         <w:rPr>
-          <w:rPrChange w:id="135" w:author="Georgios KATSAROS" w:date="2016-08-25T11:40:00Z">
+          <w:rPrChange w:id="106" w:author="Georgios KATSAROS" w:date="2016-08-25T11:40:00Z">
             <w:rPr>
               <w:vertAlign w:val="superscript"/>
             </w:rPr>
           </w:rPrChange>
         </w:rPr>
-        <w:pPrChange w:id="136" w:author="Georgios KATSAROS" w:date="2016-08-25T11:40:00Z">
+        <w:pPrChange w:id="107" w:author="Georgios KATSAROS" w:date="2016-08-25T11:40:00Z">
           <w:pPr>
             <w:pStyle w:val="Heading4"/>
           </w:pPr>
         </w:pPrChange>
       </w:pPr>
-      <w:ins w:id="137" w:author="Georgios KATSAROS" w:date="2016-08-25T11:40:00Z">
+      <w:ins w:id="108" w:author="Georgios KATSAROS" w:date="2016-08-25T11:40:00Z">
         <w:r>
           <w:t xml:space="preserve">First you should write sth about coherent manipulation. </w:t>
         </w:r>
       </w:ins>
-      <w:ins w:id="138" w:author="Georgios KATSAROS" w:date="2016-08-25T11:41:00Z">
+      <w:ins w:id="109" w:author="Georgios KATSAROS" w:date="2016-08-25T11:41:00Z">
         <w:r>
           <w:t xml:space="preserve">What do you need to do in order to verify it? Rabi. </w:t>
         </w:r>
@@ -4372,7 +4227,7 @@
       <w:r>
         <w:t xml:space="preserve">, </w:t>
       </w:r>
-      <w:del w:id="139" w:author="Georgios KATSAROS" w:date="2016-08-25T11:41:00Z">
+      <w:del w:id="110" w:author="Georgios KATSAROS" w:date="2016-08-25T11:41:00Z">
         <w:r>
           <w:delText>the</w:delText>
         </w:r>
@@ -4380,7 +4235,7 @@
           <w:delText xml:space="preserve"> EDSR</w:delText>
         </w:r>
       </w:del>
-      <w:ins w:id="140" w:author="Georgios KATSAROS" w:date="2016-08-25T11:41:00Z">
+      <w:ins w:id="111" w:author="Georgios KATSAROS" w:date="2016-08-25T11:41:00Z">
         <w:r>
           <w:t>a</w:t>
         </w:r>
@@ -4400,7 +4255,7 @@
       <w:r>
         <w:t xml:space="preserve"> (90⁰</w:t>
       </w:r>
-      <w:ins w:id="141" w:author="Georgios KATSAROS" w:date="2016-08-25T11:43:00Z">
+      <w:ins w:id="112" w:author="Georgios KATSAROS" w:date="2016-08-25T11:43:00Z">
         <w:r>
           <w:t>, what do you mean by that?</w:t>
         </w:r>
@@ -4426,12 +4281,12 @@
       <w:r>
         <w:t xml:space="preserve">rom the z </w:t>
       </w:r>
-      <w:del w:id="142" w:author="Georgios KATSAROS" w:date="2016-08-25T11:49:00Z">
+      <w:del w:id="113" w:author="Georgios KATSAROS" w:date="2016-08-25T11:49:00Z">
         <w:r>
           <w:delText xml:space="preserve">axes </w:delText>
         </w:r>
       </w:del>
-      <w:ins w:id="143" w:author="Georgios KATSAROS" w:date="2016-08-25T11:49:00Z">
+      <w:ins w:id="114" w:author="Georgios KATSAROS" w:date="2016-08-25T11:49:00Z">
         <w:r>
           <w:t xml:space="preserve">axis </w:t>
         </w:r>
@@ -4484,7 +4339,7 @@
         </w:rPr>
         <w:t xml:space="preserve">. After </w:t>
       </w:r>
-      <w:del w:id="144" w:author="Georgios KATSAROS" w:date="2016-08-25T11:42:00Z">
+      <w:del w:id="115" w:author="Georgios KATSAROS" w:date="2016-08-25T11:42:00Z">
         <w:r>
           <w:rPr>
             <w:rFonts w:ascii="Calibri" w:hAnsi="Calibri" w:cs="Arial"/>
@@ -4506,7 +4361,7 @@
         </w:rPr>
         <w:t xml:space="preserve">time τ, </w:t>
       </w:r>
-      <w:ins w:id="145" w:author="Georgios KATSAROS" w:date="2016-08-25T11:42:00Z">
+      <w:ins w:id="116" w:author="Georgios KATSAROS" w:date="2016-08-25T11:42:00Z">
         <w:r>
           <w:rPr>
             <w:rFonts w:ascii="Calibri" w:hAnsi="Calibri" w:cs="Arial"/>
@@ -4540,7 +4395,7 @@
         </w:rPr>
         <w:t>Φ</w:t>
       </w:r>
-      <w:ins w:id="146" w:author="Georgios KATSAROS" w:date="2016-08-25T11:42:00Z">
+      <w:ins w:id="117" w:author="Georgios KATSAROS" w:date="2016-08-25T11:42:00Z">
         <w:r>
           <w:rPr>
             <w:rFonts w:ascii="Gulim" w:eastAsia="Gulim" w:hAnsi="Gulim" w:hint="eastAsia"/>
@@ -4601,12 +4456,12 @@
       <w:r>
         <w:t xml:space="preserve"> z </w:t>
       </w:r>
-      <w:del w:id="147" w:author="Georgios KATSAROS" w:date="2016-08-25T11:51:00Z">
+      <w:del w:id="118" w:author="Georgios KATSAROS" w:date="2016-08-25T11:51:00Z">
         <w:r>
           <w:delText xml:space="preserve">axes </w:delText>
         </w:r>
       </w:del>
-      <w:ins w:id="148" w:author="Georgios KATSAROS" w:date="2016-08-25T11:51:00Z">
+      <w:ins w:id="119" w:author="Georgios KATSAROS" w:date="2016-08-25T11:51:00Z">
         <w:r>
           <w:t xml:space="preserve">axis </w:t>
         </w:r>
@@ -4620,12 +4475,12 @@
       <w:r>
         <w:t xml:space="preserve"> readout</w:t>
       </w:r>
-      <w:ins w:id="149" w:author="Georgios KATSAROS" w:date="2016-08-25T11:51:00Z">
+      <w:ins w:id="120" w:author="Georgios KATSAROS" w:date="2016-08-25T11:51:00Z">
         <w:r>
           <w:t xml:space="preserve"> (you should write that it will bring it to the opposite pole if no</w:t>
         </w:r>
       </w:ins>
-      <w:ins w:id="150" w:author="Georgios KATSAROS" w:date="2016-08-25T11:57:00Z">
+      <w:ins w:id="121" w:author="Georgios KATSAROS" w:date="2016-08-25T11:57:00Z">
         <w:r>
           <w:t xml:space="preserve"> dephasing takes place)</w:t>
         </w:r>
@@ -4675,7 +4530,7 @@
       <w:r>
         <w:t xml:space="preserve"> </w:t>
       </w:r>
-      <w:del w:id="151" w:author="Georgios KATSAROS" w:date="2016-08-25T11:48:00Z">
+      <w:del w:id="122" w:author="Georgios KATSAROS" w:date="2016-08-25T11:48:00Z">
         <w:r>
           <w:delText>its</w:delText>
         </w:r>
@@ -4683,7 +4538,7 @@
           <w:delText xml:space="preserve"> </w:delText>
         </w:r>
       </w:del>
-      <w:ins w:id="152" w:author="Georgios KATSAROS" w:date="2016-08-25T11:48:00Z">
+      <w:ins w:id="123" w:author="Georgios KATSAROS" w:date="2016-08-25T11:48:00Z">
         <w:r>
           <w:t xml:space="preserve">the </w:t>
         </w:r>
@@ -4694,7 +4549,7 @@
       <w:r>
         <w:t xml:space="preserve"> </w:t>
       </w:r>
-      <w:ins w:id="153" w:author="Georgios KATSAROS" w:date="2016-08-25T11:48:00Z">
+      <w:ins w:id="124" w:author="Georgios KATSAROS" w:date="2016-08-25T11:48:00Z">
         <w:r>
           <w:t xml:space="preserve">the </w:t>
         </w:r>
@@ -4720,7 +4575,7 @@
       <w:r>
         <w:t xml:space="preserve"> can be extracted</w:t>
       </w:r>
-      <w:del w:id="154" w:author="Georgios KATSAROS" w:date="2016-08-25T11:48:00Z">
+      <w:del w:id="125" w:author="Georgios KATSAROS" w:date="2016-08-25T11:48:00Z">
         <w:r>
           <w:delText>, according to [11]</w:delText>
         </w:r>
@@ -4768,37 +4623,37 @@
       </w:r>
     </w:p>
     <w:p>
-      <w:ins w:id="155" w:author="Georgios KATSAROS" w:date="2016-08-25T20:29:00Z">
+      <w:ins w:id="126" w:author="Georgios KATSAROS" w:date="2016-08-25T20:29:00Z">
         <w:r>
           <w:t xml:space="preserve">Coherence can be extended by the so called Hahn echo </w:t>
         </w:r>
       </w:ins>
-      <w:ins w:id="156" w:author="Georgios KATSAROS" w:date="2016-08-25T20:30:00Z">
+      <w:ins w:id="127" w:author="Georgios KATSAROS" w:date="2016-08-25T20:30:00Z">
         <w:r>
           <w:t xml:space="preserve">technique which can partially cancel dephasing originating for example from </w:t>
         </w:r>
       </w:ins>
-      <w:ins w:id="157" w:author="Georgios KATSAROS" w:date="2016-08-25T20:36:00Z">
+      <w:ins w:id="128" w:author="Georgios KATSAROS" w:date="2016-08-25T20:36:00Z">
         <w:r>
           <w:t xml:space="preserve">slow varying </w:t>
         </w:r>
       </w:ins>
-      <w:ins w:id="158" w:author="Georgios KATSAROS" w:date="2016-08-25T20:31:00Z">
+      <w:ins w:id="129" w:author="Georgios KATSAROS" w:date="2016-08-25T20:31:00Z">
         <w:r>
           <w:t xml:space="preserve">nuclear magnetic field or applied field inhomogeneities. </w:t>
         </w:r>
       </w:ins>
-      <w:del w:id="159" w:author="Georgios KATSAROS" w:date="2016-08-25T20:31:00Z">
+      <w:del w:id="130" w:author="Georgios KATSAROS" w:date="2016-08-25T20:31:00Z">
         <w:r>
           <w:delText>To ex</w:delText>
         </w:r>
       </w:del>
-      <w:del w:id="160" w:author="Georgios KATSAROS" w:date="2016-08-25T11:58:00Z">
+      <w:del w:id="131" w:author="Georgios KATSAROS" w:date="2016-08-25T11:58:00Z">
         <w:r>
           <w:delText>c</w:delText>
         </w:r>
       </w:del>
-      <w:del w:id="161" w:author="Georgios KATSAROS" w:date="2016-08-25T20:31:00Z">
+      <w:del w:id="132" w:author="Georgios KATSAROS" w:date="2016-08-25T20:31:00Z">
         <w:r>
           <w:delText>tract the instrinsic coherence time T</w:delText>
         </w:r>
@@ -4833,7 +4688,7 @@
       <w:r>
         <w:t xml:space="preserve">/2 pulse around </w:t>
       </w:r>
-      <w:ins w:id="162" w:author="Georgios KATSAROS" w:date="2016-08-25T11:58:00Z">
+      <w:ins w:id="133" w:author="Georgios KATSAROS" w:date="2016-08-25T11:58:00Z">
         <w:r>
           <w:t xml:space="preserve">the </w:t>
         </w:r>
@@ -4841,12 +4696,12 @@
       <w:r>
         <w:t>x ax</w:t>
       </w:r>
-      <w:ins w:id="163" w:author="Georgios KATSAROS" w:date="2016-08-25T11:58:00Z">
+      <w:ins w:id="134" w:author="Georgios KATSAROS" w:date="2016-08-25T11:58:00Z">
         <w:r>
           <w:t>i</w:t>
         </w:r>
       </w:ins>
-      <w:del w:id="164" w:author="Georgios KATSAROS" w:date="2016-08-25T11:58:00Z">
+      <w:del w:id="135" w:author="Georgios KATSAROS" w:date="2016-08-25T11:58:00Z">
         <w:r>
           <w:delText>e</w:delText>
         </w:r>
@@ -4854,7 +4709,7 @@
       <w:r>
         <w:t xml:space="preserve">s </w:t>
       </w:r>
-      <w:ins w:id="165" w:author="Georgios KATSAROS" w:date="2016-08-25T11:58:00Z">
+      <w:ins w:id="136" w:author="Georgios KATSAROS" w:date="2016-08-25T11:58:00Z">
         <w:r>
           <w:t xml:space="preserve">the </w:t>
         </w:r>
@@ -4862,7 +4717,7 @@
       <w:r>
         <w:t xml:space="preserve">spin vector lays in the xy plane. Because of the dephasing sources </w:t>
       </w:r>
-      <w:ins w:id="166" w:author="Georgios KATSAROS" w:date="2016-08-25T11:58:00Z">
+      <w:ins w:id="137" w:author="Georgios KATSAROS" w:date="2016-08-25T11:58:00Z">
         <w:r>
           <w:t xml:space="preserve">the </w:t>
         </w:r>
@@ -4870,7 +4725,7 @@
       <w:r>
         <w:t xml:space="preserve">spin </w:t>
       </w:r>
-      <w:ins w:id="167" w:author="Georgios KATSAROS" w:date="2016-08-25T11:59:00Z">
+      <w:ins w:id="138" w:author="Georgios KATSAROS" w:date="2016-08-25T11:59:00Z">
         <w:r>
           <w:t xml:space="preserve">will </w:t>
         </w:r>
@@ -4878,7 +4733,7 @@
       <w:r>
         <w:t>dephase</w:t>
       </w:r>
-      <w:del w:id="168" w:author="Georgios KATSAROS" w:date="2016-08-25T11:59:00Z">
+      <w:del w:id="139" w:author="Georgios KATSAROS" w:date="2016-08-25T11:59:00Z">
         <w:r>
           <w:delText>s</w:delText>
         </w:r>
@@ -4905,7 +4760,7 @@
       <w:r>
         <w:t xml:space="preserve"> </w:t>
       </w:r>
-      <w:del w:id="169" w:author="Georgios KATSAROS" w:date="2016-08-25T11:59:00Z">
+      <w:del w:id="140" w:author="Georgios KATSAROS" w:date="2016-08-25T11:59:00Z">
         <w:r>
           <w:delText>the</w:delText>
         </w:r>
@@ -4913,7 +4768,7 @@
           <w:delText xml:space="preserve"> </w:delText>
         </w:r>
       </w:del>
-      <w:ins w:id="170" w:author="Georgios KATSAROS" w:date="2016-08-25T11:59:00Z">
+      <w:ins w:id="141" w:author="Georgios KATSAROS" w:date="2016-08-25T11:59:00Z">
         <w:r>
           <w:t xml:space="preserve">a </w:t>
         </w:r>
@@ -4939,12 +4794,12 @@
       <w:r>
         <w:t xml:space="preserve">y </w:t>
       </w:r>
-      <w:del w:id="171" w:author="Georgios KATSAROS" w:date="2016-08-25T11:59:00Z">
+      <w:del w:id="142" w:author="Georgios KATSAROS" w:date="2016-08-25T11:59:00Z">
         <w:r>
           <w:delText xml:space="preserve">axes </w:delText>
         </w:r>
       </w:del>
-      <w:ins w:id="172" w:author="Georgios KATSAROS" w:date="2016-08-25T11:59:00Z">
+      <w:ins w:id="143" w:author="Georgios KATSAROS" w:date="2016-08-25T11:59:00Z">
         <w:r>
           <w:t xml:space="preserve">axis </w:t>
         </w:r>
@@ -4958,12 +4813,12 @@
       <w:r>
         <w:t xml:space="preserve">y </w:t>
       </w:r>
-      <w:del w:id="173" w:author="Georgios KATSAROS" w:date="2016-08-25T11:59:00Z">
+      <w:del w:id="144" w:author="Georgios KATSAROS" w:date="2016-08-25T11:59:00Z">
         <w:r>
           <w:delText>axes</w:delText>
         </w:r>
       </w:del>
-      <w:ins w:id="174" w:author="Georgios KATSAROS" w:date="2016-08-25T11:59:00Z">
+      <w:ins w:id="145" w:author="Georgios KATSAROS" w:date="2016-08-25T11:59:00Z">
         <w:r>
           <w:t>axis</w:t>
         </w:r>
@@ -4977,7 +4832,7 @@
       <w:r>
         <w:t xml:space="preserve">pin is then left to dephase for the same time, but since </w:t>
       </w:r>
-      <w:ins w:id="175" w:author="Georgios KATSAROS" w:date="2016-08-25T11:59:00Z">
+      <w:ins w:id="146" w:author="Georgios KATSAROS" w:date="2016-08-25T11:59:00Z">
         <w:r>
           <w:t xml:space="preserve">it is </w:t>
         </w:r>
@@ -4994,7 +4849,7 @@
       <w:r>
         <w:t xml:space="preserve"> one</w:t>
       </w:r>
-      <w:del w:id="176" w:author="Georgios KATSAROS" w:date="2016-08-25T11:59:00Z">
+      <w:del w:id="147" w:author="Georgios KATSAROS" w:date="2016-08-25T11:59:00Z">
         <w:r>
           <w:delText xml:space="preserve"> to</w:delText>
         </w:r>
@@ -5011,7 +4866,7 @@
       <w:r>
         <w:t xml:space="preserve">the </w:t>
       </w:r>
-      <w:ins w:id="177" w:author="Georgios KATSAROS" w:date="2016-08-25T11:59:00Z">
+      <w:ins w:id="148" w:author="Georgios KATSAROS" w:date="2016-08-25T11:59:00Z">
         <w:r>
           <w:t xml:space="preserve">so-called </w:t>
         </w:r>
@@ -5022,12 +4877,12 @@
       <w:r>
         <w:t xml:space="preserve"> After that by </w:t>
       </w:r>
-      <w:del w:id="178" w:author="Georgios KATSAROS" w:date="2016-08-25T11:59:00Z">
+      <w:del w:id="149" w:author="Georgios KATSAROS" w:date="2016-08-25T11:59:00Z">
         <w:r>
           <w:delText xml:space="preserve">the </w:delText>
         </w:r>
       </w:del>
-      <w:ins w:id="179" w:author="Georgios KATSAROS" w:date="2016-08-25T11:59:00Z">
+      <w:ins w:id="150" w:author="Georgios KATSAROS" w:date="2016-08-25T11:59:00Z">
         <w:r>
           <w:t xml:space="preserve">another </w:t>
         </w:r>
@@ -5057,7 +4912,7 @@
         </w:rPr>
         <w:t>Φ</w:t>
       </w:r>
-      <w:ins w:id="180" w:author="Georgios KATSAROS" w:date="2016-08-25T12:00:00Z">
+      <w:ins w:id="151" w:author="Georgios KATSAROS" w:date="2016-08-25T12:00:00Z">
         <w:r>
           <w:rPr>
             <w:rFonts w:ascii="Gulim" w:eastAsia="Gulim" w:hAnsi="Gulim" w:hint="eastAsia"/>
@@ -5094,7 +4949,7 @@
       <w:r>
         <w:t xml:space="preserve">From its exponentially decaying envelope in this case </w:t>
       </w:r>
-      <w:del w:id="181" w:author="Georgios KATSAROS" w:date="2016-08-25T12:00:00Z">
+      <w:del w:id="152" w:author="Georgios KATSAROS" w:date="2016-08-25T12:00:00Z">
         <w:r>
           <w:delText xml:space="preserve">coherence time </w:delText>
         </w:r>
@@ -5111,7 +4966,7 @@
       <w:r>
         <w:t xml:space="preserve"> </w:t>
       </w:r>
-      <w:ins w:id="182" w:author="Georgios KATSAROS" w:date="2016-08-25T12:00:00Z">
+      <w:ins w:id="153" w:author="Georgios KATSAROS" w:date="2016-08-25T12:00:00Z">
         <w:r>
           <w:t xml:space="preserve">echo </w:t>
         </w:r>
@@ -5149,12 +5004,12 @@
       </w:r>
     </w:p>
     <w:p>
-      <w:ins w:id="183" w:author="Georgios KATSAROS" w:date="2016-08-25T20:37:00Z">
+      <w:ins w:id="154" w:author="Georgios KATSAROS" w:date="2016-08-25T20:37:00Z">
         <w:r>
           <w:t xml:space="preserve">In order to extend further the coherence time we am to use the a </w:t>
         </w:r>
       </w:ins>
-      <w:del w:id="184" w:author="Georgios KATSAROS" w:date="2016-08-25T20:37:00Z">
+      <w:del w:id="155" w:author="Georgios KATSAROS" w:date="2016-08-25T20:37:00Z">
         <w:r>
           <w:delText xml:space="preserve">The </w:delText>
         </w:r>
@@ -5162,7 +5017,7 @@
       <w:r>
         <w:t xml:space="preserve">sequence of </w:t>
       </w:r>
-      <w:del w:id="185" w:author="Georgios KATSAROS" w:date="2016-08-25T20:37:00Z">
+      <w:del w:id="156" w:author="Georgios KATSAROS" w:date="2016-08-25T20:37:00Z">
         <w:r>
           <w:delText xml:space="preserve">the </w:delText>
         </w:r>
@@ -5197,7 +5052,7 @@
       <w:r>
         <w:t>sequence</w:t>
       </w:r>
-      <w:ins w:id="186" w:author="Georgios KATSAROS" w:date="2016-08-25T20:38:00Z">
+      <w:ins w:id="157" w:author="Georgios KATSAROS" w:date="2016-08-25T20:38:00Z">
         <w:r>
           <w:t>. The pi pulses</w:t>
         </w:r>
@@ -5217,12 +5072,12 @@
       <w:r>
         <w:t xml:space="preserve">y </w:t>
       </w:r>
-      <w:del w:id="187" w:author="Georgios KATSAROS" w:date="2016-08-25T20:38:00Z">
+      <w:del w:id="158" w:author="Georgios KATSAROS" w:date="2016-08-25T20:38:00Z">
         <w:r>
           <w:delText xml:space="preserve">axes </w:delText>
         </w:r>
       </w:del>
-      <w:ins w:id="188" w:author="Georgios KATSAROS" w:date="2016-08-25T20:38:00Z">
+      <w:ins w:id="159" w:author="Georgios KATSAROS" w:date="2016-08-25T20:38:00Z">
         <w:r>
           <w:t xml:space="preserve">axis </w:t>
         </w:r>
@@ -5255,12 +5110,12 @@
       <w:r>
         <w:t xml:space="preserve">instead of </w:t>
       </w:r>
-      <w:del w:id="189" w:author="Georgios KATSAROS" w:date="2016-08-25T20:38:00Z">
+      <w:del w:id="160" w:author="Georgios KATSAROS" w:date="2016-08-25T20:38:00Z">
         <w:r>
           <w:delText xml:space="preserve">the </w:delText>
         </w:r>
       </w:del>
-      <w:ins w:id="190" w:author="Georgios KATSAROS" w:date="2016-08-25T20:38:00Z">
+      <w:ins w:id="161" w:author="Georgios KATSAROS" w:date="2016-08-25T20:38:00Z">
         <w:r>
           <w:t xml:space="preserve">a </w:t>
         </w:r>
@@ -5405,7 +5260,7 @@
         </w:rPr>
         <w:t>I am not sure how it is actually measured</w:t>
       </w:r>
-      <w:ins w:id="191" w:author="Georgios KATSAROS" w:date="2016-08-25T20:39:00Z">
+      <w:ins w:id="162" w:author="Georgios KATSAROS" w:date="2016-08-25T20:39:00Z">
         <w:r>
           <w:rPr>
             <w:rFonts w:ascii="Calibri" w:hAnsi="Calibri" w:cs="Arial"/>
@@ -5418,7 +5273,7 @@
           <w:t xml:space="preserve">- like the echo </w:t>
         </w:r>
       </w:ins>
-      <w:ins w:id="192" w:author="Georgios KATSAROS" w:date="2016-08-25T20:40:00Z">
+      <w:ins w:id="163" w:author="Georgios KATSAROS" w:date="2016-08-25T20:40:00Z">
         <w:r>
           <w:rPr>
             <w:rFonts w:ascii="Calibri" w:hAnsi="Calibri" w:cs="Arial"/>
@@ -5431,7 +5286,7 @@
           <w:t>you change tau</w:t>
         </w:r>
       </w:ins>
-      <w:ins w:id="193" w:author="Georgios KATSAROS" w:date="2016-08-25T20:42:00Z">
+      <w:ins w:id="164" w:author="Georgios KATSAROS" w:date="2016-08-25T20:42:00Z">
         <w:r>
           <w:rPr>
             <w:rFonts w:ascii="Calibri" w:hAnsi="Calibri" w:cs="Arial"/>
@@ -5485,7 +5340,7 @@
       <w:r>
         <w:t>pulse errors</w:t>
       </w:r>
-      <w:ins w:id="194" w:author="Georgios KATSAROS" w:date="2016-08-25T20:43:00Z">
+      <w:ins w:id="165" w:author="Georgios KATSAROS" w:date="2016-08-25T20:43:00Z">
         <w:r>
           <w:t xml:space="preserve"> (explain why)</w:t>
         </w:r>
@@ -5493,7 +5348,7 @@
       <w:r>
         <w:t xml:space="preserve">, </w:t>
       </w:r>
-      <w:del w:id="195" w:author="Georgios KATSAROS" w:date="2016-08-25T20:44:00Z">
+      <w:del w:id="166" w:author="Georgios KATSAROS" w:date="2016-08-25T20:44:00Z">
         <w:r>
           <w:delText xml:space="preserve">extending coherence time </w:delText>
         </w:r>
@@ -5516,7 +5371,7 @@
       <w:r>
         <w:t xml:space="preserve">, with the center frequency </w:t>
       </w:r>
-      <w:ins w:id="196" w:author="Georgios KATSAROS" w:date="2016-08-25T20:45:00Z">
+      <w:ins w:id="167" w:author="Georgios KATSAROS" w:date="2016-08-25T20:45:00Z">
         <w:r>
           <w:t xml:space="preserve">beeing </w:t>
         </w:r>
@@ -5563,7 +5418,7 @@
       <w:r>
         <w:t>for the noise coupled to the qubit</w:t>
       </w:r>
-      <w:ins w:id="197" w:author="Georgios KATSAROS" w:date="2016-08-25T20:46:00Z">
+      <w:ins w:id="168" w:author="Georgios KATSAROS" w:date="2016-08-25T20:46:00Z">
         <w:r>
           <w:t xml:space="preserve"> (what do you want to day by this?)</w:t>
         </w:r>
@@ -5653,7 +5508,7 @@
       <w:r>
         <w:t>can be shifted</w:t>
       </w:r>
-      <w:ins w:id="198" w:author="Georgios KATSAROS" w:date="2016-08-25T20:46:00Z">
+      <w:ins w:id="169" w:author="Georgios KATSAROS" w:date="2016-08-25T20:46:00Z">
         <w:r>
           <w:t>,</w:t>
         </w:r>
@@ -5661,7 +5516,7 @@
       <w:r>
         <w:t xml:space="preserve"> </w:t>
       </w:r>
-      <w:del w:id="199" w:author="Georgios KATSAROS" w:date="2016-08-25T20:46:00Z">
+      <w:del w:id="170" w:author="Georgios KATSAROS" w:date="2016-08-25T20:46:00Z">
         <w:r>
           <w:delText xml:space="preserve">and </w:delText>
         </w:r>
@@ -5669,7 +5524,7 @@
       <w:r>
         <w:t xml:space="preserve">the noise spectrum can be extracted </w:t>
       </w:r>
-      <w:ins w:id="200" w:author="Georgios KATSAROS" w:date="2016-08-25T20:46:00Z">
+      <w:ins w:id="171" w:author="Georgios KATSAROS" w:date="2016-08-25T20:46:00Z">
         <w:r>
           <w:t>and noise can be filtered out?</w:t>
         </w:r>
@@ -5696,17 +5551,17 @@
       </w:r>
     </w:p>
     <w:p>
-      <w:ins w:id="201" w:author="Georgios KATSAROS" w:date="2016-08-25T19:19:00Z">
+      <w:ins w:id="172" w:author="Georgios KATSAROS" w:date="2016-08-25T19:19:00Z">
         <w:r>
           <w:t>There has been a huge interest in the past few years in the realiz</w:t>
         </w:r>
       </w:ins>
-      <w:ins w:id="202" w:author="Georgios KATSAROS" w:date="2016-08-25T19:24:00Z">
+      <w:ins w:id="173" w:author="Georgios KATSAROS" w:date="2016-08-25T19:24:00Z">
         <w:r>
           <w:t>ation</w:t>
         </w:r>
       </w:ins>
-      <w:ins w:id="203" w:author="Georgios KATSAROS" w:date="2016-08-25T19:19:00Z">
+      <w:ins w:id="174" w:author="Georgios KATSAROS" w:date="2016-08-25T19:19:00Z">
         <w:r>
           <w:t xml:space="preserve"> of electron spin qubits in Silicon. </w:t>
         </w:r>
@@ -5714,7 +5569,7 @@
       <w:r>
         <w:t xml:space="preserve">In </w:t>
       </w:r>
-      <w:ins w:id="204" w:author="Georgios KATSAROS" w:date="2016-08-25T12:08:00Z">
+      <w:ins w:id="175" w:author="Georgios KATSAROS" w:date="2016-08-25T12:08:00Z">
         <w:r>
           <w:t xml:space="preserve">this project a hole spin qubit in </w:t>
         </w:r>
@@ -5722,22 +5577,22 @@
           <w:t xml:space="preserve">a DQD formed in a </w:t>
         </w:r>
       </w:ins>
-      <w:ins w:id="205" w:author="Georgios KATSAROS" w:date="2016-08-25T19:21:00Z">
+      <w:ins w:id="176" w:author="Georgios KATSAROS" w:date="2016-08-25T19:21:00Z">
         <w:r>
           <w:t xml:space="preserve">Ge </w:t>
         </w:r>
       </w:ins>
-      <w:ins w:id="206" w:author="Georgios KATSAROS" w:date="2016-08-25T12:08:00Z">
+      <w:ins w:id="177" w:author="Georgios KATSAROS" w:date="2016-08-25T12:08:00Z">
         <w:r>
           <w:t>hut wire will be</w:t>
         </w:r>
       </w:ins>
-      <w:ins w:id="207" w:author="Georgios KATSAROS" w:date="2016-08-25T19:18:00Z">
+      <w:ins w:id="178" w:author="Georgios KATSAROS" w:date="2016-08-25T19:18:00Z">
         <w:r>
           <w:t xml:space="preserve"> studied. Despite the interesting electronic properties of this type on nanostructure nothing is known about the spin properties of the confined holes. </w:t>
         </w:r>
       </w:ins>
-      <w:del w:id="208" w:author="Georgios KATSAROS" w:date="2016-08-25T19:19:00Z">
+      <w:del w:id="179" w:author="Georgios KATSAROS" w:date="2016-08-25T19:19:00Z">
         <w:r>
           <w:delText>our</w:delText>
         </w:r>
@@ -5760,7 +5615,7 @@
           <w:delText xml:space="preserve">. </w:delText>
         </w:r>
       </w:del>
-      <w:del w:id="209" w:author="Georgios KATSAROS" w:date="2016-08-25T19:20:00Z">
+      <w:del w:id="180" w:author="Georgios KATSAROS" w:date="2016-08-25T19:20:00Z">
         <w:r>
           <w:delText>While other groups work with structures based on electron spin in gallium arsenide, electron spin</w:delText>
         </w:r>
@@ -5771,12 +5626,12 @@
           <w:delText xml:space="preserve"> silicon and Si:P and hole spin in silicon, this particular approach is not yet investigated. </w:delText>
         </w:r>
       </w:del>
-      <w:ins w:id="210" w:author="Georgios KATSAROS" w:date="2016-08-25T19:22:00Z">
+      <w:ins w:id="181" w:author="Georgios KATSAROS" w:date="2016-08-25T19:22:00Z">
         <w:r>
           <w:t>Due to the low hyperfine interaction and the heavy hole character of the wavefunction very long dephasing times are expexted [cite Hannes and Fischer PRL]</w:t>
         </w:r>
       </w:ins>
-      <w:del w:id="211" w:author="Georgios KATSAROS" w:date="2016-08-25T19:23:00Z">
+      <w:del w:id="182" w:author="Georgios KATSAROS" w:date="2016-08-25T19:23:00Z">
         <w:r>
           <w:delText xml:space="preserve">It </w:delText>
         </w:r>
@@ -5814,17 +5669,17 @@
           <w:delText xml:space="preserve">. </w:delText>
         </w:r>
       </w:del>
-      <w:ins w:id="212" w:author="Georgios KATSAROS" w:date="2016-08-25T19:23:00Z">
+      <w:ins w:id="183" w:author="Georgios KATSAROS" w:date="2016-08-25T19:23:00Z">
         <w:r>
           <w:t xml:space="preserve">In addition, </w:t>
         </w:r>
       </w:ins>
-      <w:del w:id="213" w:author="Georgios KATSAROS" w:date="2016-08-25T19:23:00Z">
+      <w:del w:id="184" w:author="Georgios KATSAROS" w:date="2016-08-25T19:23:00Z">
         <w:r>
           <w:delText>E</w:delText>
         </w:r>
       </w:del>
-      <w:ins w:id="214" w:author="Georgios KATSAROS" w:date="2016-08-25T19:23:00Z">
+      <w:ins w:id="185" w:author="Georgios KATSAROS" w:date="2016-08-25T19:23:00Z">
         <w:r>
           <w:t>e</w:t>
         </w:r>
@@ -5850,7 +5705,7 @@
       <w:r>
         <w:t xml:space="preserve"> because of </w:t>
       </w:r>
-      <w:ins w:id="215" w:author="Georgios KATSAROS" w:date="2016-08-25T19:23:00Z">
+      <w:ins w:id="186" w:author="Georgios KATSAROS" w:date="2016-08-25T19:23:00Z">
         <w:r>
           <w:t xml:space="preserve">the </w:t>
         </w:r>
@@ -5897,7 +5752,7 @@
       <w:r>
         <w:t xml:space="preserve">for </w:t>
       </w:r>
-      <w:del w:id="216" w:author="Georgios KATSAROS" w:date="2016-08-25T19:23:00Z">
+      <w:del w:id="187" w:author="Georgios KATSAROS" w:date="2016-08-25T19:23:00Z">
         <w:r>
           <w:delText xml:space="preserve">heavy </w:delText>
         </w:r>
@@ -5908,12 +5763,12 @@
       <w:r>
         <w:t>Ge</w:t>
       </w:r>
-      <w:ins w:id="217" w:author="Georgios KATSAROS" w:date="2016-08-25T19:23:00Z">
+      <w:ins w:id="188" w:author="Georgios KATSAROS" w:date="2016-08-25T19:23:00Z">
         <w:r>
           <w:t>. This should</w:t>
         </w:r>
       </w:ins>
-      <w:del w:id="218" w:author="Georgios KATSAROS" w:date="2016-08-25T19:23:00Z">
+      <w:del w:id="189" w:author="Georgios KATSAROS" w:date="2016-08-25T19:23:00Z">
         <w:r>
           <w:delText xml:space="preserve"> which</w:delText>
         </w:r>
@@ -5939,7 +5794,7 @@
       <w:r>
         <w:t xml:space="preserve"> </w:t>
       </w:r>
-      <w:del w:id="219" w:author="Georgios KATSAROS" w:date="2016-08-25T19:24:00Z">
+      <w:del w:id="190" w:author="Georgios KATSAROS" w:date="2016-08-25T19:24:00Z">
         <w:r>
           <w:delText>by applying oscillatory electric field to particular qubit gates</w:delText>
         </w:r>
@@ -5953,7 +5808,7 @@
       <w:r>
         <w:t xml:space="preserve">eliminating </w:t>
       </w:r>
-      <w:ins w:id="220" w:author="Georgios KATSAROS" w:date="2016-08-25T19:24:00Z">
+      <w:ins w:id="191" w:author="Georgios KATSAROS" w:date="2016-08-25T19:24:00Z">
         <w:r>
           <w:t xml:space="preserve">the </w:t>
         </w:r>
@@ -5964,7 +5819,7 @@
       <w:r>
         <w:t xml:space="preserve">r </w:t>
       </w:r>
-      <w:ins w:id="221" w:author="Georgios KATSAROS" w:date="2016-08-25T19:24:00Z">
+      <w:ins w:id="192" w:author="Georgios KATSAROS" w:date="2016-08-25T19:24:00Z">
         <w:r>
           <w:t xml:space="preserve">an </w:t>
         </w:r>
@@ -5972,17 +5827,17 @@
       <w:r>
         <w:t xml:space="preserve">oscillatory magnetic field. </w:t>
       </w:r>
-      <w:ins w:id="222" w:author="Georgios KATSAROS" w:date="2016-08-25T19:25:00Z">
+      <w:ins w:id="193" w:author="Georgios KATSAROS" w:date="2016-08-25T19:25:00Z">
         <w:r>
           <w:t xml:space="preserve">Such a manipulation by means of oscillatory electric fields in combination with the gate reflectometry will </w:t>
         </w:r>
       </w:ins>
-      <w:del w:id="223" w:author="Georgios KATSAROS" w:date="2016-08-25T19:25:00Z">
+      <w:del w:id="194" w:author="Georgios KATSAROS" w:date="2016-08-25T19:25:00Z">
         <w:r>
           <w:delText xml:space="preserve">This means </w:delText>
         </w:r>
       </w:del>
-      <w:ins w:id="224" w:author="Georgios KATSAROS" w:date="2016-08-25T19:26:00Z">
+      <w:ins w:id="195" w:author="Georgios KATSAROS" w:date="2016-08-25T19:26:00Z">
         <w:r>
           <w:t xml:space="preserve">dramatically </w:t>
         </w:r>
@@ -5990,17 +5845,17 @@
       <w:r>
         <w:t>reduc</w:t>
       </w:r>
-      <w:ins w:id="225" w:author="Georgios KATSAROS" w:date="2016-08-25T19:25:00Z">
+      <w:ins w:id="196" w:author="Georgios KATSAROS" w:date="2016-08-25T19:25:00Z">
         <w:r>
           <w:t>e</w:t>
         </w:r>
       </w:ins>
-      <w:del w:id="226" w:author="Georgios KATSAROS" w:date="2016-08-25T19:25:00Z">
+      <w:del w:id="197" w:author="Georgios KATSAROS" w:date="2016-08-25T19:25:00Z">
         <w:r>
           <w:delText>ing</w:delText>
         </w:r>
       </w:del>
-      <w:ins w:id="227" w:author="Georgios KATSAROS" w:date="2016-08-25T19:25:00Z">
+      <w:ins w:id="198" w:author="Georgios KATSAROS" w:date="2016-08-25T19:25:00Z">
         <w:r>
           <w:t xml:space="preserve"> the</w:t>
         </w:r>
@@ -6011,12 +5866,12 @@
       <w:r>
         <w:t xml:space="preserve"> </w:t>
       </w:r>
-      <w:ins w:id="228" w:author="Georgios KATSAROS" w:date="2016-08-25T19:26:00Z">
+      <w:ins w:id="199" w:author="Georgios KATSAROS" w:date="2016-08-25T19:26:00Z">
         <w:r>
           <w:t xml:space="preserve">since no extra structure (charge sensor, stripline) </w:t>
         </w:r>
       </w:ins>
-      <w:del w:id="229" w:author="Georgios KATSAROS" w:date="2016-08-25T19:26:00Z">
+      <w:del w:id="200" w:author="Georgios KATSAROS" w:date="2016-08-25T19:26:00Z">
         <w:r>
           <w:delText xml:space="preserve">because nothing else </w:delText>
         </w:r>
@@ -6030,7 +5885,7 @@
       <w:r>
         <w:t xml:space="preserve"> </w:t>
       </w:r>
-      <w:del w:id="230" w:author="Georgios KATSAROS" w:date="2016-08-25T19:26:00Z">
+      <w:del w:id="201" w:author="Georgios KATSAROS" w:date="2016-08-25T19:26:00Z">
         <w:r>
           <w:delText xml:space="preserve">Together with all the fabrication reduction complexity brought by gate reflectometry (as explained in </w:delText>
         </w:r>
@@ -6044,7 +5899,7 @@
           <w:delText>) this</w:delText>
         </w:r>
       </w:del>
-      <w:ins w:id="231" w:author="Georgios KATSAROS" w:date="2016-08-25T19:26:00Z">
+      <w:ins w:id="202" w:author="Georgios KATSAROS" w:date="2016-08-25T19:26:00Z">
         <w:r>
           <w:t xml:space="preserve">Thus this </w:t>
         </w:r>
@@ -6058,7 +5913,7 @@
         </w:rPr>
         <w:t xml:space="preserve">addressing </w:t>
       </w:r>
-      <w:ins w:id="232" w:author="Georgios KATSAROS" w:date="2016-08-25T19:26:00Z">
+      <w:ins w:id="203" w:author="Georgios KATSAROS" w:date="2016-08-25T19:26:00Z">
         <w:r>
           <w:rPr>
             <w:b/>
@@ -6066,7 +5921,7 @@
           <w:t xml:space="preserve">the </w:t>
         </w:r>
       </w:ins>
-      <w:ins w:id="233" w:author="Georgios KATSAROS" w:date="2016-08-25T19:27:00Z">
+      <w:ins w:id="204" w:author="Georgios KATSAROS" w:date="2016-08-25T19:27:00Z">
         <w:r>
           <w:rPr>
             <w:b/>
@@ -6074,7 +5929,7 @@
           <w:t>challenge</w:t>
         </w:r>
       </w:ins>
-      <w:ins w:id="234" w:author="Georgios KATSAROS" w:date="2016-08-25T19:26:00Z">
+      <w:ins w:id="205" w:author="Georgios KATSAROS" w:date="2016-08-25T19:26:00Z">
         <w:r>
           <w:rPr>
             <w:b/>
@@ -6088,7 +5943,7 @@
         </w:rPr>
         <w:t>scalability</w:t>
       </w:r>
-      <w:del w:id="235" w:author="Georgios KATSAROS" w:date="2016-08-25T19:27:00Z">
+      <w:del w:id="206" w:author="Georgios KATSAROS" w:date="2016-08-25T19:27:00Z">
         <w:r>
           <w:rPr>
             <w:b/>
@@ -6103,10 +5958,10 @@
     <w:p>
       <w:pPr>
         <w:rPr>
-          <w:del w:id="236" w:author="Georgios KATSAROS" w:date="2016-08-25T19:27:00Z"/>
-        </w:rPr>
-      </w:pPr>
-      <w:del w:id="237" w:author="Georgios KATSAROS" w:date="2016-08-25T19:27:00Z">
+          <w:del w:id="207" w:author="Georgios KATSAROS" w:date="2016-08-25T19:27:00Z"/>
+        </w:rPr>
+      </w:pPr>
+      <w:del w:id="208" w:author="Georgios KATSAROS" w:date="2016-08-25T19:27:00Z">
         <w:r>
           <w:rPr>
             <w:b/>
@@ -6161,52 +6016,52 @@
       </w:del>
     </w:p>
     <w:p>
-      <w:ins w:id="238" w:author="Georgios KATSAROS" w:date="2016-08-25T19:27:00Z">
+      <w:ins w:id="209" w:author="Georgios KATSAROS" w:date="2016-08-25T19:27:00Z">
         <w:r>
           <w:t xml:space="preserve">Finally we </w:t>
         </w:r>
       </w:ins>
-      <w:ins w:id="239" w:author="Georgios KATSAROS" w:date="2016-08-25T19:36:00Z">
+      <w:ins w:id="210" w:author="Georgios KATSAROS" w:date="2016-08-25T19:36:00Z">
         <w:r>
           <w:t>aim</w:t>
         </w:r>
       </w:ins>
-      <w:ins w:id="240" w:author="Georgios KATSAROS" w:date="2016-08-25T19:27:00Z">
+      <w:ins w:id="211" w:author="Georgios KATSAROS" w:date="2016-08-25T19:27:00Z">
         <w:r>
           <w:t xml:space="preserve"> to achieve </w:t>
         </w:r>
       </w:ins>
-      <w:ins w:id="241" w:author="Georgios KATSAROS" w:date="2016-08-25T19:36:00Z">
+      <w:ins w:id="212" w:author="Georgios KATSAROS" w:date="2016-08-25T19:36:00Z">
         <w:r>
           <w:t>the</w:t>
         </w:r>
       </w:ins>
-      <w:ins w:id="242" w:author="Georgios KATSAROS" w:date="2016-08-25T19:27:00Z">
+      <w:ins w:id="213" w:author="Georgios KATSAROS" w:date="2016-08-25T19:27:00Z">
         <w:r>
           <w:t xml:space="preserve"> high</w:t>
         </w:r>
       </w:ins>
-      <w:ins w:id="243" w:author="Georgios KATSAROS" w:date="2016-08-25T19:36:00Z">
+      <w:ins w:id="214" w:author="Georgios KATSAROS" w:date="2016-08-25T19:36:00Z">
         <w:r>
           <w:t>est reported</w:t>
         </w:r>
       </w:ins>
-      <w:ins w:id="244" w:author="Georgios KATSAROS" w:date="2016-08-25T19:27:00Z">
+      <w:ins w:id="215" w:author="Georgios KATSAROS" w:date="2016-08-25T19:27:00Z">
         <w:r>
           <w:t xml:space="preserve"> sensitivity in the gate reflectometry setup. </w:t>
         </w:r>
       </w:ins>
-      <w:ins w:id="245" w:author="Georgios KATSAROS" w:date="2016-08-25T19:28:00Z">
+      <w:ins w:id="216" w:author="Georgios KATSAROS" w:date="2016-08-25T19:28:00Z">
         <w:r>
           <w:t xml:space="preserve">The </w:t>
         </w:r>
       </w:ins>
-      <w:del w:id="246" w:author="Georgios KATSAROS" w:date="2016-08-25T19:28:00Z">
+      <w:del w:id="217" w:author="Georgios KATSAROS" w:date="2016-08-25T19:28:00Z">
         <w:r>
           <w:delText>G</w:delText>
         </w:r>
       </w:del>
-      <w:ins w:id="247" w:author="Georgios KATSAROS" w:date="2016-08-25T19:28:00Z">
+      <w:ins w:id="218" w:author="Georgios KATSAROS" w:date="2016-08-25T19:28:00Z">
         <w:r>
           <w:t>g</w:t>
         </w:r>
@@ -6232,7 +6087,7 @@
       <w:r>
         <w:t xml:space="preserve"> </w:t>
       </w:r>
-      <w:del w:id="248" w:author="Georgios KATSAROS" w:date="2016-08-25T19:28:00Z">
+      <w:del w:id="219" w:author="Georgios KATSAROS" w:date="2016-08-25T19:28:00Z">
         <w:r>
           <w:delText>directly</w:delText>
         </w:r>
@@ -6240,47 +6095,47 @@
           <w:delText xml:space="preserve"> </w:delText>
         </w:r>
       </w:del>
-      <w:ins w:id="249" w:author="Georgios KATSAROS" w:date="2016-08-25T19:28:00Z">
+      <w:ins w:id="220" w:author="Georgios KATSAROS" w:date="2016-08-25T19:28:00Z">
         <w:r>
           <w:t>very closely to the hut wire</w:t>
         </w:r>
       </w:ins>
-      <w:ins w:id="250" w:author="Georgios KATSAROS" w:date="2016-08-25T19:34:00Z">
+      <w:ins w:id="221" w:author="Georgios KATSAROS" w:date="2016-08-25T19:34:00Z">
         <w:r>
           <w:t xml:space="preserve"> (less than 4nm – </w:t>
         </w:r>
       </w:ins>
-      <w:ins w:id="251" w:author="Georgios KATSAROS" w:date="2016-08-25T19:36:00Z">
+      <w:ins w:id="222" w:author="Georgios KATSAROS" w:date="2016-08-25T19:36:00Z">
         <w:r>
           <w:t xml:space="preserve">defined simply by the </w:t>
         </w:r>
       </w:ins>
-      <w:ins w:id="252" w:author="Georgios KATSAROS" w:date="2016-08-25T19:34:00Z">
+      <w:ins w:id="223" w:author="Georgios KATSAROS" w:date="2016-08-25T19:34:00Z">
         <w:r>
           <w:t xml:space="preserve">thickness of </w:t>
         </w:r>
       </w:ins>
-      <w:ins w:id="253" w:author="Georgios KATSAROS" w:date="2016-08-25T19:36:00Z">
+      <w:ins w:id="224" w:author="Georgios KATSAROS" w:date="2016-08-25T19:36:00Z">
         <w:r>
           <w:t xml:space="preserve">the </w:t>
         </w:r>
       </w:ins>
-      <w:ins w:id="254" w:author="Georgios KATSAROS" w:date="2016-08-25T19:34:00Z">
+      <w:ins w:id="225" w:author="Georgios KATSAROS" w:date="2016-08-25T19:34:00Z">
         <w:r>
           <w:t>dielectric)</w:t>
         </w:r>
       </w:ins>
-      <w:ins w:id="255" w:author="Georgios KATSAROS" w:date="2016-08-25T19:28:00Z">
+      <w:ins w:id="226" w:author="Georgios KATSAROS" w:date="2016-08-25T19:28:00Z">
         <w:r>
           <w:t xml:space="preserve"> in which the QDs are formed.</w:t>
         </w:r>
       </w:ins>
-      <w:ins w:id="256" w:author="Georgios KATSAROS" w:date="2016-08-25T19:29:00Z">
+      <w:ins w:id="227" w:author="Georgios KATSAROS" w:date="2016-08-25T19:29:00Z">
         <w:r>
           <w:t xml:space="preserve"> </w:t>
         </w:r>
       </w:ins>
-      <w:del w:id="257" w:author="Georgios KATSAROS" w:date="2016-08-25T19:34:00Z">
+      <w:del w:id="228" w:author="Georgios KATSAROS" w:date="2016-08-25T19:34:00Z">
         <w:r>
           <w:delText>on the top of the nanowire</w:delText>
         </w:r>
@@ -6306,7 +6161,7 @@
         </w:rPr>
         <w:t>quantum dots</w:t>
       </w:r>
-      <w:ins w:id="258" w:author="Georgios KATSAROS" w:date="2016-08-25T19:34:00Z">
+      <w:ins w:id="229" w:author="Georgios KATSAROS" w:date="2016-08-25T19:34:00Z">
         <w:r>
           <w:rPr>
             <w:b/>
@@ -6314,7 +6169,7 @@
           <w:t xml:space="preserve"> and as a consequence high speed of the gate reflectometry setup</w:t>
         </w:r>
       </w:ins>
-      <w:ins w:id="259" w:author="Georgios KATSAROS" w:date="2016-08-25T19:37:00Z">
+      <w:ins w:id="230" w:author="Georgios KATSAROS" w:date="2016-08-25T19:37:00Z">
         <w:r>
           <w:rPr>
             <w:b/>
@@ -6334,7 +6189,7 @@
           <w:t>.</w:t>
         </w:r>
       </w:ins>
-      <w:ins w:id="260" w:author="Georgios KATSAROS" w:date="2016-08-25T19:34:00Z">
+      <w:ins w:id="231" w:author="Georgios KATSAROS" w:date="2016-08-25T19:34:00Z">
         <w:r>
           <w:rPr>
             <w:b/>
@@ -6342,7 +6197,7 @@
           <w:t xml:space="preserve"> (</w:t>
         </w:r>
       </w:ins>
-      <w:ins w:id="261" w:author="Georgios KATSAROS" w:date="2016-08-25T19:35:00Z">
+      <w:ins w:id="232" w:author="Georgios KATSAROS" w:date="2016-08-25T19:35:00Z">
         <w:r>
           <w:rPr>
             <w:b/>
@@ -6350,7 +6205,7 @@
           <w:t xml:space="preserve">I think </w:t>
         </w:r>
       </w:ins>
-      <w:ins w:id="262" w:author="Georgios KATSAROS" w:date="2016-08-25T19:34:00Z">
+      <w:ins w:id="233" w:author="Georgios KATSAROS" w:date="2016-08-25T19:34:00Z">
         <w:r>
           <w:rPr>
             <w:b/>
@@ -6358,7 +6213,7 @@
           <w:t xml:space="preserve">what is missing is to mention </w:t>
         </w:r>
       </w:ins>
-      <w:ins w:id="263" w:author="Georgios KATSAROS" w:date="2016-08-25T19:35:00Z">
+      <w:ins w:id="234" w:author="Georgios KATSAROS" w:date="2016-08-25T19:35:00Z">
         <w:r>
           <w:rPr>
             <w:b/>
@@ -6366,7 +6221,7 @@
           <w:t xml:space="preserve">somewhere when you start the explanation about the experiemtns related to the spin readout to state </w:t>
         </w:r>
       </w:ins>
-      <w:ins w:id="264" w:author="Georgios KATSAROS" w:date="2016-08-25T19:34:00Z">
+      <w:ins w:id="235" w:author="Georgios KATSAROS" w:date="2016-08-25T19:34:00Z">
         <w:r>
           <w:rPr>
             <w:b/>
@@ -6418,13 +6273,13 @@
     <w:p>
       <w:pPr>
         <w:rPr>
-          <w:ins w:id="265" w:author="Georgios KATSAROS" w:date="2016-08-25T19:40:00Z"/>
+          <w:ins w:id="236" w:author="Georgios KATSAROS" w:date="2016-08-25T19:40:00Z"/>
         </w:rPr>
       </w:pPr>
       <w:r>
         <w:t xml:space="preserve">We are collaborating with </w:t>
       </w:r>
-      <w:ins w:id="266" w:author="Georgios KATSAROS" w:date="2016-08-25T19:37:00Z">
+      <w:ins w:id="237" w:author="Georgios KATSAROS" w:date="2016-08-25T19:37:00Z">
         <w:r>
           <w:t xml:space="preserve">the </w:t>
         </w:r>
@@ -6432,12 +6287,12 @@
       <w:r>
         <w:t>spin qubit team in</w:t>
       </w:r>
-      <w:ins w:id="267" w:author="Georgios KATSAROS" w:date="2016-08-25T19:37:00Z">
+      <w:ins w:id="238" w:author="Georgios KATSAROS" w:date="2016-08-25T19:37:00Z">
         <w:r>
           <w:t xml:space="preserve"> the group of C. Marcus </w:t>
         </w:r>
       </w:ins>
-      <w:del w:id="268" w:author="Georgios KATSAROS" w:date="2016-08-25T19:37:00Z">
+      <w:del w:id="239" w:author="Georgios KATSAROS" w:date="2016-08-25T19:37:00Z">
         <w:r>
           <w:delText xml:space="preserve"> </w:delText>
         </w:r>
@@ -6463,7 +6318,7 @@
       <w:r>
         <w:t xml:space="preserve">. </w:t>
       </w:r>
-      <w:ins w:id="269" w:author="Georgios KATSAROS" w:date="2016-08-25T19:37:00Z">
+      <w:ins w:id="240" w:author="Georgios KATSAROS" w:date="2016-08-25T19:37:00Z">
         <w:r>
           <w:t xml:space="preserve">Actually I have been visiting them for three months end of 2015. </w:t>
         </w:r>
@@ -6471,12 +6326,12 @@
       <w:r>
         <w:t xml:space="preserve">Since they are </w:t>
       </w:r>
-      <w:ins w:id="270" w:author="Georgios KATSAROS" w:date="2016-08-25T19:38:00Z">
+      <w:ins w:id="241" w:author="Georgios KATSAROS" w:date="2016-08-25T19:38:00Z">
         <w:r>
           <w:t xml:space="preserve">a leading </w:t>
         </w:r>
       </w:ins>
-      <w:del w:id="271" w:author="Georgios KATSAROS" w:date="2016-08-25T19:38:00Z">
+      <w:del w:id="242" w:author="Georgios KATSAROS" w:date="2016-08-25T19:38:00Z">
         <w:r>
           <w:delText xml:space="preserve">mature </w:delText>
         </w:r>
@@ -6484,12 +6339,12 @@
       <w:r>
         <w:t xml:space="preserve">group with a </w:t>
       </w:r>
-      <w:del w:id="272" w:author="Georgios KATSAROS" w:date="2016-08-25T20:42:00Z">
+      <w:del w:id="243" w:author="Georgios KATSAROS" w:date="2016-08-25T20:42:00Z">
         <w:r>
           <w:delText xml:space="preserve">big </w:delText>
         </w:r>
       </w:del>
-      <w:ins w:id="273" w:author="Georgios KATSAROS" w:date="2016-08-25T20:42:00Z">
+      <w:ins w:id="244" w:author="Georgios KATSAROS" w:date="2016-08-25T20:42:00Z">
         <w:r>
           <w:t xml:space="preserve">vast </w:t>
         </w:r>
@@ -6497,12 +6352,12 @@
       <w:r>
         <w:t xml:space="preserve">knowledge in instrumentation and </w:t>
       </w:r>
-      <w:ins w:id="274" w:author="Georgios KATSAROS" w:date="2016-08-25T19:39:00Z">
+      <w:ins w:id="245" w:author="Georgios KATSAROS" w:date="2016-08-25T19:39:00Z">
         <w:r>
           <w:t>in the physics of spin dynamics</w:t>
         </w:r>
       </w:ins>
-      <w:del w:id="275" w:author="Georgios KATSAROS" w:date="2016-08-25T19:39:00Z">
+      <w:del w:id="246" w:author="Georgios KATSAROS" w:date="2016-08-25T19:39:00Z">
         <w:r>
           <w:delText>spin qubits in overall</w:delText>
         </w:r>
@@ -6510,7 +6365,7 @@
       <w:r>
         <w:t xml:space="preserve">, this collaboration </w:t>
       </w:r>
-      <w:ins w:id="276" w:author="Georgios KATSAROS" w:date="2016-08-25T19:39:00Z">
+      <w:ins w:id="247" w:author="Georgios KATSAROS" w:date="2016-08-25T19:39:00Z">
         <w:r>
           <w:t xml:space="preserve">will </w:t>
         </w:r>
@@ -6518,7 +6373,7 @@
       <w:r>
         <w:t>help</w:t>
       </w:r>
-      <w:del w:id="277" w:author="Georgios KATSAROS" w:date="2016-08-25T19:39:00Z">
+      <w:del w:id="248" w:author="Georgios KATSAROS" w:date="2016-08-25T19:39:00Z">
         <w:r>
           <w:delText>s</w:delText>
         </w:r>
@@ -6526,12 +6381,12 @@
       <w:r>
         <w:t xml:space="preserve"> </w:t>
       </w:r>
-      <w:del w:id="278" w:author="Georgios KATSAROS" w:date="2016-08-25T19:39:00Z">
+      <w:del w:id="249" w:author="Georgios KATSAROS" w:date="2016-08-25T19:39:00Z">
         <w:r>
           <w:delText>us</w:delText>
         </w:r>
       </w:del>
-      <w:ins w:id="279" w:author="Georgios KATSAROS" w:date="2016-08-25T19:39:00Z">
+      <w:ins w:id="250" w:author="Georgios KATSAROS" w:date="2016-08-25T19:39:00Z">
         <w:r>
           <w:t>me</w:t>
         </w:r>
@@ -6539,12 +6394,12 @@
       <w:r>
         <w:t xml:space="preserve"> a lot in </w:t>
       </w:r>
-      <w:ins w:id="280" w:author="Georgios KATSAROS" w:date="2016-08-25T19:39:00Z">
+      <w:ins w:id="251" w:author="Georgios KATSAROS" w:date="2016-08-25T19:39:00Z">
         <w:r>
           <w:t xml:space="preserve">realizing the proposed project. </w:t>
         </w:r>
       </w:ins>
-      <w:del w:id="281" w:author="Georgios KATSAROS" w:date="2016-08-25T19:39:00Z">
+      <w:del w:id="252" w:author="Georgios KATSAROS" w:date="2016-08-25T19:39:00Z">
         <w:r>
           <w:delText xml:space="preserve">setting up our measurement setup. </w:delText>
         </w:r>
@@ -6552,12 +6407,12 @@
       <w:r>
         <w:t xml:space="preserve">It would be helpful to visit them </w:t>
       </w:r>
-      <w:ins w:id="282" w:author="Georgios KATSAROS" w:date="2016-08-25T19:39:00Z">
+      <w:ins w:id="253" w:author="Georgios KATSAROS" w:date="2016-08-25T19:39:00Z">
         <w:r>
           <w:t xml:space="preserve">once per year to discuss with the technical and physics related questions thus I am requesting 500 Euro per year as travel expenses. </w:t>
         </w:r>
       </w:ins>
-      <w:del w:id="283" w:author="Georgios KATSAROS" w:date="2016-08-25T19:40:00Z">
+      <w:del w:id="254" w:author="Georgios KATSAROS" w:date="2016-08-25T19:40:00Z">
         <w:r>
           <w:delText xml:space="preserve">several times throughout the year. Here I would like to ask for the finances to cover the trip and accommodation costs for that purpose. </w:delText>
         </w:r>
@@ -6567,7 +6422,7 @@
       <w:r>
         <w:t xml:space="preserve">The other significant collaboration is with </w:t>
       </w:r>
-      <w:ins w:id="284" w:author="Georgios KATSAROS" w:date="2016-08-25T19:40:00Z">
+      <w:ins w:id="255" w:author="Georgios KATSAROS" w:date="2016-08-25T19:40:00Z">
         <w:r>
           <w:t xml:space="preserve">Prof. </w:t>
         </w:r>
@@ -6581,7 +6436,7 @@
       <w:r>
         <w:t xml:space="preserve"> </w:t>
       </w:r>
-      <w:ins w:id="285" w:author="Georgios KATSAROS" w:date="2016-08-25T19:40:00Z">
+      <w:ins w:id="256" w:author="Georgios KATSAROS" w:date="2016-08-25T19:40:00Z">
         <w:r>
           <w:t xml:space="preserve">who is working in the Chinese Academy of Science, in the Institute of Physics </w:t>
         </w:r>
@@ -6592,7 +6447,7 @@
       <w:r>
         <w:t xml:space="preserve">He is </w:t>
       </w:r>
-      <w:ins w:id="286" w:author="Georgios KATSAROS" w:date="2016-08-25T19:41:00Z">
+      <w:ins w:id="257" w:author="Georgios KATSAROS" w:date="2016-08-25T19:41:00Z">
         <w:r>
           <w:t xml:space="preserve">a </w:t>
         </w:r>
@@ -6600,19 +6455,19 @@
       <w:r>
         <w:t xml:space="preserve">material scientist providing us with </w:t>
       </w:r>
-      <w:ins w:id="287" w:author="Georgios KATSAROS" w:date="2016-08-25T19:41:00Z">
+      <w:ins w:id="258" w:author="Georgios KATSAROS" w:date="2016-08-25T19:41:00Z">
         <w:r>
           <w:t xml:space="preserve">the very high quality Ge hut wires which very few groups around the world can grow. </w:t>
         </w:r>
       </w:ins>
-      <w:del w:id="288" w:author="Georgios KATSAROS" w:date="2016-08-25T19:41:00Z">
+      <w:del w:id="259" w:author="Georgios KATSAROS" w:date="2016-08-25T19:41:00Z">
         <w:r>
           <w:delText xml:space="preserve">silicon germanium nanowire samples. </w:delText>
         </w:r>
       </w:del>
     </w:p>
     <w:p>
-      <w:ins w:id="289" w:author="Georgios KATSAROS" w:date="2016-08-25T20:00:00Z">
+      <w:ins w:id="260" w:author="Georgios KATSAROS" w:date="2016-08-25T20:00:00Z">
         <w:r>
           <w:t xml:space="preserve">Here you should include a work table, what will you do when </w:t>
         </w:r>
@@ -6635,12 +6490,12 @@
       <w:r>
         <w:t xml:space="preserve">In case it </w:t>
       </w:r>
-      <w:del w:id="290" w:author="Georgios KATSAROS" w:date="2016-08-25T20:01:00Z">
+      <w:del w:id="261" w:author="Georgios KATSAROS" w:date="2016-08-25T20:01:00Z">
         <w:r>
           <w:delText>will be found</w:delText>
         </w:r>
       </w:del>
-      <w:ins w:id="291" w:author="Georgios KATSAROS" w:date="2016-08-25T20:01:00Z">
+      <w:ins w:id="262" w:author="Georgios KATSAROS" w:date="2016-08-25T20:01:00Z">
         <w:r>
           <w:t>turns</w:t>
         </w:r>
@@ -6648,12 +6503,12 @@
       <w:r>
         <w:t xml:space="preserve"> out that the gate reflectometry technique </w:t>
       </w:r>
-      <w:ins w:id="292" w:author="Georgios KATSAROS" w:date="2016-08-25T20:01:00Z">
+      <w:ins w:id="263" w:author="Georgios KATSAROS" w:date="2016-08-25T20:01:00Z">
         <w:r>
           <w:t>is not sensitive/fast enough</w:t>
         </w:r>
       </w:ins>
-      <w:del w:id="293" w:author="Georgios KATSAROS" w:date="2016-08-25T20:01:00Z">
+      <w:del w:id="264" w:author="Georgios KATSAROS" w:date="2016-08-25T20:01:00Z">
         <w:r>
           <w:delText>does not work</w:delText>
         </w:r>
@@ -6664,7 +6519,7 @@
       <w:r>
         <w:t xml:space="preserve"> </w:t>
       </w:r>
-      <w:del w:id="294" w:author="Georgios KATSAROS" w:date="2016-08-25T20:01:00Z">
+      <w:del w:id="265" w:author="Georgios KATSAROS" w:date="2016-08-25T20:01:00Z">
         <w:r>
           <w:delText>try to</w:delText>
         </w:r>
@@ -6672,7 +6527,7 @@
           <w:delText xml:space="preserve"> </w:delText>
         </w:r>
       </w:del>
-      <w:del w:id="295" w:author="Georgios KATSAROS" w:date="2016-08-25T20:02:00Z">
+      <w:del w:id="266" w:author="Georgios KATSAROS" w:date="2016-08-25T20:02:00Z">
         <w:r>
           <w:delText xml:space="preserve">use </w:delText>
         </w:r>
@@ -6683,7 +6538,7 @@
           <w:delText xml:space="preserve">charge sensor </w:delText>
         </w:r>
       </w:del>
-      <w:ins w:id="296" w:author="Georgios KATSAROS" w:date="2016-08-25T20:02:00Z">
+      <w:ins w:id="267" w:author="Georgios KATSAROS" w:date="2016-08-25T20:02:00Z">
         <w:r>
           <w:t xml:space="preserve">use </w:t>
         </w:r>
@@ -6694,7 +6549,7 @@
       <w:r>
         <w:t xml:space="preserve">ry. </w:t>
       </w:r>
-      <w:del w:id="297" w:author="Georgios KATSAROS" w:date="2016-08-25T20:02:00Z">
+      <w:del w:id="268" w:author="Georgios KATSAROS" w:date="2016-08-25T20:02:00Z">
         <w:r>
           <w:delText>(</w:delText>
         </w:r>
@@ -6717,12 +6572,12 @@
       <w:r>
         <w:t xml:space="preserve">charge sensor proximate to the double quantum dot should be added </w:t>
       </w:r>
-      <w:ins w:id="298" w:author="Georgios KATSAROS" w:date="2016-08-25T20:02:00Z">
+      <w:ins w:id="269" w:author="Georgios KATSAROS" w:date="2016-08-25T20:02:00Z">
         <w:r>
           <w:t xml:space="preserve">during the </w:t>
         </w:r>
       </w:ins>
-      <w:del w:id="299" w:author="Georgios KATSAROS" w:date="2016-08-25T20:02:00Z">
+      <w:del w:id="270" w:author="Georgios KATSAROS" w:date="2016-08-25T20:02:00Z">
         <w:r>
           <w:delText xml:space="preserve">to the </w:delText>
         </w:r>
@@ -6733,12 +6588,12 @@
       <w:r>
         <w:t xml:space="preserve">of </w:t>
       </w:r>
-      <w:del w:id="300" w:author="Georgios KATSAROS" w:date="2016-08-25T20:02:00Z">
+      <w:del w:id="271" w:author="Georgios KATSAROS" w:date="2016-08-25T20:02:00Z">
         <w:r>
           <w:delText xml:space="preserve">our </w:delText>
         </w:r>
       </w:del>
-      <w:ins w:id="301" w:author="Georgios KATSAROS" w:date="2016-08-25T20:02:00Z">
+      <w:ins w:id="272" w:author="Georgios KATSAROS" w:date="2016-08-25T20:02:00Z">
         <w:r>
           <w:t xml:space="preserve">the </w:t>
         </w:r>
@@ -6746,12 +6601,12 @@
       <w:r>
         <w:t>samples</w:t>
       </w:r>
-      <w:ins w:id="302" w:author="Georgios KATSAROS" w:date="2016-08-25T20:03:00Z">
+      <w:ins w:id="273" w:author="Georgios KATSAROS" w:date="2016-08-25T20:03:00Z">
         <w:r>
           <w:t>. Charge sensing has been recently demonstrated in our group for hut wires [cite Lada like Vukusic et al., unpublished data)</w:t>
         </w:r>
       </w:ins>
-      <w:del w:id="303" w:author="Georgios KATSAROS" w:date="2016-08-25T20:03:00Z">
+      <w:del w:id="274" w:author="Georgios KATSAROS" w:date="2016-08-25T20:03:00Z">
         <w:r>
           <w:delText>, similar to the approach used in [8], but replacing electrons with holes in our case.</w:delText>
         </w:r>
@@ -6759,12 +6614,12 @@
       <w:r>
         <w:t xml:space="preserve"> For the charge sensor a </w:t>
       </w:r>
-      <w:del w:id="304" w:author="Georgios KATSAROS" w:date="2016-08-25T20:04:00Z">
+      <w:del w:id="275" w:author="Georgios KATSAROS" w:date="2016-08-25T20:04:00Z">
         <w:r>
           <w:delText>single hole transistor</w:delText>
         </w:r>
       </w:del>
-      <w:ins w:id="305" w:author="Georgios KATSAROS" w:date="2016-08-25T20:04:00Z">
+      <w:ins w:id="276" w:author="Georgios KATSAROS" w:date="2016-08-25T20:04:00Z">
         <w:r>
           <w:t>single QD</w:t>
         </w:r>
@@ -6772,27 +6627,27 @@
       <w:r>
         <w:t xml:space="preserve"> </w:t>
       </w:r>
-      <w:ins w:id="306" w:author="Georgios KATSAROS" w:date="2016-08-25T20:04:00Z">
+      <w:ins w:id="277" w:author="Georgios KATSAROS" w:date="2016-08-25T20:04:00Z">
         <w:r>
           <w:t xml:space="preserve">located very closely </w:t>
         </w:r>
       </w:ins>
-      <w:ins w:id="307" w:author="Georgios KATSAROS" w:date="2016-08-25T20:05:00Z">
+      <w:ins w:id="278" w:author="Georgios KATSAROS" w:date="2016-08-25T20:05:00Z">
         <w:r>
           <w:t xml:space="preserve">and capacitively coupled </w:t>
         </w:r>
       </w:ins>
-      <w:ins w:id="308" w:author="Georgios KATSAROS" w:date="2016-08-25T20:04:00Z">
+      <w:ins w:id="279" w:author="Georgios KATSAROS" w:date="2016-08-25T20:04:00Z">
         <w:r>
           <w:t xml:space="preserve">to the DQD </w:t>
         </w:r>
       </w:ins>
-      <w:del w:id="309" w:author="Georgios KATSAROS" w:date="2016-08-25T20:04:00Z">
+      <w:del w:id="280" w:author="Georgios KATSAROS" w:date="2016-08-25T20:04:00Z">
         <w:r>
           <w:delText>would be</w:delText>
         </w:r>
       </w:del>
-      <w:ins w:id="310" w:author="Georgios KATSAROS" w:date="2016-08-25T20:04:00Z">
+      <w:ins w:id="281" w:author="Georgios KATSAROS" w:date="2016-08-25T20:04:00Z">
         <w:r>
           <w:t>is</w:t>
         </w:r>
@@ -6800,12 +6655,12 @@
       <w:r>
         <w:t xml:space="preserve"> </w:t>
       </w:r>
-      <w:ins w:id="311" w:author="Georgios KATSAROS" w:date="2016-08-25T20:04:00Z">
+      <w:ins w:id="282" w:author="Georgios KATSAROS" w:date="2016-08-25T20:04:00Z">
         <w:r>
           <w:t xml:space="preserve">going to be used. </w:t>
         </w:r>
       </w:ins>
-      <w:del w:id="312" w:author="Georgios KATSAROS" w:date="2016-08-25T20:05:00Z">
+      <w:del w:id="283" w:author="Georgios KATSAROS" w:date="2016-08-25T20:05:00Z">
         <w:r>
           <w:delText>used  in a form of a single quantum dot very close to the initial double quantum dot</w:delText>
         </w:r>
@@ -6819,7 +6674,7 @@
       <w:r>
         <w:t xml:space="preserve">Whenever </w:t>
       </w:r>
-      <w:ins w:id="313" w:author="Georgios KATSAROS" w:date="2016-08-25T20:05:00Z">
+      <w:ins w:id="284" w:author="Georgios KATSAROS" w:date="2016-08-25T20:05:00Z">
         <w:r>
           <w:t xml:space="preserve">the </w:t>
         </w:r>
@@ -6827,7 +6682,7 @@
       <w:r>
         <w:t xml:space="preserve">charge configuration </w:t>
       </w:r>
-      <w:ins w:id="314" w:author="Georgios KATSAROS" w:date="2016-08-25T20:05:00Z">
+      <w:ins w:id="285" w:author="Georgios KATSAROS" w:date="2016-08-25T20:05:00Z">
         <w:r>
           <w:t xml:space="preserve">will </w:t>
         </w:r>
@@ -6835,7 +6690,7 @@
       <w:r>
         <w:t>change</w:t>
       </w:r>
-      <w:del w:id="315" w:author="Georgios KATSAROS" w:date="2016-08-25T20:05:00Z">
+      <w:del w:id="286" w:author="Georgios KATSAROS" w:date="2016-08-25T20:05:00Z">
         <w:r>
           <w:delText>s</w:delText>
         </w:r>
@@ -6843,7 +6698,7 @@
       <w:r>
         <w:t xml:space="preserve"> in the DQD, </w:t>
       </w:r>
-      <w:ins w:id="316" w:author="Georgios KATSAROS" w:date="2016-08-25T20:05:00Z">
+      <w:ins w:id="287" w:author="Georgios KATSAROS" w:date="2016-08-25T20:05:00Z">
         <w:r>
           <w:t xml:space="preserve">the </w:t>
         </w:r>
@@ -6851,7 +6706,7 @@
       <w:r>
         <w:t xml:space="preserve">impedance of the charge sensor will change and thus </w:t>
       </w:r>
-      <w:ins w:id="317" w:author="Georgios KATSAROS" w:date="2016-08-25T20:05:00Z">
+      <w:ins w:id="288" w:author="Georgios KATSAROS" w:date="2016-08-25T20:05:00Z">
         <w:r>
           <w:t xml:space="preserve">the </w:t>
         </w:r>
@@ -6862,7 +6717,7 @@
       <w:r>
         <w:t xml:space="preserve">ude. </w:t>
       </w:r>
-      <w:del w:id="318" w:author="Georgios KATSAROS" w:date="2016-08-25T20:06:00Z">
+      <w:del w:id="289" w:author="Georgios KATSAROS" w:date="2016-08-25T20:06:00Z">
         <w:r>
           <w:rPr>
             <w:i/>
@@ -6895,7 +6750,7 @@
         </w:rPr>
         <w:t xml:space="preserve"> approach is more mature in the community and thus it has bigger chances for success.</w:t>
       </w:r>
-      <w:ins w:id="319" w:author="Georgios KATSAROS" w:date="2016-08-25T20:06:00Z">
+      <w:ins w:id="290" w:author="Georgios KATSAROS" w:date="2016-08-25T20:06:00Z">
         <w:r>
           <w:rPr>
             <w:i/>
@@ -7010,7 +6865,7 @@
       <w:pPr>
         <w:spacing w:line="240" w:lineRule="auto"/>
         <w:rPr>
-          <w:ins w:id="320" w:author="Georgios KATSAROS" w:date="2016-08-25T20:06:00Z"/>
+          <w:ins w:id="291" w:author="Georgios KATSAROS" w:date="2016-08-25T20:06:00Z"/>
           <w:b/>
         </w:rPr>
       </w:pPr>
@@ -7025,7 +6880,7 @@
       <w:pPr>
         <w:spacing w:line="240" w:lineRule="auto"/>
         <w:rPr>
-          <w:ins w:id="321" w:author="Georgios KATSAROS" w:date="2016-08-25T20:06:00Z"/>
+          <w:ins w:id="292" w:author="Georgios KATSAROS" w:date="2016-08-25T20:06:00Z"/>
           <w:b/>
         </w:rPr>
       </w:pPr>
@@ -7034,11 +6889,11 @@
       <w:pPr>
         <w:spacing w:line="240" w:lineRule="auto"/>
         <w:rPr>
-          <w:ins w:id="322" w:author="Georgios KATSAROS" w:date="2016-08-25T20:07:00Z"/>
+          <w:ins w:id="293" w:author="Georgios KATSAROS" w:date="2016-08-25T20:07:00Z"/>
           <w:b/>
         </w:rPr>
       </w:pPr>
-      <w:ins w:id="323" w:author="Georgios KATSAROS" w:date="2016-08-25T20:06:00Z">
+      <w:ins w:id="294" w:author="Georgios KATSAROS" w:date="2016-08-25T20:06:00Z">
         <w:r>
           <w:rPr>
             <w:b/>
@@ -7046,7 +6901,7 @@
           <w:t xml:space="preserve">Describe your carreer path in a paragraph in such a way that it comes out that you are the best match for realizing this project </w:t>
         </w:r>
       </w:ins>
-      <w:ins w:id="324" w:author="Georgios KATSAROS" w:date="2016-08-25T20:07:00Z">
+      <w:ins w:id="295" w:author="Georgios KATSAROS" w:date="2016-08-25T20:07:00Z">
         <w:r>
           <w:rPr>
             <w:b/>
@@ -7059,7 +6914,7 @@
       <w:pPr>
         <w:spacing w:line="240" w:lineRule="auto"/>
         <w:rPr>
-          <w:ins w:id="325" w:author="Georgios KATSAROS" w:date="2016-08-25T20:07:00Z"/>
+          <w:ins w:id="296" w:author="Georgios KATSAROS" w:date="2016-08-25T20:07:00Z"/>
           <w:b/>
         </w:rPr>
       </w:pPr>
@@ -7071,7 +6926,7 @@
           <w:b/>
         </w:rPr>
       </w:pPr>
-      <w:ins w:id="326" w:author="Georgios KATSAROS" w:date="2016-08-25T20:07:00Z">
+      <w:ins w:id="297" w:author="Georgios KATSAROS" w:date="2016-08-25T20:07:00Z">
         <w:r>
           <w:rPr>
             <w:b/>
@@ -10030,7 +9885,7 @@
         <w:rPr>
           <w:i/>
           <w:lang w:val="de-AT"/>
-          <w:rPrChange w:id="327" w:author="Georgios KATSAROS" w:date="2016-08-20T13:33:00Z">
+          <w:rPrChange w:id="298" w:author="Georgios KATSAROS" w:date="2016-08-20T13:33:00Z">
             <w:rPr>
               <w:i/>
             </w:rPr>
@@ -10040,7 +9895,7 @@
       <w:r>
         <w:rPr>
           <w:lang w:val="de-AT"/>
-          <w:rPrChange w:id="328" w:author="Georgios KATSAROS" w:date="2016-08-20T13:33:00Z">
+          <w:rPrChange w:id="299" w:author="Georgios KATSAROS" w:date="2016-08-20T13:33:00Z">
             <w:rPr/>
           </w:rPrChange>
         </w:rPr>
@@ -10050,7 +9905,7 @@
         <w:rPr>
           <w:i/>
           <w:lang w:val="de-AT"/>
-          <w:rPrChange w:id="329" w:author="Georgios KATSAROS" w:date="2016-08-20T13:33:00Z">
+          <w:rPrChange w:id="300" w:author="Georgios KATSAROS" w:date="2016-08-20T13:33:00Z">
             <w:rPr>
               <w:i/>
             </w:rPr>
@@ -10061,7 +9916,7 @@
       <w:r>
         <w:rPr>
           <w:lang w:val="de-AT"/>
-          <w:rPrChange w:id="330" w:author="Georgios KATSAROS" w:date="2016-08-20T13:33:00Z">
+          <w:rPrChange w:id="301" w:author="Georgios KATSAROS" w:date="2016-08-20T13:33:00Z">
             <w:rPr/>
           </w:rPrChange>
         </w:rPr>
@@ -10071,7 +9926,7 @@
         <w:rPr>
           <w:b/>
           <w:lang w:val="de-AT"/>
-          <w:rPrChange w:id="331" w:author="Georgios KATSAROS" w:date="2016-08-20T13:33:00Z">
+          <w:rPrChange w:id="302" w:author="Georgios KATSAROS" w:date="2016-08-20T13:33:00Z">
             <w:rPr>
               <w:b/>
             </w:rPr>
@@ -10085,7 +9940,7 @@
           <w:color w:val="333333"/>
           <w:shd w:val="clear" w:color="auto" w:fill="FFFFFF"/>
           <w:lang w:val="de-AT"/>
-          <w:rPrChange w:id="332" w:author="Georgios KATSAROS" w:date="2016-08-20T13:33:00Z">
+          <w:rPrChange w:id="303" w:author="Georgios KATSAROS" w:date="2016-08-20T13:33:00Z">
             <w:rPr>
               <w:rFonts w:ascii="Arial" w:hAnsi="Arial" w:cs="Arial"/>
               <w:color w:val="333333"/>
@@ -10098,7 +9953,7 @@
       <w:r>
         <w:rPr>
           <w:lang w:val="de-AT"/>
-          <w:rPrChange w:id="333" w:author="Georgios KATSAROS" w:date="2016-08-20T13:33:00Z">
+          <w:rPrChange w:id="304" w:author="Georgios KATSAROS" w:date="2016-08-20T13:33:00Z">
             <w:rPr/>
           </w:rPrChange>
         </w:rPr>
@@ -10595,7 +10450,7 @@
         <w:rPr>
           <w:i/>
           <w:lang w:val="de-AT"/>
-          <w:rPrChange w:id="334" w:author="Georgios KATSAROS" w:date="2016-08-20T13:33:00Z">
+          <w:rPrChange w:id="305" w:author="Georgios KATSAROS" w:date="2016-08-20T13:33:00Z">
             <w:rPr>
               <w:i/>
             </w:rPr>
@@ -10612,7 +10467,7 @@
         <w:rPr>
           <w:shd w:val="clear" w:color="auto" w:fill="FFFFFF"/>
           <w:lang w:val="de-AT"/>
-          <w:rPrChange w:id="335" w:author="Georgios KATSAROS" w:date="2016-08-20T13:33:00Z">
+          <w:rPrChange w:id="306" w:author="Georgios KATSAROS" w:date="2016-08-20T13:33:00Z">
             <w:rPr>
               <w:shd w:val="clear" w:color="auto" w:fill="FFFFFF"/>
             </w:rPr>
@@ -10623,7 +10478,7 @@
       <w:r>
         <w:rPr>
           <w:lang w:val="de-AT"/>
-          <w:rPrChange w:id="336" w:author="Georgios KATSAROS" w:date="2016-08-20T13:33:00Z">
+          <w:rPrChange w:id="307" w:author="Georgios KATSAROS" w:date="2016-08-20T13:33:00Z">
             <w:rPr/>
           </w:rPrChange>
         </w:rPr>
@@ -10635,7 +10490,7 @@
       <w:r>
         <w:rPr>
           <w:lang w:val="de-AT"/>
-          <w:rPrChange w:id="337" w:author="Georgios KATSAROS" w:date="2016-08-20T13:33:00Z">
+          <w:rPrChange w:id="308" w:author="Georgios KATSAROS" w:date="2016-08-20T13:33:00Z">
             <w:rPr/>
           </w:rPrChange>
         </w:rPr>
@@ -10648,7 +10503,7 @@
         <w:rPr>
           <w:i/>
           <w:lang w:val="de-AT"/>
-          <w:rPrChange w:id="338" w:author="Georgios KATSAROS" w:date="2016-08-20T13:33:00Z">
+          <w:rPrChange w:id="309" w:author="Georgios KATSAROS" w:date="2016-08-20T13:33:00Z">
             <w:rPr>
               <w:i/>
             </w:rPr>
@@ -10666,7 +10521,7 @@
         <w:rPr>
           <w:i/>
           <w:lang w:val="de-AT"/>
-          <w:rPrChange w:id="339" w:author="Georgios KATSAROS" w:date="2016-08-20T13:33:00Z">
+          <w:rPrChange w:id="310" w:author="Georgios KATSAROS" w:date="2016-08-20T13:33:00Z">
             <w:rPr>
               <w:i/>
             </w:rPr>
@@ -10690,7 +10545,7 @@
         <w:rPr>
           <w:shd w:val="clear" w:color="auto" w:fill="FFFFFF"/>
           <w:lang w:val="de-AT"/>
-          <w:rPrChange w:id="340" w:author="Georgios KATSAROS" w:date="2016-08-20T13:33:00Z">
+          <w:rPrChange w:id="311" w:author="Georgios KATSAROS" w:date="2016-08-20T13:33:00Z">
             <w:rPr>
               <w:shd w:val="clear" w:color="auto" w:fill="FFFFFF"/>
             </w:rPr>
@@ -10728,7 +10583,7 @@
         <w:rPr>
           <w:shd w:val="clear" w:color="auto" w:fill="FFFFFF"/>
           <w:lang w:val="de-AT"/>
-          <w:rPrChange w:id="341" w:author="Georgios KATSAROS" w:date="2016-08-20T13:33:00Z">
+          <w:rPrChange w:id="312" w:author="Georgios KATSAROS" w:date="2016-08-20T13:33:00Z">
             <w:rPr>
               <w:shd w:val="clear" w:color="auto" w:fill="FFFFFF"/>
             </w:rPr>
@@ -10739,7 +10594,7 @@
       <w:r>
         <w:rPr>
           <w:lang w:val="de-AT"/>
-          <w:rPrChange w:id="342" w:author="Georgios KATSAROS" w:date="2016-08-20T13:33:00Z">
+          <w:rPrChange w:id="313" w:author="Georgios KATSAROS" w:date="2016-08-20T13:33:00Z">
             <w:rPr/>
           </w:rPrChange>
         </w:rPr>
@@ -10749,7 +10604,7 @@
         <w:rPr>
           <w:i/>
           <w:lang w:val="de-AT"/>
-          <w:rPrChange w:id="343" w:author="Georgios KATSAROS" w:date="2016-08-20T13:33:00Z">
+          <w:rPrChange w:id="314" w:author="Georgios KATSAROS" w:date="2016-08-20T13:33:00Z">
             <w:rPr>
               <w:i/>
             </w:rPr>
@@ -14155,6 +14010,7 @@
   <w:style w:type="character" w:default="1" w:styleId="DefaultParagraphFont">
     <w:name w:val="Default Paragraph Font"/>
     <w:uiPriority w:val="1"/>
+    <w:semiHidden/>
     <w:unhideWhenUsed/>
   </w:style>
   <w:style w:type="table" w:default="1" w:styleId="TableNormal">
@@ -14722,7 +14578,7 @@
 </file>
 
 <file path=customXml/itemProps1.xml><?xml version="1.0" encoding="utf-8"?>
-<ds:datastoreItem xmlns:ds="http://schemas.openxmlformats.org/officeDocument/2006/customXml" ds:itemID="{9921907A-A14C-4ED8-94D3-4776EF0BCAD1}">
+<ds:datastoreItem xmlns:ds="http://schemas.openxmlformats.org/officeDocument/2006/customXml" ds:itemID="{2789218B-C41B-47E6-9389-A480AE14FCBE}">
   <ds:schemaRefs>
     <ds:schemaRef ds:uri="http://schemas.openxmlformats.org/officeDocument/2006/bibliography"/>
   </ds:schemaRefs>

</xml_diff>

<commit_message>
"Measuring the spin relaxation time T1" - modified
</commit_message>
<xml_diff>
--- a/Project description_Part2_modG.docx
+++ b/Project description_Part2_modG.docx
@@ -2554,12 +2554,7 @@
         <w:t>bonding pad</w:t>
       </w:r>
       <w:r>
-        <w:t>s geometric capacitance in respect to their dimensions, routing configuration and PCB dielectric will</w:t>
-      </w:r>
-      <w:bookmarkStart w:id="17" w:name="_GoBack"/>
-      <w:bookmarkEnd w:id="17"/>
-      <w:r>
-        <w:t xml:space="preserve"> be simulated. </w:t>
+        <w:t xml:space="preserve">s geometric capacitance in respect to their dimensions, routing configuration and PCB dielectric will be simulated. </w:t>
       </w:r>
     </w:p>
     <w:p>
@@ -2636,7 +2631,7 @@
       <w:pPr>
         <w:pStyle w:val="Heading4"/>
         <w:rPr>
-          <w:ins w:id="18" w:author="Georgios KATSAROS" w:date="2016-08-25T10:37:00Z"/>
+          <w:ins w:id="17" w:author="Georgios KATSAROS" w:date="2016-08-25T10:37:00Z"/>
         </w:rPr>
       </w:pPr>
       <w:r>
@@ -2660,350 +2655,281 @@
       </w:r>
     </w:p>
     <w:p>
-      <w:pPr>
-        <w:pPrChange w:id="19" w:author="Georgios KATSAROS" w:date="2016-08-25T10:37:00Z">
-          <w:pPr>
-            <w:pStyle w:val="Heading4"/>
-          </w:pPr>
-        </w:pPrChange>
-      </w:pPr>
-      <w:ins w:id="20" w:author="Georgios KATSAROS" w:date="2016-08-25T10:37:00Z">
-        <w:r>
-          <w:t xml:space="preserve">Start with a smooth transition like: once the gate reflectometry setup will be properly working I will focus on performing spin manipulation experiments. </w:t>
-        </w:r>
-      </w:ins>
-      <w:ins w:id="21" w:author="Georgios KATSAROS" w:date="2016-08-25T10:38:00Z">
-        <w:r>
-          <w:t>During my PhD I will focus on the LD spin qubit in a double dot device.</w:t>
-        </w:r>
-      </w:ins>
-      <w:ins w:id="22" w:author="Georgios KATSAROS" w:date="2016-08-25T11:09:00Z">
-        <w:r>
-          <w:t xml:space="preserve"> </w:t>
-        </w:r>
-      </w:ins>
-    </w:p>
-    <w:p>
-      <w:pPr>
-        <w:rPr>
-          <w:i/>
-        </w:rPr>
-      </w:pPr>
-      <w:r>
-        <w:rPr>
-          <w:i/>
-        </w:rPr>
-        <w:t>(Explained for the spin ½ double dot qubit</w:t>
-      </w:r>
-      <w:ins w:id="23" w:author="Georgios KATSAROS" w:date="2016-08-25T10:55:00Z">
-        <w:r>
-          <w:rPr>
-            <w:i/>
-          </w:rPr>
-          <w:t>- this you need to explain; see above my comment about making a transition</w:t>
-        </w:r>
-      </w:ins>
-      <w:r>
-        <w:rPr>
-          <w:i/>
-        </w:rPr>
-        <w:t>)</w:t>
-      </w:r>
-      <w:r>
-        <w:rPr>
-          <w:i/>
-        </w:rPr>
-        <w:t xml:space="preserve"> (many of </w:t>
-      </w:r>
-      <w:r>
-        <w:rPr>
-          <w:i/>
-        </w:rPr>
+      <w:r>
+        <w:t>O</w:t>
+      </w:r>
+      <w:r>
+        <w:t>nce the gate reflectometry setup will be properly working</w:t>
+      </w:r>
+      <w:r>
+        <w:t>,</w:t>
+      </w:r>
+      <w:r>
+        <w:t xml:space="preserve"> I will focus on performing spin manipulation experiments. During my PhD I will focus on the </w:t>
+      </w:r>
+      <w:r>
+        <w:t>Loss-Divincenzo</w:t>
+      </w:r>
+      <w:r>
+        <w:t xml:space="preserve"> spin qubit in a double dot device.</w:t>
+      </w:r>
+      <w:r>
+        <w:t xml:space="preserve"> </w:t>
+      </w:r>
+    </w:p>
+    <w:p>
+      <w:r>
+        <w:t xml:space="preserve">For measuring </w:t>
+      </w:r>
+      <w:r>
         <w:t xml:space="preserve">the </w:t>
       </w:r>
       <w:r>
-        <w:rPr>
-          <w:i/>
-        </w:rPr>
-        <w:t>stuff in this explanation are copied from your Marie Curie proposal</w:t>
-      </w:r>
-      <w:ins w:id="24" w:author="Georgios KATSAROS" w:date="2016-08-25T10:55:00Z">
-        <w:r>
-          <w:rPr>
-            <w:i/>
-          </w:rPr>
-          <w:t xml:space="preserve">- no problem ! </w:t>
-        </w:r>
-        <w:r>
-          <w:rPr>
-            <w:i/>
-          </w:rPr>
-          <w:sym w:font="Wingdings" w:char="F04A"/>
-        </w:r>
-      </w:ins>
-      <w:r>
-        <w:rPr>
-          <w:i/>
-        </w:rPr>
-        <w:t>)</w:t>
-      </w:r>
-    </w:p>
-    <w:p>
-      <w:r>
-        <w:t xml:space="preserve">For measuring </w:t>
+        <w:t xml:space="preserve">spin relaxation time </w:t>
+      </w:r>
+      <w:r>
+        <w:t xml:space="preserve">a </w:t>
+      </w:r>
+      <w:r>
+        <w:t>three level pulse sequence will be used</w:t>
+      </w:r>
+      <w:r>
+        <w:t>,</w:t>
+      </w:r>
+      <w:r>
+        <w:t xml:space="preserve"> similar to approach of Morello et al. [4]</w:t>
+      </w:r>
+      <w:ins w:id="18" w:author="Georgios KATSAROS" w:date="2016-08-25T11:02:00Z">
+        <w:r>
+          <w:t xml:space="preserve"> (I guess it is the Elzerman paper which we should cite] but for a double QD (DQD) configuration</w:t>
+        </w:r>
+      </w:ins>
+      <w:r>
+        <w:t>.</w:t>
+      </w:r>
+      <w:r>
+        <w:t xml:space="preserve"> </w:t>
+      </w:r>
+      <w:r>
+        <w:t>The DQD will be tuned to a the (0,1)-(1,1)-(0,2) triple point</w:t>
+      </w:r>
+      <w:r>
+        <w:t xml:space="preserve"> </w:t>
+      </w:r>
+      <w:r>
+        <w:t>The l</w:t>
+      </w:r>
+      <w:r>
+        <w:t xml:space="preserve">eft dot is initially empty while the right dot is populated with </w:t>
+      </w:r>
+      <w:r>
+        <w:t xml:space="preserve">a </w:t>
+      </w:r>
+      <w:r>
+        <w:t>spin up hole</w:t>
+      </w:r>
+      <w:r>
+        <w:t xml:space="preserve">. First, pulsing the gate of the left dot </w:t>
+      </w:r>
+      <w:r>
+        <w:t>bring</w:t>
+      </w:r>
+      <w:r>
+        <w:t>s</w:t>
+      </w:r>
+      <w:r>
+        <w:t xml:space="preserve"> </w:t>
+      </w:r>
+      <w:r>
+        <w:t>its spin up and</w:t>
+      </w:r>
+      <w:r>
+        <w:t xml:space="preserve"> spin down energy levels above</w:t>
+      </w:r>
+      <w:r>
+        <w:t xml:space="preserve"> </w:t>
       </w:r>
       <w:r>
         <w:t xml:space="preserve">the </w:t>
       </w:r>
       <w:r>
-        <w:t xml:space="preserve">spin relaxation time </w:t>
-      </w:r>
-      <w:r>
-        <w:t xml:space="preserve">a </w:t>
-      </w:r>
-      <w:r>
-        <w:t>three level pulse sequence will be used</w:t>
-      </w:r>
-      <w:r>
-        <w:t>,</w:t>
-      </w:r>
-      <w:r>
-        <w:t xml:space="preserve"> similar to approach of Morello et al. [4]</w:t>
-      </w:r>
-      <w:ins w:id="25" w:author="Georgios KATSAROS" w:date="2016-08-25T11:02:00Z">
-        <w:r>
-          <w:t xml:space="preserve"> (I guess it is the Elzerman paper which we should cite] but for a double QD (DQD) configuration</w:t>
-        </w:r>
-      </w:ins>
-      <w:r>
-        <w:t>.</w:t>
-      </w:r>
-      <w:ins w:id="26" w:author="Georgios KATSAROS" w:date="2016-08-25T11:02:00Z">
-        <w:r>
-          <w:t xml:space="preserve"> The DQD </w:t>
-        </w:r>
-      </w:ins>
-      <w:ins w:id="27" w:author="Georgios KATSAROS" w:date="2016-08-25T11:03:00Z">
-        <w:r>
-          <w:t>will be tuned to a the (0,1)-(1,1)</w:t>
-        </w:r>
-      </w:ins>
-      <w:ins w:id="28" w:author="Georgios KATSAROS" w:date="2016-08-25T11:04:00Z">
-        <w:r>
-          <w:t>-(0,2) triple point</w:t>
-        </w:r>
-      </w:ins>
+        <w:t>Fermi level</w:t>
+      </w:r>
+      <w:r>
+        <w:rPr>
+          <w:rFonts w:ascii="TTE1CE3AC8t00" w:hAnsi="TTE1CE3AC8t00" w:cs="TTE1CE3AC8t00"/>
+        </w:rPr>
+        <w:t xml:space="preserve">, </w:t>
+      </w:r>
+      <w:r>
+        <w:t>μ</w:t>
+      </w:r>
+      <w:r>
+        <w:rPr>
+          <w:vertAlign w:val="subscript"/>
+        </w:rPr>
+        <w:t>F</w:t>
+      </w:r>
+      <w:r>
+        <w:t>, of the lead</w:t>
+      </w:r>
+      <w:r>
+        <w:t>, allowing lead to dot tunneling of the hole</w:t>
+      </w:r>
+      <w:r>
+        <w:t xml:space="preserve">. </w:t>
+      </w:r>
+      <w:r>
+        <w:t>Since the tunneling</w:t>
+      </w:r>
+      <w:r>
+        <w:t xml:space="preserve"> is most likely spin independent, </w:t>
+      </w:r>
+      <w:r>
+        <w:t xml:space="preserve">the </w:t>
+      </w:r>
+      <w:r>
+        <w:t>left dot is loaded with</w:t>
+      </w:r>
+      <w:r>
+        <w:t xml:space="preserve"> a</w:t>
+      </w:r>
+      <w:r>
+        <w:t xml:space="preserve"> random hole spin from the lead</w:t>
+      </w:r>
+      <w:r>
+        <w:t xml:space="preserve">, during </w:t>
+      </w:r>
+      <w:r>
+        <w:t xml:space="preserve">the </w:t>
+      </w:r>
+      <w:r>
+        <w:t>loading time t</w:t>
+      </w:r>
+      <w:r>
+        <w:rPr>
+          <w:vertAlign w:val="subscript"/>
+        </w:rPr>
+        <w:t>L</w:t>
+      </w:r>
+      <w:r>
+        <w:t xml:space="preserve">. </w:t>
+      </w:r>
+      <w:r>
+        <w:t>The d</w:t>
+      </w:r>
+      <w:r>
+        <w:t>ouble dot is left in that</w:t>
+      </w:r>
+      <w:bookmarkStart w:id="19" w:name="_GoBack"/>
+      <w:bookmarkEnd w:id="19"/>
+      <w:r>
+        <w:t xml:space="preserve"> configuration for the waiting time t</w:t>
+      </w:r>
+      <w:r>
+        <w:rPr>
+          <w:vertAlign w:val="subscript"/>
+        </w:rPr>
+        <w:t>w</w:t>
+      </w:r>
+      <w:r>
+        <w:t>. After</w:t>
+      </w:r>
+      <w:r>
+        <w:t xml:space="preserve"> the</w:t>
+      </w:r>
+      <w:r>
+        <w:t xml:space="preserve"> t</w:t>
+      </w:r>
+      <w:r>
+        <w:rPr>
+          <w:vertAlign w:val="subscript"/>
+        </w:rPr>
+        <w:t>w</w:t>
+      </w:r>
+      <w:r>
+        <w:t xml:space="preserve">, </w:t>
+      </w:r>
+      <w:r>
+        <w:t xml:space="preserve">the </w:t>
+      </w:r>
+      <w:r>
+        <w:t>second pulse</w:t>
+      </w:r>
+      <w:r>
+        <w:t xml:space="preserve"> level br</w:t>
+      </w:r>
+      <w:r>
+        <w:t>ings the higher energy spin up</w:t>
+      </w:r>
+      <w:r>
+        <w:t xml:space="preserve"> level of the left dot in </w:t>
+      </w:r>
+      <w:r>
+        <w:t xml:space="preserve">the </w:t>
+      </w:r>
+      <w:r>
+        <w:t xml:space="preserve">resonance with </w:t>
+      </w:r>
+      <w:r>
+        <w:t xml:space="preserve">the </w:t>
+      </w:r>
+      <w:r>
+        <w:t>empty spin up</w:t>
+      </w:r>
+      <w:r>
+        <w:t xml:space="preserve"> level of the right dot</w:t>
+      </w:r>
       <w:r>
         <w:t xml:space="preserve"> </w:t>
       </w:r>
       <w:r>
-        <w:t>The l</w:t>
-      </w:r>
-      <w:r>
-        <w:t xml:space="preserve">eft dot is initially empty while the right dot is populated with </w:t>
-      </w:r>
-      <w:r>
-        <w:t xml:space="preserve">a </w:t>
-      </w:r>
-      <w:r>
-        <w:t>spin up hole</w:t>
-      </w:r>
-      <w:r>
-        <w:t xml:space="preserve">. First, pulsing the gate of the left dot </w:t>
-      </w:r>
-      <w:r>
-        <w:t>bring</w:t>
-      </w:r>
-      <w:r>
-        <w:t>s</w:t>
-      </w:r>
-      <w:r>
-        <w:t xml:space="preserve"> </w:t>
-      </w:r>
-      <w:r>
-        <w:t>its spin up and</w:t>
-      </w:r>
-      <w:r>
-        <w:t xml:space="preserve"> spin down energy levels below </w:t>
+        <w:t>(singlet state)</w:t>
+      </w:r>
+      <w:r>
+        <w:t xml:space="preserve">. </w:t>
+      </w:r>
+      <w:r>
+        <w:t>If</w:t>
+      </w:r>
+      <w:r>
+        <w:t xml:space="preserve"> the spin up</w:t>
+      </w:r>
+      <w:r>
+        <w:t xml:space="preserve"> electron have been loaded to the left dot during</w:t>
+      </w:r>
+      <w:r>
+        <w:t xml:space="preserve"> the</w:t>
+      </w:r>
+      <w:r>
+        <w:t xml:space="preserve"> t</w:t>
+      </w:r>
+      <w:r>
+        <w:rPr>
+          <w:vertAlign w:val="subscript"/>
+        </w:rPr>
+        <w:t>L</w:t>
+      </w:r>
+      <w:r>
+        <w:t>, it will tunnel to the right dot in the read phase, causing the shift in</w:t>
+      </w:r>
+      <w:r>
+        <w:t xml:space="preserve"> the</w:t>
+      </w:r>
+      <w:r>
+        <w:t xml:space="preserve"> quantum capacitance</w:t>
+      </w:r>
+      <w:r>
+        <w:t xml:space="preserve"> (capacitance originating from </w:t>
       </w:r>
       <w:r>
         <w:t xml:space="preserve">the </w:t>
       </w:r>
       <w:r>
-        <w:t>Fermi level</w:t>
-      </w:r>
-      <w:r>
-        <w:rPr>
-          <w:rFonts w:ascii="TTE1CE3AC8t00" w:hAnsi="TTE1CE3AC8t00" w:cs="TTE1CE3AC8t00"/>
-        </w:rPr>
-        <w:t xml:space="preserve">, </w:t>
-      </w:r>
-      <w:r>
-        <w:t>μ</w:t>
-      </w:r>
-      <w:r>
-        <w:rPr>
-          <w:vertAlign w:val="subscript"/>
-        </w:rPr>
-        <w:t>F</w:t>
-      </w:r>
-      <w:r>
-        <w:t>, of the lead</w:t>
-      </w:r>
-      <w:r>
-        <w:t xml:space="preserve">. </w:t>
-      </w:r>
-      <w:r>
-        <w:rPr>
-          <w:i/>
-        </w:rPr>
-        <w:t>(I am not sure here, weather for the holes Fermi energy need to be above or lower to allow tunneling</w:t>
-      </w:r>
-      <w:ins w:id="29" w:author="Georgios KATSAROS" w:date="2016-08-25T11:05:00Z">
-        <w:r>
-          <w:rPr>
-            <w:i/>
-          </w:rPr>
-          <w:t>- everything is inverted, holes go to higher energy levels</w:t>
-        </w:r>
-      </w:ins>
-      <w:r>
-        <w:rPr>
-          <w:i/>
-        </w:rPr>
-        <w:t xml:space="preserve">) </w:t>
-      </w:r>
-      <w:r>
-        <w:t>Since the tunneling</w:t>
-      </w:r>
-      <w:r>
-        <w:t xml:space="preserve"> is most likely spin independent, </w:t>
-      </w:r>
-      <w:r>
-        <w:t xml:space="preserve">the </w:t>
-      </w:r>
-      <w:r>
-        <w:t>left dot is loaded with</w:t>
-      </w:r>
-      <w:r>
-        <w:t xml:space="preserve"> a</w:t>
-      </w:r>
-      <w:r>
-        <w:t xml:space="preserve"> random hole spin from the lead</w:t>
-      </w:r>
-      <w:r>
-        <w:t xml:space="preserve">, during </w:t>
-      </w:r>
-      <w:r>
-        <w:t xml:space="preserve">the </w:t>
-      </w:r>
-      <w:r>
-        <w:t>loading time t</w:t>
-      </w:r>
-      <w:r>
-        <w:rPr>
-          <w:vertAlign w:val="subscript"/>
-        </w:rPr>
-        <w:t>L</w:t>
-      </w:r>
-      <w:r>
-        <w:t xml:space="preserve">. </w:t>
-      </w:r>
-      <w:r>
-        <w:t>The d</w:t>
-      </w:r>
-      <w:r>
-        <w:t>ouble dot is left in that configuration for the waiting time t</w:t>
-      </w:r>
-      <w:r>
-        <w:rPr>
-          <w:vertAlign w:val="subscript"/>
-        </w:rPr>
-        <w:t>w</w:t>
-      </w:r>
-      <w:r>
-        <w:t>. After</w:t>
-      </w:r>
-      <w:r>
-        <w:t xml:space="preserve"> the</w:t>
-      </w:r>
-      <w:r>
-        <w:t xml:space="preserve"> t</w:t>
-      </w:r>
-      <w:r>
-        <w:rPr>
-          <w:vertAlign w:val="subscript"/>
-        </w:rPr>
-        <w:t>w</w:t>
-      </w:r>
-      <w:r>
-        <w:t xml:space="preserve">, </w:t>
-      </w:r>
-      <w:r>
-        <w:t xml:space="preserve">the </w:t>
-      </w:r>
-      <w:r>
-        <w:t>second pulse</w:t>
-      </w:r>
-      <w:r>
-        <w:t xml:space="preserve"> level brings the higher energy spin down level </w:t>
-      </w:r>
-      <w:ins w:id="30" w:author="Georgios KATSAROS" w:date="2016-08-25T11:06:00Z">
-        <w:r>
-          <w:t xml:space="preserve">(for Ge the higher energy state has spin up) </w:t>
-        </w:r>
-      </w:ins>
-      <w:r>
-        <w:t xml:space="preserve">of the left dot in </w:t>
-      </w:r>
-      <w:r>
-        <w:t xml:space="preserve">the </w:t>
-      </w:r>
-      <w:r>
-        <w:t xml:space="preserve">resonance with </w:t>
-      </w:r>
-      <w:r>
-        <w:t xml:space="preserve">the </w:t>
-      </w:r>
-      <w:r>
-        <w:t>empty spin down level of the right dot</w:t>
-      </w:r>
-      <w:ins w:id="31" w:author="Georgios KATSAROS" w:date="2016-08-25T11:07:00Z">
-        <w:r>
-          <w:t xml:space="preserve"> (singlet state)</w:t>
-        </w:r>
-      </w:ins>
-      <w:r>
-        <w:t>. If the spin down electron have been loaded to the left dot during</w:t>
-      </w:r>
-      <w:r>
-        <w:t xml:space="preserve"> the</w:t>
-      </w:r>
-      <w:r>
-        <w:t xml:space="preserve"> t</w:t>
-      </w:r>
-      <w:r>
-        <w:rPr>
-          <w:vertAlign w:val="subscript"/>
-        </w:rPr>
-        <w:t>L</w:t>
-      </w:r>
-      <w:r>
-        <w:t>, it will tunnel to the right dot in the read phase, causing the shift in</w:t>
-      </w:r>
-      <w:r>
-        <w:t xml:space="preserve"> the</w:t>
-      </w:r>
-      <w:r>
-        <w:t xml:space="preserve"> quantum capacitance</w:t>
-      </w:r>
-      <w:ins w:id="32" w:author="Georgios KATSAROS" w:date="2016-08-24T22:34:00Z">
-        <w:r>
-          <w:t xml:space="preserve"> (you have not defined it)</w:t>
-        </w:r>
-      </w:ins>
-      <w:r>
-        <w:t xml:space="preserve"> which is read by </w:t>
+        <w:t xml:space="preserve">DQD charge polarization) </w:t>
+      </w:r>
+      <w:r>
+        <w:t xml:space="preserve">which is read by </w:t>
       </w:r>
       <w:r>
         <w:t xml:space="preserve">the </w:t>
@@ -3055,12 +2981,12 @@
       <w:pPr>
         <w:pStyle w:val="Heading4"/>
       </w:pPr>
-      <w:del w:id="33" w:author="Georgios KATSAROS" w:date="2016-08-25T11:13:00Z">
+      <w:del w:id="20" w:author="Georgios KATSAROS" w:date="2016-08-25T11:13:00Z">
         <w:r>
           <w:delText>The s</w:delText>
         </w:r>
       </w:del>
-      <w:ins w:id="34" w:author="Georgios KATSAROS" w:date="2016-08-25T11:13:00Z">
+      <w:ins w:id="21" w:author="Georgios KATSAROS" w:date="2016-08-25T11:13:00Z">
         <w:r>
           <w:t>S</w:t>
         </w:r>
@@ -3076,7 +3002,7 @@
       <w:r>
         <w:t>Quantum gate operation</w:t>
       </w:r>
-      <w:ins w:id="35" w:author="Georgios KATSAROS" w:date="2016-08-25T11:07:00Z">
+      <w:ins w:id="22" w:author="Georgios KATSAROS" w:date="2016-08-25T11:07:00Z">
         <w:r>
           <w:t>s</w:t>
         </w:r>
@@ -3084,12 +3010,12 @@
       <w:r>
         <w:t xml:space="preserve"> </w:t>
       </w:r>
-      <w:del w:id="36" w:author="Georgios KATSAROS" w:date="2016-08-25T11:07:00Z">
+      <w:del w:id="23" w:author="Georgios KATSAROS" w:date="2016-08-25T11:07:00Z">
         <w:r>
           <w:delText xml:space="preserve">in </w:delText>
         </w:r>
       </w:del>
-      <w:ins w:id="37" w:author="Georgios KATSAROS" w:date="2016-08-25T11:07:00Z">
+      <w:ins w:id="24" w:author="Georgios KATSAROS" w:date="2016-08-25T11:07:00Z">
         <w:r>
           <w:t xml:space="preserve">for </w:t>
         </w:r>
@@ -3097,12 +3023,12 @@
       <w:r>
         <w:t>a spin qubit</w:t>
       </w:r>
-      <w:ins w:id="38" w:author="Georgios KATSAROS" w:date="2016-08-25T11:07:00Z">
+      <w:ins w:id="25" w:author="Georgios KATSAROS" w:date="2016-08-25T11:07:00Z">
         <w:r>
           <w:t xml:space="preserve"> system implies</w:t>
         </w:r>
       </w:ins>
-      <w:del w:id="39" w:author="Georgios KATSAROS" w:date="2016-08-25T11:08:00Z">
+      <w:del w:id="26" w:author="Georgios KATSAROS" w:date="2016-08-25T11:08:00Z">
         <w:r>
           <w:delText xml:space="preserve"> </w:delText>
         </w:r>
@@ -3113,12 +3039,12 @@
       <w:r>
         <w:t xml:space="preserve"> spin manipulation. Basically </w:t>
       </w:r>
-      <w:del w:id="40" w:author="Georgios KATSAROS" w:date="2016-08-25T11:08:00Z">
+      <w:del w:id="27" w:author="Georgios KATSAROS" w:date="2016-08-25T11:08:00Z">
         <w:r>
           <w:delText xml:space="preserve">those </w:delText>
         </w:r>
       </w:del>
-      <w:ins w:id="41" w:author="Georgios KATSAROS" w:date="2016-08-25T11:08:00Z">
+      <w:ins w:id="28" w:author="Georgios KATSAROS" w:date="2016-08-25T11:08:00Z">
         <w:r>
           <w:t xml:space="preserve">such </w:t>
         </w:r>
@@ -3126,7 +3052,7 @@
       <w:r>
         <w:t>manipulation</w:t>
       </w:r>
-      <w:ins w:id="42" w:author="Georgios KATSAROS" w:date="2016-08-25T11:08:00Z">
+      <w:ins w:id="29" w:author="Georgios KATSAROS" w:date="2016-08-25T11:08:00Z">
         <w:r>
           <w:t>s</w:t>
         </w:r>
@@ -3220,17 +3146,16 @@
         <w:pStyle w:val="Subtitle"/>
       </w:pPr>
       <w:r>
-        <w:lastRenderedPageBreak/>
         <w:t>Figure 10. Bloch sphere</w:t>
       </w:r>
     </w:p>
     <w:p>
-      <w:ins w:id="43" w:author="Georgios KATSAROS" w:date="2016-08-25T11:13:00Z">
+      <w:ins w:id="30" w:author="Georgios KATSAROS" w:date="2016-08-25T11:13:00Z">
         <w:r>
           <w:t xml:space="preserve">The spin-up and spin-down states form the basis of the hole spin qubit and they are located on the north and south pole of the </w:t>
         </w:r>
       </w:ins>
-      <w:del w:id="44" w:author="Georgios KATSAROS" w:date="2016-08-25T11:14:00Z">
+      <w:del w:id="31" w:author="Georgios KATSAROS" w:date="2016-08-25T11:14:00Z">
         <w:r>
           <w:delText>Basis</w:delText>
         </w:r>
@@ -3360,17 +3285,17 @@
       <w:r>
         <w:t xml:space="preserve">. </w:t>
       </w:r>
-      <w:ins w:id="45" w:author="Georgios KATSAROS" w:date="2016-08-25T11:16:00Z">
+      <w:ins w:id="32" w:author="Georgios KATSAROS" w:date="2016-08-25T11:16:00Z">
         <w:r>
           <w:t xml:space="preserve">The </w:t>
         </w:r>
       </w:ins>
-      <w:del w:id="46" w:author="Georgios KATSAROS" w:date="2016-08-25T11:16:00Z">
+      <w:del w:id="33" w:author="Georgios KATSAROS" w:date="2016-08-25T11:16:00Z">
         <w:r>
           <w:delText>S</w:delText>
         </w:r>
       </w:del>
-      <w:ins w:id="47" w:author="Georgios KATSAROS" w:date="2016-08-25T11:16:00Z">
+      <w:ins w:id="34" w:author="Georgios KATSAROS" w:date="2016-08-25T11:16:00Z">
         <w:r>
           <w:t>s</w:t>
         </w:r>
@@ -3381,15 +3306,16 @@
       <w:r>
         <w:t xml:space="preserve">esses </w:t>
       </w:r>
-      <w:del w:id="48" w:author="Georgios KATSAROS" w:date="2016-08-25T11:16:00Z">
+      <w:del w:id="35" w:author="Georgios KATSAROS" w:date="2016-08-25T11:16:00Z">
         <w:r>
           <w:delText xml:space="preserve">in the Bloch sphere </w:delText>
         </w:r>
       </w:del>
       <w:r>
+        <w:lastRenderedPageBreak/>
         <w:t xml:space="preserve">around the </w:t>
       </w:r>
-      <w:del w:id="49" w:author="Georgios KATSAROS" w:date="2016-08-25T11:16:00Z">
+      <w:del w:id="36" w:author="Georgios KATSAROS" w:date="2016-08-25T11:16:00Z">
         <w:r>
           <w:delText>axes of the</w:delText>
         </w:r>
@@ -3412,7 +3338,7 @@
       <w:r>
         <w:t xml:space="preserve"> with </w:t>
       </w:r>
-      <w:ins w:id="50" w:author="Georgios KATSAROS" w:date="2016-08-25T11:16:00Z">
+      <w:ins w:id="37" w:author="Georgios KATSAROS" w:date="2016-08-25T11:16:00Z">
         <w:r>
           <w:t xml:space="preserve">a </w:t>
         </w:r>
@@ -3484,7 +3410,7 @@
         </w:rPr>
         <w:t xml:space="preserve"> the spin </w:t>
       </w:r>
-      <w:ins w:id="51" w:author="Georgios KATSAROS" w:date="2016-08-25T11:17:00Z">
+      <w:ins w:id="38" w:author="Georgios KATSAROS" w:date="2016-08-25T11:17:00Z">
         <w:r>
           <w:rPr>
             <w:rFonts w:eastAsiaTheme="minorEastAsia"/>
@@ -3511,7 +3437,7 @@
         </w:rPr>
         <w:t xml:space="preserve"> need</w:t>
       </w:r>
-      <w:ins w:id="52" w:author="Georgios KATSAROS" w:date="2016-08-25T11:17:00Z">
+      <w:ins w:id="39" w:author="Georgios KATSAROS" w:date="2016-08-25T11:17:00Z">
         <w:r>
           <w:rPr>
             <w:rFonts w:eastAsiaTheme="minorEastAsia"/>
@@ -3525,7 +3451,7 @@
         </w:rPr>
         <w:t xml:space="preserve"> to be appl</w:t>
       </w:r>
-      <w:ins w:id="53" w:author="Josip KUKUCKA" w:date="2016-08-26T17:27:00Z">
+      <w:ins w:id="40" w:author="Josip KUKUCKA" w:date="2016-08-26T17:27:00Z">
         <w:r>
           <w:rPr>
             <w:rFonts w:eastAsiaTheme="minorEastAsia"/>
@@ -3533,7 +3459,7 @@
           <w:t>ied</w:t>
         </w:r>
       </w:ins>
-      <w:del w:id="54" w:author="Josip KUKUCKA" w:date="2016-08-26T17:27:00Z">
+      <w:del w:id="41" w:author="Josip KUKUCKA" w:date="2016-08-26T17:27:00Z">
         <w:r>
           <w:rPr>
             <w:rFonts w:eastAsiaTheme="minorEastAsia"/>
@@ -3547,7 +3473,7 @@
         </w:rPr>
         <w:t xml:space="preserve"> perpendicular to the static one and its frequency need</w:t>
       </w:r>
-      <w:ins w:id="55" w:author="Georgios KATSAROS" w:date="2016-08-25T11:17:00Z">
+      <w:ins w:id="42" w:author="Georgios KATSAROS" w:date="2016-08-25T11:17:00Z">
         <w:r>
           <w:rPr>
             <w:rFonts w:eastAsiaTheme="minorEastAsia"/>
@@ -3561,7 +3487,7 @@
         </w:rPr>
         <w:t xml:space="preserve"> to match </w:t>
       </w:r>
-      <w:ins w:id="56" w:author="Georgios KATSAROS" w:date="2016-08-25T11:17:00Z">
+      <w:ins w:id="43" w:author="Georgios KATSAROS" w:date="2016-08-25T11:17:00Z">
         <w:r>
           <w:rPr>
             <w:rFonts w:eastAsiaTheme="minorEastAsia"/>
@@ -3575,7 +3501,7 @@
         </w:rPr>
         <w:t xml:space="preserve">Larmor frequency. </w:t>
       </w:r>
-      <w:ins w:id="57" w:author="Georgios KATSAROS" w:date="2016-08-25T11:17:00Z">
+      <w:ins w:id="44" w:author="Georgios KATSAROS" w:date="2016-08-25T11:17:00Z">
         <w:r>
           <w:rPr>
             <w:rFonts w:eastAsiaTheme="minorEastAsia"/>
@@ -3583,7 +3509,7 @@
           <w:t xml:space="preserve">An intuitive </w:t>
         </w:r>
       </w:ins>
-      <w:ins w:id="58" w:author="Georgios KATSAROS" w:date="2016-08-25T11:18:00Z">
+      <w:ins w:id="45" w:author="Georgios KATSAROS" w:date="2016-08-25T11:18:00Z">
         <w:r>
           <w:rPr>
             <w:rFonts w:eastAsiaTheme="minorEastAsia"/>
@@ -3591,7 +3517,7 @@
           <w:t>understanding</w:t>
         </w:r>
       </w:ins>
-      <w:ins w:id="59" w:author="Georgios KATSAROS" w:date="2016-08-25T11:17:00Z">
+      <w:ins w:id="46" w:author="Georgios KATSAROS" w:date="2016-08-25T11:17:00Z">
         <w:r>
           <w:rPr>
             <w:rFonts w:eastAsiaTheme="minorEastAsia"/>
@@ -3599,7 +3525,7 @@
           <w:t xml:space="preserve"> </w:t>
         </w:r>
       </w:ins>
-      <w:ins w:id="60" w:author="Georgios KATSAROS" w:date="2016-08-25T11:18:00Z">
+      <w:ins w:id="47" w:author="Georgios KATSAROS" w:date="2016-08-25T11:18:00Z">
         <w:r>
           <w:rPr>
             <w:rFonts w:eastAsiaTheme="minorEastAsia"/>
@@ -3607,7 +3533,7 @@
           <w:t xml:space="preserve">why the frequency of the Bac needs to match the Larmor frequency can be obtained by thinking of the example of a child on a swing. </w:t>
         </w:r>
       </w:ins>
-      <w:del w:id="61" w:author="Georgios KATSAROS" w:date="2016-08-25T11:19:00Z">
+      <w:del w:id="48" w:author="Georgios KATSAROS" w:date="2016-08-25T11:19:00Z">
         <w:r>
           <w:rPr>
             <w:rFonts w:eastAsiaTheme="minorEastAsia"/>
@@ -3639,7 +3565,7 @@
           <w:delText xml:space="preserve">. </w:delText>
         </w:r>
       </w:del>
-      <w:ins w:id="62" w:author="Georgios KATSAROS" w:date="2016-08-25T11:19:00Z">
+      <w:ins w:id="49" w:author="Georgios KATSAROS" w:date="2016-08-25T11:19:00Z">
         <w:r>
           <w:rPr>
             <w:rFonts w:eastAsiaTheme="minorEastAsia"/>
@@ -3647,7 +3573,7 @@
           <w:t>The child</w:t>
         </w:r>
       </w:ins>
-      <w:ins w:id="63" w:author="Georgios KATSAROS" w:date="2016-08-25T11:21:00Z">
+      <w:ins w:id="50" w:author="Georgios KATSAROS" w:date="2016-08-25T11:21:00Z">
         <w:r>
           <w:rPr>
             <w:rFonts w:eastAsiaTheme="minorEastAsia"/>
@@ -3655,7 +3581,7 @@
           <w:t>-swing system</w:t>
         </w:r>
       </w:ins>
-      <w:ins w:id="64" w:author="Georgios KATSAROS" w:date="2016-08-25T11:19:00Z">
+      <w:ins w:id="51" w:author="Georgios KATSAROS" w:date="2016-08-25T11:19:00Z">
         <w:r>
           <w:rPr>
             <w:rFonts w:eastAsiaTheme="minorEastAsia"/>
@@ -3663,7 +3589,7 @@
           <w:t xml:space="preserve"> </w:t>
         </w:r>
       </w:ins>
-      <w:del w:id="65" w:author="Georgios KATSAROS" w:date="2016-08-25T11:19:00Z">
+      <w:del w:id="52" w:author="Georgios KATSAROS" w:date="2016-08-25T11:19:00Z">
         <w:r>
           <w:rPr>
             <w:rFonts w:eastAsiaTheme="minorEastAsia"/>
@@ -3677,7 +3603,7 @@
         </w:rPr>
         <w:t xml:space="preserve">oscillates with </w:t>
       </w:r>
-      <w:ins w:id="66" w:author="Georgios KATSAROS" w:date="2016-08-25T11:22:00Z">
+      <w:ins w:id="53" w:author="Georgios KATSAROS" w:date="2016-08-25T11:22:00Z">
         <w:r>
           <w:rPr>
             <w:rFonts w:eastAsiaTheme="minorEastAsia"/>
@@ -3685,7 +3611,7 @@
           <w:t>its natural</w:t>
         </w:r>
       </w:ins>
-      <w:del w:id="67" w:author="Georgios KATSAROS" w:date="2016-08-25T11:19:00Z">
+      <w:del w:id="54" w:author="Georgios KATSAROS" w:date="2016-08-25T11:19:00Z">
         <w:r>
           <w:rPr>
             <w:rFonts w:eastAsiaTheme="minorEastAsia"/>
@@ -3693,7 +3619,7 @@
           <w:delText>its natural</w:delText>
         </w:r>
       </w:del>
-      <w:ins w:id="68" w:author="Georgios KATSAROS" w:date="2016-08-25T11:19:00Z">
+      <w:ins w:id="55" w:author="Georgios KATSAROS" w:date="2016-08-25T11:19:00Z">
         <w:r>
           <w:rPr>
             <w:rFonts w:eastAsiaTheme="minorEastAsia"/>
@@ -3707,7 +3633,7 @@
         </w:rPr>
         <w:t xml:space="preserve"> frequency of oscillation. If the swing is pushed </w:t>
       </w:r>
-      <w:ins w:id="69" w:author="Georgios KATSAROS" w:date="2016-08-25T11:19:00Z">
+      <w:ins w:id="56" w:author="Georgios KATSAROS" w:date="2016-08-25T11:19:00Z">
         <w:r>
           <w:rPr>
             <w:rFonts w:eastAsiaTheme="minorEastAsia"/>
@@ -3721,7 +3647,7 @@
         </w:rPr>
         <w:t xml:space="preserve">with an appropriate period of pushing pulses, </w:t>
       </w:r>
-      <w:ins w:id="70" w:author="Georgios KATSAROS" w:date="2016-08-25T11:20:00Z">
+      <w:ins w:id="57" w:author="Georgios KATSAROS" w:date="2016-08-25T11:20:00Z">
         <w:r>
           <w:rPr>
             <w:rFonts w:eastAsiaTheme="minorEastAsia"/>
@@ -3735,7 +3661,7 @@
         </w:rPr>
         <w:t xml:space="preserve">amplitude of the oscillation will increase and at some point </w:t>
       </w:r>
-      <w:ins w:id="71" w:author="Georgios KATSAROS" w:date="2016-08-25T11:20:00Z">
+      <w:ins w:id="58" w:author="Georgios KATSAROS" w:date="2016-08-25T11:20:00Z">
         <w:r>
           <w:rPr>
             <w:rFonts w:eastAsiaTheme="minorEastAsia"/>
@@ -3749,7 +3675,7 @@
         </w:rPr>
         <w:t xml:space="preserve">swing will flip. In this comparison </w:t>
       </w:r>
-      <w:del w:id="72" w:author="Georgios KATSAROS" w:date="2016-08-25T11:22:00Z">
+      <w:del w:id="59" w:author="Georgios KATSAROS" w:date="2016-08-25T11:22:00Z">
         <w:r>
           <w:rPr>
             <w:rFonts w:eastAsiaTheme="minorEastAsia"/>
@@ -3757,7 +3683,7 @@
           <w:delText xml:space="preserve">a </w:delText>
         </w:r>
       </w:del>
-      <w:ins w:id="73" w:author="Georgios KATSAROS" w:date="2016-08-25T11:22:00Z">
+      <w:ins w:id="60" w:author="Georgios KATSAROS" w:date="2016-08-25T11:22:00Z">
         <w:r>
           <w:rPr>
             <w:rFonts w:eastAsiaTheme="minorEastAsia"/>
@@ -3771,7 +3697,7 @@
         </w:rPr>
         <w:t xml:space="preserve">natural frequency of a </w:t>
       </w:r>
-      <w:ins w:id="74" w:author="Georgios KATSAROS" w:date="2016-08-25T11:22:00Z">
+      <w:ins w:id="61" w:author="Georgios KATSAROS" w:date="2016-08-25T11:22:00Z">
         <w:r>
           <w:rPr>
             <w:rFonts w:eastAsiaTheme="minorEastAsia"/>
@@ -3779,7 +3705,7 @@
           <w:t>child-</w:t>
         </w:r>
       </w:ins>
-      <w:del w:id="75" w:author="Georgios KATSAROS" w:date="2016-08-25T11:22:00Z">
+      <w:del w:id="62" w:author="Georgios KATSAROS" w:date="2016-08-25T11:22:00Z">
         <w:r>
           <w:rPr>
             <w:rFonts w:eastAsiaTheme="minorEastAsia"/>
@@ -3793,7 +3719,7 @@
         </w:rPr>
         <w:t xml:space="preserve">swing </w:t>
       </w:r>
-      <w:ins w:id="76" w:author="Georgios KATSAROS" w:date="2016-08-25T11:22:00Z">
+      <w:ins w:id="63" w:author="Georgios KATSAROS" w:date="2016-08-25T11:22:00Z">
         <w:r>
           <w:rPr>
             <w:rFonts w:eastAsiaTheme="minorEastAsia"/>
@@ -3807,7 +3733,7 @@
         </w:rPr>
         <w:t>correspond</w:t>
       </w:r>
-      <w:ins w:id="77" w:author="Georgios KATSAROS" w:date="2016-08-25T11:22:00Z">
+      <w:ins w:id="64" w:author="Georgios KATSAROS" w:date="2016-08-25T11:22:00Z">
         <w:r>
           <w:rPr>
             <w:rFonts w:eastAsiaTheme="minorEastAsia"/>
@@ -3821,7 +3747,7 @@
         </w:rPr>
         <w:t xml:space="preserve"> to </w:t>
       </w:r>
-      <w:del w:id="78" w:author="Georgios KATSAROS" w:date="2016-08-25T11:22:00Z">
+      <w:del w:id="65" w:author="Georgios KATSAROS" w:date="2016-08-25T11:22:00Z">
         <w:r>
           <w:rPr>
             <w:rFonts w:eastAsiaTheme="minorEastAsia"/>
@@ -3829,7 +3755,7 @@
           <w:delText>a</w:delText>
         </w:r>
       </w:del>
-      <w:ins w:id="79" w:author="Georgios KATSAROS" w:date="2016-08-25T11:22:00Z">
+      <w:ins w:id="66" w:author="Georgios KATSAROS" w:date="2016-08-25T11:22:00Z">
         <w:r>
           <w:rPr>
             <w:rFonts w:eastAsiaTheme="minorEastAsia"/>
@@ -3843,7 +3769,7 @@
         </w:rPr>
         <w:t xml:space="preserve"> Larmor frequency and </w:t>
       </w:r>
-      <w:del w:id="80" w:author="Georgios KATSAROS" w:date="2016-08-25T11:22:00Z">
+      <w:del w:id="67" w:author="Georgios KATSAROS" w:date="2016-08-25T11:22:00Z">
         <w:r>
           <w:rPr>
             <w:rFonts w:eastAsiaTheme="minorEastAsia"/>
@@ -3851,7 +3777,7 @@
           <w:delText>a</w:delText>
         </w:r>
       </w:del>
-      <w:ins w:id="81" w:author="Georgios KATSAROS" w:date="2016-08-25T11:22:00Z">
+      <w:ins w:id="68" w:author="Georgios KATSAROS" w:date="2016-08-25T11:22:00Z">
         <w:r>
           <w:rPr>
             <w:rFonts w:eastAsiaTheme="minorEastAsia"/>
@@ -3865,7 +3791,7 @@
         </w:rPr>
         <w:t xml:space="preserve"> frequency of </w:t>
       </w:r>
-      <w:ins w:id="82" w:author="Georgios KATSAROS" w:date="2016-08-25T11:22:00Z">
+      <w:ins w:id="69" w:author="Georgios KATSAROS" w:date="2016-08-25T11:22:00Z">
         <w:r>
           <w:rPr>
             <w:rFonts w:eastAsiaTheme="minorEastAsia"/>
@@ -3881,17 +3807,17 @@
       </w:r>
     </w:p>
     <w:p>
-      <w:ins w:id="83" w:author="Georgios KATSAROS" w:date="2016-08-25T11:23:00Z">
+      <w:ins w:id="70" w:author="Georgios KATSAROS" w:date="2016-08-25T11:23:00Z">
         <w:r>
           <w:t xml:space="preserve">However, an </w:t>
         </w:r>
       </w:ins>
-      <w:del w:id="84" w:author="Georgios KATSAROS" w:date="2016-08-25T11:23:00Z">
+      <w:del w:id="71" w:author="Georgios KATSAROS" w:date="2016-08-25T11:23:00Z">
         <w:r>
           <w:delText>O</w:delText>
         </w:r>
       </w:del>
-      <w:ins w:id="85" w:author="Georgios KATSAROS" w:date="2016-08-25T11:23:00Z">
+      <w:ins w:id="72" w:author="Georgios KATSAROS" w:date="2016-08-25T11:23:00Z">
         <w:r>
           <w:t>o</w:t>
         </w:r>
@@ -3908,12 +3834,12 @@
       <w:r>
         <w:t>from the fabrication standpoint</w:t>
       </w:r>
-      <w:ins w:id="86" w:author="Georgios KATSAROS" w:date="2016-08-25T11:23:00Z">
+      <w:ins w:id="73" w:author="Georgios KATSAROS" w:date="2016-08-25T11:23:00Z">
         <w:r>
           <w:t>, since it adds more steps and thus the risk of failure</w:t>
         </w:r>
       </w:ins>
-      <w:del w:id="87" w:author="Georgios KATSAROS" w:date="2016-08-25T11:23:00Z">
+      <w:del w:id="74" w:author="Georgios KATSAROS" w:date="2016-08-25T11:23:00Z">
         <w:r>
           <w:delText>.</w:delText>
         </w:r>
@@ -3924,7 +3850,7 @@
       <w:r>
         <w:t xml:space="preserve">One way to avoid this problem is to apply static </w:t>
       </w:r>
-      <w:ins w:id="88" w:author="Georgios KATSAROS" w:date="2016-08-25T11:23:00Z">
+      <w:ins w:id="75" w:author="Georgios KATSAROS" w:date="2016-08-25T11:23:00Z">
         <w:r>
           <w:t xml:space="preserve">a </w:t>
         </w:r>
@@ -3932,7 +3858,7 @@
       <w:r>
         <w:t xml:space="preserve">instead of </w:t>
       </w:r>
-      <w:ins w:id="89" w:author="Georgios KATSAROS" w:date="2016-08-25T11:23:00Z">
+      <w:ins w:id="76" w:author="Georgios KATSAROS" w:date="2016-08-25T11:23:00Z">
         <w:r>
           <w:t xml:space="preserve">an </w:t>
         </w:r>
@@ -3958,17 +3884,17 @@
       <w:r>
         <w:t xml:space="preserve">. </w:t>
       </w:r>
-      <w:ins w:id="90" w:author="Georgios KATSAROS" w:date="2016-08-25T11:24:00Z">
+      <w:ins w:id="77" w:author="Georgios KATSAROS" w:date="2016-08-25T11:24:00Z">
         <w:r>
           <w:t xml:space="preserve">The </w:t>
         </w:r>
       </w:ins>
-      <w:del w:id="91" w:author="Georgios KATSAROS" w:date="2016-08-25T11:24:00Z">
+      <w:del w:id="78" w:author="Georgios KATSAROS" w:date="2016-08-25T11:24:00Z">
         <w:r>
           <w:delText>O</w:delText>
         </w:r>
       </w:del>
-      <w:ins w:id="92" w:author="Georgios KATSAROS" w:date="2016-08-25T11:24:00Z">
+      <w:ins w:id="79" w:author="Georgios KATSAROS" w:date="2016-08-25T11:24:00Z">
         <w:r>
           <w:t>o</w:t>
         </w:r>
@@ -3976,12 +3902,12 @@
       <w:r>
         <w:t xml:space="preserve">scillatory electric field </w:t>
       </w:r>
-      <w:ins w:id="93" w:author="Georgios KATSAROS" w:date="2016-08-25T11:24:00Z">
+      <w:ins w:id="80" w:author="Georgios KATSAROS" w:date="2016-08-25T11:24:00Z">
         <w:r>
           <w:t xml:space="preserve">can </w:t>
         </w:r>
       </w:ins>
-      <w:del w:id="94" w:author="Georgios KATSAROS" w:date="2016-08-25T11:24:00Z">
+      <w:del w:id="81" w:author="Georgios KATSAROS" w:date="2016-08-25T11:24:00Z">
         <w:r>
           <w:delText>than</w:delText>
         </w:r>
@@ -3992,7 +3918,7 @@
       <w:r>
         <w:t>modulate</w:t>
       </w:r>
-      <w:del w:id="95" w:author="Georgios KATSAROS" w:date="2016-08-25T11:24:00Z">
+      <w:del w:id="82" w:author="Georgios KATSAROS" w:date="2016-08-25T11:24:00Z">
         <w:r>
           <w:delText>s</w:delText>
         </w:r>
@@ -4003,7 +3929,7 @@
       <w:r>
         <w:t xml:space="preserve">the hole g factor giving </w:t>
       </w:r>
-      <w:ins w:id="96" w:author="Georgios KATSAROS" w:date="2016-08-25T11:25:00Z">
+      <w:ins w:id="83" w:author="Georgios KATSAROS" w:date="2016-08-25T11:25:00Z">
         <w:r>
           <w:t xml:space="preserve">thus an </w:t>
         </w:r>
@@ -4014,7 +3940,7 @@
       <w:r>
         <w:t xml:space="preserve"> </w:t>
       </w:r>
-      <w:ins w:id="97" w:author="Georgios KATSAROS" w:date="2016-08-25T11:25:00Z">
+      <w:ins w:id="84" w:author="Georgios KATSAROS" w:date="2016-08-25T11:25:00Z">
         <w:r>
           <w:t xml:space="preserve">to the first case </w:t>
         </w:r>
@@ -4022,7 +3948,7 @@
       <w:r>
         <w:t>oscillatory magnetic field</w:t>
       </w:r>
-      <w:del w:id="98" w:author="Georgios KATSAROS" w:date="2016-08-25T11:25:00Z">
+      <w:del w:id="85" w:author="Georgios KATSAROS" w:date="2016-08-25T11:25:00Z">
         <w:r>
           <w:delText xml:space="preserve"> from the first case</w:delText>
         </w:r>
@@ -4035,12 +3961,12 @@
       <w:r>
         <w:t xml:space="preserve">For </w:t>
       </w:r>
-      <w:del w:id="99" w:author="Georgios KATSAROS" w:date="2016-08-25T11:25:00Z">
+      <w:del w:id="86" w:author="Georgios KATSAROS" w:date="2016-08-25T11:25:00Z">
         <w:r>
           <w:delText xml:space="preserve">generating </w:delText>
         </w:r>
       </w:del>
-      <w:ins w:id="100" w:author="Georgios KATSAROS" w:date="2016-08-25T11:25:00Z">
+      <w:ins w:id="87" w:author="Georgios KATSAROS" w:date="2016-08-25T11:25:00Z">
         <w:r>
           <w:t xml:space="preserve">generating such </w:t>
         </w:r>
@@ -4051,7 +3977,7 @@
       <w:r>
         <w:t xml:space="preserve"> signal</w:t>
       </w:r>
-      <w:ins w:id="101" w:author="Georgios KATSAROS" w:date="2016-08-25T11:25:00Z">
+      <w:ins w:id="88" w:author="Georgios KATSAROS" w:date="2016-08-25T11:25:00Z">
         <w:r>
           <w:t>s</w:t>
         </w:r>
@@ -4065,7 +3991,7 @@
       <w:r>
         <w:t>are needed because of high Larmor frequencies (tens of gigahertz</w:t>
       </w:r>
-      <w:ins w:id="102" w:author="Georgios KATSAROS" w:date="2016-08-24T22:36:00Z">
+      <w:ins w:id="89" w:author="Georgios KATSAROS" w:date="2016-08-24T22:36:00Z">
         <w:r>
           <w:t xml:space="preserve"> write what frequencies we are aiming at</w:t>
         </w:r>
@@ -4076,7 +4002,7 @@
       <w:r>
         <w:t xml:space="preserve">. For this purpose </w:t>
       </w:r>
-      <w:ins w:id="103" w:author="Georgios KATSAROS" w:date="2016-08-24T22:36:00Z">
+      <w:ins w:id="90" w:author="Georgios KATSAROS" w:date="2016-08-24T22:36:00Z">
         <w:r>
           <w:t xml:space="preserve">a </w:t>
         </w:r>
@@ -4110,7 +4036,7 @@
       <w:r>
         <w:t xml:space="preserve">.  </w:t>
       </w:r>
-      <w:ins w:id="104" w:author="Georgios KATSAROS" w:date="2016-08-25T11:27:00Z">
+      <w:ins w:id="91" w:author="Georgios KATSAROS" w:date="2016-08-25T11:27:00Z">
         <w:r>
           <w:t xml:space="preserve">Not really you have described the g-tensor modulation technique. Also the is a logical gap. This sentence needs to be incorporated smoothly in the text. </w:t>
         </w:r>
@@ -4120,7 +4046,7 @@
       <w:pPr>
         <w:pStyle w:val="Heading4"/>
         <w:rPr>
-          <w:ins w:id="105" w:author="Georgios KATSAROS" w:date="2016-08-25T11:40:00Z"/>
+          <w:ins w:id="92" w:author="Georgios KATSAROS" w:date="2016-08-25T11:40:00Z"/>
         </w:rPr>
       </w:pPr>
       <w:r>
@@ -4163,24 +4089,24 @@
     <w:p>
       <w:pPr>
         <w:rPr>
-          <w:rPrChange w:id="106" w:author="Georgios KATSAROS" w:date="2016-08-25T11:40:00Z">
+          <w:rPrChange w:id="93" w:author="Georgios KATSAROS" w:date="2016-08-25T11:40:00Z">
             <w:rPr>
               <w:vertAlign w:val="superscript"/>
             </w:rPr>
           </w:rPrChange>
         </w:rPr>
-        <w:pPrChange w:id="107" w:author="Georgios KATSAROS" w:date="2016-08-25T11:40:00Z">
+        <w:pPrChange w:id="94" w:author="Georgios KATSAROS" w:date="2016-08-25T11:40:00Z">
           <w:pPr>
             <w:pStyle w:val="Heading4"/>
           </w:pPr>
         </w:pPrChange>
       </w:pPr>
-      <w:ins w:id="108" w:author="Georgios KATSAROS" w:date="2016-08-25T11:40:00Z">
+      <w:ins w:id="95" w:author="Georgios KATSAROS" w:date="2016-08-25T11:40:00Z">
         <w:r>
           <w:t xml:space="preserve">First you should write sth about coherent manipulation. </w:t>
         </w:r>
       </w:ins>
-      <w:ins w:id="109" w:author="Georgios KATSAROS" w:date="2016-08-25T11:41:00Z">
+      <w:ins w:id="96" w:author="Georgios KATSAROS" w:date="2016-08-25T11:41:00Z">
         <w:r>
           <w:t xml:space="preserve">What do you need to do in order to verify it? Rabi. </w:t>
         </w:r>
@@ -4188,7 +4114,6 @@
     </w:p>
     <w:p>
       <w:r>
-        <w:lastRenderedPageBreak/>
         <w:t>Following the approach of R. Maurand et al., f</w:t>
       </w:r>
       <w:r>
@@ -4227,7 +4152,7 @@
       <w:r>
         <w:t xml:space="preserve">, </w:t>
       </w:r>
-      <w:del w:id="110" w:author="Georgios KATSAROS" w:date="2016-08-25T11:41:00Z">
+      <w:del w:id="97" w:author="Georgios KATSAROS" w:date="2016-08-25T11:41:00Z">
         <w:r>
           <w:delText>the</w:delText>
         </w:r>
@@ -4235,7 +4160,7 @@
           <w:delText xml:space="preserve"> EDSR</w:delText>
         </w:r>
       </w:del>
-      <w:ins w:id="111" w:author="Georgios KATSAROS" w:date="2016-08-25T11:41:00Z">
+      <w:ins w:id="98" w:author="Georgios KATSAROS" w:date="2016-08-25T11:41:00Z">
         <w:r>
           <w:t>a</w:t>
         </w:r>
@@ -4255,7 +4180,7 @@
       <w:r>
         <w:t xml:space="preserve"> (90⁰</w:t>
       </w:r>
-      <w:ins w:id="112" w:author="Georgios KATSAROS" w:date="2016-08-25T11:43:00Z">
+      <w:ins w:id="99" w:author="Georgios KATSAROS" w:date="2016-08-25T11:43:00Z">
         <w:r>
           <w:t>, what do you mean by that?</w:t>
         </w:r>
@@ -4281,12 +4206,12 @@
       <w:r>
         <w:t xml:space="preserve">rom the z </w:t>
       </w:r>
-      <w:del w:id="113" w:author="Georgios KATSAROS" w:date="2016-08-25T11:49:00Z">
+      <w:del w:id="100" w:author="Georgios KATSAROS" w:date="2016-08-25T11:49:00Z">
         <w:r>
           <w:delText xml:space="preserve">axes </w:delText>
         </w:r>
       </w:del>
-      <w:ins w:id="114" w:author="Georgios KATSAROS" w:date="2016-08-25T11:49:00Z">
+      <w:ins w:id="101" w:author="Georgios KATSAROS" w:date="2016-08-25T11:49:00Z">
         <w:r>
           <w:t xml:space="preserve">axis </w:t>
         </w:r>
@@ -4339,7 +4264,7 @@
         </w:rPr>
         <w:t xml:space="preserve">. After </w:t>
       </w:r>
-      <w:del w:id="115" w:author="Georgios KATSAROS" w:date="2016-08-25T11:42:00Z">
+      <w:del w:id="102" w:author="Georgios KATSAROS" w:date="2016-08-25T11:42:00Z">
         <w:r>
           <w:rPr>
             <w:rFonts w:ascii="Calibri" w:hAnsi="Calibri" w:cs="Arial"/>
@@ -4361,7 +4286,7 @@
         </w:rPr>
         <w:t xml:space="preserve">time τ, </w:t>
       </w:r>
-      <w:ins w:id="116" w:author="Georgios KATSAROS" w:date="2016-08-25T11:42:00Z">
+      <w:ins w:id="103" w:author="Georgios KATSAROS" w:date="2016-08-25T11:42:00Z">
         <w:r>
           <w:rPr>
             <w:rFonts w:ascii="Calibri" w:hAnsi="Calibri" w:cs="Arial"/>
@@ -4395,7 +4320,7 @@
         </w:rPr>
         <w:t>Φ</w:t>
       </w:r>
-      <w:ins w:id="117" w:author="Georgios KATSAROS" w:date="2016-08-25T11:42:00Z">
+      <w:ins w:id="104" w:author="Georgios KATSAROS" w:date="2016-08-25T11:42:00Z">
         <w:r>
           <w:rPr>
             <w:rFonts w:ascii="Gulim" w:eastAsia="Gulim" w:hAnsi="Gulim" w:hint="eastAsia"/>
@@ -4456,12 +4381,13 @@
       <w:r>
         <w:t xml:space="preserve"> z </w:t>
       </w:r>
-      <w:del w:id="118" w:author="Georgios KATSAROS" w:date="2016-08-25T11:51:00Z">
-        <w:r>
+      <w:del w:id="105" w:author="Georgios KATSAROS" w:date="2016-08-25T11:51:00Z">
+        <w:r>
+          <w:lastRenderedPageBreak/>
           <w:delText xml:space="preserve">axes </w:delText>
         </w:r>
       </w:del>
-      <w:ins w:id="119" w:author="Georgios KATSAROS" w:date="2016-08-25T11:51:00Z">
+      <w:ins w:id="106" w:author="Georgios KATSAROS" w:date="2016-08-25T11:51:00Z">
         <w:r>
           <w:t xml:space="preserve">axis </w:t>
         </w:r>
@@ -4475,12 +4401,12 @@
       <w:r>
         <w:t xml:space="preserve"> readout</w:t>
       </w:r>
-      <w:ins w:id="120" w:author="Georgios KATSAROS" w:date="2016-08-25T11:51:00Z">
+      <w:ins w:id="107" w:author="Georgios KATSAROS" w:date="2016-08-25T11:51:00Z">
         <w:r>
           <w:t xml:space="preserve"> (you should write that it will bring it to the opposite pole if no</w:t>
         </w:r>
       </w:ins>
-      <w:ins w:id="121" w:author="Georgios KATSAROS" w:date="2016-08-25T11:57:00Z">
+      <w:ins w:id="108" w:author="Georgios KATSAROS" w:date="2016-08-25T11:57:00Z">
         <w:r>
           <w:t xml:space="preserve"> dephasing takes place)</w:t>
         </w:r>
@@ -4530,7 +4456,7 @@
       <w:r>
         <w:t xml:space="preserve"> </w:t>
       </w:r>
-      <w:del w:id="122" w:author="Georgios KATSAROS" w:date="2016-08-25T11:48:00Z">
+      <w:del w:id="109" w:author="Georgios KATSAROS" w:date="2016-08-25T11:48:00Z">
         <w:r>
           <w:delText>its</w:delText>
         </w:r>
@@ -4538,7 +4464,7 @@
           <w:delText xml:space="preserve"> </w:delText>
         </w:r>
       </w:del>
-      <w:ins w:id="123" w:author="Georgios KATSAROS" w:date="2016-08-25T11:48:00Z">
+      <w:ins w:id="110" w:author="Georgios KATSAROS" w:date="2016-08-25T11:48:00Z">
         <w:r>
           <w:t xml:space="preserve">the </w:t>
         </w:r>
@@ -4549,7 +4475,7 @@
       <w:r>
         <w:t xml:space="preserve"> </w:t>
       </w:r>
-      <w:ins w:id="124" w:author="Georgios KATSAROS" w:date="2016-08-25T11:48:00Z">
+      <w:ins w:id="111" w:author="Georgios KATSAROS" w:date="2016-08-25T11:48:00Z">
         <w:r>
           <w:t xml:space="preserve">the </w:t>
         </w:r>
@@ -4575,7 +4501,7 @@
       <w:r>
         <w:t xml:space="preserve"> can be extracted</w:t>
       </w:r>
-      <w:del w:id="125" w:author="Georgios KATSAROS" w:date="2016-08-25T11:48:00Z">
+      <w:del w:id="112" w:author="Georgios KATSAROS" w:date="2016-08-25T11:48:00Z">
         <w:r>
           <w:delText>, according to [11]</w:delText>
         </w:r>
@@ -4623,37 +4549,37 @@
       </w:r>
     </w:p>
     <w:p>
-      <w:ins w:id="126" w:author="Georgios KATSAROS" w:date="2016-08-25T20:29:00Z">
+      <w:ins w:id="113" w:author="Georgios KATSAROS" w:date="2016-08-25T20:29:00Z">
         <w:r>
           <w:t xml:space="preserve">Coherence can be extended by the so called Hahn echo </w:t>
         </w:r>
       </w:ins>
-      <w:ins w:id="127" w:author="Georgios KATSAROS" w:date="2016-08-25T20:30:00Z">
+      <w:ins w:id="114" w:author="Georgios KATSAROS" w:date="2016-08-25T20:30:00Z">
         <w:r>
           <w:t xml:space="preserve">technique which can partially cancel dephasing originating for example from </w:t>
         </w:r>
       </w:ins>
-      <w:ins w:id="128" w:author="Georgios KATSAROS" w:date="2016-08-25T20:36:00Z">
+      <w:ins w:id="115" w:author="Georgios KATSAROS" w:date="2016-08-25T20:36:00Z">
         <w:r>
           <w:t xml:space="preserve">slow varying </w:t>
         </w:r>
       </w:ins>
-      <w:ins w:id="129" w:author="Georgios KATSAROS" w:date="2016-08-25T20:31:00Z">
+      <w:ins w:id="116" w:author="Georgios KATSAROS" w:date="2016-08-25T20:31:00Z">
         <w:r>
           <w:t xml:space="preserve">nuclear magnetic field or applied field inhomogeneities. </w:t>
         </w:r>
       </w:ins>
-      <w:del w:id="130" w:author="Georgios KATSAROS" w:date="2016-08-25T20:31:00Z">
+      <w:del w:id="117" w:author="Georgios KATSAROS" w:date="2016-08-25T20:31:00Z">
         <w:r>
           <w:delText>To ex</w:delText>
         </w:r>
       </w:del>
-      <w:del w:id="131" w:author="Georgios KATSAROS" w:date="2016-08-25T11:58:00Z">
+      <w:del w:id="118" w:author="Georgios KATSAROS" w:date="2016-08-25T11:58:00Z">
         <w:r>
           <w:delText>c</w:delText>
         </w:r>
       </w:del>
-      <w:del w:id="132" w:author="Georgios KATSAROS" w:date="2016-08-25T20:31:00Z">
+      <w:del w:id="119" w:author="Georgios KATSAROS" w:date="2016-08-25T20:31:00Z">
         <w:r>
           <w:delText>tract the instrinsic coherence time T</w:delText>
         </w:r>
@@ -4688,7 +4614,7 @@
       <w:r>
         <w:t xml:space="preserve">/2 pulse around </w:t>
       </w:r>
-      <w:ins w:id="133" w:author="Georgios KATSAROS" w:date="2016-08-25T11:58:00Z">
+      <w:ins w:id="120" w:author="Georgios KATSAROS" w:date="2016-08-25T11:58:00Z">
         <w:r>
           <w:t xml:space="preserve">the </w:t>
         </w:r>
@@ -4696,12 +4622,12 @@
       <w:r>
         <w:t>x ax</w:t>
       </w:r>
-      <w:ins w:id="134" w:author="Georgios KATSAROS" w:date="2016-08-25T11:58:00Z">
+      <w:ins w:id="121" w:author="Georgios KATSAROS" w:date="2016-08-25T11:58:00Z">
         <w:r>
           <w:t>i</w:t>
         </w:r>
       </w:ins>
-      <w:del w:id="135" w:author="Georgios KATSAROS" w:date="2016-08-25T11:58:00Z">
+      <w:del w:id="122" w:author="Georgios KATSAROS" w:date="2016-08-25T11:58:00Z">
         <w:r>
           <w:delText>e</w:delText>
         </w:r>
@@ -4709,7 +4635,7 @@
       <w:r>
         <w:t xml:space="preserve">s </w:t>
       </w:r>
-      <w:ins w:id="136" w:author="Georgios KATSAROS" w:date="2016-08-25T11:58:00Z">
+      <w:ins w:id="123" w:author="Georgios KATSAROS" w:date="2016-08-25T11:58:00Z">
         <w:r>
           <w:t xml:space="preserve">the </w:t>
         </w:r>
@@ -4717,7 +4643,7 @@
       <w:r>
         <w:t xml:space="preserve">spin vector lays in the xy plane. Because of the dephasing sources </w:t>
       </w:r>
-      <w:ins w:id="137" w:author="Georgios KATSAROS" w:date="2016-08-25T11:58:00Z">
+      <w:ins w:id="124" w:author="Georgios KATSAROS" w:date="2016-08-25T11:58:00Z">
         <w:r>
           <w:t xml:space="preserve">the </w:t>
         </w:r>
@@ -4725,7 +4651,7 @@
       <w:r>
         <w:t xml:space="preserve">spin </w:t>
       </w:r>
-      <w:ins w:id="138" w:author="Georgios KATSAROS" w:date="2016-08-25T11:59:00Z">
+      <w:ins w:id="125" w:author="Georgios KATSAROS" w:date="2016-08-25T11:59:00Z">
         <w:r>
           <w:t xml:space="preserve">will </w:t>
         </w:r>
@@ -4733,7 +4659,7 @@
       <w:r>
         <w:t>dephase</w:t>
       </w:r>
-      <w:del w:id="139" w:author="Georgios KATSAROS" w:date="2016-08-25T11:59:00Z">
+      <w:del w:id="126" w:author="Georgios KATSAROS" w:date="2016-08-25T11:59:00Z">
         <w:r>
           <w:delText>s</w:delText>
         </w:r>
@@ -4760,7 +4686,7 @@
       <w:r>
         <w:t xml:space="preserve"> </w:t>
       </w:r>
-      <w:del w:id="140" w:author="Georgios KATSAROS" w:date="2016-08-25T11:59:00Z">
+      <w:del w:id="127" w:author="Georgios KATSAROS" w:date="2016-08-25T11:59:00Z">
         <w:r>
           <w:delText>the</w:delText>
         </w:r>
@@ -4768,7 +4694,7 @@
           <w:delText xml:space="preserve"> </w:delText>
         </w:r>
       </w:del>
-      <w:ins w:id="141" w:author="Georgios KATSAROS" w:date="2016-08-25T11:59:00Z">
+      <w:ins w:id="128" w:author="Georgios KATSAROS" w:date="2016-08-25T11:59:00Z">
         <w:r>
           <w:t xml:space="preserve">a </w:t>
         </w:r>
@@ -4794,12 +4720,12 @@
       <w:r>
         <w:t xml:space="preserve">y </w:t>
       </w:r>
-      <w:del w:id="142" w:author="Georgios KATSAROS" w:date="2016-08-25T11:59:00Z">
+      <w:del w:id="129" w:author="Georgios KATSAROS" w:date="2016-08-25T11:59:00Z">
         <w:r>
           <w:delText xml:space="preserve">axes </w:delText>
         </w:r>
       </w:del>
-      <w:ins w:id="143" w:author="Georgios KATSAROS" w:date="2016-08-25T11:59:00Z">
+      <w:ins w:id="130" w:author="Georgios KATSAROS" w:date="2016-08-25T11:59:00Z">
         <w:r>
           <w:t xml:space="preserve">axis </w:t>
         </w:r>
@@ -4813,12 +4739,12 @@
       <w:r>
         <w:t xml:space="preserve">y </w:t>
       </w:r>
-      <w:del w:id="144" w:author="Georgios KATSAROS" w:date="2016-08-25T11:59:00Z">
+      <w:del w:id="131" w:author="Georgios KATSAROS" w:date="2016-08-25T11:59:00Z">
         <w:r>
           <w:delText>axes</w:delText>
         </w:r>
       </w:del>
-      <w:ins w:id="145" w:author="Georgios KATSAROS" w:date="2016-08-25T11:59:00Z">
+      <w:ins w:id="132" w:author="Georgios KATSAROS" w:date="2016-08-25T11:59:00Z">
         <w:r>
           <w:t>axis</w:t>
         </w:r>
@@ -4832,7 +4758,7 @@
       <w:r>
         <w:t xml:space="preserve">pin is then left to dephase for the same time, but since </w:t>
       </w:r>
-      <w:ins w:id="146" w:author="Georgios KATSAROS" w:date="2016-08-25T11:59:00Z">
+      <w:ins w:id="133" w:author="Georgios KATSAROS" w:date="2016-08-25T11:59:00Z">
         <w:r>
           <w:t xml:space="preserve">it is </w:t>
         </w:r>
@@ -4849,7 +4775,7 @@
       <w:r>
         <w:t xml:space="preserve"> one</w:t>
       </w:r>
-      <w:del w:id="147" w:author="Georgios KATSAROS" w:date="2016-08-25T11:59:00Z">
+      <w:del w:id="134" w:author="Georgios KATSAROS" w:date="2016-08-25T11:59:00Z">
         <w:r>
           <w:delText xml:space="preserve"> to</w:delText>
         </w:r>
@@ -4866,7 +4792,7 @@
       <w:r>
         <w:t xml:space="preserve">the </w:t>
       </w:r>
-      <w:ins w:id="148" w:author="Georgios KATSAROS" w:date="2016-08-25T11:59:00Z">
+      <w:ins w:id="135" w:author="Georgios KATSAROS" w:date="2016-08-25T11:59:00Z">
         <w:r>
           <w:t xml:space="preserve">so-called </w:t>
         </w:r>
@@ -4877,12 +4803,12 @@
       <w:r>
         <w:t xml:space="preserve"> After that by </w:t>
       </w:r>
-      <w:del w:id="149" w:author="Georgios KATSAROS" w:date="2016-08-25T11:59:00Z">
+      <w:del w:id="136" w:author="Georgios KATSAROS" w:date="2016-08-25T11:59:00Z">
         <w:r>
           <w:delText xml:space="preserve">the </w:delText>
         </w:r>
       </w:del>
-      <w:ins w:id="150" w:author="Georgios KATSAROS" w:date="2016-08-25T11:59:00Z">
+      <w:ins w:id="137" w:author="Georgios KATSAROS" w:date="2016-08-25T11:59:00Z">
         <w:r>
           <w:t xml:space="preserve">another </w:t>
         </w:r>
@@ -4912,7 +4838,7 @@
         </w:rPr>
         <w:t>Φ</w:t>
       </w:r>
-      <w:ins w:id="151" w:author="Georgios KATSAROS" w:date="2016-08-25T12:00:00Z">
+      <w:ins w:id="138" w:author="Georgios KATSAROS" w:date="2016-08-25T12:00:00Z">
         <w:r>
           <w:rPr>
             <w:rFonts w:ascii="Gulim" w:eastAsia="Gulim" w:hAnsi="Gulim" w:hint="eastAsia"/>
@@ -4949,7 +4875,7 @@
       <w:r>
         <w:t xml:space="preserve">From its exponentially decaying envelope in this case </w:t>
       </w:r>
-      <w:del w:id="152" w:author="Georgios KATSAROS" w:date="2016-08-25T12:00:00Z">
+      <w:del w:id="139" w:author="Georgios KATSAROS" w:date="2016-08-25T12:00:00Z">
         <w:r>
           <w:delText xml:space="preserve">coherence time </w:delText>
         </w:r>
@@ -4966,7 +4892,7 @@
       <w:r>
         <w:t xml:space="preserve"> </w:t>
       </w:r>
-      <w:ins w:id="153" w:author="Georgios KATSAROS" w:date="2016-08-25T12:00:00Z">
+      <w:ins w:id="140" w:author="Georgios KATSAROS" w:date="2016-08-25T12:00:00Z">
         <w:r>
           <w:t xml:space="preserve">echo </w:t>
         </w:r>
@@ -5004,12 +4930,12 @@
       </w:r>
     </w:p>
     <w:p>
-      <w:ins w:id="154" w:author="Georgios KATSAROS" w:date="2016-08-25T20:37:00Z">
+      <w:ins w:id="141" w:author="Georgios KATSAROS" w:date="2016-08-25T20:37:00Z">
         <w:r>
           <w:t xml:space="preserve">In order to extend further the coherence time we am to use the a </w:t>
         </w:r>
       </w:ins>
-      <w:del w:id="155" w:author="Georgios KATSAROS" w:date="2016-08-25T20:37:00Z">
+      <w:del w:id="142" w:author="Georgios KATSAROS" w:date="2016-08-25T20:37:00Z">
         <w:r>
           <w:delText xml:space="preserve">The </w:delText>
         </w:r>
@@ -5017,7 +4943,7 @@
       <w:r>
         <w:t xml:space="preserve">sequence of </w:t>
       </w:r>
-      <w:del w:id="156" w:author="Georgios KATSAROS" w:date="2016-08-25T20:37:00Z">
+      <w:del w:id="143" w:author="Georgios KATSAROS" w:date="2016-08-25T20:37:00Z">
         <w:r>
           <w:delText xml:space="preserve">the </w:delText>
         </w:r>
@@ -5052,7 +4978,7 @@
       <w:r>
         <w:t>sequence</w:t>
       </w:r>
-      <w:ins w:id="157" w:author="Georgios KATSAROS" w:date="2016-08-25T20:38:00Z">
+      <w:ins w:id="144" w:author="Georgios KATSAROS" w:date="2016-08-25T20:38:00Z">
         <w:r>
           <w:t>. The pi pulses</w:t>
         </w:r>
@@ -5072,12 +4998,12 @@
       <w:r>
         <w:t xml:space="preserve">y </w:t>
       </w:r>
-      <w:del w:id="158" w:author="Georgios KATSAROS" w:date="2016-08-25T20:38:00Z">
+      <w:del w:id="145" w:author="Georgios KATSAROS" w:date="2016-08-25T20:38:00Z">
         <w:r>
           <w:delText xml:space="preserve">axes </w:delText>
         </w:r>
       </w:del>
-      <w:ins w:id="159" w:author="Georgios KATSAROS" w:date="2016-08-25T20:38:00Z">
+      <w:ins w:id="146" w:author="Georgios KATSAROS" w:date="2016-08-25T20:38:00Z">
         <w:r>
           <w:t xml:space="preserve">axis </w:t>
         </w:r>
@@ -5110,12 +5036,12 @@
       <w:r>
         <w:t xml:space="preserve">instead of </w:t>
       </w:r>
-      <w:del w:id="160" w:author="Georgios KATSAROS" w:date="2016-08-25T20:38:00Z">
+      <w:del w:id="147" w:author="Georgios KATSAROS" w:date="2016-08-25T20:38:00Z">
         <w:r>
           <w:delText xml:space="preserve">the </w:delText>
         </w:r>
       </w:del>
-      <w:ins w:id="161" w:author="Georgios KATSAROS" w:date="2016-08-25T20:38:00Z">
+      <w:ins w:id="148" w:author="Georgios KATSAROS" w:date="2016-08-25T20:38:00Z">
         <w:r>
           <w:t xml:space="preserve">a </w:t>
         </w:r>
@@ -5260,7 +5186,7 @@
         </w:rPr>
         <w:t>I am not sure how it is actually measured</w:t>
       </w:r>
-      <w:ins w:id="162" w:author="Georgios KATSAROS" w:date="2016-08-25T20:39:00Z">
+      <w:ins w:id="149" w:author="Georgios KATSAROS" w:date="2016-08-25T20:39:00Z">
         <w:r>
           <w:rPr>
             <w:rFonts w:ascii="Calibri" w:hAnsi="Calibri" w:cs="Arial"/>
@@ -5273,7 +5199,7 @@
           <w:t xml:space="preserve">- like the echo </w:t>
         </w:r>
       </w:ins>
-      <w:ins w:id="163" w:author="Georgios KATSAROS" w:date="2016-08-25T20:40:00Z">
+      <w:ins w:id="150" w:author="Georgios KATSAROS" w:date="2016-08-25T20:40:00Z">
         <w:r>
           <w:rPr>
             <w:rFonts w:ascii="Calibri" w:hAnsi="Calibri" w:cs="Arial"/>
@@ -5286,7 +5212,7 @@
           <w:t>you change tau</w:t>
         </w:r>
       </w:ins>
-      <w:ins w:id="164" w:author="Georgios KATSAROS" w:date="2016-08-25T20:42:00Z">
+      <w:ins w:id="151" w:author="Georgios KATSAROS" w:date="2016-08-25T20:42:00Z">
         <w:r>
           <w:rPr>
             <w:rFonts w:ascii="Calibri" w:hAnsi="Calibri" w:cs="Arial"/>
@@ -5340,7 +5266,7 @@
       <w:r>
         <w:t>pulse errors</w:t>
       </w:r>
-      <w:ins w:id="165" w:author="Georgios KATSAROS" w:date="2016-08-25T20:43:00Z">
+      <w:ins w:id="152" w:author="Georgios KATSAROS" w:date="2016-08-25T20:43:00Z">
         <w:r>
           <w:t xml:space="preserve"> (explain why)</w:t>
         </w:r>
@@ -5348,7 +5274,7 @@
       <w:r>
         <w:t xml:space="preserve">, </w:t>
       </w:r>
-      <w:del w:id="166" w:author="Georgios KATSAROS" w:date="2016-08-25T20:44:00Z">
+      <w:del w:id="153" w:author="Georgios KATSAROS" w:date="2016-08-25T20:44:00Z">
         <w:r>
           <w:delText xml:space="preserve">extending coherence time </w:delText>
         </w:r>
@@ -5371,7 +5297,7 @@
       <w:r>
         <w:t xml:space="preserve">, with the center frequency </w:t>
       </w:r>
-      <w:ins w:id="167" w:author="Georgios KATSAROS" w:date="2016-08-25T20:45:00Z">
+      <w:ins w:id="154" w:author="Georgios KATSAROS" w:date="2016-08-25T20:45:00Z">
         <w:r>
           <w:t xml:space="preserve">beeing </w:t>
         </w:r>
@@ -5418,17 +5344,13 @@
       <w:r>
         <w:t>for the noise coupled to the qubit</w:t>
       </w:r>
-      <w:ins w:id="168" w:author="Georgios KATSAROS" w:date="2016-08-25T20:46:00Z">
+      <w:ins w:id="155" w:author="Georgios KATSAROS" w:date="2016-08-25T20:46:00Z">
         <w:r>
           <w:t xml:space="preserve"> (what do you want to day by this?)</w:t>
         </w:r>
       </w:ins>
       <w:r>
-        <w:t xml:space="preserve">. By </w:t>
-      </w:r>
-      <w:r>
-        <w:lastRenderedPageBreak/>
-        <w:t xml:space="preserve">changing the </w:t>
+        <w:t xml:space="preserve">. By changing the </w:t>
       </w:r>
       <w:r>
         <w:rPr>
@@ -5508,7 +5430,7 @@
       <w:r>
         <w:t>can be shifted</w:t>
       </w:r>
-      <w:ins w:id="169" w:author="Georgios KATSAROS" w:date="2016-08-25T20:46:00Z">
+      <w:ins w:id="156" w:author="Georgios KATSAROS" w:date="2016-08-25T20:46:00Z">
         <w:r>
           <w:t>,</w:t>
         </w:r>
@@ -5516,7 +5438,7 @@
       <w:r>
         <w:t xml:space="preserve"> </w:t>
       </w:r>
-      <w:del w:id="170" w:author="Georgios KATSAROS" w:date="2016-08-25T20:46:00Z">
+      <w:del w:id="157" w:author="Georgios KATSAROS" w:date="2016-08-25T20:46:00Z">
         <w:r>
           <w:delText xml:space="preserve">and </w:delText>
         </w:r>
@@ -5524,7 +5446,7 @@
       <w:r>
         <w:t xml:space="preserve">the noise spectrum can be extracted </w:t>
       </w:r>
-      <w:ins w:id="171" w:author="Georgios KATSAROS" w:date="2016-08-25T20:46:00Z">
+      <w:ins w:id="158" w:author="Georgios KATSAROS" w:date="2016-08-25T20:46:00Z">
         <w:r>
           <w:t>and noise can be filtered out?</w:t>
         </w:r>
@@ -5551,17 +5473,17 @@
       </w:r>
     </w:p>
     <w:p>
-      <w:ins w:id="172" w:author="Georgios KATSAROS" w:date="2016-08-25T19:19:00Z">
+      <w:ins w:id="159" w:author="Georgios KATSAROS" w:date="2016-08-25T19:19:00Z">
         <w:r>
           <w:t>There has been a huge interest in the past few years in the realiz</w:t>
         </w:r>
       </w:ins>
-      <w:ins w:id="173" w:author="Georgios KATSAROS" w:date="2016-08-25T19:24:00Z">
+      <w:ins w:id="160" w:author="Georgios KATSAROS" w:date="2016-08-25T19:24:00Z">
         <w:r>
           <w:t>ation</w:t>
         </w:r>
       </w:ins>
-      <w:ins w:id="174" w:author="Georgios KATSAROS" w:date="2016-08-25T19:19:00Z">
+      <w:ins w:id="161" w:author="Georgios KATSAROS" w:date="2016-08-25T19:19:00Z">
         <w:r>
           <w:t xml:space="preserve"> of electron spin qubits in Silicon. </w:t>
         </w:r>
@@ -5569,7 +5491,7 @@
       <w:r>
         <w:t xml:space="preserve">In </w:t>
       </w:r>
-      <w:ins w:id="175" w:author="Georgios KATSAROS" w:date="2016-08-25T12:08:00Z">
+      <w:ins w:id="162" w:author="Georgios KATSAROS" w:date="2016-08-25T12:08:00Z">
         <w:r>
           <w:t xml:space="preserve">this project a hole spin qubit in </w:t>
         </w:r>
@@ -5577,22 +5499,26 @@
           <w:t xml:space="preserve">a DQD formed in a </w:t>
         </w:r>
       </w:ins>
-      <w:ins w:id="176" w:author="Georgios KATSAROS" w:date="2016-08-25T19:21:00Z">
+      <w:ins w:id="163" w:author="Georgios KATSAROS" w:date="2016-08-25T19:21:00Z">
         <w:r>
           <w:t xml:space="preserve">Ge </w:t>
         </w:r>
       </w:ins>
-      <w:ins w:id="177" w:author="Georgios KATSAROS" w:date="2016-08-25T12:08:00Z">
+      <w:ins w:id="164" w:author="Georgios KATSAROS" w:date="2016-08-25T12:08:00Z">
         <w:r>
           <w:t>hut wire will be</w:t>
         </w:r>
       </w:ins>
-      <w:ins w:id="178" w:author="Georgios KATSAROS" w:date="2016-08-25T19:18:00Z">
-        <w:r>
-          <w:t xml:space="preserve"> studied. Despite the interesting electronic properties of this type on nanostructure nothing is known about the spin properties of the confined holes. </w:t>
-        </w:r>
-      </w:ins>
-      <w:del w:id="179" w:author="Georgios KATSAROS" w:date="2016-08-25T19:19:00Z">
+      <w:ins w:id="165" w:author="Georgios KATSAROS" w:date="2016-08-25T19:18:00Z">
+        <w:r>
+          <w:t xml:space="preserve"> studied. Despite the interesting </w:t>
+        </w:r>
+        <w:r>
+          <w:lastRenderedPageBreak/>
+          <w:t xml:space="preserve">electronic properties of this type on nanostructure nothing is known about the spin properties of the confined holes. </w:t>
+        </w:r>
+      </w:ins>
+      <w:del w:id="166" w:author="Georgios KATSAROS" w:date="2016-08-25T19:19:00Z">
         <w:r>
           <w:delText>our</w:delText>
         </w:r>
@@ -5615,7 +5541,7 @@
           <w:delText xml:space="preserve">. </w:delText>
         </w:r>
       </w:del>
-      <w:del w:id="180" w:author="Georgios KATSAROS" w:date="2016-08-25T19:20:00Z">
+      <w:del w:id="167" w:author="Georgios KATSAROS" w:date="2016-08-25T19:20:00Z">
         <w:r>
           <w:delText>While other groups work with structures based on electron spin in gallium arsenide, electron spin</w:delText>
         </w:r>
@@ -5626,12 +5552,12 @@
           <w:delText xml:space="preserve"> silicon and Si:P and hole spin in silicon, this particular approach is not yet investigated. </w:delText>
         </w:r>
       </w:del>
-      <w:ins w:id="181" w:author="Georgios KATSAROS" w:date="2016-08-25T19:22:00Z">
+      <w:ins w:id="168" w:author="Georgios KATSAROS" w:date="2016-08-25T19:22:00Z">
         <w:r>
           <w:t>Due to the low hyperfine interaction and the heavy hole character of the wavefunction very long dephasing times are expexted [cite Hannes and Fischer PRL]</w:t>
         </w:r>
       </w:ins>
-      <w:del w:id="182" w:author="Georgios KATSAROS" w:date="2016-08-25T19:23:00Z">
+      <w:del w:id="169" w:author="Georgios KATSAROS" w:date="2016-08-25T19:23:00Z">
         <w:r>
           <w:delText xml:space="preserve">It </w:delText>
         </w:r>
@@ -5669,17 +5595,17 @@
           <w:delText xml:space="preserve">. </w:delText>
         </w:r>
       </w:del>
-      <w:ins w:id="183" w:author="Georgios KATSAROS" w:date="2016-08-25T19:23:00Z">
+      <w:ins w:id="170" w:author="Georgios KATSAROS" w:date="2016-08-25T19:23:00Z">
         <w:r>
           <w:t xml:space="preserve">In addition, </w:t>
         </w:r>
       </w:ins>
-      <w:del w:id="184" w:author="Georgios KATSAROS" w:date="2016-08-25T19:23:00Z">
+      <w:del w:id="171" w:author="Georgios KATSAROS" w:date="2016-08-25T19:23:00Z">
         <w:r>
           <w:delText>E</w:delText>
         </w:r>
       </w:del>
-      <w:ins w:id="185" w:author="Georgios KATSAROS" w:date="2016-08-25T19:23:00Z">
+      <w:ins w:id="172" w:author="Georgios KATSAROS" w:date="2016-08-25T19:23:00Z">
         <w:r>
           <w:t>e</w:t>
         </w:r>
@@ -5705,7 +5631,7 @@
       <w:r>
         <w:t xml:space="preserve"> because of </w:t>
       </w:r>
-      <w:ins w:id="186" w:author="Georgios KATSAROS" w:date="2016-08-25T19:23:00Z">
+      <w:ins w:id="173" w:author="Georgios KATSAROS" w:date="2016-08-25T19:23:00Z">
         <w:r>
           <w:t xml:space="preserve">the </w:t>
         </w:r>
@@ -5752,7 +5678,7 @@
       <w:r>
         <w:t xml:space="preserve">for </w:t>
       </w:r>
-      <w:del w:id="187" w:author="Georgios KATSAROS" w:date="2016-08-25T19:23:00Z">
+      <w:del w:id="174" w:author="Georgios KATSAROS" w:date="2016-08-25T19:23:00Z">
         <w:r>
           <w:delText xml:space="preserve">heavy </w:delText>
         </w:r>
@@ -5763,12 +5689,12 @@
       <w:r>
         <w:t>Ge</w:t>
       </w:r>
-      <w:ins w:id="188" w:author="Georgios KATSAROS" w:date="2016-08-25T19:23:00Z">
+      <w:ins w:id="175" w:author="Georgios KATSAROS" w:date="2016-08-25T19:23:00Z">
         <w:r>
           <w:t>. This should</w:t>
         </w:r>
       </w:ins>
-      <w:del w:id="189" w:author="Georgios KATSAROS" w:date="2016-08-25T19:23:00Z">
+      <w:del w:id="176" w:author="Georgios KATSAROS" w:date="2016-08-25T19:23:00Z">
         <w:r>
           <w:delText xml:space="preserve"> which</w:delText>
         </w:r>
@@ -5794,7 +5720,7 @@
       <w:r>
         <w:t xml:space="preserve"> </w:t>
       </w:r>
-      <w:del w:id="190" w:author="Georgios KATSAROS" w:date="2016-08-25T19:24:00Z">
+      <w:del w:id="177" w:author="Georgios KATSAROS" w:date="2016-08-25T19:24:00Z">
         <w:r>
           <w:delText>by applying oscillatory electric field to particular qubit gates</w:delText>
         </w:r>
@@ -5808,7 +5734,7 @@
       <w:r>
         <w:t xml:space="preserve">eliminating </w:t>
       </w:r>
-      <w:ins w:id="191" w:author="Georgios KATSAROS" w:date="2016-08-25T19:24:00Z">
+      <w:ins w:id="178" w:author="Georgios KATSAROS" w:date="2016-08-25T19:24:00Z">
         <w:r>
           <w:t xml:space="preserve">the </w:t>
         </w:r>
@@ -5819,7 +5745,7 @@
       <w:r>
         <w:t xml:space="preserve">r </w:t>
       </w:r>
-      <w:ins w:id="192" w:author="Georgios KATSAROS" w:date="2016-08-25T19:24:00Z">
+      <w:ins w:id="179" w:author="Georgios KATSAROS" w:date="2016-08-25T19:24:00Z">
         <w:r>
           <w:t xml:space="preserve">an </w:t>
         </w:r>
@@ -5827,17 +5753,17 @@
       <w:r>
         <w:t xml:space="preserve">oscillatory magnetic field. </w:t>
       </w:r>
-      <w:ins w:id="193" w:author="Georgios KATSAROS" w:date="2016-08-25T19:25:00Z">
+      <w:ins w:id="180" w:author="Georgios KATSAROS" w:date="2016-08-25T19:25:00Z">
         <w:r>
           <w:t xml:space="preserve">Such a manipulation by means of oscillatory electric fields in combination with the gate reflectometry will </w:t>
         </w:r>
       </w:ins>
-      <w:del w:id="194" w:author="Georgios KATSAROS" w:date="2016-08-25T19:25:00Z">
+      <w:del w:id="181" w:author="Georgios KATSAROS" w:date="2016-08-25T19:25:00Z">
         <w:r>
           <w:delText xml:space="preserve">This means </w:delText>
         </w:r>
       </w:del>
-      <w:ins w:id="195" w:author="Georgios KATSAROS" w:date="2016-08-25T19:26:00Z">
+      <w:ins w:id="182" w:author="Georgios KATSAROS" w:date="2016-08-25T19:26:00Z">
         <w:r>
           <w:t xml:space="preserve">dramatically </w:t>
         </w:r>
@@ -5845,17 +5771,17 @@
       <w:r>
         <w:t>reduc</w:t>
       </w:r>
-      <w:ins w:id="196" w:author="Georgios KATSAROS" w:date="2016-08-25T19:25:00Z">
+      <w:ins w:id="183" w:author="Georgios KATSAROS" w:date="2016-08-25T19:25:00Z">
         <w:r>
           <w:t>e</w:t>
         </w:r>
       </w:ins>
-      <w:del w:id="197" w:author="Georgios KATSAROS" w:date="2016-08-25T19:25:00Z">
+      <w:del w:id="184" w:author="Georgios KATSAROS" w:date="2016-08-25T19:25:00Z">
         <w:r>
           <w:delText>ing</w:delText>
         </w:r>
       </w:del>
-      <w:ins w:id="198" w:author="Georgios KATSAROS" w:date="2016-08-25T19:25:00Z">
+      <w:ins w:id="185" w:author="Georgios KATSAROS" w:date="2016-08-25T19:25:00Z">
         <w:r>
           <w:t xml:space="preserve"> the</w:t>
         </w:r>
@@ -5866,12 +5792,12 @@
       <w:r>
         <w:t xml:space="preserve"> </w:t>
       </w:r>
-      <w:ins w:id="199" w:author="Georgios KATSAROS" w:date="2016-08-25T19:26:00Z">
+      <w:ins w:id="186" w:author="Georgios KATSAROS" w:date="2016-08-25T19:26:00Z">
         <w:r>
           <w:t xml:space="preserve">since no extra structure (charge sensor, stripline) </w:t>
         </w:r>
       </w:ins>
-      <w:del w:id="200" w:author="Georgios KATSAROS" w:date="2016-08-25T19:26:00Z">
+      <w:del w:id="187" w:author="Georgios KATSAROS" w:date="2016-08-25T19:26:00Z">
         <w:r>
           <w:delText xml:space="preserve">because nothing else </w:delText>
         </w:r>
@@ -5885,7 +5811,7 @@
       <w:r>
         <w:t xml:space="preserve"> </w:t>
       </w:r>
-      <w:del w:id="201" w:author="Georgios KATSAROS" w:date="2016-08-25T19:26:00Z">
+      <w:del w:id="188" w:author="Georgios KATSAROS" w:date="2016-08-25T19:26:00Z">
         <w:r>
           <w:delText xml:space="preserve">Together with all the fabrication reduction complexity brought by gate reflectometry (as explained in </w:delText>
         </w:r>
@@ -5899,7 +5825,7 @@
           <w:delText>) this</w:delText>
         </w:r>
       </w:del>
-      <w:ins w:id="202" w:author="Georgios KATSAROS" w:date="2016-08-25T19:26:00Z">
+      <w:ins w:id="189" w:author="Georgios KATSAROS" w:date="2016-08-25T19:26:00Z">
         <w:r>
           <w:t xml:space="preserve">Thus this </w:t>
         </w:r>
@@ -5913,7 +5839,7 @@
         </w:rPr>
         <w:t xml:space="preserve">addressing </w:t>
       </w:r>
-      <w:ins w:id="203" w:author="Georgios KATSAROS" w:date="2016-08-25T19:26:00Z">
+      <w:ins w:id="190" w:author="Georgios KATSAROS" w:date="2016-08-25T19:26:00Z">
         <w:r>
           <w:rPr>
             <w:b/>
@@ -5921,7 +5847,7 @@
           <w:t xml:space="preserve">the </w:t>
         </w:r>
       </w:ins>
-      <w:ins w:id="204" w:author="Georgios KATSAROS" w:date="2016-08-25T19:27:00Z">
+      <w:ins w:id="191" w:author="Georgios KATSAROS" w:date="2016-08-25T19:27:00Z">
         <w:r>
           <w:rPr>
             <w:b/>
@@ -5929,7 +5855,7 @@
           <w:t>challenge</w:t>
         </w:r>
       </w:ins>
-      <w:ins w:id="205" w:author="Georgios KATSAROS" w:date="2016-08-25T19:26:00Z">
+      <w:ins w:id="192" w:author="Georgios KATSAROS" w:date="2016-08-25T19:26:00Z">
         <w:r>
           <w:rPr>
             <w:b/>
@@ -5943,7 +5869,7 @@
         </w:rPr>
         <w:t>scalability</w:t>
       </w:r>
-      <w:del w:id="206" w:author="Georgios KATSAROS" w:date="2016-08-25T19:27:00Z">
+      <w:del w:id="193" w:author="Georgios KATSAROS" w:date="2016-08-25T19:27:00Z">
         <w:r>
           <w:rPr>
             <w:b/>
@@ -5958,10 +5884,10 @@
     <w:p>
       <w:pPr>
         <w:rPr>
-          <w:del w:id="207" w:author="Georgios KATSAROS" w:date="2016-08-25T19:27:00Z"/>
-        </w:rPr>
-      </w:pPr>
-      <w:del w:id="208" w:author="Georgios KATSAROS" w:date="2016-08-25T19:27:00Z">
+          <w:del w:id="194" w:author="Georgios KATSAROS" w:date="2016-08-25T19:27:00Z"/>
+        </w:rPr>
+      </w:pPr>
+      <w:del w:id="195" w:author="Georgios KATSAROS" w:date="2016-08-25T19:27:00Z">
         <w:r>
           <w:rPr>
             <w:b/>
@@ -6016,52 +5942,52 @@
       </w:del>
     </w:p>
     <w:p>
-      <w:ins w:id="209" w:author="Georgios KATSAROS" w:date="2016-08-25T19:27:00Z">
+      <w:ins w:id="196" w:author="Georgios KATSAROS" w:date="2016-08-25T19:27:00Z">
         <w:r>
           <w:t xml:space="preserve">Finally we </w:t>
         </w:r>
       </w:ins>
-      <w:ins w:id="210" w:author="Georgios KATSAROS" w:date="2016-08-25T19:36:00Z">
+      <w:ins w:id="197" w:author="Georgios KATSAROS" w:date="2016-08-25T19:36:00Z">
         <w:r>
           <w:t>aim</w:t>
         </w:r>
       </w:ins>
-      <w:ins w:id="211" w:author="Georgios KATSAROS" w:date="2016-08-25T19:27:00Z">
+      <w:ins w:id="198" w:author="Georgios KATSAROS" w:date="2016-08-25T19:27:00Z">
         <w:r>
           <w:t xml:space="preserve"> to achieve </w:t>
         </w:r>
       </w:ins>
-      <w:ins w:id="212" w:author="Georgios KATSAROS" w:date="2016-08-25T19:36:00Z">
+      <w:ins w:id="199" w:author="Georgios KATSAROS" w:date="2016-08-25T19:36:00Z">
         <w:r>
           <w:t>the</w:t>
         </w:r>
       </w:ins>
-      <w:ins w:id="213" w:author="Georgios KATSAROS" w:date="2016-08-25T19:27:00Z">
+      <w:ins w:id="200" w:author="Georgios KATSAROS" w:date="2016-08-25T19:27:00Z">
         <w:r>
           <w:t xml:space="preserve"> high</w:t>
         </w:r>
       </w:ins>
-      <w:ins w:id="214" w:author="Georgios KATSAROS" w:date="2016-08-25T19:36:00Z">
+      <w:ins w:id="201" w:author="Georgios KATSAROS" w:date="2016-08-25T19:36:00Z">
         <w:r>
           <w:t>est reported</w:t>
         </w:r>
       </w:ins>
-      <w:ins w:id="215" w:author="Georgios KATSAROS" w:date="2016-08-25T19:27:00Z">
+      <w:ins w:id="202" w:author="Georgios KATSAROS" w:date="2016-08-25T19:27:00Z">
         <w:r>
           <w:t xml:space="preserve"> sensitivity in the gate reflectometry setup. </w:t>
         </w:r>
       </w:ins>
-      <w:ins w:id="216" w:author="Georgios KATSAROS" w:date="2016-08-25T19:28:00Z">
+      <w:ins w:id="203" w:author="Georgios KATSAROS" w:date="2016-08-25T19:28:00Z">
         <w:r>
           <w:t xml:space="preserve">The </w:t>
         </w:r>
       </w:ins>
-      <w:del w:id="217" w:author="Georgios KATSAROS" w:date="2016-08-25T19:28:00Z">
+      <w:del w:id="204" w:author="Georgios KATSAROS" w:date="2016-08-25T19:28:00Z">
         <w:r>
           <w:delText>G</w:delText>
         </w:r>
       </w:del>
-      <w:ins w:id="218" w:author="Georgios KATSAROS" w:date="2016-08-25T19:28:00Z">
+      <w:ins w:id="205" w:author="Georgios KATSAROS" w:date="2016-08-25T19:28:00Z">
         <w:r>
           <w:t>g</w:t>
         </w:r>
@@ -6087,7 +6013,7 @@
       <w:r>
         <w:t xml:space="preserve"> </w:t>
       </w:r>
-      <w:del w:id="219" w:author="Georgios KATSAROS" w:date="2016-08-25T19:28:00Z">
+      <w:del w:id="206" w:author="Georgios KATSAROS" w:date="2016-08-25T19:28:00Z">
         <w:r>
           <w:delText>directly</w:delText>
         </w:r>
@@ -6095,47 +6021,47 @@
           <w:delText xml:space="preserve"> </w:delText>
         </w:r>
       </w:del>
-      <w:ins w:id="220" w:author="Georgios KATSAROS" w:date="2016-08-25T19:28:00Z">
+      <w:ins w:id="207" w:author="Georgios KATSAROS" w:date="2016-08-25T19:28:00Z">
         <w:r>
           <w:t>very closely to the hut wire</w:t>
         </w:r>
       </w:ins>
-      <w:ins w:id="221" w:author="Georgios KATSAROS" w:date="2016-08-25T19:34:00Z">
+      <w:ins w:id="208" w:author="Georgios KATSAROS" w:date="2016-08-25T19:34:00Z">
         <w:r>
           <w:t xml:space="preserve"> (less than 4nm – </w:t>
         </w:r>
       </w:ins>
-      <w:ins w:id="222" w:author="Georgios KATSAROS" w:date="2016-08-25T19:36:00Z">
+      <w:ins w:id="209" w:author="Georgios KATSAROS" w:date="2016-08-25T19:36:00Z">
         <w:r>
           <w:t xml:space="preserve">defined simply by the </w:t>
         </w:r>
       </w:ins>
-      <w:ins w:id="223" w:author="Georgios KATSAROS" w:date="2016-08-25T19:34:00Z">
+      <w:ins w:id="210" w:author="Georgios KATSAROS" w:date="2016-08-25T19:34:00Z">
         <w:r>
           <w:t xml:space="preserve">thickness of </w:t>
         </w:r>
       </w:ins>
-      <w:ins w:id="224" w:author="Georgios KATSAROS" w:date="2016-08-25T19:36:00Z">
+      <w:ins w:id="211" w:author="Georgios KATSAROS" w:date="2016-08-25T19:36:00Z">
         <w:r>
           <w:t xml:space="preserve">the </w:t>
         </w:r>
       </w:ins>
-      <w:ins w:id="225" w:author="Georgios KATSAROS" w:date="2016-08-25T19:34:00Z">
+      <w:ins w:id="212" w:author="Georgios KATSAROS" w:date="2016-08-25T19:34:00Z">
         <w:r>
           <w:t>dielectric)</w:t>
         </w:r>
       </w:ins>
-      <w:ins w:id="226" w:author="Georgios KATSAROS" w:date="2016-08-25T19:28:00Z">
+      <w:ins w:id="213" w:author="Georgios KATSAROS" w:date="2016-08-25T19:28:00Z">
         <w:r>
           <w:t xml:space="preserve"> in which the QDs are formed.</w:t>
         </w:r>
       </w:ins>
-      <w:ins w:id="227" w:author="Georgios KATSAROS" w:date="2016-08-25T19:29:00Z">
+      <w:ins w:id="214" w:author="Georgios KATSAROS" w:date="2016-08-25T19:29:00Z">
         <w:r>
           <w:t xml:space="preserve"> </w:t>
         </w:r>
       </w:ins>
-      <w:del w:id="228" w:author="Georgios KATSAROS" w:date="2016-08-25T19:34:00Z">
+      <w:del w:id="215" w:author="Georgios KATSAROS" w:date="2016-08-25T19:34:00Z">
         <w:r>
           <w:delText>on the top of the nanowire</w:delText>
         </w:r>
@@ -6161,7 +6087,7 @@
         </w:rPr>
         <w:t>quantum dots</w:t>
       </w:r>
-      <w:ins w:id="229" w:author="Georgios KATSAROS" w:date="2016-08-25T19:34:00Z">
+      <w:ins w:id="216" w:author="Georgios KATSAROS" w:date="2016-08-25T19:34:00Z">
         <w:r>
           <w:rPr>
             <w:b/>
@@ -6169,7 +6095,7 @@
           <w:t xml:space="preserve"> and as a consequence high speed of the gate reflectometry setup</w:t>
         </w:r>
       </w:ins>
-      <w:ins w:id="230" w:author="Georgios KATSAROS" w:date="2016-08-25T19:37:00Z">
+      <w:ins w:id="217" w:author="Georgios KATSAROS" w:date="2016-08-25T19:37:00Z">
         <w:r>
           <w:rPr>
             <w:b/>
@@ -6189,7 +6115,7 @@
           <w:t>.</w:t>
         </w:r>
       </w:ins>
-      <w:ins w:id="231" w:author="Georgios KATSAROS" w:date="2016-08-25T19:34:00Z">
+      <w:ins w:id="218" w:author="Georgios KATSAROS" w:date="2016-08-25T19:34:00Z">
         <w:r>
           <w:rPr>
             <w:b/>
@@ -6197,7 +6123,7 @@
           <w:t xml:space="preserve"> (</w:t>
         </w:r>
       </w:ins>
-      <w:ins w:id="232" w:author="Georgios KATSAROS" w:date="2016-08-25T19:35:00Z">
+      <w:ins w:id="219" w:author="Georgios KATSAROS" w:date="2016-08-25T19:35:00Z">
         <w:r>
           <w:rPr>
             <w:b/>
@@ -6205,7 +6131,7 @@
           <w:t xml:space="preserve">I think </w:t>
         </w:r>
       </w:ins>
-      <w:ins w:id="233" w:author="Georgios KATSAROS" w:date="2016-08-25T19:34:00Z">
+      <w:ins w:id="220" w:author="Georgios KATSAROS" w:date="2016-08-25T19:34:00Z">
         <w:r>
           <w:rPr>
             <w:b/>
@@ -6213,7 +6139,7 @@
           <w:t xml:space="preserve">what is missing is to mention </w:t>
         </w:r>
       </w:ins>
-      <w:ins w:id="234" w:author="Georgios KATSAROS" w:date="2016-08-25T19:35:00Z">
+      <w:ins w:id="221" w:author="Georgios KATSAROS" w:date="2016-08-25T19:35:00Z">
         <w:r>
           <w:rPr>
             <w:b/>
@@ -6221,7 +6147,7 @@
           <w:t xml:space="preserve">somewhere when you start the explanation about the experiemtns related to the spin readout to state </w:t>
         </w:r>
       </w:ins>
-      <w:ins w:id="235" w:author="Georgios KATSAROS" w:date="2016-08-25T19:34:00Z">
+      <w:ins w:id="222" w:author="Georgios KATSAROS" w:date="2016-08-25T19:34:00Z">
         <w:r>
           <w:rPr>
             <w:b/>
@@ -6266,20 +6192,19 @@
         <w:pStyle w:val="Heading3"/>
       </w:pPr>
       <w:r>
-        <w:lastRenderedPageBreak/>
         <w:t>International collaboration:</w:t>
       </w:r>
     </w:p>
     <w:p>
       <w:pPr>
         <w:rPr>
-          <w:ins w:id="236" w:author="Georgios KATSAROS" w:date="2016-08-25T19:40:00Z"/>
+          <w:ins w:id="223" w:author="Georgios KATSAROS" w:date="2016-08-25T19:40:00Z"/>
         </w:rPr>
       </w:pPr>
       <w:r>
         <w:t xml:space="preserve">We are collaborating with </w:t>
       </w:r>
-      <w:ins w:id="237" w:author="Georgios KATSAROS" w:date="2016-08-25T19:37:00Z">
+      <w:ins w:id="224" w:author="Georgios KATSAROS" w:date="2016-08-25T19:37:00Z">
         <w:r>
           <w:t xml:space="preserve">the </w:t>
         </w:r>
@@ -6287,12 +6212,12 @@
       <w:r>
         <w:t>spin qubit team in</w:t>
       </w:r>
-      <w:ins w:id="238" w:author="Georgios KATSAROS" w:date="2016-08-25T19:37:00Z">
+      <w:ins w:id="225" w:author="Georgios KATSAROS" w:date="2016-08-25T19:37:00Z">
         <w:r>
           <w:t xml:space="preserve"> the group of C. Marcus </w:t>
         </w:r>
       </w:ins>
-      <w:del w:id="239" w:author="Georgios KATSAROS" w:date="2016-08-25T19:37:00Z">
+      <w:del w:id="226" w:author="Georgios KATSAROS" w:date="2016-08-25T19:37:00Z">
         <w:r>
           <w:delText xml:space="preserve"> </w:delText>
         </w:r>
@@ -6318,7 +6243,7 @@
       <w:r>
         <w:t xml:space="preserve">. </w:t>
       </w:r>
-      <w:ins w:id="240" w:author="Georgios KATSAROS" w:date="2016-08-25T19:37:00Z">
+      <w:ins w:id="227" w:author="Georgios KATSAROS" w:date="2016-08-25T19:37:00Z">
         <w:r>
           <w:t xml:space="preserve">Actually I have been visiting them for three months end of 2015. </w:t>
         </w:r>
@@ -6326,12 +6251,12 @@
       <w:r>
         <w:t xml:space="preserve">Since they are </w:t>
       </w:r>
-      <w:ins w:id="241" w:author="Georgios KATSAROS" w:date="2016-08-25T19:38:00Z">
+      <w:ins w:id="228" w:author="Georgios KATSAROS" w:date="2016-08-25T19:38:00Z">
         <w:r>
           <w:t xml:space="preserve">a leading </w:t>
         </w:r>
       </w:ins>
-      <w:del w:id="242" w:author="Georgios KATSAROS" w:date="2016-08-25T19:38:00Z">
+      <w:del w:id="229" w:author="Georgios KATSAROS" w:date="2016-08-25T19:38:00Z">
         <w:r>
           <w:delText xml:space="preserve">mature </w:delText>
         </w:r>
@@ -6339,12 +6264,12 @@
       <w:r>
         <w:t xml:space="preserve">group with a </w:t>
       </w:r>
-      <w:del w:id="243" w:author="Georgios KATSAROS" w:date="2016-08-25T20:42:00Z">
+      <w:del w:id="230" w:author="Georgios KATSAROS" w:date="2016-08-25T20:42:00Z">
         <w:r>
           <w:delText xml:space="preserve">big </w:delText>
         </w:r>
       </w:del>
-      <w:ins w:id="244" w:author="Georgios KATSAROS" w:date="2016-08-25T20:42:00Z">
+      <w:ins w:id="231" w:author="Georgios KATSAROS" w:date="2016-08-25T20:42:00Z">
         <w:r>
           <w:t xml:space="preserve">vast </w:t>
         </w:r>
@@ -6352,12 +6277,12 @@
       <w:r>
         <w:t xml:space="preserve">knowledge in instrumentation and </w:t>
       </w:r>
-      <w:ins w:id="245" w:author="Georgios KATSAROS" w:date="2016-08-25T19:39:00Z">
+      <w:ins w:id="232" w:author="Georgios KATSAROS" w:date="2016-08-25T19:39:00Z">
         <w:r>
           <w:t>in the physics of spin dynamics</w:t>
         </w:r>
       </w:ins>
-      <w:del w:id="246" w:author="Georgios KATSAROS" w:date="2016-08-25T19:39:00Z">
+      <w:del w:id="233" w:author="Georgios KATSAROS" w:date="2016-08-25T19:39:00Z">
         <w:r>
           <w:delText>spin qubits in overall</w:delText>
         </w:r>
@@ -6365,7 +6290,7 @@
       <w:r>
         <w:t xml:space="preserve">, this collaboration </w:t>
       </w:r>
-      <w:ins w:id="247" w:author="Georgios KATSAROS" w:date="2016-08-25T19:39:00Z">
+      <w:ins w:id="234" w:author="Georgios KATSAROS" w:date="2016-08-25T19:39:00Z">
         <w:r>
           <w:t xml:space="preserve">will </w:t>
         </w:r>
@@ -6373,7 +6298,7 @@
       <w:r>
         <w:t>help</w:t>
       </w:r>
-      <w:del w:id="248" w:author="Georgios KATSAROS" w:date="2016-08-25T19:39:00Z">
+      <w:del w:id="235" w:author="Georgios KATSAROS" w:date="2016-08-25T19:39:00Z">
         <w:r>
           <w:delText>s</w:delText>
         </w:r>
@@ -6381,12 +6306,12 @@
       <w:r>
         <w:t xml:space="preserve"> </w:t>
       </w:r>
-      <w:del w:id="249" w:author="Georgios KATSAROS" w:date="2016-08-25T19:39:00Z">
+      <w:del w:id="236" w:author="Georgios KATSAROS" w:date="2016-08-25T19:39:00Z">
         <w:r>
           <w:delText>us</w:delText>
         </w:r>
       </w:del>
-      <w:ins w:id="250" w:author="Georgios KATSAROS" w:date="2016-08-25T19:39:00Z">
+      <w:ins w:id="237" w:author="Georgios KATSAROS" w:date="2016-08-25T19:39:00Z">
         <w:r>
           <w:t>me</w:t>
         </w:r>
@@ -6394,12 +6319,16 @@
       <w:r>
         <w:t xml:space="preserve"> a lot in </w:t>
       </w:r>
-      <w:ins w:id="251" w:author="Georgios KATSAROS" w:date="2016-08-25T19:39:00Z">
-        <w:r>
-          <w:t xml:space="preserve">realizing the proposed project. </w:t>
-        </w:r>
-      </w:ins>
-      <w:del w:id="252" w:author="Georgios KATSAROS" w:date="2016-08-25T19:39:00Z">
+      <w:ins w:id="238" w:author="Georgios KATSAROS" w:date="2016-08-25T19:39:00Z">
+        <w:r>
+          <w:t xml:space="preserve">realizing the </w:t>
+        </w:r>
+        <w:r>
+          <w:lastRenderedPageBreak/>
+          <w:t xml:space="preserve">proposed project. </w:t>
+        </w:r>
+      </w:ins>
+      <w:del w:id="239" w:author="Georgios KATSAROS" w:date="2016-08-25T19:39:00Z">
         <w:r>
           <w:delText xml:space="preserve">setting up our measurement setup. </w:delText>
         </w:r>
@@ -6407,12 +6336,12 @@
       <w:r>
         <w:t xml:space="preserve">It would be helpful to visit them </w:t>
       </w:r>
-      <w:ins w:id="253" w:author="Georgios KATSAROS" w:date="2016-08-25T19:39:00Z">
+      <w:ins w:id="240" w:author="Georgios KATSAROS" w:date="2016-08-25T19:39:00Z">
         <w:r>
           <w:t xml:space="preserve">once per year to discuss with the technical and physics related questions thus I am requesting 500 Euro per year as travel expenses. </w:t>
         </w:r>
       </w:ins>
-      <w:del w:id="254" w:author="Georgios KATSAROS" w:date="2016-08-25T19:40:00Z">
+      <w:del w:id="241" w:author="Georgios KATSAROS" w:date="2016-08-25T19:40:00Z">
         <w:r>
           <w:delText xml:space="preserve">several times throughout the year. Here I would like to ask for the finances to cover the trip and accommodation costs for that purpose. </w:delText>
         </w:r>
@@ -6422,7 +6351,7 @@
       <w:r>
         <w:t xml:space="preserve">The other significant collaboration is with </w:t>
       </w:r>
-      <w:ins w:id="255" w:author="Georgios KATSAROS" w:date="2016-08-25T19:40:00Z">
+      <w:ins w:id="242" w:author="Georgios KATSAROS" w:date="2016-08-25T19:40:00Z">
         <w:r>
           <w:t xml:space="preserve">Prof. </w:t>
         </w:r>
@@ -6436,7 +6365,7 @@
       <w:r>
         <w:t xml:space="preserve"> </w:t>
       </w:r>
-      <w:ins w:id="256" w:author="Georgios KATSAROS" w:date="2016-08-25T19:40:00Z">
+      <w:ins w:id="243" w:author="Georgios KATSAROS" w:date="2016-08-25T19:40:00Z">
         <w:r>
           <w:t xml:space="preserve">who is working in the Chinese Academy of Science, in the Institute of Physics </w:t>
         </w:r>
@@ -6447,7 +6376,7 @@
       <w:r>
         <w:t xml:space="preserve">He is </w:t>
       </w:r>
-      <w:ins w:id="257" w:author="Georgios KATSAROS" w:date="2016-08-25T19:41:00Z">
+      <w:ins w:id="244" w:author="Georgios KATSAROS" w:date="2016-08-25T19:41:00Z">
         <w:r>
           <w:t xml:space="preserve">a </w:t>
         </w:r>
@@ -6455,19 +6384,19 @@
       <w:r>
         <w:t xml:space="preserve">material scientist providing us with </w:t>
       </w:r>
-      <w:ins w:id="258" w:author="Georgios KATSAROS" w:date="2016-08-25T19:41:00Z">
+      <w:ins w:id="245" w:author="Georgios KATSAROS" w:date="2016-08-25T19:41:00Z">
         <w:r>
           <w:t xml:space="preserve">the very high quality Ge hut wires which very few groups around the world can grow. </w:t>
         </w:r>
       </w:ins>
-      <w:del w:id="259" w:author="Georgios KATSAROS" w:date="2016-08-25T19:41:00Z">
+      <w:del w:id="246" w:author="Georgios KATSAROS" w:date="2016-08-25T19:41:00Z">
         <w:r>
           <w:delText xml:space="preserve">silicon germanium nanowire samples. </w:delText>
         </w:r>
       </w:del>
     </w:p>
     <w:p>
-      <w:ins w:id="260" w:author="Georgios KATSAROS" w:date="2016-08-25T20:00:00Z">
+      <w:ins w:id="247" w:author="Georgios KATSAROS" w:date="2016-08-25T20:00:00Z">
         <w:r>
           <w:t xml:space="preserve">Here you should include a work table, what will you do when </w:t>
         </w:r>
@@ -6490,12 +6419,12 @@
       <w:r>
         <w:t xml:space="preserve">In case it </w:t>
       </w:r>
-      <w:del w:id="261" w:author="Georgios KATSAROS" w:date="2016-08-25T20:01:00Z">
+      <w:del w:id="248" w:author="Georgios KATSAROS" w:date="2016-08-25T20:01:00Z">
         <w:r>
           <w:delText>will be found</w:delText>
         </w:r>
       </w:del>
-      <w:ins w:id="262" w:author="Georgios KATSAROS" w:date="2016-08-25T20:01:00Z">
+      <w:ins w:id="249" w:author="Georgios KATSAROS" w:date="2016-08-25T20:01:00Z">
         <w:r>
           <w:t>turns</w:t>
         </w:r>
@@ -6503,12 +6432,12 @@
       <w:r>
         <w:t xml:space="preserve"> out that the gate reflectometry technique </w:t>
       </w:r>
-      <w:ins w:id="263" w:author="Georgios KATSAROS" w:date="2016-08-25T20:01:00Z">
+      <w:ins w:id="250" w:author="Georgios KATSAROS" w:date="2016-08-25T20:01:00Z">
         <w:r>
           <w:t>is not sensitive/fast enough</w:t>
         </w:r>
       </w:ins>
-      <w:del w:id="264" w:author="Georgios KATSAROS" w:date="2016-08-25T20:01:00Z">
+      <w:del w:id="251" w:author="Georgios KATSAROS" w:date="2016-08-25T20:01:00Z">
         <w:r>
           <w:delText>does not work</w:delText>
         </w:r>
@@ -6519,7 +6448,7 @@
       <w:r>
         <w:t xml:space="preserve"> </w:t>
       </w:r>
-      <w:del w:id="265" w:author="Georgios KATSAROS" w:date="2016-08-25T20:01:00Z">
+      <w:del w:id="252" w:author="Georgios KATSAROS" w:date="2016-08-25T20:01:00Z">
         <w:r>
           <w:delText>try to</w:delText>
         </w:r>
@@ -6527,7 +6456,7 @@
           <w:delText xml:space="preserve"> </w:delText>
         </w:r>
       </w:del>
-      <w:del w:id="266" w:author="Georgios KATSAROS" w:date="2016-08-25T20:02:00Z">
+      <w:del w:id="253" w:author="Georgios KATSAROS" w:date="2016-08-25T20:02:00Z">
         <w:r>
           <w:delText xml:space="preserve">use </w:delText>
         </w:r>
@@ -6538,7 +6467,7 @@
           <w:delText xml:space="preserve">charge sensor </w:delText>
         </w:r>
       </w:del>
-      <w:ins w:id="267" w:author="Georgios KATSAROS" w:date="2016-08-25T20:02:00Z">
+      <w:ins w:id="254" w:author="Georgios KATSAROS" w:date="2016-08-25T20:02:00Z">
         <w:r>
           <w:t xml:space="preserve">use </w:t>
         </w:r>
@@ -6549,7 +6478,7 @@
       <w:r>
         <w:t xml:space="preserve">ry. </w:t>
       </w:r>
-      <w:del w:id="268" w:author="Georgios KATSAROS" w:date="2016-08-25T20:02:00Z">
+      <w:del w:id="255" w:author="Georgios KATSAROS" w:date="2016-08-25T20:02:00Z">
         <w:r>
           <w:delText>(</w:delText>
         </w:r>
@@ -6572,12 +6501,12 @@
       <w:r>
         <w:t xml:space="preserve">charge sensor proximate to the double quantum dot should be added </w:t>
       </w:r>
-      <w:ins w:id="269" w:author="Georgios KATSAROS" w:date="2016-08-25T20:02:00Z">
+      <w:ins w:id="256" w:author="Georgios KATSAROS" w:date="2016-08-25T20:02:00Z">
         <w:r>
           <w:t xml:space="preserve">during the </w:t>
         </w:r>
       </w:ins>
-      <w:del w:id="270" w:author="Georgios KATSAROS" w:date="2016-08-25T20:02:00Z">
+      <w:del w:id="257" w:author="Georgios KATSAROS" w:date="2016-08-25T20:02:00Z">
         <w:r>
           <w:delText xml:space="preserve">to the </w:delText>
         </w:r>
@@ -6588,12 +6517,12 @@
       <w:r>
         <w:t xml:space="preserve">of </w:t>
       </w:r>
-      <w:del w:id="271" w:author="Georgios KATSAROS" w:date="2016-08-25T20:02:00Z">
+      <w:del w:id="258" w:author="Georgios KATSAROS" w:date="2016-08-25T20:02:00Z">
         <w:r>
           <w:delText xml:space="preserve">our </w:delText>
         </w:r>
       </w:del>
-      <w:ins w:id="272" w:author="Georgios KATSAROS" w:date="2016-08-25T20:02:00Z">
+      <w:ins w:id="259" w:author="Georgios KATSAROS" w:date="2016-08-25T20:02:00Z">
         <w:r>
           <w:t xml:space="preserve">the </w:t>
         </w:r>
@@ -6601,12 +6530,12 @@
       <w:r>
         <w:t>samples</w:t>
       </w:r>
-      <w:ins w:id="273" w:author="Georgios KATSAROS" w:date="2016-08-25T20:03:00Z">
+      <w:ins w:id="260" w:author="Georgios KATSAROS" w:date="2016-08-25T20:03:00Z">
         <w:r>
           <w:t>. Charge sensing has been recently demonstrated in our group for hut wires [cite Lada like Vukusic et al., unpublished data)</w:t>
         </w:r>
       </w:ins>
-      <w:del w:id="274" w:author="Georgios KATSAROS" w:date="2016-08-25T20:03:00Z">
+      <w:del w:id="261" w:author="Georgios KATSAROS" w:date="2016-08-25T20:03:00Z">
         <w:r>
           <w:delText>, similar to the approach used in [8], but replacing electrons with holes in our case.</w:delText>
         </w:r>
@@ -6614,12 +6543,12 @@
       <w:r>
         <w:t xml:space="preserve"> For the charge sensor a </w:t>
       </w:r>
-      <w:del w:id="275" w:author="Georgios KATSAROS" w:date="2016-08-25T20:04:00Z">
+      <w:del w:id="262" w:author="Georgios KATSAROS" w:date="2016-08-25T20:04:00Z">
         <w:r>
           <w:delText>single hole transistor</w:delText>
         </w:r>
       </w:del>
-      <w:ins w:id="276" w:author="Georgios KATSAROS" w:date="2016-08-25T20:04:00Z">
+      <w:ins w:id="263" w:author="Georgios KATSAROS" w:date="2016-08-25T20:04:00Z">
         <w:r>
           <w:t>single QD</w:t>
         </w:r>
@@ -6627,27 +6556,27 @@
       <w:r>
         <w:t xml:space="preserve"> </w:t>
       </w:r>
-      <w:ins w:id="277" w:author="Georgios KATSAROS" w:date="2016-08-25T20:04:00Z">
+      <w:ins w:id="264" w:author="Georgios KATSAROS" w:date="2016-08-25T20:04:00Z">
         <w:r>
           <w:t xml:space="preserve">located very closely </w:t>
         </w:r>
       </w:ins>
-      <w:ins w:id="278" w:author="Georgios KATSAROS" w:date="2016-08-25T20:05:00Z">
+      <w:ins w:id="265" w:author="Georgios KATSAROS" w:date="2016-08-25T20:05:00Z">
         <w:r>
           <w:t xml:space="preserve">and capacitively coupled </w:t>
         </w:r>
       </w:ins>
-      <w:ins w:id="279" w:author="Georgios KATSAROS" w:date="2016-08-25T20:04:00Z">
+      <w:ins w:id="266" w:author="Georgios KATSAROS" w:date="2016-08-25T20:04:00Z">
         <w:r>
           <w:t xml:space="preserve">to the DQD </w:t>
         </w:r>
       </w:ins>
-      <w:del w:id="280" w:author="Georgios KATSAROS" w:date="2016-08-25T20:04:00Z">
+      <w:del w:id="267" w:author="Georgios KATSAROS" w:date="2016-08-25T20:04:00Z">
         <w:r>
           <w:delText>would be</w:delText>
         </w:r>
       </w:del>
-      <w:ins w:id="281" w:author="Georgios KATSAROS" w:date="2016-08-25T20:04:00Z">
+      <w:ins w:id="268" w:author="Georgios KATSAROS" w:date="2016-08-25T20:04:00Z">
         <w:r>
           <w:t>is</w:t>
         </w:r>
@@ -6655,12 +6584,12 @@
       <w:r>
         <w:t xml:space="preserve"> </w:t>
       </w:r>
-      <w:ins w:id="282" w:author="Georgios KATSAROS" w:date="2016-08-25T20:04:00Z">
+      <w:ins w:id="269" w:author="Georgios KATSAROS" w:date="2016-08-25T20:04:00Z">
         <w:r>
           <w:t xml:space="preserve">going to be used. </w:t>
         </w:r>
       </w:ins>
-      <w:del w:id="283" w:author="Georgios KATSAROS" w:date="2016-08-25T20:05:00Z">
+      <w:del w:id="270" w:author="Georgios KATSAROS" w:date="2016-08-25T20:05:00Z">
         <w:r>
           <w:delText>used  in a form of a single quantum dot very close to the initial double quantum dot</w:delText>
         </w:r>
@@ -6674,7 +6603,7 @@
       <w:r>
         <w:t xml:space="preserve">Whenever </w:t>
       </w:r>
-      <w:ins w:id="284" w:author="Georgios KATSAROS" w:date="2016-08-25T20:05:00Z">
+      <w:ins w:id="271" w:author="Georgios KATSAROS" w:date="2016-08-25T20:05:00Z">
         <w:r>
           <w:t xml:space="preserve">the </w:t>
         </w:r>
@@ -6682,7 +6611,7 @@
       <w:r>
         <w:t xml:space="preserve">charge configuration </w:t>
       </w:r>
-      <w:ins w:id="285" w:author="Georgios KATSAROS" w:date="2016-08-25T20:05:00Z">
+      <w:ins w:id="272" w:author="Georgios KATSAROS" w:date="2016-08-25T20:05:00Z">
         <w:r>
           <w:t xml:space="preserve">will </w:t>
         </w:r>
@@ -6690,7 +6619,7 @@
       <w:r>
         <w:t>change</w:t>
       </w:r>
-      <w:del w:id="286" w:author="Georgios KATSAROS" w:date="2016-08-25T20:05:00Z">
+      <w:del w:id="273" w:author="Georgios KATSAROS" w:date="2016-08-25T20:05:00Z">
         <w:r>
           <w:delText>s</w:delText>
         </w:r>
@@ -6698,7 +6627,7 @@
       <w:r>
         <w:t xml:space="preserve"> in the DQD, </w:t>
       </w:r>
-      <w:ins w:id="287" w:author="Georgios KATSAROS" w:date="2016-08-25T20:05:00Z">
+      <w:ins w:id="274" w:author="Georgios KATSAROS" w:date="2016-08-25T20:05:00Z">
         <w:r>
           <w:t xml:space="preserve">the </w:t>
         </w:r>
@@ -6706,7 +6635,7 @@
       <w:r>
         <w:t xml:space="preserve">impedance of the charge sensor will change and thus </w:t>
       </w:r>
-      <w:ins w:id="288" w:author="Georgios KATSAROS" w:date="2016-08-25T20:05:00Z">
+      <w:ins w:id="275" w:author="Georgios KATSAROS" w:date="2016-08-25T20:05:00Z">
         <w:r>
           <w:t xml:space="preserve">the </w:t>
         </w:r>
@@ -6717,7 +6646,7 @@
       <w:r>
         <w:t xml:space="preserve">ude. </w:t>
       </w:r>
-      <w:del w:id="289" w:author="Georgios KATSAROS" w:date="2016-08-25T20:06:00Z">
+      <w:del w:id="276" w:author="Georgios KATSAROS" w:date="2016-08-25T20:06:00Z">
         <w:r>
           <w:rPr>
             <w:i/>
@@ -6750,7 +6679,7 @@
         </w:rPr>
         <w:t xml:space="preserve"> approach is more mature in the community and thus it has bigger chances for success.</w:t>
       </w:r>
-      <w:ins w:id="290" w:author="Georgios KATSAROS" w:date="2016-08-25T20:06:00Z">
+      <w:ins w:id="277" w:author="Georgios KATSAROS" w:date="2016-08-25T20:06:00Z">
         <w:r>
           <w:rPr>
             <w:i/>
@@ -6776,59 +6705,59 @@
         <w:pStyle w:val="Heading3"/>
       </w:pPr>
       <w:r>
+        <w:t>“Something about myself”</w:t>
+      </w:r>
+    </w:p>
+    <w:p>
+      <w:pPr>
+        <w:spacing w:line="240" w:lineRule="auto"/>
+        <w:rPr>
+          <w:b/>
+        </w:rPr>
+      </w:pPr>
+      <w:r>
+        <w:rPr>
+          <w:b/>
+        </w:rPr>
+        <w:t>Personal data:</w:t>
+      </w:r>
+    </w:p>
+    <w:p>
+      <w:pPr>
+        <w:spacing w:line="240" w:lineRule="auto"/>
+      </w:pPr>
+      <w:r>
+        <w:t xml:space="preserve">Name: Josip  </w:t>
+      </w:r>
+    </w:p>
+    <w:p>
+      <w:pPr>
+        <w:spacing w:line="240" w:lineRule="auto"/>
+      </w:pPr>
+      <w:r>
+        <w:t>Surname: Kuku</w:t>
+      </w:r>
+      <w:r>
+        <w:t>č</w:t>
+      </w:r>
+      <w:r>
+        <w:t xml:space="preserve">ka </w:t>
+      </w:r>
+    </w:p>
+    <w:p>
+      <w:pPr>
+        <w:spacing w:line="240" w:lineRule="auto"/>
+      </w:pPr>
+      <w:r>
+        <w:t xml:space="preserve">Gender: male </w:t>
+      </w:r>
+    </w:p>
+    <w:p>
+      <w:pPr>
+        <w:spacing w:line="240" w:lineRule="auto"/>
+      </w:pPr>
+      <w:r>
         <w:lastRenderedPageBreak/>
-        <w:t>“Something about myself”</w:t>
-      </w:r>
-    </w:p>
-    <w:p>
-      <w:pPr>
-        <w:spacing w:line="240" w:lineRule="auto"/>
-        <w:rPr>
-          <w:b/>
-        </w:rPr>
-      </w:pPr>
-      <w:r>
-        <w:rPr>
-          <w:b/>
-        </w:rPr>
-        <w:t>Personal data:</w:t>
-      </w:r>
-    </w:p>
-    <w:p>
-      <w:pPr>
-        <w:spacing w:line="240" w:lineRule="auto"/>
-      </w:pPr>
-      <w:r>
-        <w:t xml:space="preserve">Name: Josip  </w:t>
-      </w:r>
-    </w:p>
-    <w:p>
-      <w:pPr>
-        <w:spacing w:line="240" w:lineRule="auto"/>
-      </w:pPr>
-      <w:r>
-        <w:t>Surname: Kuku</w:t>
-      </w:r>
-      <w:r>
-        <w:t>č</w:t>
-      </w:r>
-      <w:r>
-        <w:t xml:space="preserve">ka </w:t>
-      </w:r>
-    </w:p>
-    <w:p>
-      <w:pPr>
-        <w:spacing w:line="240" w:lineRule="auto"/>
-      </w:pPr>
-      <w:r>
-        <w:t xml:space="preserve">Gender: male </w:t>
-      </w:r>
-    </w:p>
-    <w:p>
-      <w:pPr>
-        <w:spacing w:line="240" w:lineRule="auto"/>
-      </w:pPr>
-      <w:r>
         <w:t xml:space="preserve">Date of birth: 25.10.1990 </w:t>
       </w:r>
     </w:p>
@@ -6865,7 +6794,7 @@
       <w:pPr>
         <w:spacing w:line="240" w:lineRule="auto"/>
         <w:rPr>
-          <w:ins w:id="291" w:author="Georgios KATSAROS" w:date="2016-08-25T20:06:00Z"/>
+          <w:ins w:id="278" w:author="Georgios KATSAROS" w:date="2016-08-25T20:06:00Z"/>
           <w:b/>
         </w:rPr>
       </w:pPr>
@@ -6880,7 +6809,7 @@
       <w:pPr>
         <w:spacing w:line="240" w:lineRule="auto"/>
         <w:rPr>
-          <w:ins w:id="292" w:author="Georgios KATSAROS" w:date="2016-08-25T20:06:00Z"/>
+          <w:ins w:id="279" w:author="Georgios KATSAROS" w:date="2016-08-25T20:06:00Z"/>
           <w:b/>
         </w:rPr>
       </w:pPr>
@@ -6889,11 +6818,11 @@
       <w:pPr>
         <w:spacing w:line="240" w:lineRule="auto"/>
         <w:rPr>
-          <w:ins w:id="293" w:author="Georgios KATSAROS" w:date="2016-08-25T20:07:00Z"/>
+          <w:ins w:id="280" w:author="Georgios KATSAROS" w:date="2016-08-25T20:07:00Z"/>
           <w:b/>
         </w:rPr>
       </w:pPr>
-      <w:ins w:id="294" w:author="Georgios KATSAROS" w:date="2016-08-25T20:06:00Z">
+      <w:ins w:id="281" w:author="Georgios KATSAROS" w:date="2016-08-25T20:06:00Z">
         <w:r>
           <w:rPr>
             <w:b/>
@@ -6901,7 +6830,7 @@
           <w:t xml:space="preserve">Describe your carreer path in a paragraph in such a way that it comes out that you are the best match for realizing this project </w:t>
         </w:r>
       </w:ins>
-      <w:ins w:id="295" w:author="Georgios KATSAROS" w:date="2016-08-25T20:07:00Z">
+      <w:ins w:id="282" w:author="Georgios KATSAROS" w:date="2016-08-25T20:07:00Z">
         <w:r>
           <w:rPr>
             <w:b/>
@@ -6914,7 +6843,7 @@
       <w:pPr>
         <w:spacing w:line="240" w:lineRule="auto"/>
         <w:rPr>
-          <w:ins w:id="296" w:author="Georgios KATSAROS" w:date="2016-08-25T20:07:00Z"/>
+          <w:ins w:id="283" w:author="Georgios KATSAROS" w:date="2016-08-25T20:07:00Z"/>
           <w:b/>
         </w:rPr>
       </w:pPr>
@@ -6926,7 +6855,7 @@
           <w:b/>
         </w:rPr>
       </w:pPr>
-      <w:ins w:id="297" w:author="Georgios KATSAROS" w:date="2016-08-25T20:07:00Z">
+      <w:ins w:id="284" w:author="Georgios KATSAROS" w:date="2016-08-25T20:07:00Z">
         <w:r>
           <w:rPr>
             <w:b/>
@@ -6998,7 +6927,6 @@
           <w:sz w:val="48"/>
           <w:szCs w:val="48"/>
         </w:rPr>
-        <w:lastRenderedPageBreak/>
         <w:t>THINGS THAT ARE KICKED OUT, BUT MAYBE SOME OF THOSE CAN BE IMPLEMENTED ABOVE:</w:t>
       </w:r>
     </w:p>
@@ -7034,6 +6962,7 @@
         <w:rPr>
           <w:b/>
         </w:rPr>
+        <w:lastRenderedPageBreak/>
         <w:t>strong quantum measurements</w:t>
       </w:r>
       <w:r>
@@ -7165,7 +7094,6 @@
         <w:rPr>
           <w:noProof/>
         </w:rPr>
-        <w:lastRenderedPageBreak/>
         <w:drawing>
           <wp:inline distT="0" distB="0" distL="0" distR="0">
             <wp:extent cx="5943600" cy="3350923"/>
@@ -7242,7 +7170,11 @@
         <w:t xml:space="preserve">. </w:t>
       </w:r>
       <w:r>
-        <w:t>Altogether mounted on golden plated copper fork on the dilution fridge insert. Copper wires are coaxial cables providing high frequency connection for spin manipulation and readout. Nanometer gates and ohmic contacts on the sample are connected by wedge wire bonding.</w:t>
+        <w:t xml:space="preserve">Altogether mounted on golden plated copper </w:t>
+      </w:r>
+      <w:r>
+        <w:lastRenderedPageBreak/>
+        <w:t>fork on the dilution fridge insert. Copper wires are coaxial cables providing high frequency connection for spin manipulation and readout. Nanometer gates and ohmic contacts on the sample are connected by wedge wire bonding.</w:t>
       </w:r>
     </w:p>
     <w:p/>
@@ -7319,7 +7251,6 @@
         <w:rPr>
           <w:b/>
         </w:rPr>
-        <w:lastRenderedPageBreak/>
         <w:t>Qubit state is read-out</w:t>
       </w:r>
       <w:r>
@@ -7692,7 +7623,11 @@
         <w:t xml:space="preserve">can be reduced to some level by engineering, main hypotheses is that </w:t>
       </w:r>
       <w:r>
-        <w:t>quantum capacitance due to a hole tunneling, C</w:t>
+        <w:t xml:space="preserve">quantum capacitance due to </w:t>
+      </w:r>
+      <w:r>
+        <w:lastRenderedPageBreak/>
+        <w:t>a hole tunneling, C</w:t>
       </w:r>
       <w:r>
         <w:rPr>
@@ -8437,7 +8372,6 @@
         <w:rPr>
           <w:noProof/>
         </w:rPr>
-        <w:lastRenderedPageBreak/>
         <w:drawing>
           <wp:inline distT="0" distB="0" distL="0" distR="0" wp14:anchorId="6FC376E2" wp14:editId="040B632A">
             <wp:extent cx="4648200" cy="2305050"/>
@@ -8503,6 +8437,7 @@
         <w:ind w:left="0" w:firstLine="0"/>
       </w:pPr>
       <w:r>
+        <w:lastRenderedPageBreak/>
         <w:t>Research methods</w:t>
       </w:r>
     </w:p>
@@ -9008,6 +8943,7 @@
         <w:rPr>
           <w:rFonts w:eastAsiaTheme="minorEastAsia"/>
         </w:rPr>
+        <w:lastRenderedPageBreak/>
         <w:t>and ᵠ(</w:t>
       </w:r>
       <w:r>
@@ -9466,7 +9402,6 @@
         <w:rPr>
           <w:noProof/>
         </w:rPr>
-        <w:lastRenderedPageBreak/>
         <w:drawing>
           <wp:inline distT="0" distB="0" distL="0" distR="0">
             <wp:extent cx="4503420" cy="2727960"/>
@@ -9623,7 +9558,11 @@
         <w:t>3</w:t>
       </w:r>
       <w:r>
-        <w:t>. Each of this inductors will be wire bonded to fi</w:t>
+        <w:t xml:space="preserve">. Each of this </w:t>
+      </w:r>
+      <w:r>
+        <w:lastRenderedPageBreak/>
+        <w:t>inductors will be wire bonded to fi</w:t>
       </w:r>
       <w:r>
         <w:t>nger like gates, as shown in Fig 2</w:t>
@@ -9708,7 +9647,6 @@
     </w:p>
     <w:p>
       <w:r>
-        <w:lastRenderedPageBreak/>
         <w:t xml:space="preserve">About inductors: </w:t>
       </w:r>
       <w:hyperlink r:id="rId17" w:history="1">
@@ -9885,7 +9823,7 @@
         <w:rPr>
           <w:i/>
           <w:lang w:val="de-AT"/>
-          <w:rPrChange w:id="298" w:author="Georgios KATSAROS" w:date="2016-08-20T13:33:00Z">
+          <w:rPrChange w:id="285" w:author="Georgios KATSAROS" w:date="2016-08-20T13:33:00Z">
             <w:rPr>
               <w:i/>
             </w:rPr>
@@ -9895,7 +9833,7 @@
       <w:r>
         <w:rPr>
           <w:lang w:val="de-AT"/>
-          <w:rPrChange w:id="299" w:author="Georgios KATSAROS" w:date="2016-08-20T13:33:00Z">
+          <w:rPrChange w:id="286" w:author="Georgios KATSAROS" w:date="2016-08-20T13:33:00Z">
             <w:rPr/>
           </w:rPrChange>
         </w:rPr>
@@ -9905,7 +9843,7 @@
         <w:rPr>
           <w:i/>
           <w:lang w:val="de-AT"/>
-          <w:rPrChange w:id="300" w:author="Georgios KATSAROS" w:date="2016-08-20T13:33:00Z">
+          <w:rPrChange w:id="287" w:author="Georgios KATSAROS" w:date="2016-08-20T13:33:00Z">
             <w:rPr>
               <w:i/>
             </w:rPr>
@@ -9916,7 +9854,7 @@
       <w:r>
         <w:rPr>
           <w:lang w:val="de-AT"/>
-          <w:rPrChange w:id="301" w:author="Georgios KATSAROS" w:date="2016-08-20T13:33:00Z">
+          <w:rPrChange w:id="288" w:author="Georgios KATSAROS" w:date="2016-08-20T13:33:00Z">
             <w:rPr/>
           </w:rPrChange>
         </w:rPr>
@@ -9926,7 +9864,7 @@
         <w:rPr>
           <w:b/>
           <w:lang w:val="de-AT"/>
-          <w:rPrChange w:id="302" w:author="Georgios KATSAROS" w:date="2016-08-20T13:33:00Z">
+          <w:rPrChange w:id="289" w:author="Georgios KATSAROS" w:date="2016-08-20T13:33:00Z">
             <w:rPr>
               <w:b/>
             </w:rPr>
@@ -9940,7 +9878,7 @@
           <w:color w:val="333333"/>
           <w:shd w:val="clear" w:color="auto" w:fill="FFFFFF"/>
           <w:lang w:val="de-AT"/>
-          <w:rPrChange w:id="303" w:author="Georgios KATSAROS" w:date="2016-08-20T13:33:00Z">
+          <w:rPrChange w:id="290" w:author="Georgios KATSAROS" w:date="2016-08-20T13:33:00Z">
             <w:rPr>
               <w:rFonts w:ascii="Arial" w:hAnsi="Arial" w:cs="Arial"/>
               <w:color w:val="333333"/>
@@ -9953,7 +9891,7 @@
       <w:r>
         <w:rPr>
           <w:lang w:val="de-AT"/>
-          <w:rPrChange w:id="304" w:author="Georgios KATSAROS" w:date="2016-08-20T13:33:00Z">
+          <w:rPrChange w:id="291" w:author="Georgios KATSAROS" w:date="2016-08-20T13:33:00Z">
             <w:rPr/>
           </w:rPrChange>
         </w:rPr>
@@ -10450,7 +10388,7 @@
         <w:rPr>
           <w:i/>
           <w:lang w:val="de-AT"/>
-          <w:rPrChange w:id="305" w:author="Georgios KATSAROS" w:date="2016-08-20T13:33:00Z">
+          <w:rPrChange w:id="292" w:author="Georgios KATSAROS" w:date="2016-08-20T13:33:00Z">
             <w:rPr>
               <w:i/>
             </w:rPr>
@@ -10467,7 +10405,7 @@
         <w:rPr>
           <w:shd w:val="clear" w:color="auto" w:fill="FFFFFF"/>
           <w:lang w:val="de-AT"/>
-          <w:rPrChange w:id="306" w:author="Georgios KATSAROS" w:date="2016-08-20T13:33:00Z">
+          <w:rPrChange w:id="293" w:author="Georgios KATSAROS" w:date="2016-08-20T13:33:00Z">
             <w:rPr>
               <w:shd w:val="clear" w:color="auto" w:fill="FFFFFF"/>
             </w:rPr>
@@ -10478,7 +10416,7 @@
       <w:r>
         <w:rPr>
           <w:lang w:val="de-AT"/>
-          <w:rPrChange w:id="307" w:author="Georgios KATSAROS" w:date="2016-08-20T13:33:00Z">
+          <w:rPrChange w:id="294" w:author="Georgios KATSAROS" w:date="2016-08-20T13:33:00Z">
             <w:rPr/>
           </w:rPrChange>
         </w:rPr>
@@ -10490,7 +10428,7 @@
       <w:r>
         <w:rPr>
           <w:lang w:val="de-AT"/>
-          <w:rPrChange w:id="308" w:author="Georgios KATSAROS" w:date="2016-08-20T13:33:00Z">
+          <w:rPrChange w:id="295" w:author="Georgios KATSAROS" w:date="2016-08-20T13:33:00Z">
             <w:rPr/>
           </w:rPrChange>
         </w:rPr>
@@ -10503,7 +10441,7 @@
         <w:rPr>
           <w:i/>
           <w:lang w:val="de-AT"/>
-          <w:rPrChange w:id="309" w:author="Georgios KATSAROS" w:date="2016-08-20T13:33:00Z">
+          <w:rPrChange w:id="296" w:author="Georgios KATSAROS" w:date="2016-08-20T13:33:00Z">
             <w:rPr>
               <w:i/>
             </w:rPr>
@@ -10521,7 +10459,7 @@
         <w:rPr>
           <w:i/>
           <w:lang w:val="de-AT"/>
-          <w:rPrChange w:id="310" w:author="Georgios KATSAROS" w:date="2016-08-20T13:33:00Z">
+          <w:rPrChange w:id="297" w:author="Georgios KATSAROS" w:date="2016-08-20T13:33:00Z">
             <w:rPr>
               <w:i/>
             </w:rPr>
@@ -10545,7 +10483,7 @@
         <w:rPr>
           <w:shd w:val="clear" w:color="auto" w:fill="FFFFFF"/>
           <w:lang w:val="de-AT"/>
-          <w:rPrChange w:id="311" w:author="Georgios KATSAROS" w:date="2016-08-20T13:33:00Z">
+          <w:rPrChange w:id="298" w:author="Georgios KATSAROS" w:date="2016-08-20T13:33:00Z">
             <w:rPr>
               <w:shd w:val="clear" w:color="auto" w:fill="FFFFFF"/>
             </w:rPr>
@@ -10583,7 +10521,7 @@
         <w:rPr>
           <w:shd w:val="clear" w:color="auto" w:fill="FFFFFF"/>
           <w:lang w:val="de-AT"/>
-          <w:rPrChange w:id="312" w:author="Georgios KATSAROS" w:date="2016-08-20T13:33:00Z">
+          <w:rPrChange w:id="299" w:author="Georgios KATSAROS" w:date="2016-08-20T13:33:00Z">
             <w:rPr>
               <w:shd w:val="clear" w:color="auto" w:fill="FFFFFF"/>
             </w:rPr>
@@ -10594,7 +10532,7 @@
       <w:r>
         <w:rPr>
           <w:lang w:val="de-AT"/>
-          <w:rPrChange w:id="313" w:author="Georgios KATSAROS" w:date="2016-08-20T13:33:00Z">
+          <w:rPrChange w:id="300" w:author="Georgios KATSAROS" w:date="2016-08-20T13:33:00Z">
             <w:rPr/>
           </w:rPrChange>
         </w:rPr>
@@ -10604,7 +10542,7 @@
         <w:rPr>
           <w:i/>
           <w:lang w:val="de-AT"/>
-          <w:rPrChange w:id="314" w:author="Georgios KATSAROS" w:date="2016-08-20T13:33:00Z">
+          <w:rPrChange w:id="301" w:author="Georgios KATSAROS" w:date="2016-08-20T13:33:00Z">
             <w:rPr>
               <w:i/>
             </w:rPr>
@@ -10779,6 +10717,7 @@
         </w:rPr>
       </w:pPr>
       <w:r>
+        <w:lastRenderedPageBreak/>
         <w:t xml:space="preserve"> C. Fasth et al., </w:t>
       </w:r>
       <w:r>
@@ -11059,7 +10998,6 @@
     </w:p>
     <w:p>
       <w:r>
-        <w:lastRenderedPageBreak/>
         <w:t>G. Katsaros,  Marie Curie proposal</w:t>
       </w:r>
     </w:p>
@@ -14578,7 +14516,7 @@
 </file>
 
 <file path=customXml/itemProps1.xml><?xml version="1.0" encoding="utf-8"?>
-<ds:datastoreItem xmlns:ds="http://schemas.openxmlformats.org/officeDocument/2006/customXml" ds:itemID="{2789218B-C41B-47E6-9389-A480AE14FCBE}">
+<ds:datastoreItem xmlns:ds="http://schemas.openxmlformats.org/officeDocument/2006/customXml" ds:itemID="{786D6840-F56B-4570-9518-03CE856C5570}">
   <ds:schemaRefs>
     <ds:schemaRef ds:uri="http://schemas.openxmlformats.org/officeDocument/2006/bibliography"/>
   </ds:schemaRefs>

</xml_diff>

<commit_message>
"Spin manipulation measurements" - modified
</commit_message>
<xml_diff>
--- a/Project description_Part2_modG.docx
+++ b/Project description_Part2_modG.docx
@@ -2819,12 +2819,7 @@
         <w:t>The d</w:t>
       </w:r>
       <w:r>
-        <w:t>ouble dot is left in that</w:t>
-      </w:r>
-      <w:bookmarkStart w:id="19" w:name="_GoBack"/>
-      <w:bookmarkEnd w:id="19"/>
-      <w:r>
-        <w:t xml:space="preserve"> configuration for the waiting time t</w:t>
+        <w:t>ouble dot is left in that configuration for the waiting time t</w:t>
       </w:r>
       <w:r>
         <w:rPr>
@@ -2981,16 +2976,9 @@
       <w:pPr>
         <w:pStyle w:val="Heading4"/>
       </w:pPr>
-      <w:del w:id="20" w:author="Georgios KATSAROS" w:date="2016-08-25T11:13:00Z">
-        <w:r>
-          <w:delText>The s</w:delText>
-        </w:r>
-      </w:del>
-      <w:ins w:id="21" w:author="Georgios KATSAROS" w:date="2016-08-25T11:13:00Z">
-        <w:r>
-          <w:t>S</w:t>
-        </w:r>
-      </w:ins>
+      <w:r>
+        <w:t>S</w:t>
+      </w:r>
       <w:r>
         <w:t>pin manipulation measurement</w:t>
       </w:r>
@@ -3002,61 +2990,33 @@
       <w:r>
         <w:t>Quantum gate operation</w:t>
       </w:r>
-      <w:ins w:id="22" w:author="Georgios KATSAROS" w:date="2016-08-25T11:07:00Z">
-        <w:r>
-          <w:t>s</w:t>
-        </w:r>
-      </w:ins>
-      <w:r>
-        <w:t xml:space="preserve"> </w:t>
-      </w:r>
-      <w:del w:id="23" w:author="Georgios KATSAROS" w:date="2016-08-25T11:07:00Z">
-        <w:r>
-          <w:delText xml:space="preserve">in </w:delText>
-        </w:r>
-      </w:del>
-      <w:ins w:id="24" w:author="Georgios KATSAROS" w:date="2016-08-25T11:07:00Z">
-        <w:r>
-          <w:t xml:space="preserve">for </w:t>
-        </w:r>
-      </w:ins>
+      <w:r>
+        <w:t>s</w:t>
+      </w:r>
+      <w:r>
+        <w:t xml:space="preserve"> </w:t>
+      </w:r>
+      <w:r>
+        <w:t xml:space="preserve">for </w:t>
+      </w:r>
       <w:r>
         <w:t>a spin qubit</w:t>
       </w:r>
-      <w:ins w:id="25" w:author="Georgios KATSAROS" w:date="2016-08-25T11:07:00Z">
-        <w:r>
-          <w:t xml:space="preserve"> system implies</w:t>
-        </w:r>
-      </w:ins>
-      <w:del w:id="26" w:author="Georgios KATSAROS" w:date="2016-08-25T11:08:00Z">
-        <w:r>
-          <w:delText xml:space="preserve"> </w:delText>
-        </w:r>
-        <w:r>
-          <w:delText>assumes</w:delText>
-        </w:r>
-      </w:del>
+      <w:r>
+        <w:t xml:space="preserve"> system implies</w:t>
+      </w:r>
       <w:r>
         <w:t xml:space="preserve"> spin manipulation. Basically </w:t>
       </w:r>
-      <w:del w:id="27" w:author="Georgios KATSAROS" w:date="2016-08-25T11:08:00Z">
-        <w:r>
-          <w:delText xml:space="preserve">those </w:delText>
-        </w:r>
-      </w:del>
-      <w:ins w:id="28" w:author="Georgios KATSAROS" w:date="2016-08-25T11:08:00Z">
-        <w:r>
-          <w:t xml:space="preserve">such </w:t>
-        </w:r>
-      </w:ins>
+      <w:r>
+        <w:t xml:space="preserve">such </w:t>
+      </w:r>
       <w:r>
         <w:t>manipulation</w:t>
       </w:r>
-      <w:ins w:id="29" w:author="Georgios KATSAROS" w:date="2016-08-25T11:08:00Z">
-        <w:r>
-          <w:t>s</w:t>
-        </w:r>
-      </w:ins>
+      <w:r>
+        <w:t>s</w:t>
+      </w:r>
       <w:r>
         <w:t xml:space="preserve"> are spin rotations in the spin representation sphere, called Bloch sphere.</w:t>
       </w:r>
@@ -3150,28 +3110,9 @@
       </w:r>
     </w:p>
     <w:p>
-      <w:ins w:id="30" w:author="Georgios KATSAROS" w:date="2016-08-25T11:13:00Z">
-        <w:r>
-          <w:t xml:space="preserve">The spin-up and spin-down states form the basis of the hole spin qubit and they are located on the north and south pole of the </w:t>
-        </w:r>
-      </w:ins>
-      <w:del w:id="31" w:author="Georgios KATSAROS" w:date="2016-08-25T11:14:00Z">
-        <w:r>
-          <w:delText>Basis</w:delText>
-        </w:r>
-        <w:r>
-          <w:delText xml:space="preserve"> spin states </w:delText>
-        </w:r>
-        <w:r>
-          <w:delText xml:space="preserve">in a hole </w:delText>
-        </w:r>
-        <w:r>
-          <w:delText>spin qubit are spin up and spin down</w:delText>
-        </w:r>
-        <w:r>
-          <w:delText xml:space="preserve">, laying on the z axes of the </w:delText>
-        </w:r>
-      </w:del>
+      <w:r>
+        <w:t xml:space="preserve">The spin-up and spin-down states form the basis of the hole spin qubit and they are located on the north and south pole of the </w:t>
+      </w:r>
       <w:r>
         <w:t>Bloch sphere</w:t>
       </w:r>
@@ -3285,44 +3226,20 @@
       <w:r>
         <w:t xml:space="preserve">. </w:t>
       </w:r>
-      <w:ins w:id="32" w:author="Georgios KATSAROS" w:date="2016-08-25T11:16:00Z">
-        <w:r>
-          <w:t xml:space="preserve">The </w:t>
-        </w:r>
-      </w:ins>
-      <w:del w:id="33" w:author="Georgios KATSAROS" w:date="2016-08-25T11:16:00Z">
-        <w:r>
-          <w:delText>S</w:delText>
-        </w:r>
-      </w:del>
-      <w:ins w:id="34" w:author="Georgios KATSAROS" w:date="2016-08-25T11:16:00Z">
-        <w:r>
-          <w:t>s</w:t>
-        </w:r>
-      </w:ins>
+      <w:r>
+        <w:t>The s</w:t>
+      </w:r>
       <w:r>
         <w:t>pin vector prec</w:t>
       </w:r>
       <w:r>
-        <w:t xml:space="preserve">esses </w:t>
-      </w:r>
-      <w:del w:id="35" w:author="Georgios KATSAROS" w:date="2016-08-25T11:16:00Z">
-        <w:r>
-          <w:delText xml:space="preserve">in the Bloch sphere </w:delText>
-        </w:r>
-      </w:del>
-      <w:r>
-        <w:lastRenderedPageBreak/>
-        <w:t xml:space="preserve">around the </w:t>
-      </w:r>
-      <w:del w:id="36" w:author="Georgios KATSAROS" w:date="2016-08-25T11:16:00Z">
-        <w:r>
-          <w:delText>axes of the</w:delText>
-        </w:r>
-        <w:r>
-          <w:delText xml:space="preserve"> </w:delText>
-        </w:r>
-      </w:del>
+        <w:t>esses ar</w:t>
+      </w:r>
+      <w:bookmarkStart w:id="19" w:name="_GoBack"/>
+      <w:bookmarkEnd w:id="19"/>
+      <w:r>
+        <w:t xml:space="preserve">ound the </w:t>
+      </w:r>
       <w:r>
         <w:t xml:space="preserve">applied </w:t>
       </w:r>
@@ -3338,11 +3255,9 @@
       <w:r>
         <w:t xml:space="preserve"> with </w:t>
       </w:r>
-      <w:ins w:id="37" w:author="Georgios KATSAROS" w:date="2016-08-25T11:16:00Z">
-        <w:r>
-          <w:t xml:space="preserve">a </w:t>
-        </w:r>
-      </w:ins>
+      <w:r>
+        <w:t xml:space="preserve">a </w:t>
+      </w:r>
       <w:r>
         <w:t xml:space="preserve">so called Larmor frequency </w:t>
       </w:r>
@@ -3390,18 +3305,25 @@
         <w:rPr>
           <w:rFonts w:eastAsiaTheme="minorEastAsia"/>
         </w:rPr>
-        <w:t>, where h is the Planck constant. For</w:t>
+        <w:t xml:space="preserve">, where h </w:t>
       </w:r>
       <w:r>
         <w:rPr>
           <w:rFonts w:eastAsiaTheme="minorEastAsia"/>
         </w:rPr>
-        <w:t xml:space="preserve"> </w:t>
+        <w:lastRenderedPageBreak/>
+        <w:t>is the Planck constant. For</w:t>
       </w:r>
       <w:r>
         <w:rPr>
           <w:rFonts w:eastAsiaTheme="minorEastAsia"/>
         </w:rPr>
+        <w:t xml:space="preserve"> </w:t>
+      </w:r>
+      <w:r>
+        <w:rPr>
+          <w:rFonts w:eastAsiaTheme="minorEastAsia"/>
+        </w:rPr>
         <w:t>flipping</w:t>
       </w:r>
       <w:r>
@@ -3410,14 +3332,12 @@
         </w:rPr>
         <w:t xml:space="preserve"> the spin </w:t>
       </w:r>
-      <w:ins w:id="38" w:author="Georgios KATSAROS" w:date="2016-08-25T11:17:00Z">
-        <w:r>
-          <w:rPr>
-            <w:rFonts w:eastAsiaTheme="minorEastAsia"/>
-          </w:rPr>
-          <w:t xml:space="preserve">an </w:t>
-        </w:r>
-      </w:ins>
+      <w:r>
+        <w:rPr>
+          <w:rFonts w:eastAsiaTheme="minorEastAsia"/>
+        </w:rPr>
+        <w:t xml:space="preserve">an </w:t>
+      </w:r>
       <w:r>
         <w:rPr>
           <w:rFonts w:eastAsiaTheme="minorEastAsia"/>
@@ -3437,391 +3357,234 @@
         </w:rPr>
         <w:t xml:space="preserve"> need</w:t>
       </w:r>
-      <w:ins w:id="39" w:author="Georgios KATSAROS" w:date="2016-08-25T11:17:00Z">
-        <w:r>
-          <w:rPr>
-            <w:rFonts w:eastAsiaTheme="minorEastAsia"/>
-          </w:rPr>
-          <w:t>s</w:t>
-        </w:r>
-      </w:ins>
       <w:r>
         <w:rPr>
           <w:rFonts w:eastAsiaTheme="minorEastAsia"/>
         </w:rPr>
+        <w:t>s</w:t>
+      </w:r>
+      <w:r>
+        <w:rPr>
+          <w:rFonts w:eastAsiaTheme="minorEastAsia"/>
+        </w:rPr>
         <w:t xml:space="preserve"> to be appl</w:t>
       </w:r>
-      <w:ins w:id="40" w:author="Josip KUKUCKA" w:date="2016-08-26T17:27:00Z">
-        <w:r>
-          <w:rPr>
-            <w:rFonts w:eastAsiaTheme="minorEastAsia"/>
-          </w:rPr>
-          <w:t>ied</w:t>
-        </w:r>
-      </w:ins>
-      <w:del w:id="41" w:author="Josip KUKUCKA" w:date="2016-08-26T17:27:00Z">
-        <w:r>
-          <w:rPr>
-            <w:rFonts w:eastAsiaTheme="minorEastAsia"/>
-          </w:rPr>
-          <w:delText>y</w:delText>
-        </w:r>
-      </w:del>
       <w:r>
         <w:rPr>
           <w:rFonts w:eastAsiaTheme="minorEastAsia"/>
         </w:rPr>
+        <w:t>ied</w:t>
+      </w:r>
+      <w:r>
+        <w:rPr>
+          <w:rFonts w:eastAsiaTheme="minorEastAsia"/>
+        </w:rPr>
         <w:t xml:space="preserve"> perpendicular to the static one and its frequency need</w:t>
       </w:r>
-      <w:ins w:id="42" w:author="Georgios KATSAROS" w:date="2016-08-25T11:17:00Z">
-        <w:r>
-          <w:rPr>
-            <w:rFonts w:eastAsiaTheme="minorEastAsia"/>
-          </w:rPr>
-          <w:t>s</w:t>
-        </w:r>
-      </w:ins>
       <w:r>
         <w:rPr>
           <w:rFonts w:eastAsiaTheme="minorEastAsia"/>
         </w:rPr>
+        <w:t>s</w:t>
+      </w:r>
+      <w:r>
+        <w:rPr>
+          <w:rFonts w:eastAsiaTheme="minorEastAsia"/>
+        </w:rPr>
         <w:t xml:space="preserve"> to match </w:t>
       </w:r>
-      <w:ins w:id="43" w:author="Georgios KATSAROS" w:date="2016-08-25T11:17:00Z">
-        <w:r>
-          <w:rPr>
-            <w:rFonts w:eastAsiaTheme="minorEastAsia"/>
-          </w:rPr>
-          <w:t xml:space="preserve">the </w:t>
-        </w:r>
-      </w:ins>
       <w:r>
         <w:rPr>
           <w:rFonts w:eastAsiaTheme="minorEastAsia"/>
         </w:rPr>
+        <w:t xml:space="preserve">the </w:t>
+      </w:r>
+      <w:r>
+        <w:rPr>
+          <w:rFonts w:eastAsiaTheme="minorEastAsia"/>
+        </w:rPr>
         <w:t xml:space="preserve">Larmor frequency. </w:t>
       </w:r>
-      <w:ins w:id="44" w:author="Georgios KATSAROS" w:date="2016-08-25T11:17:00Z">
-        <w:r>
-          <w:rPr>
-            <w:rFonts w:eastAsiaTheme="minorEastAsia"/>
-          </w:rPr>
-          <w:t xml:space="preserve">An intuitive </w:t>
-        </w:r>
-      </w:ins>
-      <w:ins w:id="45" w:author="Georgios KATSAROS" w:date="2016-08-25T11:18:00Z">
-        <w:r>
-          <w:rPr>
-            <w:rFonts w:eastAsiaTheme="minorEastAsia"/>
-          </w:rPr>
-          <w:t>understanding</w:t>
-        </w:r>
-      </w:ins>
-      <w:ins w:id="46" w:author="Georgios KATSAROS" w:date="2016-08-25T11:17:00Z">
-        <w:r>
-          <w:rPr>
-            <w:rFonts w:eastAsiaTheme="minorEastAsia"/>
-          </w:rPr>
-          <w:t xml:space="preserve"> </w:t>
-        </w:r>
-      </w:ins>
-      <w:ins w:id="47" w:author="Georgios KATSAROS" w:date="2016-08-25T11:18:00Z">
-        <w:r>
-          <w:rPr>
-            <w:rFonts w:eastAsiaTheme="minorEastAsia"/>
-          </w:rPr>
-          <w:t xml:space="preserve">why the frequency of the Bac needs to match the Larmor frequency can be obtained by thinking of the example of a child on a swing. </w:t>
-        </w:r>
-      </w:ins>
-      <w:del w:id="48" w:author="Georgios KATSAROS" w:date="2016-08-25T11:19:00Z">
-        <w:r>
-          <w:rPr>
-            <w:rFonts w:eastAsiaTheme="minorEastAsia"/>
-          </w:rPr>
-          <w:delText>Reason for necessity to match the Larmour frequenc</w:delText>
-        </w:r>
-        <w:r>
-          <w:rPr>
-            <w:rFonts w:eastAsiaTheme="minorEastAsia"/>
-          </w:rPr>
-          <w:delText>y can be explain using the</w:delText>
-        </w:r>
-        <w:r>
-          <w:rPr>
-            <w:rFonts w:eastAsiaTheme="minorEastAsia"/>
-          </w:rPr>
-          <w:delText xml:space="preserve"> kid swing</w:delText>
-        </w:r>
-        <w:r>
-          <w:rPr>
-            <w:rFonts w:eastAsiaTheme="minorEastAsia"/>
-          </w:rPr>
-          <w:delText xml:space="preserve"> example</w:delText>
-        </w:r>
-        <w:r>
-          <w:rPr>
-            <w:rFonts w:eastAsiaTheme="minorEastAsia"/>
-          </w:rPr>
-          <w:delText xml:space="preserve">. </w:delText>
-        </w:r>
-      </w:del>
-      <w:ins w:id="49" w:author="Georgios KATSAROS" w:date="2016-08-25T11:19:00Z">
-        <w:r>
-          <w:rPr>
-            <w:rFonts w:eastAsiaTheme="minorEastAsia"/>
-          </w:rPr>
-          <w:t>The child</w:t>
-        </w:r>
-      </w:ins>
-      <w:ins w:id="50" w:author="Georgios KATSAROS" w:date="2016-08-25T11:21:00Z">
-        <w:r>
-          <w:rPr>
-            <w:rFonts w:eastAsiaTheme="minorEastAsia"/>
-          </w:rPr>
-          <w:t>-swing system</w:t>
-        </w:r>
-      </w:ins>
-      <w:ins w:id="51" w:author="Georgios KATSAROS" w:date="2016-08-25T11:19:00Z">
-        <w:r>
-          <w:rPr>
-            <w:rFonts w:eastAsiaTheme="minorEastAsia"/>
-          </w:rPr>
-          <w:t xml:space="preserve"> </w:t>
-        </w:r>
-      </w:ins>
-      <w:del w:id="52" w:author="Georgios KATSAROS" w:date="2016-08-25T11:19:00Z">
-        <w:r>
-          <w:rPr>
-            <w:rFonts w:eastAsiaTheme="minorEastAsia"/>
-          </w:rPr>
-          <w:delText xml:space="preserve">Kid swing </w:delText>
-        </w:r>
-      </w:del>
       <w:r>
         <w:rPr>
           <w:rFonts w:eastAsiaTheme="minorEastAsia"/>
         </w:rPr>
+        <w:t xml:space="preserve">An intuitive understanding </w:t>
+      </w:r>
+      <w:r>
+        <w:rPr>
+          <w:rFonts w:eastAsiaTheme="minorEastAsia"/>
+        </w:rPr>
+        <w:t>why the frequency of the B</w:t>
+      </w:r>
+      <w:r>
+        <w:rPr>
+          <w:rFonts w:eastAsiaTheme="minorEastAsia"/>
+          <w:vertAlign w:val="subscript"/>
+        </w:rPr>
+        <w:t>AC</w:t>
+      </w:r>
+      <w:r>
+        <w:rPr>
+          <w:rFonts w:eastAsiaTheme="minorEastAsia"/>
+        </w:rPr>
+        <w:t xml:space="preserve"> needs to match the Larmor frequency can be obtained by thinking of the example of a child on a swing. The child</w:t>
+      </w:r>
+      <w:r>
+        <w:rPr>
+          <w:rFonts w:eastAsiaTheme="minorEastAsia"/>
+        </w:rPr>
+        <w:t>-swing system</w:t>
+      </w:r>
+      <w:r>
+        <w:rPr>
+          <w:rFonts w:eastAsiaTheme="minorEastAsia"/>
+        </w:rPr>
+        <w:t xml:space="preserve"> </w:t>
+      </w:r>
+      <w:r>
+        <w:rPr>
+          <w:rFonts w:eastAsiaTheme="minorEastAsia"/>
+        </w:rPr>
         <w:t xml:space="preserve">oscillates with </w:t>
       </w:r>
-      <w:ins w:id="53" w:author="Georgios KATSAROS" w:date="2016-08-25T11:22:00Z">
-        <w:r>
-          <w:rPr>
-            <w:rFonts w:eastAsiaTheme="minorEastAsia"/>
-          </w:rPr>
-          <w:t>its natural</w:t>
-        </w:r>
-      </w:ins>
-      <w:del w:id="54" w:author="Georgios KATSAROS" w:date="2016-08-25T11:19:00Z">
-        <w:r>
-          <w:rPr>
-            <w:rFonts w:eastAsiaTheme="minorEastAsia"/>
-          </w:rPr>
-          <w:delText>its natural</w:delText>
-        </w:r>
-      </w:del>
-      <w:ins w:id="55" w:author="Georgios KATSAROS" w:date="2016-08-25T11:19:00Z">
-        <w:r>
-          <w:rPr>
-            <w:rFonts w:eastAsiaTheme="minorEastAsia"/>
-          </w:rPr>
-          <w:t xml:space="preserve"> </w:t>
-        </w:r>
-      </w:ins>
       <w:r>
         <w:rPr>
           <w:rFonts w:eastAsiaTheme="minorEastAsia"/>
         </w:rPr>
+        <w:t>its natural</w:t>
+      </w:r>
+      <w:r>
+        <w:rPr>
+          <w:rFonts w:eastAsiaTheme="minorEastAsia"/>
+        </w:rPr>
         <w:t xml:space="preserve"> frequency of oscillation. If the swing is pushed </w:t>
       </w:r>
-      <w:ins w:id="56" w:author="Georgios KATSAROS" w:date="2016-08-25T11:19:00Z">
-        <w:r>
-          <w:rPr>
-            <w:rFonts w:eastAsiaTheme="minorEastAsia"/>
-          </w:rPr>
-          <w:t xml:space="preserve">by an external person </w:t>
-        </w:r>
-      </w:ins>
       <w:r>
         <w:rPr>
           <w:rFonts w:eastAsiaTheme="minorEastAsia"/>
         </w:rPr>
+        <w:t xml:space="preserve">by an external person </w:t>
+      </w:r>
+      <w:r>
+        <w:rPr>
+          <w:rFonts w:eastAsiaTheme="minorEastAsia"/>
+        </w:rPr>
         <w:t xml:space="preserve">with an appropriate period of pushing pulses, </w:t>
       </w:r>
-      <w:ins w:id="57" w:author="Georgios KATSAROS" w:date="2016-08-25T11:20:00Z">
-        <w:r>
-          <w:rPr>
-            <w:rFonts w:eastAsiaTheme="minorEastAsia"/>
-          </w:rPr>
-          <w:t xml:space="preserve">the </w:t>
-        </w:r>
-      </w:ins>
       <w:r>
         <w:rPr>
           <w:rFonts w:eastAsiaTheme="minorEastAsia"/>
         </w:rPr>
+        <w:t xml:space="preserve">the </w:t>
+      </w:r>
+      <w:r>
+        <w:rPr>
+          <w:rFonts w:eastAsiaTheme="minorEastAsia"/>
+        </w:rPr>
         <w:t xml:space="preserve">amplitude of the oscillation will increase and at some point </w:t>
       </w:r>
-      <w:ins w:id="58" w:author="Georgios KATSAROS" w:date="2016-08-25T11:20:00Z">
-        <w:r>
-          <w:rPr>
-            <w:rFonts w:eastAsiaTheme="minorEastAsia"/>
-          </w:rPr>
-          <w:t xml:space="preserve">the </w:t>
-        </w:r>
-      </w:ins>
       <w:r>
         <w:rPr>
           <w:rFonts w:eastAsiaTheme="minorEastAsia"/>
         </w:rPr>
+        <w:t xml:space="preserve">the </w:t>
+      </w:r>
+      <w:r>
+        <w:rPr>
+          <w:rFonts w:eastAsiaTheme="minorEastAsia"/>
+        </w:rPr>
         <w:t xml:space="preserve">swing will flip. In this comparison </w:t>
       </w:r>
-      <w:del w:id="59" w:author="Georgios KATSAROS" w:date="2016-08-25T11:22:00Z">
-        <w:r>
-          <w:rPr>
-            <w:rFonts w:eastAsiaTheme="minorEastAsia"/>
-          </w:rPr>
-          <w:delText xml:space="preserve">a </w:delText>
-        </w:r>
-      </w:del>
-      <w:ins w:id="60" w:author="Georgios KATSAROS" w:date="2016-08-25T11:22:00Z">
-        <w:r>
-          <w:rPr>
-            <w:rFonts w:eastAsiaTheme="minorEastAsia"/>
-          </w:rPr>
-          <w:t xml:space="preserve">the </w:t>
-        </w:r>
-      </w:ins>
       <w:r>
         <w:rPr>
           <w:rFonts w:eastAsiaTheme="minorEastAsia"/>
         </w:rPr>
+        <w:t xml:space="preserve">the </w:t>
+      </w:r>
+      <w:r>
+        <w:rPr>
+          <w:rFonts w:eastAsiaTheme="minorEastAsia"/>
+        </w:rPr>
         <w:t xml:space="preserve">natural frequency of a </w:t>
       </w:r>
-      <w:ins w:id="61" w:author="Georgios KATSAROS" w:date="2016-08-25T11:22:00Z">
-        <w:r>
-          <w:rPr>
-            <w:rFonts w:eastAsiaTheme="minorEastAsia"/>
-          </w:rPr>
-          <w:t>child-</w:t>
-        </w:r>
-      </w:ins>
-      <w:del w:id="62" w:author="Georgios KATSAROS" w:date="2016-08-25T11:22:00Z">
-        <w:r>
-          <w:rPr>
-            <w:rFonts w:eastAsiaTheme="minorEastAsia"/>
-          </w:rPr>
-          <w:delText xml:space="preserve">kid </w:delText>
-        </w:r>
-      </w:del>
       <w:r>
         <w:rPr>
           <w:rFonts w:eastAsiaTheme="minorEastAsia"/>
         </w:rPr>
+        <w:t>child-</w:t>
+      </w:r>
+      <w:r>
+        <w:rPr>
+          <w:rFonts w:eastAsiaTheme="minorEastAsia"/>
+        </w:rPr>
         <w:t xml:space="preserve">swing </w:t>
       </w:r>
-      <w:ins w:id="63" w:author="Georgios KATSAROS" w:date="2016-08-25T11:22:00Z">
-        <w:r>
-          <w:rPr>
-            <w:rFonts w:eastAsiaTheme="minorEastAsia"/>
-          </w:rPr>
-          <w:t xml:space="preserve">system </w:t>
-        </w:r>
-      </w:ins>
       <w:r>
         <w:rPr>
           <w:rFonts w:eastAsiaTheme="minorEastAsia"/>
         </w:rPr>
+        <w:t xml:space="preserve">system </w:t>
+      </w:r>
+      <w:r>
+        <w:rPr>
+          <w:rFonts w:eastAsiaTheme="minorEastAsia"/>
+        </w:rPr>
         <w:t>correspond</w:t>
       </w:r>
-      <w:ins w:id="64" w:author="Georgios KATSAROS" w:date="2016-08-25T11:22:00Z">
-        <w:r>
-          <w:rPr>
-            <w:rFonts w:eastAsiaTheme="minorEastAsia"/>
-          </w:rPr>
-          <w:t>s</w:t>
-        </w:r>
-      </w:ins>
       <w:r>
         <w:rPr>
           <w:rFonts w:eastAsiaTheme="minorEastAsia"/>
         </w:rPr>
+        <w:t>s</w:t>
+      </w:r>
+      <w:r>
+        <w:rPr>
+          <w:rFonts w:eastAsiaTheme="minorEastAsia"/>
+        </w:rPr>
         <w:t xml:space="preserve"> to </w:t>
       </w:r>
-      <w:del w:id="65" w:author="Georgios KATSAROS" w:date="2016-08-25T11:22:00Z">
-        <w:r>
-          <w:rPr>
-            <w:rFonts w:eastAsiaTheme="minorEastAsia"/>
-          </w:rPr>
-          <w:delText>a</w:delText>
-        </w:r>
-      </w:del>
-      <w:ins w:id="66" w:author="Georgios KATSAROS" w:date="2016-08-25T11:22:00Z">
-        <w:r>
-          <w:rPr>
-            <w:rFonts w:eastAsiaTheme="minorEastAsia"/>
-          </w:rPr>
-          <w:t>the</w:t>
-        </w:r>
-      </w:ins>
       <w:r>
         <w:rPr>
           <w:rFonts w:eastAsiaTheme="minorEastAsia"/>
         </w:rPr>
+        <w:t>the</w:t>
+      </w:r>
+      <w:r>
+        <w:rPr>
+          <w:rFonts w:eastAsiaTheme="minorEastAsia"/>
+        </w:rPr>
         <w:t xml:space="preserve"> Larmor frequency and </w:t>
       </w:r>
-      <w:del w:id="67" w:author="Georgios KATSAROS" w:date="2016-08-25T11:22:00Z">
-        <w:r>
-          <w:rPr>
-            <w:rFonts w:eastAsiaTheme="minorEastAsia"/>
-          </w:rPr>
-          <w:delText>a</w:delText>
-        </w:r>
-      </w:del>
-      <w:ins w:id="68" w:author="Georgios KATSAROS" w:date="2016-08-25T11:22:00Z">
-        <w:r>
-          <w:rPr>
-            <w:rFonts w:eastAsiaTheme="minorEastAsia"/>
-          </w:rPr>
-          <w:t>the</w:t>
-        </w:r>
-      </w:ins>
       <w:r>
         <w:rPr>
           <w:rFonts w:eastAsiaTheme="minorEastAsia"/>
         </w:rPr>
+        <w:t>the</w:t>
+      </w:r>
+      <w:r>
+        <w:rPr>
+          <w:rFonts w:eastAsiaTheme="minorEastAsia"/>
+        </w:rPr>
         <w:t xml:space="preserve"> frequency of </w:t>
       </w:r>
-      <w:ins w:id="69" w:author="Georgios KATSAROS" w:date="2016-08-25T11:22:00Z">
-        <w:r>
-          <w:rPr>
-            <w:rFonts w:eastAsiaTheme="minorEastAsia"/>
-          </w:rPr>
-          <w:t xml:space="preserve">externally applied </w:t>
-        </w:r>
-      </w:ins>
       <w:r>
         <w:rPr>
           <w:rFonts w:eastAsiaTheme="minorEastAsia"/>
         </w:rPr>
+        <w:t xml:space="preserve">externally applied </w:t>
+      </w:r>
+      <w:r>
+        <w:rPr>
+          <w:rFonts w:eastAsiaTheme="minorEastAsia"/>
+        </w:rPr>
         <w:t>pushing pulses to the frequency of the applied oscillatory magnetic field.</w:t>
       </w:r>
     </w:p>
     <w:p>
-      <w:ins w:id="70" w:author="Georgios KATSAROS" w:date="2016-08-25T11:23:00Z">
-        <w:r>
-          <w:t xml:space="preserve">However, an </w:t>
-        </w:r>
-      </w:ins>
-      <w:del w:id="71" w:author="Georgios KATSAROS" w:date="2016-08-25T11:23:00Z">
-        <w:r>
-          <w:delText>O</w:delText>
-        </w:r>
-      </w:del>
-      <w:ins w:id="72" w:author="Georgios KATSAROS" w:date="2016-08-25T11:23:00Z">
-        <w:r>
-          <w:t>o</w:t>
-        </w:r>
-      </w:ins>
+      <w:r>
+        <w:t>However, an o</w:t>
+      </w:r>
       <w:r>
         <w:t>scillatory magn</w:t>
       </w:r>
@@ -3834,35 +3597,27 @@
       <w:r>
         <w:t>from the fabrication standpoint</w:t>
       </w:r>
-      <w:ins w:id="73" w:author="Georgios KATSAROS" w:date="2016-08-25T11:23:00Z">
-        <w:r>
-          <w:t>, since it adds more steps and thus the risk of failure</w:t>
-        </w:r>
-      </w:ins>
-      <w:del w:id="74" w:author="Georgios KATSAROS" w:date="2016-08-25T11:23:00Z">
-        <w:r>
-          <w:delText>.</w:delText>
-        </w:r>
-      </w:del>
+      <w:r>
+        <w:t>, since it adds more steps and thus the risk of failure</w:t>
+      </w:r>
+      <w:r>
+        <w:t>.</w:t>
+      </w:r>
       <w:r>
         <w:t xml:space="preserve"> </w:t>
       </w:r>
       <w:r>
         <w:t xml:space="preserve">One way to avoid this problem is to apply static </w:t>
       </w:r>
-      <w:ins w:id="75" w:author="Georgios KATSAROS" w:date="2016-08-25T11:23:00Z">
-        <w:r>
-          <w:t xml:space="preserve">a </w:t>
-        </w:r>
-      </w:ins>
+      <w:r>
+        <w:t xml:space="preserve">a </w:t>
+      </w:r>
       <w:r>
         <w:t xml:space="preserve">instead of </w:t>
       </w:r>
-      <w:ins w:id="76" w:author="Georgios KATSAROS" w:date="2016-08-25T11:23:00Z">
-        <w:r>
-          <w:t xml:space="preserve">an </w:t>
-        </w:r>
-      </w:ins>
+      <w:r>
+        <w:t xml:space="preserve">an </w:t>
+      </w:r>
       <w:r>
         <w:t xml:space="preserve">oscillatory magnetic field and to apply </w:t>
       </w:r>
@@ -3884,104 +3639,59 @@
       <w:r>
         <w:t xml:space="preserve">. </w:t>
       </w:r>
-      <w:ins w:id="77" w:author="Georgios KATSAROS" w:date="2016-08-25T11:24:00Z">
-        <w:r>
-          <w:t xml:space="preserve">The </w:t>
-        </w:r>
-      </w:ins>
-      <w:del w:id="78" w:author="Georgios KATSAROS" w:date="2016-08-25T11:24:00Z">
-        <w:r>
-          <w:delText>O</w:delText>
-        </w:r>
-      </w:del>
-      <w:ins w:id="79" w:author="Georgios KATSAROS" w:date="2016-08-25T11:24:00Z">
-        <w:r>
-          <w:t>o</w:t>
-        </w:r>
-      </w:ins>
+      <w:r>
+        <w:t>The o</w:t>
+      </w:r>
       <w:r>
         <w:t xml:space="preserve">scillatory electric field </w:t>
       </w:r>
-      <w:ins w:id="80" w:author="Georgios KATSAROS" w:date="2016-08-25T11:24:00Z">
-        <w:r>
-          <w:t xml:space="preserve">can </w:t>
-        </w:r>
-      </w:ins>
-      <w:del w:id="81" w:author="Georgios KATSAROS" w:date="2016-08-25T11:24:00Z">
-        <w:r>
-          <w:delText>than</w:delText>
-        </w:r>
-        <w:r>
-          <w:delText xml:space="preserve"> </w:delText>
-        </w:r>
-      </w:del>
-      <w:r>
-        <w:t>modulate</w:t>
-      </w:r>
-      <w:del w:id="82" w:author="Georgios KATSAROS" w:date="2016-08-25T11:24:00Z">
-        <w:r>
-          <w:delText>s</w:delText>
-        </w:r>
-      </w:del>
-      <w:r>
-        <w:t xml:space="preserve"> </w:t>
+      <w:r>
+        <w:t xml:space="preserve">can </w:t>
+      </w:r>
+      <w:r>
+        <w:t xml:space="preserve">modulate </w:t>
       </w:r>
       <w:r>
         <w:t xml:space="preserve">the hole g factor giving </w:t>
       </w:r>
-      <w:ins w:id="83" w:author="Georgios KATSAROS" w:date="2016-08-25T11:25:00Z">
-        <w:r>
-          <w:t xml:space="preserve">thus an </w:t>
-        </w:r>
-      </w:ins>
+      <w:r>
+        <w:t xml:space="preserve">thus an </w:t>
+      </w:r>
       <w:r>
         <w:t>equivalent</w:t>
       </w:r>
       <w:r>
         <w:t xml:space="preserve"> </w:t>
       </w:r>
-      <w:ins w:id="84" w:author="Georgios KATSAROS" w:date="2016-08-25T11:25:00Z">
-        <w:r>
-          <w:t xml:space="preserve">to the first case </w:t>
-        </w:r>
-      </w:ins>
-      <w:r>
-        <w:t>oscillatory magnetic field</w:t>
-      </w:r>
-      <w:del w:id="85" w:author="Georgios KATSAROS" w:date="2016-08-25T11:25:00Z">
-        <w:r>
-          <w:delText xml:space="preserve"> from the first case</w:delText>
-        </w:r>
-      </w:del>
-      <w:r>
-        <w:t xml:space="preserve">. </w:t>
+      <w:r>
+        <w:t xml:space="preserve">to the first case </w:t>
+      </w:r>
+      <w:r>
+        <w:t xml:space="preserve">oscillatory magnetic field. </w:t>
+      </w:r>
+      <w:r>
+        <w:t xml:space="preserve">Such a technique of achieving the effective oscillatory magnetic by means of static one and g factor modulation is called </w:t>
+      </w:r>
+      <w:r>
+        <w:t>g-tensor modulation technique.</w:t>
       </w:r>
     </w:p>
     <w:p>
       <w:r>
         <w:t xml:space="preserve">For </w:t>
       </w:r>
-      <w:del w:id="86" w:author="Georgios KATSAROS" w:date="2016-08-25T11:25:00Z">
-        <w:r>
-          <w:delText xml:space="preserve">generating </w:delText>
-        </w:r>
-      </w:del>
-      <w:ins w:id="87" w:author="Georgios KATSAROS" w:date="2016-08-25T11:25:00Z">
-        <w:r>
-          <w:t xml:space="preserve">generating such </w:t>
-        </w:r>
-      </w:ins>
+      <w:r>
+        <w:t xml:space="preserve">generating such </w:t>
+      </w:r>
       <w:r>
         <w:t>high frequency</w:t>
       </w:r>
       <w:r>
         <w:t xml:space="preserve"> signal</w:t>
       </w:r>
-      <w:ins w:id="88" w:author="Georgios KATSAROS" w:date="2016-08-25T11:25:00Z">
-        <w:r>
-          <w:t>s</w:t>
-        </w:r>
-      </w:ins>
+      <w:r>
+        <w:t>s</w:t>
+      </w:r>
       <w:r>
         <w:t xml:space="preserve">, </w:t>
       </w:r>
@@ -3989,64 +3699,53 @@
         <w:t xml:space="preserve">microwave sources </w:t>
       </w:r>
       <w:r>
-        <w:t>are needed because of high Larmor frequencies (tens of gigahertz</w:t>
-      </w:r>
-      <w:ins w:id="89" w:author="Georgios KATSAROS" w:date="2016-08-24T22:36:00Z">
-        <w:r>
-          <w:t xml:space="preserve"> write what frequencies we are aiming at</w:t>
-        </w:r>
-      </w:ins>
+        <w:t>are needed because of high Larm</w:t>
+      </w:r>
+      <w:r>
+        <w:t xml:space="preserve">or frequencies (10 – 20 GHz, </w:t>
+      </w:r>
+      <w:r>
+        <w:rPr>
+          <w:i/>
+        </w:rPr>
+        <w:t>not sure if you meant that I need to exactly calculate some Larmor frequencies</w:t>
+      </w:r>
       <w:r>
         <w:t>)</w:t>
       </w:r>
       <w:r>
         <w:t xml:space="preserve">. For this purpose </w:t>
       </w:r>
-      <w:ins w:id="90" w:author="Georgios KATSAROS" w:date="2016-08-24T22:36:00Z">
-        <w:r>
-          <w:t xml:space="preserve">a </w:t>
-        </w:r>
-      </w:ins>
-      <w:r>
-        <w:t>signal generator SMF100A from Rohde and Schwarz</w:t>
+      <w:r>
+        <w:t xml:space="preserve">a </w:t>
+      </w:r>
+      <w:r>
+        <w:t xml:space="preserve">signal generator SMF100A </w:t>
+      </w:r>
+      <w:r>
+        <w:t>(</w:t>
+      </w:r>
+      <w:r>
+        <w:rPr>
+          <w:i/>
+        </w:rPr>
+        <w:t>maybe to put a vector one here</w:t>
+      </w:r>
+      <w:r>
+        <w:t xml:space="preserve">) </w:t>
+      </w:r>
+      <w:r>
+        <w:t>from Rohde and Schwarz</w:t>
       </w:r>
       <w:r>
         <w:t xml:space="preserve"> will be used, controlled also from the python measurement application.</w:t>
       </w:r>
     </w:p>
     <w:p>
-      <w:r>
-        <w:t>Described technique for spin rotation is called electron</w:t>
-      </w:r>
-      <w:r>
-        <w:t>-dipole</w:t>
-      </w:r>
-      <w:r>
-        <w:t xml:space="preserve"> spin resonance (E</w:t>
-      </w:r>
-      <w:r>
-        <w:t>D</w:t>
-      </w:r>
-      <w:r>
-        <w:t>SR)</w:t>
-      </w:r>
-      <w:r>
-        <w:t xml:space="preserve"> [11]</w:t>
-      </w:r>
-      <w:r>
-        <w:t xml:space="preserve">.  </w:t>
-      </w:r>
-      <w:ins w:id="91" w:author="Georgios KATSAROS" w:date="2016-08-25T11:27:00Z">
-        <w:r>
-          <w:t xml:space="preserve">Not really you have described the g-tensor modulation technique. Also the is a logical gap. This sentence needs to be incorporated smoothly in the text. </w:t>
-        </w:r>
-      </w:ins>
-    </w:p>
-    <w:p>
       <w:pPr>
         <w:pStyle w:val="Heading4"/>
         <w:rPr>
-          <w:ins w:id="92" w:author="Georgios KATSAROS" w:date="2016-08-25T11:40:00Z"/>
+          <w:ins w:id="20" w:author="Georgios KATSAROS" w:date="2016-08-25T11:40:00Z"/>
         </w:rPr>
       </w:pPr>
       <w:r>
@@ -4089,24 +3788,24 @@
     <w:p>
       <w:pPr>
         <w:rPr>
-          <w:rPrChange w:id="93" w:author="Georgios KATSAROS" w:date="2016-08-25T11:40:00Z">
+          <w:rPrChange w:id="21" w:author="Georgios KATSAROS" w:date="2016-08-25T11:40:00Z">
             <w:rPr>
               <w:vertAlign w:val="superscript"/>
             </w:rPr>
           </w:rPrChange>
         </w:rPr>
-        <w:pPrChange w:id="94" w:author="Georgios KATSAROS" w:date="2016-08-25T11:40:00Z">
+        <w:pPrChange w:id="22" w:author="Georgios KATSAROS" w:date="2016-08-25T11:40:00Z">
           <w:pPr>
             <w:pStyle w:val="Heading4"/>
           </w:pPr>
         </w:pPrChange>
       </w:pPr>
-      <w:ins w:id="95" w:author="Georgios KATSAROS" w:date="2016-08-25T11:40:00Z">
+      <w:ins w:id="23" w:author="Georgios KATSAROS" w:date="2016-08-25T11:40:00Z">
         <w:r>
           <w:t xml:space="preserve">First you should write sth about coherent manipulation. </w:t>
         </w:r>
       </w:ins>
-      <w:ins w:id="96" w:author="Georgios KATSAROS" w:date="2016-08-25T11:41:00Z">
+      <w:ins w:id="24" w:author="Georgios KATSAROS" w:date="2016-08-25T11:41:00Z">
         <w:r>
           <w:t xml:space="preserve">What do you need to do in order to verify it? Rabi. </w:t>
         </w:r>
@@ -4152,7 +3851,7 @@
       <w:r>
         <w:t xml:space="preserve">, </w:t>
       </w:r>
-      <w:del w:id="97" w:author="Georgios KATSAROS" w:date="2016-08-25T11:41:00Z">
+      <w:del w:id="25" w:author="Georgios KATSAROS" w:date="2016-08-25T11:41:00Z">
         <w:r>
           <w:delText>the</w:delText>
         </w:r>
@@ -4160,7 +3859,7 @@
           <w:delText xml:space="preserve"> EDSR</w:delText>
         </w:r>
       </w:del>
-      <w:ins w:id="98" w:author="Georgios KATSAROS" w:date="2016-08-25T11:41:00Z">
+      <w:ins w:id="26" w:author="Georgios KATSAROS" w:date="2016-08-25T11:41:00Z">
         <w:r>
           <w:t>a</w:t>
         </w:r>
@@ -4180,7 +3879,7 @@
       <w:r>
         <w:t xml:space="preserve"> (90⁰</w:t>
       </w:r>
-      <w:ins w:id="99" w:author="Georgios KATSAROS" w:date="2016-08-25T11:43:00Z">
+      <w:ins w:id="27" w:author="Georgios KATSAROS" w:date="2016-08-25T11:43:00Z">
         <w:r>
           <w:t>, what do you mean by that?</w:t>
         </w:r>
@@ -4206,12 +3905,12 @@
       <w:r>
         <w:t xml:space="preserve">rom the z </w:t>
       </w:r>
-      <w:del w:id="100" w:author="Georgios KATSAROS" w:date="2016-08-25T11:49:00Z">
+      <w:del w:id="28" w:author="Georgios KATSAROS" w:date="2016-08-25T11:49:00Z">
         <w:r>
           <w:delText xml:space="preserve">axes </w:delText>
         </w:r>
       </w:del>
-      <w:ins w:id="101" w:author="Georgios KATSAROS" w:date="2016-08-25T11:49:00Z">
+      <w:ins w:id="29" w:author="Georgios KATSAROS" w:date="2016-08-25T11:49:00Z">
         <w:r>
           <w:t xml:space="preserve">axis </w:t>
         </w:r>
@@ -4264,7 +3963,7 @@
         </w:rPr>
         <w:t xml:space="preserve">. After </w:t>
       </w:r>
-      <w:del w:id="102" w:author="Georgios KATSAROS" w:date="2016-08-25T11:42:00Z">
+      <w:del w:id="30" w:author="Georgios KATSAROS" w:date="2016-08-25T11:42:00Z">
         <w:r>
           <w:rPr>
             <w:rFonts w:ascii="Calibri" w:hAnsi="Calibri" w:cs="Arial"/>
@@ -4286,7 +3985,7 @@
         </w:rPr>
         <w:t xml:space="preserve">time τ, </w:t>
       </w:r>
-      <w:ins w:id="103" w:author="Georgios KATSAROS" w:date="2016-08-25T11:42:00Z">
+      <w:ins w:id="31" w:author="Georgios KATSAROS" w:date="2016-08-25T11:42:00Z">
         <w:r>
           <w:rPr>
             <w:rFonts w:ascii="Calibri" w:hAnsi="Calibri" w:cs="Arial"/>
@@ -4320,7 +4019,7 @@
         </w:rPr>
         <w:t>Φ</w:t>
       </w:r>
-      <w:ins w:id="104" w:author="Georgios KATSAROS" w:date="2016-08-25T11:42:00Z">
+      <w:ins w:id="32" w:author="Georgios KATSAROS" w:date="2016-08-25T11:42:00Z">
         <w:r>
           <w:rPr>
             <w:rFonts w:ascii="Gulim" w:eastAsia="Gulim" w:hAnsi="Gulim" w:hint="eastAsia"/>
@@ -4381,13 +4080,12 @@
       <w:r>
         <w:t xml:space="preserve"> z </w:t>
       </w:r>
-      <w:del w:id="105" w:author="Georgios KATSAROS" w:date="2016-08-25T11:51:00Z">
-        <w:r>
-          <w:lastRenderedPageBreak/>
+      <w:del w:id="33" w:author="Georgios KATSAROS" w:date="2016-08-25T11:51:00Z">
+        <w:r>
           <w:delText xml:space="preserve">axes </w:delText>
         </w:r>
       </w:del>
-      <w:ins w:id="106" w:author="Georgios KATSAROS" w:date="2016-08-25T11:51:00Z">
+      <w:ins w:id="34" w:author="Georgios KATSAROS" w:date="2016-08-25T11:51:00Z">
         <w:r>
           <w:t xml:space="preserve">axis </w:t>
         </w:r>
@@ -4401,12 +4099,12 @@
       <w:r>
         <w:t xml:space="preserve"> readout</w:t>
       </w:r>
-      <w:ins w:id="107" w:author="Georgios KATSAROS" w:date="2016-08-25T11:51:00Z">
+      <w:ins w:id="35" w:author="Georgios KATSAROS" w:date="2016-08-25T11:51:00Z">
         <w:r>
           <w:t xml:space="preserve"> (you should write that it will bring it to the opposite pole if no</w:t>
         </w:r>
       </w:ins>
-      <w:ins w:id="108" w:author="Georgios KATSAROS" w:date="2016-08-25T11:57:00Z">
+      <w:ins w:id="36" w:author="Georgios KATSAROS" w:date="2016-08-25T11:57:00Z">
         <w:r>
           <w:t xml:space="preserve"> dephasing takes place)</w:t>
         </w:r>
@@ -4456,7 +4154,7 @@
       <w:r>
         <w:t xml:space="preserve"> </w:t>
       </w:r>
-      <w:del w:id="109" w:author="Georgios KATSAROS" w:date="2016-08-25T11:48:00Z">
+      <w:del w:id="37" w:author="Georgios KATSAROS" w:date="2016-08-25T11:48:00Z">
         <w:r>
           <w:delText>its</w:delText>
         </w:r>
@@ -4464,7 +4162,7 @@
           <w:delText xml:space="preserve"> </w:delText>
         </w:r>
       </w:del>
-      <w:ins w:id="110" w:author="Georgios KATSAROS" w:date="2016-08-25T11:48:00Z">
+      <w:ins w:id="38" w:author="Georgios KATSAROS" w:date="2016-08-25T11:48:00Z">
         <w:r>
           <w:t xml:space="preserve">the </w:t>
         </w:r>
@@ -4475,7 +4173,7 @@
       <w:r>
         <w:t xml:space="preserve"> </w:t>
       </w:r>
-      <w:ins w:id="111" w:author="Georgios KATSAROS" w:date="2016-08-25T11:48:00Z">
+      <w:ins w:id="39" w:author="Georgios KATSAROS" w:date="2016-08-25T11:48:00Z">
         <w:r>
           <w:t xml:space="preserve">the </w:t>
         </w:r>
@@ -4501,7 +4199,7 @@
       <w:r>
         <w:t xml:space="preserve"> can be extracted</w:t>
       </w:r>
-      <w:del w:id="112" w:author="Georgios KATSAROS" w:date="2016-08-25T11:48:00Z">
+      <w:del w:id="40" w:author="Georgios KATSAROS" w:date="2016-08-25T11:48:00Z">
         <w:r>
           <w:delText>, according to [11]</w:delText>
         </w:r>
@@ -4515,6 +4213,7 @@
         <w:pStyle w:val="Heading4"/>
       </w:pPr>
       <w:r>
+        <w:lastRenderedPageBreak/>
         <w:t>The s</w:t>
       </w:r>
       <w:r>
@@ -4549,37 +4248,37 @@
       </w:r>
     </w:p>
     <w:p>
-      <w:ins w:id="113" w:author="Georgios KATSAROS" w:date="2016-08-25T20:29:00Z">
+      <w:ins w:id="41" w:author="Georgios KATSAROS" w:date="2016-08-25T20:29:00Z">
         <w:r>
           <w:t xml:space="preserve">Coherence can be extended by the so called Hahn echo </w:t>
         </w:r>
       </w:ins>
-      <w:ins w:id="114" w:author="Georgios KATSAROS" w:date="2016-08-25T20:30:00Z">
+      <w:ins w:id="42" w:author="Georgios KATSAROS" w:date="2016-08-25T20:30:00Z">
         <w:r>
           <w:t xml:space="preserve">technique which can partially cancel dephasing originating for example from </w:t>
         </w:r>
       </w:ins>
-      <w:ins w:id="115" w:author="Georgios KATSAROS" w:date="2016-08-25T20:36:00Z">
+      <w:ins w:id="43" w:author="Georgios KATSAROS" w:date="2016-08-25T20:36:00Z">
         <w:r>
           <w:t xml:space="preserve">slow varying </w:t>
         </w:r>
       </w:ins>
-      <w:ins w:id="116" w:author="Georgios KATSAROS" w:date="2016-08-25T20:31:00Z">
+      <w:ins w:id="44" w:author="Georgios KATSAROS" w:date="2016-08-25T20:31:00Z">
         <w:r>
           <w:t xml:space="preserve">nuclear magnetic field or applied field inhomogeneities. </w:t>
         </w:r>
       </w:ins>
-      <w:del w:id="117" w:author="Georgios KATSAROS" w:date="2016-08-25T20:31:00Z">
+      <w:del w:id="45" w:author="Georgios KATSAROS" w:date="2016-08-25T20:31:00Z">
         <w:r>
           <w:delText>To ex</w:delText>
         </w:r>
       </w:del>
-      <w:del w:id="118" w:author="Georgios KATSAROS" w:date="2016-08-25T11:58:00Z">
+      <w:del w:id="46" w:author="Georgios KATSAROS" w:date="2016-08-25T11:58:00Z">
         <w:r>
           <w:delText>c</w:delText>
         </w:r>
       </w:del>
-      <w:del w:id="119" w:author="Georgios KATSAROS" w:date="2016-08-25T20:31:00Z">
+      <w:del w:id="47" w:author="Georgios KATSAROS" w:date="2016-08-25T20:31:00Z">
         <w:r>
           <w:delText>tract the instrinsic coherence time T</w:delText>
         </w:r>
@@ -4614,7 +4313,7 @@
       <w:r>
         <w:t xml:space="preserve">/2 pulse around </w:t>
       </w:r>
-      <w:ins w:id="120" w:author="Georgios KATSAROS" w:date="2016-08-25T11:58:00Z">
+      <w:ins w:id="48" w:author="Georgios KATSAROS" w:date="2016-08-25T11:58:00Z">
         <w:r>
           <w:t xml:space="preserve">the </w:t>
         </w:r>
@@ -4622,12 +4321,12 @@
       <w:r>
         <w:t>x ax</w:t>
       </w:r>
-      <w:ins w:id="121" w:author="Georgios KATSAROS" w:date="2016-08-25T11:58:00Z">
+      <w:ins w:id="49" w:author="Georgios KATSAROS" w:date="2016-08-25T11:58:00Z">
         <w:r>
           <w:t>i</w:t>
         </w:r>
       </w:ins>
-      <w:del w:id="122" w:author="Georgios KATSAROS" w:date="2016-08-25T11:58:00Z">
+      <w:del w:id="50" w:author="Georgios KATSAROS" w:date="2016-08-25T11:58:00Z">
         <w:r>
           <w:delText>e</w:delText>
         </w:r>
@@ -4635,7 +4334,7 @@
       <w:r>
         <w:t xml:space="preserve">s </w:t>
       </w:r>
-      <w:ins w:id="123" w:author="Georgios KATSAROS" w:date="2016-08-25T11:58:00Z">
+      <w:ins w:id="51" w:author="Georgios KATSAROS" w:date="2016-08-25T11:58:00Z">
         <w:r>
           <w:t xml:space="preserve">the </w:t>
         </w:r>
@@ -4643,7 +4342,7 @@
       <w:r>
         <w:t xml:space="preserve">spin vector lays in the xy plane. Because of the dephasing sources </w:t>
       </w:r>
-      <w:ins w:id="124" w:author="Georgios KATSAROS" w:date="2016-08-25T11:58:00Z">
+      <w:ins w:id="52" w:author="Georgios KATSAROS" w:date="2016-08-25T11:58:00Z">
         <w:r>
           <w:t xml:space="preserve">the </w:t>
         </w:r>
@@ -4651,7 +4350,7 @@
       <w:r>
         <w:t xml:space="preserve">spin </w:t>
       </w:r>
-      <w:ins w:id="125" w:author="Georgios KATSAROS" w:date="2016-08-25T11:59:00Z">
+      <w:ins w:id="53" w:author="Georgios KATSAROS" w:date="2016-08-25T11:59:00Z">
         <w:r>
           <w:t xml:space="preserve">will </w:t>
         </w:r>
@@ -4659,7 +4358,7 @@
       <w:r>
         <w:t>dephase</w:t>
       </w:r>
-      <w:del w:id="126" w:author="Georgios KATSAROS" w:date="2016-08-25T11:59:00Z">
+      <w:del w:id="54" w:author="Georgios KATSAROS" w:date="2016-08-25T11:59:00Z">
         <w:r>
           <w:delText>s</w:delText>
         </w:r>
@@ -4686,7 +4385,7 @@
       <w:r>
         <w:t xml:space="preserve"> </w:t>
       </w:r>
-      <w:del w:id="127" w:author="Georgios KATSAROS" w:date="2016-08-25T11:59:00Z">
+      <w:del w:id="55" w:author="Georgios KATSAROS" w:date="2016-08-25T11:59:00Z">
         <w:r>
           <w:delText>the</w:delText>
         </w:r>
@@ -4694,7 +4393,7 @@
           <w:delText xml:space="preserve"> </w:delText>
         </w:r>
       </w:del>
-      <w:ins w:id="128" w:author="Georgios KATSAROS" w:date="2016-08-25T11:59:00Z">
+      <w:ins w:id="56" w:author="Georgios KATSAROS" w:date="2016-08-25T11:59:00Z">
         <w:r>
           <w:t xml:space="preserve">a </w:t>
         </w:r>
@@ -4720,12 +4419,12 @@
       <w:r>
         <w:t xml:space="preserve">y </w:t>
       </w:r>
-      <w:del w:id="129" w:author="Georgios KATSAROS" w:date="2016-08-25T11:59:00Z">
+      <w:del w:id="57" w:author="Georgios KATSAROS" w:date="2016-08-25T11:59:00Z">
         <w:r>
           <w:delText xml:space="preserve">axes </w:delText>
         </w:r>
       </w:del>
-      <w:ins w:id="130" w:author="Georgios KATSAROS" w:date="2016-08-25T11:59:00Z">
+      <w:ins w:id="58" w:author="Georgios KATSAROS" w:date="2016-08-25T11:59:00Z">
         <w:r>
           <w:t xml:space="preserve">axis </w:t>
         </w:r>
@@ -4739,12 +4438,12 @@
       <w:r>
         <w:t xml:space="preserve">y </w:t>
       </w:r>
-      <w:del w:id="131" w:author="Georgios KATSAROS" w:date="2016-08-25T11:59:00Z">
+      <w:del w:id="59" w:author="Georgios KATSAROS" w:date="2016-08-25T11:59:00Z">
         <w:r>
           <w:delText>axes</w:delText>
         </w:r>
       </w:del>
-      <w:ins w:id="132" w:author="Georgios KATSAROS" w:date="2016-08-25T11:59:00Z">
+      <w:ins w:id="60" w:author="Georgios KATSAROS" w:date="2016-08-25T11:59:00Z">
         <w:r>
           <w:t>axis</w:t>
         </w:r>
@@ -4758,7 +4457,7 @@
       <w:r>
         <w:t xml:space="preserve">pin is then left to dephase for the same time, but since </w:t>
       </w:r>
-      <w:ins w:id="133" w:author="Georgios KATSAROS" w:date="2016-08-25T11:59:00Z">
+      <w:ins w:id="61" w:author="Georgios KATSAROS" w:date="2016-08-25T11:59:00Z">
         <w:r>
           <w:t xml:space="preserve">it is </w:t>
         </w:r>
@@ -4775,7 +4474,7 @@
       <w:r>
         <w:t xml:space="preserve"> one</w:t>
       </w:r>
-      <w:del w:id="134" w:author="Georgios KATSAROS" w:date="2016-08-25T11:59:00Z">
+      <w:del w:id="62" w:author="Georgios KATSAROS" w:date="2016-08-25T11:59:00Z">
         <w:r>
           <w:delText xml:space="preserve"> to</w:delText>
         </w:r>
@@ -4792,7 +4491,7 @@
       <w:r>
         <w:t xml:space="preserve">the </w:t>
       </w:r>
-      <w:ins w:id="135" w:author="Georgios KATSAROS" w:date="2016-08-25T11:59:00Z">
+      <w:ins w:id="63" w:author="Georgios KATSAROS" w:date="2016-08-25T11:59:00Z">
         <w:r>
           <w:t xml:space="preserve">so-called </w:t>
         </w:r>
@@ -4803,12 +4502,12 @@
       <w:r>
         <w:t xml:space="preserve"> After that by </w:t>
       </w:r>
-      <w:del w:id="136" w:author="Georgios KATSAROS" w:date="2016-08-25T11:59:00Z">
+      <w:del w:id="64" w:author="Georgios KATSAROS" w:date="2016-08-25T11:59:00Z">
         <w:r>
           <w:delText xml:space="preserve">the </w:delText>
         </w:r>
       </w:del>
-      <w:ins w:id="137" w:author="Georgios KATSAROS" w:date="2016-08-25T11:59:00Z">
+      <w:ins w:id="65" w:author="Georgios KATSAROS" w:date="2016-08-25T11:59:00Z">
         <w:r>
           <w:t xml:space="preserve">another </w:t>
         </w:r>
@@ -4838,7 +4537,7 @@
         </w:rPr>
         <w:t>Φ</w:t>
       </w:r>
-      <w:ins w:id="138" w:author="Georgios KATSAROS" w:date="2016-08-25T12:00:00Z">
+      <w:ins w:id="66" w:author="Georgios KATSAROS" w:date="2016-08-25T12:00:00Z">
         <w:r>
           <w:rPr>
             <w:rFonts w:ascii="Gulim" w:eastAsia="Gulim" w:hAnsi="Gulim" w:hint="eastAsia"/>
@@ -4875,7 +4574,7 @@
       <w:r>
         <w:t xml:space="preserve">From its exponentially decaying envelope in this case </w:t>
       </w:r>
-      <w:del w:id="139" w:author="Georgios KATSAROS" w:date="2016-08-25T12:00:00Z">
+      <w:del w:id="67" w:author="Georgios KATSAROS" w:date="2016-08-25T12:00:00Z">
         <w:r>
           <w:delText xml:space="preserve">coherence time </w:delText>
         </w:r>
@@ -4892,7 +4591,7 @@
       <w:r>
         <w:t xml:space="preserve"> </w:t>
       </w:r>
-      <w:ins w:id="140" w:author="Georgios KATSAROS" w:date="2016-08-25T12:00:00Z">
+      <w:ins w:id="68" w:author="Georgios KATSAROS" w:date="2016-08-25T12:00:00Z">
         <w:r>
           <w:t xml:space="preserve">echo </w:t>
         </w:r>
@@ -4930,12 +4629,12 @@
       </w:r>
     </w:p>
     <w:p>
-      <w:ins w:id="141" w:author="Georgios KATSAROS" w:date="2016-08-25T20:37:00Z">
+      <w:ins w:id="69" w:author="Georgios KATSAROS" w:date="2016-08-25T20:37:00Z">
         <w:r>
           <w:t xml:space="preserve">In order to extend further the coherence time we am to use the a </w:t>
         </w:r>
       </w:ins>
-      <w:del w:id="142" w:author="Georgios KATSAROS" w:date="2016-08-25T20:37:00Z">
+      <w:del w:id="70" w:author="Georgios KATSAROS" w:date="2016-08-25T20:37:00Z">
         <w:r>
           <w:delText xml:space="preserve">The </w:delText>
         </w:r>
@@ -4943,7 +4642,7 @@
       <w:r>
         <w:t xml:space="preserve">sequence of </w:t>
       </w:r>
-      <w:del w:id="143" w:author="Georgios KATSAROS" w:date="2016-08-25T20:37:00Z">
+      <w:del w:id="71" w:author="Georgios KATSAROS" w:date="2016-08-25T20:37:00Z">
         <w:r>
           <w:delText xml:space="preserve">the </w:delText>
         </w:r>
@@ -4978,7 +4677,7 @@
       <w:r>
         <w:t>sequence</w:t>
       </w:r>
-      <w:ins w:id="144" w:author="Georgios KATSAROS" w:date="2016-08-25T20:38:00Z">
+      <w:ins w:id="72" w:author="Georgios KATSAROS" w:date="2016-08-25T20:38:00Z">
         <w:r>
           <w:t>. The pi pulses</w:t>
         </w:r>
@@ -4998,12 +4697,12 @@
       <w:r>
         <w:t xml:space="preserve">y </w:t>
       </w:r>
-      <w:del w:id="145" w:author="Georgios KATSAROS" w:date="2016-08-25T20:38:00Z">
+      <w:del w:id="73" w:author="Georgios KATSAROS" w:date="2016-08-25T20:38:00Z">
         <w:r>
           <w:delText xml:space="preserve">axes </w:delText>
         </w:r>
       </w:del>
-      <w:ins w:id="146" w:author="Georgios KATSAROS" w:date="2016-08-25T20:38:00Z">
+      <w:ins w:id="74" w:author="Georgios KATSAROS" w:date="2016-08-25T20:38:00Z">
         <w:r>
           <w:t xml:space="preserve">axis </w:t>
         </w:r>
@@ -5036,12 +4735,12 @@
       <w:r>
         <w:t xml:space="preserve">instead of </w:t>
       </w:r>
-      <w:del w:id="147" w:author="Georgios KATSAROS" w:date="2016-08-25T20:38:00Z">
+      <w:del w:id="75" w:author="Georgios KATSAROS" w:date="2016-08-25T20:38:00Z">
         <w:r>
           <w:delText xml:space="preserve">the </w:delText>
         </w:r>
       </w:del>
-      <w:ins w:id="148" w:author="Georgios KATSAROS" w:date="2016-08-25T20:38:00Z">
+      <w:ins w:id="76" w:author="Georgios KATSAROS" w:date="2016-08-25T20:38:00Z">
         <w:r>
           <w:t xml:space="preserve">a </w:t>
         </w:r>
@@ -5186,7 +4885,7 @@
         </w:rPr>
         <w:t>I am not sure how it is actually measured</w:t>
       </w:r>
-      <w:ins w:id="149" w:author="Georgios KATSAROS" w:date="2016-08-25T20:39:00Z">
+      <w:ins w:id="77" w:author="Georgios KATSAROS" w:date="2016-08-25T20:39:00Z">
         <w:r>
           <w:rPr>
             <w:rFonts w:ascii="Calibri" w:hAnsi="Calibri" w:cs="Arial"/>
@@ -5199,7 +4898,7 @@
           <w:t xml:space="preserve">- like the echo </w:t>
         </w:r>
       </w:ins>
-      <w:ins w:id="150" w:author="Georgios KATSAROS" w:date="2016-08-25T20:40:00Z">
+      <w:ins w:id="78" w:author="Georgios KATSAROS" w:date="2016-08-25T20:40:00Z">
         <w:r>
           <w:rPr>
             <w:rFonts w:ascii="Calibri" w:hAnsi="Calibri" w:cs="Arial"/>
@@ -5212,7 +4911,7 @@
           <w:t>you change tau</w:t>
         </w:r>
       </w:ins>
-      <w:ins w:id="151" w:author="Georgios KATSAROS" w:date="2016-08-25T20:42:00Z">
+      <w:ins w:id="79" w:author="Georgios KATSAROS" w:date="2016-08-25T20:42:00Z">
         <w:r>
           <w:rPr>
             <w:rFonts w:ascii="Calibri" w:hAnsi="Calibri" w:cs="Arial"/>
@@ -5266,7 +4965,7 @@
       <w:r>
         <w:t>pulse errors</w:t>
       </w:r>
-      <w:ins w:id="152" w:author="Georgios KATSAROS" w:date="2016-08-25T20:43:00Z">
+      <w:ins w:id="80" w:author="Georgios KATSAROS" w:date="2016-08-25T20:43:00Z">
         <w:r>
           <w:t xml:space="preserve"> (explain why)</w:t>
         </w:r>
@@ -5274,7 +4973,7 @@
       <w:r>
         <w:t xml:space="preserve">, </w:t>
       </w:r>
-      <w:del w:id="153" w:author="Georgios KATSAROS" w:date="2016-08-25T20:44:00Z">
+      <w:del w:id="81" w:author="Georgios KATSAROS" w:date="2016-08-25T20:44:00Z">
         <w:r>
           <w:delText xml:space="preserve">extending coherence time </w:delText>
         </w:r>
@@ -5297,7 +4996,7 @@
       <w:r>
         <w:t xml:space="preserve">, with the center frequency </w:t>
       </w:r>
-      <w:ins w:id="154" w:author="Georgios KATSAROS" w:date="2016-08-25T20:45:00Z">
+      <w:ins w:id="82" w:author="Georgios KATSAROS" w:date="2016-08-25T20:45:00Z">
         <w:r>
           <w:t xml:space="preserve">beeing </w:t>
         </w:r>
@@ -5344,7 +5043,7 @@
       <w:r>
         <w:t>for the noise coupled to the qubit</w:t>
       </w:r>
-      <w:ins w:id="155" w:author="Georgios KATSAROS" w:date="2016-08-25T20:46:00Z">
+      <w:ins w:id="83" w:author="Georgios KATSAROS" w:date="2016-08-25T20:46:00Z">
         <w:r>
           <w:t xml:space="preserve"> (what do you want to day by this?)</w:t>
         </w:r>
@@ -5430,7 +5129,7 @@
       <w:r>
         <w:t>can be shifted</w:t>
       </w:r>
-      <w:ins w:id="156" w:author="Georgios KATSAROS" w:date="2016-08-25T20:46:00Z">
+      <w:ins w:id="84" w:author="Georgios KATSAROS" w:date="2016-08-25T20:46:00Z">
         <w:r>
           <w:t>,</w:t>
         </w:r>
@@ -5438,7 +5137,7 @@
       <w:r>
         <w:t xml:space="preserve"> </w:t>
       </w:r>
-      <w:del w:id="157" w:author="Georgios KATSAROS" w:date="2016-08-25T20:46:00Z">
+      <w:del w:id="85" w:author="Georgios KATSAROS" w:date="2016-08-25T20:46:00Z">
         <w:r>
           <w:delText xml:space="preserve">and </w:delText>
         </w:r>
@@ -5446,7 +5145,7 @@
       <w:r>
         <w:t xml:space="preserve">the noise spectrum can be extracted </w:t>
       </w:r>
-      <w:ins w:id="158" w:author="Georgios KATSAROS" w:date="2016-08-25T20:46:00Z">
+      <w:ins w:id="86" w:author="Georgios KATSAROS" w:date="2016-08-25T20:46:00Z">
         <w:r>
           <w:t>and noise can be filtered out?</w:t>
         </w:r>
@@ -5473,17 +5172,17 @@
       </w:r>
     </w:p>
     <w:p>
-      <w:ins w:id="159" w:author="Georgios KATSAROS" w:date="2016-08-25T19:19:00Z">
+      <w:ins w:id="87" w:author="Georgios KATSAROS" w:date="2016-08-25T19:19:00Z">
         <w:r>
           <w:t>There has been a huge interest in the past few years in the realiz</w:t>
         </w:r>
       </w:ins>
-      <w:ins w:id="160" w:author="Georgios KATSAROS" w:date="2016-08-25T19:24:00Z">
+      <w:ins w:id="88" w:author="Georgios KATSAROS" w:date="2016-08-25T19:24:00Z">
         <w:r>
           <w:t>ation</w:t>
         </w:r>
       </w:ins>
-      <w:ins w:id="161" w:author="Georgios KATSAROS" w:date="2016-08-25T19:19:00Z">
+      <w:ins w:id="89" w:author="Georgios KATSAROS" w:date="2016-08-25T19:19:00Z">
         <w:r>
           <w:t xml:space="preserve"> of electron spin qubits in Silicon. </w:t>
         </w:r>
@@ -5491,7 +5190,7 @@
       <w:r>
         <w:t xml:space="preserve">In </w:t>
       </w:r>
-      <w:ins w:id="162" w:author="Georgios KATSAROS" w:date="2016-08-25T12:08:00Z">
+      <w:ins w:id="90" w:author="Georgios KATSAROS" w:date="2016-08-25T12:08:00Z">
         <w:r>
           <w:t xml:space="preserve">this project a hole spin qubit in </w:t>
         </w:r>
@@ -5499,26 +5198,22 @@
           <w:t xml:space="preserve">a DQD formed in a </w:t>
         </w:r>
       </w:ins>
-      <w:ins w:id="163" w:author="Georgios KATSAROS" w:date="2016-08-25T19:21:00Z">
+      <w:ins w:id="91" w:author="Georgios KATSAROS" w:date="2016-08-25T19:21:00Z">
         <w:r>
           <w:t xml:space="preserve">Ge </w:t>
         </w:r>
       </w:ins>
-      <w:ins w:id="164" w:author="Georgios KATSAROS" w:date="2016-08-25T12:08:00Z">
+      <w:ins w:id="92" w:author="Georgios KATSAROS" w:date="2016-08-25T12:08:00Z">
         <w:r>
           <w:t>hut wire will be</w:t>
         </w:r>
       </w:ins>
-      <w:ins w:id="165" w:author="Georgios KATSAROS" w:date="2016-08-25T19:18:00Z">
-        <w:r>
-          <w:t xml:space="preserve"> studied. Despite the interesting </w:t>
-        </w:r>
-        <w:r>
-          <w:lastRenderedPageBreak/>
-          <w:t xml:space="preserve">electronic properties of this type on nanostructure nothing is known about the spin properties of the confined holes. </w:t>
+      <w:ins w:id="93" w:author="Georgios KATSAROS" w:date="2016-08-25T19:18:00Z">
+        <w:r>
+          <w:t xml:space="preserve"> studied. Despite the interesting electronic properties of this type on nanostructure nothing is known about the spin properties of the confined holes. </w:t>
         </w:r>
       </w:ins>
-      <w:del w:id="166" w:author="Georgios KATSAROS" w:date="2016-08-25T19:19:00Z">
+      <w:del w:id="94" w:author="Georgios KATSAROS" w:date="2016-08-25T19:19:00Z">
         <w:r>
           <w:delText>our</w:delText>
         </w:r>
@@ -5541,7 +5236,7 @@
           <w:delText xml:space="preserve">. </w:delText>
         </w:r>
       </w:del>
-      <w:del w:id="167" w:author="Georgios KATSAROS" w:date="2016-08-25T19:20:00Z">
+      <w:del w:id="95" w:author="Georgios KATSAROS" w:date="2016-08-25T19:20:00Z">
         <w:r>
           <w:delText>While other groups work with structures based on electron spin in gallium arsenide, electron spin</w:delText>
         </w:r>
@@ -5552,12 +5247,16 @@
           <w:delText xml:space="preserve"> silicon and Si:P and hole spin in silicon, this particular approach is not yet investigated. </w:delText>
         </w:r>
       </w:del>
-      <w:ins w:id="168" w:author="Georgios KATSAROS" w:date="2016-08-25T19:22:00Z">
-        <w:r>
-          <w:t>Due to the low hyperfine interaction and the heavy hole character of the wavefunction very long dephasing times are expexted [cite Hannes and Fischer PRL]</w:t>
+      <w:ins w:id="96" w:author="Georgios KATSAROS" w:date="2016-08-25T19:22:00Z">
+        <w:r>
+          <w:t xml:space="preserve">Due to the low </w:t>
+        </w:r>
+        <w:r>
+          <w:lastRenderedPageBreak/>
+          <w:t>hyperfine interaction and the heavy hole character of the wavefunction very long dephasing times are expexted [cite Hannes and Fischer PRL]</w:t>
         </w:r>
       </w:ins>
-      <w:del w:id="169" w:author="Georgios KATSAROS" w:date="2016-08-25T19:23:00Z">
+      <w:del w:id="97" w:author="Georgios KATSAROS" w:date="2016-08-25T19:23:00Z">
         <w:r>
           <w:delText xml:space="preserve">It </w:delText>
         </w:r>
@@ -5595,17 +5294,17 @@
           <w:delText xml:space="preserve">. </w:delText>
         </w:r>
       </w:del>
-      <w:ins w:id="170" w:author="Georgios KATSAROS" w:date="2016-08-25T19:23:00Z">
+      <w:ins w:id="98" w:author="Georgios KATSAROS" w:date="2016-08-25T19:23:00Z">
         <w:r>
           <w:t xml:space="preserve">In addition, </w:t>
         </w:r>
       </w:ins>
-      <w:del w:id="171" w:author="Georgios KATSAROS" w:date="2016-08-25T19:23:00Z">
+      <w:del w:id="99" w:author="Georgios KATSAROS" w:date="2016-08-25T19:23:00Z">
         <w:r>
           <w:delText>E</w:delText>
         </w:r>
       </w:del>
-      <w:ins w:id="172" w:author="Georgios KATSAROS" w:date="2016-08-25T19:23:00Z">
+      <w:ins w:id="100" w:author="Georgios KATSAROS" w:date="2016-08-25T19:23:00Z">
         <w:r>
           <w:t>e</w:t>
         </w:r>
@@ -5631,7 +5330,7 @@
       <w:r>
         <w:t xml:space="preserve"> because of </w:t>
       </w:r>
-      <w:ins w:id="173" w:author="Georgios KATSAROS" w:date="2016-08-25T19:23:00Z">
+      <w:ins w:id="101" w:author="Georgios KATSAROS" w:date="2016-08-25T19:23:00Z">
         <w:r>
           <w:t xml:space="preserve">the </w:t>
         </w:r>
@@ -5678,7 +5377,7 @@
       <w:r>
         <w:t xml:space="preserve">for </w:t>
       </w:r>
-      <w:del w:id="174" w:author="Georgios KATSAROS" w:date="2016-08-25T19:23:00Z">
+      <w:del w:id="102" w:author="Georgios KATSAROS" w:date="2016-08-25T19:23:00Z">
         <w:r>
           <w:delText xml:space="preserve">heavy </w:delText>
         </w:r>
@@ -5689,12 +5388,12 @@
       <w:r>
         <w:t>Ge</w:t>
       </w:r>
-      <w:ins w:id="175" w:author="Georgios KATSAROS" w:date="2016-08-25T19:23:00Z">
+      <w:ins w:id="103" w:author="Georgios KATSAROS" w:date="2016-08-25T19:23:00Z">
         <w:r>
           <w:t>. This should</w:t>
         </w:r>
       </w:ins>
-      <w:del w:id="176" w:author="Georgios KATSAROS" w:date="2016-08-25T19:23:00Z">
+      <w:del w:id="104" w:author="Georgios KATSAROS" w:date="2016-08-25T19:23:00Z">
         <w:r>
           <w:delText xml:space="preserve"> which</w:delText>
         </w:r>
@@ -5720,7 +5419,7 @@
       <w:r>
         <w:t xml:space="preserve"> </w:t>
       </w:r>
-      <w:del w:id="177" w:author="Georgios KATSAROS" w:date="2016-08-25T19:24:00Z">
+      <w:del w:id="105" w:author="Georgios KATSAROS" w:date="2016-08-25T19:24:00Z">
         <w:r>
           <w:delText>by applying oscillatory electric field to particular qubit gates</w:delText>
         </w:r>
@@ -5734,7 +5433,7 @@
       <w:r>
         <w:t xml:space="preserve">eliminating </w:t>
       </w:r>
-      <w:ins w:id="178" w:author="Georgios KATSAROS" w:date="2016-08-25T19:24:00Z">
+      <w:ins w:id="106" w:author="Georgios KATSAROS" w:date="2016-08-25T19:24:00Z">
         <w:r>
           <w:t xml:space="preserve">the </w:t>
         </w:r>
@@ -5745,7 +5444,7 @@
       <w:r>
         <w:t xml:space="preserve">r </w:t>
       </w:r>
-      <w:ins w:id="179" w:author="Georgios KATSAROS" w:date="2016-08-25T19:24:00Z">
+      <w:ins w:id="107" w:author="Georgios KATSAROS" w:date="2016-08-25T19:24:00Z">
         <w:r>
           <w:t xml:space="preserve">an </w:t>
         </w:r>
@@ -5753,17 +5452,17 @@
       <w:r>
         <w:t xml:space="preserve">oscillatory magnetic field. </w:t>
       </w:r>
-      <w:ins w:id="180" w:author="Georgios KATSAROS" w:date="2016-08-25T19:25:00Z">
+      <w:ins w:id="108" w:author="Georgios KATSAROS" w:date="2016-08-25T19:25:00Z">
         <w:r>
           <w:t xml:space="preserve">Such a manipulation by means of oscillatory electric fields in combination with the gate reflectometry will </w:t>
         </w:r>
       </w:ins>
-      <w:del w:id="181" w:author="Georgios KATSAROS" w:date="2016-08-25T19:25:00Z">
+      <w:del w:id="109" w:author="Georgios KATSAROS" w:date="2016-08-25T19:25:00Z">
         <w:r>
           <w:delText xml:space="preserve">This means </w:delText>
         </w:r>
       </w:del>
-      <w:ins w:id="182" w:author="Georgios KATSAROS" w:date="2016-08-25T19:26:00Z">
+      <w:ins w:id="110" w:author="Georgios KATSAROS" w:date="2016-08-25T19:26:00Z">
         <w:r>
           <w:t xml:space="preserve">dramatically </w:t>
         </w:r>
@@ -5771,17 +5470,17 @@
       <w:r>
         <w:t>reduc</w:t>
       </w:r>
-      <w:ins w:id="183" w:author="Georgios KATSAROS" w:date="2016-08-25T19:25:00Z">
+      <w:ins w:id="111" w:author="Georgios KATSAROS" w:date="2016-08-25T19:25:00Z">
         <w:r>
           <w:t>e</w:t>
         </w:r>
       </w:ins>
-      <w:del w:id="184" w:author="Georgios KATSAROS" w:date="2016-08-25T19:25:00Z">
+      <w:del w:id="112" w:author="Georgios KATSAROS" w:date="2016-08-25T19:25:00Z">
         <w:r>
           <w:delText>ing</w:delText>
         </w:r>
       </w:del>
-      <w:ins w:id="185" w:author="Georgios KATSAROS" w:date="2016-08-25T19:25:00Z">
+      <w:ins w:id="113" w:author="Georgios KATSAROS" w:date="2016-08-25T19:25:00Z">
         <w:r>
           <w:t xml:space="preserve"> the</w:t>
         </w:r>
@@ -5792,12 +5491,12 @@
       <w:r>
         <w:t xml:space="preserve"> </w:t>
       </w:r>
-      <w:ins w:id="186" w:author="Georgios KATSAROS" w:date="2016-08-25T19:26:00Z">
+      <w:ins w:id="114" w:author="Georgios KATSAROS" w:date="2016-08-25T19:26:00Z">
         <w:r>
           <w:t xml:space="preserve">since no extra structure (charge sensor, stripline) </w:t>
         </w:r>
       </w:ins>
-      <w:del w:id="187" w:author="Georgios KATSAROS" w:date="2016-08-25T19:26:00Z">
+      <w:del w:id="115" w:author="Georgios KATSAROS" w:date="2016-08-25T19:26:00Z">
         <w:r>
           <w:delText xml:space="preserve">because nothing else </w:delText>
         </w:r>
@@ -5811,7 +5510,7 @@
       <w:r>
         <w:t xml:space="preserve"> </w:t>
       </w:r>
-      <w:del w:id="188" w:author="Georgios KATSAROS" w:date="2016-08-25T19:26:00Z">
+      <w:del w:id="116" w:author="Georgios KATSAROS" w:date="2016-08-25T19:26:00Z">
         <w:r>
           <w:delText xml:space="preserve">Together with all the fabrication reduction complexity brought by gate reflectometry (as explained in </w:delText>
         </w:r>
@@ -5825,7 +5524,7 @@
           <w:delText>) this</w:delText>
         </w:r>
       </w:del>
-      <w:ins w:id="189" w:author="Georgios KATSAROS" w:date="2016-08-25T19:26:00Z">
+      <w:ins w:id="117" w:author="Georgios KATSAROS" w:date="2016-08-25T19:26:00Z">
         <w:r>
           <w:t xml:space="preserve">Thus this </w:t>
         </w:r>
@@ -5839,7 +5538,7 @@
         </w:rPr>
         <w:t xml:space="preserve">addressing </w:t>
       </w:r>
-      <w:ins w:id="190" w:author="Georgios KATSAROS" w:date="2016-08-25T19:26:00Z">
+      <w:ins w:id="118" w:author="Georgios KATSAROS" w:date="2016-08-25T19:26:00Z">
         <w:r>
           <w:rPr>
             <w:b/>
@@ -5847,7 +5546,7 @@
           <w:t xml:space="preserve">the </w:t>
         </w:r>
       </w:ins>
-      <w:ins w:id="191" w:author="Georgios KATSAROS" w:date="2016-08-25T19:27:00Z">
+      <w:ins w:id="119" w:author="Georgios KATSAROS" w:date="2016-08-25T19:27:00Z">
         <w:r>
           <w:rPr>
             <w:b/>
@@ -5855,7 +5554,7 @@
           <w:t>challenge</w:t>
         </w:r>
       </w:ins>
-      <w:ins w:id="192" w:author="Georgios KATSAROS" w:date="2016-08-25T19:26:00Z">
+      <w:ins w:id="120" w:author="Georgios KATSAROS" w:date="2016-08-25T19:26:00Z">
         <w:r>
           <w:rPr>
             <w:b/>
@@ -5869,7 +5568,7 @@
         </w:rPr>
         <w:t>scalability</w:t>
       </w:r>
-      <w:del w:id="193" w:author="Georgios KATSAROS" w:date="2016-08-25T19:27:00Z">
+      <w:del w:id="121" w:author="Georgios KATSAROS" w:date="2016-08-25T19:27:00Z">
         <w:r>
           <w:rPr>
             <w:b/>
@@ -5884,10 +5583,10 @@
     <w:p>
       <w:pPr>
         <w:rPr>
-          <w:del w:id="194" w:author="Georgios KATSAROS" w:date="2016-08-25T19:27:00Z"/>
-        </w:rPr>
-      </w:pPr>
-      <w:del w:id="195" w:author="Georgios KATSAROS" w:date="2016-08-25T19:27:00Z">
+          <w:del w:id="122" w:author="Georgios KATSAROS" w:date="2016-08-25T19:27:00Z"/>
+        </w:rPr>
+      </w:pPr>
+      <w:del w:id="123" w:author="Georgios KATSAROS" w:date="2016-08-25T19:27:00Z">
         <w:r>
           <w:rPr>
             <w:b/>
@@ -5942,52 +5641,52 @@
       </w:del>
     </w:p>
     <w:p>
-      <w:ins w:id="196" w:author="Georgios KATSAROS" w:date="2016-08-25T19:27:00Z">
+      <w:ins w:id="124" w:author="Georgios KATSAROS" w:date="2016-08-25T19:27:00Z">
         <w:r>
           <w:t xml:space="preserve">Finally we </w:t>
         </w:r>
       </w:ins>
-      <w:ins w:id="197" w:author="Georgios KATSAROS" w:date="2016-08-25T19:36:00Z">
+      <w:ins w:id="125" w:author="Georgios KATSAROS" w:date="2016-08-25T19:36:00Z">
         <w:r>
           <w:t>aim</w:t>
         </w:r>
       </w:ins>
-      <w:ins w:id="198" w:author="Georgios KATSAROS" w:date="2016-08-25T19:27:00Z">
+      <w:ins w:id="126" w:author="Georgios KATSAROS" w:date="2016-08-25T19:27:00Z">
         <w:r>
           <w:t xml:space="preserve"> to achieve </w:t>
         </w:r>
       </w:ins>
-      <w:ins w:id="199" w:author="Georgios KATSAROS" w:date="2016-08-25T19:36:00Z">
+      <w:ins w:id="127" w:author="Georgios KATSAROS" w:date="2016-08-25T19:36:00Z">
         <w:r>
           <w:t>the</w:t>
         </w:r>
       </w:ins>
-      <w:ins w:id="200" w:author="Georgios KATSAROS" w:date="2016-08-25T19:27:00Z">
+      <w:ins w:id="128" w:author="Georgios KATSAROS" w:date="2016-08-25T19:27:00Z">
         <w:r>
           <w:t xml:space="preserve"> high</w:t>
         </w:r>
       </w:ins>
-      <w:ins w:id="201" w:author="Georgios KATSAROS" w:date="2016-08-25T19:36:00Z">
+      <w:ins w:id="129" w:author="Georgios KATSAROS" w:date="2016-08-25T19:36:00Z">
         <w:r>
           <w:t>est reported</w:t>
         </w:r>
       </w:ins>
-      <w:ins w:id="202" w:author="Georgios KATSAROS" w:date="2016-08-25T19:27:00Z">
+      <w:ins w:id="130" w:author="Georgios KATSAROS" w:date="2016-08-25T19:27:00Z">
         <w:r>
           <w:t xml:space="preserve"> sensitivity in the gate reflectometry setup. </w:t>
         </w:r>
       </w:ins>
-      <w:ins w:id="203" w:author="Georgios KATSAROS" w:date="2016-08-25T19:28:00Z">
+      <w:ins w:id="131" w:author="Georgios KATSAROS" w:date="2016-08-25T19:28:00Z">
         <w:r>
           <w:t xml:space="preserve">The </w:t>
         </w:r>
       </w:ins>
-      <w:del w:id="204" w:author="Georgios KATSAROS" w:date="2016-08-25T19:28:00Z">
+      <w:del w:id="132" w:author="Georgios KATSAROS" w:date="2016-08-25T19:28:00Z">
         <w:r>
           <w:delText>G</w:delText>
         </w:r>
       </w:del>
-      <w:ins w:id="205" w:author="Georgios KATSAROS" w:date="2016-08-25T19:28:00Z">
+      <w:ins w:id="133" w:author="Georgios KATSAROS" w:date="2016-08-25T19:28:00Z">
         <w:r>
           <w:t>g</w:t>
         </w:r>
@@ -6013,7 +5712,7 @@
       <w:r>
         <w:t xml:space="preserve"> </w:t>
       </w:r>
-      <w:del w:id="206" w:author="Georgios KATSAROS" w:date="2016-08-25T19:28:00Z">
+      <w:del w:id="134" w:author="Georgios KATSAROS" w:date="2016-08-25T19:28:00Z">
         <w:r>
           <w:delText>directly</w:delText>
         </w:r>
@@ -6021,47 +5720,47 @@
           <w:delText xml:space="preserve"> </w:delText>
         </w:r>
       </w:del>
-      <w:ins w:id="207" w:author="Georgios KATSAROS" w:date="2016-08-25T19:28:00Z">
+      <w:ins w:id="135" w:author="Georgios KATSAROS" w:date="2016-08-25T19:28:00Z">
         <w:r>
           <w:t>very closely to the hut wire</w:t>
         </w:r>
       </w:ins>
-      <w:ins w:id="208" w:author="Georgios KATSAROS" w:date="2016-08-25T19:34:00Z">
+      <w:ins w:id="136" w:author="Georgios KATSAROS" w:date="2016-08-25T19:34:00Z">
         <w:r>
           <w:t xml:space="preserve"> (less than 4nm – </w:t>
         </w:r>
       </w:ins>
-      <w:ins w:id="209" w:author="Georgios KATSAROS" w:date="2016-08-25T19:36:00Z">
+      <w:ins w:id="137" w:author="Georgios KATSAROS" w:date="2016-08-25T19:36:00Z">
         <w:r>
           <w:t xml:space="preserve">defined simply by the </w:t>
         </w:r>
       </w:ins>
-      <w:ins w:id="210" w:author="Georgios KATSAROS" w:date="2016-08-25T19:34:00Z">
+      <w:ins w:id="138" w:author="Georgios KATSAROS" w:date="2016-08-25T19:34:00Z">
         <w:r>
           <w:t xml:space="preserve">thickness of </w:t>
         </w:r>
       </w:ins>
-      <w:ins w:id="211" w:author="Georgios KATSAROS" w:date="2016-08-25T19:36:00Z">
+      <w:ins w:id="139" w:author="Georgios KATSAROS" w:date="2016-08-25T19:36:00Z">
         <w:r>
           <w:t xml:space="preserve">the </w:t>
         </w:r>
       </w:ins>
-      <w:ins w:id="212" w:author="Georgios KATSAROS" w:date="2016-08-25T19:34:00Z">
+      <w:ins w:id="140" w:author="Georgios KATSAROS" w:date="2016-08-25T19:34:00Z">
         <w:r>
           <w:t>dielectric)</w:t>
         </w:r>
       </w:ins>
-      <w:ins w:id="213" w:author="Georgios KATSAROS" w:date="2016-08-25T19:28:00Z">
+      <w:ins w:id="141" w:author="Georgios KATSAROS" w:date="2016-08-25T19:28:00Z">
         <w:r>
           <w:t xml:space="preserve"> in which the QDs are formed.</w:t>
         </w:r>
       </w:ins>
-      <w:ins w:id="214" w:author="Georgios KATSAROS" w:date="2016-08-25T19:29:00Z">
+      <w:ins w:id="142" w:author="Georgios KATSAROS" w:date="2016-08-25T19:29:00Z">
         <w:r>
           <w:t xml:space="preserve"> </w:t>
         </w:r>
       </w:ins>
-      <w:del w:id="215" w:author="Georgios KATSAROS" w:date="2016-08-25T19:34:00Z">
+      <w:del w:id="143" w:author="Georgios KATSAROS" w:date="2016-08-25T19:34:00Z">
         <w:r>
           <w:delText>on the top of the nanowire</w:delText>
         </w:r>
@@ -6087,7 +5786,7 @@
         </w:rPr>
         <w:t>quantum dots</w:t>
       </w:r>
-      <w:ins w:id="216" w:author="Georgios KATSAROS" w:date="2016-08-25T19:34:00Z">
+      <w:ins w:id="144" w:author="Georgios KATSAROS" w:date="2016-08-25T19:34:00Z">
         <w:r>
           <w:rPr>
             <w:b/>
@@ -6095,7 +5794,7 @@
           <w:t xml:space="preserve"> and as a consequence high speed of the gate reflectometry setup</w:t>
         </w:r>
       </w:ins>
-      <w:ins w:id="217" w:author="Georgios KATSAROS" w:date="2016-08-25T19:37:00Z">
+      <w:ins w:id="145" w:author="Georgios KATSAROS" w:date="2016-08-25T19:37:00Z">
         <w:r>
           <w:rPr>
             <w:b/>
@@ -6115,7 +5814,7 @@
           <w:t>.</w:t>
         </w:r>
       </w:ins>
-      <w:ins w:id="218" w:author="Georgios KATSAROS" w:date="2016-08-25T19:34:00Z">
+      <w:ins w:id="146" w:author="Georgios KATSAROS" w:date="2016-08-25T19:34:00Z">
         <w:r>
           <w:rPr>
             <w:b/>
@@ -6123,7 +5822,7 @@
           <w:t xml:space="preserve"> (</w:t>
         </w:r>
       </w:ins>
-      <w:ins w:id="219" w:author="Georgios KATSAROS" w:date="2016-08-25T19:35:00Z">
+      <w:ins w:id="147" w:author="Georgios KATSAROS" w:date="2016-08-25T19:35:00Z">
         <w:r>
           <w:rPr>
             <w:b/>
@@ -6131,7 +5830,7 @@
           <w:t xml:space="preserve">I think </w:t>
         </w:r>
       </w:ins>
-      <w:ins w:id="220" w:author="Georgios KATSAROS" w:date="2016-08-25T19:34:00Z">
+      <w:ins w:id="148" w:author="Georgios KATSAROS" w:date="2016-08-25T19:34:00Z">
         <w:r>
           <w:rPr>
             <w:b/>
@@ -6139,7 +5838,7 @@
           <w:t xml:space="preserve">what is missing is to mention </w:t>
         </w:r>
       </w:ins>
-      <w:ins w:id="221" w:author="Georgios KATSAROS" w:date="2016-08-25T19:35:00Z">
+      <w:ins w:id="149" w:author="Georgios KATSAROS" w:date="2016-08-25T19:35:00Z">
         <w:r>
           <w:rPr>
             <w:b/>
@@ -6147,7 +5846,7 @@
           <w:t xml:space="preserve">somewhere when you start the explanation about the experiemtns related to the spin readout to state </w:t>
         </w:r>
       </w:ins>
-      <w:ins w:id="222" w:author="Georgios KATSAROS" w:date="2016-08-25T19:34:00Z">
+      <w:ins w:id="150" w:author="Georgios KATSAROS" w:date="2016-08-25T19:34:00Z">
         <w:r>
           <w:rPr>
             <w:b/>
@@ -6198,13 +5897,13 @@
     <w:p>
       <w:pPr>
         <w:rPr>
-          <w:ins w:id="223" w:author="Georgios KATSAROS" w:date="2016-08-25T19:40:00Z"/>
+          <w:ins w:id="151" w:author="Georgios KATSAROS" w:date="2016-08-25T19:40:00Z"/>
         </w:rPr>
       </w:pPr>
       <w:r>
         <w:t xml:space="preserve">We are collaborating with </w:t>
       </w:r>
-      <w:ins w:id="224" w:author="Georgios KATSAROS" w:date="2016-08-25T19:37:00Z">
+      <w:ins w:id="152" w:author="Georgios KATSAROS" w:date="2016-08-25T19:37:00Z">
         <w:r>
           <w:t xml:space="preserve">the </w:t>
         </w:r>
@@ -6212,12 +5911,12 @@
       <w:r>
         <w:t>spin qubit team in</w:t>
       </w:r>
-      <w:ins w:id="225" w:author="Georgios KATSAROS" w:date="2016-08-25T19:37:00Z">
+      <w:ins w:id="153" w:author="Georgios KATSAROS" w:date="2016-08-25T19:37:00Z">
         <w:r>
           <w:t xml:space="preserve"> the group of C. Marcus </w:t>
         </w:r>
       </w:ins>
-      <w:del w:id="226" w:author="Georgios KATSAROS" w:date="2016-08-25T19:37:00Z">
+      <w:del w:id="154" w:author="Georgios KATSAROS" w:date="2016-08-25T19:37:00Z">
         <w:r>
           <w:delText xml:space="preserve"> </w:delText>
         </w:r>
@@ -6243,7 +5942,7 @@
       <w:r>
         <w:t xml:space="preserve">. </w:t>
       </w:r>
-      <w:ins w:id="227" w:author="Georgios KATSAROS" w:date="2016-08-25T19:37:00Z">
+      <w:ins w:id="155" w:author="Georgios KATSAROS" w:date="2016-08-25T19:37:00Z">
         <w:r>
           <w:t xml:space="preserve">Actually I have been visiting them for three months end of 2015. </w:t>
         </w:r>
@@ -6251,12 +5950,12 @@
       <w:r>
         <w:t xml:space="preserve">Since they are </w:t>
       </w:r>
-      <w:ins w:id="228" w:author="Georgios KATSAROS" w:date="2016-08-25T19:38:00Z">
+      <w:ins w:id="156" w:author="Georgios KATSAROS" w:date="2016-08-25T19:38:00Z">
         <w:r>
           <w:t xml:space="preserve">a leading </w:t>
         </w:r>
       </w:ins>
-      <w:del w:id="229" w:author="Georgios KATSAROS" w:date="2016-08-25T19:38:00Z">
+      <w:del w:id="157" w:author="Georgios KATSAROS" w:date="2016-08-25T19:38:00Z">
         <w:r>
           <w:delText xml:space="preserve">mature </w:delText>
         </w:r>
@@ -6264,12 +5963,12 @@
       <w:r>
         <w:t xml:space="preserve">group with a </w:t>
       </w:r>
-      <w:del w:id="230" w:author="Georgios KATSAROS" w:date="2016-08-25T20:42:00Z">
+      <w:del w:id="158" w:author="Georgios KATSAROS" w:date="2016-08-25T20:42:00Z">
         <w:r>
           <w:delText xml:space="preserve">big </w:delText>
         </w:r>
       </w:del>
-      <w:ins w:id="231" w:author="Georgios KATSAROS" w:date="2016-08-25T20:42:00Z">
+      <w:ins w:id="159" w:author="Georgios KATSAROS" w:date="2016-08-25T20:42:00Z">
         <w:r>
           <w:t xml:space="preserve">vast </w:t>
         </w:r>
@@ -6277,12 +5976,12 @@
       <w:r>
         <w:t xml:space="preserve">knowledge in instrumentation and </w:t>
       </w:r>
-      <w:ins w:id="232" w:author="Georgios KATSAROS" w:date="2016-08-25T19:39:00Z">
+      <w:ins w:id="160" w:author="Georgios KATSAROS" w:date="2016-08-25T19:39:00Z">
         <w:r>
           <w:t>in the physics of spin dynamics</w:t>
         </w:r>
       </w:ins>
-      <w:del w:id="233" w:author="Georgios KATSAROS" w:date="2016-08-25T19:39:00Z">
+      <w:del w:id="161" w:author="Georgios KATSAROS" w:date="2016-08-25T19:39:00Z">
         <w:r>
           <w:delText>spin qubits in overall</w:delText>
         </w:r>
@@ -6290,7 +5989,7 @@
       <w:r>
         <w:t xml:space="preserve">, this collaboration </w:t>
       </w:r>
-      <w:ins w:id="234" w:author="Georgios KATSAROS" w:date="2016-08-25T19:39:00Z">
+      <w:ins w:id="162" w:author="Georgios KATSAROS" w:date="2016-08-25T19:39:00Z">
         <w:r>
           <w:t xml:space="preserve">will </w:t>
         </w:r>
@@ -6298,7 +5997,7 @@
       <w:r>
         <w:t>help</w:t>
       </w:r>
-      <w:del w:id="235" w:author="Georgios KATSAROS" w:date="2016-08-25T19:39:00Z">
+      <w:del w:id="163" w:author="Georgios KATSAROS" w:date="2016-08-25T19:39:00Z">
         <w:r>
           <w:delText>s</w:delText>
         </w:r>
@@ -6306,12 +6005,12 @@
       <w:r>
         <w:t xml:space="preserve"> </w:t>
       </w:r>
-      <w:del w:id="236" w:author="Georgios KATSAROS" w:date="2016-08-25T19:39:00Z">
+      <w:del w:id="164" w:author="Georgios KATSAROS" w:date="2016-08-25T19:39:00Z">
         <w:r>
           <w:delText>us</w:delText>
         </w:r>
       </w:del>
-      <w:ins w:id="237" w:author="Georgios KATSAROS" w:date="2016-08-25T19:39:00Z">
+      <w:ins w:id="165" w:author="Georgios KATSAROS" w:date="2016-08-25T19:39:00Z">
         <w:r>
           <w:t>me</w:t>
         </w:r>
@@ -6319,16 +6018,12 @@
       <w:r>
         <w:t xml:space="preserve"> a lot in </w:t>
       </w:r>
-      <w:ins w:id="238" w:author="Georgios KATSAROS" w:date="2016-08-25T19:39:00Z">
-        <w:r>
-          <w:t xml:space="preserve">realizing the </w:t>
-        </w:r>
-        <w:r>
-          <w:lastRenderedPageBreak/>
-          <w:t xml:space="preserve">proposed project. </w:t>
+      <w:ins w:id="166" w:author="Georgios KATSAROS" w:date="2016-08-25T19:39:00Z">
+        <w:r>
+          <w:t xml:space="preserve">realizing the proposed project. </w:t>
         </w:r>
       </w:ins>
-      <w:del w:id="239" w:author="Georgios KATSAROS" w:date="2016-08-25T19:39:00Z">
+      <w:del w:id="167" w:author="Georgios KATSAROS" w:date="2016-08-25T19:39:00Z">
         <w:r>
           <w:delText xml:space="preserve">setting up our measurement setup. </w:delText>
         </w:r>
@@ -6336,12 +6031,12 @@
       <w:r>
         <w:t xml:space="preserve">It would be helpful to visit them </w:t>
       </w:r>
-      <w:ins w:id="240" w:author="Georgios KATSAROS" w:date="2016-08-25T19:39:00Z">
+      <w:ins w:id="168" w:author="Georgios KATSAROS" w:date="2016-08-25T19:39:00Z">
         <w:r>
           <w:t xml:space="preserve">once per year to discuss with the technical and physics related questions thus I am requesting 500 Euro per year as travel expenses. </w:t>
         </w:r>
       </w:ins>
-      <w:del w:id="241" w:author="Georgios KATSAROS" w:date="2016-08-25T19:40:00Z">
+      <w:del w:id="169" w:author="Georgios KATSAROS" w:date="2016-08-25T19:40:00Z">
         <w:r>
           <w:delText xml:space="preserve">several times throughout the year. Here I would like to ask for the finances to cover the trip and accommodation costs for that purpose. </w:delText>
         </w:r>
@@ -6349,9 +6044,10 @@
     </w:p>
     <w:p>
       <w:r>
+        <w:lastRenderedPageBreak/>
         <w:t xml:space="preserve">The other significant collaboration is with </w:t>
       </w:r>
-      <w:ins w:id="242" w:author="Georgios KATSAROS" w:date="2016-08-25T19:40:00Z">
+      <w:ins w:id="170" w:author="Georgios KATSAROS" w:date="2016-08-25T19:40:00Z">
         <w:r>
           <w:t xml:space="preserve">Prof. </w:t>
         </w:r>
@@ -6365,7 +6061,7 @@
       <w:r>
         <w:t xml:space="preserve"> </w:t>
       </w:r>
-      <w:ins w:id="243" w:author="Georgios KATSAROS" w:date="2016-08-25T19:40:00Z">
+      <w:ins w:id="171" w:author="Georgios KATSAROS" w:date="2016-08-25T19:40:00Z">
         <w:r>
           <w:t xml:space="preserve">who is working in the Chinese Academy of Science, in the Institute of Physics </w:t>
         </w:r>
@@ -6376,7 +6072,7 @@
       <w:r>
         <w:t xml:space="preserve">He is </w:t>
       </w:r>
-      <w:ins w:id="244" w:author="Georgios KATSAROS" w:date="2016-08-25T19:41:00Z">
+      <w:ins w:id="172" w:author="Georgios KATSAROS" w:date="2016-08-25T19:41:00Z">
         <w:r>
           <w:t xml:space="preserve">a </w:t>
         </w:r>
@@ -6384,19 +6080,19 @@
       <w:r>
         <w:t xml:space="preserve">material scientist providing us with </w:t>
       </w:r>
-      <w:ins w:id="245" w:author="Georgios KATSAROS" w:date="2016-08-25T19:41:00Z">
+      <w:ins w:id="173" w:author="Georgios KATSAROS" w:date="2016-08-25T19:41:00Z">
         <w:r>
           <w:t xml:space="preserve">the very high quality Ge hut wires which very few groups around the world can grow. </w:t>
         </w:r>
       </w:ins>
-      <w:del w:id="246" w:author="Georgios KATSAROS" w:date="2016-08-25T19:41:00Z">
+      <w:del w:id="174" w:author="Georgios KATSAROS" w:date="2016-08-25T19:41:00Z">
         <w:r>
           <w:delText xml:space="preserve">silicon germanium nanowire samples. </w:delText>
         </w:r>
       </w:del>
     </w:p>
     <w:p>
-      <w:ins w:id="247" w:author="Georgios KATSAROS" w:date="2016-08-25T20:00:00Z">
+      <w:ins w:id="175" w:author="Georgios KATSAROS" w:date="2016-08-25T20:00:00Z">
         <w:r>
           <w:t xml:space="preserve">Here you should include a work table, what will you do when </w:t>
         </w:r>
@@ -6419,12 +6115,12 @@
       <w:r>
         <w:t xml:space="preserve">In case it </w:t>
       </w:r>
-      <w:del w:id="248" w:author="Georgios KATSAROS" w:date="2016-08-25T20:01:00Z">
+      <w:del w:id="176" w:author="Georgios KATSAROS" w:date="2016-08-25T20:01:00Z">
         <w:r>
           <w:delText>will be found</w:delText>
         </w:r>
       </w:del>
-      <w:ins w:id="249" w:author="Georgios KATSAROS" w:date="2016-08-25T20:01:00Z">
+      <w:ins w:id="177" w:author="Georgios KATSAROS" w:date="2016-08-25T20:01:00Z">
         <w:r>
           <w:t>turns</w:t>
         </w:r>
@@ -6432,12 +6128,12 @@
       <w:r>
         <w:t xml:space="preserve"> out that the gate reflectometry technique </w:t>
       </w:r>
-      <w:ins w:id="250" w:author="Georgios KATSAROS" w:date="2016-08-25T20:01:00Z">
+      <w:ins w:id="178" w:author="Georgios KATSAROS" w:date="2016-08-25T20:01:00Z">
         <w:r>
           <w:t>is not sensitive/fast enough</w:t>
         </w:r>
       </w:ins>
-      <w:del w:id="251" w:author="Georgios KATSAROS" w:date="2016-08-25T20:01:00Z">
+      <w:del w:id="179" w:author="Georgios KATSAROS" w:date="2016-08-25T20:01:00Z">
         <w:r>
           <w:delText>does not work</w:delText>
         </w:r>
@@ -6448,7 +6144,7 @@
       <w:r>
         <w:t xml:space="preserve"> </w:t>
       </w:r>
-      <w:del w:id="252" w:author="Georgios KATSAROS" w:date="2016-08-25T20:01:00Z">
+      <w:del w:id="180" w:author="Georgios KATSAROS" w:date="2016-08-25T20:01:00Z">
         <w:r>
           <w:delText>try to</w:delText>
         </w:r>
@@ -6456,7 +6152,7 @@
           <w:delText xml:space="preserve"> </w:delText>
         </w:r>
       </w:del>
-      <w:del w:id="253" w:author="Georgios KATSAROS" w:date="2016-08-25T20:02:00Z">
+      <w:del w:id="181" w:author="Georgios KATSAROS" w:date="2016-08-25T20:02:00Z">
         <w:r>
           <w:delText xml:space="preserve">use </w:delText>
         </w:r>
@@ -6467,7 +6163,7 @@
           <w:delText xml:space="preserve">charge sensor </w:delText>
         </w:r>
       </w:del>
-      <w:ins w:id="254" w:author="Georgios KATSAROS" w:date="2016-08-25T20:02:00Z">
+      <w:ins w:id="182" w:author="Georgios KATSAROS" w:date="2016-08-25T20:02:00Z">
         <w:r>
           <w:t xml:space="preserve">use </w:t>
         </w:r>
@@ -6478,7 +6174,7 @@
       <w:r>
         <w:t xml:space="preserve">ry. </w:t>
       </w:r>
-      <w:del w:id="255" w:author="Georgios KATSAROS" w:date="2016-08-25T20:02:00Z">
+      <w:del w:id="183" w:author="Georgios KATSAROS" w:date="2016-08-25T20:02:00Z">
         <w:r>
           <w:delText>(</w:delText>
         </w:r>
@@ -6501,12 +6197,12 @@
       <w:r>
         <w:t xml:space="preserve">charge sensor proximate to the double quantum dot should be added </w:t>
       </w:r>
-      <w:ins w:id="256" w:author="Georgios KATSAROS" w:date="2016-08-25T20:02:00Z">
+      <w:ins w:id="184" w:author="Georgios KATSAROS" w:date="2016-08-25T20:02:00Z">
         <w:r>
           <w:t xml:space="preserve">during the </w:t>
         </w:r>
       </w:ins>
-      <w:del w:id="257" w:author="Georgios KATSAROS" w:date="2016-08-25T20:02:00Z">
+      <w:del w:id="185" w:author="Georgios KATSAROS" w:date="2016-08-25T20:02:00Z">
         <w:r>
           <w:delText xml:space="preserve">to the </w:delText>
         </w:r>
@@ -6517,12 +6213,12 @@
       <w:r>
         <w:t xml:space="preserve">of </w:t>
       </w:r>
-      <w:del w:id="258" w:author="Georgios KATSAROS" w:date="2016-08-25T20:02:00Z">
+      <w:del w:id="186" w:author="Georgios KATSAROS" w:date="2016-08-25T20:02:00Z">
         <w:r>
           <w:delText xml:space="preserve">our </w:delText>
         </w:r>
       </w:del>
-      <w:ins w:id="259" w:author="Georgios KATSAROS" w:date="2016-08-25T20:02:00Z">
+      <w:ins w:id="187" w:author="Georgios KATSAROS" w:date="2016-08-25T20:02:00Z">
         <w:r>
           <w:t xml:space="preserve">the </w:t>
         </w:r>
@@ -6530,12 +6226,12 @@
       <w:r>
         <w:t>samples</w:t>
       </w:r>
-      <w:ins w:id="260" w:author="Georgios KATSAROS" w:date="2016-08-25T20:03:00Z">
+      <w:ins w:id="188" w:author="Georgios KATSAROS" w:date="2016-08-25T20:03:00Z">
         <w:r>
           <w:t>. Charge sensing has been recently demonstrated in our group for hut wires [cite Lada like Vukusic et al., unpublished data)</w:t>
         </w:r>
       </w:ins>
-      <w:del w:id="261" w:author="Georgios KATSAROS" w:date="2016-08-25T20:03:00Z">
+      <w:del w:id="189" w:author="Georgios KATSAROS" w:date="2016-08-25T20:03:00Z">
         <w:r>
           <w:delText>, similar to the approach used in [8], but replacing electrons with holes in our case.</w:delText>
         </w:r>
@@ -6543,12 +6239,12 @@
       <w:r>
         <w:t xml:space="preserve"> For the charge sensor a </w:t>
       </w:r>
-      <w:del w:id="262" w:author="Georgios KATSAROS" w:date="2016-08-25T20:04:00Z">
+      <w:del w:id="190" w:author="Georgios KATSAROS" w:date="2016-08-25T20:04:00Z">
         <w:r>
           <w:delText>single hole transistor</w:delText>
         </w:r>
       </w:del>
-      <w:ins w:id="263" w:author="Georgios KATSAROS" w:date="2016-08-25T20:04:00Z">
+      <w:ins w:id="191" w:author="Georgios KATSAROS" w:date="2016-08-25T20:04:00Z">
         <w:r>
           <w:t>single QD</w:t>
         </w:r>
@@ -6556,27 +6252,27 @@
       <w:r>
         <w:t xml:space="preserve"> </w:t>
       </w:r>
-      <w:ins w:id="264" w:author="Georgios KATSAROS" w:date="2016-08-25T20:04:00Z">
+      <w:ins w:id="192" w:author="Georgios KATSAROS" w:date="2016-08-25T20:04:00Z">
         <w:r>
           <w:t xml:space="preserve">located very closely </w:t>
         </w:r>
       </w:ins>
-      <w:ins w:id="265" w:author="Georgios KATSAROS" w:date="2016-08-25T20:05:00Z">
+      <w:ins w:id="193" w:author="Georgios KATSAROS" w:date="2016-08-25T20:05:00Z">
         <w:r>
           <w:t xml:space="preserve">and capacitively coupled </w:t>
         </w:r>
       </w:ins>
-      <w:ins w:id="266" w:author="Georgios KATSAROS" w:date="2016-08-25T20:04:00Z">
+      <w:ins w:id="194" w:author="Georgios KATSAROS" w:date="2016-08-25T20:04:00Z">
         <w:r>
           <w:t xml:space="preserve">to the DQD </w:t>
         </w:r>
       </w:ins>
-      <w:del w:id="267" w:author="Georgios KATSAROS" w:date="2016-08-25T20:04:00Z">
+      <w:del w:id="195" w:author="Georgios KATSAROS" w:date="2016-08-25T20:04:00Z">
         <w:r>
           <w:delText>would be</w:delText>
         </w:r>
       </w:del>
-      <w:ins w:id="268" w:author="Georgios KATSAROS" w:date="2016-08-25T20:04:00Z">
+      <w:ins w:id="196" w:author="Georgios KATSAROS" w:date="2016-08-25T20:04:00Z">
         <w:r>
           <w:t>is</w:t>
         </w:r>
@@ -6584,12 +6280,12 @@
       <w:r>
         <w:t xml:space="preserve"> </w:t>
       </w:r>
-      <w:ins w:id="269" w:author="Georgios KATSAROS" w:date="2016-08-25T20:04:00Z">
+      <w:ins w:id="197" w:author="Georgios KATSAROS" w:date="2016-08-25T20:04:00Z">
         <w:r>
           <w:t xml:space="preserve">going to be used. </w:t>
         </w:r>
       </w:ins>
-      <w:del w:id="270" w:author="Georgios KATSAROS" w:date="2016-08-25T20:05:00Z">
+      <w:del w:id="198" w:author="Georgios KATSAROS" w:date="2016-08-25T20:05:00Z">
         <w:r>
           <w:delText>used  in a form of a single quantum dot very close to the initial double quantum dot</w:delText>
         </w:r>
@@ -6603,7 +6299,7 @@
       <w:r>
         <w:t xml:space="preserve">Whenever </w:t>
       </w:r>
-      <w:ins w:id="271" w:author="Georgios KATSAROS" w:date="2016-08-25T20:05:00Z">
+      <w:ins w:id="199" w:author="Georgios KATSAROS" w:date="2016-08-25T20:05:00Z">
         <w:r>
           <w:t xml:space="preserve">the </w:t>
         </w:r>
@@ -6611,7 +6307,7 @@
       <w:r>
         <w:t xml:space="preserve">charge configuration </w:t>
       </w:r>
-      <w:ins w:id="272" w:author="Georgios KATSAROS" w:date="2016-08-25T20:05:00Z">
+      <w:ins w:id="200" w:author="Georgios KATSAROS" w:date="2016-08-25T20:05:00Z">
         <w:r>
           <w:t xml:space="preserve">will </w:t>
         </w:r>
@@ -6619,7 +6315,7 @@
       <w:r>
         <w:t>change</w:t>
       </w:r>
-      <w:del w:id="273" w:author="Georgios KATSAROS" w:date="2016-08-25T20:05:00Z">
+      <w:del w:id="201" w:author="Georgios KATSAROS" w:date="2016-08-25T20:05:00Z">
         <w:r>
           <w:delText>s</w:delText>
         </w:r>
@@ -6627,7 +6323,7 @@
       <w:r>
         <w:t xml:space="preserve"> in the DQD, </w:t>
       </w:r>
-      <w:ins w:id="274" w:author="Georgios KATSAROS" w:date="2016-08-25T20:05:00Z">
+      <w:ins w:id="202" w:author="Georgios KATSAROS" w:date="2016-08-25T20:05:00Z">
         <w:r>
           <w:t xml:space="preserve">the </w:t>
         </w:r>
@@ -6635,7 +6331,7 @@
       <w:r>
         <w:t xml:space="preserve">impedance of the charge sensor will change and thus </w:t>
       </w:r>
-      <w:ins w:id="275" w:author="Georgios KATSAROS" w:date="2016-08-25T20:05:00Z">
+      <w:ins w:id="203" w:author="Georgios KATSAROS" w:date="2016-08-25T20:05:00Z">
         <w:r>
           <w:t xml:space="preserve">the </w:t>
         </w:r>
@@ -6646,7 +6342,7 @@
       <w:r>
         <w:t xml:space="preserve">ude. </w:t>
       </w:r>
-      <w:del w:id="276" w:author="Georgios KATSAROS" w:date="2016-08-25T20:06:00Z">
+      <w:del w:id="204" w:author="Georgios KATSAROS" w:date="2016-08-25T20:06:00Z">
         <w:r>
           <w:rPr>
             <w:i/>
@@ -6679,7 +6375,7 @@
         </w:rPr>
         <w:t xml:space="preserve"> approach is more mature in the community and thus it has bigger chances for success.</w:t>
       </w:r>
-      <w:ins w:id="277" w:author="Georgios KATSAROS" w:date="2016-08-25T20:06:00Z">
+      <w:ins w:id="205" w:author="Georgios KATSAROS" w:date="2016-08-25T20:06:00Z">
         <w:r>
           <w:rPr>
             <w:i/>
@@ -6757,7 +6453,6 @@
         <w:spacing w:line="240" w:lineRule="auto"/>
       </w:pPr>
       <w:r>
-        <w:lastRenderedPageBreak/>
         <w:t xml:space="preserve">Date of birth: 25.10.1990 </w:t>
       </w:r>
     </w:p>
@@ -6794,7 +6489,7 @@
       <w:pPr>
         <w:spacing w:line="240" w:lineRule="auto"/>
         <w:rPr>
-          <w:ins w:id="278" w:author="Georgios KATSAROS" w:date="2016-08-25T20:06:00Z"/>
+          <w:ins w:id="206" w:author="Georgios KATSAROS" w:date="2016-08-25T20:06:00Z"/>
           <w:b/>
         </w:rPr>
       </w:pPr>
@@ -6802,6 +6497,7 @@
         <w:rPr>
           <w:b/>
         </w:rPr>
+        <w:lastRenderedPageBreak/>
         <w:t>Working address:</w:t>
       </w:r>
     </w:p>
@@ -6809,7 +6505,7 @@
       <w:pPr>
         <w:spacing w:line="240" w:lineRule="auto"/>
         <w:rPr>
-          <w:ins w:id="279" w:author="Georgios KATSAROS" w:date="2016-08-25T20:06:00Z"/>
+          <w:ins w:id="207" w:author="Georgios KATSAROS" w:date="2016-08-25T20:06:00Z"/>
           <w:b/>
         </w:rPr>
       </w:pPr>
@@ -6818,11 +6514,11 @@
       <w:pPr>
         <w:spacing w:line="240" w:lineRule="auto"/>
         <w:rPr>
-          <w:ins w:id="280" w:author="Georgios KATSAROS" w:date="2016-08-25T20:07:00Z"/>
+          <w:ins w:id="208" w:author="Georgios KATSAROS" w:date="2016-08-25T20:07:00Z"/>
           <w:b/>
         </w:rPr>
       </w:pPr>
-      <w:ins w:id="281" w:author="Georgios KATSAROS" w:date="2016-08-25T20:06:00Z">
+      <w:ins w:id="209" w:author="Georgios KATSAROS" w:date="2016-08-25T20:06:00Z">
         <w:r>
           <w:rPr>
             <w:b/>
@@ -6830,7 +6526,7 @@
           <w:t xml:space="preserve">Describe your carreer path in a paragraph in such a way that it comes out that you are the best match for realizing this project </w:t>
         </w:r>
       </w:ins>
-      <w:ins w:id="282" w:author="Georgios KATSAROS" w:date="2016-08-25T20:07:00Z">
+      <w:ins w:id="210" w:author="Georgios KATSAROS" w:date="2016-08-25T20:07:00Z">
         <w:r>
           <w:rPr>
             <w:b/>
@@ -6843,7 +6539,7 @@
       <w:pPr>
         <w:spacing w:line="240" w:lineRule="auto"/>
         <w:rPr>
-          <w:ins w:id="283" w:author="Georgios KATSAROS" w:date="2016-08-25T20:07:00Z"/>
+          <w:ins w:id="211" w:author="Georgios KATSAROS" w:date="2016-08-25T20:07:00Z"/>
           <w:b/>
         </w:rPr>
       </w:pPr>
@@ -6855,7 +6551,7 @@
           <w:b/>
         </w:rPr>
       </w:pPr>
-      <w:ins w:id="284" w:author="Georgios KATSAROS" w:date="2016-08-25T20:07:00Z">
+      <w:ins w:id="212" w:author="Georgios KATSAROS" w:date="2016-08-25T20:07:00Z">
         <w:r>
           <w:rPr>
             <w:b/>
@@ -6962,29 +6658,29 @@
         <w:rPr>
           <w:b/>
         </w:rPr>
+        <w:t>strong quantum measurements</w:t>
+      </w:r>
+      <w:r>
+        <w:t xml:space="preserve">, </w:t>
+      </w:r>
+    </w:p>
+    <w:p>
+      <w:r>
+        <w:t xml:space="preserve"> and conducting </w:t>
+      </w:r>
+      <w:r>
+        <w:rPr>
+          <w:b/>
+        </w:rPr>
+        <w:t>experiments of spin manipulation</w:t>
+      </w:r>
+      <w:r>
+        <w:t>.</w:t>
+      </w:r>
+    </w:p>
+    <w:p>
+      <w:r>
         <w:lastRenderedPageBreak/>
-        <w:t>strong quantum measurements</w:t>
-      </w:r>
-      <w:r>
-        <w:t xml:space="preserve">, </w:t>
-      </w:r>
-    </w:p>
-    <w:p>
-      <w:r>
-        <w:t xml:space="preserve"> and conducting </w:t>
-      </w:r>
-      <w:r>
-        <w:rPr>
-          <w:b/>
-        </w:rPr>
-        <w:t>experiments of spin manipulation</w:t>
-      </w:r>
-      <w:r>
-        <w:t>.</w:t>
-      </w:r>
-    </w:p>
-    <w:p>
-      <w:r>
         <w:t>Strong quantum measurements can be achieved by implementing gate reflectometry in our type of qubit structures. After having state readout solved</w:t>
       </w:r>
       <w:r>
@@ -7170,11 +6866,7 @@
         <w:t xml:space="preserve">. </w:t>
       </w:r>
       <w:r>
-        <w:t xml:space="preserve">Altogether mounted on golden plated copper </w:t>
-      </w:r>
-      <w:r>
-        <w:lastRenderedPageBreak/>
-        <w:t>fork on the dilution fridge insert. Copper wires are coaxial cables providing high frequency connection for spin manipulation and readout. Nanometer gates and ohmic contacts on the sample are connected by wedge wire bonding.</w:t>
+        <w:t>Altogether mounted on golden plated copper fork on the dilution fridge insert. Copper wires are coaxial cables providing high frequency connection for spin manipulation and readout. Nanometer gates and ohmic contacts on the sample are connected by wedge wire bonding.</w:t>
       </w:r>
     </w:p>
     <w:p/>
@@ -7623,52 +7315,49 @@
         <w:t xml:space="preserve">can be reduced to some level by engineering, main hypotheses is that </w:t>
       </w:r>
       <w:r>
-        <w:t xml:space="preserve">quantum capacitance due to </w:t>
-      </w:r>
+        <w:t>quantum capacitance due to a hole tunneling, C</w:t>
+      </w:r>
+      <w:r>
+        <w:rPr>
+          <w:vertAlign w:val="subscript"/>
+        </w:rPr>
+        <w:t>Q</w:t>
+      </w:r>
+      <w:r>
+        <w:rPr>
+          <w:rFonts w:eastAsiaTheme="minorEastAsia"/>
+        </w:rPr>
+        <w:t xml:space="preserve"> is big.</w:t>
+      </w:r>
+      <w:r>
+        <w:t xml:space="preserve"> </w:t>
+      </w:r>
+      <w:r>
+        <w:rPr>
+          <w:rFonts w:eastAsiaTheme="minorEastAsia"/>
+        </w:rPr>
+        <w:t xml:space="preserve">It </w:t>
+      </w:r>
+      <w:r>
+        <w:t>is given by our sample and we expect it to be relatively high because of the following reasons.</w:t>
+      </w:r>
+    </w:p>
+    <w:p>
+      <w:pPr>
+        <w:rPr>
+          <w:i/>
+        </w:rPr>
+      </w:pPr>
+      <w:r>
+        <w:rPr>
+          <w:i/>
+        </w:rPr>
+        <w:t>(This need to be changed according to Csigma)</w:t>
+      </w:r>
+    </w:p>
+    <w:p>
       <w:r>
         <w:lastRenderedPageBreak/>
-        <w:t>a hole tunneling, C</w:t>
-      </w:r>
-      <w:r>
-        <w:rPr>
-          <w:vertAlign w:val="subscript"/>
-        </w:rPr>
-        <w:t>Q</w:t>
-      </w:r>
-      <w:r>
-        <w:rPr>
-          <w:rFonts w:eastAsiaTheme="minorEastAsia"/>
-        </w:rPr>
-        <w:t xml:space="preserve"> is big.</w:t>
-      </w:r>
-      <w:r>
-        <w:t xml:space="preserve"> </w:t>
-      </w:r>
-      <w:r>
-        <w:rPr>
-          <w:rFonts w:eastAsiaTheme="minorEastAsia"/>
-        </w:rPr>
-        <w:t xml:space="preserve">It </w:t>
-      </w:r>
-      <w:r>
-        <w:t>is given by our sample and we expect it to be relatively high because of the following reasons.</w:t>
-      </w:r>
-    </w:p>
-    <w:p>
-      <w:pPr>
-        <w:rPr>
-          <w:i/>
-        </w:rPr>
-      </w:pPr>
-      <w:r>
-        <w:rPr>
-          <w:i/>
-        </w:rPr>
-        <w:t>(This need to be changed according to Csigma)</w:t>
-      </w:r>
-    </w:p>
-    <w:p>
-      <w:r>
         <w:t>C</w:t>
       </w:r>
       <w:r>
@@ -8437,50 +8126,50 @@
         <w:ind w:left="0" w:firstLine="0"/>
       </w:pPr>
       <w:r>
+        <w:t>Research methods</w:t>
+      </w:r>
+    </w:p>
+    <w:p>
+      <w:r>
+        <w:t>Here we are proposing i</w:t>
+      </w:r>
+      <w:r>
+        <w:t>ntegration of two qubit Loss and DiVince</w:t>
+      </w:r>
+      <w:r>
+        <w:t>n</w:t>
+      </w:r>
+      <w:r>
+        <w:t xml:space="preserve">zo’s criteria </w:t>
+      </w:r>
+      <w:r>
+        <w:t xml:space="preserve">in our type of qubit. First is </w:t>
+      </w:r>
+      <w:r>
+        <w:rPr>
+          <w:b/>
+        </w:rPr>
+        <w:t>qubit state (spin) readout</w:t>
+      </w:r>
+      <w:r>
+        <w:t xml:space="preserve">. Other one is </w:t>
+      </w:r>
+      <w:r>
+        <w:rPr>
+          <w:b/>
+        </w:rPr>
+        <w:t>spin state manipulation</w:t>
+      </w:r>
+      <w:r>
+        <w:t xml:space="preserve">. </w:t>
+      </w:r>
+    </w:p>
+    <w:p>
+      <w:pPr>
+        <w:pStyle w:val="Heading3"/>
+      </w:pPr>
+      <w:r>
         <w:lastRenderedPageBreak/>
-        <w:t>Research methods</w:t>
-      </w:r>
-    </w:p>
-    <w:p>
-      <w:r>
-        <w:t>Here we are proposing i</w:t>
-      </w:r>
-      <w:r>
-        <w:t>ntegration of two qubit Loss and DiVince</w:t>
-      </w:r>
-      <w:r>
-        <w:t>n</w:t>
-      </w:r>
-      <w:r>
-        <w:t xml:space="preserve">zo’s criteria </w:t>
-      </w:r>
-      <w:r>
-        <w:t xml:space="preserve">in our type of qubit. First is </w:t>
-      </w:r>
-      <w:r>
-        <w:rPr>
-          <w:b/>
-        </w:rPr>
-        <w:t>qubit state (spin) readout</w:t>
-      </w:r>
-      <w:r>
-        <w:t xml:space="preserve">. Other one is </w:t>
-      </w:r>
-      <w:r>
-        <w:rPr>
-          <w:b/>
-        </w:rPr>
-        <w:t>spin state manipulation</w:t>
-      </w:r>
-      <w:r>
-        <w:t xml:space="preserve">. </w:t>
-      </w:r>
-    </w:p>
-    <w:p>
-      <w:pPr>
-        <w:pStyle w:val="Heading3"/>
-      </w:pPr>
-      <w:r>
         <w:t>Qubit state readout:</w:t>
       </w:r>
     </w:p>
@@ -8943,7 +8632,6 @@
         <w:rPr>
           <w:rFonts w:eastAsiaTheme="minorEastAsia"/>
         </w:rPr>
-        <w:lastRenderedPageBreak/>
         <w:t>and ᵠ(</w:t>
       </w:r>
       <w:r>
@@ -9045,6 +8733,7 @@
     </w:p>
     <w:p>
       <w:r>
+        <w:lastRenderedPageBreak/>
         <w:t xml:space="preserve">Putting resonant circuit with incorporated device instead of </w:t>
       </w:r>
       <w:r>
@@ -9558,17 +9247,17 @@
         <w:t>3</w:t>
       </w:r>
       <w:r>
-        <w:t xml:space="preserve">. Each of this </w:t>
+        <w:t>. Each of this inductors will be wire bonded to fi</w:t>
+      </w:r>
+      <w:r>
+        <w:t>nger like gates, as shown in Fig 2</w:t>
+      </w:r>
+      <w:r>
+        <w:t xml:space="preserve">. Here is an example for nanowire, double quantum dot based qubit.  Gates LP (left plunger) and RP (right plunger) are capacitively coupled </w:t>
       </w:r>
       <w:r>
         <w:lastRenderedPageBreak/>
-        <w:t>inductors will be wire bonded to fi</w:t>
-      </w:r>
-      <w:r>
-        <w:t>nger like gates, as shown in Fig 2</w:t>
-      </w:r>
-      <w:r>
-        <w:t>. Here is an example for nanowire, double quantum dot based qubit.  Gates LP (left plunger) and RP (right plunger) are capacitively coupled to the left and right quantum dot respectively. When electron undergo tunneling between the dots there is an onset of quantum capacitance, changing overall capacitance seen by the resonant circuit, which changes resonance frequency (according to expression for f</w:t>
+        <w:t>to the left and right quantum dot respectively. When electron undergo tunneling between the dots there is an onset of quantum capacitance, changing overall capacitance seen by the resonant circuit, which changes resonance frequency (according to expression for f</w:t>
       </w:r>
       <w:r>
         <w:rPr>
@@ -9823,7 +9512,7 @@
         <w:rPr>
           <w:i/>
           <w:lang w:val="de-AT"/>
-          <w:rPrChange w:id="285" w:author="Georgios KATSAROS" w:date="2016-08-20T13:33:00Z">
+          <w:rPrChange w:id="213" w:author="Georgios KATSAROS" w:date="2016-08-20T13:33:00Z">
             <w:rPr>
               <w:i/>
             </w:rPr>
@@ -9833,7 +9522,7 @@
       <w:r>
         <w:rPr>
           <w:lang w:val="de-AT"/>
-          <w:rPrChange w:id="286" w:author="Georgios KATSAROS" w:date="2016-08-20T13:33:00Z">
+          <w:rPrChange w:id="214" w:author="Georgios KATSAROS" w:date="2016-08-20T13:33:00Z">
             <w:rPr/>
           </w:rPrChange>
         </w:rPr>
@@ -9843,7 +9532,7 @@
         <w:rPr>
           <w:i/>
           <w:lang w:val="de-AT"/>
-          <w:rPrChange w:id="287" w:author="Georgios KATSAROS" w:date="2016-08-20T13:33:00Z">
+          <w:rPrChange w:id="215" w:author="Georgios KATSAROS" w:date="2016-08-20T13:33:00Z">
             <w:rPr>
               <w:i/>
             </w:rPr>
@@ -9854,7 +9543,7 @@
       <w:r>
         <w:rPr>
           <w:lang w:val="de-AT"/>
-          <w:rPrChange w:id="288" w:author="Georgios KATSAROS" w:date="2016-08-20T13:33:00Z">
+          <w:rPrChange w:id="216" w:author="Georgios KATSAROS" w:date="2016-08-20T13:33:00Z">
             <w:rPr/>
           </w:rPrChange>
         </w:rPr>
@@ -9864,7 +9553,7 @@
         <w:rPr>
           <w:b/>
           <w:lang w:val="de-AT"/>
-          <w:rPrChange w:id="289" w:author="Georgios KATSAROS" w:date="2016-08-20T13:33:00Z">
+          <w:rPrChange w:id="217" w:author="Georgios KATSAROS" w:date="2016-08-20T13:33:00Z">
             <w:rPr>
               <w:b/>
             </w:rPr>
@@ -9878,7 +9567,7 @@
           <w:color w:val="333333"/>
           <w:shd w:val="clear" w:color="auto" w:fill="FFFFFF"/>
           <w:lang w:val="de-AT"/>
-          <w:rPrChange w:id="290" w:author="Georgios KATSAROS" w:date="2016-08-20T13:33:00Z">
+          <w:rPrChange w:id="218" w:author="Georgios KATSAROS" w:date="2016-08-20T13:33:00Z">
             <w:rPr>
               <w:rFonts w:ascii="Arial" w:hAnsi="Arial" w:cs="Arial"/>
               <w:color w:val="333333"/>
@@ -9891,7 +9580,7 @@
       <w:r>
         <w:rPr>
           <w:lang w:val="de-AT"/>
-          <w:rPrChange w:id="291" w:author="Georgios KATSAROS" w:date="2016-08-20T13:33:00Z">
+          <w:rPrChange w:id="219" w:author="Georgios KATSAROS" w:date="2016-08-20T13:33:00Z">
             <w:rPr/>
           </w:rPrChange>
         </w:rPr>
@@ -10388,7 +10077,7 @@
         <w:rPr>
           <w:i/>
           <w:lang w:val="de-AT"/>
-          <w:rPrChange w:id="292" w:author="Georgios KATSAROS" w:date="2016-08-20T13:33:00Z">
+          <w:rPrChange w:id="220" w:author="Georgios KATSAROS" w:date="2016-08-20T13:33:00Z">
             <w:rPr>
               <w:i/>
             </w:rPr>
@@ -10405,7 +10094,7 @@
         <w:rPr>
           <w:shd w:val="clear" w:color="auto" w:fill="FFFFFF"/>
           <w:lang w:val="de-AT"/>
-          <w:rPrChange w:id="293" w:author="Georgios KATSAROS" w:date="2016-08-20T13:33:00Z">
+          <w:rPrChange w:id="221" w:author="Georgios KATSAROS" w:date="2016-08-20T13:33:00Z">
             <w:rPr>
               <w:shd w:val="clear" w:color="auto" w:fill="FFFFFF"/>
             </w:rPr>
@@ -10416,7 +10105,7 @@
       <w:r>
         <w:rPr>
           <w:lang w:val="de-AT"/>
-          <w:rPrChange w:id="294" w:author="Georgios KATSAROS" w:date="2016-08-20T13:33:00Z">
+          <w:rPrChange w:id="222" w:author="Georgios KATSAROS" w:date="2016-08-20T13:33:00Z">
             <w:rPr/>
           </w:rPrChange>
         </w:rPr>
@@ -10428,7 +10117,7 @@
       <w:r>
         <w:rPr>
           <w:lang w:val="de-AT"/>
-          <w:rPrChange w:id="295" w:author="Georgios KATSAROS" w:date="2016-08-20T13:33:00Z">
+          <w:rPrChange w:id="223" w:author="Georgios KATSAROS" w:date="2016-08-20T13:33:00Z">
             <w:rPr/>
           </w:rPrChange>
         </w:rPr>
@@ -10441,7 +10130,7 @@
         <w:rPr>
           <w:i/>
           <w:lang w:val="de-AT"/>
-          <w:rPrChange w:id="296" w:author="Georgios KATSAROS" w:date="2016-08-20T13:33:00Z">
+          <w:rPrChange w:id="224" w:author="Georgios KATSAROS" w:date="2016-08-20T13:33:00Z">
             <w:rPr>
               <w:i/>
             </w:rPr>
@@ -10459,7 +10148,7 @@
         <w:rPr>
           <w:i/>
           <w:lang w:val="de-AT"/>
-          <w:rPrChange w:id="297" w:author="Georgios KATSAROS" w:date="2016-08-20T13:33:00Z">
+          <w:rPrChange w:id="225" w:author="Georgios KATSAROS" w:date="2016-08-20T13:33:00Z">
             <w:rPr>
               <w:i/>
             </w:rPr>
@@ -10483,7 +10172,7 @@
         <w:rPr>
           <w:shd w:val="clear" w:color="auto" w:fill="FFFFFF"/>
           <w:lang w:val="de-AT"/>
-          <w:rPrChange w:id="298" w:author="Georgios KATSAROS" w:date="2016-08-20T13:33:00Z">
+          <w:rPrChange w:id="226" w:author="Georgios KATSAROS" w:date="2016-08-20T13:33:00Z">
             <w:rPr>
               <w:shd w:val="clear" w:color="auto" w:fill="FFFFFF"/>
             </w:rPr>
@@ -10521,7 +10210,7 @@
         <w:rPr>
           <w:shd w:val="clear" w:color="auto" w:fill="FFFFFF"/>
           <w:lang w:val="de-AT"/>
-          <w:rPrChange w:id="299" w:author="Georgios KATSAROS" w:date="2016-08-20T13:33:00Z">
+          <w:rPrChange w:id="227" w:author="Georgios KATSAROS" w:date="2016-08-20T13:33:00Z">
             <w:rPr>
               <w:shd w:val="clear" w:color="auto" w:fill="FFFFFF"/>
             </w:rPr>
@@ -10532,7 +10221,7 @@
       <w:r>
         <w:rPr>
           <w:lang w:val="de-AT"/>
-          <w:rPrChange w:id="300" w:author="Georgios KATSAROS" w:date="2016-08-20T13:33:00Z">
+          <w:rPrChange w:id="228" w:author="Georgios KATSAROS" w:date="2016-08-20T13:33:00Z">
             <w:rPr/>
           </w:rPrChange>
         </w:rPr>
@@ -10542,7 +10231,7 @@
         <w:rPr>
           <w:i/>
           <w:lang w:val="de-AT"/>
-          <w:rPrChange w:id="301" w:author="Georgios KATSAROS" w:date="2016-08-20T13:33:00Z">
+          <w:rPrChange w:id="229" w:author="Georgios KATSAROS" w:date="2016-08-20T13:33:00Z">
             <w:rPr>
               <w:i/>
             </w:rPr>
@@ -10717,7 +10406,6 @@
         </w:rPr>
       </w:pPr>
       <w:r>
-        <w:lastRenderedPageBreak/>
         <w:t xml:space="preserve"> C. Fasth et al., </w:t>
       </w:r>
       <w:r>
@@ -10797,6 +10485,7 @@
         </w:rPr>
       </w:pPr>
       <w:r>
+        <w:lastRenderedPageBreak/>
         <w:t xml:space="preserve"> </w:t>
       </w:r>
       <w:hyperlink r:id="rId34" w:anchor="auth-1" w:history="1">
@@ -14516,7 +14205,7 @@
 </file>
 
 <file path=customXml/itemProps1.xml><?xml version="1.0" encoding="utf-8"?>
-<ds:datastoreItem xmlns:ds="http://schemas.openxmlformats.org/officeDocument/2006/customXml" ds:itemID="{786D6840-F56B-4570-9518-03CE856C5570}">
+<ds:datastoreItem xmlns:ds="http://schemas.openxmlformats.org/officeDocument/2006/customXml" ds:itemID="{43D1222F-756A-4F7E-A2E8-0670EAC86AAF}">
   <ds:schemaRefs>
     <ds:schemaRef ds:uri="http://schemas.openxmlformats.org/officeDocument/2006/bibliography"/>
   </ds:schemaRefs>

</xml_diff>

<commit_message>
"Measuring the spin dephasing time T2*" - modified
</commit_message>
<xml_diff>
--- a/Project description_Part2_modG.docx
+++ b/Project description_Part2_modG.docx
@@ -2290,420 +2290,389 @@
       </w:r>
     </w:p>
     <w:p>
-      <w:pPr>
-        <w:rPr>
-          <w:i/>
-        </w:rPr>
-      </w:pPr>
-      <w:r>
-        <w:rPr>
-          <w:i/>
-        </w:rPr>
-        <w:t>(Here it is maybe possible to put in Qucs simulation using circuit model similar to Natalia but adopted for gate reflectometry, to see how the quality factor of reflection parameter is changing with L and C.</w:t>
+      <w:r>
+        <w:t>From the equation for ∆</w:t>
+      </w:r>
+      <w:r>
+        <w:rPr>
+          <w:rFonts w:ascii="Gulim" w:eastAsia="Gulim" w:hAnsi="Gulim" w:hint="eastAsia"/>
+        </w:rPr>
+        <w:t>φ</w:t>
+      </w:r>
+      <w:r>
+        <w:t>, i</w:t>
+      </w:r>
+      <w:r>
+        <w:t xml:space="preserve">t seems that the </w:t>
+      </w:r>
+      <w:r>
+        <w:t xml:space="preserve">strategy </w:t>
+      </w:r>
+      <w:r>
+        <w:t xml:space="preserve">for getting </w:t>
+      </w:r>
+      <w:r>
+        <w:t xml:space="preserve">a </w:t>
+      </w:r>
+      <w:r>
+        <w:t>sensitive gate reflectometry</w:t>
+      </w:r>
+      <w:r>
+        <w:t xml:space="preserve"> setup </w:t>
+      </w:r>
+      <w:r>
+        <w:t>involves two things. F</w:t>
+      </w:r>
+      <w:r>
+        <w:t xml:space="preserve">irstly to reduce </w:t>
+      </w:r>
+      <w:r>
+        <w:t xml:space="preserve">the </w:t>
+      </w:r>
+      <w:r>
+        <w:t>parasitic capacitance as much as possib</w:t>
+      </w:r>
+      <w:r>
+        <w:t>le by engineering the sampl</w:t>
+      </w:r>
+      <w:r>
+        <w:t>e holder</w:t>
+      </w:r>
+      <w:r>
+        <w:t>. Secondly, to tune</w:t>
+      </w:r>
+      <w:r>
+        <w:t xml:space="preserve"> the reflectometry</w:t>
+      </w:r>
+      <w:r>
+        <w:t xml:space="preserve"> to the good matching condition by changing the </w:t>
+      </w:r>
+      <w:r>
+        <w:lastRenderedPageBreak/>
+        <w:t>inductor values in the resonant circuit</w:t>
+      </w:r>
+      <w:r>
+        <w:t>. Explanation why the good matching condition is wanted can be found at the end of the “State of the art” chapter.</w:t>
+      </w:r>
+      <w:r>
+        <w:t xml:space="preserve"> </w:t>
       </w:r>
       <w:ins w:id="12" w:author="Georgios KATSAROS" w:date="2016-08-24T22:28:00Z">
         <w:r>
-          <w:rPr>
-            <w:i/>
-          </w:rPr>
-          <w:t>Nice Idea</w:t>
+          <w:t>(</w:t>
         </w:r>
       </w:ins>
-      <w:r>
-        <w:rPr>
-          <w:i/>
-        </w:rPr>
-        <w:t xml:space="preserve">) </w:t>
+      <w:ins w:id="13" w:author="Georgios KATSAROS" w:date="2016-08-25T10:26:00Z">
+        <w:r>
+          <w:t>should we speak about the quality factor of the dip?)</w:t>
+        </w:r>
+      </w:ins>
+      <w:r>
+        <w:t>.</w:t>
+      </w:r>
+    </w:p>
+    <w:p>
+      <w:pPr>
+        <w:rPr>
+          <w:rFonts w:eastAsiaTheme="minorEastAsia"/>
+        </w:rPr>
+      </w:pPr>
+      <w:r>
+        <w:rPr>
+          <w:b/>
+        </w:rPr>
+        <w:t xml:space="preserve">The </w:t>
+      </w:r>
+      <w:r>
+        <w:rPr>
+          <w:b/>
+        </w:rPr>
+        <w:t xml:space="preserve">first generation of the gate reflectometry setup </w:t>
+      </w:r>
+      <w:r>
+        <w:rPr>
+          <w:b/>
+        </w:rPr>
+        <w:t>will emerge from the s</w:t>
+      </w:r>
+      <w:r>
+        <w:rPr>
+          <w:b/>
+        </w:rPr>
+        <w:t>econd generation of the ohmic reflectometry</w:t>
+      </w:r>
+      <w:r>
+        <w:t xml:space="preserve"> by </w:t>
+      </w:r>
+      <w:r>
+        <w:rPr>
+          <w:b/>
+        </w:rPr>
+        <w:t>changing inductor value</w:t>
+      </w:r>
+      <w:r>
+        <w:rPr>
+          <w:b/>
+        </w:rPr>
+        <w:t>s</w:t>
+      </w:r>
+      <w:r>
+        <w:t xml:space="preserve"> and by trying inductors of </w:t>
+      </w:r>
+      <w:r>
+        <w:t xml:space="preserve">different </w:t>
+      </w:r>
+      <w:r>
+        <w:t xml:space="preserve">core material and size in order to reduce inductor losses.  </w:t>
+      </w:r>
+    </w:p>
+    <w:p>
+      <w:pPr>
+        <w:rPr>
+          <w:del w:id="14" w:author="Georgios KATSAROS" w:date="2016-08-25T10:29:00Z"/>
+        </w:rPr>
+      </w:pPr>
+    </w:p>
+    <w:p>
+      <w:pPr>
+        <w:pStyle w:val="Heading4"/>
+      </w:pPr>
+      <w:r>
+        <w:t xml:space="preserve">Optimizing </w:t>
+      </w:r>
+      <w:r>
+        <w:t xml:space="preserve">the </w:t>
+      </w:r>
+      <w:r>
+        <w:t>gate reflectometry:</w:t>
+      </w:r>
+    </w:p>
+    <w:p>
+      <w:r>
+        <w:t xml:space="preserve">There are several sources </w:t>
+      </w:r>
+      <w:r>
+        <w:t>for</w:t>
+      </w:r>
+      <w:r>
+        <w:t xml:space="preserve"> signal loss in </w:t>
+      </w:r>
+      <w:r>
+        <w:t xml:space="preserve">a </w:t>
+      </w:r>
+      <w:r>
+        <w:t xml:space="preserve">gate reflectometry system: inductor losses, PCB dielectric losses, losses in PCB RF transmission lines, losses caused by the </w:t>
+      </w:r>
+      <w:r>
+        <w:t xml:space="preserve">geometric </w:t>
+      </w:r>
+      <w:r>
+        <w:t>parasitic capacitance [12]</w:t>
+      </w:r>
+      <w:r>
+        <w:t>.</w:t>
+      </w:r>
+      <w:r>
+        <w:t xml:space="preserve"> </w:t>
+      </w:r>
+    </w:p>
+    <w:p>
+      <w:r>
+        <w:t>The inductor losses come from the dissipation on the ohmic resistance of the wire wound and core losses due to hysteresis of the core magnetization curve and dissipation caused by eddy currents. The overall loss can be represented by adding next to the inductor a series resistance</w:t>
+      </w:r>
+      <w:r>
+        <w:t xml:space="preserve"> – equivalent series resistance.</w:t>
+      </w:r>
+      <w:r>
+        <w:t xml:space="preserve"> Inductors with air core have smaller core losses but for achieving high inductor values they need to have more wounds and they are bigger, lowering their self – resonant frequency and increasing wire resistance. As a part of this work, </w:t>
+      </w:r>
+      <w:r>
+        <w:rPr>
+          <w:b/>
+        </w:rPr>
+        <w:t xml:space="preserve">examination of the inductor influence </w:t>
+      </w:r>
+      <w:r>
+        <w:t>on the gate reflectometry sensitivity</w:t>
+      </w:r>
+      <w:r>
+        <w:t xml:space="preserve"> regarding the core material and the inductance value will be conducted.   </w:t>
+      </w:r>
+    </w:p>
+    <w:p>
+      <w:r>
+        <w:t xml:space="preserve">For </w:t>
+      </w:r>
+      <w:r>
+        <w:rPr>
+          <w:b/>
+        </w:rPr>
+        <w:t>minimization of the geometric parasitic capacitance</w:t>
+      </w:r>
+      <w:r>
+        <w:t xml:space="preserve"> coming from the coupling of the PCB RF lines and bonding pads to the ground plane</w:t>
+      </w:r>
+      <w:r>
+        <w:t>s</w:t>
+      </w:r>
+      <w:r>
+        <w:t xml:space="preserve">, Sonnet software can be used. </w:t>
+      </w:r>
+      <w:r>
+        <w:t xml:space="preserve">Simulation of PCB RF lines and </w:t>
+      </w:r>
+      <w:r>
+        <w:t>bonding pad</w:t>
+      </w:r>
+      <w:r>
+        <w:t xml:space="preserve">s geometric capacitance in respect to their dimensions, routing configuration and PCB dielectric will be simulated. </w:t>
+      </w:r>
+    </w:p>
+    <w:p>
+      <w:r>
+        <w:t>Losses in the PCB dielectric will be addressed by using dielectric with lower dielectric loss then currently used FR4, e.g. some of the Rogers Corporation laminates.</w:t>
+      </w:r>
+    </w:p>
+    <w:p>
+      <w:r>
+        <w:t xml:space="preserve">The </w:t>
+      </w:r>
+      <w:r>
+        <w:t>RF lines transm</w:t>
+      </w:r>
+      <w:r>
+        <w:t>ission losses</w:t>
+      </w:r>
+      <w:r>
+        <w:t xml:space="preserve"> come probably</w:t>
+      </w:r>
+      <w:r>
+        <w:t xml:space="preserve"> from the unwanted reflections due to </w:t>
+      </w:r>
+      <w:r>
+        <w:t xml:space="preserve">the </w:t>
+      </w:r>
+      <w:r>
+        <w:t xml:space="preserve">transmission line routing and splitting </w:t>
+      </w:r>
+      <w:r>
+        <w:t>needed to connect</w:t>
+      </w:r>
+      <w:r>
+        <w:t xml:space="preserve"> more reflectometry readout circuit</w:t>
+      </w:r>
+      <w:r>
+        <w:t>s</w:t>
+      </w:r>
+      <w:r>
+        <w:t xml:space="preserve"> – frequency multiplexing. This assumption should be tested and </w:t>
+      </w:r>
+      <w:r>
+        <w:t xml:space="preserve">the </w:t>
+      </w:r>
+      <w:r>
+        <w:rPr>
+          <w:b/>
+        </w:rPr>
+        <w:t>optimum configuration of the PCB RF lines</w:t>
+      </w:r>
+      <w:r>
+        <w:t xml:space="preserve"> could be achieved </w:t>
+      </w:r>
+      <w:r>
+        <w:t xml:space="preserve">by </w:t>
+      </w:r>
+      <w:r>
+        <w:t xml:space="preserve">using </w:t>
+      </w:r>
+      <w:r>
+        <w:t xml:space="preserve">the </w:t>
+      </w:r>
+      <w:r>
+        <w:t xml:space="preserve">Sonnet software for simulating </w:t>
+      </w:r>
+      <w:r>
+        <w:t xml:space="preserve">the </w:t>
+      </w:r>
+      <w:r>
+        <w:t>RF line scattering parameters.</w:t>
+      </w:r>
+    </w:p>
+    <w:p>
+      <w:pPr>
+        <w:pStyle w:val="Heading4"/>
+        <w:rPr>
+          <w:ins w:id="15" w:author="Georgios KATSAROS" w:date="2016-08-25T10:37:00Z"/>
+        </w:rPr>
+      </w:pPr>
+      <w:r>
+        <w:t xml:space="preserve">Measuring </w:t>
+      </w:r>
+      <w:r>
+        <w:t xml:space="preserve">the </w:t>
+      </w:r>
+      <w:r>
+        <w:t>spin relaxation time T</w:t>
+      </w:r>
+      <w:r>
+        <w:rPr>
+          <w:vertAlign w:val="subscript"/>
+        </w:rPr>
+        <w:t>1</w:t>
+      </w:r>
+      <w:r>
+        <w:t xml:space="preserve"> </w:t>
+      </w:r>
+    </w:p>
+    <w:p>
+      <w:r>
+        <w:t>O</w:t>
+      </w:r>
+      <w:r>
+        <w:t>nce the gate reflectometry setup will be properly working</w:t>
+      </w:r>
+      <w:r>
+        <w:t>,</w:t>
+      </w:r>
+      <w:r>
+        <w:t xml:space="preserve"> I will focus on performing spin manipulation experiments. During my PhD I will focus on the </w:t>
+      </w:r>
+      <w:r>
+        <w:t>Loss-Divincenzo</w:t>
+      </w:r>
+      <w:r>
+        <w:t xml:space="preserve"> spin qubit in a double dot device.</w:t>
+      </w:r>
+      <w:r>
+        <w:t xml:space="preserve"> </w:t>
       </w:r>
     </w:p>
     <w:p>
       <w:r>
         <w:lastRenderedPageBreak/>
-        <w:t>From the equation for ∆</w:t>
-      </w:r>
-      <w:r>
-        <w:rPr>
-          <w:rFonts w:ascii="Gulim" w:eastAsia="Gulim" w:hAnsi="Gulim" w:hint="eastAsia"/>
-        </w:rPr>
-        <w:t>φ</w:t>
-      </w:r>
-      <w:r>
-        <w:t>, i</w:t>
-      </w:r>
-      <w:r>
-        <w:t xml:space="preserve">t seems that the </w:t>
-      </w:r>
-      <w:r>
-        <w:t xml:space="preserve">strategy </w:t>
-      </w:r>
-      <w:r>
-        <w:t xml:space="preserve">for getting </w:t>
-      </w:r>
-      <w:r>
-        <w:t xml:space="preserve">a </w:t>
-      </w:r>
-      <w:r>
-        <w:t>sensitive gate reflectometry</w:t>
-      </w:r>
-      <w:r>
-        <w:t xml:space="preserve"> setup </w:t>
-      </w:r>
-      <w:r>
-        <w:t>involves two things. F</w:t>
-      </w:r>
-      <w:r>
-        <w:t xml:space="preserve">irstly to reduce </w:t>
+        <w:t xml:space="preserve">For measuring </w:t>
       </w:r>
       <w:r>
         <w:t xml:space="preserve">the </w:t>
       </w:r>
       <w:r>
-        <w:t>parasitic capacitance as much as possib</w:t>
-      </w:r>
-      <w:r>
-        <w:t>le by engineering the sampl</w:t>
-      </w:r>
-      <w:r>
-        <w:t>e holder</w:t>
-      </w:r>
-      <w:r>
-        <w:t>. Secondly, to tune</w:t>
-      </w:r>
-      <w:r>
-        <w:t xml:space="preserve"> the reflectometry</w:t>
-      </w:r>
-      <w:r>
-        <w:t xml:space="preserve"> to the good matching condition by changing the inductor values in the resonant circuit</w:t>
-      </w:r>
-      <w:r>
-        <w:t>. Explanation why the good matching condition is wanted can be found at the end of the “State of the art” chapter.</w:t>
-      </w:r>
-      <w:r>
-        <w:t xml:space="preserve"> </w:t>
-      </w:r>
-      <w:ins w:id="13" w:author="Georgios KATSAROS" w:date="2016-08-24T22:28:00Z">
-        <w:r>
-          <w:t>(</w:t>
-        </w:r>
-      </w:ins>
-      <w:ins w:id="14" w:author="Georgios KATSAROS" w:date="2016-08-25T10:26:00Z">
-        <w:r>
-          <w:t>should we speak about the quality factor of the dip?)</w:t>
-        </w:r>
-      </w:ins>
-      <w:r>
-        <w:t>.</w:t>
-      </w:r>
-    </w:p>
-    <w:p>
-      <w:pPr>
-        <w:rPr>
-          <w:rFonts w:eastAsiaTheme="minorEastAsia"/>
-        </w:rPr>
-      </w:pPr>
-      <w:r>
-        <w:rPr>
-          <w:b/>
-        </w:rPr>
-        <w:t xml:space="preserve">The </w:t>
-      </w:r>
-      <w:r>
-        <w:rPr>
-          <w:b/>
-        </w:rPr>
-        <w:t xml:space="preserve">first generation of the gate reflectometry setup </w:t>
-      </w:r>
-      <w:r>
-        <w:rPr>
-          <w:b/>
-        </w:rPr>
-        <w:t>will emerge from the s</w:t>
-      </w:r>
-      <w:r>
-        <w:rPr>
-          <w:b/>
-        </w:rPr>
-        <w:t>econd generation of the ohmic reflectometry</w:t>
-      </w:r>
-      <w:r>
-        <w:t xml:space="preserve"> by </w:t>
-      </w:r>
-      <w:r>
-        <w:rPr>
-          <w:b/>
-        </w:rPr>
-        <w:t>changing inductor value</w:t>
-      </w:r>
-      <w:r>
-        <w:rPr>
-          <w:b/>
-        </w:rPr>
-        <w:t>s</w:t>
-      </w:r>
-      <w:r>
-        <w:t xml:space="preserve"> and by trying inductors of </w:t>
-      </w:r>
-      <w:r>
-        <w:t xml:space="preserve">different </w:t>
-      </w:r>
-      <w:r>
-        <w:t xml:space="preserve">core material and size in order to reduce inductor losses.  </w:t>
-      </w:r>
-    </w:p>
-    <w:p>
-      <w:pPr>
-        <w:rPr>
-          <w:del w:id="15" w:author="Georgios KATSAROS" w:date="2016-08-25T10:29:00Z"/>
-        </w:rPr>
-      </w:pPr>
-    </w:p>
-    <w:p>
-      <w:pPr>
-        <w:pStyle w:val="Heading4"/>
-      </w:pPr>
-      <w:r>
-        <w:t xml:space="preserve">Optimizing </w:t>
-      </w:r>
-      <w:r>
-        <w:t xml:space="preserve">the </w:t>
-      </w:r>
-      <w:r>
-        <w:t>gate reflectometry:</w:t>
-      </w:r>
-    </w:p>
-    <w:p>
-      <w:r>
-        <w:t xml:space="preserve">There are several sources </w:t>
-      </w:r>
-      <w:r>
-        <w:t>for</w:t>
-      </w:r>
-      <w:r>
-        <w:t xml:space="preserve"> signal loss in </w:t>
-      </w:r>
-      <w:r>
-        <w:t xml:space="preserve">a </w:t>
-      </w:r>
-      <w:r>
-        <w:t xml:space="preserve">gate reflectometry system: inductor losses, PCB dielectric losses, losses in PCB RF transmission lines, losses caused by the </w:t>
-      </w:r>
-      <w:r>
-        <w:t xml:space="preserve">geometric </w:t>
-      </w:r>
-      <w:r>
-        <w:t>parasitic capacitance [12]</w:t>
-      </w:r>
-      <w:r>
-        <w:t>.</w:t>
-      </w:r>
-      <w:r>
-        <w:t xml:space="preserve"> </w:t>
-      </w:r>
-      <w:ins w:id="16" w:author="Georgios KATSAROS" w:date="2016-08-25T10:54:00Z">
-        <w:r>
-          <w:t>(you should follow bellow the same order)</w:t>
-        </w:r>
-      </w:ins>
-    </w:p>
-    <w:p>
-      <w:r>
-        <w:t>The inductor losses come from the dissipation on the ohmic resistance of the wire wound and core losses due to hysteresis of the core magnetization curve and dissipation caused by eddy currents. The overall loss can be represented by adding next to the inductor a series resistance</w:t>
-      </w:r>
-      <w:r>
-        <w:t xml:space="preserve"> – equivalent series resistance.</w:t>
-      </w:r>
-      <w:r>
-        <w:t xml:space="preserve"> Inductors with air core have smaller core losses but for achieving high inductor values they need to have more wounds and they are bigger, lowering their self – resonant frequency and increasing wire resistance. As a part of this work, </w:t>
-      </w:r>
-      <w:r>
-        <w:rPr>
-          <w:b/>
-        </w:rPr>
-        <w:t xml:space="preserve">examination of the inductor influence </w:t>
-      </w:r>
-      <w:r>
-        <w:t>on the gate reflectometry sensitivity</w:t>
-      </w:r>
-      <w:r>
-        <w:t xml:space="preserve"> regarding the core material and the inductance value will be conducted.   </w:t>
-      </w:r>
-    </w:p>
-    <w:p>
-      <w:r>
-        <w:t xml:space="preserve">For </w:t>
-      </w:r>
-      <w:r>
-        <w:rPr>
-          <w:b/>
-        </w:rPr>
-        <w:t>minimization of the geometric parasitic capacitance</w:t>
-      </w:r>
-      <w:r>
-        <w:t xml:space="preserve"> coming from the coupling of the PCB RF lines and bonding pads to the ground plane</w:t>
-      </w:r>
-      <w:r>
-        <w:t>s</w:t>
-      </w:r>
-      <w:r>
-        <w:t xml:space="preserve">, Sonnet software can be used. </w:t>
-      </w:r>
-      <w:r>
-        <w:t xml:space="preserve">Simulation of PCB RF lines and </w:t>
-      </w:r>
-      <w:r>
-        <w:t>bonding pad</w:t>
-      </w:r>
-      <w:r>
-        <w:t xml:space="preserve">s geometric capacitance in respect to their dimensions, routing configuration and PCB dielectric will be simulated. </w:t>
-      </w:r>
-    </w:p>
-    <w:p>
-      <w:r>
-        <w:t>Losses in the PCB dielectric will be addressed by using dielectric with lower dielectric loss then currently used FR4, e.g. some of the Rogers Corporation laminates.</w:t>
-      </w:r>
-    </w:p>
-    <w:p>
-      <w:r>
-        <w:t xml:space="preserve">The </w:t>
-      </w:r>
-      <w:r>
-        <w:t>RF lines transm</w:t>
-      </w:r>
-      <w:r>
-        <w:t>ission losses</w:t>
-      </w:r>
-      <w:r>
-        <w:t xml:space="preserve"> come probably</w:t>
-      </w:r>
-      <w:r>
-        <w:t xml:space="preserve"> from the unwanted reflections due to </w:t>
-      </w:r>
-      <w:r>
-        <w:t xml:space="preserve">the </w:t>
-      </w:r>
-      <w:r>
-        <w:t xml:space="preserve">transmission line routing and splitting </w:t>
-      </w:r>
-      <w:r>
-        <w:t>needed to connect</w:t>
-      </w:r>
-      <w:r>
-        <w:t xml:space="preserve"> more reflectometry readout circuit</w:t>
-      </w:r>
-      <w:r>
-        <w:t>s</w:t>
-      </w:r>
-      <w:r>
-        <w:t xml:space="preserve"> – frequency multiplexing. This assumption should be tested and </w:t>
-      </w:r>
-      <w:r>
-        <w:t xml:space="preserve">the </w:t>
-      </w:r>
-      <w:r>
-        <w:rPr>
-          <w:b/>
-        </w:rPr>
-        <w:t>optimum configuration of the PCB RF lines</w:t>
-      </w:r>
-      <w:r>
-        <w:t xml:space="preserve"> could be achieved </w:t>
-      </w:r>
-      <w:r>
-        <w:t xml:space="preserve">by </w:t>
-      </w:r>
-      <w:r>
-        <w:t xml:space="preserve">using </w:t>
-      </w:r>
-      <w:r>
-        <w:t xml:space="preserve">the </w:t>
-      </w:r>
-      <w:r>
-        <w:t xml:space="preserve">Sonnet software for simulating </w:t>
-      </w:r>
-      <w:r>
-        <w:t xml:space="preserve">the </w:t>
-      </w:r>
-      <w:r>
-        <w:t>RF line scattering parameters.</w:t>
-      </w:r>
-    </w:p>
-    <w:p>
-      <w:pPr>
-        <w:pStyle w:val="Heading4"/>
-        <w:rPr>
-          <w:ins w:id="17" w:author="Georgios KATSAROS" w:date="2016-08-25T10:37:00Z"/>
-        </w:rPr>
-      </w:pPr>
-      <w:r>
-        <w:lastRenderedPageBreak/>
-        <w:t xml:space="preserve">Measuring </w:t>
-      </w:r>
-      <w:r>
-        <w:t xml:space="preserve">the </w:t>
-      </w:r>
-      <w:r>
-        <w:t>spin relaxation time T</w:t>
-      </w:r>
-      <w:r>
-        <w:rPr>
-          <w:vertAlign w:val="subscript"/>
-        </w:rPr>
-        <w:t>1</w:t>
-      </w:r>
-      <w:r>
-        <w:t xml:space="preserve"> </w:t>
-      </w:r>
-    </w:p>
-    <w:p>
-      <w:r>
-        <w:t>O</w:t>
-      </w:r>
-      <w:r>
-        <w:t>nce the gate reflectometry setup will be properly working</w:t>
+        <w:t>spin relaxation time</w:t>
       </w:r>
       <w:r>
         <w:t>,</w:t>
       </w:r>
       <w:r>
-        <w:t xml:space="preserve"> I will focus on performing spin manipulation experiments. During my PhD I will focus on the </w:t>
-      </w:r>
-      <w:r>
-        <w:t>Loss-Divincenzo</w:t>
-      </w:r>
-      <w:r>
-        <w:t xml:space="preserve"> spin qubit in a double dot device.</w:t>
-      </w:r>
-      <w:r>
-        <w:t xml:space="preserve"> </w:t>
-      </w:r>
-    </w:p>
-    <w:p>
-      <w:r>
-        <w:t xml:space="preserve">For measuring </w:t>
-      </w:r>
-      <w:r>
-        <w:t xml:space="preserve">the </w:t>
-      </w:r>
-      <w:r>
-        <w:t xml:space="preserve">spin relaxation time </w:t>
-      </w:r>
-      <w:r>
-        <w:t xml:space="preserve">a </w:t>
-      </w:r>
-      <w:r>
-        <w:t>three level pulse sequence will be used</w:t>
-      </w:r>
-      <w:r>
-        <w:t>,</w:t>
-      </w:r>
-      <w:r>
-        <w:t xml:space="preserve"> similar to approach of Morello et al. [4]</w:t>
-      </w:r>
-      <w:ins w:id="18" w:author="Georgios KATSAROS" w:date="2016-08-25T11:02:00Z">
-        <w:r>
-          <w:t xml:space="preserve"> (I guess it is the Elzerman paper which we should cite] but for a double QD (DQD) configuration</w:t>
-        </w:r>
-      </w:ins>
+        <w:t xml:space="preserve"> </w:t>
+      </w:r>
+      <w:r>
+        <w:t>approach similar to approach of Koppens et al. [20</w:t>
+      </w:r>
+      <w:r>
+        <w:t>]</w:t>
+      </w:r>
+      <w:r>
+        <w:t xml:space="preserve"> will be used</w:t>
+      </w:r>
       <w:r>
         <w:t>.</w:t>
       </w:r>
@@ -3233,12 +3202,7 @@
         <w:t>pin vector prec</w:t>
       </w:r>
       <w:r>
-        <w:t>esses ar</w:t>
-      </w:r>
-      <w:bookmarkStart w:id="19" w:name="_GoBack"/>
-      <w:bookmarkEnd w:id="19"/>
-      <w:r>
-        <w:t xml:space="preserve">ound the </w:t>
+        <w:t xml:space="preserve">esses around the </w:t>
       </w:r>
       <w:r>
         <w:t xml:space="preserve">applied </w:t>
@@ -3305,14 +3269,7 @@
         <w:rPr>
           <w:rFonts w:eastAsiaTheme="minorEastAsia"/>
         </w:rPr>
-        <w:t xml:space="preserve">, where h </w:t>
-      </w:r>
-      <w:r>
-        <w:rPr>
-          <w:rFonts w:eastAsiaTheme="minorEastAsia"/>
-        </w:rPr>
-        <w:lastRenderedPageBreak/>
-        <w:t>is the Planck constant. For</w:t>
+        <w:t>, where h is the Planck constant. For</w:t>
       </w:r>
       <w:r>
         <w:rPr>
@@ -3458,12 +3415,19 @@
         <w:rPr>
           <w:rFonts w:eastAsiaTheme="minorEastAsia"/>
         </w:rPr>
-        <w:t xml:space="preserve"> frequency of oscillation. If the swing is pushed </w:t>
+        <w:t xml:space="preserve"> frequency </w:t>
       </w:r>
       <w:r>
         <w:rPr>
           <w:rFonts w:eastAsiaTheme="minorEastAsia"/>
         </w:rPr>
+        <w:lastRenderedPageBreak/>
+        <w:t xml:space="preserve">of oscillation. If the swing is pushed </w:t>
+      </w:r>
+      <w:r>
+        <w:rPr>
+          <w:rFonts w:eastAsiaTheme="minorEastAsia"/>
+        </w:rPr>
         <w:t xml:space="preserve">by an external person </w:t>
       </w:r>
       <w:r>
@@ -3745,7 +3709,7 @@
       <w:pPr>
         <w:pStyle w:val="Heading4"/>
         <w:rPr>
-          <w:ins w:id="20" w:author="Georgios KATSAROS" w:date="2016-08-25T11:40:00Z"/>
+          <w:ins w:id="16" w:author="Georgios KATSAROS" w:date="2016-08-25T11:40:00Z"/>
         </w:rPr>
       </w:pPr>
       <w:r>
@@ -3788,150 +3752,50 @@
     <w:p>
       <w:pPr>
         <w:rPr>
-          <w:rPrChange w:id="21" w:author="Georgios KATSAROS" w:date="2016-08-25T11:40:00Z">
+          <w:rPrChange w:id="17" w:author="Georgios KATSAROS" w:date="2016-08-25T11:40:00Z">
             <w:rPr>
               <w:vertAlign w:val="superscript"/>
             </w:rPr>
           </w:rPrChange>
         </w:rPr>
-        <w:pPrChange w:id="22" w:author="Georgios KATSAROS" w:date="2016-08-25T11:40:00Z">
+        <w:pPrChange w:id="18" w:author="Georgios KATSAROS" w:date="2016-08-25T11:40:00Z">
           <w:pPr>
             <w:pStyle w:val="Heading4"/>
           </w:pPr>
         </w:pPrChange>
       </w:pPr>
-      <w:ins w:id="23" w:author="Georgios KATSAROS" w:date="2016-08-25T11:40:00Z">
-        <w:r>
-          <w:t xml:space="preserve">First you should write sth about coherent manipulation. </w:t>
-        </w:r>
-      </w:ins>
-      <w:ins w:id="24" w:author="Georgios KATSAROS" w:date="2016-08-25T11:41:00Z">
-        <w:r>
-          <w:t xml:space="preserve">What do you need to do in order to verify it? Rabi. </w:t>
-        </w:r>
-      </w:ins>
-    </w:p>
-    <w:p>
-      <w:r>
-        <w:t>Following the approach of R. Maurand et al., f</w:t>
-      </w:r>
-      <w:r>
-        <w:t>or evaluating inhomogeneous dephasing time T</w:t>
+      <w:r>
+        <w:t>In order to perform next measurements</w:t>
+      </w:r>
+      <w:r>
+        <w:t>,</w:t>
+      </w:r>
+      <w:r>
+        <w:t xml:space="preserve"> coherent manipulation of the spin is needed. In order to verify coherent manipulation of the spin, Rabi oscillation experiment will</w:t>
+      </w:r>
+      <w:r>
+        <w:t xml:space="preserve"> be conducted. DQD will be first initialized in (1,1) charge configuration. Then the spin in the left dot will be rotated for an angle determined by the spin rotation time </w:t>
+      </w:r>
+      <w:r>
+        <w:t>τ</w:t>
       </w:r>
       <w:r>
         <w:rPr>
           <w:vertAlign w:val="subscript"/>
         </w:rPr>
-        <w:t>2</w:t>
-      </w:r>
-      <w:r>
-        <w:rPr>
-          <w:vertAlign w:val="superscript"/>
-        </w:rPr>
-        <w:t>*</w:t>
-      </w:r>
-      <w:r>
-        <w:t>, Ramsey – fringe</w:t>
-      </w:r>
-      <w:r>
-        <w:t>s</w:t>
-      </w:r>
-      <w:r>
-        <w:t xml:space="preserve"> like experiment will be conducted</w:t>
-      </w:r>
-      <w:r>
-        <w:t xml:space="preserve"> [11]</w:t>
-      </w:r>
-      <w:r>
-        <w:t xml:space="preserve">. </w:t>
-      </w:r>
-      <w:r>
-        <w:t>First</w:t>
-      </w:r>
-      <w:r>
-        <w:t xml:space="preserve">, </w:t>
-      </w:r>
-      <w:del w:id="25" w:author="Georgios KATSAROS" w:date="2016-08-25T11:41:00Z">
-        <w:r>
-          <w:delText>the</w:delText>
-        </w:r>
-        <w:r>
-          <w:delText xml:space="preserve"> EDSR</w:delText>
-        </w:r>
-      </w:del>
-      <w:ins w:id="26" w:author="Georgios KATSAROS" w:date="2016-08-25T11:41:00Z">
-        <w:r>
-          <w:t>a</w:t>
-        </w:r>
-      </w:ins>
-      <w:r>
-        <w:t xml:space="preserve"> </w:t>
-      </w:r>
-      <w:r>
-        <w:rPr>
-          <w:sz w:val="18"/>
-        </w:rPr>
-        <w:t>∏</w:t>
-      </w:r>
-      <w:r>
-        <w:t>/2</w:t>
-      </w:r>
-      <w:r>
-        <w:t xml:space="preserve"> (90⁰</w:t>
-      </w:r>
-      <w:ins w:id="27" w:author="Georgios KATSAROS" w:date="2016-08-25T11:43:00Z">
-        <w:r>
-          <w:t>, what do you mean by that?</w:t>
-        </w:r>
-      </w:ins>
-      <w:r>
-        <w:t>)</w:t>
-      </w:r>
-      <w:r>
-        <w:t xml:space="preserve"> </w:t>
-      </w:r>
-      <w:r>
-        <w:t>pulse</w:t>
-      </w:r>
-      <w:r>
-        <w:t xml:space="preserve"> around x axes</w:t>
-      </w:r>
-      <w:r>
-        <w:t xml:space="preserve"> is applied to bring the spin vector </w:t>
-      </w:r>
-      <w:r>
-        <w:t>f</w:t>
-      </w:r>
-      <w:r>
-        <w:t xml:space="preserve">rom the z </w:t>
-      </w:r>
-      <w:del w:id="28" w:author="Georgios KATSAROS" w:date="2016-08-25T11:49:00Z">
-        <w:r>
-          <w:delText xml:space="preserve">axes </w:delText>
-        </w:r>
-      </w:del>
-      <w:ins w:id="29" w:author="Georgios KATSAROS" w:date="2016-08-25T11:49:00Z">
-        <w:r>
-          <w:t xml:space="preserve">axis </w:t>
-        </w:r>
-      </w:ins>
-      <w:r>
-        <w:t xml:space="preserve">to the xy plane in </w:t>
-      </w:r>
-      <w:r>
-        <w:t xml:space="preserve">Figure 10. </w:t>
-      </w:r>
-      <w:r>
-        <w:t>It</w:t>
-      </w:r>
-      <w:r>
-        <w:t xml:space="preserve"> </w:t>
-      </w:r>
-      <w:r>
-        <w:t>stays there</w:t>
-      </w:r>
-      <w:r>
-        <w:t xml:space="preserve"> for the time </w:t>
+        <w:t xml:space="preserve">BURST </w:t>
+      </w:r>
+      <w:r>
+        <w:t xml:space="preserve">, followed by spin readout by trying to push the DQD to the (0,2) charge configuration. If (0,2) configuration is achieved – spin is rotated. By linearly changing </w:t>
+      </w:r>
+      <w:r>
+        <w:t>τ</w:t>
+      </w:r>
+      <w:r>
+        <w:rPr>
+          <w:vertAlign w:val="subscript"/>
+        </w:rPr>
+        <w:t>BURST</w:t>
       </w:r>
       <w:r>
         <w:rPr>
@@ -3941,7 +3805,389 @@
           <w:szCs w:val="21"/>
           <w:shd w:val="clear" w:color="auto" w:fill="FFFFFF"/>
         </w:rPr>
+        <w:t xml:space="preserve"> </w:t>
+      </w:r>
+      <w:r>
+        <w:t>Rabi oscillation pattern [11] should be observed proving the coherent spin manipulation.</w:t>
+      </w:r>
+      <w:r>
+        <w:t xml:space="preserve"> </w:t>
+      </w:r>
+    </w:p>
+    <w:p>
+      <w:r>
+        <w:t>Following the approach of R. Maurand et al., f</w:t>
+      </w:r>
+      <w:r>
+        <w:t>or evaluating inhomogeneous dephasing time T</w:t>
+      </w:r>
+      <w:r>
+        <w:rPr>
+          <w:vertAlign w:val="subscript"/>
+        </w:rPr>
+        <w:t>2</w:t>
+      </w:r>
+      <w:r>
+        <w:t>*, Ramsey – fringe</w:t>
+      </w:r>
+      <w:r>
+        <w:t>s</w:t>
+      </w:r>
+      <w:r>
+        <w:t xml:space="preserve"> like experiment will be conducted</w:t>
+      </w:r>
+      <w:r>
+        <w:t xml:space="preserve"> [11]</w:t>
+      </w:r>
+      <w:r>
+        <w:t xml:space="preserve">. </w:t>
+      </w:r>
+      <w:r>
+        <w:t>First</w:t>
+      </w:r>
+      <w:r>
+        <w:t xml:space="preserve">, </w:t>
+      </w:r>
+      <w:r>
+        <w:t>a</w:t>
+      </w:r>
+      <w:r>
+        <w:t xml:space="preserve"> ∏/2</w:t>
+      </w:r>
+      <w:r>
+        <w:t xml:space="preserve"> </w:t>
+      </w:r>
+      <w:r>
+        <w:t>pulse</w:t>
+      </w:r>
+      <w:r>
+        <w:t xml:space="preserve"> around x axes</w:t>
+      </w:r>
+      <w:r>
+        <w:t xml:space="preserve"> is applied to bring the spin vector </w:t>
+      </w:r>
+      <w:r>
+        <w:t>f</w:t>
+      </w:r>
+      <w:r>
+        <w:t>rom</w:t>
+      </w:r>
+      <w:r>
+        <w:t xml:space="preserve"> north pole (positive </w:t>
+      </w:r>
+      <w:r>
+        <w:t xml:space="preserve">z </w:t>
+      </w:r>
+      <w:r>
+        <w:t>axis</w:t>
+      </w:r>
+      <w:r>
+        <w:t>)</w:t>
+      </w:r>
+      <w:r>
+        <w:t xml:space="preserve"> </w:t>
+      </w:r>
+      <w:r>
+        <w:t xml:space="preserve">to the xy plane in </w:t>
+      </w:r>
+      <w:r>
+        <w:t xml:space="preserve">Figure 10. </w:t>
+      </w:r>
+      <w:r>
+        <w:t>It</w:t>
+      </w:r>
+      <w:r>
+        <w:t xml:space="preserve"> </w:t>
+      </w:r>
+      <w:r>
+        <w:t>stays there</w:t>
+      </w:r>
+      <w:r>
+        <w:t xml:space="preserve"> for the time τ</w:t>
+      </w:r>
+      <w:r>
+        <w:t xml:space="preserve"> being exposed to the dephasing noise</w:t>
+      </w:r>
+      <w:r>
+        <w:t xml:space="preserve">. After time τ, </w:t>
+      </w:r>
+      <w:r>
+        <w:t xml:space="preserve">a second </w:t>
+      </w:r>
+      <w:r>
+        <w:t xml:space="preserve">∏/2 </w:t>
+      </w:r>
+      <w:r>
+        <w:t xml:space="preserve">pulse </w:t>
+      </w:r>
+      <w:r>
+        <w:t>around x</w:t>
+      </w:r>
+      <w:r>
+        <w:t xml:space="preserve"> axis</w:t>
+      </w:r>
+      <w:r>
+        <w:t xml:space="preserve"> project</w:t>
+      </w:r>
+      <w:r>
+        <w:t>s</w:t>
+      </w:r>
+      <w:r>
+        <w:t xml:space="preserve"> the spin vector</w:t>
+      </w:r>
+      <w:r>
+        <w:t xml:space="preserve"> back on</w:t>
+      </w:r>
+      <w:r>
+        <w:t xml:space="preserve"> the</w:t>
+      </w:r>
+      <w:r>
+        <w:t xml:space="preserve"> z </w:t>
+      </w:r>
+      <w:r>
+        <w:t xml:space="preserve">axis </w:t>
+      </w:r>
+      <w:r>
+        <w:t>for</w:t>
+      </w:r>
+      <w:r>
+        <w:t xml:space="preserve"> the</w:t>
+      </w:r>
+      <w:r>
+        <w:t xml:space="preserve"> readout</w:t>
+      </w:r>
+      <w:r>
+        <w:t>. If no dephasing has taken place, spin should finish at the south pole of the Bloch sphere</w:t>
+      </w:r>
+      <w:r>
+        <w:t xml:space="preserve"> (spin up state)</w:t>
+      </w:r>
+      <w:r>
+        <w:t xml:space="preserve">. </w:t>
+      </w:r>
+      <w:r>
+        <w:t>Linear increase of the</w:t>
+      </w:r>
+      <w:r>
+        <w:t xml:space="preserve"> </w:t>
+      </w:r>
+      <w:r>
         <w:t>τ</w:t>
+      </w:r>
+      <w:r>
+        <w:t xml:space="preserve"> </w:t>
+      </w:r>
+      <w:r>
+        <w:rPr>
+          <w:rFonts w:hint="eastAsia"/>
+        </w:rPr>
+        <w:t>between the measurement points results in the</w:t>
+      </w:r>
+      <w:r>
+        <w:rPr>
+          <w:rFonts w:ascii="Gulim" w:eastAsia="Gulim" w:hAnsi="Gulim" w:hint="eastAsia"/>
+        </w:rPr>
+        <w:t xml:space="preserve"> </w:t>
+      </w:r>
+      <w:r>
+        <w:t xml:space="preserve">exponentially decaying </w:t>
+      </w:r>
+      <w:r>
+        <w:t xml:space="preserve">spin up state </w:t>
+      </w:r>
+      <w:r>
+        <w:t>probab</w:t>
+      </w:r>
+      <w:r>
+        <w:t>ility</w:t>
+      </w:r>
+      <w:r>
+        <w:t xml:space="preserve">, with </w:t>
+      </w:r>
+      <w:r>
+        <w:t>T</w:t>
+      </w:r>
+      <w:r>
+        <w:rPr>
+          <w:vertAlign w:val="subscript"/>
+        </w:rPr>
+        <w:t>2</w:t>
+      </w:r>
+      <w:r>
+        <w:rPr>
+          <w:vertAlign w:val="superscript"/>
+        </w:rPr>
+        <w:t>*</w:t>
+      </w:r>
+      <w:r>
+        <w:t xml:space="preserve"> being the dephasing time.</w:t>
+      </w:r>
+      <w:r>
+        <w:t xml:space="preserve"> </w:t>
+      </w:r>
+      <w:bookmarkStart w:id="19" w:name="_GoBack"/>
+      <w:bookmarkEnd w:id="19"/>
+    </w:p>
+    <w:p>
+      <w:pPr>
+        <w:pStyle w:val="Heading4"/>
+      </w:pPr>
+      <w:r>
+        <w:lastRenderedPageBreak/>
+        <w:t>The s</w:t>
+      </w:r>
+      <w:r>
+        <w:t>pin coherence time experiment</w:t>
+      </w:r>
+      <w:r>
+        <w:t>s</w:t>
+      </w:r>
+      <w:r>
+        <w:t xml:space="preserve">: </w:t>
+      </w:r>
+    </w:p>
+    <w:p>
+      <w:pPr>
+        <w:pStyle w:val="Heading5"/>
+        <w:numPr>
+          <w:ilvl w:val="0"/>
+          <w:numId w:val="19"/>
+        </w:numPr>
+      </w:pPr>
+      <w:r>
+        <w:t>Hahn echo</w:t>
+      </w:r>
+      <w:r>
+        <w:t xml:space="preserve"> T</w:t>
+      </w:r>
+      <w:r>
+        <w:rPr>
+          <w:vertAlign w:val="subscript"/>
+        </w:rPr>
+        <w:t>2</w:t>
+      </w:r>
+    </w:p>
+    <w:p>
+      <w:ins w:id="20" w:author="Georgios KATSAROS" w:date="2016-08-25T20:29:00Z">
+        <w:r>
+          <w:t xml:space="preserve">Coherence can be extended by the so called Hahn echo </w:t>
+        </w:r>
+      </w:ins>
+      <w:ins w:id="21" w:author="Georgios KATSAROS" w:date="2016-08-25T20:30:00Z">
+        <w:r>
+          <w:t xml:space="preserve">technique which can partially cancel dephasing originating for example from </w:t>
+        </w:r>
+      </w:ins>
+      <w:ins w:id="22" w:author="Georgios KATSAROS" w:date="2016-08-25T20:36:00Z">
+        <w:r>
+          <w:t xml:space="preserve">slow varying </w:t>
+        </w:r>
+      </w:ins>
+      <w:ins w:id="23" w:author="Georgios KATSAROS" w:date="2016-08-25T20:31:00Z">
+        <w:r>
+          <w:t xml:space="preserve">nuclear magnetic field or applied field inhomogeneities. </w:t>
+        </w:r>
+      </w:ins>
+      <w:del w:id="24" w:author="Georgios KATSAROS" w:date="2016-08-25T20:31:00Z">
+        <w:r>
+          <w:delText>To ex</w:delText>
+        </w:r>
+      </w:del>
+      <w:del w:id="25" w:author="Georgios KATSAROS" w:date="2016-08-25T11:58:00Z">
+        <w:r>
+          <w:delText>c</w:delText>
+        </w:r>
+      </w:del>
+      <w:del w:id="26" w:author="Georgios KATSAROS" w:date="2016-08-25T20:31:00Z">
+        <w:r>
+          <w:delText>tract the instrinsic coherence time T</w:delText>
+        </w:r>
+        <w:r>
+          <w:rPr>
+            <w:vertAlign w:val="subscript"/>
+          </w:rPr>
+          <w:delText>2</w:delText>
+        </w:r>
+        <w:r>
+          <w:delText xml:space="preserve"> mainly determined by the dominant dephasing source</w:delText>
+        </w:r>
+        <w:r>
+          <w:delText xml:space="preserve">, Hahn – echo experiment will be conducted. </w:delText>
+        </w:r>
+      </w:del>
+      <w:r>
+        <w:t xml:space="preserve">Similar to the </w:t>
+      </w:r>
+      <w:r>
+        <w:t>spin dephasing time measurement, a</w:t>
+      </w:r>
+      <w:r>
+        <w:t xml:space="preserve">fter the first </w:t>
+      </w:r>
+      <w:r>
+        <w:rPr>
+          <w:sz w:val="18"/>
+        </w:rPr>
+        <w:t>∏</w:t>
+      </w:r>
+      <w:r>
+        <w:t xml:space="preserve">/2 pulse around </w:t>
+      </w:r>
+      <w:ins w:id="27" w:author="Georgios KATSAROS" w:date="2016-08-25T11:58:00Z">
+        <w:r>
+          <w:t xml:space="preserve">the </w:t>
+        </w:r>
+      </w:ins>
+      <w:r>
+        <w:t>x ax</w:t>
+      </w:r>
+      <w:ins w:id="28" w:author="Georgios KATSAROS" w:date="2016-08-25T11:58:00Z">
+        <w:r>
+          <w:t>i</w:t>
+        </w:r>
+      </w:ins>
+      <w:del w:id="29" w:author="Georgios KATSAROS" w:date="2016-08-25T11:58:00Z">
+        <w:r>
+          <w:delText>e</w:delText>
+        </w:r>
+      </w:del>
+      <w:r>
+        <w:t xml:space="preserve">s </w:t>
+      </w:r>
+      <w:ins w:id="30" w:author="Georgios KATSAROS" w:date="2016-08-25T11:58:00Z">
+        <w:r>
+          <w:t xml:space="preserve">the </w:t>
+        </w:r>
+      </w:ins>
+      <w:r>
+        <w:t xml:space="preserve">spin vector lays in the xy plane. Because of the dephasing sources </w:t>
+      </w:r>
+      <w:ins w:id="31" w:author="Georgios KATSAROS" w:date="2016-08-25T11:58:00Z">
+        <w:r>
+          <w:t xml:space="preserve">the </w:t>
+        </w:r>
+      </w:ins>
+      <w:r>
+        <w:t xml:space="preserve">spin </w:t>
+      </w:r>
+      <w:ins w:id="32" w:author="Georgios KATSAROS" w:date="2016-08-25T11:59:00Z">
+        <w:r>
+          <w:t xml:space="preserve">will </w:t>
+        </w:r>
+      </w:ins>
+      <w:r>
+        <w:t>dephase</w:t>
+      </w:r>
+      <w:del w:id="33" w:author="Georgios KATSAROS" w:date="2016-08-25T11:59:00Z">
+        <w:r>
+          <w:delText>s</w:delText>
+        </w:r>
+      </w:del>
+      <w:r>
+        <w:t xml:space="preserve"> in the xy plane</w:t>
+      </w:r>
+      <w:r>
+        <w:t xml:space="preserve"> for time </w:t>
       </w:r>
       <w:r>
         <w:rPr>
@@ -3951,7 +4197,347 @@
           <w:szCs w:val="21"/>
           <w:shd w:val="clear" w:color="auto" w:fill="FFFFFF"/>
         </w:rPr>
-        <w:t xml:space="preserve"> being exposed to the dephasing noise</w:t>
+        <w:t>τ</w:t>
+      </w:r>
+      <w:r>
+        <w:t>. Then</w:t>
+      </w:r>
+      <w:r>
+        <w:t xml:space="preserve"> </w:t>
+      </w:r>
+      <w:del w:id="34" w:author="Georgios KATSAROS" w:date="2016-08-25T11:59:00Z">
+        <w:r>
+          <w:delText>the</w:delText>
+        </w:r>
+        <w:r>
+          <w:delText xml:space="preserve"> </w:delText>
+        </w:r>
+      </w:del>
+      <w:ins w:id="35" w:author="Georgios KATSAROS" w:date="2016-08-25T11:59:00Z">
+        <w:r>
+          <w:t xml:space="preserve">a </w:t>
+        </w:r>
+      </w:ins>
+      <w:r>
+        <w:rPr>
+          <w:sz w:val="18"/>
+        </w:rPr>
+        <w:t>∏</w:t>
+      </w:r>
+      <w:r>
+        <w:rPr>
+          <w:sz w:val="18"/>
+        </w:rPr>
+        <w:t xml:space="preserve"> </w:t>
+      </w:r>
+      <w:r>
+        <w:t xml:space="preserve">pulse around </w:t>
+      </w:r>
+      <w:r>
+        <w:t xml:space="preserve">the </w:t>
+      </w:r>
+      <w:r>
+        <w:t xml:space="preserve">y </w:t>
+      </w:r>
+      <w:del w:id="36" w:author="Georgios KATSAROS" w:date="2016-08-25T11:59:00Z">
+        <w:r>
+          <w:delText xml:space="preserve">axes </w:delText>
+        </w:r>
+      </w:del>
+      <w:ins w:id="37" w:author="Georgios KATSAROS" w:date="2016-08-25T11:59:00Z">
+        <w:r>
+          <w:t xml:space="preserve">axis </w:t>
+        </w:r>
+      </w:ins>
+      <w:r>
+        <w:t xml:space="preserve">will be applied which mirrors the spin vector around </w:t>
+      </w:r>
+      <w:r>
+        <w:t xml:space="preserve">the </w:t>
+      </w:r>
+      <w:r>
+        <w:t xml:space="preserve">y </w:t>
+      </w:r>
+      <w:del w:id="38" w:author="Georgios KATSAROS" w:date="2016-08-25T11:59:00Z">
+        <w:r>
+          <w:delText>axes</w:delText>
+        </w:r>
+      </w:del>
+      <w:ins w:id="39" w:author="Georgios KATSAROS" w:date="2016-08-25T11:59:00Z">
+        <w:r>
+          <w:t>axis</w:t>
+        </w:r>
+      </w:ins>
+      <w:r>
+        <w:t xml:space="preserve">. </w:t>
+      </w:r>
+      <w:r>
+        <w:t>The s</w:t>
+      </w:r>
+      <w:r>
+        <w:t xml:space="preserve">pin is then left to dephase for the same time, but since </w:t>
+      </w:r>
+      <w:ins w:id="40" w:author="Georgios KATSAROS" w:date="2016-08-25T11:59:00Z">
+        <w:r>
+          <w:t xml:space="preserve">it is </w:t>
+        </w:r>
+      </w:ins>
+      <w:r>
+        <w:t xml:space="preserve">mirrored, </w:t>
+      </w:r>
+      <w:r>
+        <w:t xml:space="preserve">the </w:t>
+      </w:r>
+      <w:r>
+        <w:t>direction of this dephasing will cancel the previous</w:t>
+      </w:r>
+      <w:r>
+        <w:t xml:space="preserve"> one</w:t>
+      </w:r>
+      <w:del w:id="41" w:author="Georgios KATSAROS" w:date="2016-08-25T11:59:00Z">
+        <w:r>
+          <w:delText xml:space="preserve"> to</w:delText>
+        </w:r>
+        <w:r>
+          <w:delText xml:space="preserve"> a</w:delText>
+        </w:r>
+        <w:r>
+          <w:delText xml:space="preserve"> some degree</w:delText>
+        </w:r>
+      </w:del>
+      <w:r>
+        <w:t xml:space="preserve">, causing </w:t>
+      </w:r>
+      <w:r>
+        <w:t xml:space="preserve">the </w:t>
+      </w:r>
+      <w:ins w:id="42" w:author="Georgios KATSAROS" w:date="2016-08-25T11:59:00Z">
+        <w:r>
+          <w:t xml:space="preserve">so-called </w:t>
+        </w:r>
+      </w:ins>
+      <w:r>
+        <w:t>spin refocusing.</w:t>
+      </w:r>
+      <w:r>
+        <w:t xml:space="preserve"> After that by </w:t>
+      </w:r>
+      <w:del w:id="43" w:author="Georgios KATSAROS" w:date="2016-08-25T11:59:00Z">
+        <w:r>
+          <w:delText xml:space="preserve">the </w:delText>
+        </w:r>
+      </w:del>
+      <w:ins w:id="44" w:author="Georgios KATSAROS" w:date="2016-08-25T11:59:00Z">
+        <w:r>
+          <w:t xml:space="preserve">another </w:t>
+        </w:r>
+      </w:ins>
+      <w:r>
+        <w:t xml:space="preserve">next </w:t>
+      </w:r>
+      <w:r>
+        <w:rPr>
+          <w:sz w:val="18"/>
+        </w:rPr>
+        <w:t>∏</w:t>
+      </w:r>
+      <w:r>
+        <w:t>/2</w:t>
+      </w:r>
+      <w:r>
+        <w:rPr>
+          <w:vertAlign w:val="subscript"/>
+        </w:rPr>
+        <w:t>∆</w:t>
+      </w:r>
+      <w:r>
+        <w:rPr>
+          <w:rFonts w:ascii="Gulim" w:eastAsia="Gulim" w:hAnsi="Gulim" w:hint="eastAsia"/>
+          <w:vertAlign w:val="subscript"/>
+        </w:rPr>
+        <w:t>Φ</w:t>
+      </w:r>
+      <w:ins w:id="45" w:author="Georgios KATSAROS" w:date="2016-08-25T12:00:00Z">
+        <w:r>
+          <w:rPr>
+            <w:rFonts w:ascii="Gulim" w:eastAsia="Gulim" w:hAnsi="Gulim" w:hint="eastAsia"/>
+            <w:vertAlign w:val="subscript"/>
+          </w:rPr>
+          <w:t>(what do you mean by that?</w:t>
+        </w:r>
+        <w:r>
+          <w:rPr>
+            <w:rFonts w:ascii="Gulim" w:eastAsia="Gulim" w:hAnsi="Gulim"/>
+            <w:vertAlign w:val="subscript"/>
+          </w:rPr>
+          <w:t>)</w:t>
+        </w:r>
+      </w:ins>
+      <w:r>
+        <w:t xml:space="preserve"> pulse around axes which is x axes rotated for ∆</w:t>
+      </w:r>
+      <w:r>
+        <w:rPr>
+          <w:rFonts w:ascii="Gulim" w:eastAsia="Gulim" w:hAnsi="Gulim" w:hint="eastAsia"/>
+        </w:rPr>
+        <w:t xml:space="preserve">Φ, </w:t>
+      </w:r>
+      <w:r>
+        <w:rPr>
+          <w:rFonts w:hint="eastAsia"/>
+        </w:rPr>
+        <w:t>spin is projected to z axes and a spin up probability is measured.</w:t>
+      </w:r>
+      <w:r>
+        <w:t xml:space="preserve"> </w:t>
+      </w:r>
+      <w:r>
+        <w:t xml:space="preserve">From its exponentially decaying envelope in this case </w:t>
+      </w:r>
+      <w:del w:id="46" w:author="Georgios KATSAROS" w:date="2016-08-25T12:00:00Z">
+        <w:r>
+          <w:delText xml:space="preserve">coherence time </w:delText>
+        </w:r>
+      </w:del>
+      <w:r>
+        <w:t>T</w:t>
+      </w:r>
+      <w:r>
+        <w:rPr>
+          <w:vertAlign w:val="subscript"/>
+        </w:rPr>
+        <w:t>2</w:t>
+      </w:r>
+      <w:r>
+        <w:t xml:space="preserve"> </w:t>
+      </w:r>
+      <w:ins w:id="47" w:author="Georgios KATSAROS" w:date="2016-08-25T12:00:00Z">
+        <w:r>
+          <w:t xml:space="preserve">echo </w:t>
+        </w:r>
+      </w:ins>
+      <w:r>
+        <w:t>will be extracted.</w:t>
+      </w:r>
+    </w:p>
+    <w:p/>
+    <w:p>
+      <w:pPr>
+        <w:pStyle w:val="Heading5"/>
+        <w:numPr>
+          <w:ilvl w:val="0"/>
+          <w:numId w:val="19"/>
+        </w:numPr>
+      </w:pPr>
+      <w:r>
+        <w:t>CPMG pulse sequence</w:t>
+      </w:r>
+      <w:r>
+        <w:t xml:space="preserve"> T</w:t>
+      </w:r>
+      <w:r>
+        <w:rPr>
+          <w:vertAlign w:val="subscript"/>
+        </w:rPr>
+        <w:t>2</w:t>
+      </w:r>
+      <w:r>
+        <w:rPr>
+          <w:vertAlign w:val="superscript"/>
+        </w:rPr>
+        <w:t>CPMG</w:t>
+      </w:r>
+    </w:p>
+    <w:p>
+      <w:ins w:id="48" w:author="Georgios KATSAROS" w:date="2016-08-25T20:37:00Z">
+        <w:r>
+          <w:t xml:space="preserve">In order to extend further the coherence time we am to use the a </w:t>
+        </w:r>
+      </w:ins>
+      <w:del w:id="49" w:author="Georgios KATSAROS" w:date="2016-08-25T20:37:00Z">
+        <w:r>
+          <w:delText xml:space="preserve">The </w:delText>
+        </w:r>
+      </w:del>
+      <w:r>
+        <w:t xml:space="preserve">sequence of </w:t>
+      </w:r>
+      <w:del w:id="50" w:author="Georgios KATSAROS" w:date="2016-08-25T20:37:00Z">
+        <w:r>
+          <w:delText xml:space="preserve">the </w:delText>
+        </w:r>
+      </w:del>
+      <w:r>
+        <w:rPr>
+          <w:sz w:val="18"/>
+        </w:rPr>
+        <w:t>∏</w:t>
+      </w:r>
+      <w:r>
+        <w:rPr>
+          <w:sz w:val="18"/>
+        </w:rPr>
+        <w:t xml:space="preserve"> </w:t>
+      </w:r>
+      <w:r>
+        <w:t xml:space="preserve">pulses called the </w:t>
+      </w:r>
+      <w:r>
+        <w:t>Carr-Purcell-Meiboom-Gil</w:t>
+      </w:r>
+      <w:r>
+        <w:t>l</w:t>
+      </w:r>
+      <w:r>
+        <w:t xml:space="preserve"> (CPMG)</w:t>
+      </w:r>
+      <w:r>
+        <w:t xml:space="preserve"> </w:t>
+      </w:r>
+      <w:r>
+        <w:t>sequence</w:t>
+      </w:r>
+      <w:ins w:id="51" w:author="Georgios KATSAROS" w:date="2016-08-25T20:38:00Z">
+        <w:r>
+          <w:t>. The pi pulses</w:t>
+        </w:r>
+      </w:ins>
+      <w:r>
+        <w:t xml:space="preserve">, </w:t>
+      </w:r>
+      <w:r>
+        <w:t xml:space="preserve">rotating the spin </w:t>
+      </w:r>
+      <w:r>
+        <w:t xml:space="preserve">around </w:t>
+      </w:r>
+      <w:r>
+        <w:t xml:space="preserve">the </w:t>
+      </w:r>
+      <w:r>
+        <w:t xml:space="preserve">y </w:t>
+      </w:r>
+      <w:del w:id="52" w:author="Georgios KATSAROS" w:date="2016-08-25T20:38:00Z">
+        <w:r>
+          <w:delText xml:space="preserve">axes </w:delText>
+        </w:r>
+      </w:del>
+      <w:ins w:id="53" w:author="Georgios KATSAROS" w:date="2016-08-25T20:38:00Z">
+        <w:r>
+          <w:t xml:space="preserve">axis </w:t>
+        </w:r>
+      </w:ins>
+      <w:r>
+        <w:t>can be applied at</w:t>
+      </w:r>
+      <w:r>
+        <w:t xml:space="preserve"> </w:t>
+      </w:r>
+      <w:r>
+        <w:t xml:space="preserve">the </w:t>
+      </w:r>
+      <w:r>
+        <w:t xml:space="preserve">times </w:t>
       </w:r>
       <w:r>
         <w:rPr>
@@ -3961,786 +4547,20 @@
           <w:szCs w:val="21"/>
           <w:shd w:val="clear" w:color="auto" w:fill="FFFFFF"/>
         </w:rPr>
-        <w:t xml:space="preserve">. After </w:t>
-      </w:r>
-      <w:del w:id="30" w:author="Georgios KATSAROS" w:date="2016-08-25T11:42:00Z">
-        <w:r>
-          <w:rPr>
-            <w:rFonts w:ascii="Calibri" w:hAnsi="Calibri" w:cs="Arial"/>
-            <w:color w:val="252525"/>
-            <w:sz w:val="21"/>
-            <w:szCs w:val="21"/>
-            <w:shd w:val="clear" w:color="auto" w:fill="FFFFFF"/>
-          </w:rPr>
+        <w:t>τ, 3τ, 5τ…</w:t>
+      </w:r>
+      <w:r>
+        <w:t xml:space="preserve">, </w:t>
+      </w:r>
+      <w:r>
+        <w:t xml:space="preserve">instead of </w:t>
+      </w:r>
+      <w:del w:id="54" w:author="Georgios KATSAROS" w:date="2016-08-25T20:38:00Z">
+        <w:r>
           <w:delText xml:space="preserve">the </w:delText>
         </w:r>
       </w:del>
-      <w:r>
-        <w:rPr>
-          <w:rFonts w:ascii="Calibri" w:hAnsi="Calibri" w:cs="Arial"/>
-          <w:color w:val="252525"/>
-          <w:sz w:val="21"/>
-          <w:szCs w:val="21"/>
-          <w:shd w:val="clear" w:color="auto" w:fill="FFFFFF"/>
-        </w:rPr>
-        <w:t xml:space="preserve">time τ, </w:t>
-      </w:r>
-      <w:ins w:id="31" w:author="Georgios KATSAROS" w:date="2016-08-25T11:42:00Z">
-        <w:r>
-          <w:rPr>
-            <w:rFonts w:ascii="Calibri" w:hAnsi="Calibri" w:cs="Arial"/>
-            <w:color w:val="252525"/>
-            <w:sz w:val="21"/>
-            <w:szCs w:val="21"/>
-            <w:shd w:val="clear" w:color="auto" w:fill="FFFFFF"/>
-          </w:rPr>
-          <w:t xml:space="preserve">a second </w:t>
-        </w:r>
-      </w:ins>
-      <w:r>
-        <w:rPr>
-          <w:sz w:val="18"/>
-        </w:rPr>
-        <w:t>∏</w:t>
-      </w:r>
-      <w:r>
-        <w:t>/2</w:t>
-      </w:r>
-      <w:r>
-        <w:rPr>
-          <w:vertAlign w:val="subscript"/>
-        </w:rPr>
-        <w:t>∆</w:t>
-      </w:r>
-      <w:r>
-        <w:rPr>
-          <w:rFonts w:ascii="Gulim" w:eastAsia="Gulim" w:hAnsi="Gulim" w:hint="eastAsia"/>
-          <w:vertAlign w:val="subscript"/>
-        </w:rPr>
-        <w:t>Φ</w:t>
-      </w:r>
-      <w:ins w:id="32" w:author="Georgios KATSAROS" w:date="2016-08-25T11:42:00Z">
-        <w:r>
-          <w:rPr>
-            <w:rFonts w:ascii="Gulim" w:eastAsia="Gulim" w:hAnsi="Gulim" w:hint="eastAsia"/>
-            <w:vertAlign w:val="subscript"/>
-          </w:rPr>
-          <w:t>(what is this?</w:t>
-        </w:r>
-        <w:r>
-          <w:rPr>
-            <w:rFonts w:ascii="Gulim" w:eastAsia="Gulim" w:hAnsi="Gulim"/>
-            <w:vertAlign w:val="subscript"/>
-          </w:rPr>
-          <w:t>)</w:t>
-        </w:r>
-      </w:ins>
-      <w:r>
-        <w:t xml:space="preserve"> </w:t>
-      </w:r>
-      <w:r>
-        <w:t xml:space="preserve">pulse </w:t>
-      </w:r>
-      <w:r>
-        <w:t>around axes</w:t>
-      </w:r>
-      <w:r>
-        <w:t xml:space="preserve"> which is</w:t>
-      </w:r>
-      <w:r>
-        <w:t xml:space="preserve"> x axes rotated for ∆</w:t>
-      </w:r>
-      <w:r>
-        <w:rPr>
-          <w:rFonts w:ascii="Gulim" w:eastAsia="Gulim" w:hAnsi="Gulim" w:hint="eastAsia"/>
-        </w:rPr>
-        <w:t>Φ</w:t>
-      </w:r>
-      <w:r>
-        <w:t>,</w:t>
-      </w:r>
-      <w:r>
-        <w:t xml:space="preserve"> </w:t>
-      </w:r>
-      <w:r>
-        <w:t>will be applied</w:t>
-      </w:r>
-      <w:r>
-        <w:t xml:space="preserve"> </w:t>
-      </w:r>
-      <w:r>
-        <w:t>to project the spin vector</w:t>
-      </w:r>
-      <w:r>
-        <w:t xml:space="preserve"> back on</w:t>
-      </w:r>
-      <w:r>
-        <w:t xml:space="preserve"> the</w:t>
-      </w:r>
-      <w:r>
-        <w:t xml:space="preserve"> z </w:t>
-      </w:r>
-      <w:del w:id="33" w:author="Georgios KATSAROS" w:date="2016-08-25T11:51:00Z">
-        <w:r>
-          <w:delText xml:space="preserve">axes </w:delText>
-        </w:r>
-      </w:del>
-      <w:ins w:id="34" w:author="Georgios KATSAROS" w:date="2016-08-25T11:51:00Z">
-        <w:r>
-          <w:t xml:space="preserve">axis </w:t>
-        </w:r>
-      </w:ins>
-      <w:r>
-        <w:t>for</w:t>
-      </w:r>
-      <w:r>
-        <w:t xml:space="preserve"> the</w:t>
-      </w:r>
-      <w:r>
-        <w:t xml:space="preserve"> readout</w:t>
-      </w:r>
-      <w:ins w:id="35" w:author="Georgios KATSAROS" w:date="2016-08-25T11:51:00Z">
-        <w:r>
-          <w:t xml:space="preserve"> (you should write that it will bring it to the opposite pole if no</w:t>
-        </w:r>
-      </w:ins>
-      <w:ins w:id="36" w:author="Georgios KATSAROS" w:date="2016-08-25T11:57:00Z">
-        <w:r>
-          <w:t xml:space="preserve"> dephasing takes place)</w:t>
-        </w:r>
-      </w:ins>
-      <w:r>
-        <w:t xml:space="preserve">. </w:t>
-      </w:r>
-      <w:r>
-        <w:t>Linear increase of the ∆</w:t>
-      </w:r>
-      <w:r>
-        <w:rPr>
-          <w:rFonts w:ascii="Gulim" w:eastAsia="Gulim" w:hAnsi="Gulim" w:hint="eastAsia"/>
-        </w:rPr>
-        <w:t xml:space="preserve">Φ </w:t>
-      </w:r>
-      <w:r>
-        <w:rPr>
-          <w:rFonts w:hint="eastAsia"/>
-        </w:rPr>
-        <w:t>between the measurement points results in the</w:t>
-      </w:r>
-      <w:r>
-        <w:rPr>
-          <w:rFonts w:ascii="Gulim" w:eastAsia="Gulim" w:hAnsi="Gulim" w:hint="eastAsia"/>
-        </w:rPr>
-        <w:t xml:space="preserve"> </w:t>
-      </w:r>
-      <w:r>
-        <w:t xml:space="preserve">sinusoidal oscillation of the measured </w:t>
-      </w:r>
-      <w:r>
-        <w:t xml:space="preserve">spin up state </w:t>
-      </w:r>
-      <w:r>
-        <w:t>probab</w:t>
-      </w:r>
-      <w:r>
-        <w:t>ility.</w:t>
-      </w:r>
-      <w:r>
-        <w:t xml:space="preserve"> F</w:t>
-      </w:r>
-      <w:r>
-        <w:t>rom</w:t>
-      </w:r>
-      <w:r>
-        <w:t xml:space="preserve"> </w:t>
-      </w:r>
-      <w:del w:id="37" w:author="Georgios KATSAROS" w:date="2016-08-25T11:48:00Z">
-        <w:r>
-          <w:delText>its</w:delText>
-        </w:r>
-        <w:r>
-          <w:delText xml:space="preserve"> </w:delText>
-        </w:r>
-      </w:del>
-      <w:ins w:id="38" w:author="Georgios KATSAROS" w:date="2016-08-25T11:48:00Z">
-        <w:r>
-          <w:t xml:space="preserve">the </w:t>
-        </w:r>
-      </w:ins>
-      <w:r>
-        <w:t>exponentially decaying envelope</w:t>
-      </w:r>
-      <w:r>
-        <w:t xml:space="preserve"> </w:t>
-      </w:r>
-      <w:ins w:id="39" w:author="Georgios KATSAROS" w:date="2016-08-25T11:48:00Z">
-        <w:r>
-          <w:t xml:space="preserve">the </w:t>
-        </w:r>
-      </w:ins>
-      <w:r>
-        <w:t>dephasing time</w:t>
-      </w:r>
-      <w:r>
-        <w:t xml:space="preserve"> T</w:t>
-      </w:r>
-      <w:r>
-        <w:rPr>
-          <w:vertAlign w:val="subscript"/>
-        </w:rPr>
-        <w:t>2</w:t>
-      </w:r>
-      <w:r>
-        <w:rPr>
-          <w:vertAlign w:val="superscript"/>
-        </w:rPr>
-        <w:t>*</w:t>
-      </w:r>
-      <w:r>
-        <w:t xml:space="preserve"> can be extracted</w:t>
-      </w:r>
-      <w:del w:id="40" w:author="Georgios KATSAROS" w:date="2016-08-25T11:48:00Z">
-        <w:r>
-          <w:delText>, according to [11]</w:delText>
-        </w:r>
-      </w:del>
-      <w:r>
-        <w:t>.</w:t>
-      </w:r>
-    </w:p>
-    <w:p>
-      <w:pPr>
-        <w:pStyle w:val="Heading4"/>
-      </w:pPr>
-      <w:r>
-        <w:lastRenderedPageBreak/>
-        <w:t>The s</w:t>
-      </w:r>
-      <w:r>
-        <w:t>pin coherence time experiment</w:t>
-      </w:r>
-      <w:r>
-        <w:t>s</w:t>
-      </w:r>
-      <w:r>
-        <w:t xml:space="preserve">: </w:t>
-      </w:r>
-    </w:p>
-    <w:p>
-      <w:pPr>
-        <w:pStyle w:val="Heading5"/>
-        <w:numPr>
-          <w:ilvl w:val="0"/>
-          <w:numId w:val="19"/>
-        </w:numPr>
-      </w:pPr>
-      <w:r>
-        <w:t>Hahn echo</w:t>
-      </w:r>
-      <w:r>
-        <w:t xml:space="preserve"> T</w:t>
-      </w:r>
-      <w:r>
-        <w:rPr>
-          <w:vertAlign w:val="subscript"/>
-        </w:rPr>
-        <w:t>2</w:t>
-      </w:r>
-    </w:p>
-    <w:p>
-      <w:ins w:id="41" w:author="Georgios KATSAROS" w:date="2016-08-25T20:29:00Z">
-        <w:r>
-          <w:t xml:space="preserve">Coherence can be extended by the so called Hahn echo </w:t>
-        </w:r>
-      </w:ins>
-      <w:ins w:id="42" w:author="Georgios KATSAROS" w:date="2016-08-25T20:30:00Z">
-        <w:r>
-          <w:t xml:space="preserve">technique which can partially cancel dephasing originating for example from </w:t>
-        </w:r>
-      </w:ins>
-      <w:ins w:id="43" w:author="Georgios KATSAROS" w:date="2016-08-25T20:36:00Z">
-        <w:r>
-          <w:t xml:space="preserve">slow varying </w:t>
-        </w:r>
-      </w:ins>
-      <w:ins w:id="44" w:author="Georgios KATSAROS" w:date="2016-08-25T20:31:00Z">
-        <w:r>
-          <w:t xml:space="preserve">nuclear magnetic field or applied field inhomogeneities. </w:t>
-        </w:r>
-      </w:ins>
-      <w:del w:id="45" w:author="Georgios KATSAROS" w:date="2016-08-25T20:31:00Z">
-        <w:r>
-          <w:delText>To ex</w:delText>
-        </w:r>
-      </w:del>
-      <w:del w:id="46" w:author="Georgios KATSAROS" w:date="2016-08-25T11:58:00Z">
-        <w:r>
-          <w:delText>c</w:delText>
-        </w:r>
-      </w:del>
-      <w:del w:id="47" w:author="Georgios KATSAROS" w:date="2016-08-25T20:31:00Z">
-        <w:r>
-          <w:delText>tract the instrinsic coherence time T</w:delText>
-        </w:r>
-        <w:r>
-          <w:rPr>
-            <w:vertAlign w:val="subscript"/>
-          </w:rPr>
-          <w:delText>2</w:delText>
-        </w:r>
-        <w:r>
-          <w:delText xml:space="preserve"> mainly determined by the dominant dephasing source</w:delText>
-        </w:r>
-        <w:r>
-          <w:delText xml:space="preserve">, Hahn – echo experiment will be conducted. </w:delText>
-        </w:r>
-      </w:del>
-      <w:r>
-        <w:t xml:space="preserve">Similar to the </w:t>
-      </w:r>
-      <w:r>
-        <w:t>spin dephasing time measurement, a</w:t>
-      </w:r>
-      <w:r>
-        <w:t xml:space="preserve">fter the first </w:t>
-      </w:r>
-      <w:r>
-        <w:rPr>
-          <w:sz w:val="18"/>
-        </w:rPr>
-        <w:t>∏</w:t>
-      </w:r>
-      <w:r>
-        <w:t xml:space="preserve">/2 pulse around </w:t>
-      </w:r>
-      <w:ins w:id="48" w:author="Georgios KATSAROS" w:date="2016-08-25T11:58:00Z">
-        <w:r>
-          <w:t xml:space="preserve">the </w:t>
-        </w:r>
-      </w:ins>
-      <w:r>
-        <w:t>x ax</w:t>
-      </w:r>
-      <w:ins w:id="49" w:author="Georgios KATSAROS" w:date="2016-08-25T11:58:00Z">
-        <w:r>
-          <w:t>i</w:t>
-        </w:r>
-      </w:ins>
-      <w:del w:id="50" w:author="Georgios KATSAROS" w:date="2016-08-25T11:58:00Z">
-        <w:r>
-          <w:delText>e</w:delText>
-        </w:r>
-      </w:del>
-      <w:r>
-        <w:t xml:space="preserve">s </w:t>
-      </w:r>
-      <w:ins w:id="51" w:author="Georgios KATSAROS" w:date="2016-08-25T11:58:00Z">
-        <w:r>
-          <w:t xml:space="preserve">the </w:t>
-        </w:r>
-      </w:ins>
-      <w:r>
-        <w:t xml:space="preserve">spin vector lays in the xy plane. Because of the dephasing sources </w:t>
-      </w:r>
-      <w:ins w:id="52" w:author="Georgios KATSAROS" w:date="2016-08-25T11:58:00Z">
-        <w:r>
-          <w:t xml:space="preserve">the </w:t>
-        </w:r>
-      </w:ins>
-      <w:r>
-        <w:t xml:space="preserve">spin </w:t>
-      </w:r>
-      <w:ins w:id="53" w:author="Georgios KATSAROS" w:date="2016-08-25T11:59:00Z">
-        <w:r>
-          <w:t xml:space="preserve">will </w:t>
-        </w:r>
-      </w:ins>
-      <w:r>
-        <w:t>dephase</w:t>
-      </w:r>
-      <w:del w:id="54" w:author="Georgios KATSAROS" w:date="2016-08-25T11:59:00Z">
-        <w:r>
-          <w:delText>s</w:delText>
-        </w:r>
-      </w:del>
-      <w:r>
-        <w:t xml:space="preserve"> in the xy plane</w:t>
-      </w:r>
-      <w:r>
-        <w:t xml:space="preserve"> for time </w:t>
-      </w:r>
-      <w:r>
-        <w:rPr>
-          <w:rFonts w:ascii="Calibri" w:hAnsi="Calibri" w:cs="Arial"/>
-          <w:color w:val="252525"/>
-          <w:sz w:val="21"/>
-          <w:szCs w:val="21"/>
-          <w:shd w:val="clear" w:color="auto" w:fill="FFFFFF"/>
-        </w:rPr>
-        <w:t>τ</w:t>
-      </w:r>
-      <w:r>
-        <w:t>. Then</w:t>
-      </w:r>
-      <w:r>
-        <w:t xml:space="preserve"> </w:t>
-      </w:r>
-      <w:del w:id="55" w:author="Georgios KATSAROS" w:date="2016-08-25T11:59:00Z">
-        <w:r>
-          <w:delText>the</w:delText>
-        </w:r>
-        <w:r>
-          <w:delText xml:space="preserve"> </w:delText>
-        </w:r>
-      </w:del>
-      <w:ins w:id="56" w:author="Georgios KATSAROS" w:date="2016-08-25T11:59:00Z">
-        <w:r>
-          <w:t xml:space="preserve">a </w:t>
-        </w:r>
-      </w:ins>
-      <w:r>
-        <w:rPr>
-          <w:sz w:val="18"/>
-        </w:rPr>
-        <w:t>∏</w:t>
-      </w:r>
-      <w:r>
-        <w:rPr>
-          <w:sz w:val="18"/>
-        </w:rPr>
-        <w:t xml:space="preserve"> </w:t>
-      </w:r>
-      <w:r>
-        <w:t xml:space="preserve">pulse around </w:t>
-      </w:r>
-      <w:r>
-        <w:t xml:space="preserve">the </w:t>
-      </w:r>
-      <w:r>
-        <w:t xml:space="preserve">y </w:t>
-      </w:r>
-      <w:del w:id="57" w:author="Georgios KATSAROS" w:date="2016-08-25T11:59:00Z">
-        <w:r>
-          <w:delText xml:space="preserve">axes </w:delText>
-        </w:r>
-      </w:del>
-      <w:ins w:id="58" w:author="Georgios KATSAROS" w:date="2016-08-25T11:59:00Z">
-        <w:r>
-          <w:t xml:space="preserve">axis </w:t>
-        </w:r>
-      </w:ins>
-      <w:r>
-        <w:t xml:space="preserve">will be applied which mirrors the spin vector around </w:t>
-      </w:r>
-      <w:r>
-        <w:t xml:space="preserve">the </w:t>
-      </w:r>
-      <w:r>
-        <w:t xml:space="preserve">y </w:t>
-      </w:r>
-      <w:del w:id="59" w:author="Georgios KATSAROS" w:date="2016-08-25T11:59:00Z">
-        <w:r>
-          <w:delText>axes</w:delText>
-        </w:r>
-      </w:del>
-      <w:ins w:id="60" w:author="Georgios KATSAROS" w:date="2016-08-25T11:59:00Z">
-        <w:r>
-          <w:t>axis</w:t>
-        </w:r>
-      </w:ins>
-      <w:r>
-        <w:t xml:space="preserve">. </w:t>
-      </w:r>
-      <w:r>
-        <w:t>The s</w:t>
-      </w:r>
-      <w:r>
-        <w:t xml:space="preserve">pin is then left to dephase for the same time, but since </w:t>
-      </w:r>
-      <w:ins w:id="61" w:author="Georgios KATSAROS" w:date="2016-08-25T11:59:00Z">
-        <w:r>
-          <w:t xml:space="preserve">it is </w:t>
-        </w:r>
-      </w:ins>
-      <w:r>
-        <w:t xml:space="preserve">mirrored, </w:t>
-      </w:r>
-      <w:r>
-        <w:t xml:space="preserve">the </w:t>
-      </w:r>
-      <w:r>
-        <w:t>direction of this dephasing will cancel the previous</w:t>
-      </w:r>
-      <w:r>
-        <w:t xml:space="preserve"> one</w:t>
-      </w:r>
-      <w:del w:id="62" w:author="Georgios KATSAROS" w:date="2016-08-25T11:59:00Z">
-        <w:r>
-          <w:delText xml:space="preserve"> to</w:delText>
-        </w:r>
-        <w:r>
-          <w:delText xml:space="preserve"> a</w:delText>
-        </w:r>
-        <w:r>
-          <w:delText xml:space="preserve"> some degree</w:delText>
-        </w:r>
-      </w:del>
-      <w:r>
-        <w:t xml:space="preserve">, causing </w:t>
-      </w:r>
-      <w:r>
-        <w:t xml:space="preserve">the </w:t>
-      </w:r>
-      <w:ins w:id="63" w:author="Georgios KATSAROS" w:date="2016-08-25T11:59:00Z">
-        <w:r>
-          <w:t xml:space="preserve">so-called </w:t>
-        </w:r>
-      </w:ins>
-      <w:r>
-        <w:t>spin refocusing.</w:t>
-      </w:r>
-      <w:r>
-        <w:t xml:space="preserve"> After that by </w:t>
-      </w:r>
-      <w:del w:id="64" w:author="Georgios KATSAROS" w:date="2016-08-25T11:59:00Z">
-        <w:r>
-          <w:delText xml:space="preserve">the </w:delText>
-        </w:r>
-      </w:del>
-      <w:ins w:id="65" w:author="Georgios KATSAROS" w:date="2016-08-25T11:59:00Z">
-        <w:r>
-          <w:t xml:space="preserve">another </w:t>
-        </w:r>
-      </w:ins>
-      <w:r>
-        <w:t xml:space="preserve">next </w:t>
-      </w:r>
-      <w:r>
-        <w:rPr>
-          <w:sz w:val="18"/>
-        </w:rPr>
-        <w:t>∏</w:t>
-      </w:r>
-      <w:r>
-        <w:t>/2</w:t>
-      </w:r>
-      <w:r>
-        <w:rPr>
-          <w:vertAlign w:val="subscript"/>
-        </w:rPr>
-        <w:t>∆</w:t>
-      </w:r>
-      <w:r>
-        <w:rPr>
-          <w:rFonts w:ascii="Gulim" w:eastAsia="Gulim" w:hAnsi="Gulim" w:hint="eastAsia"/>
-          <w:vertAlign w:val="subscript"/>
-        </w:rPr>
-        <w:t>Φ</w:t>
-      </w:r>
-      <w:ins w:id="66" w:author="Georgios KATSAROS" w:date="2016-08-25T12:00:00Z">
-        <w:r>
-          <w:rPr>
-            <w:rFonts w:ascii="Gulim" w:eastAsia="Gulim" w:hAnsi="Gulim" w:hint="eastAsia"/>
-            <w:vertAlign w:val="subscript"/>
-          </w:rPr>
-          <w:t>(what do you mean by that?</w:t>
-        </w:r>
-        <w:r>
-          <w:rPr>
-            <w:rFonts w:ascii="Gulim" w:eastAsia="Gulim" w:hAnsi="Gulim"/>
-            <w:vertAlign w:val="subscript"/>
-          </w:rPr>
-          <w:t>)</w:t>
-        </w:r>
-      </w:ins>
-      <w:r>
-        <w:t xml:space="preserve"> pulse around axes which is x axes rotated for ∆</w:t>
-      </w:r>
-      <w:r>
-        <w:rPr>
-          <w:rFonts w:ascii="Gulim" w:eastAsia="Gulim" w:hAnsi="Gulim" w:hint="eastAsia"/>
-        </w:rPr>
-        <w:t xml:space="preserve">Φ, </w:t>
-      </w:r>
-      <w:r>
-        <w:rPr>
-          <w:rFonts w:hint="eastAsia"/>
-        </w:rPr>
-        <w:t>spin is projected to z axes and a spin up probability is measured.</w:t>
-      </w:r>
-      <w:r>
-        <w:t xml:space="preserve"> </w:t>
-      </w:r>
-      <w:r>
-        <w:t xml:space="preserve">From its exponentially decaying envelope in this case </w:t>
-      </w:r>
-      <w:del w:id="67" w:author="Georgios KATSAROS" w:date="2016-08-25T12:00:00Z">
-        <w:r>
-          <w:delText xml:space="preserve">coherence time </w:delText>
-        </w:r>
-      </w:del>
-      <w:r>
-        <w:t>T</w:t>
-      </w:r>
-      <w:r>
-        <w:rPr>
-          <w:vertAlign w:val="subscript"/>
-        </w:rPr>
-        <w:t>2</w:t>
-      </w:r>
-      <w:r>
-        <w:t xml:space="preserve"> </w:t>
-      </w:r>
-      <w:ins w:id="68" w:author="Georgios KATSAROS" w:date="2016-08-25T12:00:00Z">
-        <w:r>
-          <w:t xml:space="preserve">echo </w:t>
-        </w:r>
-      </w:ins>
-      <w:r>
-        <w:t>will be extracted.</w:t>
-      </w:r>
-    </w:p>
-    <w:p/>
-    <w:p>
-      <w:pPr>
-        <w:pStyle w:val="Heading5"/>
-        <w:numPr>
-          <w:ilvl w:val="0"/>
-          <w:numId w:val="19"/>
-        </w:numPr>
-      </w:pPr>
-      <w:r>
-        <w:t>CPMG pulse sequence</w:t>
-      </w:r>
-      <w:r>
-        <w:t xml:space="preserve"> T</w:t>
-      </w:r>
-      <w:r>
-        <w:rPr>
-          <w:vertAlign w:val="subscript"/>
-        </w:rPr>
-        <w:t>2</w:t>
-      </w:r>
-      <w:r>
-        <w:rPr>
-          <w:vertAlign w:val="superscript"/>
-        </w:rPr>
-        <w:t>CPMG</w:t>
-      </w:r>
-    </w:p>
-    <w:p>
-      <w:ins w:id="69" w:author="Georgios KATSAROS" w:date="2016-08-25T20:37:00Z">
-        <w:r>
-          <w:t xml:space="preserve">In order to extend further the coherence time we am to use the a </w:t>
-        </w:r>
-      </w:ins>
-      <w:del w:id="70" w:author="Georgios KATSAROS" w:date="2016-08-25T20:37:00Z">
-        <w:r>
-          <w:delText xml:space="preserve">The </w:delText>
-        </w:r>
-      </w:del>
-      <w:r>
-        <w:t xml:space="preserve">sequence of </w:t>
-      </w:r>
-      <w:del w:id="71" w:author="Georgios KATSAROS" w:date="2016-08-25T20:37:00Z">
-        <w:r>
-          <w:delText xml:space="preserve">the </w:delText>
-        </w:r>
-      </w:del>
-      <w:r>
-        <w:rPr>
-          <w:sz w:val="18"/>
-        </w:rPr>
-        <w:t>∏</w:t>
-      </w:r>
-      <w:r>
-        <w:rPr>
-          <w:sz w:val="18"/>
-        </w:rPr>
-        <w:t xml:space="preserve"> </w:t>
-      </w:r>
-      <w:r>
-        <w:t xml:space="preserve">pulses called the </w:t>
-      </w:r>
-      <w:r>
-        <w:t>Carr-Purcell-Meiboom-Gil</w:t>
-      </w:r>
-      <w:r>
-        <w:t>l</w:t>
-      </w:r>
-      <w:r>
-        <w:t xml:space="preserve"> (CPMG)</w:t>
-      </w:r>
-      <w:r>
-        <w:t xml:space="preserve"> </w:t>
-      </w:r>
-      <w:r>
-        <w:t>sequence</w:t>
-      </w:r>
-      <w:ins w:id="72" w:author="Georgios KATSAROS" w:date="2016-08-25T20:38:00Z">
-        <w:r>
-          <w:t>. The pi pulses</w:t>
-        </w:r>
-      </w:ins>
-      <w:r>
-        <w:t xml:space="preserve">, </w:t>
-      </w:r>
-      <w:r>
-        <w:t xml:space="preserve">rotating the spin </w:t>
-      </w:r>
-      <w:r>
-        <w:t xml:space="preserve">around </w:t>
-      </w:r>
-      <w:r>
-        <w:t xml:space="preserve">the </w:t>
-      </w:r>
-      <w:r>
-        <w:t xml:space="preserve">y </w:t>
-      </w:r>
-      <w:del w:id="73" w:author="Georgios KATSAROS" w:date="2016-08-25T20:38:00Z">
-        <w:r>
-          <w:delText xml:space="preserve">axes </w:delText>
-        </w:r>
-      </w:del>
-      <w:ins w:id="74" w:author="Georgios KATSAROS" w:date="2016-08-25T20:38:00Z">
-        <w:r>
-          <w:t xml:space="preserve">axis </w:t>
-        </w:r>
-      </w:ins>
-      <w:r>
-        <w:t>can be applied at</w:t>
-      </w:r>
-      <w:r>
-        <w:t xml:space="preserve"> </w:t>
-      </w:r>
-      <w:r>
-        <w:t xml:space="preserve">the </w:t>
-      </w:r>
-      <w:r>
-        <w:t xml:space="preserve">times </w:t>
-      </w:r>
-      <w:r>
-        <w:rPr>
-          <w:rFonts w:ascii="Calibri" w:hAnsi="Calibri" w:cs="Arial"/>
-          <w:color w:val="252525"/>
-          <w:sz w:val="21"/>
-          <w:szCs w:val="21"/>
-          <w:shd w:val="clear" w:color="auto" w:fill="FFFFFF"/>
-        </w:rPr>
-        <w:t>τ, 3τ, 5τ…</w:t>
-      </w:r>
-      <w:r>
-        <w:t xml:space="preserve">, </w:t>
-      </w:r>
-      <w:r>
-        <w:t xml:space="preserve">instead of </w:t>
-      </w:r>
-      <w:del w:id="75" w:author="Georgios KATSAROS" w:date="2016-08-25T20:38:00Z">
-        <w:r>
-          <w:delText xml:space="preserve">the </w:delText>
-        </w:r>
-      </w:del>
-      <w:ins w:id="76" w:author="Georgios KATSAROS" w:date="2016-08-25T20:38:00Z">
+      <w:ins w:id="55" w:author="Georgios KATSAROS" w:date="2016-08-25T20:38:00Z">
         <w:r>
           <w:t xml:space="preserve">a </w:t>
         </w:r>
@@ -4885,7 +4705,7 @@
         </w:rPr>
         <w:t>I am not sure how it is actually measured</w:t>
       </w:r>
-      <w:ins w:id="77" w:author="Georgios KATSAROS" w:date="2016-08-25T20:39:00Z">
+      <w:ins w:id="56" w:author="Georgios KATSAROS" w:date="2016-08-25T20:39:00Z">
         <w:r>
           <w:rPr>
             <w:rFonts w:ascii="Calibri" w:hAnsi="Calibri" w:cs="Arial"/>
@@ -4898,7 +4718,7 @@
           <w:t xml:space="preserve">- like the echo </w:t>
         </w:r>
       </w:ins>
-      <w:ins w:id="78" w:author="Georgios KATSAROS" w:date="2016-08-25T20:40:00Z">
+      <w:ins w:id="57" w:author="Georgios KATSAROS" w:date="2016-08-25T20:40:00Z">
         <w:r>
           <w:rPr>
             <w:rFonts w:ascii="Calibri" w:hAnsi="Calibri" w:cs="Arial"/>
@@ -4911,7 +4731,7 @@
           <w:t>you change tau</w:t>
         </w:r>
       </w:ins>
-      <w:ins w:id="79" w:author="Georgios KATSAROS" w:date="2016-08-25T20:42:00Z">
+      <w:ins w:id="58" w:author="Georgios KATSAROS" w:date="2016-08-25T20:42:00Z">
         <w:r>
           <w:rPr>
             <w:rFonts w:ascii="Calibri" w:hAnsi="Calibri" w:cs="Arial"/>
@@ -4965,7 +4785,7 @@
       <w:r>
         <w:t>pulse errors</w:t>
       </w:r>
-      <w:ins w:id="80" w:author="Georgios KATSAROS" w:date="2016-08-25T20:43:00Z">
+      <w:ins w:id="59" w:author="Georgios KATSAROS" w:date="2016-08-25T20:43:00Z">
         <w:r>
           <w:t xml:space="preserve"> (explain why)</w:t>
         </w:r>
@@ -4973,7 +4793,7 @@
       <w:r>
         <w:t xml:space="preserve">, </w:t>
       </w:r>
-      <w:del w:id="81" w:author="Georgios KATSAROS" w:date="2016-08-25T20:44:00Z">
+      <w:del w:id="60" w:author="Georgios KATSAROS" w:date="2016-08-25T20:44:00Z">
         <w:r>
           <w:delText xml:space="preserve">extending coherence time </w:delText>
         </w:r>
@@ -4996,7 +4816,7 @@
       <w:r>
         <w:t xml:space="preserve">, with the center frequency </w:t>
       </w:r>
-      <w:ins w:id="82" w:author="Georgios KATSAROS" w:date="2016-08-25T20:45:00Z">
+      <w:ins w:id="61" w:author="Georgios KATSAROS" w:date="2016-08-25T20:45:00Z">
         <w:r>
           <w:t xml:space="preserve">beeing </w:t>
         </w:r>
@@ -5043,7 +4863,7 @@
       <w:r>
         <w:t>for the noise coupled to the qubit</w:t>
       </w:r>
-      <w:ins w:id="83" w:author="Georgios KATSAROS" w:date="2016-08-25T20:46:00Z">
+      <w:ins w:id="62" w:author="Georgios KATSAROS" w:date="2016-08-25T20:46:00Z">
         <w:r>
           <w:t xml:space="preserve"> (what do you want to day by this?)</w:t>
         </w:r>
@@ -5129,7 +4949,7 @@
       <w:r>
         <w:t>can be shifted</w:t>
       </w:r>
-      <w:ins w:id="84" w:author="Georgios KATSAROS" w:date="2016-08-25T20:46:00Z">
+      <w:ins w:id="63" w:author="Georgios KATSAROS" w:date="2016-08-25T20:46:00Z">
         <w:r>
           <w:t>,</w:t>
         </w:r>
@@ -5137,7 +4957,7 @@
       <w:r>
         <w:t xml:space="preserve"> </w:t>
       </w:r>
-      <w:del w:id="85" w:author="Georgios KATSAROS" w:date="2016-08-25T20:46:00Z">
+      <w:del w:id="64" w:author="Georgios KATSAROS" w:date="2016-08-25T20:46:00Z">
         <w:r>
           <w:delText xml:space="preserve">and </w:delText>
         </w:r>
@@ -5145,7 +4965,7 @@
       <w:r>
         <w:t xml:space="preserve">the noise spectrum can be extracted </w:t>
       </w:r>
-      <w:ins w:id="86" w:author="Georgios KATSAROS" w:date="2016-08-25T20:46:00Z">
+      <w:ins w:id="65" w:author="Georgios KATSAROS" w:date="2016-08-25T20:46:00Z">
         <w:r>
           <w:t>and noise can be filtered out?</w:t>
         </w:r>
@@ -5172,17 +4992,17 @@
       </w:r>
     </w:p>
     <w:p>
-      <w:ins w:id="87" w:author="Georgios KATSAROS" w:date="2016-08-25T19:19:00Z">
+      <w:ins w:id="66" w:author="Georgios KATSAROS" w:date="2016-08-25T19:19:00Z">
         <w:r>
           <w:t>There has been a huge interest in the past few years in the realiz</w:t>
         </w:r>
       </w:ins>
-      <w:ins w:id="88" w:author="Georgios KATSAROS" w:date="2016-08-25T19:24:00Z">
+      <w:ins w:id="67" w:author="Georgios KATSAROS" w:date="2016-08-25T19:24:00Z">
         <w:r>
           <w:t>ation</w:t>
         </w:r>
       </w:ins>
-      <w:ins w:id="89" w:author="Georgios KATSAROS" w:date="2016-08-25T19:19:00Z">
+      <w:ins w:id="68" w:author="Georgios KATSAROS" w:date="2016-08-25T19:19:00Z">
         <w:r>
           <w:t xml:space="preserve"> of electron spin qubits in Silicon. </w:t>
         </w:r>
@@ -5190,7 +5010,7 @@
       <w:r>
         <w:t xml:space="preserve">In </w:t>
       </w:r>
-      <w:ins w:id="90" w:author="Georgios KATSAROS" w:date="2016-08-25T12:08:00Z">
+      <w:ins w:id="69" w:author="Georgios KATSAROS" w:date="2016-08-25T12:08:00Z">
         <w:r>
           <w:t xml:space="preserve">this project a hole spin qubit in </w:t>
         </w:r>
@@ -5198,22 +5018,22 @@
           <w:t xml:space="preserve">a DQD formed in a </w:t>
         </w:r>
       </w:ins>
-      <w:ins w:id="91" w:author="Georgios KATSAROS" w:date="2016-08-25T19:21:00Z">
+      <w:ins w:id="70" w:author="Georgios KATSAROS" w:date="2016-08-25T19:21:00Z">
         <w:r>
           <w:t xml:space="preserve">Ge </w:t>
         </w:r>
       </w:ins>
-      <w:ins w:id="92" w:author="Georgios KATSAROS" w:date="2016-08-25T12:08:00Z">
+      <w:ins w:id="71" w:author="Georgios KATSAROS" w:date="2016-08-25T12:08:00Z">
         <w:r>
           <w:t>hut wire will be</w:t>
         </w:r>
       </w:ins>
-      <w:ins w:id="93" w:author="Georgios KATSAROS" w:date="2016-08-25T19:18:00Z">
+      <w:ins w:id="72" w:author="Georgios KATSAROS" w:date="2016-08-25T19:18:00Z">
         <w:r>
           <w:t xml:space="preserve"> studied. Despite the interesting electronic properties of this type on nanostructure nothing is known about the spin properties of the confined holes. </w:t>
         </w:r>
       </w:ins>
-      <w:del w:id="94" w:author="Georgios KATSAROS" w:date="2016-08-25T19:19:00Z">
+      <w:del w:id="73" w:author="Georgios KATSAROS" w:date="2016-08-25T19:19:00Z">
         <w:r>
           <w:delText>our</w:delText>
         </w:r>
@@ -5236,7 +5056,7 @@
           <w:delText xml:space="preserve">. </w:delText>
         </w:r>
       </w:del>
-      <w:del w:id="95" w:author="Georgios KATSAROS" w:date="2016-08-25T19:20:00Z">
+      <w:del w:id="74" w:author="Georgios KATSAROS" w:date="2016-08-25T19:20:00Z">
         <w:r>
           <w:delText>While other groups work with structures based on electron spin in gallium arsenide, electron spin</w:delText>
         </w:r>
@@ -5247,7 +5067,7 @@
           <w:delText xml:space="preserve"> silicon and Si:P and hole spin in silicon, this particular approach is not yet investigated. </w:delText>
         </w:r>
       </w:del>
-      <w:ins w:id="96" w:author="Georgios KATSAROS" w:date="2016-08-25T19:22:00Z">
+      <w:ins w:id="75" w:author="Georgios KATSAROS" w:date="2016-08-25T19:22:00Z">
         <w:r>
           <w:t xml:space="preserve">Due to the low </w:t>
         </w:r>
@@ -5256,7 +5076,7 @@
           <w:t>hyperfine interaction and the heavy hole character of the wavefunction very long dephasing times are expexted [cite Hannes and Fischer PRL]</w:t>
         </w:r>
       </w:ins>
-      <w:del w:id="97" w:author="Georgios KATSAROS" w:date="2016-08-25T19:23:00Z">
+      <w:del w:id="76" w:author="Georgios KATSAROS" w:date="2016-08-25T19:23:00Z">
         <w:r>
           <w:delText xml:space="preserve">It </w:delText>
         </w:r>
@@ -5294,17 +5114,17 @@
           <w:delText xml:space="preserve">. </w:delText>
         </w:r>
       </w:del>
-      <w:ins w:id="98" w:author="Georgios KATSAROS" w:date="2016-08-25T19:23:00Z">
+      <w:ins w:id="77" w:author="Georgios KATSAROS" w:date="2016-08-25T19:23:00Z">
         <w:r>
           <w:t xml:space="preserve">In addition, </w:t>
         </w:r>
       </w:ins>
-      <w:del w:id="99" w:author="Georgios KATSAROS" w:date="2016-08-25T19:23:00Z">
+      <w:del w:id="78" w:author="Georgios KATSAROS" w:date="2016-08-25T19:23:00Z">
         <w:r>
           <w:delText>E</w:delText>
         </w:r>
       </w:del>
-      <w:ins w:id="100" w:author="Georgios KATSAROS" w:date="2016-08-25T19:23:00Z">
+      <w:ins w:id="79" w:author="Georgios KATSAROS" w:date="2016-08-25T19:23:00Z">
         <w:r>
           <w:t>e</w:t>
         </w:r>
@@ -5330,7 +5150,7 @@
       <w:r>
         <w:t xml:space="preserve"> because of </w:t>
       </w:r>
-      <w:ins w:id="101" w:author="Georgios KATSAROS" w:date="2016-08-25T19:23:00Z">
+      <w:ins w:id="80" w:author="Georgios KATSAROS" w:date="2016-08-25T19:23:00Z">
         <w:r>
           <w:t xml:space="preserve">the </w:t>
         </w:r>
@@ -5377,7 +5197,7 @@
       <w:r>
         <w:t xml:space="preserve">for </w:t>
       </w:r>
-      <w:del w:id="102" w:author="Georgios KATSAROS" w:date="2016-08-25T19:23:00Z">
+      <w:del w:id="81" w:author="Georgios KATSAROS" w:date="2016-08-25T19:23:00Z">
         <w:r>
           <w:delText xml:space="preserve">heavy </w:delText>
         </w:r>
@@ -5388,12 +5208,12 @@
       <w:r>
         <w:t>Ge</w:t>
       </w:r>
-      <w:ins w:id="103" w:author="Georgios KATSAROS" w:date="2016-08-25T19:23:00Z">
+      <w:ins w:id="82" w:author="Georgios KATSAROS" w:date="2016-08-25T19:23:00Z">
         <w:r>
           <w:t>. This should</w:t>
         </w:r>
       </w:ins>
-      <w:del w:id="104" w:author="Georgios KATSAROS" w:date="2016-08-25T19:23:00Z">
+      <w:del w:id="83" w:author="Georgios KATSAROS" w:date="2016-08-25T19:23:00Z">
         <w:r>
           <w:delText xml:space="preserve"> which</w:delText>
         </w:r>
@@ -5419,7 +5239,7 @@
       <w:r>
         <w:t xml:space="preserve"> </w:t>
       </w:r>
-      <w:del w:id="105" w:author="Georgios KATSAROS" w:date="2016-08-25T19:24:00Z">
+      <w:del w:id="84" w:author="Georgios KATSAROS" w:date="2016-08-25T19:24:00Z">
         <w:r>
           <w:delText>by applying oscillatory electric field to particular qubit gates</w:delText>
         </w:r>
@@ -5433,7 +5253,7 @@
       <w:r>
         <w:t xml:space="preserve">eliminating </w:t>
       </w:r>
-      <w:ins w:id="106" w:author="Georgios KATSAROS" w:date="2016-08-25T19:24:00Z">
+      <w:ins w:id="85" w:author="Georgios KATSAROS" w:date="2016-08-25T19:24:00Z">
         <w:r>
           <w:t xml:space="preserve">the </w:t>
         </w:r>
@@ -5444,7 +5264,7 @@
       <w:r>
         <w:t xml:space="preserve">r </w:t>
       </w:r>
-      <w:ins w:id="107" w:author="Georgios KATSAROS" w:date="2016-08-25T19:24:00Z">
+      <w:ins w:id="86" w:author="Georgios KATSAROS" w:date="2016-08-25T19:24:00Z">
         <w:r>
           <w:t xml:space="preserve">an </w:t>
         </w:r>
@@ -5452,17 +5272,17 @@
       <w:r>
         <w:t xml:space="preserve">oscillatory magnetic field. </w:t>
       </w:r>
-      <w:ins w:id="108" w:author="Georgios KATSAROS" w:date="2016-08-25T19:25:00Z">
+      <w:ins w:id="87" w:author="Georgios KATSAROS" w:date="2016-08-25T19:25:00Z">
         <w:r>
           <w:t xml:space="preserve">Such a manipulation by means of oscillatory electric fields in combination with the gate reflectometry will </w:t>
         </w:r>
       </w:ins>
-      <w:del w:id="109" w:author="Georgios KATSAROS" w:date="2016-08-25T19:25:00Z">
+      <w:del w:id="88" w:author="Georgios KATSAROS" w:date="2016-08-25T19:25:00Z">
         <w:r>
           <w:delText xml:space="preserve">This means </w:delText>
         </w:r>
       </w:del>
-      <w:ins w:id="110" w:author="Georgios KATSAROS" w:date="2016-08-25T19:26:00Z">
+      <w:ins w:id="89" w:author="Georgios KATSAROS" w:date="2016-08-25T19:26:00Z">
         <w:r>
           <w:t xml:space="preserve">dramatically </w:t>
         </w:r>
@@ -5470,17 +5290,17 @@
       <w:r>
         <w:t>reduc</w:t>
       </w:r>
-      <w:ins w:id="111" w:author="Georgios KATSAROS" w:date="2016-08-25T19:25:00Z">
+      <w:ins w:id="90" w:author="Georgios KATSAROS" w:date="2016-08-25T19:25:00Z">
         <w:r>
           <w:t>e</w:t>
         </w:r>
       </w:ins>
-      <w:del w:id="112" w:author="Georgios KATSAROS" w:date="2016-08-25T19:25:00Z">
+      <w:del w:id="91" w:author="Georgios KATSAROS" w:date="2016-08-25T19:25:00Z">
         <w:r>
           <w:delText>ing</w:delText>
         </w:r>
       </w:del>
-      <w:ins w:id="113" w:author="Georgios KATSAROS" w:date="2016-08-25T19:25:00Z">
+      <w:ins w:id="92" w:author="Georgios KATSAROS" w:date="2016-08-25T19:25:00Z">
         <w:r>
           <w:t xml:space="preserve"> the</w:t>
         </w:r>
@@ -5491,12 +5311,12 @@
       <w:r>
         <w:t xml:space="preserve"> </w:t>
       </w:r>
-      <w:ins w:id="114" w:author="Georgios KATSAROS" w:date="2016-08-25T19:26:00Z">
+      <w:ins w:id="93" w:author="Georgios KATSAROS" w:date="2016-08-25T19:26:00Z">
         <w:r>
           <w:t xml:space="preserve">since no extra structure (charge sensor, stripline) </w:t>
         </w:r>
       </w:ins>
-      <w:del w:id="115" w:author="Georgios KATSAROS" w:date="2016-08-25T19:26:00Z">
+      <w:del w:id="94" w:author="Georgios KATSAROS" w:date="2016-08-25T19:26:00Z">
         <w:r>
           <w:delText xml:space="preserve">because nothing else </w:delText>
         </w:r>
@@ -5510,7 +5330,7 @@
       <w:r>
         <w:t xml:space="preserve"> </w:t>
       </w:r>
-      <w:del w:id="116" w:author="Georgios KATSAROS" w:date="2016-08-25T19:26:00Z">
+      <w:del w:id="95" w:author="Georgios KATSAROS" w:date="2016-08-25T19:26:00Z">
         <w:r>
           <w:delText xml:space="preserve">Together with all the fabrication reduction complexity brought by gate reflectometry (as explained in </w:delText>
         </w:r>
@@ -5524,7 +5344,7 @@
           <w:delText>) this</w:delText>
         </w:r>
       </w:del>
-      <w:ins w:id="117" w:author="Georgios KATSAROS" w:date="2016-08-25T19:26:00Z">
+      <w:ins w:id="96" w:author="Georgios KATSAROS" w:date="2016-08-25T19:26:00Z">
         <w:r>
           <w:t xml:space="preserve">Thus this </w:t>
         </w:r>
@@ -5538,7 +5358,7 @@
         </w:rPr>
         <w:t xml:space="preserve">addressing </w:t>
       </w:r>
-      <w:ins w:id="118" w:author="Georgios KATSAROS" w:date="2016-08-25T19:26:00Z">
+      <w:ins w:id="97" w:author="Georgios KATSAROS" w:date="2016-08-25T19:26:00Z">
         <w:r>
           <w:rPr>
             <w:b/>
@@ -5546,7 +5366,7 @@
           <w:t xml:space="preserve">the </w:t>
         </w:r>
       </w:ins>
-      <w:ins w:id="119" w:author="Georgios KATSAROS" w:date="2016-08-25T19:27:00Z">
+      <w:ins w:id="98" w:author="Georgios KATSAROS" w:date="2016-08-25T19:27:00Z">
         <w:r>
           <w:rPr>
             <w:b/>
@@ -5554,7 +5374,7 @@
           <w:t>challenge</w:t>
         </w:r>
       </w:ins>
-      <w:ins w:id="120" w:author="Georgios KATSAROS" w:date="2016-08-25T19:26:00Z">
+      <w:ins w:id="99" w:author="Georgios KATSAROS" w:date="2016-08-25T19:26:00Z">
         <w:r>
           <w:rPr>
             <w:b/>
@@ -5568,7 +5388,7 @@
         </w:rPr>
         <w:t>scalability</w:t>
       </w:r>
-      <w:del w:id="121" w:author="Georgios KATSAROS" w:date="2016-08-25T19:27:00Z">
+      <w:del w:id="100" w:author="Georgios KATSAROS" w:date="2016-08-25T19:27:00Z">
         <w:r>
           <w:rPr>
             <w:b/>
@@ -5583,10 +5403,10 @@
     <w:p>
       <w:pPr>
         <w:rPr>
-          <w:del w:id="122" w:author="Georgios KATSAROS" w:date="2016-08-25T19:27:00Z"/>
-        </w:rPr>
-      </w:pPr>
-      <w:del w:id="123" w:author="Georgios KATSAROS" w:date="2016-08-25T19:27:00Z">
+          <w:del w:id="101" w:author="Georgios KATSAROS" w:date="2016-08-25T19:27:00Z"/>
+        </w:rPr>
+      </w:pPr>
+      <w:del w:id="102" w:author="Georgios KATSAROS" w:date="2016-08-25T19:27:00Z">
         <w:r>
           <w:rPr>
             <w:b/>
@@ -5641,52 +5461,52 @@
       </w:del>
     </w:p>
     <w:p>
-      <w:ins w:id="124" w:author="Georgios KATSAROS" w:date="2016-08-25T19:27:00Z">
+      <w:ins w:id="103" w:author="Georgios KATSAROS" w:date="2016-08-25T19:27:00Z">
         <w:r>
           <w:t xml:space="preserve">Finally we </w:t>
         </w:r>
       </w:ins>
-      <w:ins w:id="125" w:author="Georgios KATSAROS" w:date="2016-08-25T19:36:00Z">
+      <w:ins w:id="104" w:author="Georgios KATSAROS" w:date="2016-08-25T19:36:00Z">
         <w:r>
           <w:t>aim</w:t>
         </w:r>
       </w:ins>
-      <w:ins w:id="126" w:author="Georgios KATSAROS" w:date="2016-08-25T19:27:00Z">
+      <w:ins w:id="105" w:author="Georgios KATSAROS" w:date="2016-08-25T19:27:00Z">
         <w:r>
           <w:t xml:space="preserve"> to achieve </w:t>
         </w:r>
       </w:ins>
-      <w:ins w:id="127" w:author="Georgios KATSAROS" w:date="2016-08-25T19:36:00Z">
+      <w:ins w:id="106" w:author="Georgios KATSAROS" w:date="2016-08-25T19:36:00Z">
         <w:r>
           <w:t>the</w:t>
         </w:r>
       </w:ins>
-      <w:ins w:id="128" w:author="Georgios KATSAROS" w:date="2016-08-25T19:27:00Z">
+      <w:ins w:id="107" w:author="Georgios KATSAROS" w:date="2016-08-25T19:27:00Z">
         <w:r>
           <w:t xml:space="preserve"> high</w:t>
         </w:r>
       </w:ins>
-      <w:ins w:id="129" w:author="Georgios KATSAROS" w:date="2016-08-25T19:36:00Z">
+      <w:ins w:id="108" w:author="Georgios KATSAROS" w:date="2016-08-25T19:36:00Z">
         <w:r>
           <w:t>est reported</w:t>
         </w:r>
       </w:ins>
-      <w:ins w:id="130" w:author="Georgios KATSAROS" w:date="2016-08-25T19:27:00Z">
+      <w:ins w:id="109" w:author="Georgios KATSAROS" w:date="2016-08-25T19:27:00Z">
         <w:r>
           <w:t xml:space="preserve"> sensitivity in the gate reflectometry setup. </w:t>
         </w:r>
       </w:ins>
-      <w:ins w:id="131" w:author="Georgios KATSAROS" w:date="2016-08-25T19:28:00Z">
+      <w:ins w:id="110" w:author="Georgios KATSAROS" w:date="2016-08-25T19:28:00Z">
         <w:r>
           <w:t xml:space="preserve">The </w:t>
         </w:r>
       </w:ins>
-      <w:del w:id="132" w:author="Georgios KATSAROS" w:date="2016-08-25T19:28:00Z">
+      <w:del w:id="111" w:author="Georgios KATSAROS" w:date="2016-08-25T19:28:00Z">
         <w:r>
           <w:delText>G</w:delText>
         </w:r>
       </w:del>
-      <w:ins w:id="133" w:author="Georgios KATSAROS" w:date="2016-08-25T19:28:00Z">
+      <w:ins w:id="112" w:author="Georgios KATSAROS" w:date="2016-08-25T19:28:00Z">
         <w:r>
           <w:t>g</w:t>
         </w:r>
@@ -5712,7 +5532,7 @@
       <w:r>
         <w:t xml:space="preserve"> </w:t>
       </w:r>
-      <w:del w:id="134" w:author="Georgios KATSAROS" w:date="2016-08-25T19:28:00Z">
+      <w:del w:id="113" w:author="Georgios KATSAROS" w:date="2016-08-25T19:28:00Z">
         <w:r>
           <w:delText>directly</w:delText>
         </w:r>
@@ -5720,47 +5540,47 @@
           <w:delText xml:space="preserve"> </w:delText>
         </w:r>
       </w:del>
-      <w:ins w:id="135" w:author="Georgios KATSAROS" w:date="2016-08-25T19:28:00Z">
+      <w:ins w:id="114" w:author="Georgios KATSAROS" w:date="2016-08-25T19:28:00Z">
         <w:r>
           <w:t>very closely to the hut wire</w:t>
         </w:r>
       </w:ins>
-      <w:ins w:id="136" w:author="Georgios KATSAROS" w:date="2016-08-25T19:34:00Z">
+      <w:ins w:id="115" w:author="Georgios KATSAROS" w:date="2016-08-25T19:34:00Z">
         <w:r>
           <w:t xml:space="preserve"> (less than 4nm – </w:t>
         </w:r>
       </w:ins>
-      <w:ins w:id="137" w:author="Georgios KATSAROS" w:date="2016-08-25T19:36:00Z">
+      <w:ins w:id="116" w:author="Georgios KATSAROS" w:date="2016-08-25T19:36:00Z">
         <w:r>
           <w:t xml:space="preserve">defined simply by the </w:t>
         </w:r>
       </w:ins>
-      <w:ins w:id="138" w:author="Georgios KATSAROS" w:date="2016-08-25T19:34:00Z">
+      <w:ins w:id="117" w:author="Georgios KATSAROS" w:date="2016-08-25T19:34:00Z">
         <w:r>
           <w:t xml:space="preserve">thickness of </w:t>
         </w:r>
       </w:ins>
-      <w:ins w:id="139" w:author="Georgios KATSAROS" w:date="2016-08-25T19:36:00Z">
+      <w:ins w:id="118" w:author="Georgios KATSAROS" w:date="2016-08-25T19:36:00Z">
         <w:r>
           <w:t xml:space="preserve">the </w:t>
         </w:r>
       </w:ins>
-      <w:ins w:id="140" w:author="Georgios KATSAROS" w:date="2016-08-25T19:34:00Z">
+      <w:ins w:id="119" w:author="Georgios KATSAROS" w:date="2016-08-25T19:34:00Z">
         <w:r>
           <w:t>dielectric)</w:t>
         </w:r>
       </w:ins>
-      <w:ins w:id="141" w:author="Georgios KATSAROS" w:date="2016-08-25T19:28:00Z">
+      <w:ins w:id="120" w:author="Georgios KATSAROS" w:date="2016-08-25T19:28:00Z">
         <w:r>
           <w:t xml:space="preserve"> in which the QDs are formed.</w:t>
         </w:r>
       </w:ins>
-      <w:ins w:id="142" w:author="Georgios KATSAROS" w:date="2016-08-25T19:29:00Z">
+      <w:ins w:id="121" w:author="Georgios KATSAROS" w:date="2016-08-25T19:29:00Z">
         <w:r>
           <w:t xml:space="preserve"> </w:t>
         </w:r>
       </w:ins>
-      <w:del w:id="143" w:author="Georgios KATSAROS" w:date="2016-08-25T19:34:00Z">
+      <w:del w:id="122" w:author="Georgios KATSAROS" w:date="2016-08-25T19:34:00Z">
         <w:r>
           <w:delText>on the top of the nanowire</w:delText>
         </w:r>
@@ -5786,7 +5606,7 @@
         </w:rPr>
         <w:t>quantum dots</w:t>
       </w:r>
-      <w:ins w:id="144" w:author="Georgios KATSAROS" w:date="2016-08-25T19:34:00Z">
+      <w:ins w:id="123" w:author="Georgios KATSAROS" w:date="2016-08-25T19:34:00Z">
         <w:r>
           <w:rPr>
             <w:b/>
@@ -5794,7 +5614,7 @@
           <w:t xml:space="preserve"> and as a consequence high speed of the gate reflectometry setup</w:t>
         </w:r>
       </w:ins>
-      <w:ins w:id="145" w:author="Georgios KATSAROS" w:date="2016-08-25T19:37:00Z">
+      <w:ins w:id="124" w:author="Georgios KATSAROS" w:date="2016-08-25T19:37:00Z">
         <w:r>
           <w:rPr>
             <w:b/>
@@ -5814,7 +5634,7 @@
           <w:t>.</w:t>
         </w:r>
       </w:ins>
-      <w:ins w:id="146" w:author="Georgios KATSAROS" w:date="2016-08-25T19:34:00Z">
+      <w:ins w:id="125" w:author="Georgios KATSAROS" w:date="2016-08-25T19:34:00Z">
         <w:r>
           <w:rPr>
             <w:b/>
@@ -5822,7 +5642,7 @@
           <w:t xml:space="preserve"> (</w:t>
         </w:r>
       </w:ins>
-      <w:ins w:id="147" w:author="Georgios KATSAROS" w:date="2016-08-25T19:35:00Z">
+      <w:ins w:id="126" w:author="Georgios KATSAROS" w:date="2016-08-25T19:35:00Z">
         <w:r>
           <w:rPr>
             <w:b/>
@@ -5830,7 +5650,7 @@
           <w:t xml:space="preserve">I think </w:t>
         </w:r>
       </w:ins>
-      <w:ins w:id="148" w:author="Georgios KATSAROS" w:date="2016-08-25T19:34:00Z">
+      <w:ins w:id="127" w:author="Georgios KATSAROS" w:date="2016-08-25T19:34:00Z">
         <w:r>
           <w:rPr>
             <w:b/>
@@ -5838,7 +5658,7 @@
           <w:t xml:space="preserve">what is missing is to mention </w:t>
         </w:r>
       </w:ins>
-      <w:ins w:id="149" w:author="Georgios KATSAROS" w:date="2016-08-25T19:35:00Z">
+      <w:ins w:id="128" w:author="Georgios KATSAROS" w:date="2016-08-25T19:35:00Z">
         <w:r>
           <w:rPr>
             <w:b/>
@@ -5846,7 +5666,7 @@
           <w:t xml:space="preserve">somewhere when you start the explanation about the experiemtns related to the spin readout to state </w:t>
         </w:r>
       </w:ins>
-      <w:ins w:id="150" w:author="Georgios KATSAROS" w:date="2016-08-25T19:34:00Z">
+      <w:ins w:id="129" w:author="Georgios KATSAROS" w:date="2016-08-25T19:34:00Z">
         <w:r>
           <w:rPr>
             <w:b/>
@@ -5897,13 +5717,13 @@
     <w:p>
       <w:pPr>
         <w:rPr>
-          <w:ins w:id="151" w:author="Georgios KATSAROS" w:date="2016-08-25T19:40:00Z"/>
+          <w:ins w:id="130" w:author="Georgios KATSAROS" w:date="2016-08-25T19:40:00Z"/>
         </w:rPr>
       </w:pPr>
       <w:r>
         <w:t xml:space="preserve">We are collaborating with </w:t>
       </w:r>
-      <w:ins w:id="152" w:author="Georgios KATSAROS" w:date="2016-08-25T19:37:00Z">
+      <w:ins w:id="131" w:author="Georgios KATSAROS" w:date="2016-08-25T19:37:00Z">
         <w:r>
           <w:t xml:space="preserve">the </w:t>
         </w:r>
@@ -5911,12 +5731,12 @@
       <w:r>
         <w:t>spin qubit team in</w:t>
       </w:r>
-      <w:ins w:id="153" w:author="Georgios KATSAROS" w:date="2016-08-25T19:37:00Z">
+      <w:ins w:id="132" w:author="Georgios KATSAROS" w:date="2016-08-25T19:37:00Z">
         <w:r>
           <w:t xml:space="preserve"> the group of C. Marcus </w:t>
         </w:r>
       </w:ins>
-      <w:del w:id="154" w:author="Georgios KATSAROS" w:date="2016-08-25T19:37:00Z">
+      <w:del w:id="133" w:author="Georgios KATSAROS" w:date="2016-08-25T19:37:00Z">
         <w:r>
           <w:delText xml:space="preserve"> </w:delText>
         </w:r>
@@ -5942,7 +5762,7 @@
       <w:r>
         <w:t xml:space="preserve">. </w:t>
       </w:r>
-      <w:ins w:id="155" w:author="Georgios KATSAROS" w:date="2016-08-25T19:37:00Z">
+      <w:ins w:id="134" w:author="Georgios KATSAROS" w:date="2016-08-25T19:37:00Z">
         <w:r>
           <w:t xml:space="preserve">Actually I have been visiting them for three months end of 2015. </w:t>
         </w:r>
@@ -5950,12 +5770,12 @@
       <w:r>
         <w:t xml:space="preserve">Since they are </w:t>
       </w:r>
-      <w:ins w:id="156" w:author="Georgios KATSAROS" w:date="2016-08-25T19:38:00Z">
+      <w:ins w:id="135" w:author="Georgios KATSAROS" w:date="2016-08-25T19:38:00Z">
         <w:r>
           <w:t xml:space="preserve">a leading </w:t>
         </w:r>
       </w:ins>
-      <w:del w:id="157" w:author="Georgios KATSAROS" w:date="2016-08-25T19:38:00Z">
+      <w:del w:id="136" w:author="Georgios KATSAROS" w:date="2016-08-25T19:38:00Z">
         <w:r>
           <w:delText xml:space="preserve">mature </w:delText>
         </w:r>
@@ -5963,12 +5783,12 @@
       <w:r>
         <w:t xml:space="preserve">group with a </w:t>
       </w:r>
-      <w:del w:id="158" w:author="Georgios KATSAROS" w:date="2016-08-25T20:42:00Z">
+      <w:del w:id="137" w:author="Georgios KATSAROS" w:date="2016-08-25T20:42:00Z">
         <w:r>
           <w:delText xml:space="preserve">big </w:delText>
         </w:r>
       </w:del>
-      <w:ins w:id="159" w:author="Georgios KATSAROS" w:date="2016-08-25T20:42:00Z">
+      <w:ins w:id="138" w:author="Georgios KATSAROS" w:date="2016-08-25T20:42:00Z">
         <w:r>
           <w:t xml:space="preserve">vast </w:t>
         </w:r>
@@ -5976,12 +5796,12 @@
       <w:r>
         <w:t xml:space="preserve">knowledge in instrumentation and </w:t>
       </w:r>
-      <w:ins w:id="160" w:author="Georgios KATSAROS" w:date="2016-08-25T19:39:00Z">
+      <w:ins w:id="139" w:author="Georgios KATSAROS" w:date="2016-08-25T19:39:00Z">
         <w:r>
           <w:t>in the physics of spin dynamics</w:t>
         </w:r>
       </w:ins>
-      <w:del w:id="161" w:author="Georgios KATSAROS" w:date="2016-08-25T19:39:00Z">
+      <w:del w:id="140" w:author="Georgios KATSAROS" w:date="2016-08-25T19:39:00Z">
         <w:r>
           <w:delText>spin qubits in overall</w:delText>
         </w:r>
@@ -5989,7 +5809,7 @@
       <w:r>
         <w:t xml:space="preserve">, this collaboration </w:t>
       </w:r>
-      <w:ins w:id="162" w:author="Georgios KATSAROS" w:date="2016-08-25T19:39:00Z">
+      <w:ins w:id="141" w:author="Georgios KATSAROS" w:date="2016-08-25T19:39:00Z">
         <w:r>
           <w:t xml:space="preserve">will </w:t>
         </w:r>
@@ -5997,7 +5817,7 @@
       <w:r>
         <w:t>help</w:t>
       </w:r>
-      <w:del w:id="163" w:author="Georgios KATSAROS" w:date="2016-08-25T19:39:00Z">
+      <w:del w:id="142" w:author="Georgios KATSAROS" w:date="2016-08-25T19:39:00Z">
         <w:r>
           <w:delText>s</w:delText>
         </w:r>
@@ -6005,12 +5825,12 @@
       <w:r>
         <w:t xml:space="preserve"> </w:t>
       </w:r>
-      <w:del w:id="164" w:author="Georgios KATSAROS" w:date="2016-08-25T19:39:00Z">
+      <w:del w:id="143" w:author="Georgios KATSAROS" w:date="2016-08-25T19:39:00Z">
         <w:r>
           <w:delText>us</w:delText>
         </w:r>
       </w:del>
-      <w:ins w:id="165" w:author="Georgios KATSAROS" w:date="2016-08-25T19:39:00Z">
+      <w:ins w:id="144" w:author="Georgios KATSAROS" w:date="2016-08-25T19:39:00Z">
         <w:r>
           <w:t>me</w:t>
         </w:r>
@@ -6018,12 +5838,12 @@
       <w:r>
         <w:t xml:space="preserve"> a lot in </w:t>
       </w:r>
-      <w:ins w:id="166" w:author="Georgios KATSAROS" w:date="2016-08-25T19:39:00Z">
+      <w:ins w:id="145" w:author="Georgios KATSAROS" w:date="2016-08-25T19:39:00Z">
         <w:r>
           <w:t xml:space="preserve">realizing the proposed project. </w:t>
         </w:r>
       </w:ins>
-      <w:del w:id="167" w:author="Georgios KATSAROS" w:date="2016-08-25T19:39:00Z">
+      <w:del w:id="146" w:author="Georgios KATSAROS" w:date="2016-08-25T19:39:00Z">
         <w:r>
           <w:delText xml:space="preserve">setting up our measurement setup. </w:delText>
         </w:r>
@@ -6031,12 +5851,12 @@
       <w:r>
         <w:t xml:space="preserve">It would be helpful to visit them </w:t>
       </w:r>
-      <w:ins w:id="168" w:author="Georgios KATSAROS" w:date="2016-08-25T19:39:00Z">
+      <w:ins w:id="147" w:author="Georgios KATSAROS" w:date="2016-08-25T19:39:00Z">
         <w:r>
           <w:t xml:space="preserve">once per year to discuss with the technical and physics related questions thus I am requesting 500 Euro per year as travel expenses. </w:t>
         </w:r>
       </w:ins>
-      <w:del w:id="169" w:author="Georgios KATSAROS" w:date="2016-08-25T19:40:00Z">
+      <w:del w:id="148" w:author="Georgios KATSAROS" w:date="2016-08-25T19:40:00Z">
         <w:r>
           <w:delText xml:space="preserve">several times throughout the year. Here I would like to ask for the finances to cover the trip and accommodation costs for that purpose. </w:delText>
         </w:r>
@@ -6047,7 +5867,7 @@
         <w:lastRenderedPageBreak/>
         <w:t xml:space="preserve">The other significant collaboration is with </w:t>
       </w:r>
-      <w:ins w:id="170" w:author="Georgios KATSAROS" w:date="2016-08-25T19:40:00Z">
+      <w:ins w:id="149" w:author="Georgios KATSAROS" w:date="2016-08-25T19:40:00Z">
         <w:r>
           <w:t xml:space="preserve">Prof. </w:t>
         </w:r>
@@ -6061,7 +5881,7 @@
       <w:r>
         <w:t xml:space="preserve"> </w:t>
       </w:r>
-      <w:ins w:id="171" w:author="Georgios KATSAROS" w:date="2016-08-25T19:40:00Z">
+      <w:ins w:id="150" w:author="Georgios KATSAROS" w:date="2016-08-25T19:40:00Z">
         <w:r>
           <w:t xml:space="preserve">who is working in the Chinese Academy of Science, in the Institute of Physics </w:t>
         </w:r>
@@ -6072,7 +5892,7 @@
       <w:r>
         <w:t xml:space="preserve">He is </w:t>
       </w:r>
-      <w:ins w:id="172" w:author="Georgios KATSAROS" w:date="2016-08-25T19:41:00Z">
+      <w:ins w:id="151" w:author="Georgios KATSAROS" w:date="2016-08-25T19:41:00Z">
         <w:r>
           <w:t xml:space="preserve">a </w:t>
         </w:r>
@@ -6080,19 +5900,19 @@
       <w:r>
         <w:t xml:space="preserve">material scientist providing us with </w:t>
       </w:r>
-      <w:ins w:id="173" w:author="Georgios KATSAROS" w:date="2016-08-25T19:41:00Z">
+      <w:ins w:id="152" w:author="Georgios KATSAROS" w:date="2016-08-25T19:41:00Z">
         <w:r>
           <w:t xml:space="preserve">the very high quality Ge hut wires which very few groups around the world can grow. </w:t>
         </w:r>
       </w:ins>
-      <w:del w:id="174" w:author="Georgios KATSAROS" w:date="2016-08-25T19:41:00Z">
+      <w:del w:id="153" w:author="Georgios KATSAROS" w:date="2016-08-25T19:41:00Z">
         <w:r>
           <w:delText xml:space="preserve">silicon germanium nanowire samples. </w:delText>
         </w:r>
       </w:del>
     </w:p>
     <w:p>
-      <w:ins w:id="175" w:author="Georgios KATSAROS" w:date="2016-08-25T20:00:00Z">
+      <w:ins w:id="154" w:author="Georgios KATSAROS" w:date="2016-08-25T20:00:00Z">
         <w:r>
           <w:t xml:space="preserve">Here you should include a work table, what will you do when </w:t>
         </w:r>
@@ -6115,12 +5935,12 @@
       <w:r>
         <w:t xml:space="preserve">In case it </w:t>
       </w:r>
-      <w:del w:id="176" w:author="Georgios KATSAROS" w:date="2016-08-25T20:01:00Z">
+      <w:del w:id="155" w:author="Georgios KATSAROS" w:date="2016-08-25T20:01:00Z">
         <w:r>
           <w:delText>will be found</w:delText>
         </w:r>
       </w:del>
-      <w:ins w:id="177" w:author="Georgios KATSAROS" w:date="2016-08-25T20:01:00Z">
+      <w:ins w:id="156" w:author="Georgios KATSAROS" w:date="2016-08-25T20:01:00Z">
         <w:r>
           <w:t>turns</w:t>
         </w:r>
@@ -6128,12 +5948,12 @@
       <w:r>
         <w:t xml:space="preserve"> out that the gate reflectometry technique </w:t>
       </w:r>
-      <w:ins w:id="178" w:author="Georgios KATSAROS" w:date="2016-08-25T20:01:00Z">
+      <w:ins w:id="157" w:author="Georgios KATSAROS" w:date="2016-08-25T20:01:00Z">
         <w:r>
           <w:t>is not sensitive/fast enough</w:t>
         </w:r>
       </w:ins>
-      <w:del w:id="179" w:author="Georgios KATSAROS" w:date="2016-08-25T20:01:00Z">
+      <w:del w:id="158" w:author="Georgios KATSAROS" w:date="2016-08-25T20:01:00Z">
         <w:r>
           <w:delText>does not work</w:delText>
         </w:r>
@@ -6144,7 +5964,7 @@
       <w:r>
         <w:t xml:space="preserve"> </w:t>
       </w:r>
-      <w:del w:id="180" w:author="Georgios KATSAROS" w:date="2016-08-25T20:01:00Z">
+      <w:del w:id="159" w:author="Georgios KATSAROS" w:date="2016-08-25T20:01:00Z">
         <w:r>
           <w:delText>try to</w:delText>
         </w:r>
@@ -6152,7 +5972,7 @@
           <w:delText xml:space="preserve"> </w:delText>
         </w:r>
       </w:del>
-      <w:del w:id="181" w:author="Georgios KATSAROS" w:date="2016-08-25T20:02:00Z">
+      <w:del w:id="160" w:author="Georgios KATSAROS" w:date="2016-08-25T20:02:00Z">
         <w:r>
           <w:delText xml:space="preserve">use </w:delText>
         </w:r>
@@ -6163,7 +5983,7 @@
           <w:delText xml:space="preserve">charge sensor </w:delText>
         </w:r>
       </w:del>
-      <w:ins w:id="182" w:author="Georgios KATSAROS" w:date="2016-08-25T20:02:00Z">
+      <w:ins w:id="161" w:author="Georgios KATSAROS" w:date="2016-08-25T20:02:00Z">
         <w:r>
           <w:t xml:space="preserve">use </w:t>
         </w:r>
@@ -6174,7 +5994,7 @@
       <w:r>
         <w:t xml:space="preserve">ry. </w:t>
       </w:r>
-      <w:del w:id="183" w:author="Georgios KATSAROS" w:date="2016-08-25T20:02:00Z">
+      <w:del w:id="162" w:author="Georgios KATSAROS" w:date="2016-08-25T20:02:00Z">
         <w:r>
           <w:delText>(</w:delText>
         </w:r>
@@ -6197,12 +6017,12 @@
       <w:r>
         <w:t xml:space="preserve">charge sensor proximate to the double quantum dot should be added </w:t>
       </w:r>
-      <w:ins w:id="184" w:author="Georgios KATSAROS" w:date="2016-08-25T20:02:00Z">
+      <w:ins w:id="163" w:author="Georgios KATSAROS" w:date="2016-08-25T20:02:00Z">
         <w:r>
           <w:t xml:space="preserve">during the </w:t>
         </w:r>
       </w:ins>
-      <w:del w:id="185" w:author="Georgios KATSAROS" w:date="2016-08-25T20:02:00Z">
+      <w:del w:id="164" w:author="Georgios KATSAROS" w:date="2016-08-25T20:02:00Z">
         <w:r>
           <w:delText xml:space="preserve">to the </w:delText>
         </w:r>
@@ -6213,12 +6033,12 @@
       <w:r>
         <w:t xml:space="preserve">of </w:t>
       </w:r>
-      <w:del w:id="186" w:author="Georgios KATSAROS" w:date="2016-08-25T20:02:00Z">
+      <w:del w:id="165" w:author="Georgios KATSAROS" w:date="2016-08-25T20:02:00Z">
         <w:r>
           <w:delText xml:space="preserve">our </w:delText>
         </w:r>
       </w:del>
-      <w:ins w:id="187" w:author="Georgios KATSAROS" w:date="2016-08-25T20:02:00Z">
+      <w:ins w:id="166" w:author="Georgios KATSAROS" w:date="2016-08-25T20:02:00Z">
         <w:r>
           <w:t xml:space="preserve">the </w:t>
         </w:r>
@@ -6226,12 +6046,12 @@
       <w:r>
         <w:t>samples</w:t>
       </w:r>
-      <w:ins w:id="188" w:author="Georgios KATSAROS" w:date="2016-08-25T20:03:00Z">
+      <w:ins w:id="167" w:author="Georgios KATSAROS" w:date="2016-08-25T20:03:00Z">
         <w:r>
           <w:t>. Charge sensing has been recently demonstrated in our group for hut wires [cite Lada like Vukusic et al., unpublished data)</w:t>
         </w:r>
       </w:ins>
-      <w:del w:id="189" w:author="Georgios KATSAROS" w:date="2016-08-25T20:03:00Z">
+      <w:del w:id="168" w:author="Georgios KATSAROS" w:date="2016-08-25T20:03:00Z">
         <w:r>
           <w:delText>, similar to the approach used in [8], but replacing electrons with holes in our case.</w:delText>
         </w:r>
@@ -6239,12 +6059,12 @@
       <w:r>
         <w:t xml:space="preserve"> For the charge sensor a </w:t>
       </w:r>
-      <w:del w:id="190" w:author="Georgios KATSAROS" w:date="2016-08-25T20:04:00Z">
+      <w:del w:id="169" w:author="Georgios KATSAROS" w:date="2016-08-25T20:04:00Z">
         <w:r>
           <w:delText>single hole transistor</w:delText>
         </w:r>
       </w:del>
-      <w:ins w:id="191" w:author="Georgios KATSAROS" w:date="2016-08-25T20:04:00Z">
+      <w:ins w:id="170" w:author="Georgios KATSAROS" w:date="2016-08-25T20:04:00Z">
         <w:r>
           <w:t>single QD</w:t>
         </w:r>
@@ -6252,27 +6072,27 @@
       <w:r>
         <w:t xml:space="preserve"> </w:t>
       </w:r>
-      <w:ins w:id="192" w:author="Georgios KATSAROS" w:date="2016-08-25T20:04:00Z">
+      <w:ins w:id="171" w:author="Georgios KATSAROS" w:date="2016-08-25T20:04:00Z">
         <w:r>
           <w:t xml:space="preserve">located very closely </w:t>
         </w:r>
       </w:ins>
-      <w:ins w:id="193" w:author="Georgios KATSAROS" w:date="2016-08-25T20:05:00Z">
+      <w:ins w:id="172" w:author="Georgios KATSAROS" w:date="2016-08-25T20:05:00Z">
         <w:r>
           <w:t xml:space="preserve">and capacitively coupled </w:t>
         </w:r>
       </w:ins>
-      <w:ins w:id="194" w:author="Georgios KATSAROS" w:date="2016-08-25T20:04:00Z">
+      <w:ins w:id="173" w:author="Georgios KATSAROS" w:date="2016-08-25T20:04:00Z">
         <w:r>
           <w:t xml:space="preserve">to the DQD </w:t>
         </w:r>
       </w:ins>
-      <w:del w:id="195" w:author="Georgios KATSAROS" w:date="2016-08-25T20:04:00Z">
+      <w:del w:id="174" w:author="Georgios KATSAROS" w:date="2016-08-25T20:04:00Z">
         <w:r>
           <w:delText>would be</w:delText>
         </w:r>
       </w:del>
-      <w:ins w:id="196" w:author="Georgios KATSAROS" w:date="2016-08-25T20:04:00Z">
+      <w:ins w:id="175" w:author="Georgios KATSAROS" w:date="2016-08-25T20:04:00Z">
         <w:r>
           <w:t>is</w:t>
         </w:r>
@@ -6280,12 +6100,12 @@
       <w:r>
         <w:t xml:space="preserve"> </w:t>
       </w:r>
-      <w:ins w:id="197" w:author="Georgios KATSAROS" w:date="2016-08-25T20:04:00Z">
+      <w:ins w:id="176" w:author="Georgios KATSAROS" w:date="2016-08-25T20:04:00Z">
         <w:r>
           <w:t xml:space="preserve">going to be used. </w:t>
         </w:r>
       </w:ins>
-      <w:del w:id="198" w:author="Georgios KATSAROS" w:date="2016-08-25T20:05:00Z">
+      <w:del w:id="177" w:author="Georgios KATSAROS" w:date="2016-08-25T20:05:00Z">
         <w:r>
           <w:delText>used  in a form of a single quantum dot very close to the initial double quantum dot</w:delText>
         </w:r>
@@ -6299,7 +6119,7 @@
       <w:r>
         <w:t xml:space="preserve">Whenever </w:t>
       </w:r>
-      <w:ins w:id="199" w:author="Georgios KATSAROS" w:date="2016-08-25T20:05:00Z">
+      <w:ins w:id="178" w:author="Georgios KATSAROS" w:date="2016-08-25T20:05:00Z">
         <w:r>
           <w:t xml:space="preserve">the </w:t>
         </w:r>
@@ -6307,7 +6127,7 @@
       <w:r>
         <w:t xml:space="preserve">charge configuration </w:t>
       </w:r>
-      <w:ins w:id="200" w:author="Georgios KATSAROS" w:date="2016-08-25T20:05:00Z">
+      <w:ins w:id="179" w:author="Georgios KATSAROS" w:date="2016-08-25T20:05:00Z">
         <w:r>
           <w:t xml:space="preserve">will </w:t>
         </w:r>
@@ -6315,7 +6135,7 @@
       <w:r>
         <w:t>change</w:t>
       </w:r>
-      <w:del w:id="201" w:author="Georgios KATSAROS" w:date="2016-08-25T20:05:00Z">
+      <w:del w:id="180" w:author="Georgios KATSAROS" w:date="2016-08-25T20:05:00Z">
         <w:r>
           <w:delText>s</w:delText>
         </w:r>
@@ -6323,7 +6143,7 @@
       <w:r>
         <w:t xml:space="preserve"> in the DQD, </w:t>
       </w:r>
-      <w:ins w:id="202" w:author="Georgios KATSAROS" w:date="2016-08-25T20:05:00Z">
+      <w:ins w:id="181" w:author="Georgios KATSAROS" w:date="2016-08-25T20:05:00Z">
         <w:r>
           <w:t xml:space="preserve">the </w:t>
         </w:r>
@@ -6331,7 +6151,7 @@
       <w:r>
         <w:t xml:space="preserve">impedance of the charge sensor will change and thus </w:t>
       </w:r>
-      <w:ins w:id="203" w:author="Georgios KATSAROS" w:date="2016-08-25T20:05:00Z">
+      <w:ins w:id="182" w:author="Georgios KATSAROS" w:date="2016-08-25T20:05:00Z">
         <w:r>
           <w:t xml:space="preserve">the </w:t>
         </w:r>
@@ -6342,7 +6162,7 @@
       <w:r>
         <w:t xml:space="preserve">ude. </w:t>
       </w:r>
-      <w:del w:id="204" w:author="Georgios KATSAROS" w:date="2016-08-25T20:06:00Z">
+      <w:del w:id="183" w:author="Georgios KATSAROS" w:date="2016-08-25T20:06:00Z">
         <w:r>
           <w:rPr>
             <w:i/>
@@ -6375,7 +6195,7 @@
         </w:rPr>
         <w:t xml:space="preserve"> approach is more mature in the community and thus it has bigger chances for success.</w:t>
       </w:r>
-      <w:ins w:id="205" w:author="Georgios KATSAROS" w:date="2016-08-25T20:06:00Z">
+      <w:ins w:id="184" w:author="Georgios KATSAROS" w:date="2016-08-25T20:06:00Z">
         <w:r>
           <w:rPr>
             <w:i/>
@@ -6489,7 +6309,7 @@
       <w:pPr>
         <w:spacing w:line="240" w:lineRule="auto"/>
         <w:rPr>
-          <w:ins w:id="206" w:author="Georgios KATSAROS" w:date="2016-08-25T20:06:00Z"/>
+          <w:ins w:id="185" w:author="Georgios KATSAROS" w:date="2016-08-25T20:06:00Z"/>
           <w:b/>
         </w:rPr>
       </w:pPr>
@@ -6505,7 +6325,7 @@
       <w:pPr>
         <w:spacing w:line="240" w:lineRule="auto"/>
         <w:rPr>
-          <w:ins w:id="207" w:author="Georgios KATSAROS" w:date="2016-08-25T20:06:00Z"/>
+          <w:ins w:id="186" w:author="Georgios KATSAROS" w:date="2016-08-25T20:06:00Z"/>
           <w:b/>
         </w:rPr>
       </w:pPr>
@@ -6514,11 +6334,11 @@
       <w:pPr>
         <w:spacing w:line="240" w:lineRule="auto"/>
         <w:rPr>
-          <w:ins w:id="208" w:author="Georgios KATSAROS" w:date="2016-08-25T20:07:00Z"/>
+          <w:ins w:id="187" w:author="Georgios KATSAROS" w:date="2016-08-25T20:07:00Z"/>
           <w:b/>
         </w:rPr>
       </w:pPr>
-      <w:ins w:id="209" w:author="Georgios KATSAROS" w:date="2016-08-25T20:06:00Z">
+      <w:ins w:id="188" w:author="Georgios KATSAROS" w:date="2016-08-25T20:06:00Z">
         <w:r>
           <w:rPr>
             <w:b/>
@@ -6526,7 +6346,7 @@
           <w:t xml:space="preserve">Describe your carreer path in a paragraph in such a way that it comes out that you are the best match for realizing this project </w:t>
         </w:r>
       </w:ins>
-      <w:ins w:id="210" w:author="Georgios KATSAROS" w:date="2016-08-25T20:07:00Z">
+      <w:ins w:id="189" w:author="Georgios KATSAROS" w:date="2016-08-25T20:07:00Z">
         <w:r>
           <w:rPr>
             <w:b/>
@@ -6539,7 +6359,7 @@
       <w:pPr>
         <w:spacing w:line="240" w:lineRule="auto"/>
         <w:rPr>
-          <w:ins w:id="211" w:author="Georgios KATSAROS" w:date="2016-08-25T20:07:00Z"/>
+          <w:ins w:id="190" w:author="Georgios KATSAROS" w:date="2016-08-25T20:07:00Z"/>
           <w:b/>
         </w:rPr>
       </w:pPr>
@@ -6551,7 +6371,7 @@
           <w:b/>
         </w:rPr>
       </w:pPr>
-      <w:ins w:id="212" w:author="Georgios KATSAROS" w:date="2016-08-25T20:07:00Z">
+      <w:ins w:id="191" w:author="Georgios KATSAROS" w:date="2016-08-25T20:07:00Z">
         <w:r>
           <w:rPr>
             <w:b/>
@@ -9512,7 +9332,7 @@
         <w:rPr>
           <w:i/>
           <w:lang w:val="de-AT"/>
-          <w:rPrChange w:id="213" w:author="Georgios KATSAROS" w:date="2016-08-20T13:33:00Z">
+          <w:rPrChange w:id="192" w:author="Georgios KATSAROS" w:date="2016-08-20T13:33:00Z">
             <w:rPr>
               <w:i/>
             </w:rPr>
@@ -9522,7 +9342,7 @@
       <w:r>
         <w:rPr>
           <w:lang w:val="de-AT"/>
-          <w:rPrChange w:id="214" w:author="Georgios KATSAROS" w:date="2016-08-20T13:33:00Z">
+          <w:rPrChange w:id="193" w:author="Georgios KATSAROS" w:date="2016-08-20T13:33:00Z">
             <w:rPr/>
           </w:rPrChange>
         </w:rPr>
@@ -9532,7 +9352,7 @@
         <w:rPr>
           <w:i/>
           <w:lang w:val="de-AT"/>
-          <w:rPrChange w:id="215" w:author="Georgios KATSAROS" w:date="2016-08-20T13:33:00Z">
+          <w:rPrChange w:id="194" w:author="Georgios KATSAROS" w:date="2016-08-20T13:33:00Z">
             <w:rPr>
               <w:i/>
             </w:rPr>
@@ -9543,7 +9363,7 @@
       <w:r>
         <w:rPr>
           <w:lang w:val="de-AT"/>
-          <w:rPrChange w:id="216" w:author="Georgios KATSAROS" w:date="2016-08-20T13:33:00Z">
+          <w:rPrChange w:id="195" w:author="Georgios KATSAROS" w:date="2016-08-20T13:33:00Z">
             <w:rPr/>
           </w:rPrChange>
         </w:rPr>
@@ -9553,7 +9373,7 @@
         <w:rPr>
           <w:b/>
           <w:lang w:val="de-AT"/>
-          <w:rPrChange w:id="217" w:author="Georgios KATSAROS" w:date="2016-08-20T13:33:00Z">
+          <w:rPrChange w:id="196" w:author="Georgios KATSAROS" w:date="2016-08-20T13:33:00Z">
             <w:rPr>
               <w:b/>
             </w:rPr>
@@ -9567,7 +9387,7 @@
           <w:color w:val="333333"/>
           <w:shd w:val="clear" w:color="auto" w:fill="FFFFFF"/>
           <w:lang w:val="de-AT"/>
-          <w:rPrChange w:id="218" w:author="Georgios KATSAROS" w:date="2016-08-20T13:33:00Z">
+          <w:rPrChange w:id="197" w:author="Georgios KATSAROS" w:date="2016-08-20T13:33:00Z">
             <w:rPr>
               <w:rFonts w:ascii="Arial" w:hAnsi="Arial" w:cs="Arial"/>
               <w:color w:val="333333"/>
@@ -9580,7 +9400,7 @@
       <w:r>
         <w:rPr>
           <w:lang w:val="de-AT"/>
-          <w:rPrChange w:id="219" w:author="Georgios KATSAROS" w:date="2016-08-20T13:33:00Z">
+          <w:rPrChange w:id="198" w:author="Georgios KATSAROS" w:date="2016-08-20T13:33:00Z">
             <w:rPr/>
           </w:rPrChange>
         </w:rPr>
@@ -10077,7 +9897,7 @@
         <w:rPr>
           <w:i/>
           <w:lang w:val="de-AT"/>
-          <w:rPrChange w:id="220" w:author="Georgios KATSAROS" w:date="2016-08-20T13:33:00Z">
+          <w:rPrChange w:id="199" w:author="Georgios KATSAROS" w:date="2016-08-20T13:33:00Z">
             <w:rPr>
               <w:i/>
             </w:rPr>
@@ -10094,7 +9914,7 @@
         <w:rPr>
           <w:shd w:val="clear" w:color="auto" w:fill="FFFFFF"/>
           <w:lang w:val="de-AT"/>
-          <w:rPrChange w:id="221" w:author="Georgios KATSAROS" w:date="2016-08-20T13:33:00Z">
+          <w:rPrChange w:id="200" w:author="Georgios KATSAROS" w:date="2016-08-20T13:33:00Z">
             <w:rPr>
               <w:shd w:val="clear" w:color="auto" w:fill="FFFFFF"/>
             </w:rPr>
@@ -10105,7 +9925,7 @@
       <w:r>
         <w:rPr>
           <w:lang w:val="de-AT"/>
-          <w:rPrChange w:id="222" w:author="Georgios KATSAROS" w:date="2016-08-20T13:33:00Z">
+          <w:rPrChange w:id="201" w:author="Georgios KATSAROS" w:date="2016-08-20T13:33:00Z">
             <w:rPr/>
           </w:rPrChange>
         </w:rPr>
@@ -10117,7 +9937,7 @@
       <w:r>
         <w:rPr>
           <w:lang w:val="de-AT"/>
-          <w:rPrChange w:id="223" w:author="Georgios KATSAROS" w:date="2016-08-20T13:33:00Z">
+          <w:rPrChange w:id="202" w:author="Georgios KATSAROS" w:date="2016-08-20T13:33:00Z">
             <w:rPr/>
           </w:rPrChange>
         </w:rPr>
@@ -10130,7 +9950,7 @@
         <w:rPr>
           <w:i/>
           <w:lang w:val="de-AT"/>
-          <w:rPrChange w:id="224" w:author="Georgios KATSAROS" w:date="2016-08-20T13:33:00Z">
+          <w:rPrChange w:id="203" w:author="Georgios KATSAROS" w:date="2016-08-20T13:33:00Z">
             <w:rPr>
               <w:i/>
             </w:rPr>
@@ -10148,7 +9968,7 @@
         <w:rPr>
           <w:i/>
           <w:lang w:val="de-AT"/>
-          <w:rPrChange w:id="225" w:author="Georgios KATSAROS" w:date="2016-08-20T13:33:00Z">
+          <w:rPrChange w:id="204" w:author="Georgios KATSAROS" w:date="2016-08-20T13:33:00Z">
             <w:rPr>
               <w:i/>
             </w:rPr>
@@ -10172,7 +9992,7 @@
         <w:rPr>
           <w:shd w:val="clear" w:color="auto" w:fill="FFFFFF"/>
           <w:lang w:val="de-AT"/>
-          <w:rPrChange w:id="226" w:author="Georgios KATSAROS" w:date="2016-08-20T13:33:00Z">
+          <w:rPrChange w:id="205" w:author="Georgios KATSAROS" w:date="2016-08-20T13:33:00Z">
             <w:rPr>
               <w:shd w:val="clear" w:color="auto" w:fill="FFFFFF"/>
             </w:rPr>
@@ -10210,7 +10030,7 @@
         <w:rPr>
           <w:shd w:val="clear" w:color="auto" w:fill="FFFFFF"/>
           <w:lang w:val="de-AT"/>
-          <w:rPrChange w:id="227" w:author="Georgios KATSAROS" w:date="2016-08-20T13:33:00Z">
+          <w:rPrChange w:id="206" w:author="Georgios KATSAROS" w:date="2016-08-20T13:33:00Z">
             <w:rPr>
               <w:shd w:val="clear" w:color="auto" w:fill="FFFFFF"/>
             </w:rPr>
@@ -10221,7 +10041,7 @@
       <w:r>
         <w:rPr>
           <w:lang w:val="de-AT"/>
-          <w:rPrChange w:id="228" w:author="Georgios KATSAROS" w:date="2016-08-20T13:33:00Z">
+          <w:rPrChange w:id="207" w:author="Georgios KATSAROS" w:date="2016-08-20T13:33:00Z">
             <w:rPr/>
           </w:rPrChange>
         </w:rPr>
@@ -10231,7 +10051,7 @@
         <w:rPr>
           <w:i/>
           <w:lang w:val="de-AT"/>
-          <w:rPrChange w:id="229" w:author="Georgios KATSAROS" w:date="2016-08-20T13:33:00Z">
+          <w:rPrChange w:id="208" w:author="Georgios KATSAROS" w:date="2016-08-20T13:33:00Z">
             <w:rPr>
               <w:i/>
             </w:rPr>
@@ -10534,6 +10354,7 @@
           <w:numId w:val="8"/>
         </w:numPr>
         <w:rPr>
+          <w:rStyle w:val="apple-converted-space"/>
           <w:i/>
         </w:rPr>
       </w:pPr>
@@ -10550,24 +10371,12 @@
       </w:r>
       <w:r>
         <w:rPr>
-          <w:rFonts w:ascii="Verdana" w:hAnsi="Verdana"/>
           <w:i/>
-          <w:color w:val="333333"/>
-          <w:sz w:val="17"/>
-          <w:szCs w:val="17"/>
-          <w:shd w:val="clear" w:color="auto" w:fill="FFFFFF"/>
         </w:rPr>
         <w:t>Appl. Phys. Lett.</w:t>
       </w:r>
       <w:r>
-        <w:rPr>
-          <w:rFonts w:ascii="Verdana" w:hAnsi="Verdana"/>
-          <w:color w:val="333333"/>
-          <w:sz w:val="17"/>
-          <w:szCs w:val="17"/>
-          <w:shd w:val="clear" w:color="auto" w:fill="FFFFFF"/>
-        </w:rPr>
-        <w:t xml:space="preserve"> 2007</w:t>
+        <w:t xml:space="preserve"> 2007 91, 162101</w:t>
       </w:r>
       <w:r>
         <w:rPr>
@@ -10580,29 +10389,18 @@
         </w:rPr>
         <w:t> </w:t>
       </w:r>
-      <w:r>
-        <w:rPr>
-          <w:rStyle w:val="citationvolume"/>
-          <w:rFonts w:ascii="Verdana" w:hAnsi="Verdana"/>
-          <w:b/>
-          <w:bCs/>
-          <w:color w:val="333333"/>
-          <w:sz w:val="17"/>
-          <w:szCs w:val="17"/>
-          <w:shd w:val="clear" w:color="auto" w:fill="FFFFFF"/>
-        </w:rPr>
-        <w:t>91</w:t>
-      </w:r>
-      <w:r>
-        <w:rPr>
-          <w:rFonts w:ascii="Verdana" w:hAnsi="Verdana"/>
-          <w:color w:val="333333"/>
-          <w:sz w:val="17"/>
-          <w:szCs w:val="17"/>
-          <w:shd w:val="clear" w:color="auto" w:fill="FFFFFF"/>
-        </w:rPr>
-        <w:t>, 162101</w:t>
-      </w:r>
+    </w:p>
+    <w:p>
+      <w:pPr>
+        <w:pStyle w:val="ListParagraph"/>
+        <w:numPr>
+          <w:ilvl w:val="0"/>
+          <w:numId w:val="8"/>
+        </w:numPr>
+        <w:rPr>
+          <w:i/>
+        </w:rPr>
+      </w:pPr>
       <w:r>
         <w:rPr>
           <w:rStyle w:val="apple-converted-space"/>
@@ -10612,18 +10410,37 @@
           <w:szCs w:val="17"/>
           <w:shd w:val="clear" w:color="auto" w:fill="FFFFFF"/>
         </w:rPr>
-        <w:t> </w:t>
-      </w:r>
-    </w:p>
-    <w:p>
-      <w:pPr>
-        <w:pStyle w:val="Heading5"/>
-        <w:shd w:val="clear" w:color="auto" w:fill="FFFFFF"/>
-        <w:rPr>
-          <w:rFonts w:ascii="Helvetica" w:hAnsi="Helvetica" w:cs="Helvetica"/>
-          <w:color w:val="555555"/>
-        </w:rPr>
-      </w:pPr>
+        <w:t xml:space="preserve"> </w:t>
+      </w:r>
+      <w:r>
+        <w:rPr>
+          <w:shd w:val="clear" w:color="auto" w:fill="FFFFFF"/>
+        </w:rPr>
+        <w:t>F. H. L. Koppens</w:t>
+      </w:r>
+      <w:r>
+        <w:rPr>
+          <w:shd w:val="clear" w:color="auto" w:fill="FFFFFF"/>
+        </w:rPr>
+        <w:t xml:space="preserve"> et al., </w:t>
+      </w:r>
+      <w:r>
+        <w:rPr>
+          <w:i/>
+        </w:rPr>
+        <w:t>Nature</w:t>
+      </w:r>
+      <w:r>
+        <w:t> 2006 442, 766-771</w:t>
+      </w:r>
+      <w:r>
+        <w:rPr>
+          <w:sz w:val="15"/>
+          <w:szCs w:val="15"/>
+          <w:shd w:val="clear" w:color="auto" w:fill="FFFFFF"/>
+        </w:rPr>
+        <w:t xml:space="preserve"> </w:t>
+      </w:r>
     </w:p>
     <w:p>
       <w:pPr>
@@ -13637,7 +13454,6 @@
   <w:style w:type="character" w:default="1" w:styleId="DefaultParagraphFont">
     <w:name w:val="Default Paragraph Font"/>
     <w:uiPriority w:val="1"/>
-    <w:semiHidden/>
     <w:unhideWhenUsed/>
   </w:style>
   <w:style w:type="table" w:default="1" w:styleId="TableNormal">
@@ -14205,7 +14021,7 @@
 </file>
 
 <file path=customXml/itemProps1.xml><?xml version="1.0" encoding="utf-8"?>
-<ds:datastoreItem xmlns:ds="http://schemas.openxmlformats.org/officeDocument/2006/customXml" ds:itemID="{43D1222F-756A-4F7E-A2E8-0670EAC86AAF}">
+<ds:datastoreItem xmlns:ds="http://schemas.openxmlformats.org/officeDocument/2006/customXml" ds:itemID="{10981A7B-37E9-4296-8DF2-E037545C49F2}">
   <ds:schemaRefs>
     <ds:schemaRef ds:uri="http://schemas.openxmlformats.org/officeDocument/2006/bibliography"/>
   </ds:schemaRefs>

</xml_diff>

<commit_message>
"Spin coherence time experiments" - modified
</commit_message>
<xml_diff>
--- a/Project description_Part2_modG.docx
+++ b/Project description_Part2_modG.docx
@@ -2519,13 +2519,7 @@
         <w:t xml:space="preserve">, Sonnet software can be used. </w:t>
       </w:r>
       <w:r>
-        <w:t xml:space="preserve">Simulation of PCB RF lines and </w:t>
-      </w:r>
-      <w:r>
-        <w:t>bonding pad</w:t>
-      </w:r>
-      <w:r>
-        <w:t xml:space="preserve">s geometric capacitance in respect to their dimensions, routing configuration and PCB dielectric will be simulated. </w:t>
+        <w:t xml:space="preserve">Simulation of PCB RF lines and bonding pads geometric capacitance in respect to their dimensions, routing configuration and PCB dielectric will be simulated. </w:t>
       </w:r>
     </w:p>
     <w:p>
@@ -2851,10 +2845,7 @@
         <w:t>(singlet state)</w:t>
       </w:r>
       <w:r>
-        <w:t xml:space="preserve">. </w:t>
-      </w:r>
-      <w:r>
-        <w:t>If</w:t>
+        <w:t>. If</w:t>
       </w:r>
       <w:r>
         <w:t xml:space="preserve"> the spin up</w:t>
@@ -3634,10 +3625,7 @@
         <w:t xml:space="preserve">oscillatory magnetic field. </w:t>
       </w:r>
       <w:r>
-        <w:t xml:space="preserve">Such a technique of achieving the effective oscillatory magnetic by means of static one and g factor modulation is called </w:t>
-      </w:r>
-      <w:r>
-        <w:t>g-tensor modulation technique.</w:t>
+        <w:t>Such a technique of achieving the effective oscillatory magnetic by means of static one and g factor modulation is called g-tensor modulation technique.</w:t>
       </w:r>
     </w:p>
     <w:p>
@@ -4002,10 +3990,7 @@
         <w:t>ility</w:t>
       </w:r>
       <w:r>
-        <w:t xml:space="preserve">, with </w:t>
-      </w:r>
-      <w:r>
-        <w:t>T</w:t>
+        <w:t>, with T</w:t>
       </w:r>
       <w:r>
         <w:rPr>
@@ -4025,8 +4010,6 @@
       <w:r>
         <w:t xml:space="preserve"> </w:t>
       </w:r>
-      <w:bookmarkStart w:id="19" w:name="_GoBack"/>
-      <w:bookmarkEnd w:id="19"/>
     </w:p>
     <w:p>
       <w:pPr>
@@ -4034,7 +4017,7 @@
       </w:pPr>
       <w:r>
         <w:lastRenderedPageBreak/>
-        <w:t>The s</w:t>
+        <w:t>S</w:t>
       </w:r>
       <w:r>
         <w:t>pin coherence time experiment</w:t>
@@ -4068,53 +4051,9 @@
       </w:r>
     </w:p>
     <w:p>
-      <w:ins w:id="20" w:author="Georgios KATSAROS" w:date="2016-08-25T20:29:00Z">
-        <w:r>
-          <w:t xml:space="preserve">Coherence can be extended by the so called Hahn echo </w:t>
-        </w:r>
-      </w:ins>
-      <w:ins w:id="21" w:author="Georgios KATSAROS" w:date="2016-08-25T20:30:00Z">
-        <w:r>
-          <w:t xml:space="preserve">technique which can partially cancel dephasing originating for example from </w:t>
-        </w:r>
-      </w:ins>
-      <w:ins w:id="22" w:author="Georgios KATSAROS" w:date="2016-08-25T20:36:00Z">
-        <w:r>
-          <w:t xml:space="preserve">slow varying </w:t>
-        </w:r>
-      </w:ins>
-      <w:ins w:id="23" w:author="Georgios KATSAROS" w:date="2016-08-25T20:31:00Z">
-        <w:r>
-          <w:t xml:space="preserve">nuclear magnetic field or applied field inhomogeneities. </w:t>
-        </w:r>
-      </w:ins>
-      <w:del w:id="24" w:author="Georgios KATSAROS" w:date="2016-08-25T20:31:00Z">
-        <w:r>
-          <w:delText>To ex</w:delText>
-        </w:r>
-      </w:del>
-      <w:del w:id="25" w:author="Georgios KATSAROS" w:date="2016-08-25T11:58:00Z">
-        <w:r>
-          <w:delText>c</w:delText>
-        </w:r>
-      </w:del>
-      <w:del w:id="26" w:author="Georgios KATSAROS" w:date="2016-08-25T20:31:00Z">
-        <w:r>
-          <w:delText>tract the instrinsic coherence time T</w:delText>
-        </w:r>
-        <w:r>
-          <w:rPr>
-            <w:vertAlign w:val="subscript"/>
-          </w:rPr>
-          <w:delText>2</w:delText>
-        </w:r>
-        <w:r>
-          <w:delText xml:space="preserve"> mainly determined by the dominant dephasing source</w:delText>
-        </w:r>
-        <w:r>
-          <w:delText xml:space="preserve">, Hahn – echo experiment will be conducted. </w:delText>
-        </w:r>
-      </w:del>
+      <w:r>
+        <w:t xml:space="preserve">Coherence can be extended by the so called Hahn echo technique which can partially cancel dephasing originating for example from slow varying nuclear magnetic field or applied field inhomogeneities. </w:t>
+      </w:r>
       <w:r>
         <w:t xml:space="preserve">Similar to the </w:t>
       </w:r>
@@ -4133,56 +4072,36 @@
       <w:r>
         <w:t xml:space="preserve">/2 pulse around </w:t>
       </w:r>
-      <w:ins w:id="27" w:author="Georgios KATSAROS" w:date="2016-08-25T11:58:00Z">
-        <w:r>
-          <w:t xml:space="preserve">the </w:t>
-        </w:r>
-      </w:ins>
+      <w:r>
+        <w:t xml:space="preserve">the </w:t>
+      </w:r>
       <w:r>
         <w:t>x ax</w:t>
       </w:r>
-      <w:ins w:id="28" w:author="Georgios KATSAROS" w:date="2016-08-25T11:58:00Z">
-        <w:r>
-          <w:t>i</w:t>
-        </w:r>
-      </w:ins>
-      <w:del w:id="29" w:author="Georgios KATSAROS" w:date="2016-08-25T11:58:00Z">
-        <w:r>
-          <w:delText>e</w:delText>
-        </w:r>
-      </w:del>
+      <w:r>
+        <w:t>i</w:t>
+      </w:r>
       <w:r>
         <w:t xml:space="preserve">s </w:t>
       </w:r>
-      <w:ins w:id="30" w:author="Georgios KATSAROS" w:date="2016-08-25T11:58:00Z">
-        <w:r>
-          <w:t xml:space="preserve">the </w:t>
-        </w:r>
-      </w:ins>
+      <w:r>
+        <w:t xml:space="preserve">the </w:t>
+      </w:r>
       <w:r>
         <w:t xml:space="preserve">spin vector lays in the xy plane. Because of the dephasing sources </w:t>
       </w:r>
-      <w:ins w:id="31" w:author="Georgios KATSAROS" w:date="2016-08-25T11:58:00Z">
-        <w:r>
-          <w:t xml:space="preserve">the </w:t>
-        </w:r>
-      </w:ins>
+      <w:r>
+        <w:t xml:space="preserve">the </w:t>
+      </w:r>
       <w:r>
         <w:t xml:space="preserve">spin </w:t>
       </w:r>
-      <w:ins w:id="32" w:author="Georgios KATSAROS" w:date="2016-08-25T11:59:00Z">
-        <w:r>
-          <w:t xml:space="preserve">will </w:t>
-        </w:r>
-      </w:ins>
+      <w:r>
+        <w:t xml:space="preserve">will </w:t>
+      </w:r>
       <w:r>
         <w:t>dephase</w:t>
       </w:r>
-      <w:del w:id="33" w:author="Georgios KATSAROS" w:date="2016-08-25T11:59:00Z">
-        <w:r>
-          <w:delText>s</w:delText>
-        </w:r>
-      </w:del>
       <w:r>
         <w:t xml:space="preserve"> in the xy plane</w:t>
       </w:r>
@@ -4205,19 +4124,9 @@
       <w:r>
         <w:t xml:space="preserve"> </w:t>
       </w:r>
-      <w:del w:id="34" w:author="Georgios KATSAROS" w:date="2016-08-25T11:59:00Z">
-        <w:r>
-          <w:delText>the</w:delText>
-        </w:r>
-        <w:r>
-          <w:delText xml:space="preserve"> </w:delText>
-        </w:r>
-      </w:del>
-      <w:ins w:id="35" w:author="Georgios KATSAROS" w:date="2016-08-25T11:59:00Z">
-        <w:r>
-          <w:t xml:space="preserve">a </w:t>
-        </w:r>
-      </w:ins>
+      <w:r>
+        <w:t xml:space="preserve">a </w:t>
+      </w:r>
       <w:r>
         <w:rPr>
           <w:sz w:val="18"/>
@@ -4239,16 +4148,9 @@
       <w:r>
         <w:t xml:space="preserve">y </w:t>
       </w:r>
-      <w:del w:id="36" w:author="Georgios KATSAROS" w:date="2016-08-25T11:59:00Z">
-        <w:r>
-          <w:delText xml:space="preserve">axes </w:delText>
-        </w:r>
-      </w:del>
-      <w:ins w:id="37" w:author="Georgios KATSAROS" w:date="2016-08-25T11:59:00Z">
-        <w:r>
-          <w:t xml:space="preserve">axis </w:t>
-        </w:r>
-      </w:ins>
+      <w:r>
+        <w:t xml:space="preserve">axis </w:t>
+      </w:r>
       <w:r>
         <w:t xml:space="preserve">will be applied which mirrors the spin vector around </w:t>
       </w:r>
@@ -4258,16 +4160,9 @@
       <w:r>
         <w:t xml:space="preserve">y </w:t>
       </w:r>
-      <w:del w:id="38" w:author="Georgios KATSAROS" w:date="2016-08-25T11:59:00Z">
-        <w:r>
-          <w:delText>axes</w:delText>
-        </w:r>
-      </w:del>
-      <w:ins w:id="39" w:author="Georgios KATSAROS" w:date="2016-08-25T11:59:00Z">
-        <w:r>
-          <w:t>axis</w:t>
-        </w:r>
-      </w:ins>
+      <w:r>
+        <w:t>axis</w:t>
+      </w:r>
       <w:r>
         <w:t xml:space="preserve">. </w:t>
       </w:r>
@@ -4277,11 +4172,9 @@
       <w:r>
         <w:t xml:space="preserve">pin is then left to dephase for the same time, but since </w:t>
       </w:r>
-      <w:ins w:id="40" w:author="Georgios KATSAROS" w:date="2016-08-25T11:59:00Z">
-        <w:r>
-          <w:t xml:space="preserve">it is </w:t>
-        </w:r>
-      </w:ins>
+      <w:r>
+        <w:t xml:space="preserve">it is </w:t>
+      </w:r>
       <w:r>
         <w:t xml:space="preserve">mirrored, </w:t>
       </w:r>
@@ -4294,46 +4187,23 @@
       <w:r>
         <w:t xml:space="preserve"> one</w:t>
       </w:r>
-      <w:del w:id="41" w:author="Georgios KATSAROS" w:date="2016-08-25T11:59:00Z">
-        <w:r>
-          <w:delText xml:space="preserve"> to</w:delText>
-        </w:r>
-        <w:r>
-          <w:delText xml:space="preserve"> a</w:delText>
-        </w:r>
-        <w:r>
-          <w:delText xml:space="preserve"> some degree</w:delText>
-        </w:r>
-      </w:del>
       <w:r>
         <w:t xml:space="preserve">, causing </w:t>
       </w:r>
       <w:r>
         <w:t xml:space="preserve">the </w:t>
       </w:r>
-      <w:ins w:id="42" w:author="Georgios KATSAROS" w:date="2016-08-25T11:59:00Z">
-        <w:r>
-          <w:t xml:space="preserve">so-called </w:t>
-        </w:r>
-      </w:ins>
+      <w:r>
+        <w:t xml:space="preserve">so-called </w:t>
+      </w:r>
       <w:r>
         <w:t>spin refocusing.</w:t>
       </w:r>
       <w:r>
-        <w:t xml:space="preserve"> After that by </w:t>
-      </w:r>
-      <w:del w:id="43" w:author="Georgios KATSAROS" w:date="2016-08-25T11:59:00Z">
-        <w:r>
-          <w:delText xml:space="preserve">the </w:delText>
-        </w:r>
-      </w:del>
-      <w:ins w:id="44" w:author="Georgios KATSAROS" w:date="2016-08-25T11:59:00Z">
-        <w:r>
-          <w:t xml:space="preserve">another </w:t>
-        </w:r>
-      </w:ins>
-      <w:r>
-        <w:t xml:space="preserve">next </w:t>
+        <w:t xml:space="preserve"> Followed by another</w:t>
+      </w:r>
+      <w:r>
+        <w:t xml:space="preserve"> </w:t>
       </w:r>
       <w:r>
         <w:rPr>
@@ -4348,76 +4218,43 @@
         <w:rPr>
           <w:vertAlign w:val="subscript"/>
         </w:rPr>
-        <w:t>∆</w:t>
+        <w:t xml:space="preserve"> </w:t>
+      </w:r>
+      <w:r>
+        <w:t>pulse around x axis</w:t>
       </w:r>
       <w:r>
         <w:rPr>
           <w:rFonts w:ascii="Gulim" w:eastAsia="Gulim" w:hAnsi="Gulim" w:hint="eastAsia"/>
+        </w:rPr>
+        <w:t xml:space="preserve">, </w:t>
+      </w:r>
+      <w:r>
+        <w:rPr>
+          <w:rFonts w:hint="eastAsia"/>
+        </w:rPr>
+        <w:t>spin is projected to z axes and a spin up probability is measured.</w:t>
+      </w:r>
+      <w:r>
+        <w:t xml:space="preserve"> </w:t>
+      </w:r>
+      <w:r>
+        <w:t>From its exponentially decaying envelope in this case T</w:t>
+      </w:r>
+      <w:r>
+        <w:rPr>
           <w:vertAlign w:val="subscript"/>
         </w:rPr>
-        <w:t>Φ</w:t>
-      </w:r>
-      <w:ins w:id="45" w:author="Georgios KATSAROS" w:date="2016-08-25T12:00:00Z">
-        <w:r>
-          <w:rPr>
-            <w:rFonts w:ascii="Gulim" w:eastAsia="Gulim" w:hAnsi="Gulim" w:hint="eastAsia"/>
-            <w:vertAlign w:val="subscript"/>
-          </w:rPr>
-          <w:t>(what do you mean by that?</w:t>
-        </w:r>
-        <w:r>
-          <w:rPr>
-            <w:rFonts w:ascii="Gulim" w:eastAsia="Gulim" w:hAnsi="Gulim"/>
-            <w:vertAlign w:val="subscript"/>
-          </w:rPr>
-          <w:t>)</w:t>
-        </w:r>
-      </w:ins>
-      <w:r>
-        <w:t xml:space="preserve"> pulse around axes which is x axes rotated for ∆</w:t>
-      </w:r>
-      <w:r>
-        <w:rPr>
-          <w:rFonts w:ascii="Gulim" w:eastAsia="Gulim" w:hAnsi="Gulim" w:hint="eastAsia"/>
-        </w:rPr>
-        <w:t xml:space="preserve">Φ, </w:t>
-      </w:r>
-      <w:r>
-        <w:rPr>
-          <w:rFonts w:hint="eastAsia"/>
-        </w:rPr>
-        <w:t>spin is projected to z axes and a spin up probability is measured.</w:t>
-      </w:r>
-      <w:r>
-        <w:t xml:space="preserve"> </w:t>
-      </w:r>
-      <w:r>
-        <w:t xml:space="preserve">From its exponentially decaying envelope in this case </w:t>
-      </w:r>
-      <w:del w:id="46" w:author="Georgios KATSAROS" w:date="2016-08-25T12:00:00Z">
-        <w:r>
-          <w:delText xml:space="preserve">coherence time </w:delText>
-        </w:r>
-      </w:del>
-      <w:r>
-        <w:t>T</w:t>
-      </w:r>
-      <w:r>
-        <w:rPr>
-          <w:vertAlign w:val="subscript"/>
-        </w:rPr>
         <w:t>2</w:t>
       </w:r>
       <w:r>
-        <w:t xml:space="preserve"> </w:t>
-      </w:r>
-      <w:ins w:id="47" w:author="Georgios KATSAROS" w:date="2016-08-25T12:00:00Z">
-        <w:r>
-          <w:t xml:space="preserve">echo </w:t>
-        </w:r>
-      </w:ins>
-      <w:r>
-        <w:t>will be extracted.</w:t>
+        <w:rPr>
+          <w:vertAlign w:val="superscript"/>
+        </w:rPr>
+        <w:t>ECHO</w:t>
+      </w:r>
+      <w:r>
+        <w:t xml:space="preserve"> will be extracted.</w:t>
       </w:r>
     </w:p>
     <w:p/>
@@ -4449,24 +4286,18 @@
       </w:r>
     </w:p>
     <w:p>
-      <w:ins w:id="48" w:author="Georgios KATSAROS" w:date="2016-08-25T20:37:00Z">
-        <w:r>
-          <w:t xml:space="preserve">In order to extend further the coherence time we am to use the a </w:t>
-        </w:r>
-      </w:ins>
-      <w:del w:id="49" w:author="Georgios KATSAROS" w:date="2016-08-25T20:37:00Z">
-        <w:r>
-          <w:delText xml:space="preserve">The </w:delText>
-        </w:r>
-      </w:del>
+      <w:r>
+        <w:t>In order to extend further the coherence time we a</w:t>
+      </w:r>
+      <w:r>
+        <w:t>i</w:t>
+      </w:r>
+      <w:r>
+        <w:t xml:space="preserve">m to use the a </w:t>
+      </w:r>
       <w:r>
         <w:t xml:space="preserve">sequence of </w:t>
       </w:r>
-      <w:del w:id="50" w:author="Georgios KATSAROS" w:date="2016-08-25T20:37:00Z">
-        <w:r>
-          <w:delText xml:space="preserve">the </w:delText>
-        </w:r>
-      </w:del>
       <w:r>
         <w:rPr>
           <w:sz w:val="18"/>
@@ -4497,11 +4328,18 @@
       <w:r>
         <w:t>sequence</w:t>
       </w:r>
-      <w:ins w:id="51" w:author="Georgios KATSAROS" w:date="2016-08-25T20:38:00Z">
-        <w:r>
-          <w:t>. The pi pulses</w:t>
-        </w:r>
-      </w:ins>
+      <w:r>
+        <w:t xml:space="preserve">. The </w:t>
+      </w:r>
+      <w:r>
+        <w:rPr>
+          <w:sz w:val="18"/>
+        </w:rPr>
+        <w:t>∏</w:t>
+      </w:r>
+      <w:r>
+        <w:t xml:space="preserve"> pulses</w:t>
+      </w:r>
       <w:r>
         <w:t xml:space="preserve">, </w:t>
       </w:r>
@@ -4517,16 +4355,9 @@
       <w:r>
         <w:t xml:space="preserve">y </w:t>
       </w:r>
-      <w:del w:id="52" w:author="Georgios KATSAROS" w:date="2016-08-25T20:38:00Z">
-        <w:r>
-          <w:delText xml:space="preserve">axes </w:delText>
-        </w:r>
-      </w:del>
-      <w:ins w:id="53" w:author="Georgios KATSAROS" w:date="2016-08-25T20:38:00Z">
-        <w:r>
-          <w:t xml:space="preserve">axis </w:t>
-        </w:r>
-      </w:ins>
+      <w:r>
+        <w:t xml:space="preserve">axis </w:t>
+      </w:r>
       <w:r>
         <w:t>can be applied at</w:t>
       </w:r>
@@ -4555,485 +4386,145 @@
       <w:r>
         <w:t xml:space="preserve">instead of </w:t>
       </w:r>
-      <w:del w:id="54" w:author="Georgios KATSAROS" w:date="2016-08-25T20:38:00Z">
-        <w:r>
-          <w:delText xml:space="preserve">the </w:delText>
-        </w:r>
-      </w:del>
-      <w:ins w:id="55" w:author="Georgios KATSAROS" w:date="2016-08-25T20:38:00Z">
-        <w:r>
-          <w:t xml:space="preserve">a </w:t>
+      <w:r>
+        <w:t xml:space="preserve">a </w:t>
+      </w:r>
+      <w:r>
+        <w:t xml:space="preserve">single </w:t>
+      </w:r>
+      <w:r>
+        <w:rPr>
+          <w:sz w:val="18"/>
+        </w:rPr>
+        <w:t>∏</w:t>
+      </w:r>
+      <w:r>
+        <w:rPr>
+          <w:sz w:val="18"/>
+        </w:rPr>
+        <w:t xml:space="preserve"> </w:t>
+      </w:r>
+      <w:r>
+        <w:t>pulse</w:t>
+      </w:r>
+      <w:r>
+        <w:t>, as</w:t>
+      </w:r>
+      <w:r>
+        <w:t xml:space="preserve"> in the Hahn echo experiment</w:t>
+      </w:r>
+      <w:r>
+        <w:t>,</w:t>
+      </w:r>
+      <w:r>
+        <w:t xml:space="preserve"> for the </w:t>
+      </w:r>
+      <w:r>
+        <w:t>spin refocusing</w:t>
+      </w:r>
+      <w:r>
+        <w:t>.</w:t>
+      </w:r>
+      <w:r>
+        <w:t xml:space="preserve"> </w:t>
+      </w:r>
+      <w:r>
+        <w:t xml:space="preserve">Coherence time </w:t>
+      </w:r>
+      <w:r>
+        <w:t>T</w:t>
+      </w:r>
+      <w:r>
+        <w:rPr>
+          <w:vertAlign w:val="subscript"/>
+        </w:rPr>
+        <w:t>2</w:t>
+      </w:r>
+      <w:r>
+        <w:rPr>
+          <w:vertAlign w:val="superscript"/>
+        </w:rPr>
+        <w:t>CPMG</w:t>
+      </w:r>
+      <w:r>
+        <w:t xml:space="preserve"> will be extracted from the exponentially decaying envelope of spin up probability vs ∏ pulses separation time τ. </w:t>
+      </w:r>
+      <w:r>
+        <w:t xml:space="preserve">This method is insensitive to the ∏ pulse </w:t>
+      </w:r>
+      <w:r>
+        <w:t xml:space="preserve">length </w:t>
+      </w:r>
+      <w:r>
+        <w:t>errors</w:t>
+      </w:r>
+      <w:r>
+        <w:t xml:space="preserve"> because the rotation axis alternates between y and –y substracting the pulse length errors</w:t>
+      </w:r>
+      <w:r>
+        <w:t xml:space="preserve"> [15]</w:t>
+      </w:r>
+      <w:r>
+        <w:t>.</w:t>
+      </w:r>
+      <w:r>
+        <w:t xml:space="preserve"> </w:t>
+      </w:r>
+    </w:p>
+    <w:p>
+      <w:pPr>
+        <w:pStyle w:val="Heading3"/>
+      </w:pPr>
+      <w:r>
+        <w:t>Innovative aspects</w:t>
+      </w:r>
+      <w:r>
+        <w:t>:</w:t>
+      </w:r>
+    </w:p>
+    <w:p>
+      <w:ins w:id="19" w:author="Georgios KATSAROS" w:date="2016-08-25T19:19:00Z">
+        <w:r>
+          <w:t>There has been a huge interest in the past few years in the realiz</w:t>
         </w:r>
       </w:ins>
-      <w:r>
-        <w:t xml:space="preserve">single </w:t>
-      </w:r>
-      <w:r>
-        <w:rPr>
-          <w:sz w:val="18"/>
-        </w:rPr>
-        <w:t>∏</w:t>
-      </w:r>
-      <w:r>
-        <w:rPr>
-          <w:sz w:val="18"/>
-        </w:rPr>
-        <w:t xml:space="preserve"> </w:t>
-      </w:r>
-      <w:r>
-        <w:t>pulse</w:t>
-      </w:r>
-      <w:r>
-        <w:t>, as</w:t>
-      </w:r>
-      <w:r>
-        <w:t xml:space="preserve"> in the Hahn echo experiment</w:t>
-      </w:r>
-      <w:r>
-        <w:t>,</w:t>
-      </w:r>
-      <w:r>
-        <w:t xml:space="preserve"> for the </w:t>
-      </w:r>
-      <w:r>
-        <w:t>spin refocusing</w:t>
-      </w:r>
-      <w:r>
-        <w:t>.</w:t>
-      </w:r>
-      <w:r>
-        <w:t xml:space="preserve"> </w:t>
-      </w:r>
-      <w:r>
-        <w:rPr>
-          <w:rFonts w:ascii="Calibri" w:hAnsi="Calibri" w:cs="Arial"/>
-          <w:color w:val="252525"/>
-          <w:sz w:val="21"/>
-          <w:szCs w:val="21"/>
-          <w:shd w:val="clear" w:color="auto" w:fill="FFFFFF"/>
-        </w:rPr>
-        <w:t xml:space="preserve">Coherence time </w:t>
-      </w:r>
-      <w:r>
-        <w:rPr>
-          <w:rFonts w:ascii="Calibri" w:hAnsi="Calibri" w:cs="Arial"/>
-          <w:color w:val="252525"/>
-          <w:sz w:val="21"/>
-          <w:szCs w:val="21"/>
-          <w:shd w:val="clear" w:color="auto" w:fill="FFFFFF"/>
-        </w:rPr>
-        <w:t>T</w:t>
-      </w:r>
-      <w:r>
-        <w:rPr>
-          <w:rFonts w:ascii="Calibri" w:hAnsi="Calibri" w:cs="Arial"/>
-          <w:color w:val="252525"/>
-          <w:sz w:val="21"/>
-          <w:szCs w:val="21"/>
-          <w:shd w:val="clear" w:color="auto" w:fill="FFFFFF"/>
-          <w:vertAlign w:val="subscript"/>
-        </w:rPr>
-        <w:t>2</w:t>
-      </w:r>
-      <w:r>
-        <w:rPr>
-          <w:rFonts w:ascii="Calibri" w:hAnsi="Calibri" w:cs="Arial"/>
-          <w:color w:val="252525"/>
-          <w:sz w:val="21"/>
-          <w:szCs w:val="21"/>
-          <w:shd w:val="clear" w:color="auto" w:fill="FFFFFF"/>
-          <w:vertAlign w:val="superscript"/>
-        </w:rPr>
-        <w:t>CPMG</w:t>
-      </w:r>
-      <w:r>
-        <w:rPr>
-          <w:rFonts w:ascii="Calibri" w:hAnsi="Calibri" w:cs="Arial"/>
-          <w:color w:val="252525"/>
-          <w:sz w:val="21"/>
-          <w:szCs w:val="21"/>
-          <w:shd w:val="clear" w:color="auto" w:fill="FFFFFF"/>
-        </w:rPr>
-        <w:t xml:space="preserve"> will be extracted from the </w:t>
-      </w:r>
-      <w:r>
-        <w:t xml:space="preserve">exponentially decaying envelope of spin up probability vs </w:t>
-      </w:r>
-      <w:r>
-        <w:rPr>
-          <w:sz w:val="18"/>
-        </w:rPr>
-        <w:t>∏</w:t>
-      </w:r>
-      <w:r>
-        <w:rPr>
-          <w:sz w:val="18"/>
-        </w:rPr>
-        <w:t xml:space="preserve"> </w:t>
-      </w:r>
-      <w:r>
-        <w:t xml:space="preserve">pulses separation time </w:t>
-      </w:r>
-      <w:r>
-        <w:rPr>
-          <w:rFonts w:ascii="Calibri" w:hAnsi="Calibri" w:cs="Arial"/>
-          <w:color w:val="252525"/>
-          <w:sz w:val="21"/>
-          <w:szCs w:val="21"/>
-          <w:shd w:val="clear" w:color="auto" w:fill="FFFFFF"/>
-        </w:rPr>
-        <w:t>τ</w:t>
-      </w:r>
-      <w:r>
-        <w:rPr>
-          <w:rFonts w:ascii="Calibri" w:hAnsi="Calibri" w:cs="Arial"/>
-          <w:color w:val="252525"/>
-          <w:sz w:val="21"/>
-          <w:szCs w:val="21"/>
-          <w:shd w:val="clear" w:color="auto" w:fill="FFFFFF"/>
-        </w:rPr>
-        <w:t xml:space="preserve"> (</w:t>
-      </w:r>
-      <w:r>
-        <w:rPr>
-          <w:rFonts w:ascii="Calibri" w:hAnsi="Calibri" w:cs="Arial"/>
-          <w:i/>
-          <w:color w:val="252525"/>
-          <w:sz w:val="21"/>
-          <w:szCs w:val="21"/>
-          <w:shd w:val="clear" w:color="auto" w:fill="FFFFFF"/>
-        </w:rPr>
-        <w:t>I am not sure how it is actually measured</w:t>
-      </w:r>
-      <w:ins w:id="56" w:author="Georgios KATSAROS" w:date="2016-08-25T20:39:00Z">
-        <w:r>
-          <w:rPr>
-            <w:rFonts w:ascii="Calibri" w:hAnsi="Calibri" w:cs="Arial"/>
-            <w:i/>
-            <w:color w:val="252525"/>
-            <w:sz w:val="21"/>
-            <w:szCs w:val="21"/>
-            <w:shd w:val="clear" w:color="auto" w:fill="FFFFFF"/>
-          </w:rPr>
-          <w:t xml:space="preserve">- like the echo </w:t>
+      <w:ins w:id="20" w:author="Georgios KATSAROS" w:date="2016-08-25T19:24:00Z">
+        <w:r>
+          <w:t>ation</w:t>
         </w:r>
       </w:ins>
-      <w:ins w:id="57" w:author="Georgios KATSAROS" w:date="2016-08-25T20:40:00Z">
-        <w:r>
-          <w:rPr>
-            <w:rFonts w:ascii="Calibri" w:hAnsi="Calibri" w:cs="Arial"/>
-            <w:i/>
-            <w:color w:val="252525"/>
-            <w:sz w:val="21"/>
-            <w:szCs w:val="21"/>
-            <w:shd w:val="clear" w:color="auto" w:fill="FFFFFF"/>
-          </w:rPr>
-          <w:t>you change tau</w:t>
+      <w:ins w:id="21" w:author="Georgios KATSAROS" w:date="2016-08-25T19:19:00Z">
+        <w:r>
+          <w:t xml:space="preserve"> of electron spin qubits in Silicon. </w:t>
         </w:r>
       </w:ins>
-      <w:ins w:id="58" w:author="Georgios KATSAROS" w:date="2016-08-25T20:42:00Z">
-        <w:r>
-          <w:rPr>
-            <w:rFonts w:ascii="Calibri" w:hAnsi="Calibri" w:cs="Arial"/>
-            <w:i/>
-            <w:color w:val="252525"/>
-            <w:sz w:val="21"/>
-            <w:szCs w:val="21"/>
-            <w:shd w:val="clear" w:color="auto" w:fill="FFFFFF"/>
-          </w:rPr>
-          <w:t xml:space="preserve"> and then you extract T2 for a certain number of pi pulses</w:t>
+      <w:r>
+        <w:t xml:space="preserve">In </w:t>
+      </w:r>
+      <w:ins w:id="22" w:author="Georgios KATSAROS" w:date="2016-08-25T12:08:00Z">
+        <w:r>
+          <w:t xml:space="preserve">this project a hole spin qubit in </w:t>
+        </w:r>
+        <w:r>
+          <w:t xml:space="preserve">a DQD formed in a </w:t>
         </w:r>
       </w:ins>
-      <w:r>
-        <w:rPr>
-          <w:rFonts w:ascii="Calibri" w:hAnsi="Calibri" w:cs="Arial"/>
-          <w:color w:val="252525"/>
-          <w:sz w:val="21"/>
-          <w:szCs w:val="21"/>
-          <w:shd w:val="clear" w:color="auto" w:fill="FFFFFF"/>
-        </w:rPr>
-        <w:t>)</w:t>
-      </w:r>
-      <w:r>
-        <w:rPr>
-          <w:rFonts w:ascii="Calibri" w:hAnsi="Calibri" w:cs="Arial"/>
-          <w:color w:val="252525"/>
-          <w:sz w:val="21"/>
-          <w:szCs w:val="21"/>
-          <w:shd w:val="clear" w:color="auto" w:fill="FFFFFF"/>
-        </w:rPr>
-        <w:t>.</w:t>
-      </w:r>
-      <w:r>
-        <w:t xml:space="preserve"> </w:t>
-      </w:r>
-      <w:r>
-        <w:t xml:space="preserve">This method is insensitive to the </w:t>
-      </w:r>
-      <w:r>
-        <w:rPr>
-          <w:sz w:val="18"/>
-        </w:rPr>
-        <w:t>∏</w:t>
-      </w:r>
-      <w:r>
-        <w:rPr>
-          <w:sz w:val="18"/>
-        </w:rPr>
-        <w:t xml:space="preserve"> </w:t>
-      </w:r>
-      <w:r>
-        <w:t>pulse errors</w:t>
-      </w:r>
-      <w:ins w:id="59" w:author="Georgios KATSAROS" w:date="2016-08-25T20:43:00Z">
-        <w:r>
-          <w:t xml:space="preserve"> (explain why)</w:t>
+      <w:ins w:id="23" w:author="Georgios KATSAROS" w:date="2016-08-25T19:21:00Z">
+        <w:r>
+          <w:t xml:space="preserve">Ge </w:t>
         </w:r>
       </w:ins>
-      <w:r>
-        <w:t xml:space="preserve">, </w:t>
-      </w:r>
-      <w:del w:id="60" w:author="Georgios KATSAROS" w:date="2016-08-25T20:44:00Z">
-        <w:r>
-          <w:delText xml:space="preserve">extending coherence time </w:delText>
-        </w:r>
-      </w:del>
-      <w:r>
-        <w:t xml:space="preserve">and </w:t>
-      </w:r>
-      <w:r>
-        <w:t xml:space="preserve">it </w:t>
-      </w:r>
-      <w:r>
-        <w:t>act</w:t>
-      </w:r>
-      <w:r>
-        <w:t>s</w:t>
-      </w:r>
-      <w:r>
-        <w:t xml:space="preserve"> as a band pass filter</w:t>
-      </w:r>
-      <w:r>
-        <w:t xml:space="preserve">, with the center frequency </w:t>
-      </w:r>
-      <w:ins w:id="61" w:author="Georgios KATSAROS" w:date="2016-08-25T20:45:00Z">
-        <w:r>
-          <w:t xml:space="preserve">beeing </w:t>
+      <w:ins w:id="24" w:author="Georgios KATSAROS" w:date="2016-08-25T12:08:00Z">
+        <w:r>
+          <w:t>hut wire will be</w:t>
         </w:r>
       </w:ins>
-      <w:r>
-        <w:t>ω</w:t>
-      </w:r>
-      <w:r>
-        <w:rPr>
-          <w:vertAlign w:val="subscript"/>
-        </w:rPr>
-        <w:t xml:space="preserve">p </w:t>
-      </w:r>
-      <w:r>
-        <w:t xml:space="preserve">= </w:t>
-      </w:r>
-      <w:r>
-        <w:rPr>
-          <w:sz w:val="18"/>
-        </w:rPr>
-        <w:t>∏</w:t>
-      </w:r>
-      <w:r>
-        <w:t>/ τ</w:t>
-      </w:r>
-      <w:r>
-        <w:rPr>
-          <w:rFonts w:ascii="Calibri" w:hAnsi="Calibri" w:cs="Arial"/>
-          <w:color w:val="252525"/>
-          <w:sz w:val="21"/>
-          <w:szCs w:val="21"/>
-          <w:shd w:val="clear" w:color="auto" w:fill="FFFFFF"/>
-        </w:rPr>
-        <w:t>,</w:t>
-      </w:r>
-      <w:r>
-        <w:rPr>
-          <w:rFonts w:ascii="Arial" w:hAnsi="Arial" w:cs="Arial"/>
-          <w:color w:val="545454"/>
-          <w:shd w:val="clear" w:color="auto" w:fill="FFFFFF"/>
-        </w:rPr>
-        <w:t xml:space="preserve"> </w:t>
-      </w:r>
-      <w:r>
-        <w:t>for the noise coupled to the qubit</w:t>
-      </w:r>
-      <w:ins w:id="62" w:author="Georgios KATSAROS" w:date="2016-08-25T20:46:00Z">
-        <w:r>
-          <w:t xml:space="preserve"> (what do you want to day by this?)</w:t>
+      <w:ins w:id="25" w:author="Georgios KATSAROS" w:date="2016-08-25T19:18:00Z">
+        <w:r>
+          <w:t xml:space="preserve"> studied. Despite the interesting electronic properties of this type on nanostructure nothing is known about the spin properties of the confined holes. </w:t>
         </w:r>
       </w:ins>
-      <w:r>
-        <w:t xml:space="preserve">. By changing the </w:t>
-      </w:r>
-      <w:r>
-        <w:rPr>
-          <w:sz w:val="18"/>
-        </w:rPr>
-        <w:t>∏</w:t>
-      </w:r>
-      <w:r>
-        <w:rPr>
-          <w:sz w:val="18"/>
-        </w:rPr>
-        <w:t xml:space="preserve"> </w:t>
-      </w:r>
-      <w:r>
-        <w:t xml:space="preserve">pulses separation time </w:t>
-      </w:r>
-      <w:r>
-        <w:rPr>
-          <w:rFonts w:ascii="Calibri" w:hAnsi="Calibri" w:cs="Arial"/>
-          <w:color w:val="252525"/>
-          <w:sz w:val="21"/>
-          <w:szCs w:val="21"/>
-          <w:shd w:val="clear" w:color="auto" w:fill="FFFFFF"/>
-        </w:rPr>
-        <w:t>τ</w:t>
-      </w:r>
-      <w:r>
-        <w:rPr>
-          <w:rFonts w:ascii="Calibri" w:hAnsi="Calibri" w:cs="Arial"/>
-          <w:color w:val="252525"/>
-          <w:sz w:val="21"/>
-          <w:szCs w:val="21"/>
-          <w:shd w:val="clear" w:color="auto" w:fill="FFFFFF"/>
-        </w:rPr>
-        <w:t xml:space="preserve"> adding more </w:t>
-      </w:r>
-      <w:r>
-        <w:rPr>
-          <w:sz w:val="18"/>
-        </w:rPr>
-        <w:t>∏</w:t>
-      </w:r>
-      <w:r>
-        <w:rPr>
-          <w:sz w:val="18"/>
-        </w:rPr>
-        <w:t xml:space="preserve"> </w:t>
-      </w:r>
-      <w:r>
-        <w:t>pulses</w:t>
-      </w:r>
-      <w:r>
-        <w:rPr>
-          <w:rFonts w:ascii="Calibri" w:hAnsi="Calibri" w:cs="Arial"/>
-          <w:color w:val="252525"/>
-          <w:sz w:val="21"/>
-          <w:szCs w:val="21"/>
-          <w:shd w:val="clear" w:color="auto" w:fill="FFFFFF"/>
-        </w:rPr>
-        <w:t xml:space="preserve">, </w:t>
-      </w:r>
-      <w:r>
-        <w:t>ω</w:t>
-      </w:r>
-      <w:r>
-        <w:rPr>
-          <w:vertAlign w:val="subscript"/>
-        </w:rPr>
-        <w:t>p</w:t>
-      </w:r>
-      <w:r>
-        <w:rPr>
-          <w:vertAlign w:val="subscript"/>
-        </w:rPr>
-        <w:t xml:space="preserve"> </w:t>
-      </w:r>
-      <w:r>
-        <w:t>can be shifted</w:t>
-      </w:r>
-      <w:ins w:id="63" w:author="Georgios KATSAROS" w:date="2016-08-25T20:46:00Z">
-        <w:r>
-          <w:t>,</w:t>
-        </w:r>
-      </w:ins>
-      <w:r>
-        <w:t xml:space="preserve"> </w:t>
-      </w:r>
-      <w:del w:id="64" w:author="Georgios KATSAROS" w:date="2016-08-25T20:46:00Z">
-        <w:r>
-          <w:delText xml:space="preserve">and </w:delText>
-        </w:r>
-      </w:del>
-      <w:r>
-        <w:t xml:space="preserve">the noise spectrum can be extracted </w:t>
-      </w:r>
-      <w:ins w:id="65" w:author="Georgios KATSAROS" w:date="2016-08-25T20:46:00Z">
-        <w:r>
-          <w:t>and noise can be filtered out?</w:t>
-        </w:r>
-      </w:ins>
-      <w:r>
-        <w:t>[</w:t>
-      </w:r>
-      <w:r>
-        <w:t>15].</w:t>
-      </w:r>
-      <w:r>
-        <w:t xml:space="preserve"> </w:t>
-      </w:r>
-    </w:p>
-    <w:p>
-      <w:pPr>
-        <w:pStyle w:val="Heading3"/>
-      </w:pPr>
-      <w:r>
-        <w:t>Innovative aspects</w:t>
-      </w:r>
-      <w:r>
-        <w:t>:</w:t>
-      </w:r>
-    </w:p>
-    <w:p>
-      <w:ins w:id="66" w:author="Georgios KATSAROS" w:date="2016-08-25T19:19:00Z">
-        <w:r>
-          <w:t>There has been a huge interest in the past few years in the realiz</w:t>
-        </w:r>
-      </w:ins>
-      <w:ins w:id="67" w:author="Georgios KATSAROS" w:date="2016-08-25T19:24:00Z">
-        <w:r>
-          <w:t>ation</w:t>
-        </w:r>
-      </w:ins>
-      <w:ins w:id="68" w:author="Georgios KATSAROS" w:date="2016-08-25T19:19:00Z">
-        <w:r>
-          <w:t xml:space="preserve"> of electron spin qubits in Silicon. </w:t>
-        </w:r>
-      </w:ins>
-      <w:r>
-        <w:t xml:space="preserve">In </w:t>
-      </w:r>
-      <w:ins w:id="69" w:author="Georgios KATSAROS" w:date="2016-08-25T12:08:00Z">
-        <w:r>
-          <w:t xml:space="preserve">this project a hole spin qubit in </w:t>
-        </w:r>
-        <w:r>
-          <w:t xml:space="preserve">a DQD formed in a </w:t>
-        </w:r>
-      </w:ins>
-      <w:ins w:id="70" w:author="Georgios KATSAROS" w:date="2016-08-25T19:21:00Z">
-        <w:r>
-          <w:t xml:space="preserve">Ge </w:t>
-        </w:r>
-      </w:ins>
-      <w:ins w:id="71" w:author="Georgios KATSAROS" w:date="2016-08-25T12:08:00Z">
-        <w:r>
-          <w:t>hut wire will be</w:t>
-        </w:r>
-      </w:ins>
-      <w:ins w:id="72" w:author="Georgios KATSAROS" w:date="2016-08-25T19:18:00Z">
-        <w:r>
-          <w:t xml:space="preserve"> studied. Despite the interesting electronic properties of this type on nanostructure nothing is known about the spin properties of the confined holes. </w:t>
-        </w:r>
-      </w:ins>
-      <w:del w:id="73" w:author="Georgios KATSAROS" w:date="2016-08-25T19:19:00Z">
+      <w:del w:id="26" w:author="Georgios KATSAROS" w:date="2016-08-25T19:19:00Z">
         <w:r>
           <w:delText>our</w:delText>
         </w:r>
@@ -5056,7 +4547,7 @@
           <w:delText xml:space="preserve">. </w:delText>
         </w:r>
       </w:del>
-      <w:del w:id="74" w:author="Georgios KATSAROS" w:date="2016-08-25T19:20:00Z">
+      <w:del w:id="27" w:author="Georgios KATSAROS" w:date="2016-08-25T19:20:00Z">
         <w:r>
           <w:delText>While other groups work with structures based on electron spin in gallium arsenide, electron spin</w:delText>
         </w:r>
@@ -5067,16 +4558,20 @@
           <w:delText xml:space="preserve"> silicon and Si:P and hole spin in silicon, this particular approach is not yet investigated. </w:delText>
         </w:r>
       </w:del>
-      <w:ins w:id="75" w:author="Georgios KATSAROS" w:date="2016-08-25T19:22:00Z">
-        <w:r>
-          <w:t xml:space="preserve">Due to the low </w:t>
-        </w:r>
-        <w:r>
-          <w:lastRenderedPageBreak/>
-          <w:t>hyperfine interaction and the heavy hole character of the wavefunction very long dephasing times are expexted [cite Hannes and Fischer PRL]</w:t>
+      <w:ins w:id="28" w:author="Georgios KATSAROS" w:date="2016-08-25T19:22:00Z">
+        <w:r>
+          <w:t>Due to the low hyperfine interaction and the heavy hole character of the wavefunction very long dephasing times are expe</w:t>
         </w:r>
       </w:ins>
-      <w:del w:id="76" w:author="Georgios KATSAROS" w:date="2016-08-25T19:23:00Z">
+      <w:r>
+        <w:t>c</w:t>
+      </w:r>
+      <w:ins w:id="29" w:author="Georgios KATSAROS" w:date="2016-08-25T19:22:00Z">
+        <w:r>
+          <w:t>ted [cite Hannes and Fischer PRL]</w:t>
+        </w:r>
+      </w:ins>
+      <w:del w:id="30" w:author="Georgios KATSAROS" w:date="2016-08-25T19:23:00Z">
         <w:r>
           <w:delText xml:space="preserve">It </w:delText>
         </w:r>
@@ -5114,17 +4609,17 @@
           <w:delText xml:space="preserve">. </w:delText>
         </w:r>
       </w:del>
-      <w:ins w:id="77" w:author="Georgios KATSAROS" w:date="2016-08-25T19:23:00Z">
+      <w:ins w:id="31" w:author="Georgios KATSAROS" w:date="2016-08-25T19:23:00Z">
         <w:r>
           <w:t xml:space="preserve">In addition, </w:t>
         </w:r>
       </w:ins>
-      <w:del w:id="78" w:author="Georgios KATSAROS" w:date="2016-08-25T19:23:00Z">
+      <w:del w:id="32" w:author="Georgios KATSAROS" w:date="2016-08-25T19:23:00Z">
         <w:r>
           <w:delText>E</w:delText>
         </w:r>
       </w:del>
-      <w:ins w:id="79" w:author="Georgios KATSAROS" w:date="2016-08-25T19:23:00Z">
+      <w:ins w:id="33" w:author="Georgios KATSAROS" w:date="2016-08-25T19:23:00Z">
         <w:r>
           <w:t>e</w:t>
         </w:r>
@@ -5150,7 +4645,7 @@
       <w:r>
         <w:t xml:space="preserve"> because of </w:t>
       </w:r>
-      <w:ins w:id="80" w:author="Georgios KATSAROS" w:date="2016-08-25T19:23:00Z">
+      <w:ins w:id="34" w:author="Georgios KATSAROS" w:date="2016-08-25T19:23:00Z">
         <w:r>
           <w:t xml:space="preserve">the </w:t>
         </w:r>
@@ -5197,7 +4692,7 @@
       <w:r>
         <w:t xml:space="preserve">for </w:t>
       </w:r>
-      <w:del w:id="81" w:author="Georgios KATSAROS" w:date="2016-08-25T19:23:00Z">
+      <w:del w:id="35" w:author="Georgios KATSAROS" w:date="2016-08-25T19:23:00Z">
         <w:r>
           <w:delText xml:space="preserve">heavy </w:delText>
         </w:r>
@@ -5208,12 +4703,12 @@
       <w:r>
         <w:t>Ge</w:t>
       </w:r>
-      <w:ins w:id="82" w:author="Georgios KATSAROS" w:date="2016-08-25T19:23:00Z">
+      <w:ins w:id="36" w:author="Georgios KATSAROS" w:date="2016-08-25T19:23:00Z">
         <w:r>
           <w:t>. This should</w:t>
         </w:r>
       </w:ins>
-      <w:del w:id="83" w:author="Georgios KATSAROS" w:date="2016-08-25T19:23:00Z">
+      <w:del w:id="37" w:author="Georgios KATSAROS" w:date="2016-08-25T19:23:00Z">
         <w:r>
           <w:delText xml:space="preserve"> which</w:delText>
         </w:r>
@@ -5239,7 +4734,7 @@
       <w:r>
         <w:t xml:space="preserve"> </w:t>
       </w:r>
-      <w:del w:id="84" w:author="Georgios KATSAROS" w:date="2016-08-25T19:24:00Z">
+      <w:del w:id="38" w:author="Georgios KATSAROS" w:date="2016-08-25T19:24:00Z">
         <w:r>
           <w:delText>by applying oscillatory electric field to particular qubit gates</w:delText>
         </w:r>
@@ -5253,7 +4748,7 @@
       <w:r>
         <w:t xml:space="preserve">eliminating </w:t>
       </w:r>
-      <w:ins w:id="85" w:author="Georgios KATSAROS" w:date="2016-08-25T19:24:00Z">
+      <w:ins w:id="39" w:author="Georgios KATSAROS" w:date="2016-08-25T19:24:00Z">
         <w:r>
           <w:t xml:space="preserve">the </w:t>
         </w:r>
@@ -5264,7 +4759,7 @@
       <w:r>
         <w:t xml:space="preserve">r </w:t>
       </w:r>
-      <w:ins w:id="86" w:author="Georgios KATSAROS" w:date="2016-08-25T19:24:00Z">
+      <w:ins w:id="40" w:author="Georgios KATSAROS" w:date="2016-08-25T19:24:00Z">
         <w:r>
           <w:t xml:space="preserve">an </w:t>
         </w:r>
@@ -5272,17 +4767,21 @@
       <w:r>
         <w:t xml:space="preserve">oscillatory magnetic field. </w:t>
       </w:r>
-      <w:ins w:id="87" w:author="Georgios KATSAROS" w:date="2016-08-25T19:25:00Z">
-        <w:r>
-          <w:t xml:space="preserve">Such a manipulation by means of oscillatory electric fields in combination with the gate reflectometry will </w:t>
+      <w:ins w:id="41" w:author="Georgios KATSAROS" w:date="2016-08-25T19:25:00Z">
+        <w:r>
+          <w:t xml:space="preserve">Such a </w:t>
+        </w:r>
+        <w:r>
+          <w:lastRenderedPageBreak/>
+          <w:t xml:space="preserve">manipulation by means of oscillatory electric fields in combination with the gate reflectometry will </w:t>
         </w:r>
       </w:ins>
-      <w:del w:id="88" w:author="Georgios KATSAROS" w:date="2016-08-25T19:25:00Z">
+      <w:del w:id="42" w:author="Georgios KATSAROS" w:date="2016-08-25T19:25:00Z">
         <w:r>
           <w:delText xml:space="preserve">This means </w:delText>
         </w:r>
       </w:del>
-      <w:ins w:id="89" w:author="Georgios KATSAROS" w:date="2016-08-25T19:26:00Z">
+      <w:ins w:id="43" w:author="Georgios KATSAROS" w:date="2016-08-25T19:26:00Z">
         <w:r>
           <w:t xml:space="preserve">dramatically </w:t>
         </w:r>
@@ -5290,17 +4789,17 @@
       <w:r>
         <w:t>reduc</w:t>
       </w:r>
-      <w:ins w:id="90" w:author="Georgios KATSAROS" w:date="2016-08-25T19:25:00Z">
+      <w:ins w:id="44" w:author="Georgios KATSAROS" w:date="2016-08-25T19:25:00Z">
         <w:r>
           <w:t>e</w:t>
         </w:r>
       </w:ins>
-      <w:del w:id="91" w:author="Georgios KATSAROS" w:date="2016-08-25T19:25:00Z">
+      <w:del w:id="45" w:author="Georgios KATSAROS" w:date="2016-08-25T19:25:00Z">
         <w:r>
           <w:delText>ing</w:delText>
         </w:r>
       </w:del>
-      <w:ins w:id="92" w:author="Georgios KATSAROS" w:date="2016-08-25T19:25:00Z">
+      <w:ins w:id="46" w:author="Georgios KATSAROS" w:date="2016-08-25T19:25:00Z">
         <w:r>
           <w:t xml:space="preserve"> the</w:t>
         </w:r>
@@ -5311,12 +4810,12 @@
       <w:r>
         <w:t xml:space="preserve"> </w:t>
       </w:r>
-      <w:ins w:id="93" w:author="Georgios KATSAROS" w:date="2016-08-25T19:26:00Z">
+      <w:ins w:id="47" w:author="Georgios KATSAROS" w:date="2016-08-25T19:26:00Z">
         <w:r>
           <w:t xml:space="preserve">since no extra structure (charge sensor, stripline) </w:t>
         </w:r>
       </w:ins>
-      <w:del w:id="94" w:author="Georgios KATSAROS" w:date="2016-08-25T19:26:00Z">
+      <w:del w:id="48" w:author="Georgios KATSAROS" w:date="2016-08-25T19:26:00Z">
         <w:r>
           <w:delText xml:space="preserve">because nothing else </w:delText>
         </w:r>
@@ -5330,7 +4829,7 @@
       <w:r>
         <w:t xml:space="preserve"> </w:t>
       </w:r>
-      <w:del w:id="95" w:author="Georgios KATSAROS" w:date="2016-08-25T19:26:00Z">
+      <w:del w:id="49" w:author="Georgios KATSAROS" w:date="2016-08-25T19:26:00Z">
         <w:r>
           <w:delText xml:space="preserve">Together with all the fabrication reduction complexity brought by gate reflectometry (as explained in </w:delText>
         </w:r>
@@ -5344,7 +4843,7 @@
           <w:delText>) this</w:delText>
         </w:r>
       </w:del>
-      <w:ins w:id="96" w:author="Georgios KATSAROS" w:date="2016-08-25T19:26:00Z">
+      <w:ins w:id="50" w:author="Georgios KATSAROS" w:date="2016-08-25T19:26:00Z">
         <w:r>
           <w:t xml:space="preserve">Thus this </w:t>
         </w:r>
@@ -5358,7 +4857,7 @@
         </w:rPr>
         <w:t xml:space="preserve">addressing </w:t>
       </w:r>
-      <w:ins w:id="97" w:author="Georgios KATSAROS" w:date="2016-08-25T19:26:00Z">
+      <w:ins w:id="51" w:author="Georgios KATSAROS" w:date="2016-08-25T19:26:00Z">
         <w:r>
           <w:rPr>
             <w:b/>
@@ -5366,7 +4865,7 @@
           <w:t xml:space="preserve">the </w:t>
         </w:r>
       </w:ins>
-      <w:ins w:id="98" w:author="Georgios KATSAROS" w:date="2016-08-25T19:27:00Z">
+      <w:ins w:id="52" w:author="Georgios KATSAROS" w:date="2016-08-25T19:27:00Z">
         <w:r>
           <w:rPr>
             <w:b/>
@@ -5374,7 +4873,7 @@
           <w:t>challenge</w:t>
         </w:r>
       </w:ins>
-      <w:ins w:id="99" w:author="Georgios KATSAROS" w:date="2016-08-25T19:26:00Z">
+      <w:ins w:id="53" w:author="Georgios KATSAROS" w:date="2016-08-25T19:26:00Z">
         <w:r>
           <w:rPr>
             <w:b/>
@@ -5388,7 +4887,7 @@
         </w:rPr>
         <w:t>scalability</w:t>
       </w:r>
-      <w:del w:id="100" w:author="Georgios KATSAROS" w:date="2016-08-25T19:27:00Z">
+      <w:del w:id="54" w:author="Georgios KATSAROS" w:date="2016-08-25T19:27:00Z">
         <w:r>
           <w:rPr>
             <w:b/>
@@ -5403,10 +4902,10 @@
     <w:p>
       <w:pPr>
         <w:rPr>
-          <w:del w:id="101" w:author="Georgios KATSAROS" w:date="2016-08-25T19:27:00Z"/>
-        </w:rPr>
-      </w:pPr>
-      <w:del w:id="102" w:author="Georgios KATSAROS" w:date="2016-08-25T19:27:00Z">
+          <w:del w:id="55" w:author="Georgios KATSAROS" w:date="2016-08-25T19:27:00Z"/>
+        </w:rPr>
+      </w:pPr>
+      <w:del w:id="56" w:author="Georgios KATSAROS" w:date="2016-08-25T19:27:00Z">
         <w:r>
           <w:rPr>
             <w:b/>
@@ -5461,52 +4960,52 @@
       </w:del>
     </w:p>
     <w:p>
-      <w:ins w:id="103" w:author="Georgios KATSAROS" w:date="2016-08-25T19:27:00Z">
+      <w:ins w:id="57" w:author="Georgios KATSAROS" w:date="2016-08-25T19:27:00Z">
         <w:r>
           <w:t xml:space="preserve">Finally we </w:t>
         </w:r>
       </w:ins>
-      <w:ins w:id="104" w:author="Georgios KATSAROS" w:date="2016-08-25T19:36:00Z">
+      <w:ins w:id="58" w:author="Georgios KATSAROS" w:date="2016-08-25T19:36:00Z">
         <w:r>
           <w:t>aim</w:t>
         </w:r>
       </w:ins>
-      <w:ins w:id="105" w:author="Georgios KATSAROS" w:date="2016-08-25T19:27:00Z">
+      <w:ins w:id="59" w:author="Georgios KATSAROS" w:date="2016-08-25T19:27:00Z">
         <w:r>
           <w:t xml:space="preserve"> to achieve </w:t>
         </w:r>
       </w:ins>
-      <w:ins w:id="106" w:author="Georgios KATSAROS" w:date="2016-08-25T19:36:00Z">
+      <w:ins w:id="60" w:author="Georgios KATSAROS" w:date="2016-08-25T19:36:00Z">
         <w:r>
           <w:t>the</w:t>
         </w:r>
       </w:ins>
-      <w:ins w:id="107" w:author="Georgios KATSAROS" w:date="2016-08-25T19:27:00Z">
+      <w:ins w:id="61" w:author="Georgios KATSAROS" w:date="2016-08-25T19:27:00Z">
         <w:r>
           <w:t xml:space="preserve"> high</w:t>
         </w:r>
       </w:ins>
-      <w:ins w:id="108" w:author="Georgios KATSAROS" w:date="2016-08-25T19:36:00Z">
+      <w:ins w:id="62" w:author="Georgios KATSAROS" w:date="2016-08-25T19:36:00Z">
         <w:r>
           <w:t>est reported</w:t>
         </w:r>
       </w:ins>
-      <w:ins w:id="109" w:author="Georgios KATSAROS" w:date="2016-08-25T19:27:00Z">
+      <w:ins w:id="63" w:author="Georgios KATSAROS" w:date="2016-08-25T19:27:00Z">
         <w:r>
           <w:t xml:space="preserve"> sensitivity in the gate reflectometry setup. </w:t>
         </w:r>
       </w:ins>
-      <w:ins w:id="110" w:author="Georgios KATSAROS" w:date="2016-08-25T19:28:00Z">
+      <w:ins w:id="64" w:author="Georgios KATSAROS" w:date="2016-08-25T19:28:00Z">
         <w:r>
           <w:t xml:space="preserve">The </w:t>
         </w:r>
       </w:ins>
-      <w:del w:id="111" w:author="Georgios KATSAROS" w:date="2016-08-25T19:28:00Z">
+      <w:del w:id="65" w:author="Georgios KATSAROS" w:date="2016-08-25T19:28:00Z">
         <w:r>
           <w:delText>G</w:delText>
         </w:r>
       </w:del>
-      <w:ins w:id="112" w:author="Georgios KATSAROS" w:date="2016-08-25T19:28:00Z">
+      <w:ins w:id="66" w:author="Georgios KATSAROS" w:date="2016-08-25T19:28:00Z">
         <w:r>
           <w:t>g</w:t>
         </w:r>
@@ -5532,7 +5031,7 @@
       <w:r>
         <w:t xml:space="preserve"> </w:t>
       </w:r>
-      <w:del w:id="113" w:author="Georgios KATSAROS" w:date="2016-08-25T19:28:00Z">
+      <w:del w:id="67" w:author="Georgios KATSAROS" w:date="2016-08-25T19:28:00Z">
         <w:r>
           <w:delText>directly</w:delText>
         </w:r>
@@ -5540,47 +5039,47 @@
           <w:delText xml:space="preserve"> </w:delText>
         </w:r>
       </w:del>
-      <w:ins w:id="114" w:author="Georgios KATSAROS" w:date="2016-08-25T19:28:00Z">
+      <w:ins w:id="68" w:author="Georgios KATSAROS" w:date="2016-08-25T19:28:00Z">
         <w:r>
           <w:t>very closely to the hut wire</w:t>
         </w:r>
       </w:ins>
-      <w:ins w:id="115" w:author="Georgios KATSAROS" w:date="2016-08-25T19:34:00Z">
+      <w:ins w:id="69" w:author="Georgios KATSAROS" w:date="2016-08-25T19:34:00Z">
         <w:r>
           <w:t xml:space="preserve"> (less than 4nm – </w:t>
         </w:r>
       </w:ins>
-      <w:ins w:id="116" w:author="Georgios KATSAROS" w:date="2016-08-25T19:36:00Z">
+      <w:ins w:id="70" w:author="Georgios KATSAROS" w:date="2016-08-25T19:36:00Z">
         <w:r>
           <w:t xml:space="preserve">defined simply by the </w:t>
         </w:r>
       </w:ins>
-      <w:ins w:id="117" w:author="Georgios KATSAROS" w:date="2016-08-25T19:34:00Z">
+      <w:ins w:id="71" w:author="Georgios KATSAROS" w:date="2016-08-25T19:34:00Z">
         <w:r>
           <w:t xml:space="preserve">thickness of </w:t>
         </w:r>
       </w:ins>
-      <w:ins w:id="118" w:author="Georgios KATSAROS" w:date="2016-08-25T19:36:00Z">
+      <w:ins w:id="72" w:author="Georgios KATSAROS" w:date="2016-08-25T19:36:00Z">
         <w:r>
           <w:t xml:space="preserve">the </w:t>
         </w:r>
       </w:ins>
-      <w:ins w:id="119" w:author="Georgios KATSAROS" w:date="2016-08-25T19:34:00Z">
+      <w:ins w:id="73" w:author="Georgios KATSAROS" w:date="2016-08-25T19:34:00Z">
         <w:r>
           <w:t>dielectric)</w:t>
         </w:r>
       </w:ins>
-      <w:ins w:id="120" w:author="Georgios KATSAROS" w:date="2016-08-25T19:28:00Z">
+      <w:ins w:id="74" w:author="Georgios KATSAROS" w:date="2016-08-25T19:28:00Z">
         <w:r>
           <w:t xml:space="preserve"> in which the QDs are formed.</w:t>
         </w:r>
       </w:ins>
-      <w:ins w:id="121" w:author="Georgios KATSAROS" w:date="2016-08-25T19:29:00Z">
+      <w:ins w:id="75" w:author="Georgios KATSAROS" w:date="2016-08-25T19:29:00Z">
         <w:r>
           <w:t xml:space="preserve"> </w:t>
         </w:r>
       </w:ins>
-      <w:del w:id="122" w:author="Georgios KATSAROS" w:date="2016-08-25T19:34:00Z">
+      <w:del w:id="76" w:author="Georgios KATSAROS" w:date="2016-08-25T19:34:00Z">
         <w:r>
           <w:delText>on the top of the nanowire</w:delText>
         </w:r>
@@ -5606,7 +5105,7 @@
         </w:rPr>
         <w:t>quantum dots</w:t>
       </w:r>
-      <w:ins w:id="123" w:author="Georgios KATSAROS" w:date="2016-08-25T19:34:00Z">
+      <w:ins w:id="77" w:author="Georgios KATSAROS" w:date="2016-08-25T19:34:00Z">
         <w:r>
           <w:rPr>
             <w:b/>
@@ -5614,7 +5113,7 @@
           <w:t xml:space="preserve"> and as a consequence high speed of the gate reflectometry setup</w:t>
         </w:r>
       </w:ins>
-      <w:ins w:id="124" w:author="Georgios KATSAROS" w:date="2016-08-25T19:37:00Z">
+      <w:ins w:id="78" w:author="Georgios KATSAROS" w:date="2016-08-25T19:37:00Z">
         <w:r>
           <w:rPr>
             <w:b/>
@@ -5634,7 +5133,7 @@
           <w:t>.</w:t>
         </w:r>
       </w:ins>
-      <w:ins w:id="125" w:author="Georgios KATSAROS" w:date="2016-08-25T19:34:00Z">
+      <w:ins w:id="79" w:author="Georgios KATSAROS" w:date="2016-08-25T19:34:00Z">
         <w:r>
           <w:rPr>
             <w:b/>
@@ -5642,7 +5141,7 @@
           <w:t xml:space="preserve"> (</w:t>
         </w:r>
       </w:ins>
-      <w:ins w:id="126" w:author="Georgios KATSAROS" w:date="2016-08-25T19:35:00Z">
+      <w:ins w:id="80" w:author="Georgios KATSAROS" w:date="2016-08-25T19:35:00Z">
         <w:r>
           <w:rPr>
             <w:b/>
@@ -5650,7 +5149,7 @@
           <w:t xml:space="preserve">I think </w:t>
         </w:r>
       </w:ins>
-      <w:ins w:id="127" w:author="Georgios KATSAROS" w:date="2016-08-25T19:34:00Z">
+      <w:ins w:id="81" w:author="Georgios KATSAROS" w:date="2016-08-25T19:34:00Z">
         <w:r>
           <w:rPr>
             <w:b/>
@@ -5658,7 +5157,7 @@
           <w:t xml:space="preserve">what is missing is to mention </w:t>
         </w:r>
       </w:ins>
-      <w:ins w:id="128" w:author="Georgios KATSAROS" w:date="2016-08-25T19:35:00Z">
+      <w:ins w:id="82" w:author="Georgios KATSAROS" w:date="2016-08-25T19:35:00Z">
         <w:r>
           <w:rPr>
             <w:b/>
@@ -5666,7 +5165,7 @@
           <w:t xml:space="preserve">somewhere when you start the explanation about the experiemtns related to the spin readout to state </w:t>
         </w:r>
       </w:ins>
-      <w:ins w:id="129" w:author="Georgios KATSAROS" w:date="2016-08-25T19:34:00Z">
+      <w:ins w:id="83" w:author="Georgios KATSAROS" w:date="2016-08-25T19:34:00Z">
         <w:r>
           <w:rPr>
             <w:b/>
@@ -5717,13 +5216,13 @@
     <w:p>
       <w:pPr>
         <w:rPr>
-          <w:ins w:id="130" w:author="Georgios KATSAROS" w:date="2016-08-25T19:40:00Z"/>
+          <w:ins w:id="84" w:author="Georgios KATSAROS" w:date="2016-08-25T19:40:00Z"/>
         </w:rPr>
       </w:pPr>
       <w:r>
         <w:t xml:space="preserve">We are collaborating with </w:t>
       </w:r>
-      <w:ins w:id="131" w:author="Georgios KATSAROS" w:date="2016-08-25T19:37:00Z">
+      <w:ins w:id="85" w:author="Georgios KATSAROS" w:date="2016-08-25T19:37:00Z">
         <w:r>
           <w:t xml:space="preserve">the </w:t>
         </w:r>
@@ -5731,12 +5230,12 @@
       <w:r>
         <w:t>spin qubit team in</w:t>
       </w:r>
-      <w:ins w:id="132" w:author="Georgios KATSAROS" w:date="2016-08-25T19:37:00Z">
+      <w:ins w:id="86" w:author="Georgios KATSAROS" w:date="2016-08-25T19:37:00Z">
         <w:r>
           <w:t xml:space="preserve"> the group of C. Marcus </w:t>
         </w:r>
       </w:ins>
-      <w:del w:id="133" w:author="Georgios KATSAROS" w:date="2016-08-25T19:37:00Z">
+      <w:del w:id="87" w:author="Georgios KATSAROS" w:date="2016-08-25T19:37:00Z">
         <w:r>
           <w:delText xml:space="preserve"> </w:delText>
         </w:r>
@@ -5762,7 +5261,7 @@
       <w:r>
         <w:t xml:space="preserve">. </w:t>
       </w:r>
-      <w:ins w:id="134" w:author="Georgios KATSAROS" w:date="2016-08-25T19:37:00Z">
+      <w:ins w:id="88" w:author="Georgios KATSAROS" w:date="2016-08-25T19:37:00Z">
         <w:r>
           <w:t xml:space="preserve">Actually I have been visiting them for three months end of 2015. </w:t>
         </w:r>
@@ -5770,12 +5269,12 @@
       <w:r>
         <w:t xml:space="preserve">Since they are </w:t>
       </w:r>
-      <w:ins w:id="135" w:author="Georgios KATSAROS" w:date="2016-08-25T19:38:00Z">
+      <w:ins w:id="89" w:author="Georgios KATSAROS" w:date="2016-08-25T19:38:00Z">
         <w:r>
           <w:t xml:space="preserve">a leading </w:t>
         </w:r>
       </w:ins>
-      <w:del w:id="136" w:author="Georgios KATSAROS" w:date="2016-08-25T19:38:00Z">
+      <w:del w:id="90" w:author="Georgios KATSAROS" w:date="2016-08-25T19:38:00Z">
         <w:r>
           <w:delText xml:space="preserve">mature </w:delText>
         </w:r>
@@ -5783,12 +5282,12 @@
       <w:r>
         <w:t xml:space="preserve">group with a </w:t>
       </w:r>
-      <w:del w:id="137" w:author="Georgios KATSAROS" w:date="2016-08-25T20:42:00Z">
+      <w:del w:id="91" w:author="Georgios KATSAROS" w:date="2016-08-25T20:42:00Z">
         <w:r>
           <w:delText xml:space="preserve">big </w:delText>
         </w:r>
       </w:del>
-      <w:ins w:id="138" w:author="Georgios KATSAROS" w:date="2016-08-25T20:42:00Z">
+      <w:ins w:id="92" w:author="Georgios KATSAROS" w:date="2016-08-25T20:42:00Z">
         <w:r>
           <w:t xml:space="preserve">vast </w:t>
         </w:r>
@@ -5796,12 +5295,12 @@
       <w:r>
         <w:t xml:space="preserve">knowledge in instrumentation and </w:t>
       </w:r>
-      <w:ins w:id="139" w:author="Georgios KATSAROS" w:date="2016-08-25T19:39:00Z">
+      <w:ins w:id="93" w:author="Georgios KATSAROS" w:date="2016-08-25T19:39:00Z">
         <w:r>
           <w:t>in the physics of spin dynamics</w:t>
         </w:r>
       </w:ins>
-      <w:del w:id="140" w:author="Georgios KATSAROS" w:date="2016-08-25T19:39:00Z">
+      <w:del w:id="94" w:author="Georgios KATSAROS" w:date="2016-08-25T19:39:00Z">
         <w:r>
           <w:delText>spin qubits in overall</w:delText>
         </w:r>
@@ -5809,7 +5308,7 @@
       <w:r>
         <w:t xml:space="preserve">, this collaboration </w:t>
       </w:r>
-      <w:ins w:id="141" w:author="Georgios KATSAROS" w:date="2016-08-25T19:39:00Z">
+      <w:ins w:id="95" w:author="Georgios KATSAROS" w:date="2016-08-25T19:39:00Z">
         <w:r>
           <w:t xml:space="preserve">will </w:t>
         </w:r>
@@ -5817,7 +5316,7 @@
       <w:r>
         <w:t>help</w:t>
       </w:r>
-      <w:del w:id="142" w:author="Georgios KATSAROS" w:date="2016-08-25T19:39:00Z">
+      <w:del w:id="96" w:author="Georgios KATSAROS" w:date="2016-08-25T19:39:00Z">
         <w:r>
           <w:delText>s</w:delText>
         </w:r>
@@ -5825,12 +5324,12 @@
       <w:r>
         <w:t xml:space="preserve"> </w:t>
       </w:r>
-      <w:del w:id="143" w:author="Georgios KATSAROS" w:date="2016-08-25T19:39:00Z">
+      <w:del w:id="97" w:author="Georgios KATSAROS" w:date="2016-08-25T19:39:00Z">
         <w:r>
           <w:delText>us</w:delText>
         </w:r>
       </w:del>
-      <w:ins w:id="144" w:author="Georgios KATSAROS" w:date="2016-08-25T19:39:00Z">
+      <w:ins w:id="98" w:author="Georgios KATSAROS" w:date="2016-08-25T19:39:00Z">
         <w:r>
           <w:t>me</w:t>
         </w:r>
@@ -5838,12 +5337,12 @@
       <w:r>
         <w:t xml:space="preserve"> a lot in </w:t>
       </w:r>
-      <w:ins w:id="145" w:author="Georgios KATSAROS" w:date="2016-08-25T19:39:00Z">
+      <w:ins w:id="99" w:author="Georgios KATSAROS" w:date="2016-08-25T19:39:00Z">
         <w:r>
           <w:t xml:space="preserve">realizing the proposed project. </w:t>
         </w:r>
       </w:ins>
-      <w:del w:id="146" w:author="Georgios KATSAROS" w:date="2016-08-25T19:39:00Z">
+      <w:del w:id="100" w:author="Georgios KATSAROS" w:date="2016-08-25T19:39:00Z">
         <w:r>
           <w:delText xml:space="preserve">setting up our measurement setup. </w:delText>
         </w:r>
@@ -5851,12 +5350,12 @@
       <w:r>
         <w:t xml:space="preserve">It would be helpful to visit them </w:t>
       </w:r>
-      <w:ins w:id="147" w:author="Georgios KATSAROS" w:date="2016-08-25T19:39:00Z">
+      <w:ins w:id="101" w:author="Georgios KATSAROS" w:date="2016-08-25T19:39:00Z">
         <w:r>
           <w:t xml:space="preserve">once per year to discuss with the technical and physics related questions thus I am requesting 500 Euro per year as travel expenses. </w:t>
         </w:r>
       </w:ins>
-      <w:del w:id="148" w:author="Georgios KATSAROS" w:date="2016-08-25T19:40:00Z">
+      <w:del w:id="102" w:author="Georgios KATSAROS" w:date="2016-08-25T19:40:00Z">
         <w:r>
           <w:delText xml:space="preserve">several times throughout the year. Here I would like to ask for the finances to cover the trip and accommodation costs for that purpose. </w:delText>
         </w:r>
@@ -5864,137 +5363,137 @@
     </w:p>
     <w:p>
       <w:r>
+        <w:t xml:space="preserve">The other significant collaboration is with </w:t>
+      </w:r>
+      <w:ins w:id="103" w:author="Georgios KATSAROS" w:date="2016-08-25T19:40:00Z">
+        <w:r>
+          <w:t xml:space="preserve">Prof. </w:t>
+        </w:r>
+      </w:ins>
+      <w:r>
+        <w:rPr>
+          <w:b/>
+        </w:rPr>
+        <w:t>J.J. Zhang</w:t>
+      </w:r>
+      <w:r>
+        <w:t xml:space="preserve"> </w:t>
+      </w:r>
+      <w:ins w:id="104" w:author="Georgios KATSAROS" w:date="2016-08-25T19:40:00Z">
+        <w:r>
+          <w:t xml:space="preserve">who is working in the Chinese Academy of Science, in the Institute of Physics </w:t>
+        </w:r>
+      </w:ins>
+      <w:r>
+        <w:t xml:space="preserve">in Beijing, China. </w:t>
+      </w:r>
+      <w:r>
+        <w:t xml:space="preserve">He is </w:t>
+      </w:r>
+      <w:ins w:id="105" w:author="Georgios KATSAROS" w:date="2016-08-25T19:41:00Z">
+        <w:r>
+          <w:t xml:space="preserve">a </w:t>
+        </w:r>
+      </w:ins>
+      <w:r>
+        <w:t xml:space="preserve">material scientist providing us with </w:t>
+      </w:r>
+      <w:ins w:id="106" w:author="Georgios KATSAROS" w:date="2016-08-25T19:41:00Z">
+        <w:r>
+          <w:t xml:space="preserve">the very high quality Ge hut wires which very few groups around the world can grow. </w:t>
+        </w:r>
+      </w:ins>
+      <w:del w:id="107" w:author="Georgios KATSAROS" w:date="2016-08-25T19:41:00Z">
+        <w:r>
+          <w:delText xml:space="preserve">silicon germanium nanowire samples. </w:delText>
+        </w:r>
+      </w:del>
+    </w:p>
+    <w:p>
+      <w:ins w:id="108" w:author="Georgios KATSAROS" w:date="2016-08-25T20:00:00Z">
+        <w:r>
+          <w:t xml:space="preserve">Here you should include a work table, what will you do when </w:t>
+        </w:r>
+      </w:ins>
+    </w:p>
+    <w:p>
+      <w:pPr>
+        <w:pStyle w:val="Heading3"/>
+      </w:pPr>
+      <w:r>
         <w:lastRenderedPageBreak/>
-        <w:t xml:space="preserve">The other significant collaboration is with </w:t>
-      </w:r>
-      <w:ins w:id="149" w:author="Georgios KATSAROS" w:date="2016-08-25T19:40:00Z">
-        <w:r>
-          <w:t xml:space="preserve">Prof. </w:t>
+        <w:t>Contingency plan:</w:t>
+      </w:r>
+    </w:p>
+    <w:p>
+      <w:pPr>
+        <w:rPr>
+          <w:i/>
+        </w:rPr>
+      </w:pPr>
+      <w:r>
+        <w:t xml:space="preserve">In case it </w:t>
+      </w:r>
+      <w:del w:id="109" w:author="Georgios KATSAROS" w:date="2016-08-25T20:01:00Z">
+        <w:r>
+          <w:delText>will be found</w:delText>
+        </w:r>
+      </w:del>
+      <w:ins w:id="110" w:author="Georgios KATSAROS" w:date="2016-08-25T20:01:00Z">
+        <w:r>
+          <w:t>turns</w:t>
         </w:r>
       </w:ins>
       <w:r>
-        <w:rPr>
-          <w:b/>
-        </w:rPr>
-        <w:t>J.J. Zhang</w:t>
-      </w:r>
-      <w:r>
-        <w:t xml:space="preserve"> </w:t>
-      </w:r>
-      <w:ins w:id="150" w:author="Georgios KATSAROS" w:date="2016-08-25T19:40:00Z">
-        <w:r>
-          <w:t xml:space="preserve">who is working in the Chinese Academy of Science, in the Institute of Physics </w:t>
+        <w:t xml:space="preserve"> out that the gate reflectometry technique </w:t>
+      </w:r>
+      <w:ins w:id="111" w:author="Georgios KATSAROS" w:date="2016-08-25T20:01:00Z">
+        <w:r>
+          <w:t>is not sensitive/fast enough</w:t>
         </w:r>
       </w:ins>
-      <w:r>
-        <w:t xml:space="preserve">in Beijing, China. </w:t>
-      </w:r>
-      <w:r>
-        <w:t xml:space="preserve">He is </w:t>
-      </w:r>
-      <w:ins w:id="151" w:author="Georgios KATSAROS" w:date="2016-08-25T19:41:00Z">
-        <w:r>
-          <w:t xml:space="preserve">a </w:t>
+      <w:del w:id="112" w:author="Georgios KATSAROS" w:date="2016-08-25T20:01:00Z">
+        <w:r>
+          <w:delText>does not work</w:delText>
+        </w:r>
+      </w:del>
+      <w:r>
+        <w:t xml:space="preserve"> we are going to</w:t>
+      </w:r>
+      <w:r>
+        <w:t xml:space="preserve"> </w:t>
+      </w:r>
+      <w:del w:id="113" w:author="Georgios KATSAROS" w:date="2016-08-25T20:01:00Z">
+        <w:r>
+          <w:delText>try to</w:delText>
+        </w:r>
+        <w:r>
+          <w:delText xml:space="preserve"> </w:delText>
+        </w:r>
+      </w:del>
+      <w:del w:id="114" w:author="Georgios KATSAROS" w:date="2016-08-25T20:02:00Z">
+        <w:r>
+          <w:delText xml:space="preserve">use </w:delText>
+        </w:r>
+        <w:r>
+          <w:delText xml:space="preserve">a </w:delText>
+        </w:r>
+        <w:r>
+          <w:delText xml:space="preserve">charge sensor </w:delText>
+        </w:r>
+      </w:del>
+      <w:ins w:id="115" w:author="Georgios KATSAROS" w:date="2016-08-25T20:02:00Z">
+        <w:r>
+          <w:t xml:space="preserve">use </w:t>
         </w:r>
       </w:ins>
       <w:r>
-        <w:t xml:space="preserve">material scientist providing us with </w:t>
-      </w:r>
-      <w:ins w:id="152" w:author="Georgios KATSAROS" w:date="2016-08-25T19:41:00Z">
-        <w:r>
-          <w:t xml:space="preserve">the very high quality Ge hut wires which very few groups around the world can grow. </w:t>
-        </w:r>
-      </w:ins>
-      <w:del w:id="153" w:author="Georgios KATSAROS" w:date="2016-08-25T19:41:00Z">
-        <w:r>
-          <w:delText xml:space="preserve">silicon germanium nanowire samples. </w:delText>
-        </w:r>
-      </w:del>
-    </w:p>
-    <w:p>
-      <w:ins w:id="154" w:author="Georgios KATSAROS" w:date="2016-08-25T20:00:00Z">
-        <w:r>
-          <w:t xml:space="preserve">Here you should include a work table, what will you do when </w:t>
-        </w:r>
-      </w:ins>
-    </w:p>
-    <w:p>
-      <w:pPr>
-        <w:pStyle w:val="Heading3"/>
-      </w:pPr>
-      <w:r>
-        <w:t>Contingency plan:</w:t>
-      </w:r>
-    </w:p>
-    <w:p>
-      <w:pPr>
-        <w:rPr>
-          <w:i/>
-        </w:rPr>
-      </w:pPr>
-      <w:r>
-        <w:t xml:space="preserve">In case it </w:t>
-      </w:r>
-      <w:del w:id="155" w:author="Georgios KATSAROS" w:date="2016-08-25T20:01:00Z">
-        <w:r>
-          <w:delText>will be found</w:delText>
-        </w:r>
-      </w:del>
-      <w:ins w:id="156" w:author="Georgios KATSAROS" w:date="2016-08-25T20:01:00Z">
-        <w:r>
-          <w:t>turns</w:t>
-        </w:r>
-      </w:ins>
-      <w:r>
-        <w:t xml:space="preserve"> out that the gate reflectometry technique </w:t>
-      </w:r>
-      <w:ins w:id="157" w:author="Georgios KATSAROS" w:date="2016-08-25T20:01:00Z">
-        <w:r>
-          <w:t>is not sensitive/fast enough</w:t>
-        </w:r>
-      </w:ins>
-      <w:del w:id="158" w:author="Georgios KATSAROS" w:date="2016-08-25T20:01:00Z">
-        <w:r>
-          <w:delText>does not work</w:delText>
-        </w:r>
-      </w:del>
-      <w:r>
-        <w:t xml:space="preserve"> we are going to</w:t>
-      </w:r>
-      <w:r>
-        <w:t xml:space="preserve"> </w:t>
-      </w:r>
-      <w:del w:id="159" w:author="Georgios KATSAROS" w:date="2016-08-25T20:01:00Z">
-        <w:r>
-          <w:delText>try to</w:delText>
-        </w:r>
-        <w:r>
-          <w:delText xml:space="preserve"> </w:delText>
-        </w:r>
-      </w:del>
-      <w:del w:id="160" w:author="Georgios KATSAROS" w:date="2016-08-25T20:02:00Z">
-        <w:r>
-          <w:delText xml:space="preserve">use </w:delText>
-        </w:r>
-        <w:r>
-          <w:delText xml:space="preserve">a </w:delText>
-        </w:r>
-        <w:r>
-          <w:delText xml:space="preserve">charge sensor </w:delText>
-        </w:r>
-      </w:del>
-      <w:ins w:id="161" w:author="Georgios KATSAROS" w:date="2016-08-25T20:02:00Z">
-        <w:r>
-          <w:t xml:space="preserve">use </w:t>
-        </w:r>
-      </w:ins>
-      <w:r>
         <w:t>ohmic reflectomet</w:t>
       </w:r>
       <w:r>
         <w:t xml:space="preserve">ry. </w:t>
       </w:r>
-      <w:del w:id="162" w:author="Georgios KATSAROS" w:date="2016-08-25T20:02:00Z">
+      <w:del w:id="116" w:author="Georgios KATSAROS" w:date="2016-08-25T20:02:00Z">
         <w:r>
           <w:delText>(</w:delText>
         </w:r>
@@ -6017,12 +5516,12 @@
       <w:r>
         <w:t xml:space="preserve">charge sensor proximate to the double quantum dot should be added </w:t>
       </w:r>
-      <w:ins w:id="163" w:author="Georgios KATSAROS" w:date="2016-08-25T20:02:00Z">
+      <w:ins w:id="117" w:author="Georgios KATSAROS" w:date="2016-08-25T20:02:00Z">
         <w:r>
           <w:t xml:space="preserve">during the </w:t>
         </w:r>
       </w:ins>
-      <w:del w:id="164" w:author="Georgios KATSAROS" w:date="2016-08-25T20:02:00Z">
+      <w:del w:id="118" w:author="Georgios KATSAROS" w:date="2016-08-25T20:02:00Z">
         <w:r>
           <w:delText xml:space="preserve">to the </w:delText>
         </w:r>
@@ -6033,12 +5532,12 @@
       <w:r>
         <w:t xml:space="preserve">of </w:t>
       </w:r>
-      <w:del w:id="165" w:author="Georgios KATSAROS" w:date="2016-08-25T20:02:00Z">
+      <w:del w:id="119" w:author="Georgios KATSAROS" w:date="2016-08-25T20:02:00Z">
         <w:r>
           <w:delText xml:space="preserve">our </w:delText>
         </w:r>
       </w:del>
-      <w:ins w:id="166" w:author="Georgios KATSAROS" w:date="2016-08-25T20:02:00Z">
+      <w:ins w:id="120" w:author="Georgios KATSAROS" w:date="2016-08-25T20:02:00Z">
         <w:r>
           <w:t xml:space="preserve">the </w:t>
         </w:r>
@@ -6046,12 +5545,12 @@
       <w:r>
         <w:t>samples</w:t>
       </w:r>
-      <w:ins w:id="167" w:author="Georgios KATSAROS" w:date="2016-08-25T20:03:00Z">
+      <w:ins w:id="121" w:author="Georgios KATSAROS" w:date="2016-08-25T20:03:00Z">
         <w:r>
           <w:t>. Charge sensing has been recently demonstrated in our group for hut wires [cite Lada like Vukusic et al., unpublished data)</w:t>
         </w:r>
       </w:ins>
-      <w:del w:id="168" w:author="Georgios KATSAROS" w:date="2016-08-25T20:03:00Z">
+      <w:del w:id="122" w:author="Georgios KATSAROS" w:date="2016-08-25T20:03:00Z">
         <w:r>
           <w:delText>, similar to the approach used in [8], but replacing electrons with holes in our case.</w:delText>
         </w:r>
@@ -6059,12 +5558,12 @@
       <w:r>
         <w:t xml:space="preserve"> For the charge sensor a </w:t>
       </w:r>
-      <w:del w:id="169" w:author="Georgios KATSAROS" w:date="2016-08-25T20:04:00Z">
+      <w:del w:id="123" w:author="Georgios KATSAROS" w:date="2016-08-25T20:04:00Z">
         <w:r>
           <w:delText>single hole transistor</w:delText>
         </w:r>
       </w:del>
-      <w:ins w:id="170" w:author="Georgios KATSAROS" w:date="2016-08-25T20:04:00Z">
+      <w:ins w:id="124" w:author="Georgios KATSAROS" w:date="2016-08-25T20:04:00Z">
         <w:r>
           <w:t>single QD</w:t>
         </w:r>
@@ -6072,27 +5571,27 @@
       <w:r>
         <w:t xml:space="preserve"> </w:t>
       </w:r>
-      <w:ins w:id="171" w:author="Georgios KATSAROS" w:date="2016-08-25T20:04:00Z">
+      <w:ins w:id="125" w:author="Georgios KATSAROS" w:date="2016-08-25T20:04:00Z">
         <w:r>
           <w:t xml:space="preserve">located very closely </w:t>
         </w:r>
       </w:ins>
-      <w:ins w:id="172" w:author="Georgios KATSAROS" w:date="2016-08-25T20:05:00Z">
+      <w:ins w:id="126" w:author="Georgios KATSAROS" w:date="2016-08-25T20:05:00Z">
         <w:r>
           <w:t xml:space="preserve">and capacitively coupled </w:t>
         </w:r>
       </w:ins>
-      <w:ins w:id="173" w:author="Georgios KATSAROS" w:date="2016-08-25T20:04:00Z">
+      <w:ins w:id="127" w:author="Georgios KATSAROS" w:date="2016-08-25T20:04:00Z">
         <w:r>
           <w:t xml:space="preserve">to the DQD </w:t>
         </w:r>
       </w:ins>
-      <w:del w:id="174" w:author="Georgios KATSAROS" w:date="2016-08-25T20:04:00Z">
+      <w:del w:id="128" w:author="Georgios KATSAROS" w:date="2016-08-25T20:04:00Z">
         <w:r>
           <w:delText>would be</w:delText>
         </w:r>
       </w:del>
-      <w:ins w:id="175" w:author="Georgios KATSAROS" w:date="2016-08-25T20:04:00Z">
+      <w:ins w:id="129" w:author="Georgios KATSAROS" w:date="2016-08-25T20:04:00Z">
         <w:r>
           <w:t>is</w:t>
         </w:r>
@@ -6100,12 +5599,12 @@
       <w:r>
         <w:t xml:space="preserve"> </w:t>
       </w:r>
-      <w:ins w:id="176" w:author="Georgios KATSAROS" w:date="2016-08-25T20:04:00Z">
+      <w:ins w:id="130" w:author="Georgios KATSAROS" w:date="2016-08-25T20:04:00Z">
         <w:r>
           <w:t xml:space="preserve">going to be used. </w:t>
         </w:r>
       </w:ins>
-      <w:del w:id="177" w:author="Georgios KATSAROS" w:date="2016-08-25T20:05:00Z">
+      <w:del w:id="131" w:author="Georgios KATSAROS" w:date="2016-08-25T20:05:00Z">
         <w:r>
           <w:delText>used  in a form of a single quantum dot very close to the initial double quantum dot</w:delText>
         </w:r>
@@ -6119,7 +5618,7 @@
       <w:r>
         <w:t xml:space="preserve">Whenever </w:t>
       </w:r>
-      <w:ins w:id="178" w:author="Georgios KATSAROS" w:date="2016-08-25T20:05:00Z">
+      <w:ins w:id="132" w:author="Georgios KATSAROS" w:date="2016-08-25T20:05:00Z">
         <w:r>
           <w:t xml:space="preserve">the </w:t>
         </w:r>
@@ -6127,7 +5626,7 @@
       <w:r>
         <w:t xml:space="preserve">charge configuration </w:t>
       </w:r>
-      <w:ins w:id="179" w:author="Georgios KATSAROS" w:date="2016-08-25T20:05:00Z">
+      <w:ins w:id="133" w:author="Georgios KATSAROS" w:date="2016-08-25T20:05:00Z">
         <w:r>
           <w:t xml:space="preserve">will </w:t>
         </w:r>
@@ -6135,7 +5634,7 @@
       <w:r>
         <w:t>change</w:t>
       </w:r>
-      <w:del w:id="180" w:author="Georgios KATSAROS" w:date="2016-08-25T20:05:00Z">
+      <w:del w:id="134" w:author="Georgios KATSAROS" w:date="2016-08-25T20:05:00Z">
         <w:r>
           <w:delText>s</w:delText>
         </w:r>
@@ -6143,7 +5642,7 @@
       <w:r>
         <w:t xml:space="preserve"> in the DQD, </w:t>
       </w:r>
-      <w:ins w:id="181" w:author="Georgios KATSAROS" w:date="2016-08-25T20:05:00Z">
+      <w:ins w:id="135" w:author="Georgios KATSAROS" w:date="2016-08-25T20:05:00Z">
         <w:r>
           <w:t xml:space="preserve">the </w:t>
         </w:r>
@@ -6151,7 +5650,7 @@
       <w:r>
         <w:t xml:space="preserve">impedance of the charge sensor will change and thus </w:t>
       </w:r>
-      <w:ins w:id="182" w:author="Georgios KATSAROS" w:date="2016-08-25T20:05:00Z">
+      <w:ins w:id="136" w:author="Georgios KATSAROS" w:date="2016-08-25T20:05:00Z">
         <w:r>
           <w:t xml:space="preserve">the </w:t>
         </w:r>
@@ -6162,7 +5661,7 @@
       <w:r>
         <w:t xml:space="preserve">ude. </w:t>
       </w:r>
-      <w:del w:id="183" w:author="Georgios KATSAROS" w:date="2016-08-25T20:06:00Z">
+      <w:del w:id="137" w:author="Georgios KATSAROS" w:date="2016-08-25T20:06:00Z">
         <w:r>
           <w:rPr>
             <w:i/>
@@ -6195,7 +5694,7 @@
         </w:rPr>
         <w:t xml:space="preserve"> approach is more mature in the community and thus it has bigger chances for success.</w:t>
       </w:r>
-      <w:ins w:id="184" w:author="Georgios KATSAROS" w:date="2016-08-25T20:06:00Z">
+      <w:ins w:id="138" w:author="Georgios KATSAROS" w:date="2016-08-25T20:06:00Z">
         <w:r>
           <w:rPr>
             <w:i/>
@@ -6309,7 +5808,7 @@
       <w:pPr>
         <w:spacing w:line="240" w:lineRule="auto"/>
         <w:rPr>
-          <w:ins w:id="185" w:author="Georgios KATSAROS" w:date="2016-08-25T20:06:00Z"/>
+          <w:ins w:id="139" w:author="Georgios KATSAROS" w:date="2016-08-25T20:06:00Z"/>
           <w:b/>
         </w:rPr>
       </w:pPr>
@@ -6317,7 +5816,6 @@
         <w:rPr>
           <w:b/>
         </w:rPr>
-        <w:lastRenderedPageBreak/>
         <w:t>Working address:</w:t>
       </w:r>
     </w:p>
@@ -6325,7 +5823,7 @@
       <w:pPr>
         <w:spacing w:line="240" w:lineRule="auto"/>
         <w:rPr>
-          <w:ins w:id="186" w:author="Georgios KATSAROS" w:date="2016-08-25T20:06:00Z"/>
+          <w:ins w:id="140" w:author="Georgios KATSAROS" w:date="2016-08-25T20:06:00Z"/>
           <w:b/>
         </w:rPr>
       </w:pPr>
@@ -6334,11 +5832,11 @@
       <w:pPr>
         <w:spacing w:line="240" w:lineRule="auto"/>
         <w:rPr>
-          <w:ins w:id="187" w:author="Georgios KATSAROS" w:date="2016-08-25T20:07:00Z"/>
+          <w:ins w:id="141" w:author="Georgios KATSAROS" w:date="2016-08-25T20:07:00Z"/>
           <w:b/>
         </w:rPr>
       </w:pPr>
-      <w:ins w:id="188" w:author="Georgios KATSAROS" w:date="2016-08-25T20:06:00Z">
+      <w:ins w:id="142" w:author="Georgios KATSAROS" w:date="2016-08-25T20:06:00Z">
         <w:r>
           <w:rPr>
             <w:b/>
@@ -6346,7 +5844,7 @@
           <w:t xml:space="preserve">Describe your carreer path in a paragraph in such a way that it comes out that you are the best match for realizing this project </w:t>
         </w:r>
       </w:ins>
-      <w:ins w:id="189" w:author="Georgios KATSAROS" w:date="2016-08-25T20:07:00Z">
+      <w:ins w:id="143" w:author="Georgios KATSAROS" w:date="2016-08-25T20:07:00Z">
         <w:r>
           <w:rPr>
             <w:b/>
@@ -6359,7 +5857,7 @@
       <w:pPr>
         <w:spacing w:line="240" w:lineRule="auto"/>
         <w:rPr>
-          <w:ins w:id="190" w:author="Georgios KATSAROS" w:date="2016-08-25T20:07:00Z"/>
+          <w:ins w:id="144" w:author="Georgios KATSAROS" w:date="2016-08-25T20:07:00Z"/>
           <w:b/>
         </w:rPr>
       </w:pPr>
@@ -6371,7 +5869,7 @@
           <w:b/>
         </w:rPr>
       </w:pPr>
-      <w:ins w:id="191" w:author="Georgios KATSAROS" w:date="2016-08-25T20:07:00Z">
+      <w:ins w:id="145" w:author="Georgios KATSAROS" w:date="2016-08-25T20:07:00Z">
         <w:r>
           <w:rPr>
             <w:b/>
@@ -6500,7 +5998,6 @@
     </w:p>
     <w:p>
       <w:r>
-        <w:lastRenderedPageBreak/>
         <w:t>Strong quantum measurements can be achieved by implementing gate reflectometry in our type of qubit structures. After having state readout solved</w:t>
       </w:r>
       <w:r>
@@ -6712,6 +6209,7 @@
     </w:p>
     <w:p>
       <w:r>
+        <w:lastRenderedPageBreak/>
         <w:t xml:space="preserve">On room temperature side there are several instruments for sending and receiving the signals from the sample. Firstly, DQD and TQD needs to be tune in correct </w:t>
       </w:r>
       <w:r>
@@ -7177,7 +6675,6 @@
     </w:p>
     <w:p>
       <w:r>
-        <w:lastRenderedPageBreak/>
         <w:t>C</w:t>
       </w:r>
       <w:r>
@@ -7583,6 +7080,7 @@
         </w:rPr>
       </w:pPr>
       <w:r>
+        <w:lastRenderedPageBreak/>
         <w:t>S</w:t>
       </w:r>
       <w:r>
@@ -9332,7 +8830,7 @@
         <w:rPr>
           <w:i/>
           <w:lang w:val="de-AT"/>
-          <w:rPrChange w:id="192" w:author="Georgios KATSAROS" w:date="2016-08-20T13:33:00Z">
+          <w:rPrChange w:id="146" w:author="Georgios KATSAROS" w:date="2016-08-20T13:33:00Z">
             <w:rPr>
               <w:i/>
             </w:rPr>
@@ -9342,7 +8840,7 @@
       <w:r>
         <w:rPr>
           <w:lang w:val="de-AT"/>
-          <w:rPrChange w:id="193" w:author="Georgios KATSAROS" w:date="2016-08-20T13:33:00Z">
+          <w:rPrChange w:id="147" w:author="Georgios KATSAROS" w:date="2016-08-20T13:33:00Z">
             <w:rPr/>
           </w:rPrChange>
         </w:rPr>
@@ -9352,7 +8850,7 @@
         <w:rPr>
           <w:i/>
           <w:lang w:val="de-AT"/>
-          <w:rPrChange w:id="194" w:author="Georgios KATSAROS" w:date="2016-08-20T13:33:00Z">
+          <w:rPrChange w:id="148" w:author="Georgios KATSAROS" w:date="2016-08-20T13:33:00Z">
             <w:rPr>
               <w:i/>
             </w:rPr>
@@ -9363,7 +8861,7 @@
       <w:r>
         <w:rPr>
           <w:lang w:val="de-AT"/>
-          <w:rPrChange w:id="195" w:author="Georgios KATSAROS" w:date="2016-08-20T13:33:00Z">
+          <w:rPrChange w:id="149" w:author="Georgios KATSAROS" w:date="2016-08-20T13:33:00Z">
             <w:rPr/>
           </w:rPrChange>
         </w:rPr>
@@ -9373,7 +8871,7 @@
         <w:rPr>
           <w:b/>
           <w:lang w:val="de-AT"/>
-          <w:rPrChange w:id="196" w:author="Georgios KATSAROS" w:date="2016-08-20T13:33:00Z">
+          <w:rPrChange w:id="150" w:author="Georgios KATSAROS" w:date="2016-08-20T13:33:00Z">
             <w:rPr>
               <w:b/>
             </w:rPr>
@@ -9387,7 +8885,7 @@
           <w:color w:val="333333"/>
           <w:shd w:val="clear" w:color="auto" w:fill="FFFFFF"/>
           <w:lang w:val="de-AT"/>
-          <w:rPrChange w:id="197" w:author="Georgios KATSAROS" w:date="2016-08-20T13:33:00Z">
+          <w:rPrChange w:id="151" w:author="Georgios KATSAROS" w:date="2016-08-20T13:33:00Z">
             <w:rPr>
               <w:rFonts w:ascii="Arial" w:hAnsi="Arial" w:cs="Arial"/>
               <w:color w:val="333333"/>
@@ -9400,7 +8898,7 @@
       <w:r>
         <w:rPr>
           <w:lang w:val="de-AT"/>
-          <w:rPrChange w:id="198" w:author="Georgios KATSAROS" w:date="2016-08-20T13:33:00Z">
+          <w:rPrChange w:id="152" w:author="Georgios KATSAROS" w:date="2016-08-20T13:33:00Z">
             <w:rPr/>
           </w:rPrChange>
         </w:rPr>
@@ -9897,7 +9395,7 @@
         <w:rPr>
           <w:i/>
           <w:lang w:val="de-AT"/>
-          <w:rPrChange w:id="199" w:author="Georgios KATSAROS" w:date="2016-08-20T13:33:00Z">
+          <w:rPrChange w:id="153" w:author="Georgios KATSAROS" w:date="2016-08-20T13:33:00Z">
             <w:rPr>
               <w:i/>
             </w:rPr>
@@ -9914,7 +9412,7 @@
         <w:rPr>
           <w:shd w:val="clear" w:color="auto" w:fill="FFFFFF"/>
           <w:lang w:val="de-AT"/>
-          <w:rPrChange w:id="200" w:author="Georgios KATSAROS" w:date="2016-08-20T13:33:00Z">
+          <w:rPrChange w:id="154" w:author="Georgios KATSAROS" w:date="2016-08-20T13:33:00Z">
             <w:rPr>
               <w:shd w:val="clear" w:color="auto" w:fill="FFFFFF"/>
             </w:rPr>
@@ -9925,7 +9423,7 @@
       <w:r>
         <w:rPr>
           <w:lang w:val="de-AT"/>
-          <w:rPrChange w:id="201" w:author="Georgios KATSAROS" w:date="2016-08-20T13:33:00Z">
+          <w:rPrChange w:id="155" w:author="Georgios KATSAROS" w:date="2016-08-20T13:33:00Z">
             <w:rPr/>
           </w:rPrChange>
         </w:rPr>
@@ -9937,7 +9435,7 @@
       <w:r>
         <w:rPr>
           <w:lang w:val="de-AT"/>
-          <w:rPrChange w:id="202" w:author="Georgios KATSAROS" w:date="2016-08-20T13:33:00Z">
+          <w:rPrChange w:id="156" w:author="Georgios KATSAROS" w:date="2016-08-20T13:33:00Z">
             <w:rPr/>
           </w:rPrChange>
         </w:rPr>
@@ -9950,7 +9448,7 @@
         <w:rPr>
           <w:i/>
           <w:lang w:val="de-AT"/>
-          <w:rPrChange w:id="203" w:author="Georgios KATSAROS" w:date="2016-08-20T13:33:00Z">
+          <w:rPrChange w:id="157" w:author="Georgios KATSAROS" w:date="2016-08-20T13:33:00Z">
             <w:rPr>
               <w:i/>
             </w:rPr>
@@ -9968,7 +9466,7 @@
         <w:rPr>
           <w:i/>
           <w:lang w:val="de-AT"/>
-          <w:rPrChange w:id="204" w:author="Georgios KATSAROS" w:date="2016-08-20T13:33:00Z">
+          <w:rPrChange w:id="158" w:author="Georgios KATSAROS" w:date="2016-08-20T13:33:00Z">
             <w:rPr>
               <w:i/>
             </w:rPr>
@@ -9992,7 +9490,7 @@
         <w:rPr>
           <w:shd w:val="clear" w:color="auto" w:fill="FFFFFF"/>
           <w:lang w:val="de-AT"/>
-          <w:rPrChange w:id="205" w:author="Georgios KATSAROS" w:date="2016-08-20T13:33:00Z">
+          <w:rPrChange w:id="159" w:author="Georgios KATSAROS" w:date="2016-08-20T13:33:00Z">
             <w:rPr>
               <w:shd w:val="clear" w:color="auto" w:fill="FFFFFF"/>
             </w:rPr>
@@ -10030,7 +9528,7 @@
         <w:rPr>
           <w:shd w:val="clear" w:color="auto" w:fill="FFFFFF"/>
           <w:lang w:val="de-AT"/>
-          <w:rPrChange w:id="206" w:author="Georgios KATSAROS" w:date="2016-08-20T13:33:00Z">
+          <w:rPrChange w:id="160" w:author="Georgios KATSAROS" w:date="2016-08-20T13:33:00Z">
             <w:rPr>
               <w:shd w:val="clear" w:color="auto" w:fill="FFFFFF"/>
             </w:rPr>
@@ -10041,7 +9539,7 @@
       <w:r>
         <w:rPr>
           <w:lang w:val="de-AT"/>
-          <w:rPrChange w:id="207" w:author="Georgios KATSAROS" w:date="2016-08-20T13:33:00Z">
+          <w:rPrChange w:id="161" w:author="Georgios KATSAROS" w:date="2016-08-20T13:33:00Z">
             <w:rPr/>
           </w:rPrChange>
         </w:rPr>
@@ -10051,7 +9549,7 @@
         <w:rPr>
           <w:i/>
           <w:lang w:val="de-AT"/>
-          <w:rPrChange w:id="208" w:author="Georgios KATSAROS" w:date="2016-08-20T13:33:00Z">
+          <w:rPrChange w:id="162" w:author="Georgios KATSAROS" w:date="2016-08-20T13:33:00Z">
             <w:rPr>
               <w:i/>
             </w:rPr>
@@ -10416,31 +9914,72 @@
         <w:rPr>
           <w:shd w:val="clear" w:color="auto" w:fill="FFFFFF"/>
         </w:rPr>
-        <w:t>F. H. L. Koppens</w:t>
-      </w:r>
-      <w:r>
-        <w:rPr>
+        <w:t xml:space="preserve">F. H. L. Koppens et al., </w:t>
+      </w:r>
+      <w:r>
+        <w:rPr>
+          <w:i/>
+        </w:rPr>
+        <w:t>Nature</w:t>
+      </w:r>
+      <w:r>
+        <w:t> 2006 442, 766-771</w:t>
+      </w:r>
+    </w:p>
+    <w:p>
+      <w:pPr>
+        <w:pStyle w:val="ListParagraph"/>
+        <w:numPr>
+          <w:ilvl w:val="0"/>
+          <w:numId w:val="8"/>
+        </w:numPr>
+        <w:rPr>
+          <w:i/>
+        </w:rPr>
+      </w:pPr>
+      <w:r>
+        <w:rPr>
+          <w:rStyle w:val="apple-converted-space"/>
+          <w:rFonts w:ascii="Verdana" w:hAnsi="Verdana"/>
+          <w:color w:val="333333"/>
+          <w:sz w:val="17"/>
+          <w:szCs w:val="17"/>
           <w:shd w:val="clear" w:color="auto" w:fill="FFFFFF"/>
         </w:rPr>
-        <w:t xml:space="preserve"> et al., </w:t>
+        <w:t xml:space="preserve"> </w:t>
+      </w:r>
+      <w:r>
+        <w:t>Jan Fischer and Daniel Loss</w:t>
+      </w:r>
+      <w:r>
+        <w:t xml:space="preserve">, </w:t>
       </w:r>
       <w:r>
         <w:rPr>
           <w:i/>
         </w:rPr>
-        <w:t>Nature</w:t>
-      </w:r>
-      <w:r>
-        <w:t> 2006 442, 766-771</w:t>
-      </w:r>
-      <w:r>
-        <w:rPr>
-          <w:sz w:val="15"/>
-          <w:szCs w:val="15"/>
-          <w:shd w:val="clear" w:color="auto" w:fill="FFFFFF"/>
-        </w:rPr>
-        <w:t xml:space="preserve"> </w:t>
-      </w:r>
+        <w:t>Phys. Rev. Lett.</w:t>
+      </w:r>
+      <w:r>
+        <w:t> </w:t>
+      </w:r>
+      <w:r>
+        <w:t>2010</w:t>
+      </w:r>
+      <w:r>
+        <w:t xml:space="preserve"> </w:t>
+      </w:r>
+      <w:r>
+        <w:t xml:space="preserve">105, 266603 </w:t>
+      </w:r>
+    </w:p>
+    <w:p>
+      <w:pPr>
+        <w:pStyle w:val="ListParagraph"/>
+        <w:rPr>
+          <w:i/>
+        </w:rPr>
+      </w:pPr>
     </w:p>
     <w:p>
       <w:pPr>
@@ -10451,6 +9990,8 @@
           <w:color w:val="555555"/>
         </w:rPr>
       </w:pPr>
+      <w:bookmarkStart w:id="163" w:name="_GoBack"/>
+      <w:bookmarkEnd w:id="163"/>
     </w:p>
     <w:p>
       <w:pPr>
@@ -14021,7 +13562,7 @@
 </file>
 
 <file path=customXml/itemProps1.xml><?xml version="1.0" encoding="utf-8"?>
-<ds:datastoreItem xmlns:ds="http://schemas.openxmlformats.org/officeDocument/2006/customXml" ds:itemID="{10981A7B-37E9-4296-8DF2-E037545C49F2}">
+<ds:datastoreItem xmlns:ds="http://schemas.openxmlformats.org/officeDocument/2006/customXml" ds:itemID="{C76D6A08-BE1C-44D7-8E99-54D2A012D0F5}">
   <ds:schemaRefs>
     <ds:schemaRef ds:uri="http://schemas.openxmlformats.org/officeDocument/2006/bibliography"/>
   </ds:schemaRefs>

</xml_diff>

<commit_message>
"Innovative aspects and International collaboration"  - modified
</commit_message>
<xml_diff>
--- a/Project description_Part2_modG.docx
+++ b/Project description_Part2_modG.docx
@@ -4483,934 +4483,457 @@
       </w:r>
     </w:p>
     <w:p>
-      <w:ins w:id="19" w:author="Georgios KATSAROS" w:date="2016-08-25T19:19:00Z">
-        <w:r>
-          <w:t>There has been a huge interest in the past few years in the realiz</w:t>
-        </w:r>
-      </w:ins>
-      <w:ins w:id="20" w:author="Georgios KATSAROS" w:date="2016-08-25T19:24:00Z">
-        <w:r>
-          <w:t>ation</w:t>
-        </w:r>
-      </w:ins>
-      <w:ins w:id="21" w:author="Georgios KATSAROS" w:date="2016-08-25T19:19:00Z">
-        <w:r>
-          <w:t xml:space="preserve"> of electron spin qubits in Silicon. </w:t>
-        </w:r>
-      </w:ins>
+      <w:r>
+        <w:t>There has been a huge interest in the past few years in the realiz</w:t>
+      </w:r>
+      <w:r>
+        <w:t>ation</w:t>
+      </w:r>
+      <w:r>
+        <w:t xml:space="preserve"> of electron spin qubits in Silicon. </w:t>
+      </w:r>
       <w:r>
         <w:t xml:space="preserve">In </w:t>
       </w:r>
-      <w:ins w:id="22" w:author="Georgios KATSAROS" w:date="2016-08-25T12:08:00Z">
-        <w:r>
-          <w:t xml:space="preserve">this project a hole spin qubit in </w:t>
-        </w:r>
-        <w:r>
-          <w:t xml:space="preserve">a DQD formed in a </w:t>
-        </w:r>
-      </w:ins>
-      <w:ins w:id="23" w:author="Georgios KATSAROS" w:date="2016-08-25T19:21:00Z">
-        <w:r>
-          <w:t xml:space="preserve">Ge </w:t>
-        </w:r>
-      </w:ins>
-      <w:ins w:id="24" w:author="Georgios KATSAROS" w:date="2016-08-25T12:08:00Z">
-        <w:r>
-          <w:t>hut wire will be</w:t>
-        </w:r>
-      </w:ins>
-      <w:ins w:id="25" w:author="Georgios KATSAROS" w:date="2016-08-25T19:18:00Z">
-        <w:r>
-          <w:t xml:space="preserve"> studied. Despite the interesting electronic properties of this type on nanostructure nothing is known about the spin properties of the confined holes. </w:t>
-        </w:r>
-      </w:ins>
-      <w:del w:id="26" w:author="Georgios KATSAROS" w:date="2016-08-25T19:19:00Z">
-        <w:r>
-          <w:delText>our</w:delText>
-        </w:r>
-        <w:r>
-          <w:delText xml:space="preserve"> group we are worki</w:delText>
-        </w:r>
-        <w:r>
-          <w:delText xml:space="preserve">ng with a </w:delText>
-        </w:r>
+      <w:r>
+        <w:t xml:space="preserve">this project a hole spin qubit in </w:t>
+      </w:r>
+      <w:r>
+        <w:t xml:space="preserve">a DQD formed in a </w:t>
+      </w:r>
+      <w:r>
+        <w:t xml:space="preserve">Ge </w:t>
+      </w:r>
+      <w:r>
+        <w:t>hut wire will be</w:t>
+      </w:r>
+      <w:r>
+        <w:t xml:space="preserve"> studied. Despite the interesting electronic properties of this type on nanostructure nothing is known about the spin properties of the confined holes. </w:t>
+      </w:r>
+      <w:r>
+        <w:t>Due to the low hyperfine interaction and the heavy hole character of the wavefunction very long dephasing times are expe</w:t>
+      </w:r>
+      <w:r>
+        <w:t>c</w:t>
+      </w:r>
+      <w:r>
+        <w:t>ted [</w:t>
+      </w:r>
+      <w:r>
+        <w:t>10],[21</w:t>
+      </w:r>
+      <w:r>
+        <w:t>]</w:t>
+      </w:r>
+      <w:r>
+        <w:t xml:space="preserve">. </w:t>
+      </w:r>
+      <w:r>
+        <w:t>In addition, e</w:t>
+      </w:r>
+      <w:r>
+        <w:t>asy</w:t>
+      </w:r>
+      <w:r>
+        <w:t xml:space="preserve"> </w:t>
+      </w:r>
+      <w:r>
+        <w:t xml:space="preserve">and fast </w:t>
+      </w:r>
+      <w:r>
+        <w:t>spin</w:t>
+      </w:r>
+      <w:r>
+        <w:t xml:space="preserve"> state manipulation</w:t>
+      </w:r>
+      <w:r>
+        <w:t xml:space="preserve"> is expected</w:t>
+      </w:r>
+      <w:r>
+        <w:t xml:space="preserve"> because of </w:t>
+      </w:r>
+      <w:r>
+        <w:t xml:space="preserve">the </w:t>
+      </w:r>
+      <w:r>
+        <w:t xml:space="preserve">in </w:t>
+      </w:r>
+      <w:r>
+        <w:t xml:space="preserve">situ present </w:t>
+      </w:r>
+      <w:r>
+        <w:rPr>
+          <w:b/>
+        </w:rPr>
+        <w:t xml:space="preserve">large </w:t>
+      </w:r>
+      <w:r>
+        <w:rPr>
+          <w:b/>
+        </w:rPr>
+        <w:t>spin</w:t>
+      </w:r>
+      <w:r>
+        <w:rPr>
+          <w:b/>
+        </w:rPr>
+        <w:t xml:space="preserve"> </w:t>
+      </w:r>
+      <w:r>
+        <w:rPr>
+          <w:b/>
+        </w:rPr>
+        <w:t>orbit</w:t>
+      </w:r>
+      <w:r>
+        <w:rPr>
+          <w:b/>
+        </w:rPr>
+        <w:t xml:space="preserve"> coupling</w:t>
+      </w:r>
+      <w:r>
+        <w:t xml:space="preserve"> </w:t>
+      </w:r>
+      <w:r>
+        <w:t xml:space="preserve">for holes in </w:t>
+      </w:r>
+      <w:r>
+        <w:t>Ge</w:t>
+      </w:r>
+      <w:r>
+        <w:t>. This should</w:t>
+      </w:r>
+      <w:r>
+        <w:t xml:space="preserve"> enable</w:t>
+      </w:r>
+      <w:r>
+        <w:t xml:space="preserve"> </w:t>
+      </w:r>
+      <w:r>
+        <w:rPr>
+          <w:b/>
+        </w:rPr>
+        <w:t>fast</w:t>
+      </w:r>
+      <w:r>
+        <w:rPr>
+          <w:b/>
+        </w:rPr>
+        <w:t xml:space="preserve"> spin manipulation</w:t>
+      </w:r>
+      <w:r>
+        <w:t xml:space="preserve"> eliminating </w:t>
+      </w:r>
+      <w:r>
+        <w:t xml:space="preserve">the </w:t>
+      </w:r>
+      <w:r>
+        <w:t>necessity fo</w:t>
+      </w:r>
+      <w:r>
+        <w:t xml:space="preserve">r </w:t>
+      </w:r>
+      <w:r>
+        <w:t xml:space="preserve">an </w:t>
+      </w:r>
+      <w:r>
+        <w:t xml:space="preserve">oscillatory magnetic field. </w:t>
+      </w:r>
+      <w:r>
+        <w:t xml:space="preserve">Such a manipulation by means of oscillatory electric fields in combination with the gate reflectometry will dramatically </w:t>
+      </w:r>
+      <w:r>
+        <w:t>reduc</w:t>
+      </w:r>
+      <w:r>
+        <w:t>e the</w:t>
+      </w:r>
+      <w:r>
+        <w:t xml:space="preserve"> fabrication complexity</w:t>
+      </w:r>
+      <w:r>
+        <w:t xml:space="preserve"> </w:t>
+      </w:r>
+      <w:r>
+        <w:t xml:space="preserve">since no extra structure (charge sensor, stripline) </w:t>
+      </w:r>
+      <w:r>
+        <w:t>is required except of already defined gates</w:t>
+      </w:r>
+      <w:r>
+        <w:t>.</w:t>
+      </w:r>
+      <w:r>
+        <w:t xml:space="preserve"> </w:t>
+      </w:r>
+      <w:r>
+        <w:t xml:space="preserve">Thus this </w:t>
+      </w:r>
+      <w:r>
+        <w:t xml:space="preserve"> approach has high chances of </w:t>
+      </w:r>
+      <w:r>
+        <w:rPr>
+          <w:b/>
+        </w:rPr>
+        <w:t xml:space="preserve">addressing </w:t>
+      </w:r>
+      <w:r>
+        <w:rPr>
+          <w:b/>
+        </w:rPr>
+        <w:t xml:space="preserve">the challenge of </w:t>
+      </w:r>
+      <w:r>
+        <w:rPr>
+          <w:b/>
+        </w:rPr>
+        <w:t>scalability</w:t>
+      </w:r>
+      <w:r>
+        <w:t>.</w:t>
+      </w:r>
+    </w:p>
+    <w:p>
+      <w:r>
+        <w:t xml:space="preserve">Finally we </w:t>
+      </w:r>
+      <w:r>
+        <w:t>aim</w:t>
+      </w:r>
+      <w:r>
+        <w:t xml:space="preserve"> to achieve </w:t>
+      </w:r>
+      <w:r>
+        <w:t>the</w:t>
+      </w:r>
+      <w:r>
+        <w:t xml:space="preserve"> high</w:t>
+      </w:r>
+      <w:r>
+        <w:t>est reported</w:t>
+      </w:r>
+      <w:r>
+        <w:t xml:space="preserve"> sensitivity in the gate reflectometry setup. The g</w:t>
+      </w:r>
+      <w:r>
+        <w:t>ates in</w:t>
+      </w:r>
+      <w:r>
+        <w:t xml:space="preserve"> our DQD system</w:t>
+      </w:r>
+      <w:r>
+        <w:t xml:space="preserve"> </w:t>
+      </w:r>
+      <w:r>
+        <w:t xml:space="preserve">(Figure 2) </w:t>
+      </w:r>
+      <w:r>
+        <w:t>are position</w:t>
+      </w:r>
+      <w:r>
+        <w:t>ed</w:t>
+      </w:r>
+      <w:r>
+        <w:t xml:space="preserve"> </w:t>
+      </w:r>
+      <w:r>
+        <w:t>very closely to the hut wire</w:t>
+      </w:r>
+      <w:r>
+        <w:t xml:space="preserve"> (less than 4nm – defined simply by the </w:t>
+      </w:r>
+      <w:r>
+        <w:lastRenderedPageBreak/>
+        <w:t>thickness of the dielectric)</w:t>
+      </w:r>
+      <w:r>
+        <w:t xml:space="preserve"> in which the QDs are formed. </w:t>
+      </w:r>
+      <w:r>
+        <w:t>This implies</w:t>
+      </w:r>
+      <w:r>
+        <w:t xml:space="preserve"> </w:t>
+      </w:r>
+      <w:r>
+        <w:rPr>
+          <w:b/>
+        </w:rPr>
+        <w:t xml:space="preserve">high capacitive coupling between gate and </w:t>
+      </w:r>
+      <w:r>
+        <w:rPr>
+          <w:b/>
+        </w:rPr>
+        <w:t>quantum dots</w:t>
+      </w:r>
+      <w:r>
+        <w:rPr>
+          <w:b/>
+        </w:rPr>
+        <w:t xml:space="preserve"> and as a consequence high speed of the gate reflectometry setup </w:t>
+      </w:r>
+      <w:r>
+        <w:t xml:space="preserve">as explained in </w:t>
+      </w:r>
+      <w:r>
+        <w:rPr>
+          <w:i/>
+        </w:rPr>
+        <w:t>Moving to the gate reflectometry</w:t>
+      </w:r>
+      <w:r>
+        <w:t xml:space="preserve"> </w:t>
+      </w:r>
+      <w:r>
+        <w:t>chapter</w:t>
+      </w:r>
+      <w:r>
+        <w:t>.</w:t>
+      </w:r>
+    </w:p>
+    <w:p>
+      <w:ins w:id="19" w:author="Josip KUKUCKA" w:date="2016-08-28T15:02:00Z">
         <w:r>
           <w:rPr>
             <w:b/>
           </w:rPr>
-          <w:delText>germanium nanowire based hole spin</w:delText>
+          <w:t>(I think what is missing is to mention somewhere when you start the explanation about the experiemtns related to the spin readout to state why you need to be able to measure fast)</w:t>
         </w:r>
         <w:r>
-          <w:delText xml:space="preserve"> double quantum dot</w:delText>
-        </w:r>
-        <w:r>
-          <w:delText xml:space="preserve">. </w:delText>
-        </w:r>
-      </w:del>
-      <w:del w:id="27" w:author="Georgios KATSAROS" w:date="2016-08-25T19:20:00Z">
-        <w:r>
-          <w:delText>While other groups work with structures based on electron spin in gallium arsenide, electron spin</w:delText>
-        </w:r>
-        <w:r>
-          <w:delText xml:space="preserve"> in</w:delText>
-        </w:r>
-        <w:r>
-          <w:delText xml:space="preserve"> silicon and Si:P and hole spin in silicon, this particular approach is not yet investigated. </w:delText>
-        </w:r>
-      </w:del>
-      <w:ins w:id="28" w:author="Georgios KATSAROS" w:date="2016-08-25T19:22:00Z">
-        <w:r>
-          <w:t>Due to the low hyperfine interaction and the heavy hole character of the wavefunction very long dephasing times are expe</w:t>
+          <w:t xml:space="preserve">. </w:t>
         </w:r>
       </w:ins>
-      <w:r>
-        <w:t>c</w:t>
-      </w:r>
-      <w:ins w:id="29" w:author="Georgios KATSAROS" w:date="2016-08-25T19:22:00Z">
-        <w:r>
-          <w:t>ted [cite Hannes and Fischer PRL]</w:t>
-        </w:r>
-      </w:ins>
-      <w:del w:id="30" w:author="Georgios KATSAROS" w:date="2016-08-25T19:23:00Z">
-        <w:r>
-          <w:delText xml:space="preserve">It </w:delText>
-        </w:r>
-        <w:r>
-          <w:delText xml:space="preserve">has </w:delText>
-        </w:r>
-        <w:r>
-          <w:delText xml:space="preserve">promising theoretical proposals </w:delText>
-        </w:r>
-        <w:r>
-          <w:rPr>
-            <w:i/>
-          </w:rPr>
-          <w:delText>(put in which proposals and some numbers maybe)</w:delText>
-        </w:r>
-        <w:r>
-          <w:delText xml:space="preserve"> </w:delText>
-        </w:r>
-        <w:r>
-          <w:delText xml:space="preserve">in terms of qubit </w:delText>
-        </w:r>
-        <w:r>
-          <w:delText xml:space="preserve">spin </w:delText>
-        </w:r>
-        <w:r>
-          <w:delText>state manipulation</w:delText>
-        </w:r>
-        <w:r>
-          <w:delText xml:space="preserve"> and </w:delText>
-        </w:r>
-        <w:r>
-          <w:delText>coherence time</w:delText>
-        </w:r>
-        <w:r>
-          <w:delText xml:space="preserve">. </w:delText>
-        </w:r>
-      </w:del>
-      <w:ins w:id="31" w:author="Georgios KATSAROS" w:date="2016-08-25T19:23:00Z">
-        <w:r>
-          <w:t xml:space="preserve">In addition, </w:t>
-        </w:r>
-      </w:ins>
-      <w:del w:id="32" w:author="Georgios KATSAROS" w:date="2016-08-25T19:23:00Z">
-        <w:r>
-          <w:delText>E</w:delText>
-        </w:r>
-      </w:del>
-      <w:ins w:id="33" w:author="Georgios KATSAROS" w:date="2016-08-25T19:23:00Z">
-        <w:r>
-          <w:t>e</w:t>
-        </w:r>
-      </w:ins>
-      <w:r>
-        <w:t>asy</w:t>
-      </w:r>
-      <w:r>
-        <w:t xml:space="preserve"> </w:t>
-      </w:r>
-      <w:r>
-        <w:t xml:space="preserve">and fast </w:t>
-      </w:r>
-      <w:r>
-        <w:t>spin</w:t>
-      </w:r>
-      <w:r>
-        <w:t xml:space="preserve"> state manipulation</w:t>
-      </w:r>
-      <w:r>
-        <w:t xml:space="preserve"> is expected</w:t>
-      </w:r>
-      <w:r>
-        <w:t xml:space="preserve"> because of </w:t>
-      </w:r>
-      <w:ins w:id="34" w:author="Georgios KATSAROS" w:date="2016-08-25T19:23:00Z">
-        <w:r>
-          <w:t xml:space="preserve">the </w:t>
-        </w:r>
-      </w:ins>
-      <w:r>
-        <w:t xml:space="preserve">in </w:t>
-      </w:r>
-      <w:r>
-        <w:t xml:space="preserve">situ present </w:t>
+    </w:p>
+    <w:p/>
+    <w:p>
+      <w:pPr>
+        <w:pStyle w:val="Heading3"/>
+      </w:pPr>
+      <w:r>
+        <w:t>International collaboration:</w:t>
+      </w:r>
+    </w:p>
+    <w:p>
+      <w:pPr>
+        <w:rPr>
+          <w:ins w:id="20" w:author="Georgios KATSAROS" w:date="2016-08-25T19:40:00Z"/>
+        </w:rPr>
+      </w:pPr>
+      <w:r>
+        <w:t xml:space="preserve">We are collaborating with </w:t>
+      </w:r>
+      <w:r>
+        <w:t xml:space="preserve">the </w:t>
+      </w:r>
+      <w:r>
+        <w:t>spin qubit team in</w:t>
+      </w:r>
+      <w:r>
+        <w:t xml:space="preserve"> the group of C. Marcus </w:t>
+      </w:r>
+      <w:r>
+        <w:t xml:space="preserve">in Copenhagen, lead by </w:t>
       </w:r>
       <w:r>
         <w:rPr>
           <w:b/>
         </w:rPr>
-        <w:t xml:space="preserve">large </w:t>
+        <w:t>Ferdinand Kuemmeth</w:t>
+      </w:r>
+      <w:r>
+        <w:t xml:space="preserve">. </w:t>
+      </w:r>
+      <w:r>
+        <w:t xml:space="preserve">Actually I have been visiting them for three months end of 2015. </w:t>
+      </w:r>
+      <w:r>
+        <w:t xml:space="preserve">Since they are </w:t>
+      </w:r>
+      <w:r>
+        <w:t xml:space="preserve">a leading </w:t>
+      </w:r>
+      <w:r>
+        <w:t xml:space="preserve">group with a </w:t>
+      </w:r>
+      <w:r>
+        <w:t xml:space="preserve">vast </w:t>
+      </w:r>
+      <w:r>
+        <w:t xml:space="preserve">knowledge in instrumentation and </w:t>
+      </w:r>
+      <w:r>
+        <w:t>in the physics of spin dynamics</w:t>
+      </w:r>
+      <w:r>
+        <w:t xml:space="preserve">, this collaboration </w:t>
+      </w:r>
+      <w:r>
+        <w:t xml:space="preserve">will </w:t>
+      </w:r>
+      <w:r>
+        <w:t xml:space="preserve">help </w:t>
+      </w:r>
+      <w:r>
+        <w:t>me</w:t>
+      </w:r>
+      <w:r>
+        <w:t xml:space="preserve"> a lot in </w:t>
+      </w:r>
+      <w:r>
+        <w:t xml:space="preserve">realizing the proposed project. </w:t>
+      </w:r>
+      <w:r>
+        <w:t xml:space="preserve">It would be helpful to visit them </w:t>
+      </w:r>
+      <w:r>
+        <w:t>once per year to discuss with the technical and physics related ques</w:t>
+      </w:r>
+      <w:r>
+        <w:t>tions thus I am requesting 1000</w:t>
+      </w:r>
+      <w:r>
+        <w:t xml:space="preserve"> Euro per year as travel expenses. </w:t>
+      </w:r>
+    </w:p>
+    <w:p>
+      <w:r>
+        <w:t xml:space="preserve">The other significant collaboration is with </w:t>
+      </w:r>
+      <w:r>
+        <w:t xml:space="preserve">Prof. </w:t>
       </w:r>
       <w:r>
         <w:rPr>
           <w:b/>
         </w:rPr>
-        <w:t>spin</w:t>
-      </w:r>
-      <w:r>
-        <w:rPr>
-          <w:b/>
-        </w:rPr>
-        <w:t xml:space="preserve"> </w:t>
-      </w:r>
-      <w:r>
-        <w:rPr>
-          <w:b/>
-        </w:rPr>
-        <w:t>orbit</w:t>
-      </w:r>
-      <w:r>
-        <w:rPr>
-          <w:b/>
-        </w:rPr>
-        <w:t xml:space="preserve"> coupling</w:t>
-      </w:r>
-      <w:r>
-        <w:t xml:space="preserve"> </w:t>
-      </w:r>
-      <w:r>
-        <w:t xml:space="preserve">for </w:t>
-      </w:r>
-      <w:del w:id="35" w:author="Georgios KATSAROS" w:date="2016-08-25T19:23:00Z">
-        <w:r>
-          <w:delText xml:space="preserve">heavy </w:delText>
-        </w:r>
-      </w:del>
-      <w:r>
-        <w:t xml:space="preserve">holes in </w:t>
-      </w:r>
-      <w:r>
-        <w:t>Ge</w:t>
-      </w:r>
-      <w:ins w:id="36" w:author="Georgios KATSAROS" w:date="2016-08-25T19:23:00Z">
-        <w:r>
-          <w:t>. This should</w:t>
-        </w:r>
-      </w:ins>
-      <w:del w:id="37" w:author="Georgios KATSAROS" w:date="2016-08-25T19:23:00Z">
-        <w:r>
-          <w:delText xml:space="preserve"> which</w:delText>
-        </w:r>
-      </w:del>
-      <w:r>
-        <w:t xml:space="preserve"> enable</w:t>
-      </w:r>
-      <w:r>
-        <w:t xml:space="preserve"> </w:t>
-      </w:r>
-      <w:r>
-        <w:rPr>
-          <w:b/>
-        </w:rPr>
-        <w:t>fast</w:t>
-      </w:r>
-      <w:r>
-        <w:rPr>
-          <w:b/>
-        </w:rPr>
-        <w:t xml:space="preserve"> spin manipulation</w:t>
-      </w:r>
-      <w:r>
-        <w:t xml:space="preserve"> </w:t>
-      </w:r>
-      <w:del w:id="38" w:author="Georgios KATSAROS" w:date="2016-08-25T19:24:00Z">
-        <w:r>
-          <w:delText>by applying oscillatory electric field to particular qubit gates</w:delText>
-        </w:r>
-        <w:r>
-          <w:delText xml:space="preserve"> (Figure 2)</w:delText>
-        </w:r>
-        <w:r>
-          <w:delText xml:space="preserve"> </w:delText>
-        </w:r>
-      </w:del>
-      <w:r>
-        <w:t xml:space="preserve">eliminating </w:t>
-      </w:r>
-      <w:ins w:id="39" w:author="Georgios KATSAROS" w:date="2016-08-25T19:24:00Z">
-        <w:r>
-          <w:t xml:space="preserve">the </w:t>
-        </w:r>
-      </w:ins>
-      <w:r>
-        <w:t>necessity fo</w:t>
-      </w:r>
-      <w:r>
-        <w:t xml:space="preserve">r </w:t>
-      </w:r>
-      <w:ins w:id="40" w:author="Georgios KATSAROS" w:date="2016-08-25T19:24:00Z">
-        <w:r>
-          <w:t xml:space="preserve">an </w:t>
-        </w:r>
-      </w:ins>
-      <w:r>
-        <w:t xml:space="preserve">oscillatory magnetic field. </w:t>
-      </w:r>
-      <w:ins w:id="41" w:author="Georgios KATSAROS" w:date="2016-08-25T19:25:00Z">
-        <w:r>
-          <w:t xml:space="preserve">Such a </w:t>
-        </w:r>
-        <w:r>
-          <w:lastRenderedPageBreak/>
-          <w:t xml:space="preserve">manipulation by means of oscillatory electric fields in combination with the gate reflectometry will </w:t>
-        </w:r>
-      </w:ins>
-      <w:del w:id="42" w:author="Georgios KATSAROS" w:date="2016-08-25T19:25:00Z">
-        <w:r>
-          <w:delText xml:space="preserve">This means </w:delText>
-        </w:r>
-      </w:del>
-      <w:ins w:id="43" w:author="Georgios KATSAROS" w:date="2016-08-25T19:26:00Z">
-        <w:r>
-          <w:t xml:space="preserve">dramatically </w:t>
-        </w:r>
-      </w:ins>
-      <w:r>
-        <w:t>reduc</w:t>
-      </w:r>
-      <w:ins w:id="44" w:author="Georgios KATSAROS" w:date="2016-08-25T19:25:00Z">
-        <w:r>
-          <w:t>e</w:t>
-        </w:r>
-      </w:ins>
-      <w:del w:id="45" w:author="Georgios KATSAROS" w:date="2016-08-25T19:25:00Z">
-        <w:r>
-          <w:delText>ing</w:delText>
-        </w:r>
-      </w:del>
-      <w:ins w:id="46" w:author="Georgios KATSAROS" w:date="2016-08-25T19:25:00Z">
-        <w:r>
-          <w:t xml:space="preserve"> the</w:t>
-        </w:r>
-      </w:ins>
-      <w:r>
-        <w:t xml:space="preserve"> fabrication complexity</w:t>
-      </w:r>
-      <w:r>
-        <w:t xml:space="preserve"> </w:t>
-      </w:r>
-      <w:ins w:id="47" w:author="Georgios KATSAROS" w:date="2016-08-25T19:26:00Z">
-        <w:r>
-          <w:t xml:space="preserve">since no extra structure (charge sensor, stripline) </w:t>
-        </w:r>
-      </w:ins>
-      <w:del w:id="48" w:author="Georgios KATSAROS" w:date="2016-08-25T19:26:00Z">
-        <w:r>
-          <w:delText xml:space="preserve">because nothing else </w:delText>
-        </w:r>
-      </w:del>
-      <w:r>
-        <w:t>is required except of already defined gates</w:t>
-      </w:r>
-      <w:r>
-        <w:t>.</w:t>
-      </w:r>
-      <w:r>
-        <w:t xml:space="preserve"> </w:t>
-      </w:r>
-      <w:del w:id="49" w:author="Georgios KATSAROS" w:date="2016-08-25T19:26:00Z">
-        <w:r>
-          <w:delText xml:space="preserve">Together with all the fabrication reduction complexity brought by gate reflectometry (as explained in </w:delText>
-        </w:r>
-        <w:r>
-          <w:rPr>
-            <w:i/>
-          </w:rPr>
-          <w:delText>Definition of the problem</w:delText>
-        </w:r>
-        <w:r>
-          <w:delText>) this</w:delText>
-        </w:r>
-      </w:del>
-      <w:ins w:id="50" w:author="Georgios KATSAROS" w:date="2016-08-25T19:26:00Z">
-        <w:r>
-          <w:t xml:space="preserve">Thus this </w:t>
-        </w:r>
-      </w:ins>
-      <w:r>
-        <w:t xml:space="preserve"> approach has high chances of </w:t>
-      </w:r>
-      <w:r>
-        <w:rPr>
-          <w:b/>
-        </w:rPr>
-        <w:t xml:space="preserve">addressing </w:t>
-      </w:r>
-      <w:ins w:id="51" w:author="Georgios KATSAROS" w:date="2016-08-25T19:26:00Z">
-        <w:r>
-          <w:rPr>
-            <w:b/>
-          </w:rPr>
-          <w:t xml:space="preserve">the </w:t>
-        </w:r>
-      </w:ins>
-      <w:ins w:id="52" w:author="Georgios KATSAROS" w:date="2016-08-25T19:27:00Z">
-        <w:r>
-          <w:rPr>
-            <w:b/>
-          </w:rPr>
-          <w:t>challenge</w:t>
-        </w:r>
-      </w:ins>
-      <w:ins w:id="53" w:author="Georgios KATSAROS" w:date="2016-08-25T19:26:00Z">
-        <w:r>
-          <w:rPr>
-            <w:b/>
-          </w:rPr>
-          <w:t xml:space="preserve"> of </w:t>
-        </w:r>
-      </w:ins>
-      <w:r>
-        <w:rPr>
-          <w:b/>
-        </w:rPr>
-        <w:t>scalability</w:t>
-      </w:r>
-      <w:del w:id="54" w:author="Georgios KATSAROS" w:date="2016-08-25T19:27:00Z">
-        <w:r>
-          <w:rPr>
-            <w:b/>
-          </w:rPr>
-          <w:delText xml:space="preserve"> issue</w:delText>
-        </w:r>
-      </w:del>
-      <w:r>
-        <w:t>.</w:t>
-      </w:r>
-    </w:p>
-    <w:p>
-      <w:pPr>
-        <w:rPr>
-          <w:del w:id="55" w:author="Georgios KATSAROS" w:date="2016-08-25T19:27:00Z"/>
-        </w:rPr>
-      </w:pPr>
-      <w:del w:id="56" w:author="Georgios KATSAROS" w:date="2016-08-25T19:27:00Z">
-        <w:r>
-          <w:rPr>
-            <w:b/>
-          </w:rPr>
-          <w:delText xml:space="preserve">Relatively </w:delText>
-        </w:r>
-        <w:r>
-          <w:rPr>
-            <w:b/>
-          </w:rPr>
-          <w:delText>l</w:delText>
-        </w:r>
-        <w:r>
-          <w:rPr>
-            <w:b/>
-          </w:rPr>
-          <w:delText>ong coherence time</w:delText>
-        </w:r>
-        <w:r>
-          <w:delText xml:space="preserve"> is expected because of</w:delText>
-        </w:r>
-        <w:r>
-          <w:delText>,</w:delText>
-        </w:r>
-        <w:r>
-          <w:delText xml:space="preserve"> </w:delText>
-        </w:r>
-        <w:r>
-          <w:delText>before mentioned</w:delText>
-        </w:r>
-        <w:r>
-          <w:delText xml:space="preserve">, low qubit </w:delText>
-        </w:r>
-        <w:r>
-          <w:delText>charge spin</w:delText>
-        </w:r>
-        <w:r>
-          <w:delText xml:space="preserve"> coupling to the surrounding Ge and Si nuclei spin (</w:delText>
-        </w:r>
-        <w:r>
-          <w:rPr>
-            <w:b/>
-          </w:rPr>
-          <w:delText>low hyperfine interaction</w:delText>
-        </w:r>
-        <w:r>
-          <w:delText>)</w:delText>
-        </w:r>
-        <w:r>
-          <w:delText xml:space="preserve">. </w:delText>
-        </w:r>
-      </w:del>
-    </w:p>
-    <w:p>
-      <w:ins w:id="57" w:author="Georgios KATSAROS" w:date="2016-08-25T19:27:00Z">
-        <w:r>
-          <w:t xml:space="preserve">Finally we </w:t>
-        </w:r>
-      </w:ins>
-      <w:ins w:id="58" w:author="Georgios KATSAROS" w:date="2016-08-25T19:36:00Z">
-        <w:r>
-          <w:t>aim</w:t>
-        </w:r>
-      </w:ins>
-      <w:ins w:id="59" w:author="Georgios KATSAROS" w:date="2016-08-25T19:27:00Z">
-        <w:r>
-          <w:t xml:space="preserve"> to achieve </w:t>
-        </w:r>
-      </w:ins>
-      <w:ins w:id="60" w:author="Georgios KATSAROS" w:date="2016-08-25T19:36:00Z">
-        <w:r>
-          <w:t>the</w:t>
-        </w:r>
-      </w:ins>
-      <w:ins w:id="61" w:author="Georgios KATSAROS" w:date="2016-08-25T19:27:00Z">
-        <w:r>
-          <w:t xml:space="preserve"> high</w:t>
-        </w:r>
-      </w:ins>
-      <w:ins w:id="62" w:author="Georgios KATSAROS" w:date="2016-08-25T19:36:00Z">
-        <w:r>
-          <w:t>est reported</w:t>
-        </w:r>
-      </w:ins>
-      <w:ins w:id="63" w:author="Georgios KATSAROS" w:date="2016-08-25T19:27:00Z">
-        <w:r>
-          <w:t xml:space="preserve"> sensitivity in the gate reflectometry setup. </w:t>
-        </w:r>
-      </w:ins>
-      <w:ins w:id="64" w:author="Georgios KATSAROS" w:date="2016-08-25T19:28:00Z">
-        <w:r>
-          <w:t xml:space="preserve">The </w:t>
-        </w:r>
-      </w:ins>
-      <w:del w:id="65" w:author="Georgios KATSAROS" w:date="2016-08-25T19:28:00Z">
-        <w:r>
-          <w:delText>G</w:delText>
-        </w:r>
-      </w:del>
-      <w:ins w:id="66" w:author="Georgios KATSAROS" w:date="2016-08-25T19:28:00Z">
-        <w:r>
-          <w:t>g</w:t>
-        </w:r>
-      </w:ins>
-      <w:r>
-        <w:t>ates in</w:t>
-      </w:r>
-      <w:r>
-        <w:t xml:space="preserve"> our DQD system</w:t>
-      </w:r>
-      <w:r>
-        <w:t xml:space="preserve"> </w:t>
-      </w:r>
-      <w:r>
-        <w:t xml:space="preserve">(Figure 2) </w:t>
-      </w:r>
-      <w:r>
-        <w:t>are position</w:t>
-      </w:r>
-      <w:r>
-        <w:t>ed</w:t>
-      </w:r>
-      <w:r>
-        <w:t xml:space="preserve"> </w:t>
-      </w:r>
-      <w:del w:id="67" w:author="Georgios KATSAROS" w:date="2016-08-25T19:28:00Z">
-        <w:r>
-          <w:delText>directly</w:delText>
-        </w:r>
-        <w:r>
-          <w:delText xml:space="preserve"> </w:delText>
-        </w:r>
-      </w:del>
-      <w:ins w:id="68" w:author="Georgios KATSAROS" w:date="2016-08-25T19:28:00Z">
-        <w:r>
-          <w:t>very closely to the hut wire</w:t>
-        </w:r>
-      </w:ins>
-      <w:ins w:id="69" w:author="Georgios KATSAROS" w:date="2016-08-25T19:34:00Z">
-        <w:r>
-          <w:t xml:space="preserve"> (less than 4nm – </w:t>
-        </w:r>
-      </w:ins>
-      <w:ins w:id="70" w:author="Georgios KATSAROS" w:date="2016-08-25T19:36:00Z">
-        <w:r>
-          <w:t xml:space="preserve">defined simply by the </w:t>
-        </w:r>
-      </w:ins>
-      <w:ins w:id="71" w:author="Georgios KATSAROS" w:date="2016-08-25T19:34:00Z">
-        <w:r>
-          <w:t xml:space="preserve">thickness of </w:t>
-        </w:r>
-      </w:ins>
-      <w:ins w:id="72" w:author="Georgios KATSAROS" w:date="2016-08-25T19:36:00Z">
-        <w:r>
-          <w:t xml:space="preserve">the </w:t>
-        </w:r>
-      </w:ins>
-      <w:ins w:id="73" w:author="Georgios KATSAROS" w:date="2016-08-25T19:34:00Z">
-        <w:r>
-          <w:t>dielectric)</w:t>
-        </w:r>
-      </w:ins>
-      <w:ins w:id="74" w:author="Georgios KATSAROS" w:date="2016-08-25T19:28:00Z">
-        <w:r>
-          <w:t xml:space="preserve"> in which the QDs are formed.</w:t>
-        </w:r>
-      </w:ins>
-      <w:ins w:id="75" w:author="Georgios KATSAROS" w:date="2016-08-25T19:29:00Z">
-        <w:r>
-          <w:t xml:space="preserve"> </w:t>
-        </w:r>
-      </w:ins>
-      <w:del w:id="76" w:author="Georgios KATSAROS" w:date="2016-08-25T19:34:00Z">
-        <w:r>
-          <w:delText>on the top of the nanowire</w:delText>
-        </w:r>
-        <w:r>
-          <w:delText xml:space="preserve"> in which quantum dots are formed. </w:delText>
-        </w:r>
-      </w:del>
-      <w:r>
-        <w:t>This implies</w:t>
-      </w:r>
-      <w:r>
-        <w:t xml:space="preserve"> </w:t>
-      </w:r>
-      <w:r>
-        <w:rPr>
-          <w:b/>
-        </w:rPr>
-        <w:t xml:space="preserve">high capacitive coupling between gate and </w:t>
-      </w:r>
-      <w:r>
-        <w:rPr>
-          <w:b/>
-        </w:rPr>
-        <w:t>quantum dots</w:t>
-      </w:r>
-      <w:ins w:id="77" w:author="Georgios KATSAROS" w:date="2016-08-25T19:34:00Z">
-        <w:r>
-          <w:rPr>
-            <w:b/>
-          </w:rPr>
-          <w:t xml:space="preserve"> and as a consequence high speed of the gate reflectometry setup</w:t>
-        </w:r>
-      </w:ins>
-      <w:ins w:id="78" w:author="Georgios KATSAROS" w:date="2016-08-25T19:37:00Z">
-        <w:r>
-          <w:rPr>
-            <w:b/>
-          </w:rPr>
-          <w:t xml:space="preserve"> </w:t>
-        </w:r>
-        <w:r>
-          <w:t xml:space="preserve">as explained in </w:t>
-        </w:r>
-        <w:r>
-          <w:rPr>
-            <w:i/>
-          </w:rPr>
-          <w:t>Research methods (or work schedule)</w:t>
-        </w:r>
-        <w:r>
-          <w:t>.</w:t>
-        </w:r>
-      </w:ins>
-      <w:ins w:id="79" w:author="Georgios KATSAROS" w:date="2016-08-25T19:34:00Z">
-        <w:r>
-          <w:rPr>
-            <w:b/>
-          </w:rPr>
-          <w:t xml:space="preserve"> (</w:t>
-        </w:r>
-      </w:ins>
-      <w:ins w:id="80" w:author="Georgios KATSAROS" w:date="2016-08-25T19:35:00Z">
-        <w:r>
-          <w:rPr>
-            <w:b/>
-          </w:rPr>
-          <w:t xml:space="preserve">I think </w:t>
-        </w:r>
-      </w:ins>
-      <w:ins w:id="81" w:author="Georgios KATSAROS" w:date="2016-08-25T19:34:00Z">
-        <w:r>
-          <w:rPr>
-            <w:b/>
-          </w:rPr>
-          <w:t xml:space="preserve">what is missing is to mention </w:t>
-        </w:r>
-      </w:ins>
-      <w:ins w:id="82" w:author="Georgios KATSAROS" w:date="2016-08-25T19:35:00Z">
-        <w:r>
-          <w:rPr>
-            <w:b/>
-          </w:rPr>
-          <w:t xml:space="preserve">somewhere when you start the explanation about the experiemtns related to the spin readout to state </w:t>
-        </w:r>
-      </w:ins>
-      <w:ins w:id="83" w:author="Georgios KATSAROS" w:date="2016-08-25T19:34:00Z">
-        <w:r>
-          <w:rPr>
-            <w:b/>
-          </w:rPr>
-          <w:t>why you need to be able to measure fast)</w:t>
-        </w:r>
-      </w:ins>
-      <w:r>
-        <w:t xml:space="preserve">. This further implies </w:t>
-      </w:r>
-      <w:r>
-        <w:rPr>
-          <w:b/>
-        </w:rPr>
-        <w:t>high sensitivity thus speed of gate reflectometry</w:t>
-      </w:r>
-      <w:r>
-        <w:t xml:space="preserve">, as explained in </w:t>
-      </w:r>
-      <w:r>
-        <w:rPr>
-          <w:i/>
-        </w:rPr>
-        <w:t>Research methods</w:t>
-      </w:r>
-      <w:r>
-        <w:rPr>
-          <w:i/>
-        </w:rPr>
-        <w:t xml:space="preserve"> (or work schedule)</w:t>
-      </w:r>
-      <w:r>
-        <w:t xml:space="preserve">. </w:t>
-      </w:r>
-      <w:r>
-        <w:t xml:space="preserve"> </w:t>
-      </w:r>
-    </w:p>
-    <w:p/>
-    <w:p>
-      <w:pPr>
-        <w:pStyle w:val="Heading3"/>
-      </w:pPr>
-      <w:r>
-        <w:t>International collaboration:</w:t>
-      </w:r>
-    </w:p>
-    <w:p>
-      <w:pPr>
-        <w:rPr>
-          <w:ins w:id="84" w:author="Georgios KATSAROS" w:date="2016-08-25T19:40:00Z"/>
-        </w:rPr>
-      </w:pPr>
-      <w:r>
-        <w:t xml:space="preserve">We are collaborating with </w:t>
-      </w:r>
-      <w:ins w:id="85" w:author="Georgios KATSAROS" w:date="2016-08-25T19:37:00Z">
-        <w:r>
-          <w:t xml:space="preserve">the </w:t>
-        </w:r>
-      </w:ins>
-      <w:r>
-        <w:t>spin qubit team in</w:t>
-      </w:r>
-      <w:ins w:id="86" w:author="Georgios KATSAROS" w:date="2016-08-25T19:37:00Z">
-        <w:r>
-          <w:t xml:space="preserve"> the group of C. Marcus </w:t>
-        </w:r>
-      </w:ins>
-      <w:del w:id="87" w:author="Georgios KATSAROS" w:date="2016-08-25T19:37:00Z">
-        <w:r>
-          <w:delText xml:space="preserve"> </w:delText>
-        </w:r>
-        <w:r>
-          <w:rPr>
-            <w:b/>
-          </w:rPr>
-          <w:delText>Charles M. Marcus</w:delText>
-        </w:r>
-        <w:r>
-          <w:delText xml:space="preserve"> laboratory </w:delText>
-        </w:r>
-      </w:del>
-      <w:r>
-        <w:t xml:space="preserve">in Copenhagen, lead by </w:t>
-      </w:r>
-      <w:r>
-        <w:rPr>
-          <w:b/>
-        </w:rPr>
-        <w:t>Ferdinand Kuemmeth</w:t>
-      </w:r>
-      <w:r>
-        <w:t xml:space="preserve">. </w:t>
-      </w:r>
-      <w:ins w:id="88" w:author="Georgios KATSAROS" w:date="2016-08-25T19:37:00Z">
-        <w:r>
-          <w:t xml:space="preserve">Actually I have been visiting them for three months end of 2015. </w:t>
-        </w:r>
-      </w:ins>
-      <w:r>
-        <w:t xml:space="preserve">Since they are </w:t>
-      </w:r>
-      <w:ins w:id="89" w:author="Georgios KATSAROS" w:date="2016-08-25T19:38:00Z">
-        <w:r>
-          <w:t xml:space="preserve">a leading </w:t>
-        </w:r>
-      </w:ins>
-      <w:del w:id="90" w:author="Georgios KATSAROS" w:date="2016-08-25T19:38:00Z">
-        <w:r>
-          <w:delText xml:space="preserve">mature </w:delText>
-        </w:r>
-      </w:del>
-      <w:r>
-        <w:t xml:space="preserve">group with a </w:t>
-      </w:r>
-      <w:del w:id="91" w:author="Georgios KATSAROS" w:date="2016-08-25T20:42:00Z">
-        <w:r>
-          <w:delText xml:space="preserve">big </w:delText>
-        </w:r>
-      </w:del>
-      <w:ins w:id="92" w:author="Georgios KATSAROS" w:date="2016-08-25T20:42:00Z">
-        <w:r>
-          <w:t xml:space="preserve">vast </w:t>
-        </w:r>
-      </w:ins>
-      <w:r>
-        <w:t xml:space="preserve">knowledge in instrumentation and </w:t>
-      </w:r>
-      <w:ins w:id="93" w:author="Georgios KATSAROS" w:date="2016-08-25T19:39:00Z">
-        <w:r>
-          <w:t>in the physics of spin dynamics</w:t>
-        </w:r>
-      </w:ins>
-      <w:del w:id="94" w:author="Georgios KATSAROS" w:date="2016-08-25T19:39:00Z">
-        <w:r>
-          <w:delText>spin qubits in overall</w:delText>
-        </w:r>
-      </w:del>
-      <w:r>
-        <w:t xml:space="preserve">, this collaboration </w:t>
-      </w:r>
-      <w:ins w:id="95" w:author="Georgios KATSAROS" w:date="2016-08-25T19:39:00Z">
-        <w:r>
-          <w:t xml:space="preserve">will </w:t>
-        </w:r>
-      </w:ins>
-      <w:r>
-        <w:t>help</w:t>
-      </w:r>
-      <w:del w:id="96" w:author="Georgios KATSAROS" w:date="2016-08-25T19:39:00Z">
-        <w:r>
-          <w:delText>s</w:delText>
-        </w:r>
-      </w:del>
-      <w:r>
-        <w:t xml:space="preserve"> </w:t>
-      </w:r>
-      <w:del w:id="97" w:author="Georgios KATSAROS" w:date="2016-08-25T19:39:00Z">
-        <w:r>
-          <w:delText>us</w:delText>
-        </w:r>
-      </w:del>
-      <w:ins w:id="98" w:author="Georgios KATSAROS" w:date="2016-08-25T19:39:00Z">
-        <w:r>
-          <w:t>me</w:t>
-        </w:r>
-      </w:ins>
-      <w:r>
-        <w:t xml:space="preserve"> a lot in </w:t>
-      </w:r>
-      <w:ins w:id="99" w:author="Georgios KATSAROS" w:date="2016-08-25T19:39:00Z">
-        <w:r>
-          <w:t xml:space="preserve">realizing the proposed project. </w:t>
-        </w:r>
-      </w:ins>
-      <w:del w:id="100" w:author="Georgios KATSAROS" w:date="2016-08-25T19:39:00Z">
-        <w:r>
-          <w:delText xml:space="preserve">setting up our measurement setup. </w:delText>
-        </w:r>
-      </w:del>
-      <w:r>
-        <w:t xml:space="preserve">It would be helpful to visit them </w:t>
-      </w:r>
-      <w:ins w:id="101" w:author="Georgios KATSAROS" w:date="2016-08-25T19:39:00Z">
-        <w:r>
-          <w:t xml:space="preserve">once per year to discuss with the technical and physics related questions thus I am requesting 500 Euro per year as travel expenses. </w:t>
-        </w:r>
-      </w:ins>
-      <w:del w:id="102" w:author="Georgios KATSAROS" w:date="2016-08-25T19:40:00Z">
-        <w:r>
-          <w:delText xml:space="preserve">several times throughout the year. Here I would like to ask for the finances to cover the trip and accommodation costs for that purpose. </w:delText>
-        </w:r>
-      </w:del>
-    </w:p>
-    <w:p>
-      <w:r>
-        <w:t xml:space="preserve">The other significant collaboration is with </w:t>
-      </w:r>
-      <w:ins w:id="103" w:author="Georgios KATSAROS" w:date="2016-08-25T19:40:00Z">
-        <w:r>
-          <w:t xml:space="preserve">Prof. </w:t>
-        </w:r>
-      </w:ins>
-      <w:r>
-        <w:rPr>
-          <w:b/>
-        </w:rPr>
         <w:t>J.J. Zhang</w:t>
       </w:r>
       <w:r>
         <w:t xml:space="preserve"> </w:t>
       </w:r>
-      <w:ins w:id="104" w:author="Georgios KATSAROS" w:date="2016-08-25T19:40:00Z">
-        <w:r>
-          <w:t xml:space="preserve">who is working in the Chinese Academy of Science, in the Institute of Physics </w:t>
-        </w:r>
-      </w:ins>
+      <w:r>
+        <w:t xml:space="preserve">who is working in the Chinese Academy of Science, in the Institute of Physics </w:t>
+      </w:r>
       <w:r>
         <w:t xml:space="preserve">in Beijing, China. </w:t>
       </w:r>
       <w:r>
         <w:t xml:space="preserve">He is </w:t>
       </w:r>
-      <w:ins w:id="105" w:author="Georgios KATSAROS" w:date="2016-08-25T19:41:00Z">
-        <w:r>
-          <w:t xml:space="preserve">a </w:t>
-        </w:r>
-      </w:ins>
+      <w:r>
+        <w:t xml:space="preserve">a </w:t>
+      </w:r>
       <w:r>
         <w:t xml:space="preserve">material scientist providing us with </w:t>
       </w:r>
-      <w:ins w:id="106" w:author="Georgios KATSAROS" w:date="2016-08-25T19:41:00Z">
-        <w:r>
-          <w:t xml:space="preserve">the very high quality Ge hut wires which very few groups around the world can grow. </w:t>
-        </w:r>
-      </w:ins>
-      <w:del w:id="107" w:author="Georgios KATSAROS" w:date="2016-08-25T19:41:00Z">
-        <w:r>
-          <w:delText xml:space="preserve">silicon germanium nanowire samples. </w:delText>
-        </w:r>
-      </w:del>
-    </w:p>
-    <w:p>
-      <w:ins w:id="108" w:author="Georgios KATSAROS" w:date="2016-08-25T20:00:00Z">
+      <w:r>
+        <w:t xml:space="preserve">the very high quality Ge hut wires which very few groups around the world can grow. </w:t>
+      </w:r>
+    </w:p>
+    <w:p>
+      <w:ins w:id="21" w:author="Georgios KATSAROS" w:date="2016-08-25T20:00:00Z">
         <w:r>
           <w:t xml:space="preserve">Here you should include a work table, what will you do when </w:t>
         </w:r>
@@ -5421,7 +4944,6 @@
         <w:pStyle w:val="Heading3"/>
       </w:pPr>
       <w:r>
-        <w:lastRenderedPageBreak/>
         <w:t>Contingency plan:</w:t>
       </w:r>
     </w:p>
@@ -5434,123 +4956,65 @@
       <w:r>
         <w:t xml:space="preserve">In case it </w:t>
       </w:r>
-      <w:del w:id="109" w:author="Georgios KATSAROS" w:date="2016-08-25T20:01:00Z">
+      <w:r>
+        <w:t>turns</w:t>
+      </w:r>
+      <w:r>
+        <w:t xml:space="preserve"> out that the gate reflectometry technique </w:t>
+      </w:r>
+      <w:r>
+        <w:t>is not sensitive/fast enough</w:t>
+      </w:r>
+      <w:r>
+        <w:t xml:space="preserve"> we are going to</w:t>
+      </w:r>
+      <w:r>
+        <w:t xml:space="preserve"> </w:t>
+      </w:r>
+      <w:r>
+        <w:t xml:space="preserve">use </w:t>
+      </w:r>
+      <w:r>
+        <w:t>ohmic reflectomet</w:t>
+      </w:r>
+      <w:r>
+        <w:t xml:space="preserve">ry. </w:t>
+      </w:r>
+      <w:r>
+        <w:t xml:space="preserve">For that reason </w:t>
+      </w:r>
+      <w:r>
+        <w:t xml:space="preserve">a </w:t>
+      </w:r>
+      <w:r>
+        <w:t xml:space="preserve">charge sensor proximate to the double quantum dot should be added </w:t>
+      </w:r>
+      <w:r>
+        <w:t xml:space="preserve">during the </w:t>
+      </w:r>
+      <w:r>
+        <w:t xml:space="preserve">nanofabrication process </w:t>
+      </w:r>
+      <w:r>
+        <w:t xml:space="preserve">of </w:t>
+      </w:r>
+      <w:r>
+        <w:t xml:space="preserve">the </w:t>
+      </w:r>
+      <w:r>
+        <w:t>samples</w:t>
+      </w:r>
+      <w:ins w:id="22" w:author="Georgios KATSAROS" w:date="2016-08-25T20:03:00Z">
         <w:r>
-          <w:delText>will be found</w:delText>
+          <w:t xml:space="preserve">. </w:t>
         </w:r>
-      </w:del>
-      <w:ins w:id="110" w:author="Georgios KATSAROS" w:date="2016-08-25T20:01:00Z">
+        <w:bookmarkStart w:id="23" w:name="_GoBack"/>
+        <w:bookmarkEnd w:id="23"/>
         <w:r>
-          <w:t>turns</w:t>
+          <w:t>Charge sensing has been recently demonstrated in our group for hut wires [cite Lada like Vukusic et al., unpublished data)</w:t>
         </w:r>
       </w:ins>
-      <w:r>
-        <w:t xml:space="preserve"> out that the gate reflectometry technique </w:t>
-      </w:r>
-      <w:ins w:id="111" w:author="Georgios KATSAROS" w:date="2016-08-25T20:01:00Z">
-        <w:r>
-          <w:t>is not sensitive/fast enough</w:t>
-        </w:r>
-      </w:ins>
-      <w:del w:id="112" w:author="Georgios KATSAROS" w:date="2016-08-25T20:01:00Z">
-        <w:r>
-          <w:delText>does not work</w:delText>
-        </w:r>
-      </w:del>
-      <w:r>
-        <w:t xml:space="preserve"> we are going to</w:t>
-      </w:r>
-      <w:r>
-        <w:t xml:space="preserve"> </w:t>
-      </w:r>
-      <w:del w:id="113" w:author="Georgios KATSAROS" w:date="2016-08-25T20:01:00Z">
-        <w:r>
-          <w:delText>try to</w:delText>
-        </w:r>
-        <w:r>
-          <w:delText xml:space="preserve"> </w:delText>
-        </w:r>
-      </w:del>
-      <w:del w:id="114" w:author="Georgios KATSAROS" w:date="2016-08-25T20:02:00Z">
-        <w:r>
-          <w:delText xml:space="preserve">use </w:delText>
-        </w:r>
-        <w:r>
-          <w:delText xml:space="preserve">a </w:delText>
-        </w:r>
-        <w:r>
-          <w:delText xml:space="preserve">charge sensor </w:delText>
-        </w:r>
-      </w:del>
-      <w:ins w:id="115" w:author="Georgios KATSAROS" w:date="2016-08-25T20:02:00Z">
-        <w:r>
-          <w:t xml:space="preserve">use </w:t>
-        </w:r>
-      </w:ins>
-      <w:r>
-        <w:t>ohmic reflectomet</w:t>
-      </w:r>
-      <w:r>
-        <w:t xml:space="preserve">ry. </w:t>
-      </w:r>
-      <w:del w:id="116" w:author="Georgios KATSAROS" w:date="2016-08-25T20:02:00Z">
-        <w:r>
-          <w:delText>(</w:delText>
-        </w:r>
-        <w:r>
-          <w:rPr>
-            <w:i/>
-          </w:rPr>
-          <w:delText>maybe put some reasons why gate reflectometry should not work, but I don’t know what those can be</w:delText>
-        </w:r>
-        <w:r>
-          <w:delText xml:space="preserve">) </w:delText>
-        </w:r>
-      </w:del>
-      <w:r>
-        <w:t xml:space="preserve">For that reason </w:t>
-      </w:r>
-      <w:r>
-        <w:t xml:space="preserve">a </w:t>
-      </w:r>
-      <w:r>
-        <w:t xml:space="preserve">charge sensor proximate to the double quantum dot should be added </w:t>
-      </w:r>
-      <w:ins w:id="117" w:author="Georgios KATSAROS" w:date="2016-08-25T20:02:00Z">
-        <w:r>
-          <w:t xml:space="preserve">during the </w:t>
-        </w:r>
-      </w:ins>
-      <w:del w:id="118" w:author="Georgios KATSAROS" w:date="2016-08-25T20:02:00Z">
-        <w:r>
-          <w:delText xml:space="preserve">to the </w:delText>
-        </w:r>
-      </w:del>
-      <w:r>
-        <w:t xml:space="preserve">nanofabrication process </w:t>
-      </w:r>
-      <w:r>
-        <w:t xml:space="preserve">of </w:t>
-      </w:r>
-      <w:del w:id="119" w:author="Georgios KATSAROS" w:date="2016-08-25T20:02:00Z">
-        <w:r>
-          <w:delText xml:space="preserve">our </w:delText>
-        </w:r>
-      </w:del>
-      <w:ins w:id="120" w:author="Georgios KATSAROS" w:date="2016-08-25T20:02:00Z">
-        <w:r>
-          <w:t xml:space="preserve">the </w:t>
-        </w:r>
-      </w:ins>
-      <w:r>
-        <w:t>samples</w:t>
-      </w:r>
-      <w:ins w:id="121" w:author="Georgios KATSAROS" w:date="2016-08-25T20:03:00Z">
-        <w:r>
-          <w:t>. Charge sensing has been recently demonstrated in our group for hut wires [cite Lada like Vukusic et al., unpublished data)</w:t>
-        </w:r>
-      </w:ins>
-      <w:del w:id="122" w:author="Georgios KATSAROS" w:date="2016-08-25T20:03:00Z">
+      <w:del w:id="24" w:author="Georgios KATSAROS" w:date="2016-08-25T20:03:00Z">
         <w:r>
           <w:delText>, similar to the approach used in [8], but replacing electrons with holes in our case.</w:delText>
         </w:r>
@@ -5558,12 +5022,12 @@
       <w:r>
         <w:t xml:space="preserve"> For the charge sensor a </w:t>
       </w:r>
-      <w:del w:id="123" w:author="Georgios KATSAROS" w:date="2016-08-25T20:04:00Z">
+      <w:del w:id="25" w:author="Georgios KATSAROS" w:date="2016-08-25T20:04:00Z">
         <w:r>
           <w:delText>single hole transistor</w:delText>
         </w:r>
       </w:del>
-      <w:ins w:id="124" w:author="Georgios KATSAROS" w:date="2016-08-25T20:04:00Z">
+      <w:ins w:id="26" w:author="Georgios KATSAROS" w:date="2016-08-25T20:04:00Z">
         <w:r>
           <w:t>single QD</w:t>
         </w:r>
@@ -5571,27 +5035,27 @@
       <w:r>
         <w:t xml:space="preserve"> </w:t>
       </w:r>
-      <w:ins w:id="125" w:author="Georgios KATSAROS" w:date="2016-08-25T20:04:00Z">
+      <w:ins w:id="27" w:author="Georgios KATSAROS" w:date="2016-08-25T20:04:00Z">
         <w:r>
           <w:t xml:space="preserve">located very closely </w:t>
         </w:r>
       </w:ins>
-      <w:ins w:id="126" w:author="Georgios KATSAROS" w:date="2016-08-25T20:05:00Z">
+      <w:ins w:id="28" w:author="Georgios KATSAROS" w:date="2016-08-25T20:05:00Z">
         <w:r>
           <w:t xml:space="preserve">and capacitively coupled </w:t>
         </w:r>
       </w:ins>
-      <w:ins w:id="127" w:author="Georgios KATSAROS" w:date="2016-08-25T20:04:00Z">
+      <w:ins w:id="29" w:author="Georgios KATSAROS" w:date="2016-08-25T20:04:00Z">
         <w:r>
           <w:t xml:space="preserve">to the DQD </w:t>
         </w:r>
       </w:ins>
-      <w:del w:id="128" w:author="Georgios KATSAROS" w:date="2016-08-25T20:04:00Z">
+      <w:del w:id="30" w:author="Georgios KATSAROS" w:date="2016-08-25T20:04:00Z">
         <w:r>
           <w:delText>would be</w:delText>
         </w:r>
       </w:del>
-      <w:ins w:id="129" w:author="Georgios KATSAROS" w:date="2016-08-25T20:04:00Z">
+      <w:ins w:id="31" w:author="Georgios KATSAROS" w:date="2016-08-25T20:04:00Z">
         <w:r>
           <w:t>is</w:t>
         </w:r>
@@ -5599,12 +5063,12 @@
       <w:r>
         <w:t xml:space="preserve"> </w:t>
       </w:r>
-      <w:ins w:id="130" w:author="Georgios KATSAROS" w:date="2016-08-25T20:04:00Z">
+      <w:ins w:id="32" w:author="Georgios KATSAROS" w:date="2016-08-25T20:04:00Z">
         <w:r>
           <w:t xml:space="preserve">going to be used. </w:t>
         </w:r>
       </w:ins>
-      <w:del w:id="131" w:author="Georgios KATSAROS" w:date="2016-08-25T20:05:00Z">
+      <w:del w:id="33" w:author="Georgios KATSAROS" w:date="2016-08-25T20:05:00Z">
         <w:r>
           <w:delText>used  in a form of a single quantum dot very close to the initial double quantum dot</w:delText>
         </w:r>
@@ -5618,7 +5082,7 @@
       <w:r>
         <w:t xml:space="preserve">Whenever </w:t>
       </w:r>
-      <w:ins w:id="132" w:author="Georgios KATSAROS" w:date="2016-08-25T20:05:00Z">
+      <w:ins w:id="34" w:author="Georgios KATSAROS" w:date="2016-08-25T20:05:00Z">
         <w:r>
           <w:t xml:space="preserve">the </w:t>
         </w:r>
@@ -5626,7 +5090,7 @@
       <w:r>
         <w:t xml:space="preserve">charge configuration </w:t>
       </w:r>
-      <w:ins w:id="133" w:author="Georgios KATSAROS" w:date="2016-08-25T20:05:00Z">
+      <w:ins w:id="35" w:author="Georgios KATSAROS" w:date="2016-08-25T20:05:00Z">
         <w:r>
           <w:t xml:space="preserve">will </w:t>
         </w:r>
@@ -5634,7 +5098,7 @@
       <w:r>
         <w:t>change</w:t>
       </w:r>
-      <w:del w:id="134" w:author="Georgios KATSAROS" w:date="2016-08-25T20:05:00Z">
+      <w:del w:id="36" w:author="Georgios KATSAROS" w:date="2016-08-25T20:05:00Z">
         <w:r>
           <w:delText>s</w:delText>
         </w:r>
@@ -5642,7 +5106,7 @@
       <w:r>
         <w:t xml:space="preserve"> in the DQD, </w:t>
       </w:r>
-      <w:ins w:id="135" w:author="Georgios KATSAROS" w:date="2016-08-25T20:05:00Z">
+      <w:ins w:id="37" w:author="Georgios KATSAROS" w:date="2016-08-25T20:05:00Z">
         <w:r>
           <w:t xml:space="preserve">the </w:t>
         </w:r>
@@ -5650,7 +5114,7 @@
       <w:r>
         <w:t xml:space="preserve">impedance of the charge sensor will change and thus </w:t>
       </w:r>
-      <w:ins w:id="136" w:author="Georgios KATSAROS" w:date="2016-08-25T20:05:00Z">
+      <w:ins w:id="38" w:author="Georgios KATSAROS" w:date="2016-08-25T20:05:00Z">
         <w:r>
           <w:t xml:space="preserve">the </w:t>
         </w:r>
@@ -5661,7 +5125,7 @@
       <w:r>
         <w:t xml:space="preserve">ude. </w:t>
       </w:r>
-      <w:del w:id="137" w:author="Georgios KATSAROS" w:date="2016-08-25T20:06:00Z">
+      <w:del w:id="39" w:author="Georgios KATSAROS" w:date="2016-08-25T20:06:00Z">
         <w:r>
           <w:rPr>
             <w:i/>
@@ -5694,7 +5158,7 @@
         </w:rPr>
         <w:t xml:space="preserve"> approach is more mature in the community and thus it has bigger chances for success.</w:t>
       </w:r>
-      <w:ins w:id="138" w:author="Georgios KATSAROS" w:date="2016-08-25T20:06:00Z">
+      <w:ins w:id="40" w:author="Georgios KATSAROS" w:date="2016-08-25T20:06:00Z">
         <w:r>
           <w:rPr>
             <w:i/>
@@ -5808,7 +5272,7 @@
       <w:pPr>
         <w:spacing w:line="240" w:lineRule="auto"/>
         <w:rPr>
-          <w:ins w:id="139" w:author="Georgios KATSAROS" w:date="2016-08-25T20:06:00Z"/>
+          <w:ins w:id="41" w:author="Georgios KATSAROS" w:date="2016-08-25T20:06:00Z"/>
           <w:b/>
         </w:rPr>
       </w:pPr>
@@ -5823,7 +5287,7 @@
       <w:pPr>
         <w:spacing w:line="240" w:lineRule="auto"/>
         <w:rPr>
-          <w:ins w:id="140" w:author="Georgios KATSAROS" w:date="2016-08-25T20:06:00Z"/>
+          <w:ins w:id="42" w:author="Georgios KATSAROS" w:date="2016-08-25T20:06:00Z"/>
           <w:b/>
         </w:rPr>
       </w:pPr>
@@ -5832,11 +5296,11 @@
       <w:pPr>
         <w:spacing w:line="240" w:lineRule="auto"/>
         <w:rPr>
-          <w:ins w:id="141" w:author="Georgios KATSAROS" w:date="2016-08-25T20:07:00Z"/>
+          <w:ins w:id="43" w:author="Georgios KATSAROS" w:date="2016-08-25T20:07:00Z"/>
           <w:b/>
         </w:rPr>
       </w:pPr>
-      <w:ins w:id="142" w:author="Georgios KATSAROS" w:date="2016-08-25T20:06:00Z">
+      <w:ins w:id="44" w:author="Georgios KATSAROS" w:date="2016-08-25T20:06:00Z">
         <w:r>
           <w:rPr>
             <w:b/>
@@ -5844,7 +5308,7 @@
           <w:t xml:space="preserve">Describe your carreer path in a paragraph in such a way that it comes out that you are the best match for realizing this project </w:t>
         </w:r>
       </w:ins>
-      <w:ins w:id="143" w:author="Georgios KATSAROS" w:date="2016-08-25T20:07:00Z">
+      <w:ins w:id="45" w:author="Georgios KATSAROS" w:date="2016-08-25T20:07:00Z">
         <w:r>
           <w:rPr>
             <w:b/>
@@ -5857,7 +5321,7 @@
       <w:pPr>
         <w:spacing w:line="240" w:lineRule="auto"/>
         <w:rPr>
-          <w:ins w:id="144" w:author="Georgios KATSAROS" w:date="2016-08-25T20:07:00Z"/>
+          <w:ins w:id="46" w:author="Georgios KATSAROS" w:date="2016-08-25T20:07:00Z"/>
           <w:b/>
         </w:rPr>
       </w:pPr>
@@ -5869,7 +5333,7 @@
           <w:b/>
         </w:rPr>
       </w:pPr>
-      <w:ins w:id="145" w:author="Georgios KATSAROS" w:date="2016-08-25T20:07:00Z">
+      <w:ins w:id="47" w:author="Georgios KATSAROS" w:date="2016-08-25T20:07:00Z">
         <w:r>
           <w:rPr>
             <w:b/>
@@ -5941,6 +5405,7 @@
           <w:sz w:val="48"/>
           <w:szCs w:val="48"/>
         </w:rPr>
+        <w:lastRenderedPageBreak/>
         <w:t>THINGS THAT ARE KICKED OUT, BUT MAYBE SOME OF THOSE CAN BE IMPLEMENTED ABOVE:</w:t>
       </w:r>
     </w:p>
@@ -6107,6 +5572,7 @@
         <w:rPr>
           <w:noProof/>
         </w:rPr>
+        <w:lastRenderedPageBreak/>
         <w:drawing>
           <wp:inline distT="0" distB="0" distL="0" distR="0">
             <wp:extent cx="5943600" cy="3350923"/>
@@ -6209,58 +5675,58 @@
     </w:p>
     <w:p>
       <w:r>
+        <w:t xml:space="preserve">On room temperature side there are several instruments for sending and receiving the signals from the sample. Firstly, DQD and TQD needs to be tune in correct </w:t>
+      </w:r>
+      <w:r>
+        <w:t>electro</w:t>
+      </w:r>
+      <w:r>
+        <w:t>static configuration</w:t>
+      </w:r>
+      <w:r>
+        <w:t xml:space="preserve"> what is achieved through the </w:t>
+      </w:r>
+      <w:r>
+        <w:t>low-noise, optically isolated, voltage DC sources.</w:t>
+      </w:r>
+    </w:p>
+    <w:p>
+      <w:r>
+        <w:t xml:space="preserve">Sequences of high-speed pulses (ranging from hundreds of nanoseconds to several milliseconds)  coordinated together with bursts of microwave signals (several GHz up to several tens of GHz) are sent via coaxial cables to manipulate DQD and TQD charge and spin state thus </w:t>
+      </w:r>
+      <w:r>
+        <w:rPr>
+          <w:b/>
+        </w:rPr>
+        <w:t>providing</w:t>
+      </w:r>
+      <w:r>
+        <w:rPr>
+          <w:b/>
+        </w:rPr>
+        <w:t xml:space="preserve"> spin</w:t>
+      </w:r>
+      <w:r>
+        <w:rPr>
+          <w:b/>
+        </w:rPr>
+        <w:t xml:space="preserve"> qubit manipulations</w:t>
+      </w:r>
+      <w:r>
+        <w:t xml:space="preserve">. </w:t>
+      </w:r>
+    </w:p>
+    <w:p>
+      <w:r>
+        <w:t xml:space="preserve">Pulses are generated by arbitrary waveform generator (Tektronix AWG5014C) and microwave signals by microwave signal source (Rohde &amp; Schwarz SMF100A). </w:t>
+      </w:r>
+    </w:p>
+    <w:p>
+      <w:r>
+        <w:rPr>
+          <w:b/>
+        </w:rPr>
         <w:lastRenderedPageBreak/>
-        <w:t xml:space="preserve">On room temperature side there are several instruments for sending and receiving the signals from the sample. Firstly, DQD and TQD needs to be tune in correct </w:t>
-      </w:r>
-      <w:r>
-        <w:t>electro</w:t>
-      </w:r>
-      <w:r>
-        <w:t>static configuration</w:t>
-      </w:r>
-      <w:r>
-        <w:t xml:space="preserve"> what is achieved through the </w:t>
-      </w:r>
-      <w:r>
-        <w:t>low-noise, optically isolated, voltage DC sources.</w:t>
-      </w:r>
-    </w:p>
-    <w:p>
-      <w:r>
-        <w:t xml:space="preserve">Sequences of high-speed pulses (ranging from hundreds of nanoseconds to several milliseconds)  coordinated together with bursts of microwave signals (several GHz up to several tens of GHz) are sent via coaxial cables to manipulate DQD and TQD charge and spin state thus </w:t>
-      </w:r>
-      <w:r>
-        <w:rPr>
-          <w:b/>
-        </w:rPr>
-        <w:t>providing</w:t>
-      </w:r>
-      <w:r>
-        <w:rPr>
-          <w:b/>
-        </w:rPr>
-        <w:t xml:space="preserve"> spin</w:t>
-      </w:r>
-      <w:r>
-        <w:rPr>
-          <w:b/>
-        </w:rPr>
-        <w:t xml:space="preserve"> qubit manipulations</w:t>
-      </w:r>
-      <w:r>
-        <w:t xml:space="preserve">. </w:t>
-      </w:r>
-    </w:p>
-    <w:p>
-      <w:r>
-        <w:t xml:space="preserve">Pulses are generated by arbitrary waveform generator (Tektronix AWG5014C) and microwave signals by microwave signal source (Rohde &amp; Schwarz SMF100A). </w:t>
-      </w:r>
-    </w:p>
-    <w:p>
-      <w:r>
-        <w:rPr>
-          <w:b/>
-        </w:rPr>
         <w:t>Qubit state is read-out</w:t>
       </w:r>
       <w:r>
@@ -7080,7 +6546,6 @@
         </w:rPr>
       </w:pPr>
       <w:r>
-        <w:lastRenderedPageBreak/>
         <w:t>S</w:t>
       </w:r>
       <w:r>
@@ -7379,6 +6844,7 @@
         <w:rPr>
           <w:noProof/>
         </w:rPr>
+        <w:lastRenderedPageBreak/>
         <w:drawing>
           <wp:inline distT="0" distB="0" distL="0" distR="0" wp14:anchorId="6FC376E2" wp14:editId="040B632A">
             <wp:extent cx="4648200" cy="2305050"/>
@@ -7487,7 +6953,6 @@
         <w:pStyle w:val="Heading3"/>
       </w:pPr>
       <w:r>
-        <w:lastRenderedPageBreak/>
         <w:t>Qubit state readout:</w:t>
       </w:r>
     </w:p>
@@ -8051,7 +7516,6 @@
     </w:p>
     <w:p>
       <w:r>
-        <w:lastRenderedPageBreak/>
         <w:t xml:space="preserve">Putting resonant circuit with incorporated device instead of </w:t>
       </w:r>
       <w:r>
@@ -8409,6 +7873,7 @@
         <w:rPr>
           <w:noProof/>
         </w:rPr>
+        <w:lastRenderedPageBreak/>
         <w:drawing>
           <wp:inline distT="0" distB="0" distL="0" distR="0">
             <wp:extent cx="4503420" cy="2727960"/>
@@ -8571,11 +8036,7 @@
         <w:t>nger like gates, as shown in Fig 2</w:t>
       </w:r>
       <w:r>
-        <w:t xml:space="preserve">. Here is an example for nanowire, double quantum dot based qubit.  Gates LP (left plunger) and RP (right plunger) are capacitively coupled </w:t>
-      </w:r>
-      <w:r>
-        <w:lastRenderedPageBreak/>
-        <w:t>to the left and right quantum dot respectively. When electron undergo tunneling between the dots there is an onset of quantum capacitance, changing overall capacitance seen by the resonant circuit, which changes resonance frequency (according to expression for f</w:t>
+        <w:t>. Here is an example for nanowire, double quantum dot based qubit.  Gates LP (left plunger) and RP (right plunger) are capacitively coupled to the left and right quantum dot respectively. When electron undergo tunneling between the dots there is an onset of quantum capacitance, changing overall capacitance seen by the resonant circuit, which changes resonance frequency (according to expression for f</w:t>
       </w:r>
       <w:r>
         <w:rPr>
@@ -8654,6 +8115,7 @@
     </w:p>
     <w:p>
       <w:r>
+        <w:lastRenderedPageBreak/>
         <w:t xml:space="preserve">About inductors: </w:t>
       </w:r>
       <w:hyperlink r:id="rId17" w:history="1">
@@ -8830,7 +8292,7 @@
         <w:rPr>
           <w:i/>
           <w:lang w:val="de-AT"/>
-          <w:rPrChange w:id="146" w:author="Georgios KATSAROS" w:date="2016-08-20T13:33:00Z">
+          <w:rPrChange w:id="48" w:author="Georgios KATSAROS" w:date="2016-08-20T13:33:00Z">
             <w:rPr>
               <w:i/>
             </w:rPr>
@@ -8840,7 +8302,7 @@
       <w:r>
         <w:rPr>
           <w:lang w:val="de-AT"/>
-          <w:rPrChange w:id="147" w:author="Georgios KATSAROS" w:date="2016-08-20T13:33:00Z">
+          <w:rPrChange w:id="49" w:author="Georgios KATSAROS" w:date="2016-08-20T13:33:00Z">
             <w:rPr/>
           </w:rPrChange>
         </w:rPr>
@@ -8850,7 +8312,7 @@
         <w:rPr>
           <w:i/>
           <w:lang w:val="de-AT"/>
-          <w:rPrChange w:id="148" w:author="Georgios KATSAROS" w:date="2016-08-20T13:33:00Z">
+          <w:rPrChange w:id="50" w:author="Georgios KATSAROS" w:date="2016-08-20T13:33:00Z">
             <w:rPr>
               <w:i/>
             </w:rPr>
@@ -8861,7 +8323,7 @@
       <w:r>
         <w:rPr>
           <w:lang w:val="de-AT"/>
-          <w:rPrChange w:id="149" w:author="Georgios KATSAROS" w:date="2016-08-20T13:33:00Z">
+          <w:rPrChange w:id="51" w:author="Georgios KATSAROS" w:date="2016-08-20T13:33:00Z">
             <w:rPr/>
           </w:rPrChange>
         </w:rPr>
@@ -8871,7 +8333,7 @@
         <w:rPr>
           <w:b/>
           <w:lang w:val="de-AT"/>
-          <w:rPrChange w:id="150" w:author="Georgios KATSAROS" w:date="2016-08-20T13:33:00Z">
+          <w:rPrChange w:id="52" w:author="Georgios KATSAROS" w:date="2016-08-20T13:33:00Z">
             <w:rPr>
               <w:b/>
             </w:rPr>
@@ -8885,7 +8347,7 @@
           <w:color w:val="333333"/>
           <w:shd w:val="clear" w:color="auto" w:fill="FFFFFF"/>
           <w:lang w:val="de-AT"/>
-          <w:rPrChange w:id="151" w:author="Georgios KATSAROS" w:date="2016-08-20T13:33:00Z">
+          <w:rPrChange w:id="53" w:author="Georgios KATSAROS" w:date="2016-08-20T13:33:00Z">
             <w:rPr>
               <w:rFonts w:ascii="Arial" w:hAnsi="Arial" w:cs="Arial"/>
               <w:color w:val="333333"/>
@@ -8898,7 +8360,7 @@
       <w:r>
         <w:rPr>
           <w:lang w:val="de-AT"/>
-          <w:rPrChange w:id="152" w:author="Georgios KATSAROS" w:date="2016-08-20T13:33:00Z">
+          <w:rPrChange w:id="54" w:author="Georgios KATSAROS" w:date="2016-08-20T13:33:00Z">
             <w:rPr/>
           </w:rPrChange>
         </w:rPr>
@@ -9395,7 +8857,7 @@
         <w:rPr>
           <w:i/>
           <w:lang w:val="de-AT"/>
-          <w:rPrChange w:id="153" w:author="Georgios KATSAROS" w:date="2016-08-20T13:33:00Z">
+          <w:rPrChange w:id="55" w:author="Georgios KATSAROS" w:date="2016-08-20T13:33:00Z">
             <w:rPr>
               <w:i/>
             </w:rPr>
@@ -9412,7 +8874,7 @@
         <w:rPr>
           <w:shd w:val="clear" w:color="auto" w:fill="FFFFFF"/>
           <w:lang w:val="de-AT"/>
-          <w:rPrChange w:id="154" w:author="Georgios KATSAROS" w:date="2016-08-20T13:33:00Z">
+          <w:rPrChange w:id="56" w:author="Georgios KATSAROS" w:date="2016-08-20T13:33:00Z">
             <w:rPr>
               <w:shd w:val="clear" w:color="auto" w:fill="FFFFFF"/>
             </w:rPr>
@@ -9423,7 +8885,7 @@
       <w:r>
         <w:rPr>
           <w:lang w:val="de-AT"/>
-          <w:rPrChange w:id="155" w:author="Georgios KATSAROS" w:date="2016-08-20T13:33:00Z">
+          <w:rPrChange w:id="57" w:author="Georgios KATSAROS" w:date="2016-08-20T13:33:00Z">
             <w:rPr/>
           </w:rPrChange>
         </w:rPr>
@@ -9435,7 +8897,7 @@
       <w:r>
         <w:rPr>
           <w:lang w:val="de-AT"/>
-          <w:rPrChange w:id="156" w:author="Georgios KATSAROS" w:date="2016-08-20T13:33:00Z">
+          <w:rPrChange w:id="58" w:author="Georgios KATSAROS" w:date="2016-08-20T13:33:00Z">
             <w:rPr/>
           </w:rPrChange>
         </w:rPr>
@@ -9448,7 +8910,7 @@
         <w:rPr>
           <w:i/>
           <w:lang w:val="de-AT"/>
-          <w:rPrChange w:id="157" w:author="Georgios KATSAROS" w:date="2016-08-20T13:33:00Z">
+          <w:rPrChange w:id="59" w:author="Georgios KATSAROS" w:date="2016-08-20T13:33:00Z">
             <w:rPr>
               <w:i/>
             </w:rPr>
@@ -9466,7 +8928,7 @@
         <w:rPr>
           <w:i/>
           <w:lang w:val="de-AT"/>
-          <w:rPrChange w:id="158" w:author="Georgios KATSAROS" w:date="2016-08-20T13:33:00Z">
+          <w:rPrChange w:id="60" w:author="Georgios KATSAROS" w:date="2016-08-20T13:33:00Z">
             <w:rPr>
               <w:i/>
             </w:rPr>
@@ -9490,7 +8952,7 @@
         <w:rPr>
           <w:shd w:val="clear" w:color="auto" w:fill="FFFFFF"/>
           <w:lang w:val="de-AT"/>
-          <w:rPrChange w:id="159" w:author="Georgios KATSAROS" w:date="2016-08-20T13:33:00Z">
+          <w:rPrChange w:id="61" w:author="Georgios KATSAROS" w:date="2016-08-20T13:33:00Z">
             <w:rPr>
               <w:shd w:val="clear" w:color="auto" w:fill="FFFFFF"/>
             </w:rPr>
@@ -9528,7 +8990,7 @@
         <w:rPr>
           <w:shd w:val="clear" w:color="auto" w:fill="FFFFFF"/>
           <w:lang w:val="de-AT"/>
-          <w:rPrChange w:id="160" w:author="Georgios KATSAROS" w:date="2016-08-20T13:33:00Z">
+          <w:rPrChange w:id="62" w:author="Georgios KATSAROS" w:date="2016-08-20T13:33:00Z">
             <w:rPr>
               <w:shd w:val="clear" w:color="auto" w:fill="FFFFFF"/>
             </w:rPr>
@@ -9539,7 +9001,7 @@
       <w:r>
         <w:rPr>
           <w:lang w:val="de-AT"/>
-          <w:rPrChange w:id="161" w:author="Georgios KATSAROS" w:date="2016-08-20T13:33:00Z">
+          <w:rPrChange w:id="63" w:author="Georgios KATSAROS" w:date="2016-08-20T13:33:00Z">
             <w:rPr/>
           </w:rPrChange>
         </w:rPr>
@@ -9549,7 +9011,7 @@
         <w:rPr>
           <w:i/>
           <w:lang w:val="de-AT"/>
-          <w:rPrChange w:id="162" w:author="Georgios KATSAROS" w:date="2016-08-20T13:33:00Z">
+          <w:rPrChange w:id="64" w:author="Georgios KATSAROS" w:date="2016-08-20T13:33:00Z">
             <w:rPr>
               <w:i/>
             </w:rPr>
@@ -9803,7 +9265,6 @@
         </w:rPr>
       </w:pPr>
       <w:r>
-        <w:lastRenderedPageBreak/>
         <w:t xml:space="preserve"> </w:t>
       </w:r>
       <w:hyperlink r:id="rId34" w:anchor="auth-1" w:history="1">
@@ -9990,8 +9451,6 @@
           <w:color w:val="555555"/>
         </w:rPr>
       </w:pPr>
-      <w:bookmarkStart w:id="163" w:name="_GoBack"/>
-      <w:bookmarkEnd w:id="163"/>
     </w:p>
     <w:p>
       <w:pPr>
@@ -13562,7 +13021,7 @@
 </file>
 
 <file path=customXml/itemProps1.xml><?xml version="1.0" encoding="utf-8"?>
-<ds:datastoreItem xmlns:ds="http://schemas.openxmlformats.org/officeDocument/2006/customXml" ds:itemID="{C76D6A08-BE1C-44D7-8E99-54D2A012D0F5}">
+<ds:datastoreItem xmlns:ds="http://schemas.openxmlformats.org/officeDocument/2006/customXml" ds:itemID="{CA93AEEE-4914-4605-9A70-28CF1B604E23}">
   <ds:schemaRefs>
     <ds:schemaRef ds:uri="http://schemas.openxmlformats.org/officeDocument/2006/bibliography"/>
   </ds:schemaRefs>

</xml_diff>

<commit_message>
"Double quantum dot (DQD)" - added
</commit_message>
<xml_diff>
--- a/Project description_Part2_modG.docx
+++ b/Project description_Part2_modG.docx
@@ -2595,18 +2595,232 @@
     <w:p>
       <w:pPr>
         <w:pStyle w:val="Heading4"/>
-        <w:rPr>
-          <w:ins w:id="15" w:author="Georgios KATSAROS" w:date="2016-08-25T10:37:00Z"/>
-        </w:rPr>
-      </w:pPr>
-      <w:r>
-        <w:t xml:space="preserve">Measuring </w:t>
-      </w:r>
-      <w:r>
-        <w:t xml:space="preserve">the </w:t>
-      </w:r>
-      <w:r>
-        <w:t>spin relaxation time T</w:t>
+      </w:pPr>
+    </w:p>
+    <w:p>
+      <w:pPr>
+        <w:rPr>
+          <w:b/>
+        </w:rPr>
+      </w:pPr>
+    </w:p>
+    <w:p>
+      <w:pPr>
+        <w:rPr>
+          <w:b/>
+        </w:rPr>
+      </w:pPr>
+    </w:p>
+    <w:p>
+      <w:pPr>
+        <w:rPr>
+          <w:b/>
+        </w:rPr>
+      </w:pPr>
+    </w:p>
+    <w:p>
+      <w:pPr>
+        <w:rPr>
+          <w:b/>
+        </w:rPr>
+      </w:pPr>
+      <w:r>
+        <w:rPr>
+          <w:b/>
+        </w:rPr>
+        <w:lastRenderedPageBreak/>
+        <w:t>Double quantum dot (</w:t>
+      </w:r>
+      <w:r>
+        <w:rPr>
+          <w:b/>
+        </w:rPr>
+        <w:t>DQD</w:t>
+      </w:r>
+      <w:r>
+        <w:rPr>
+          <w:b/>
+        </w:rPr>
+        <w:t>)</w:t>
+      </w:r>
+    </w:p>
+    <w:p>
+      <w:r>
+        <w:t xml:space="preserve">For achieving good state preparation, fast manipulation and fast measurement, additional mechanisms are required beyond ones offered by single QDs. One of the most promising building block for the realization of the spin qubit quantum computer based on quantum dots is serial double quantum dot (DQD) system.  A DQD system consists of two neighboring quantum dots tunnel coupled to each other, which simply means that they can exchange charge particles by tunneling. The </w:t>
+      </w:r>
+    </w:p>
+    <w:p>
+      <w:r>
+        <w:rPr>
+          <w:noProof/>
+        </w:rPr>
+        <w:drawing>
+          <wp:anchor distT="0" distB="0" distL="114300" distR="114300" simplePos="0" relativeHeight="251676672" behindDoc="0" locked="0" layoutInCell="1" allowOverlap="1" wp14:anchorId="790165E3" wp14:editId="45AEB6A4">
+            <wp:simplePos x="0" y="0"/>
+            <wp:positionH relativeFrom="column">
+              <wp:align>center</wp:align>
+            </wp:positionH>
+            <wp:positionV relativeFrom="paragraph">
+              <wp:posOffset>0</wp:posOffset>
+            </wp:positionV>
+            <wp:extent cx="3600000" cy="3088800"/>
+            <wp:effectExtent l="0" t="0" r="635" b="0"/>
+            <wp:wrapSquare wrapText="bothSides"/>
+            <wp:docPr id="18" name="Picture 18" descr="C:\Users\jkukucka\Documents\GitHub\Fellowship\DQD_spin_blockade.png"/>
+            <wp:cNvGraphicFramePr>
+              <a:graphicFrameLocks xmlns:a="http://schemas.openxmlformats.org/drawingml/2006/main" noChangeAspect="1"/>
+            </wp:cNvGraphicFramePr>
+            <a:graphic xmlns:a="http://schemas.openxmlformats.org/drawingml/2006/main">
+              <a:graphicData uri="http://schemas.openxmlformats.org/drawingml/2006/picture">
+                <pic:pic xmlns:pic="http://schemas.openxmlformats.org/drawingml/2006/picture">
+                  <pic:nvPicPr>
+                    <pic:cNvPr id="0" name="Picture 5" descr="C:\Users\jkukucka\Documents\GitHub\Fellowship\DQD_spin_blockade.png"/>
+                    <pic:cNvPicPr>
+                      <a:picLocks noChangeAspect="1" noChangeArrowheads="1"/>
+                    </pic:cNvPicPr>
+                  </pic:nvPicPr>
+                  <pic:blipFill>
+                    <a:blip r:embed="rId11">
+                      <a:extLst>
+                        <a:ext uri="{28A0092B-C50C-407E-A947-70E740481C1C}">
+                          <a14:useLocalDpi xmlns:a14="http://schemas.microsoft.com/office/drawing/2010/main" val="0"/>
+                        </a:ext>
+                      </a:extLst>
+                    </a:blip>
+                    <a:srcRect/>
+                    <a:stretch>
+                      <a:fillRect/>
+                    </a:stretch>
+                  </pic:blipFill>
+                  <pic:spPr bwMode="auto">
+                    <a:xfrm>
+                      <a:off x="0" y="0"/>
+                      <a:ext cx="3600000" cy="3088800"/>
+                    </a:xfrm>
+                    <a:prstGeom prst="rect">
+                      <a:avLst/>
+                    </a:prstGeom>
+                    <a:noFill/>
+                    <a:ln>
+                      <a:noFill/>
+                    </a:ln>
+                  </pic:spPr>
+                </pic:pic>
+              </a:graphicData>
+            </a:graphic>
+            <wp14:sizeRelH relativeFrom="margin">
+              <wp14:pctWidth>0</wp14:pctWidth>
+            </wp14:sizeRelH>
+            <wp14:sizeRelV relativeFrom="margin">
+              <wp14:pctHeight>0</wp14:pctHeight>
+            </wp14:sizeRelV>
+          </wp:anchor>
+        </w:drawing>
+      </w:r>
+    </w:p>
+    <w:p/>
+    <w:p/>
+    <w:p/>
+    <w:p/>
+    <w:p/>
+    <w:p/>
+    <w:p/>
+    <w:p/>
+    <w:p>
+      <w:pPr>
+        <w:pStyle w:val="Subtitle"/>
+      </w:pPr>
+      <w:r>
+        <w:t>Figure 1: Spin state readout based on spin block</w:t>
+      </w:r>
+      <w:r>
+        <w:t>ade in gate defined hole double quantum dot</w:t>
+      </w:r>
+      <w:r>
+        <w:t>. The blue circles represent</w:t>
+      </w:r>
+      <w:r>
+        <w:t>s</w:t>
+      </w:r>
+      <w:r>
+        <w:t xml:space="preserve"> the individual quantum dots, the grey lines the gates and the black arrows in the QDs the electron spin direction in the left and the right dot. </w:t>
+      </w:r>
+    </w:p>
+    <w:p/>
+    <w:p>
+      <w:r>
+        <w:t xml:space="preserve">main physical property which makes them favorable for the realization of a qubit is the Pauli exclusion principle. It says that two identical fermions (in this specific case electrons or holes) cannot occupy same energy state. </w:t>
+      </w:r>
+    </w:p>
+    <w:p>
+      <w:r>
+        <w:t>Figure 1 describes how spin blockade can be used to extract information about the electron spin in the left QD in the DQD syst</w:t>
+      </w:r>
+      <w:r>
+        <w:t xml:space="preserve">em. If the spin configuration form singlet S(1,1), numbers in brackets denotes hole number on the left and right dot respectively, </w:t>
+      </w:r>
+      <w:r>
+        <w:t>Figure 1a)</w:t>
+      </w:r>
+      <w:r>
+        <w:t xml:space="preserve">, </w:t>
+      </w:r>
+      <w:r>
+        <w:t xml:space="preserve"> then after electrostatic pushing, by applying voltage pulses on gates </w:t>
+      </w:r>
+      <w:r>
+        <w:t>L and R, hole</w:t>
+      </w:r>
+      <w:r>
+        <w:t xml:space="preserve"> is all</w:t>
+      </w:r>
+      <w:r>
+        <w:t>owed to tunnel to the right dot (forming singlet S(0,2))</w:t>
+      </w:r>
+      <w:r>
+        <w:t xml:space="preserve"> which, for example, can be detected as the DC current signal. In the other case, Fi</w:t>
+      </w:r>
+      <w:r>
+        <w:t>gure 1c), holes in the S(1,1)</w:t>
+      </w:r>
+      <w:r>
+        <w:t xml:space="preserve"> have same spin and due to Pauli exclusion principle they stay in</w:t>
+      </w:r>
+      <w:r>
+        <w:t xml:space="preserve"> S(1,1) </w:t>
+      </w:r>
+      <w:r>
+        <w:t xml:space="preserve">configuration after electrostatic </w:t>
+      </w:r>
+      <w:r>
+        <w:lastRenderedPageBreak/>
+        <w:t>pushing</w:t>
+      </w:r>
+      <w:r>
+        <w:t xml:space="preserve"> because next allowed energy state for both holes to be on the right dot, triplet T(0,2) is energetically not available</w:t>
+      </w:r>
+      <w:r>
+        <w:t>. Consequently, DC current signal does not flow</w:t>
+      </w:r>
+      <w:r>
+        <w:t xml:space="preserve"> through DQD</w:t>
+      </w:r>
+      <w:bookmarkStart w:id="15" w:name="_GoBack"/>
+      <w:bookmarkEnd w:id="15"/>
+      <w:r>
+        <w:t xml:space="preserve">. </w:t>
+      </w:r>
+    </w:p>
+    <w:p/>
+    <w:p>
+      <w:pPr>
+        <w:pStyle w:val="Heading4"/>
+        <w:rPr>
+          <w:ins w:id="16" w:author="Georgios KATSAROS" w:date="2016-08-25T10:37:00Z"/>
+        </w:rPr>
+      </w:pPr>
+      <w:r>
+        <w:t>Measuring the spin relaxation time T</w:t>
       </w:r>
       <w:r>
         <w:rPr>
@@ -2620,30 +2834,17 @@
     </w:p>
     <w:p>
       <w:r>
-        <w:t>O</w:t>
-      </w:r>
-      <w:r>
-        <w:t>nce the gate reflectometry setup will be properly working</w:t>
-      </w:r>
-      <w:r>
-        <w:t>,</w:t>
-      </w:r>
-      <w:r>
-        <w:t xml:space="preserve"> I will focus on performing spin manipulation experiments. During my PhD I will focus on the </w:t>
-      </w:r>
-      <w:r>
-        <w:t>Loss-Divincenzo</w:t>
-      </w:r>
-      <w:r>
-        <w:t xml:space="preserve"> spin qubit in a double dot device.</w:t>
-      </w:r>
-      <w:r>
-        <w:t xml:space="preserve"> </w:t>
-      </w:r>
-    </w:p>
-    <w:p>
-      <w:r>
-        <w:lastRenderedPageBreak/>
+        <w:t>Once the gate reflectometry setup will be properly working, I will focus on performing spin manipulation experiments. During my PhD I will focus on the Loss-Divincenzo spin qubit in a double dot device</w:t>
+      </w:r>
+      <w:r>
+        <w:t xml:space="preserve"> described above</w:t>
+      </w:r>
+      <w:r>
+        <w:t xml:space="preserve">. </w:t>
+      </w:r>
+    </w:p>
+    <w:p>
+      <w:r>
         <w:t xml:space="preserve">For measuring </w:t>
       </w:r>
       <w:r>
@@ -3012,7 +3213,7 @@
                     </pic:cNvPicPr>
                   </pic:nvPicPr>
                   <pic:blipFill>
-                    <a:blip r:embed="rId11" cstate="print">
+                    <a:blip r:embed="rId12" cstate="print">
                       <a:extLst>
                         <a:ext uri="{28A0092B-C50C-407E-A947-70E740481C1C}">
                           <a14:useLocalDpi xmlns:a14="http://schemas.microsoft.com/office/drawing/2010/main" val="0"/>
@@ -3071,6 +3272,7 @@
     </w:p>
     <w:p>
       <w:r>
+        <w:lastRenderedPageBreak/>
         <w:t xml:space="preserve">The spin-up and spin-down states form the basis of the hole spin qubit and they are located on the north and south pole of the </w:t>
       </w:r>
       <w:r>
@@ -3406,14 +3608,7 @@
         <w:rPr>
           <w:rFonts w:eastAsiaTheme="minorEastAsia"/>
         </w:rPr>
-        <w:t xml:space="preserve"> frequency </w:t>
-      </w:r>
-      <w:r>
-        <w:rPr>
-          <w:rFonts w:eastAsiaTheme="minorEastAsia"/>
-        </w:rPr>
-        <w:lastRenderedPageBreak/>
-        <w:t xml:space="preserve">of oscillation. If the swing is pushed </w:t>
+        <w:t xml:space="preserve"> frequency of oscillation. If the swing is pushed </w:t>
       </w:r>
       <w:r>
         <w:rPr>
@@ -3697,7 +3892,7 @@
       <w:pPr>
         <w:pStyle w:val="Heading4"/>
         <w:rPr>
-          <w:ins w:id="16" w:author="Georgios KATSAROS" w:date="2016-08-25T11:40:00Z"/>
+          <w:ins w:id="17" w:author="Georgios KATSAROS" w:date="2016-08-25T11:40:00Z"/>
         </w:rPr>
       </w:pPr>
       <w:r>
@@ -3740,13 +3935,13 @@
     <w:p>
       <w:pPr>
         <w:rPr>
-          <w:rPrChange w:id="17" w:author="Georgios KATSAROS" w:date="2016-08-25T11:40:00Z">
+          <w:rPrChange w:id="18" w:author="Georgios KATSAROS" w:date="2016-08-25T11:40:00Z">
             <w:rPr>
               <w:vertAlign w:val="superscript"/>
             </w:rPr>
           </w:rPrChange>
         </w:rPr>
-        <w:pPrChange w:id="18" w:author="Georgios KATSAROS" w:date="2016-08-25T11:40:00Z">
+        <w:pPrChange w:id="19" w:author="Georgios KATSAROS" w:date="2016-08-25T11:40:00Z">
           <w:pPr>
             <w:pStyle w:val="Heading4"/>
           </w:pPr>
@@ -3894,7 +4089,11 @@
         <w:t xml:space="preserve"> for the time τ</w:t>
       </w:r>
       <w:r>
-        <w:t xml:space="preserve"> being exposed to the dephasing noise</w:t>
+        <w:t xml:space="preserve"> being </w:t>
+      </w:r>
+      <w:r>
+        <w:lastRenderedPageBreak/>
+        <w:t>exposed to the dephasing noise</w:t>
       </w:r>
       <w:r>
         <w:t xml:space="preserve">. After time τ, </w:t>
@@ -4016,7 +4215,6 @@
         <w:pStyle w:val="Heading4"/>
       </w:pPr>
       <w:r>
-        <w:lastRenderedPageBreak/>
         <w:t>S</w:t>
       </w:r>
       <w:r>
@@ -4649,7 +4847,11 @@
         <w:t>e the</w:t>
       </w:r>
       <w:r>
-        <w:t xml:space="preserve"> fabrication complexity</w:t>
+        <w:t xml:space="preserve"> </w:t>
+      </w:r>
+      <w:r>
+        <w:lastRenderedPageBreak/>
+        <w:t>fabrication complexity</w:t>
       </w:r>
       <w:r>
         <w:t xml:space="preserve"> </w:t>
@@ -4741,11 +4943,7 @@
         <w:t>very closely to the hut wire</w:t>
       </w:r>
       <w:r>
-        <w:t xml:space="preserve"> (less than 4nm – defined simply by the </w:t>
-      </w:r>
-      <w:r>
-        <w:lastRenderedPageBreak/>
-        <w:t>thickness of the dielectric)</w:t>
+        <w:t xml:space="preserve"> (less than 4nm – defined simply by the thickness of the dielectric)</w:t>
       </w:r>
       <w:r>
         <w:t xml:space="preserve"> in which the QDs are formed. </w:t>
@@ -4794,7 +4992,7 @@
       </w:r>
     </w:p>
     <w:p>
-      <w:ins w:id="19" w:author="Josip KUKUCKA" w:date="2016-08-28T15:02:00Z">
+      <w:ins w:id="20" w:author="Josip KUKUCKA" w:date="2016-08-28T15:02:00Z">
         <w:r>
           <w:rPr>
             <w:b/>
@@ -4818,7 +5016,7 @@
     <w:p>
       <w:pPr>
         <w:rPr>
-          <w:ins w:id="20" w:author="Georgios KATSAROS" w:date="2016-08-25T19:40:00Z"/>
+          <w:ins w:id="21" w:author="Georgios KATSAROS" w:date="2016-08-25T19:40:00Z"/>
         </w:rPr>
       </w:pPr>
       <w:r>
@@ -4933,7 +5131,7 @@
       </w:r>
     </w:p>
     <w:p>
-      <w:ins w:id="21" w:author="Georgios KATSAROS" w:date="2016-08-25T20:00:00Z">
+      <w:ins w:id="22" w:author="Georgios KATSAROS" w:date="2016-08-25T20:00:00Z">
         <w:r>
           <w:t xml:space="preserve">Here you should include a work table, what will you do when </w:t>
         </w:r>
@@ -5004,14 +5202,9 @@
       <w:r>
         <w:t>samples</w:t>
       </w:r>
-      <w:ins w:id="22" w:author="Georgios KATSAROS" w:date="2016-08-25T20:03:00Z">
+      <w:ins w:id="23" w:author="Georgios KATSAROS" w:date="2016-08-25T20:03:00Z">
         <w:r>
-          <w:t xml:space="preserve">. </w:t>
-        </w:r>
-        <w:bookmarkStart w:id="23" w:name="_GoBack"/>
-        <w:bookmarkEnd w:id="23"/>
-        <w:r>
-          <w:t>Charge sensing has been recently demonstrated in our group for hut wires [cite Lada like Vukusic et al., unpublished data)</w:t>
+          <w:t>. Charge sensing has been recently demonstrated in our group for hut wires [cite Lada like Vukusic et al., unpublished data)</w:t>
         </w:r>
       </w:ins>
       <w:del w:id="24" w:author="Georgios KATSAROS" w:date="2016-08-25T20:03:00Z">
@@ -5130,7 +5323,14 @@
           <w:rPr>
             <w:i/>
           </w:rPr>
-          <w:delText>For the reflectometry on the single quantum dot, look the relfecotmetry principle description</w:delText>
+          <w:delText xml:space="preserve">For the reflectometry on the single quantum dot, look the </w:delText>
+        </w:r>
+        <w:r>
+          <w:rPr>
+            <w:i/>
+          </w:rPr>
+          <w:lastRenderedPageBreak/>
+          <w:delText>relfecotmetry principle description</w:delText>
         </w:r>
         <w:r>
           <w:rPr>
@@ -5254,7 +5454,7 @@
       <w:r>
         <w:t xml:space="preserve">E-mail: </w:t>
       </w:r>
-      <w:hyperlink r:id="rId12" w:history="1">
+      <w:hyperlink r:id="rId13" w:history="1">
         <w:r>
           <w:rPr>
             <w:rStyle w:val="Hyperlink"/>
@@ -5405,7 +5605,6 @@
           <w:sz w:val="48"/>
           <w:szCs w:val="48"/>
         </w:rPr>
-        <w:lastRenderedPageBreak/>
         <w:t>THINGS THAT ARE KICKED OUT, BUT MAYBE SOME OF THOSE CAN BE IMPLEMENTED ABOVE:</w:t>
       </w:r>
     </w:p>
@@ -5591,7 +5790,7 @@
                     </pic:cNvPicPr>
                   </pic:nvPicPr>
                   <pic:blipFill>
-                    <a:blip r:embed="rId13" cstate="print">
+                    <a:blip r:embed="rId14" cstate="print">
                       <a:extLst>
                         <a:ext uri="{28A0092B-C50C-407E-A947-70E740481C1C}">
                           <a14:useLocalDpi xmlns:a14="http://schemas.microsoft.com/office/drawing/2010/main" val="0"/>
@@ -6987,7 +7186,7 @@
                     </pic:cNvPicPr>
                   </pic:nvPicPr>
                   <pic:blipFill>
-                    <a:blip r:embed="rId14">
+                    <a:blip r:embed="rId15">
                       <a:extLst>
                         <a:ext uri="{28A0092B-C50C-407E-A947-70E740481C1C}">
                           <a14:useLocalDpi xmlns:a14="http://schemas.microsoft.com/office/drawing/2010/main" val="0"/>
@@ -7892,7 +8091,7 @@
                     </pic:cNvPicPr>
                   </pic:nvPicPr>
                   <pic:blipFill>
-                    <a:blip r:embed="rId15">
+                    <a:blip r:embed="rId16">
                       <a:extLst>
                         <a:ext uri="{28A0092B-C50C-407E-A947-70E740481C1C}">
                           <a14:useLocalDpi xmlns:a14="http://schemas.microsoft.com/office/drawing/2010/main" val="0"/>
@@ -8104,7 +8303,7 @@
       <w:r>
         <w:t xml:space="preserve">Some lecture: </w:t>
       </w:r>
-      <w:hyperlink r:id="rId16" w:history="1">
+      <w:hyperlink r:id="rId17" w:history="1">
         <w:r>
           <w:rPr>
             <w:rStyle w:val="Hyperlink"/>
@@ -8118,7 +8317,7 @@
         <w:lastRenderedPageBreak/>
         <w:t xml:space="preserve">About inductors: </w:t>
       </w:r>
-      <w:hyperlink r:id="rId17" w:history="1">
+      <w:hyperlink r:id="rId18" w:history="1">
         <w:r>
           <w:t>http://info.ee.surrey.ac.uk/Workshop/advice/coils/air_coils.html</w:t>
         </w:r>
@@ -8441,7 +8640,7 @@
       <w:r>
         <w:t xml:space="preserve">David P. DiVincenzo,  </w:t>
       </w:r>
-      <w:hyperlink r:id="rId18" w:history="1">
+      <w:hyperlink r:id="rId19" w:history="1">
         <w:r>
           <w:rPr>
             <w:i/>
@@ -8462,7 +8661,7 @@
           <w:i/>
         </w:rPr>
       </w:pPr>
-      <w:hyperlink r:id="rId19" w:history="1">
+      <w:hyperlink r:id="rId20" w:history="1">
         <w:r>
           <w:rPr>
             <w:rStyle w:val="Hyperlink"/>
@@ -8491,7 +8690,7 @@
         </w:rPr>
         <w:t> </w:t>
       </w:r>
-      <w:hyperlink r:id="rId20" w:history="1">
+      <w:hyperlink r:id="rId21" w:history="1">
         <w:r>
           <w:rPr>
             <w:rStyle w:val="Hyperlink"/>
@@ -8520,7 +8719,7 @@
         </w:rPr>
         <w:t> </w:t>
       </w:r>
-      <w:hyperlink r:id="rId21" w:history="1">
+      <w:hyperlink r:id="rId22" w:history="1">
         <w:r>
           <w:rPr>
             <w:rStyle w:val="Hyperlink"/>
@@ -8549,7 +8748,7 @@
         </w:rPr>
         <w:t> </w:t>
       </w:r>
-      <w:hyperlink r:id="rId22" w:history="1">
+      <w:hyperlink r:id="rId23" w:history="1">
         <w:r>
           <w:rPr>
             <w:rStyle w:val="Hyperlink"/>
@@ -8578,7 +8777,7 @@
         </w:rPr>
         <w:t> </w:t>
       </w:r>
-      <w:hyperlink r:id="rId23" w:history="1">
+      <w:hyperlink r:id="rId24" w:history="1">
         <w:r>
           <w:rPr>
             <w:rStyle w:val="Hyperlink"/>
@@ -8607,7 +8806,7 @@
         </w:rPr>
         <w:t> </w:t>
       </w:r>
-      <w:hyperlink r:id="rId24" w:history="1">
+      <w:hyperlink r:id="rId25" w:history="1">
         <w:r>
           <w:rPr>
             <w:rStyle w:val="Hyperlink"/>
@@ -8636,7 +8835,7 @@
         </w:rPr>
         <w:t> </w:t>
       </w:r>
-      <w:hyperlink r:id="rId25" w:history="1">
+      <w:hyperlink r:id="rId26" w:history="1">
         <w:r>
           <w:rPr>
             <w:rStyle w:val="Hyperlink"/>
@@ -8665,7 +8864,7 @@
         </w:rPr>
         <w:t> </w:t>
       </w:r>
-      <w:hyperlink r:id="rId26" w:history="1">
+      <w:hyperlink r:id="rId27" w:history="1">
         <w:r>
           <w:rPr>
             <w:rStyle w:val="Hyperlink"/>
@@ -8694,7 +8893,7 @@
         </w:rPr>
         <w:t> </w:t>
       </w:r>
-      <w:hyperlink r:id="rId27" w:history="1">
+      <w:hyperlink r:id="rId28" w:history="1">
         <w:r>
           <w:rPr>
             <w:rStyle w:val="Hyperlink"/>
@@ -8723,7 +8922,7 @@
         </w:rPr>
         <w:t> </w:t>
       </w:r>
-      <w:hyperlink r:id="rId28" w:history="1">
+      <w:hyperlink r:id="rId29" w:history="1">
         <w:r>
           <w:rPr>
             <w:rStyle w:val="Hyperlink"/>
@@ -8752,7 +8951,7 @@
         </w:rPr>
         <w:t> </w:t>
       </w:r>
-      <w:hyperlink r:id="rId29" w:history="1">
+      <w:hyperlink r:id="rId30" w:history="1">
         <w:r>
           <w:rPr>
             <w:rStyle w:val="Hyperlink"/>
@@ -8776,7 +8975,7 @@
         </w:rPr>
         <w:t xml:space="preserve"> </w:t>
       </w:r>
-      <w:hyperlink r:id="rId30" w:history="1">
+      <w:hyperlink r:id="rId31" w:history="1">
         <w:r>
           <w:rPr>
             <w:i/>
@@ -8823,7 +9022,7 @@
       <w:r>
         <w:t xml:space="preserve"> </w:t>
       </w:r>
-      <w:hyperlink r:id="rId31" w:history="1">
+      <w:hyperlink r:id="rId32" w:history="1">
         <w:r>
           <w:rPr>
             <w:i/>
@@ -8966,7 +9165,7 @@
         </w:rPr>
         <w:t xml:space="preserve">R. Maurand et al.,  </w:t>
       </w:r>
-      <w:hyperlink r:id="rId32" w:history="1">
+      <w:hyperlink r:id="rId33" w:history="1">
         <w:r>
           <w:rPr>
             <w:i/>
@@ -9221,7 +9420,7 @@
       <w:r>
         <w:t xml:space="preserve"> </w:t>
       </w:r>
-      <w:hyperlink r:id="rId33" w:anchor="auth-1" w:history="1">
+      <w:hyperlink r:id="rId34" w:anchor="auth-1" w:history="1">
         <w:r>
           <w:t>M. Veldhorst</w:t>
         </w:r>
@@ -9267,7 +9466,7 @@
       <w:r>
         <w:t xml:space="preserve"> </w:t>
       </w:r>
-      <w:hyperlink r:id="rId34" w:anchor="auth-1" w:history="1">
+      <w:hyperlink r:id="rId35" w:anchor="auth-1" w:history="1">
         <w:r>
           <w:t>E. Kawakami</w:t>
         </w:r>
@@ -9320,7 +9519,7 @@
       <w:r>
         <w:t xml:space="preserve"> </w:t>
       </w:r>
-      <w:hyperlink r:id="rId35" w:history="1">
+      <w:hyperlink r:id="rId36" w:history="1">
         <w:r>
           <w:t>D. J. Reilly</w:t>
         </w:r>
@@ -13021,7 +13220,7 @@
 </file>
 
 <file path=customXml/itemProps1.xml><?xml version="1.0" encoding="utf-8"?>
-<ds:datastoreItem xmlns:ds="http://schemas.openxmlformats.org/officeDocument/2006/customXml" ds:itemID="{CA93AEEE-4914-4605-9A70-28CF1B604E23}">
+<ds:datastoreItem xmlns:ds="http://schemas.openxmlformats.org/officeDocument/2006/customXml" ds:itemID="{47805E93-02B3-4A1F-B111-63BEA7CCF2D6}">
   <ds:schemaRefs>
     <ds:schemaRef ds:uri="http://schemas.openxmlformats.org/officeDocument/2006/bibliography"/>
   </ds:schemaRefs>

</xml_diff>

<commit_message>
"Work table" - added, "Contingency plan" - modified
</commit_message>
<xml_diff>
--- a/Project description_Part2_modG.docx
+++ b/Project description_Part2_modG.docx
@@ -2620,28 +2620,20 @@
     </w:p>
     <w:p>
       <w:pPr>
-        <w:rPr>
-          <w:b/>
-        </w:rPr>
-      </w:pPr>
-      <w:r>
-        <w:rPr>
-          <w:b/>
-        </w:rPr>
+        <w:pStyle w:val="Heading4"/>
+      </w:pPr>
+      <w:r>
         <w:lastRenderedPageBreak/>
         <w:t>Double quantum dot (</w:t>
       </w:r>
       <w:r>
-        <w:rPr>
-          <w:b/>
-        </w:rPr>
         <w:t>DQD</w:t>
       </w:r>
       <w:r>
-        <w:rPr>
-          <w:b/>
-        </w:rPr>
         <w:t>)</w:t>
+      </w:r>
+      <w:r>
+        <w:t>:</w:t>
       </w:r>
     </w:p>
     <w:p>
@@ -2805,8 +2797,6 @@
       <w:r>
         <w:t xml:space="preserve"> through DQD</w:t>
       </w:r>
-      <w:bookmarkStart w:id="15" w:name="_GoBack"/>
-      <w:bookmarkEnd w:id="15"/>
       <w:r>
         <w:t xml:space="preserve">. </w:t>
       </w:r>
@@ -2816,7 +2806,7 @@
       <w:pPr>
         <w:pStyle w:val="Heading4"/>
         <w:rPr>
-          <w:ins w:id="16" w:author="Georgios KATSAROS" w:date="2016-08-25T10:37:00Z"/>
+          <w:ins w:id="15" w:author="Georgios KATSAROS" w:date="2016-08-25T10:37:00Z"/>
         </w:rPr>
       </w:pPr>
       <w:r>
@@ -3892,7 +3882,7 @@
       <w:pPr>
         <w:pStyle w:val="Heading4"/>
         <w:rPr>
-          <w:ins w:id="17" w:author="Georgios KATSAROS" w:date="2016-08-25T11:40:00Z"/>
+          <w:ins w:id="16" w:author="Georgios KATSAROS" w:date="2016-08-25T11:40:00Z"/>
         </w:rPr>
       </w:pPr>
       <w:r>
@@ -3935,13 +3925,13 @@
     <w:p>
       <w:pPr>
         <w:rPr>
-          <w:rPrChange w:id="18" w:author="Georgios KATSAROS" w:date="2016-08-25T11:40:00Z">
+          <w:rPrChange w:id="17" w:author="Georgios KATSAROS" w:date="2016-08-25T11:40:00Z">
             <w:rPr>
               <w:vertAlign w:val="superscript"/>
             </w:rPr>
           </w:rPrChange>
         </w:rPr>
-        <w:pPrChange w:id="19" w:author="Georgios KATSAROS" w:date="2016-08-25T11:40:00Z">
+        <w:pPrChange w:id="18" w:author="Georgios KATSAROS" w:date="2016-08-25T11:40:00Z">
           <w:pPr>
             <w:pStyle w:val="Heading4"/>
           </w:pPr>
@@ -4991,19 +4981,6 @@
         <w:t>.</w:t>
       </w:r>
     </w:p>
-    <w:p>
-      <w:ins w:id="20" w:author="Josip KUKUCKA" w:date="2016-08-28T15:02:00Z">
-        <w:r>
-          <w:rPr>
-            <w:b/>
-          </w:rPr>
-          <w:t>(I think what is missing is to mention somewhere when you start the explanation about the experiemtns related to the spin readout to state why you need to be able to measure fast)</w:t>
-        </w:r>
-        <w:r>
-          <w:t xml:space="preserve">. </w:t>
-        </w:r>
-      </w:ins>
-    </w:p>
     <w:p/>
     <w:p>
       <w:pPr>
@@ -5016,7 +4993,7 @@
     <w:p>
       <w:pPr>
         <w:rPr>
-          <w:ins w:id="21" w:author="Georgios KATSAROS" w:date="2016-08-25T19:40:00Z"/>
+          <w:ins w:id="19" w:author="Georgios KATSAROS" w:date="2016-08-25T19:40:00Z"/>
         </w:rPr>
       </w:pPr>
       <w:r>
@@ -5131,17 +5108,342 @@
       </w:r>
     </w:p>
     <w:p>
-      <w:ins w:id="22" w:author="Georgios KATSAROS" w:date="2016-08-25T20:00:00Z">
-        <w:r>
-          <w:t xml:space="preserve">Here you should include a work table, what will you do when </w:t>
-        </w:r>
-      </w:ins>
-    </w:p>
-    <w:p>
       <w:pPr>
         <w:pStyle w:val="Heading3"/>
       </w:pPr>
       <w:r>
+        <w:t>Work table:</w:t>
+      </w:r>
+    </w:p>
+    <w:tbl>
+      <w:tblPr>
+        <w:tblStyle w:val="TableGrid"/>
+        <w:tblW w:w="0" w:type="auto"/>
+        <w:jc w:val="center"/>
+        <w:tblLook w:val="04A0" w:firstRow="1" w:lastRow="0" w:firstColumn="1" w:lastColumn="0" w:noHBand="0" w:noVBand="1"/>
+      </w:tblPr>
+      <w:tblGrid>
+        <w:gridCol w:w="3116"/>
+        <w:gridCol w:w="3117"/>
+      </w:tblGrid>
+      <w:tr>
+        <w:trPr>
+          <w:jc w:val="center"/>
+        </w:trPr>
+        <w:tc>
+          <w:tcPr>
+            <w:tcW w:w="3116" w:type="dxa"/>
+            <w:vAlign w:val="center"/>
+          </w:tcPr>
+          <w:p>
+            <w:pPr>
+              <w:jc w:val="center"/>
+            </w:pPr>
+            <w:r>
+              <w:t>Task:</w:t>
+            </w:r>
+          </w:p>
+        </w:tc>
+        <w:tc>
+          <w:tcPr>
+            <w:tcW w:w="3117" w:type="dxa"/>
+            <w:vAlign w:val="center"/>
+          </w:tcPr>
+          <w:p>
+            <w:pPr>
+              <w:jc w:val="center"/>
+            </w:pPr>
+            <w:r>
+              <w:t>Duration:</w:t>
+            </w:r>
+          </w:p>
+        </w:tc>
+      </w:tr>
+      <w:tr>
+        <w:trPr>
+          <w:jc w:val="center"/>
+        </w:trPr>
+        <w:tc>
+          <w:tcPr>
+            <w:tcW w:w="3116" w:type="dxa"/>
+            <w:vAlign w:val="center"/>
+          </w:tcPr>
+          <w:p>
+            <w:pPr>
+              <w:jc w:val="center"/>
+            </w:pPr>
+            <w:r>
+              <w:t>Designing initial version of reflectometry setup</w:t>
+            </w:r>
+          </w:p>
+        </w:tc>
+        <w:tc>
+          <w:tcPr>
+            <w:tcW w:w="3117" w:type="dxa"/>
+            <w:vAlign w:val="center"/>
+          </w:tcPr>
+          <w:p>
+            <w:pPr>
+              <w:jc w:val="center"/>
+            </w:pPr>
+            <w:r>
+              <w:t>April – September 2015</w:t>
+            </w:r>
+          </w:p>
+        </w:tc>
+      </w:tr>
+      <w:tr>
+        <w:trPr>
+          <w:jc w:val="center"/>
+        </w:trPr>
+        <w:tc>
+          <w:tcPr>
+            <w:tcW w:w="3116" w:type="dxa"/>
+            <w:vAlign w:val="center"/>
+          </w:tcPr>
+          <w:p>
+            <w:pPr>
+              <w:jc w:val="center"/>
+            </w:pPr>
+            <w:r>
+              <w:t>Germanium nanowire based, hole spin single quantum dot tuning and characterization with the initial version reflectometry setup</w:t>
+            </w:r>
+          </w:p>
+          <w:p>
+            <w:pPr>
+              <w:jc w:val="center"/>
+            </w:pPr>
+          </w:p>
+        </w:tc>
+        <w:tc>
+          <w:tcPr>
+            <w:tcW w:w="3117" w:type="dxa"/>
+            <w:vAlign w:val="center"/>
+          </w:tcPr>
+          <w:p>
+            <w:pPr>
+              <w:jc w:val="center"/>
+            </w:pPr>
+            <w:r>
+              <w:t>September – October 2015</w:t>
+            </w:r>
+          </w:p>
+        </w:tc>
+      </w:tr>
+      <w:tr>
+        <w:trPr>
+          <w:jc w:val="center"/>
+        </w:trPr>
+        <w:tc>
+          <w:tcPr>
+            <w:tcW w:w="3116" w:type="dxa"/>
+            <w:vAlign w:val="center"/>
+          </w:tcPr>
+          <w:p>
+            <w:pPr>
+              <w:jc w:val="center"/>
+            </w:pPr>
+            <w:r>
+              <w:t>Second generation of the reflectometry setup</w:t>
+            </w:r>
+          </w:p>
+          <w:p>
+            <w:pPr>
+              <w:jc w:val="center"/>
+            </w:pPr>
+          </w:p>
+        </w:tc>
+        <w:tc>
+          <w:tcPr>
+            <w:tcW w:w="3117" w:type="dxa"/>
+            <w:vAlign w:val="center"/>
+          </w:tcPr>
+          <w:p>
+            <w:pPr>
+              <w:jc w:val="center"/>
+            </w:pPr>
+            <w:r>
+              <w:t>January – March 2016</w:t>
+            </w:r>
+          </w:p>
+        </w:tc>
+      </w:tr>
+      <w:tr>
+        <w:trPr>
+          <w:jc w:val="center"/>
+        </w:trPr>
+        <w:tc>
+          <w:tcPr>
+            <w:tcW w:w="3116" w:type="dxa"/>
+            <w:vAlign w:val="center"/>
+          </w:tcPr>
+          <w:p>
+            <w:pPr>
+              <w:jc w:val="center"/>
+            </w:pPr>
+            <w:r>
+              <w:lastRenderedPageBreak/>
+              <w:t xml:space="preserve">Moving to </w:t>
+            </w:r>
+            <w:r>
+              <w:t xml:space="preserve">the </w:t>
+            </w:r>
+            <w:r>
+              <w:t>gate reflectometry</w:t>
+            </w:r>
+          </w:p>
+          <w:p>
+            <w:pPr>
+              <w:jc w:val="center"/>
+            </w:pPr>
+          </w:p>
+        </w:tc>
+        <w:tc>
+          <w:tcPr>
+            <w:tcW w:w="3117" w:type="dxa"/>
+            <w:vAlign w:val="center"/>
+          </w:tcPr>
+          <w:p>
+            <w:pPr>
+              <w:jc w:val="center"/>
+            </w:pPr>
+            <w:r>
+              <w:t>October –</w:t>
+            </w:r>
+            <w:r>
+              <w:t xml:space="preserve"> November</w:t>
+            </w:r>
+            <w:r>
+              <w:t xml:space="preserve"> 2016</w:t>
+            </w:r>
+          </w:p>
+        </w:tc>
+      </w:tr>
+      <w:tr>
+        <w:trPr>
+          <w:jc w:val="center"/>
+        </w:trPr>
+        <w:tc>
+          <w:tcPr>
+            <w:tcW w:w="3116" w:type="dxa"/>
+            <w:vAlign w:val="center"/>
+          </w:tcPr>
+          <w:p>
+            <w:pPr>
+              <w:jc w:val="center"/>
+            </w:pPr>
+            <w:r>
+              <w:t>Optimizing the gate reflectometry</w:t>
+            </w:r>
+          </w:p>
+        </w:tc>
+        <w:tc>
+          <w:tcPr>
+            <w:tcW w:w="3117" w:type="dxa"/>
+            <w:vAlign w:val="center"/>
+          </w:tcPr>
+          <w:p>
+            <w:pPr>
+              <w:jc w:val="center"/>
+            </w:pPr>
+            <w:r>
+              <w:t>November – December 2016</w:t>
+            </w:r>
+          </w:p>
+        </w:tc>
+      </w:tr>
+      <w:tr>
+        <w:trPr>
+          <w:jc w:val="center"/>
+        </w:trPr>
+        <w:tc>
+          <w:tcPr>
+            <w:tcW w:w="3116" w:type="dxa"/>
+            <w:vAlign w:val="center"/>
+          </w:tcPr>
+          <w:p>
+            <w:pPr>
+              <w:jc w:val="center"/>
+              <w:rPr>
+                <w:ins w:id="20" w:author="Georgios KATSAROS" w:date="2016-08-25T10:37:00Z"/>
+              </w:rPr>
+            </w:pPr>
+            <w:r>
+              <w:t>Measuring the spin relaxation time T</w:t>
+            </w:r>
+            <w:r>
+              <w:rPr>
+                <w:vertAlign w:val="subscript"/>
+              </w:rPr>
+              <w:t>1</w:t>
+            </w:r>
+          </w:p>
+          <w:p>
+            <w:pPr>
+              <w:jc w:val="center"/>
+            </w:pPr>
+          </w:p>
+        </w:tc>
+        <w:tc>
+          <w:tcPr>
+            <w:tcW w:w="3117" w:type="dxa"/>
+            <w:vAlign w:val="center"/>
+          </w:tcPr>
+          <w:p>
+            <w:pPr>
+              <w:jc w:val="center"/>
+            </w:pPr>
+            <w:r>
+              <w:t>December – January 2016</w:t>
+            </w:r>
+          </w:p>
+        </w:tc>
+      </w:tr>
+      <w:tr>
+        <w:trPr>
+          <w:jc w:val="center"/>
+        </w:trPr>
+        <w:tc>
+          <w:tcPr>
+            <w:tcW w:w="3116" w:type="dxa"/>
+            <w:vAlign w:val="center"/>
+          </w:tcPr>
+          <w:p>
+            <w:pPr>
+              <w:jc w:val="center"/>
+            </w:pPr>
+            <w:r>
+              <w:t>Spin manipulation measurements</w:t>
+            </w:r>
+          </w:p>
+          <w:p>
+            <w:pPr>
+              <w:jc w:val="center"/>
+            </w:pPr>
+          </w:p>
+        </w:tc>
+        <w:tc>
+          <w:tcPr>
+            <w:tcW w:w="3117" w:type="dxa"/>
+            <w:vAlign w:val="center"/>
+          </w:tcPr>
+          <w:p>
+            <w:pPr>
+              <w:jc w:val="center"/>
+            </w:pPr>
+            <w:r>
+              <w:t>January – February 2016</w:t>
+            </w:r>
+          </w:p>
+        </w:tc>
+      </w:tr>
+    </w:tbl>
+    <w:p/>
+    <w:p>
+      <w:pPr>
+        <w:pStyle w:val="Heading3"/>
+      </w:pPr>
+      <w:r>
         <w:t>Contingency plan:</w:t>
       </w:r>
     </w:p>
@@ -5202,181 +5504,62 @@
       <w:r>
         <w:t>samples</w:t>
       </w:r>
-      <w:ins w:id="23" w:author="Georgios KATSAROS" w:date="2016-08-25T20:03:00Z">
-        <w:r>
-          <w:t>. Charge sensing has been recently demonstrated in our group for hut wires [cite Lada like Vukusic et al., unpublished data)</w:t>
-        </w:r>
-      </w:ins>
-      <w:del w:id="24" w:author="Georgios KATSAROS" w:date="2016-08-25T20:03:00Z">
-        <w:r>
-          <w:delText>, similar to the approach used in [8], but replacing electrons with holes in our case.</w:delText>
-        </w:r>
-      </w:del>
+      <w:r>
+        <w:t>. Charge sensing has been recently demonstrated in our group</w:t>
+      </w:r>
+      <w:r>
+        <w:t xml:space="preserve"> for hut wires [22].</w:t>
+      </w:r>
       <w:r>
         <w:t xml:space="preserve"> For the charge sensor a </w:t>
       </w:r>
-      <w:del w:id="25" w:author="Georgios KATSAROS" w:date="2016-08-25T20:04:00Z">
-        <w:r>
-          <w:delText>single hole transistor</w:delText>
-        </w:r>
-      </w:del>
-      <w:ins w:id="26" w:author="Georgios KATSAROS" w:date="2016-08-25T20:04:00Z">
-        <w:r>
-          <w:t>single QD</w:t>
-        </w:r>
-      </w:ins>
-      <w:r>
-        <w:t xml:space="preserve"> </w:t>
-      </w:r>
-      <w:ins w:id="27" w:author="Georgios KATSAROS" w:date="2016-08-25T20:04:00Z">
-        <w:r>
-          <w:t xml:space="preserve">located very closely </w:t>
-        </w:r>
-      </w:ins>
-      <w:ins w:id="28" w:author="Georgios KATSAROS" w:date="2016-08-25T20:05:00Z">
-        <w:r>
-          <w:t xml:space="preserve">and capacitively coupled </w:t>
-        </w:r>
-      </w:ins>
-      <w:ins w:id="29" w:author="Georgios KATSAROS" w:date="2016-08-25T20:04:00Z">
-        <w:r>
-          <w:t xml:space="preserve">to the DQD </w:t>
-        </w:r>
-      </w:ins>
-      <w:del w:id="30" w:author="Georgios KATSAROS" w:date="2016-08-25T20:04:00Z">
-        <w:r>
-          <w:delText>would be</w:delText>
-        </w:r>
-      </w:del>
-      <w:ins w:id="31" w:author="Georgios KATSAROS" w:date="2016-08-25T20:04:00Z">
-        <w:r>
-          <w:t>is</w:t>
-        </w:r>
-      </w:ins>
-      <w:r>
-        <w:t xml:space="preserve"> </w:t>
-      </w:r>
-      <w:ins w:id="32" w:author="Georgios KATSAROS" w:date="2016-08-25T20:04:00Z">
-        <w:r>
-          <w:t xml:space="preserve">going to be used. </w:t>
-        </w:r>
-      </w:ins>
-      <w:del w:id="33" w:author="Georgios KATSAROS" w:date="2016-08-25T20:05:00Z">
-        <w:r>
-          <w:delText>used  in a form of a single quantum dot very close to the initial double quantum dot</w:delText>
-        </w:r>
-        <w:r>
-          <w:delText>, thus capacitively</w:delText>
-        </w:r>
-        <w:r>
-          <w:delText xml:space="preserve"> coupled to it.  </w:delText>
-        </w:r>
-      </w:del>
+      <w:r>
+        <w:t>single QD</w:t>
+      </w:r>
+      <w:r>
+        <w:t xml:space="preserve"> </w:t>
+      </w:r>
+      <w:r>
+        <w:t>located very closely and capacitively coupled to the DQD is</w:t>
+      </w:r>
+      <w:r>
+        <w:t xml:space="preserve"> </w:t>
+      </w:r>
+      <w:r>
+        <w:t xml:space="preserve">going to be used. </w:t>
+      </w:r>
       <w:r>
         <w:t xml:space="preserve">Whenever </w:t>
       </w:r>
-      <w:ins w:id="34" w:author="Georgios KATSAROS" w:date="2016-08-25T20:05:00Z">
-        <w:r>
-          <w:t xml:space="preserve">the </w:t>
-        </w:r>
-      </w:ins>
+      <w:r>
+        <w:t xml:space="preserve">the </w:t>
+      </w:r>
       <w:r>
         <w:t xml:space="preserve">charge configuration </w:t>
       </w:r>
-      <w:ins w:id="35" w:author="Georgios KATSAROS" w:date="2016-08-25T20:05:00Z">
-        <w:r>
-          <w:t xml:space="preserve">will </w:t>
-        </w:r>
-      </w:ins>
-      <w:r>
-        <w:t>change</w:t>
-      </w:r>
-      <w:del w:id="36" w:author="Georgios KATSAROS" w:date="2016-08-25T20:05:00Z">
-        <w:r>
-          <w:delText>s</w:delText>
-        </w:r>
-      </w:del>
-      <w:r>
-        <w:t xml:space="preserve"> in the DQD, </w:t>
-      </w:r>
-      <w:ins w:id="37" w:author="Georgios KATSAROS" w:date="2016-08-25T20:05:00Z">
-        <w:r>
-          <w:t xml:space="preserve">the </w:t>
-        </w:r>
-      </w:ins>
+      <w:r>
+        <w:t xml:space="preserve">will </w:t>
+      </w:r>
+      <w:r>
+        <w:t xml:space="preserve">change in the DQD, </w:t>
+      </w:r>
+      <w:r>
+        <w:t xml:space="preserve">the </w:t>
+      </w:r>
       <w:r>
         <w:t xml:space="preserve">impedance of the charge sensor will change and thus </w:t>
       </w:r>
-      <w:ins w:id="38" w:author="Georgios KATSAROS" w:date="2016-08-25T20:05:00Z">
-        <w:r>
-          <w:t xml:space="preserve">the </w:t>
-        </w:r>
-      </w:ins>
+      <w:r>
+        <w:t xml:space="preserve">the </w:t>
+      </w:r>
       <w:r>
         <w:t>reflected signal amplit</w:t>
       </w:r>
       <w:r>
         <w:t xml:space="preserve">ude. </w:t>
       </w:r>
-      <w:del w:id="39" w:author="Georgios KATSAROS" w:date="2016-08-25T20:06:00Z">
-        <w:r>
-          <w:rPr>
-            <w:i/>
-          </w:rPr>
-          <w:delText xml:space="preserve">For the reflectometry on the single quantum dot, look the </w:delText>
-        </w:r>
-        <w:r>
-          <w:rPr>
-            <w:i/>
-          </w:rPr>
-          <w:lastRenderedPageBreak/>
-          <w:delText>relfecotmetry principle description</w:delText>
-        </w:r>
-        <w:r>
-          <w:rPr>
-            <w:i/>
-          </w:rPr>
-          <w:delText xml:space="preserve"> in the reflectometry explanation at the end of the “State of the art chapter”. </w:delText>
-        </w:r>
-      </w:del>
-    </w:p>
-    <w:p>
-      <w:pPr>
-        <w:rPr>
-          <w:i/>
-        </w:rPr>
-      </w:pPr>
-      <w:r>
-        <w:rPr>
-          <w:i/>
-        </w:rPr>
-        <w:t>Such an</w:t>
-      </w:r>
-      <w:r>
-        <w:rPr>
-          <w:i/>
-        </w:rPr>
-        <w:t xml:space="preserve"> approach is more mature in the community and thus it has bigger chances for success.</w:t>
-      </w:r>
-      <w:ins w:id="40" w:author="Georgios KATSAROS" w:date="2016-08-25T20:06:00Z">
-        <w:r>
-          <w:rPr>
-            <w:i/>
-          </w:rPr>
-          <w:t xml:space="preserve">We will delete also this sentence since when one writes a proposal one should be optimistic </w:t>
-        </w:r>
-        <w:r>
-          <w:rPr>
-            <w:i/>
-          </w:rPr>
-          <w:sym w:font="Wingdings" w:char="F04A"/>
-        </w:r>
-      </w:ins>
-    </w:p>
-    <w:p>
-      <w:pPr>
-        <w:pStyle w:val="Heading3"/>
-      </w:pPr>
+      <w:bookmarkStart w:id="21" w:name="_GoBack"/>
+      <w:bookmarkEnd w:id="21"/>
     </w:p>
     <w:p/>
     <w:p>
@@ -5472,7 +5655,7 @@
       <w:pPr>
         <w:spacing w:line="240" w:lineRule="auto"/>
         <w:rPr>
-          <w:ins w:id="41" w:author="Georgios KATSAROS" w:date="2016-08-25T20:06:00Z"/>
+          <w:ins w:id="22" w:author="Georgios KATSAROS" w:date="2016-08-25T20:06:00Z"/>
           <w:b/>
         </w:rPr>
       </w:pPr>
@@ -5487,7 +5670,7 @@
       <w:pPr>
         <w:spacing w:line="240" w:lineRule="auto"/>
         <w:rPr>
-          <w:ins w:id="42" w:author="Georgios KATSAROS" w:date="2016-08-25T20:06:00Z"/>
+          <w:ins w:id="23" w:author="Georgios KATSAROS" w:date="2016-08-25T20:06:00Z"/>
           <w:b/>
         </w:rPr>
       </w:pPr>
@@ -5496,19 +5679,20 @@
       <w:pPr>
         <w:spacing w:line="240" w:lineRule="auto"/>
         <w:rPr>
-          <w:ins w:id="43" w:author="Georgios KATSAROS" w:date="2016-08-25T20:07:00Z"/>
+          <w:ins w:id="24" w:author="Georgios KATSAROS" w:date="2016-08-25T20:07:00Z"/>
           <w:b/>
         </w:rPr>
       </w:pPr>
-      <w:ins w:id="44" w:author="Georgios KATSAROS" w:date="2016-08-25T20:06:00Z">
+      <w:ins w:id="25" w:author="Georgios KATSAROS" w:date="2016-08-25T20:06:00Z">
         <w:r>
           <w:rPr>
             <w:b/>
           </w:rPr>
+          <w:lastRenderedPageBreak/>
           <w:t xml:space="preserve">Describe your carreer path in a paragraph in such a way that it comes out that you are the best match for realizing this project </w:t>
         </w:r>
       </w:ins>
-      <w:ins w:id="45" w:author="Georgios KATSAROS" w:date="2016-08-25T20:07:00Z">
+      <w:ins w:id="26" w:author="Georgios KATSAROS" w:date="2016-08-25T20:07:00Z">
         <w:r>
           <w:rPr>
             <w:b/>
@@ -5521,7 +5705,7 @@
       <w:pPr>
         <w:spacing w:line="240" w:lineRule="auto"/>
         <w:rPr>
-          <w:ins w:id="46" w:author="Georgios KATSAROS" w:date="2016-08-25T20:07:00Z"/>
+          <w:ins w:id="27" w:author="Georgios KATSAROS" w:date="2016-08-25T20:07:00Z"/>
           <w:b/>
         </w:rPr>
       </w:pPr>
@@ -5533,7 +5717,7 @@
           <w:b/>
         </w:rPr>
       </w:pPr>
-      <w:ins w:id="47" w:author="Georgios KATSAROS" w:date="2016-08-25T20:07:00Z">
+      <w:ins w:id="28" w:author="Georgios KATSAROS" w:date="2016-08-25T20:07:00Z">
         <w:r>
           <w:rPr>
             <w:b/>
@@ -5703,6 +5887,7 @@
         </w:numPr>
       </w:pPr>
       <w:r>
+        <w:lastRenderedPageBreak/>
         <w:t>accu</w:t>
       </w:r>
       <w:r>
@@ -5771,7 +5956,6 @@
         <w:rPr>
           <w:noProof/>
         </w:rPr>
-        <w:lastRenderedPageBreak/>
         <w:drawing>
           <wp:inline distT="0" distB="0" distL="0" distR="0">
             <wp:extent cx="5943600" cy="3350923"/>
@@ -5874,6 +6058,7 @@
     </w:p>
     <w:p>
       <w:r>
+        <w:lastRenderedPageBreak/>
         <w:t xml:space="preserve">On room temperature side there are several instruments for sending and receiving the signals from the sample. Firstly, DQD and TQD needs to be tune in correct </w:t>
       </w:r>
       <w:r>
@@ -5925,7 +6110,6 @@
         <w:rPr>
           <w:b/>
         </w:rPr>
-        <w:lastRenderedPageBreak/>
         <w:t>Qubit state is read-out</w:t>
       </w:r>
       <w:r>
@@ -6745,6 +6929,7 @@
         </w:rPr>
       </w:pPr>
       <w:r>
+        <w:lastRenderedPageBreak/>
         <w:t>S</w:t>
       </w:r>
       <w:r>
@@ -7043,7 +7228,6 @@
         <w:rPr>
           <w:noProof/>
         </w:rPr>
-        <w:lastRenderedPageBreak/>
         <w:drawing>
           <wp:inline distT="0" distB="0" distL="0" distR="0" wp14:anchorId="6FC376E2" wp14:editId="040B632A">
             <wp:extent cx="4648200" cy="2305050"/>
@@ -7152,6 +7336,7 @@
         <w:pStyle w:val="Heading3"/>
       </w:pPr>
       <w:r>
+        <w:lastRenderedPageBreak/>
         <w:t>Qubit state readout:</w:t>
       </w:r>
     </w:p>
@@ -7715,6 +7900,7 @@
     </w:p>
     <w:p>
       <w:r>
+        <w:lastRenderedPageBreak/>
         <w:t xml:space="preserve">Putting resonant circuit with incorporated device instead of </w:t>
       </w:r>
       <w:r>
@@ -8072,7 +8258,6 @@
         <w:rPr>
           <w:noProof/>
         </w:rPr>
-        <w:lastRenderedPageBreak/>
         <w:drawing>
           <wp:inline distT="0" distB="0" distL="0" distR="0">
             <wp:extent cx="4503420" cy="2727960"/>
@@ -8235,7 +8420,11 @@
         <w:t>nger like gates, as shown in Fig 2</w:t>
       </w:r>
       <w:r>
-        <w:t>. Here is an example for nanowire, double quantum dot based qubit.  Gates LP (left plunger) and RP (right plunger) are capacitively coupled to the left and right quantum dot respectively. When electron undergo tunneling between the dots there is an onset of quantum capacitance, changing overall capacitance seen by the resonant circuit, which changes resonance frequency (according to expression for f</w:t>
+        <w:t xml:space="preserve">. Here is an example for nanowire, double quantum dot based qubit.  Gates LP (left plunger) and RP (right plunger) are capacitively coupled </w:t>
+      </w:r>
+      <w:r>
+        <w:lastRenderedPageBreak/>
+        <w:t>to the left and right quantum dot respectively. When electron undergo tunneling between the dots there is an onset of quantum capacitance, changing overall capacitance seen by the resonant circuit, which changes resonance frequency (according to expression for f</w:t>
       </w:r>
       <w:r>
         <w:rPr>
@@ -8314,7 +8503,6 @@
     </w:p>
     <w:p>
       <w:r>
-        <w:lastRenderedPageBreak/>
         <w:t xml:space="preserve">About inductors: </w:t>
       </w:r>
       <w:hyperlink r:id="rId18" w:history="1">
@@ -8491,7 +8679,7 @@
         <w:rPr>
           <w:i/>
           <w:lang w:val="de-AT"/>
-          <w:rPrChange w:id="48" w:author="Georgios KATSAROS" w:date="2016-08-20T13:33:00Z">
+          <w:rPrChange w:id="29" w:author="Georgios KATSAROS" w:date="2016-08-20T13:33:00Z">
             <w:rPr>
               <w:i/>
             </w:rPr>
@@ -8501,7 +8689,7 @@
       <w:r>
         <w:rPr>
           <w:lang w:val="de-AT"/>
-          <w:rPrChange w:id="49" w:author="Georgios KATSAROS" w:date="2016-08-20T13:33:00Z">
+          <w:rPrChange w:id="30" w:author="Georgios KATSAROS" w:date="2016-08-20T13:33:00Z">
             <w:rPr/>
           </w:rPrChange>
         </w:rPr>
@@ -8511,7 +8699,7 @@
         <w:rPr>
           <w:i/>
           <w:lang w:val="de-AT"/>
-          <w:rPrChange w:id="50" w:author="Georgios KATSAROS" w:date="2016-08-20T13:33:00Z">
+          <w:rPrChange w:id="31" w:author="Georgios KATSAROS" w:date="2016-08-20T13:33:00Z">
             <w:rPr>
               <w:i/>
             </w:rPr>
@@ -8522,7 +8710,7 @@
       <w:r>
         <w:rPr>
           <w:lang w:val="de-AT"/>
-          <w:rPrChange w:id="51" w:author="Georgios KATSAROS" w:date="2016-08-20T13:33:00Z">
+          <w:rPrChange w:id="32" w:author="Georgios KATSAROS" w:date="2016-08-20T13:33:00Z">
             <w:rPr/>
           </w:rPrChange>
         </w:rPr>
@@ -8532,7 +8720,7 @@
         <w:rPr>
           <w:b/>
           <w:lang w:val="de-AT"/>
-          <w:rPrChange w:id="52" w:author="Georgios KATSAROS" w:date="2016-08-20T13:33:00Z">
+          <w:rPrChange w:id="33" w:author="Georgios KATSAROS" w:date="2016-08-20T13:33:00Z">
             <w:rPr>
               <w:b/>
             </w:rPr>
@@ -8546,7 +8734,7 @@
           <w:color w:val="333333"/>
           <w:shd w:val="clear" w:color="auto" w:fill="FFFFFF"/>
           <w:lang w:val="de-AT"/>
-          <w:rPrChange w:id="53" w:author="Georgios KATSAROS" w:date="2016-08-20T13:33:00Z">
+          <w:rPrChange w:id="34" w:author="Georgios KATSAROS" w:date="2016-08-20T13:33:00Z">
             <w:rPr>
               <w:rFonts w:ascii="Arial" w:hAnsi="Arial" w:cs="Arial"/>
               <w:color w:val="333333"/>
@@ -8559,7 +8747,7 @@
       <w:r>
         <w:rPr>
           <w:lang w:val="de-AT"/>
-          <w:rPrChange w:id="54" w:author="Georgios KATSAROS" w:date="2016-08-20T13:33:00Z">
+          <w:rPrChange w:id="35" w:author="Georgios KATSAROS" w:date="2016-08-20T13:33:00Z">
             <w:rPr/>
           </w:rPrChange>
         </w:rPr>
@@ -9056,7 +9244,7 @@
         <w:rPr>
           <w:i/>
           <w:lang w:val="de-AT"/>
-          <w:rPrChange w:id="55" w:author="Georgios KATSAROS" w:date="2016-08-20T13:33:00Z">
+          <w:rPrChange w:id="36" w:author="Georgios KATSAROS" w:date="2016-08-20T13:33:00Z">
             <w:rPr>
               <w:i/>
             </w:rPr>
@@ -9073,7 +9261,7 @@
         <w:rPr>
           <w:shd w:val="clear" w:color="auto" w:fill="FFFFFF"/>
           <w:lang w:val="de-AT"/>
-          <w:rPrChange w:id="56" w:author="Georgios KATSAROS" w:date="2016-08-20T13:33:00Z">
+          <w:rPrChange w:id="37" w:author="Georgios KATSAROS" w:date="2016-08-20T13:33:00Z">
             <w:rPr>
               <w:shd w:val="clear" w:color="auto" w:fill="FFFFFF"/>
             </w:rPr>
@@ -9084,7 +9272,7 @@
       <w:r>
         <w:rPr>
           <w:lang w:val="de-AT"/>
-          <w:rPrChange w:id="57" w:author="Georgios KATSAROS" w:date="2016-08-20T13:33:00Z">
+          <w:rPrChange w:id="38" w:author="Georgios KATSAROS" w:date="2016-08-20T13:33:00Z">
             <w:rPr/>
           </w:rPrChange>
         </w:rPr>
@@ -9096,7 +9284,7 @@
       <w:r>
         <w:rPr>
           <w:lang w:val="de-AT"/>
-          <w:rPrChange w:id="58" w:author="Georgios KATSAROS" w:date="2016-08-20T13:33:00Z">
+          <w:rPrChange w:id="39" w:author="Georgios KATSAROS" w:date="2016-08-20T13:33:00Z">
             <w:rPr/>
           </w:rPrChange>
         </w:rPr>
@@ -9109,7 +9297,7 @@
         <w:rPr>
           <w:i/>
           <w:lang w:val="de-AT"/>
-          <w:rPrChange w:id="59" w:author="Georgios KATSAROS" w:date="2016-08-20T13:33:00Z">
+          <w:rPrChange w:id="40" w:author="Georgios KATSAROS" w:date="2016-08-20T13:33:00Z">
             <w:rPr>
               <w:i/>
             </w:rPr>
@@ -9127,7 +9315,7 @@
         <w:rPr>
           <w:i/>
           <w:lang w:val="de-AT"/>
-          <w:rPrChange w:id="60" w:author="Georgios KATSAROS" w:date="2016-08-20T13:33:00Z">
+          <w:rPrChange w:id="41" w:author="Georgios KATSAROS" w:date="2016-08-20T13:33:00Z">
             <w:rPr>
               <w:i/>
             </w:rPr>
@@ -9151,7 +9339,7 @@
         <w:rPr>
           <w:shd w:val="clear" w:color="auto" w:fill="FFFFFF"/>
           <w:lang w:val="de-AT"/>
-          <w:rPrChange w:id="61" w:author="Georgios KATSAROS" w:date="2016-08-20T13:33:00Z">
+          <w:rPrChange w:id="42" w:author="Georgios KATSAROS" w:date="2016-08-20T13:33:00Z">
             <w:rPr>
               <w:shd w:val="clear" w:color="auto" w:fill="FFFFFF"/>
             </w:rPr>
@@ -9189,7 +9377,7 @@
         <w:rPr>
           <w:shd w:val="clear" w:color="auto" w:fill="FFFFFF"/>
           <w:lang w:val="de-AT"/>
-          <w:rPrChange w:id="62" w:author="Georgios KATSAROS" w:date="2016-08-20T13:33:00Z">
+          <w:rPrChange w:id="43" w:author="Georgios KATSAROS" w:date="2016-08-20T13:33:00Z">
             <w:rPr>
               <w:shd w:val="clear" w:color="auto" w:fill="FFFFFF"/>
             </w:rPr>
@@ -9200,7 +9388,7 @@
       <w:r>
         <w:rPr>
           <w:lang w:val="de-AT"/>
-          <w:rPrChange w:id="63" w:author="Georgios KATSAROS" w:date="2016-08-20T13:33:00Z">
+          <w:rPrChange w:id="44" w:author="Georgios KATSAROS" w:date="2016-08-20T13:33:00Z">
             <w:rPr/>
           </w:rPrChange>
         </w:rPr>
@@ -9210,7 +9398,7 @@
         <w:rPr>
           <w:i/>
           <w:lang w:val="de-AT"/>
-          <w:rPrChange w:id="64" w:author="Georgios KATSAROS" w:date="2016-08-20T13:33:00Z">
+          <w:rPrChange w:id="45" w:author="Georgios KATSAROS" w:date="2016-08-20T13:33:00Z">
             <w:rPr>
               <w:i/>
             </w:rPr>
@@ -9464,6 +9652,7 @@
         </w:rPr>
       </w:pPr>
       <w:r>
+        <w:lastRenderedPageBreak/>
         <w:t xml:space="preserve"> </w:t>
       </w:r>
       <w:hyperlink r:id="rId35" w:anchor="auth-1" w:history="1">
@@ -9631,6 +9820,24 @@
       </w:r>
       <w:r>
         <w:t xml:space="preserve">105, 266603 </w:t>
+      </w:r>
+    </w:p>
+    <w:p>
+      <w:pPr>
+        <w:pStyle w:val="ListParagraph"/>
+        <w:numPr>
+          <w:ilvl w:val="0"/>
+          <w:numId w:val="8"/>
+        </w:numPr>
+        <w:rPr>
+          <w:i/>
+        </w:rPr>
+      </w:pPr>
+      <w:r>
+        <w:t xml:space="preserve"> L. </w:t>
+      </w:r>
+      <w:r>
+        <w:t>Vukusic et al., unpublished data</w:t>
       </w:r>
     </w:p>
     <w:p>
@@ -12951,6 +13158,25 @@
     <w:basedOn w:val="DefaultParagraphFont"/>
     <w:rsid w:val="0083550D"/>
   </w:style>
+  <w:style w:type="table" w:styleId="TableGrid">
+    <w:name w:val="Table Grid"/>
+    <w:basedOn w:val="TableNormal"/>
+    <w:uiPriority w:val="39"/>
+    <w:rsid w:val="00D870D5"/>
+    <w:pPr>
+      <w:spacing w:after="0" w:line="240" w:lineRule="auto"/>
+    </w:pPr>
+    <w:tblPr>
+      <w:tblBorders>
+        <w:top w:val="single" w:sz="4" w:space="0" w:color="auto"/>
+        <w:left w:val="single" w:sz="4" w:space="0" w:color="auto"/>
+        <w:bottom w:val="single" w:sz="4" w:space="0" w:color="auto"/>
+        <w:right w:val="single" w:sz="4" w:space="0" w:color="auto"/>
+        <w:insideH w:val="single" w:sz="4" w:space="0" w:color="auto"/>
+        <w:insideV w:val="single" w:sz="4" w:space="0" w:color="auto"/>
+      </w:tblBorders>
+    </w:tblPr>
+  </w:style>
 </w:styles>
 </file>
 
@@ -13220,7 +13446,7 @@
 </file>
 
 <file path=customXml/itemProps1.xml><?xml version="1.0" encoding="utf-8"?>
-<ds:datastoreItem xmlns:ds="http://schemas.openxmlformats.org/officeDocument/2006/customXml" ds:itemID="{47805E93-02B3-4A1F-B111-63BEA7CCF2D6}">
+<ds:datastoreItem xmlns:ds="http://schemas.openxmlformats.org/officeDocument/2006/customXml" ds:itemID="{2329F2EE-2163-4EF4-B76D-CDA8E2E16C92}">
   <ds:schemaRefs>
     <ds:schemaRef ds:uri="http://schemas.openxmlformats.org/officeDocument/2006/bibliography"/>
   </ds:schemaRefs>

</xml_diff>

<commit_message>
"Something about myslef" - added
</commit_message>
<xml_diff>
--- a/Project description_Part2_modG.docx
+++ b/Project description_Part2_modG.docx
@@ -1263,11 +1263,6 @@
       <w:r>
         <w:t xml:space="preserve">. We modified it according to our need. All the codes can be found on the GitHub. </w:t>
       </w:r>
-      <w:ins w:id="6" w:author="Georgios KATSAROS" w:date="2016-08-25T10:05:00Z">
-        <w:r>
-          <w:t>This part should go below when you describe the experiments)</w:t>
-        </w:r>
-      </w:ins>
     </w:p>
     <w:p>
       <w:pPr>
@@ -1702,59 +1697,7 @@
         <w:rPr>
           <w:rFonts w:eastAsiaTheme="minorEastAsia"/>
         </w:rPr>
-        <w:t xml:space="preserve">. </w:t>
-      </w:r>
-      <w:ins w:id="7" w:author="Georgios KATSAROS" w:date="2016-08-24T22:26:00Z">
-        <w:r>
-          <w:rPr>
-            <w:rFonts w:eastAsiaTheme="minorEastAsia"/>
-          </w:rPr>
-          <w:t>Is there an intuitive argument why it scales with the the square of alpha?</w:t>
-        </w:r>
-      </w:ins>
-      <w:r>
-        <w:rPr>
-          <w:rFonts w:eastAsiaTheme="minorEastAsia"/>
-        </w:rPr>
-        <w:t xml:space="preserve"> </w:t>
-      </w:r>
-      <w:del w:id="8" w:author="Josip KUKUCKA" w:date="2016-08-27T15:39:00Z">
-        <w:r>
-          <w:rPr>
-            <w:rFonts w:eastAsiaTheme="minorEastAsia"/>
-          </w:rPr>
-          <w:delText>(</w:delText>
-        </w:r>
-      </w:del>
-      <w:ins w:id="9" w:author="Josip KUKUCKA" w:date="2016-08-27T15:39:00Z">
-        <w:r>
-          <w:rPr>
-            <w:rFonts w:eastAsiaTheme="minorEastAsia"/>
-          </w:rPr>
-          <w:t>From fast looking at the articles I took this from, I cannot find asked argument</w:t>
-        </w:r>
-      </w:ins>
-      <w:del w:id="10" w:author="Josip KUKUCKA" w:date="2016-08-27T15:39:00Z">
-        <w:r>
-          <w:rPr>
-            <w:rFonts w:eastAsiaTheme="minorEastAsia"/>
-          </w:rPr>
-          <w:delText>)</w:delText>
-        </w:r>
-      </w:del>
-      <w:ins w:id="11" w:author="Georgios KATSAROS" w:date="2016-08-24T22:26:00Z">
-        <w:r>
-          <w:rPr>
-            <w:rFonts w:eastAsiaTheme="minorEastAsia"/>
-          </w:rPr>
-          <w:t xml:space="preserve"> </w:t>
-        </w:r>
-      </w:ins>
-      <w:r>
-        <w:rPr>
-          <w:rFonts w:eastAsiaTheme="minorEastAsia"/>
-        </w:rPr>
-        <w:t>From the above expressions it can be seen that higher dot to gate coupling C</w:t>
+        <w:t>. From the above expressions it can be seen that higher dot to gate coupling C</w:t>
       </w:r>
       <w:r>
         <w:rPr>
@@ -2345,30 +2288,17 @@
         <w:t xml:space="preserve"> the reflectometry</w:t>
       </w:r>
       <w:r>
-        <w:t xml:space="preserve"> to the good matching condition by changing the </w:t>
+        <w:t xml:space="preserve"> to the good matching condition by changing the inductor values in the resonant circuit</w:t>
+      </w:r>
+      <w:r>
+        <w:t xml:space="preserve">. Explanation why the good matching condition is wanted can be </w:t>
       </w:r>
       <w:r>
         <w:lastRenderedPageBreak/>
-        <w:t>inductor values in the resonant circuit</w:t>
-      </w:r>
-      <w:r>
-        <w:t>. Explanation why the good matching condition is wanted can be found at the end of the “State of the art” chapter.</w:t>
-      </w:r>
-      <w:r>
-        <w:t xml:space="preserve"> </w:t>
-      </w:r>
-      <w:ins w:id="12" w:author="Georgios KATSAROS" w:date="2016-08-24T22:28:00Z">
-        <w:r>
-          <w:t>(</w:t>
-        </w:r>
-      </w:ins>
-      <w:ins w:id="13" w:author="Georgios KATSAROS" w:date="2016-08-25T10:26:00Z">
-        <w:r>
-          <w:t>should we speak about the quality factor of the dip?)</w:t>
-        </w:r>
-      </w:ins>
-      <w:r>
-        <w:t>.</w:t>
+        <w:t>found at the end of the “State of the art” chapter.</w:t>
+      </w:r>
+      <w:r>
+        <w:t xml:space="preserve"> Q factor dependence about L and C values will be examined.</w:t>
       </w:r>
     </w:p>
     <w:p>
@@ -2429,7 +2359,7 @@
     <w:p>
       <w:pPr>
         <w:rPr>
-          <w:del w:id="14" w:author="Georgios KATSAROS" w:date="2016-08-25T10:29:00Z"/>
+          <w:del w:id="6" w:author="Georgios KATSAROS" w:date="2016-08-25T10:29:00Z"/>
         </w:rPr>
       </w:pPr>
     </w:p>
@@ -2806,7 +2736,7 @@
       <w:pPr>
         <w:pStyle w:val="Heading4"/>
         <w:rPr>
-          <w:ins w:id="15" w:author="Georgios KATSAROS" w:date="2016-08-25T10:37:00Z"/>
+          <w:ins w:id="7" w:author="Georgios KATSAROS" w:date="2016-08-25T10:37:00Z"/>
         </w:rPr>
       </w:pPr>
       <w:r>
@@ -3882,7 +3812,7 @@
       <w:pPr>
         <w:pStyle w:val="Heading4"/>
         <w:rPr>
-          <w:ins w:id="16" w:author="Georgios KATSAROS" w:date="2016-08-25T11:40:00Z"/>
+          <w:ins w:id="8" w:author="Georgios KATSAROS" w:date="2016-08-25T11:40:00Z"/>
         </w:rPr>
       </w:pPr>
       <w:r>
@@ -3925,13 +3855,13 @@
     <w:p>
       <w:pPr>
         <w:rPr>
-          <w:rPrChange w:id="17" w:author="Georgios KATSAROS" w:date="2016-08-25T11:40:00Z">
+          <w:rPrChange w:id="9" w:author="Georgios KATSAROS" w:date="2016-08-25T11:40:00Z">
             <w:rPr>
               <w:vertAlign w:val="superscript"/>
             </w:rPr>
           </w:rPrChange>
         </w:rPr>
-        <w:pPrChange w:id="18" w:author="Georgios KATSAROS" w:date="2016-08-25T11:40:00Z">
+        <w:pPrChange w:id="10" w:author="Georgios KATSAROS" w:date="2016-08-25T11:40:00Z">
           <w:pPr>
             <w:pStyle w:val="Heading4"/>
           </w:pPr>
@@ -4993,7 +4923,7 @@
     <w:p>
       <w:pPr>
         <w:rPr>
-          <w:ins w:id="19" w:author="Georgios KATSAROS" w:date="2016-08-25T19:40:00Z"/>
+          <w:ins w:id="11" w:author="Georgios KATSAROS" w:date="2016-08-25T19:40:00Z"/>
         </w:rPr>
       </w:pPr>
       <w:r>
@@ -5365,7 +5295,7 @@
             <w:pPr>
               <w:jc w:val="center"/>
               <w:rPr>
-                <w:ins w:id="20" w:author="Georgios KATSAROS" w:date="2016-08-25T10:37:00Z"/>
+                <w:ins w:id="12" w:author="Georgios KATSAROS" w:date="2016-08-25T10:37:00Z"/>
               </w:rPr>
             </w:pPr>
             <w:r>
@@ -5558,8 +5488,6 @@
       <w:r>
         <w:t xml:space="preserve">ude. </w:t>
       </w:r>
-      <w:bookmarkStart w:id="21" w:name="_GoBack"/>
-      <w:bookmarkEnd w:id="21"/>
     </w:p>
     <w:p/>
     <w:p>
@@ -5655,22 +5583,331 @@
       <w:pPr>
         <w:spacing w:line="240" w:lineRule="auto"/>
         <w:rPr>
-          <w:ins w:id="22" w:author="Georgios KATSAROS" w:date="2016-08-25T20:06:00Z"/>
           <w:b/>
         </w:rPr>
       </w:pPr>
-      <w:r>
+    </w:p>
+    <w:p>
+      <w:pPr>
+        <w:spacing w:line="240" w:lineRule="auto"/>
         <w:rPr>
           <w:b/>
         </w:rPr>
+      </w:pPr>
+    </w:p>
+    <w:p>
+      <w:pPr>
+        <w:spacing w:line="240" w:lineRule="auto"/>
+        <w:rPr>
+          <w:b/>
+        </w:rPr>
+      </w:pPr>
+      <w:r>
+        <w:rPr>
+          <w:b/>
+        </w:rPr>
+        <w:lastRenderedPageBreak/>
         <w:t>Working address:</w:t>
       </w:r>
     </w:p>
     <w:p>
+      <w:r>
+        <w:t xml:space="preserve">Am Campus </w:t>
+      </w:r>
+      <w:r>
+        <w:t xml:space="preserve">1, </w:t>
+      </w:r>
+    </w:p>
+    <w:p>
+      <w:r>
+        <w:t>3400 Klosterneuburg</w:t>
+      </w:r>
+    </w:p>
+    <w:p>
+      <w:r>
+        <w:t>Austria</w:t>
+      </w:r>
+    </w:p>
+    <w:p/>
+    <w:p>
+      <w:r>
+        <w:rPr>
+          <w:i/>
+        </w:rPr>
+        <w:t>2009 – 2012</w:t>
+      </w:r>
+      <w:r>
+        <w:t xml:space="preserve"> Undergraduate studies at the Faculty of electrical and computer engineering, University of Zagreb, Croatia. Bachelor thesis with </w:t>
+      </w:r>
+      <w:r>
+        <w:t xml:space="preserve">the </w:t>
+      </w:r>
+      <w:r>
+        <w:t>professor Tomislav Suligoj, title: “</w:t>
+      </w:r>
+      <w:r>
+        <w:t xml:space="preserve">Design and characterization of </w:t>
+      </w:r>
+      <w:r>
+        <w:t xml:space="preserve">the </w:t>
+      </w:r>
+      <w:r>
+        <w:t xml:space="preserve">F circuits in </w:t>
+      </w:r>
+      <w:r>
+        <w:t xml:space="preserve">the </w:t>
+      </w:r>
+      <w:r>
+        <w:t>HCBT technology</w:t>
+      </w:r>
+      <w:r>
+        <w:t>”</w:t>
+      </w:r>
+    </w:p>
+    <w:p>
+      <w:r>
+        <w:t xml:space="preserve">During my undergraduate study I was praktikum assistant in the course “Electronics” which is mandatory course for all students on </w:t>
+      </w:r>
+      <w:r>
+        <w:t xml:space="preserve">the faculty. </w:t>
+      </w:r>
+    </w:p>
+    <w:p>
+      <w:r>
+        <w:rPr>
+          <w:i/>
+        </w:rPr>
+        <w:t>2012 – 2014</w:t>
+      </w:r>
+      <w:r>
+        <w:t xml:space="preserve"> Graduate studies at the Faculty of electrical and computer engineering, University of Zagreb, Croatia. Master thesis with </w:t>
+      </w:r>
+      <w:r>
+        <w:t xml:space="preserve">the </w:t>
+      </w:r>
+      <w:r>
+        <w:t xml:space="preserve">professor </w:t>
+      </w:r>
+      <w:r>
+        <w:t>Tomislav Suligoj, title: “</w:t>
+      </w:r>
+      <w:r>
+        <w:t>Design and optimization of</w:t>
+      </w:r>
+      <w:r>
+        <w:t xml:space="preserve"> the</w:t>
+      </w:r>
+      <w:r>
+        <w:t xml:space="preserve"> operational amplifier i</w:t>
+      </w:r>
+      <w:r>
+        <w:t>n a BiCMOS technology with the HCBT tr</w:t>
+      </w:r>
+      <w:r>
+        <w:t>ansistor</w:t>
+      </w:r>
+      <w:r>
+        <w:t>”</w:t>
+      </w:r>
+    </w:p>
+    <w:p>
+      <w:r>
+        <w:rPr>
+          <w:i/>
+        </w:rPr>
+        <w:t xml:space="preserve">April 2015 – October 2015 </w:t>
+      </w:r>
+      <w:r>
+        <w:t xml:space="preserve">PhD </w:t>
+      </w:r>
+      <w:r>
+        <w:t>student on the Johannes Kepler University, Institute for Semiconductors and Solid state physics. In the group of Giorgos Katsaros. Developing the ohmic reflectometry system for charge readout of SiGe quantum dots. Printed circuit board design, measurement application development in python, using various DC and high frequency signal instruments, me</w:t>
+      </w:r>
+      <w:r>
+        <w:t>a</w:t>
+      </w:r>
+      <w:r>
+        <w:t xml:space="preserve">surement of </w:t>
+      </w:r>
+      <w:r>
+        <w:t xml:space="preserve">the </w:t>
+      </w:r>
+      <w:r>
+        <w:t>single hole transistors base</w:t>
+      </w:r>
+      <w:r>
+        <w:t>d on SiGe nanowire quantum dots, fabricated in our group by Hannes Watzinger.</w:t>
+      </w:r>
+      <w:r>
+        <w:t xml:space="preserve"> </w:t>
+      </w:r>
+    </w:p>
+    <w:p>
+      <w:r>
+        <w:t>Conferences: SpinTech VIII –</w:t>
+      </w:r>
+      <w:r>
+        <w:t xml:space="preserve"> </w:t>
+      </w:r>
+      <w:r>
+        <w:t>Basel</w:t>
+      </w:r>
+      <w:r>
+        <w:t>, Switzerland, 10-13 August</w:t>
+      </w:r>
+      <w:r>
+        <w:t xml:space="preserve"> 2015,   </w:t>
+      </w:r>
+      <w:r>
+        <w:t xml:space="preserve">SiSpin meeting - </w:t>
+      </w:r>
+      <w:r>
+        <w:t xml:space="preserve"> IST Austria</w:t>
+      </w:r>
+      <w:r>
+        <w:t xml:space="preserve"> – 10-</w:t>
+      </w:r>
+      <w:r>
+        <w:t>11 September 2</w:t>
+      </w:r>
+      <w:r>
+        <w:t>015</w:t>
+      </w:r>
+    </w:p>
+    <w:p>
+      <w:r>
+        <w:rPr>
+          <w:i/>
+        </w:rPr>
+        <w:t>October 2015 – January 2016</w:t>
+      </w:r>
+      <w:r>
+        <w:t xml:space="preserve"> Research visit to</w:t>
+      </w:r>
+      <w:r>
+        <w:t xml:space="preserve"> the</w:t>
+      </w:r>
+      <w:r>
+        <w:t xml:space="preserve"> Center for Quantum Devices, Niels Bohr Institute, Copenhagen. I was working in </w:t>
+      </w:r>
+      <w:r>
+        <w:t xml:space="preserve">a </w:t>
+      </w:r>
+      <w:r>
+        <w:t>group of people who are trying to develop spin based qubit in GaAs and Si/SiGe lithographically defined double and</w:t>
+      </w:r>
+      <w:r>
+        <w:t xml:space="preserve"> triple quantum dots. They are one of the biggest and most successful groups in the field of quantum computation. So, I learned about high end laboratory equipment including cryogen free dilution refrigerators, waveform and signal generators, RF equipment (amplifiers, fliters, coaxial cables… ). </w:t>
+      </w:r>
+      <w:r>
+        <w:t>I was f</w:t>
+      </w:r>
+      <w:r>
+        <w:t xml:space="preserve">ollowing the experiment of Filip Malinowski – tuning the GaAs double and triple quantum dot for coherent spin manipulation and readout using charge sensor ohmic reflectometry.  </w:t>
+      </w:r>
+    </w:p>
+    <w:p>
+      <w:r>
+        <w:rPr>
+          <w:i/>
+        </w:rPr>
+        <w:lastRenderedPageBreak/>
+        <w:t xml:space="preserve">February 2016 </w:t>
+      </w:r>
+      <w:r>
+        <w:rPr>
+          <w:i/>
+        </w:rPr>
+        <w:t>–</w:t>
+      </w:r>
+      <w:r>
+        <w:rPr>
+          <w:i/>
+        </w:rPr>
+        <w:t xml:space="preserve"> </w:t>
+      </w:r>
+      <w:r>
+        <w:t>Present PhD student on the Institute of Science and Technology (IST), Austria.</w:t>
+      </w:r>
+      <w:r>
+        <w:t xml:space="preserve"> In the group of Georgios Katsaros. Developing the second version of the reflectometry readout system. Setting up instrumentation for spin relaxation time measurements. Spin relaxation time measurement </w:t>
+      </w:r>
+      <w:r>
+        <w:t>T</w:t>
+      </w:r>
+      <w:r>
+        <w:rPr>
+          <w:vertAlign w:val="subscript"/>
+        </w:rPr>
+        <w:t>1</w:t>
+      </w:r>
+      <w:r>
+        <w:t xml:space="preserve"> </w:t>
+      </w:r>
+      <w:r>
+        <w:t>of</w:t>
+      </w:r>
+      <w:r>
+        <w:t xml:space="preserve"> the SiGe nanowire based  </w:t>
+      </w:r>
+      <w:r>
+        <w:t xml:space="preserve">Loss-Divincenzo spin qubit, with Lada </w:t>
+      </w:r>
+      <w:r>
+        <w:t>Vukušić</w:t>
+      </w:r>
+      <w:r>
+        <w:t>.</w:t>
+      </w:r>
+    </w:p>
+    <w:p>
+      <w:r>
+        <w:t xml:space="preserve">Conference: </w:t>
+      </w:r>
+      <w:r>
+        <w:t>New Developments in Solid State Physics</w:t>
+      </w:r>
+      <w:r>
+        <w:t xml:space="preserve">, Maunterdorf, Austria, </w:t>
+      </w:r>
+      <w:r>
+        <w:rPr>
+          <w:sz w:val="20"/>
+          <w:szCs w:val="20"/>
+          <w:shd w:val="clear" w:color="auto" w:fill="FFFFFF"/>
+        </w:rPr>
+        <w:t>21 - 26 February 2016</w:t>
+      </w:r>
+    </w:p>
+    <w:p>
+      <w:pPr>
+        <w:rPr>
+          <w:i/>
+        </w:rPr>
+      </w:pPr>
+    </w:p>
+    <w:p/>
+    <w:p/>
+    <w:p/>
+    <w:p>
+      <w:r>
+        <w:t xml:space="preserve"> </w:t>
+      </w:r>
+    </w:p>
+    <w:p/>
+    <w:p>
+      <w:pPr>
+        <w:rPr>
+          <w:ins w:id="13" w:author="Georgios KATSAROS" w:date="2016-08-25T20:06:00Z"/>
+          <w:b/>
+        </w:rPr>
+      </w:pPr>
+    </w:p>
+    <w:p>
       <w:pPr>
         <w:spacing w:line="240" w:lineRule="auto"/>
         <w:rPr>
-          <w:ins w:id="23" w:author="Georgios KATSAROS" w:date="2016-08-25T20:06:00Z"/>
+          <w:ins w:id="14" w:author="Georgios KATSAROS" w:date="2016-08-25T20:06:00Z"/>
           <w:b/>
         </w:rPr>
       </w:pPr>
@@ -5679,45 +5916,12 @@
       <w:pPr>
         <w:spacing w:line="240" w:lineRule="auto"/>
         <w:rPr>
-          <w:ins w:id="24" w:author="Georgios KATSAROS" w:date="2016-08-25T20:07:00Z"/>
           <w:b/>
         </w:rPr>
       </w:pPr>
-      <w:ins w:id="25" w:author="Georgios KATSAROS" w:date="2016-08-25T20:06:00Z">
-        <w:r>
-          <w:rPr>
-            <w:b/>
-          </w:rPr>
-          <w:lastRenderedPageBreak/>
-          <w:t xml:space="preserve">Describe your carreer path in a paragraph in such a way that it comes out that you are the best match for realizing this project </w:t>
-        </w:r>
-      </w:ins>
-      <w:ins w:id="26" w:author="Georgios KATSAROS" w:date="2016-08-25T20:07:00Z">
-        <w:r>
-          <w:rPr>
-            <w:b/>
-          </w:rPr>
-          <w:sym w:font="Wingdings" w:char="F04A"/>
-        </w:r>
-      </w:ins>
-    </w:p>
-    <w:p>
-      <w:pPr>
-        <w:spacing w:line="240" w:lineRule="auto"/>
-        <w:rPr>
-          <w:ins w:id="27" w:author="Georgios KATSAROS" w:date="2016-08-25T20:07:00Z"/>
-          <w:b/>
-        </w:rPr>
-      </w:pPr>
-    </w:p>
-    <w:p>
-      <w:pPr>
-        <w:spacing w:line="240" w:lineRule="auto"/>
-        <w:rPr>
-          <w:b/>
-        </w:rPr>
-      </w:pPr>
-      <w:ins w:id="28" w:author="Georgios KATSAROS" w:date="2016-08-25T20:07:00Z">
+      <w:bookmarkStart w:id="15" w:name="_GoBack"/>
+      <w:bookmarkEnd w:id="15"/>
+      <w:ins w:id="16" w:author="Georgios KATSAROS" w:date="2016-08-25T20:07:00Z">
         <w:r>
           <w:rPr>
             <w:b/>
@@ -5789,6 +5993,7 @@
           <w:sz w:val="48"/>
           <w:szCs w:val="48"/>
         </w:rPr>
+        <w:lastRenderedPageBreak/>
         <w:t>THINGS THAT ARE KICKED OUT, BUT MAYBE SOME OF THOSE CAN BE IMPLEMENTED ABOVE:</w:t>
       </w:r>
     </w:p>
@@ -5887,7 +6092,6 @@
         </w:numPr>
       </w:pPr>
       <w:r>
-        <w:lastRenderedPageBreak/>
         <w:t>accu</w:t>
       </w:r>
       <w:r>
@@ -5956,6 +6160,7 @@
         <w:rPr>
           <w:noProof/>
         </w:rPr>
+        <w:lastRenderedPageBreak/>
         <w:drawing>
           <wp:inline distT="0" distB="0" distL="0" distR="0">
             <wp:extent cx="5943600" cy="3350923"/>
@@ -6058,58 +6263,58 @@
     </w:p>
     <w:p>
       <w:r>
+        <w:t xml:space="preserve">On room temperature side there are several instruments for sending and receiving the signals from the sample. Firstly, DQD and TQD needs to be tune in correct </w:t>
+      </w:r>
+      <w:r>
+        <w:t>electro</w:t>
+      </w:r>
+      <w:r>
+        <w:t>static configuration</w:t>
+      </w:r>
+      <w:r>
+        <w:t xml:space="preserve"> what is achieved through the </w:t>
+      </w:r>
+      <w:r>
+        <w:t>low-noise, optically isolated, voltage DC sources.</w:t>
+      </w:r>
+    </w:p>
+    <w:p>
+      <w:r>
+        <w:t xml:space="preserve">Sequences of high-speed pulses (ranging from hundreds of nanoseconds to several milliseconds)  coordinated together with bursts of microwave signals (several GHz up to several tens of GHz) are sent via coaxial cables to manipulate DQD and TQD charge and spin state thus </w:t>
+      </w:r>
+      <w:r>
+        <w:rPr>
+          <w:b/>
+        </w:rPr>
+        <w:t>providing</w:t>
+      </w:r>
+      <w:r>
+        <w:rPr>
+          <w:b/>
+        </w:rPr>
+        <w:t xml:space="preserve"> spin</w:t>
+      </w:r>
+      <w:r>
+        <w:rPr>
+          <w:b/>
+        </w:rPr>
+        <w:t xml:space="preserve"> qubit manipulations</w:t>
+      </w:r>
+      <w:r>
+        <w:t xml:space="preserve">. </w:t>
+      </w:r>
+    </w:p>
+    <w:p>
+      <w:r>
+        <w:t xml:space="preserve">Pulses are generated by arbitrary waveform generator (Tektronix AWG5014C) and microwave signals by microwave signal source (Rohde &amp; Schwarz SMF100A). </w:t>
+      </w:r>
+    </w:p>
+    <w:p>
+      <w:r>
+        <w:rPr>
+          <w:b/>
+        </w:rPr>
         <w:lastRenderedPageBreak/>
-        <w:t xml:space="preserve">On room temperature side there are several instruments for sending and receiving the signals from the sample. Firstly, DQD and TQD needs to be tune in correct </w:t>
-      </w:r>
-      <w:r>
-        <w:t>electro</w:t>
-      </w:r>
-      <w:r>
-        <w:t>static configuration</w:t>
-      </w:r>
-      <w:r>
-        <w:t xml:space="preserve"> what is achieved through the </w:t>
-      </w:r>
-      <w:r>
-        <w:t>low-noise, optically isolated, voltage DC sources.</w:t>
-      </w:r>
-    </w:p>
-    <w:p>
-      <w:r>
-        <w:t xml:space="preserve">Sequences of high-speed pulses (ranging from hundreds of nanoseconds to several milliseconds)  coordinated together with bursts of microwave signals (several GHz up to several tens of GHz) are sent via coaxial cables to manipulate DQD and TQD charge and spin state thus </w:t>
-      </w:r>
-      <w:r>
-        <w:rPr>
-          <w:b/>
-        </w:rPr>
-        <w:t>providing</w:t>
-      </w:r>
-      <w:r>
-        <w:rPr>
-          <w:b/>
-        </w:rPr>
-        <w:t xml:space="preserve"> spin</w:t>
-      </w:r>
-      <w:r>
-        <w:rPr>
-          <w:b/>
-        </w:rPr>
-        <w:t xml:space="preserve"> qubit manipulations</w:t>
-      </w:r>
-      <w:r>
-        <w:t xml:space="preserve">. </w:t>
-      </w:r>
-    </w:p>
-    <w:p>
-      <w:r>
-        <w:t xml:space="preserve">Pulses are generated by arbitrary waveform generator (Tektronix AWG5014C) and microwave signals by microwave signal source (Rohde &amp; Schwarz SMF100A). </w:t>
-      </w:r>
-    </w:p>
-    <w:p>
-      <w:r>
-        <w:rPr>
-          <w:b/>
-        </w:rPr>
         <w:t>Qubit state is read-out</w:t>
       </w:r>
       <w:r>
@@ -6929,7 +7134,6 @@
         </w:rPr>
       </w:pPr>
       <w:r>
-        <w:lastRenderedPageBreak/>
         <w:t>S</w:t>
       </w:r>
       <w:r>
@@ -7228,6 +7432,7 @@
         <w:rPr>
           <w:noProof/>
         </w:rPr>
+        <w:lastRenderedPageBreak/>
         <w:drawing>
           <wp:inline distT="0" distB="0" distL="0" distR="0" wp14:anchorId="6FC376E2" wp14:editId="040B632A">
             <wp:extent cx="4648200" cy="2305050"/>
@@ -7336,7 +7541,6 @@
         <w:pStyle w:val="Heading3"/>
       </w:pPr>
       <w:r>
-        <w:lastRenderedPageBreak/>
         <w:t>Qubit state readout:</w:t>
       </w:r>
     </w:p>
@@ -7900,7 +8104,6 @@
     </w:p>
     <w:p>
       <w:r>
-        <w:lastRenderedPageBreak/>
         <w:t xml:space="preserve">Putting resonant circuit with incorporated device instead of </w:t>
       </w:r>
       <w:r>
@@ -8258,6 +8461,7 @@
         <w:rPr>
           <w:noProof/>
         </w:rPr>
+        <w:lastRenderedPageBreak/>
         <w:drawing>
           <wp:inline distT="0" distB="0" distL="0" distR="0">
             <wp:extent cx="4503420" cy="2727960"/>
@@ -8420,11 +8624,7 @@
         <w:t>nger like gates, as shown in Fig 2</w:t>
       </w:r>
       <w:r>
-        <w:t xml:space="preserve">. Here is an example for nanowire, double quantum dot based qubit.  Gates LP (left plunger) and RP (right plunger) are capacitively coupled </w:t>
-      </w:r>
-      <w:r>
-        <w:lastRenderedPageBreak/>
-        <w:t>to the left and right quantum dot respectively. When electron undergo tunneling between the dots there is an onset of quantum capacitance, changing overall capacitance seen by the resonant circuit, which changes resonance frequency (according to expression for f</w:t>
+        <w:t>. Here is an example for nanowire, double quantum dot based qubit.  Gates LP (left plunger) and RP (right plunger) are capacitively coupled to the left and right quantum dot respectively. When electron undergo tunneling between the dots there is an onset of quantum capacitance, changing overall capacitance seen by the resonant circuit, which changes resonance frequency (according to expression for f</w:t>
       </w:r>
       <w:r>
         <w:rPr>
@@ -8503,6 +8703,7 @@
     </w:p>
     <w:p>
       <w:r>
+        <w:lastRenderedPageBreak/>
         <w:t xml:space="preserve">About inductors: </w:t>
       </w:r>
       <w:hyperlink r:id="rId18" w:history="1">
@@ -8679,7 +8880,7 @@
         <w:rPr>
           <w:i/>
           <w:lang w:val="de-AT"/>
-          <w:rPrChange w:id="29" w:author="Georgios KATSAROS" w:date="2016-08-20T13:33:00Z">
+          <w:rPrChange w:id="17" w:author="Georgios KATSAROS" w:date="2016-08-20T13:33:00Z">
             <w:rPr>
               <w:i/>
             </w:rPr>
@@ -8689,7 +8890,7 @@
       <w:r>
         <w:rPr>
           <w:lang w:val="de-AT"/>
-          <w:rPrChange w:id="30" w:author="Georgios KATSAROS" w:date="2016-08-20T13:33:00Z">
+          <w:rPrChange w:id="18" w:author="Georgios KATSAROS" w:date="2016-08-20T13:33:00Z">
             <w:rPr/>
           </w:rPrChange>
         </w:rPr>
@@ -8699,7 +8900,7 @@
         <w:rPr>
           <w:i/>
           <w:lang w:val="de-AT"/>
-          <w:rPrChange w:id="31" w:author="Georgios KATSAROS" w:date="2016-08-20T13:33:00Z">
+          <w:rPrChange w:id="19" w:author="Georgios KATSAROS" w:date="2016-08-20T13:33:00Z">
             <w:rPr>
               <w:i/>
             </w:rPr>
@@ -8710,7 +8911,7 @@
       <w:r>
         <w:rPr>
           <w:lang w:val="de-AT"/>
-          <w:rPrChange w:id="32" w:author="Georgios KATSAROS" w:date="2016-08-20T13:33:00Z">
+          <w:rPrChange w:id="20" w:author="Georgios KATSAROS" w:date="2016-08-20T13:33:00Z">
             <w:rPr/>
           </w:rPrChange>
         </w:rPr>
@@ -8720,7 +8921,7 @@
         <w:rPr>
           <w:b/>
           <w:lang w:val="de-AT"/>
-          <w:rPrChange w:id="33" w:author="Georgios KATSAROS" w:date="2016-08-20T13:33:00Z">
+          <w:rPrChange w:id="21" w:author="Georgios KATSAROS" w:date="2016-08-20T13:33:00Z">
             <w:rPr>
               <w:b/>
             </w:rPr>
@@ -8734,7 +8935,7 @@
           <w:color w:val="333333"/>
           <w:shd w:val="clear" w:color="auto" w:fill="FFFFFF"/>
           <w:lang w:val="de-AT"/>
-          <w:rPrChange w:id="34" w:author="Georgios KATSAROS" w:date="2016-08-20T13:33:00Z">
+          <w:rPrChange w:id="22" w:author="Georgios KATSAROS" w:date="2016-08-20T13:33:00Z">
             <w:rPr>
               <w:rFonts w:ascii="Arial" w:hAnsi="Arial" w:cs="Arial"/>
               <w:color w:val="333333"/>
@@ -8747,7 +8948,7 @@
       <w:r>
         <w:rPr>
           <w:lang w:val="de-AT"/>
-          <w:rPrChange w:id="35" w:author="Georgios KATSAROS" w:date="2016-08-20T13:33:00Z">
+          <w:rPrChange w:id="23" w:author="Georgios KATSAROS" w:date="2016-08-20T13:33:00Z">
             <w:rPr/>
           </w:rPrChange>
         </w:rPr>
@@ -9244,7 +9445,7 @@
         <w:rPr>
           <w:i/>
           <w:lang w:val="de-AT"/>
-          <w:rPrChange w:id="36" w:author="Georgios KATSAROS" w:date="2016-08-20T13:33:00Z">
+          <w:rPrChange w:id="24" w:author="Georgios KATSAROS" w:date="2016-08-20T13:33:00Z">
             <w:rPr>
               <w:i/>
             </w:rPr>
@@ -9261,7 +9462,7 @@
         <w:rPr>
           <w:shd w:val="clear" w:color="auto" w:fill="FFFFFF"/>
           <w:lang w:val="de-AT"/>
-          <w:rPrChange w:id="37" w:author="Georgios KATSAROS" w:date="2016-08-20T13:33:00Z">
+          <w:rPrChange w:id="25" w:author="Georgios KATSAROS" w:date="2016-08-20T13:33:00Z">
             <w:rPr>
               <w:shd w:val="clear" w:color="auto" w:fill="FFFFFF"/>
             </w:rPr>
@@ -9272,7 +9473,7 @@
       <w:r>
         <w:rPr>
           <w:lang w:val="de-AT"/>
-          <w:rPrChange w:id="38" w:author="Georgios KATSAROS" w:date="2016-08-20T13:33:00Z">
+          <w:rPrChange w:id="26" w:author="Georgios KATSAROS" w:date="2016-08-20T13:33:00Z">
             <w:rPr/>
           </w:rPrChange>
         </w:rPr>
@@ -9284,7 +9485,7 @@
       <w:r>
         <w:rPr>
           <w:lang w:val="de-AT"/>
-          <w:rPrChange w:id="39" w:author="Georgios KATSAROS" w:date="2016-08-20T13:33:00Z">
+          <w:rPrChange w:id="27" w:author="Georgios KATSAROS" w:date="2016-08-20T13:33:00Z">
             <w:rPr/>
           </w:rPrChange>
         </w:rPr>
@@ -9297,7 +9498,7 @@
         <w:rPr>
           <w:i/>
           <w:lang w:val="de-AT"/>
-          <w:rPrChange w:id="40" w:author="Georgios KATSAROS" w:date="2016-08-20T13:33:00Z">
+          <w:rPrChange w:id="28" w:author="Georgios KATSAROS" w:date="2016-08-20T13:33:00Z">
             <w:rPr>
               <w:i/>
             </w:rPr>
@@ -9315,7 +9516,7 @@
         <w:rPr>
           <w:i/>
           <w:lang w:val="de-AT"/>
-          <w:rPrChange w:id="41" w:author="Georgios KATSAROS" w:date="2016-08-20T13:33:00Z">
+          <w:rPrChange w:id="29" w:author="Georgios KATSAROS" w:date="2016-08-20T13:33:00Z">
             <w:rPr>
               <w:i/>
             </w:rPr>
@@ -9339,7 +9540,7 @@
         <w:rPr>
           <w:shd w:val="clear" w:color="auto" w:fill="FFFFFF"/>
           <w:lang w:val="de-AT"/>
-          <w:rPrChange w:id="42" w:author="Georgios KATSAROS" w:date="2016-08-20T13:33:00Z">
+          <w:rPrChange w:id="30" w:author="Georgios KATSAROS" w:date="2016-08-20T13:33:00Z">
             <w:rPr>
               <w:shd w:val="clear" w:color="auto" w:fill="FFFFFF"/>
             </w:rPr>
@@ -9377,7 +9578,7 @@
         <w:rPr>
           <w:shd w:val="clear" w:color="auto" w:fill="FFFFFF"/>
           <w:lang w:val="de-AT"/>
-          <w:rPrChange w:id="43" w:author="Georgios KATSAROS" w:date="2016-08-20T13:33:00Z">
+          <w:rPrChange w:id="31" w:author="Georgios KATSAROS" w:date="2016-08-20T13:33:00Z">
             <w:rPr>
               <w:shd w:val="clear" w:color="auto" w:fill="FFFFFF"/>
             </w:rPr>
@@ -9388,7 +9589,7 @@
       <w:r>
         <w:rPr>
           <w:lang w:val="de-AT"/>
-          <w:rPrChange w:id="44" w:author="Georgios KATSAROS" w:date="2016-08-20T13:33:00Z">
+          <w:rPrChange w:id="32" w:author="Georgios KATSAROS" w:date="2016-08-20T13:33:00Z">
             <w:rPr/>
           </w:rPrChange>
         </w:rPr>
@@ -9398,7 +9599,7 @@
         <w:rPr>
           <w:i/>
           <w:lang w:val="de-AT"/>
-          <w:rPrChange w:id="45" w:author="Georgios KATSAROS" w:date="2016-08-20T13:33:00Z">
+          <w:rPrChange w:id="33" w:author="Georgios KATSAROS" w:date="2016-08-20T13:33:00Z">
             <w:rPr>
               <w:i/>
             </w:rPr>
@@ -9652,7 +9853,6 @@
         </w:rPr>
       </w:pPr>
       <w:r>
-        <w:lastRenderedPageBreak/>
         <w:t xml:space="preserve"> </w:t>
       </w:r>
       <w:hyperlink r:id="rId35" w:anchor="auth-1" w:history="1">
@@ -12344,9 +12544,6 @@
 <w15:people xmlns:wpc="http://schemas.microsoft.com/office/word/2010/wordprocessingCanvas" xmlns:mc="http://schemas.openxmlformats.org/markup-compatibility/2006" xmlns:o="urn:schemas-microsoft-com:office:office" xmlns:r="http://schemas.openxmlformats.org/officeDocument/2006/relationships" xmlns:m="http://schemas.openxmlformats.org/officeDocument/2006/math" xmlns:v="urn:schemas-microsoft-com:vml" xmlns:wp14="http://schemas.microsoft.com/office/word/2010/wordprocessingDrawing" xmlns:wp="http://schemas.openxmlformats.org/drawingml/2006/wordprocessingDrawing" xmlns:w10="urn:schemas-microsoft-com:office:word" xmlns:w="http://schemas.openxmlformats.org/wordprocessingml/2006/main" xmlns:w14="http://schemas.microsoft.com/office/word/2010/wordml" xmlns:w15="http://schemas.microsoft.com/office/word/2012/wordml" xmlns:wpg="http://schemas.microsoft.com/office/word/2010/wordprocessingGroup" xmlns:wpi="http://schemas.microsoft.com/office/word/2010/wordprocessingInk" xmlns:wne="http://schemas.microsoft.com/office/word/2006/wordml" xmlns:wps="http://schemas.microsoft.com/office/word/2010/wordprocessingShape" mc:Ignorable="w14 w15 wp14">
   <w15:person w15:author="Georgios KATSAROS">
     <w15:presenceInfo w15:providerId="AD" w15:userId="S-1-5-21-1803390964-2587139858-4034935123-2082"/>
-  </w15:person>
-  <w15:person w15:author="Josip KUKUCKA">
-    <w15:presenceInfo w15:providerId="AD" w15:userId="S-1-5-21-1803390964-2587139858-4034935123-4111"/>
   </w15:person>
 </w15:people>
 </file>
@@ -13177,6 +13374,22 @@
       </w:tblBorders>
     </w:tblPr>
   </w:style>
+  <w:style w:type="paragraph" w:customStyle="1" w:styleId="Default">
+    <w:name w:val="Default"/>
+    <w:rsid w:val="00F26625"/>
+    <w:pPr>
+      <w:autoSpaceDE w:val="0"/>
+      <w:autoSpaceDN w:val="0"/>
+      <w:adjustRightInd w:val="0"/>
+      <w:spacing w:after="0" w:line="240" w:lineRule="auto"/>
+    </w:pPr>
+    <w:rPr>
+      <w:rFonts w:ascii="Calibri" w:hAnsi="Calibri" w:cs="Calibri"/>
+      <w:color w:val="000000"/>
+      <w:sz w:val="24"/>
+      <w:szCs w:val="24"/>
+    </w:rPr>
+  </w:style>
 </w:styles>
 </file>
 
@@ -13446,7 +13659,7 @@
 </file>
 
 <file path=customXml/itemProps1.xml><?xml version="1.0" encoding="utf-8"?>
-<ds:datastoreItem xmlns:ds="http://schemas.openxmlformats.org/officeDocument/2006/customXml" ds:itemID="{2329F2EE-2163-4EF4-B76D-CDA8E2E16C92}">
+<ds:datastoreItem xmlns:ds="http://schemas.openxmlformats.org/officeDocument/2006/customXml" ds:itemID="{C2601DD4-B898-4460-9968-05ACAF409DA0}">
   <ds:schemaRefs>
     <ds:schemaRef ds:uri="http://schemas.openxmlformats.org/officeDocument/2006/bibliography"/>
   </ds:schemaRefs>

</xml_diff>